<commit_message>
Added first page to documentation.
I added the first page to the document containing the title,
the date and our names
</commit_message>
<xml_diff>
--- a/Sipify_Documentation.docx
+++ b/Sipify_Documentation.docx
@@ -24,10 +24,334 @@
     </w:p>
     <w:p>
       <w:pPr>
-        <w:rPr>
-          <w:rFonts w:ascii="Times New Roman" w:hAnsi="Times New Roman" w:cs="Times New Roman"/>
-          <w:sz w:val="40"/>
-          <w:szCs w:val="40"/>
+        <w:jc w:val="center"/>
+        <w:rPr>
+          <w:rFonts w:ascii="Times New Roman" w:hAnsi="Times New Roman" w:cs="Times New Roman"/>
+          <w:sz w:val="28"/>
+          <w:szCs w:val="28"/>
+          <w:lang w:val="en-GB"/>
+        </w:rPr>
+      </w:pPr>
+    </w:p>
+    <w:p>
+      <w:pPr>
+        <w:jc w:val="center"/>
+        <w:rPr>
+          <w:rFonts w:ascii="Times New Roman" w:hAnsi="Times New Roman" w:cs="Times New Roman"/>
+          <w:sz w:val="28"/>
+          <w:szCs w:val="28"/>
+          <w:lang w:val="en-GB"/>
+        </w:rPr>
+      </w:pPr>
+      <w:r>
+        <w:rPr>
+          <w:rFonts w:ascii="Times New Roman" w:hAnsi="Times New Roman" w:cs="Times New Roman"/>
+          <w:sz w:val="28"/>
+          <w:szCs w:val="28"/>
+          <w:lang w:val="en-GB"/>
+        </w:rPr>
+        <w:t>Jamie Lawlor</w:t>
+      </w:r>
+    </w:p>
+    <w:p>
+      <w:pPr>
+        <w:jc w:val="center"/>
+        <w:rPr>
+          <w:rFonts w:ascii="Times New Roman" w:hAnsi="Times New Roman" w:cs="Times New Roman"/>
+          <w:sz w:val="28"/>
+          <w:szCs w:val="28"/>
+          <w:lang w:val="en-GB"/>
+        </w:rPr>
+      </w:pPr>
+      <w:r>
+        <w:rPr>
+          <w:rFonts w:ascii="Times New Roman" w:hAnsi="Times New Roman" w:cs="Times New Roman"/>
+          <w:sz w:val="28"/>
+          <w:szCs w:val="28"/>
+          <w:lang w:val="en-GB"/>
+        </w:rPr>
+        <w:t>Caitlin Maguire</w:t>
+      </w:r>
+    </w:p>
+    <w:p>
+      <w:pPr>
+        <w:jc w:val="center"/>
+        <w:rPr>
+          <w:rFonts w:ascii="Times New Roman" w:hAnsi="Times New Roman" w:cs="Times New Roman"/>
+          <w:sz w:val="28"/>
+          <w:szCs w:val="28"/>
+          <w:lang w:val="en-GB"/>
+        </w:rPr>
+      </w:pPr>
+      <w:r>
+        <w:rPr>
+          <w:rFonts w:ascii="Times New Roman" w:hAnsi="Times New Roman" w:cs="Times New Roman"/>
+          <w:sz w:val="28"/>
+          <w:szCs w:val="28"/>
+          <w:lang w:val="en-GB"/>
+        </w:rPr>
+        <w:t>Luke Hilliard</w:t>
+      </w:r>
+    </w:p>
+    <w:p>
+      <w:pPr>
+        <w:jc w:val="center"/>
+        <w:rPr>
+          <w:rFonts w:ascii="Times New Roman" w:hAnsi="Times New Roman" w:cs="Times New Roman"/>
+          <w:sz w:val="28"/>
+          <w:szCs w:val="28"/>
+          <w:lang w:val="en-GB"/>
+        </w:rPr>
+      </w:pPr>
+      <w:r>
+        <w:rPr>
+          <w:rFonts w:ascii="Times New Roman" w:hAnsi="Times New Roman" w:cs="Times New Roman"/>
+          <w:sz w:val="28"/>
+          <w:szCs w:val="28"/>
+          <w:lang w:val="en-GB"/>
+        </w:rPr>
+        <w:t>Shahzad Shabeer</w:t>
+      </w:r>
+    </w:p>
+    <w:p>
+      <w:pPr>
+        <w:rPr>
+          <w:rFonts w:ascii="Times New Roman" w:hAnsi="Times New Roman" w:cs="Times New Roman"/>
+          <w:sz w:val="28"/>
+          <w:szCs w:val="28"/>
+          <w:lang w:val="en-GB"/>
+        </w:rPr>
+      </w:pPr>
+    </w:p>
+    <w:p>
+      <w:pPr>
+        <w:jc w:val="center"/>
+        <w:rPr>
+          <w:rFonts w:ascii="Times New Roman" w:hAnsi="Times New Roman" w:cs="Times New Roman"/>
+          <w:sz w:val="28"/>
+          <w:szCs w:val="28"/>
+          <w:lang w:val="en-GB"/>
+        </w:rPr>
+      </w:pPr>
+      <w:r>
+        <w:rPr>
+          <w:rFonts w:ascii="Times New Roman" w:hAnsi="Times New Roman" w:cs="Times New Roman"/>
+          <w:sz w:val="28"/>
+          <w:szCs w:val="28"/>
+          <w:lang w:val="en-GB"/>
+        </w:rPr>
+        <w:t>Version 1</w:t>
+      </w:r>
+    </w:p>
+    <w:p>
+      <w:pPr>
+        <w:jc w:val="center"/>
+        <w:rPr>
+          <w:rFonts w:ascii="Times New Roman" w:hAnsi="Times New Roman" w:cs="Times New Roman"/>
+          <w:sz w:val="28"/>
+          <w:szCs w:val="28"/>
+          <w:lang w:val="en-GB"/>
+        </w:rPr>
+      </w:pPr>
+      <w:r>
+        <w:rPr>
+          <w:rFonts w:ascii="Times New Roman" w:hAnsi="Times New Roman" w:cs="Times New Roman"/>
+          <w:sz w:val="28"/>
+          <w:szCs w:val="28"/>
+          <w:lang w:val="en-GB"/>
+        </w:rPr>
+        <w:t>25 October 2024</w:t>
+      </w:r>
+    </w:p>
+    <w:p>
+      <w:pPr>
+        <w:jc w:val="center"/>
+        <w:rPr>
+          <w:rFonts w:ascii="Times New Roman" w:hAnsi="Times New Roman" w:cs="Times New Roman"/>
+          <w:sz w:val="28"/>
+          <w:szCs w:val="28"/>
+          <w:lang w:val="en-GB"/>
+        </w:rPr>
+      </w:pPr>
+    </w:p>
+    <w:p>
+      <w:pPr>
+        <w:jc w:val="center"/>
+        <w:rPr>
+          <w:rFonts w:ascii="Times New Roman" w:hAnsi="Times New Roman" w:cs="Times New Roman"/>
+          <w:sz w:val="28"/>
+          <w:szCs w:val="28"/>
+          <w:lang w:val="en-GB"/>
+        </w:rPr>
+      </w:pPr>
+      <w:r>
+        <w:rPr>
+          <w:rFonts w:ascii="Times New Roman" w:hAnsi="Times New Roman" w:cs="Times New Roman"/>
+          <w:noProof/>
+          <w:sz w:val="28"/>
+          <w:szCs w:val="28"/>
+          <w:lang w:val="en-GB"/>
+        </w:rPr>
+        <w:drawing>
+          <wp:inline distT="0" distB="0" distL="0" distR="0" wp14:anchorId="3CE2DE0A" wp14:editId="3ABEC3C3">
+            <wp:extent cx="2721120" cy="2103120"/>
+            <wp:effectExtent l="0" t="0" r="0" b="0"/>
+            <wp:docPr id="1476576705" name="Picture 1"/>
+            <wp:cNvGraphicFramePr>
+              <a:graphicFrameLocks xmlns:a="http://schemas.openxmlformats.org/drawingml/2006/main" noChangeAspect="1"/>
+            </wp:cNvGraphicFramePr>
+            <a:graphic xmlns:a="http://schemas.openxmlformats.org/drawingml/2006/main">
+              <a:graphicData uri="http://schemas.openxmlformats.org/drawingml/2006/picture">
+                <pic:pic xmlns:pic="http://schemas.openxmlformats.org/drawingml/2006/picture">
+                  <pic:nvPicPr>
+                    <pic:cNvPr id="1476576705" name="Picture 1476576705"/>
+                    <pic:cNvPicPr/>
+                  </pic:nvPicPr>
+                  <pic:blipFill>
+                    <a:blip r:embed="rId4">
+                      <a:extLst>
+                        <a:ext uri="{28A0092B-C50C-407E-A947-70E740481C1C}">
+                          <a14:useLocalDpi xmlns:a14="http://schemas.microsoft.com/office/drawing/2010/main" val="0"/>
+                        </a:ext>
+                      </a:extLst>
+                    </a:blip>
+                    <a:stretch>
+                      <a:fillRect/>
+                    </a:stretch>
+                  </pic:blipFill>
+                  <pic:spPr>
+                    <a:xfrm>
+                      <a:off x="0" y="0"/>
+                      <a:ext cx="2744684" cy="2121333"/>
+                    </a:xfrm>
+                    <a:prstGeom prst="rect">
+                      <a:avLst/>
+                    </a:prstGeom>
+                  </pic:spPr>
+                </pic:pic>
+              </a:graphicData>
+            </a:graphic>
+          </wp:inline>
+        </w:drawing>
+      </w:r>
+    </w:p>
+    <w:p>
+      <w:pPr>
+        <w:jc w:val="center"/>
+        <w:rPr>
+          <w:rFonts w:ascii="Times New Roman" w:hAnsi="Times New Roman" w:cs="Times New Roman"/>
+          <w:sz w:val="28"/>
+          <w:szCs w:val="28"/>
+          <w:lang w:val="en-GB"/>
+        </w:rPr>
+      </w:pPr>
+    </w:p>
+    <w:p>
+      <w:pPr>
+        <w:jc w:val="center"/>
+        <w:rPr>
+          <w:rFonts w:ascii="Times New Roman" w:hAnsi="Times New Roman" w:cs="Times New Roman"/>
+          <w:sz w:val="28"/>
+          <w:szCs w:val="28"/>
+          <w:lang w:val="en-GB"/>
+        </w:rPr>
+      </w:pPr>
+    </w:p>
+    <w:p>
+      <w:pPr>
+        <w:jc w:val="center"/>
+        <w:rPr>
+          <w:rFonts w:ascii="Times New Roman" w:hAnsi="Times New Roman" w:cs="Times New Roman"/>
+          <w:sz w:val="28"/>
+          <w:szCs w:val="28"/>
+          <w:lang w:val="en-GB"/>
+        </w:rPr>
+      </w:pPr>
+    </w:p>
+    <w:p>
+      <w:pPr>
+        <w:jc w:val="center"/>
+        <w:rPr>
+          <w:rFonts w:ascii="Times New Roman" w:hAnsi="Times New Roman" w:cs="Times New Roman"/>
+          <w:sz w:val="28"/>
+          <w:szCs w:val="28"/>
+          <w:lang w:val="en-GB"/>
+        </w:rPr>
+      </w:pPr>
+    </w:p>
+    <w:p>
+      <w:pPr>
+        <w:jc w:val="center"/>
+        <w:rPr>
+          <w:rFonts w:ascii="Times New Roman" w:hAnsi="Times New Roman" w:cs="Times New Roman"/>
+          <w:sz w:val="28"/>
+          <w:szCs w:val="28"/>
+          <w:lang w:val="en-GB"/>
+        </w:rPr>
+      </w:pPr>
+    </w:p>
+    <w:p>
+      <w:pPr>
+        <w:jc w:val="center"/>
+        <w:rPr>
+          <w:rFonts w:ascii="Times New Roman" w:hAnsi="Times New Roman" w:cs="Times New Roman"/>
+          <w:sz w:val="28"/>
+          <w:szCs w:val="28"/>
+          <w:lang w:val="en-GB"/>
+        </w:rPr>
+      </w:pPr>
+    </w:p>
+    <w:p>
+      <w:pPr>
+        <w:jc w:val="center"/>
+        <w:rPr>
+          <w:rFonts w:ascii="Times New Roman" w:hAnsi="Times New Roman" w:cs="Times New Roman"/>
+          <w:sz w:val="28"/>
+          <w:szCs w:val="28"/>
+          <w:lang w:val="en-GB"/>
+        </w:rPr>
+      </w:pPr>
+    </w:p>
+    <w:p>
+      <w:pPr>
+        <w:jc w:val="center"/>
+        <w:rPr>
+          <w:rFonts w:ascii="Times New Roman" w:hAnsi="Times New Roman" w:cs="Times New Roman"/>
+          <w:sz w:val="28"/>
+          <w:szCs w:val="28"/>
+          <w:lang w:val="en-GB"/>
+        </w:rPr>
+      </w:pPr>
+    </w:p>
+    <w:p>
+      <w:pPr>
+        <w:jc w:val="center"/>
+        <w:rPr>
+          <w:rFonts w:ascii="Times New Roman" w:hAnsi="Times New Roman" w:cs="Times New Roman"/>
+          <w:sz w:val="28"/>
+          <w:szCs w:val="28"/>
+          <w:lang w:val="en-GB"/>
+        </w:rPr>
+      </w:pPr>
+    </w:p>
+    <w:p>
+      <w:pPr>
+        <w:jc w:val="center"/>
+        <w:rPr>
+          <w:rFonts w:ascii="Times New Roman" w:hAnsi="Times New Roman" w:cs="Times New Roman"/>
+          <w:sz w:val="28"/>
+          <w:szCs w:val="28"/>
+          <w:lang w:val="en-GB"/>
+        </w:rPr>
+      </w:pPr>
+    </w:p>
+    <w:p>
+      <w:pPr>
+        <w:jc w:val="center"/>
+        <w:rPr>
+          <w:rFonts w:ascii="Times New Roman" w:hAnsi="Times New Roman" w:cs="Times New Roman"/>
+          <w:sz w:val="28"/>
+          <w:szCs w:val="28"/>
           <w:lang w:val="en-GB"/>
         </w:rPr>
       </w:pPr>
@@ -645,6 +969,7 @@
   <w:style w:type="character" w:default="1" w:styleId="DefaultParagraphFont">
     <w:name w:val="Default Paragraph Font"/>
     <w:uiPriority w:val="1"/>
+    <w:semiHidden/>
     <w:unhideWhenUsed/>
   </w:style>
   <w:style w:type="table" w:default="1" w:styleId="TableNormal">

</xml_diff>

<commit_message>
Starting the UI, User and Testing Section
This is the user section being added to the document.Added a
bullet point plan to outline what will be included in this section.
</commit_message>
<xml_diff>
--- a/Sipify_Documentation.docx
+++ b/Sipify_Documentation.docx
@@ -7,6 +7,8 @@
         <w:jc w:val="center"/>
         <w:rPr>
           <w:rFonts w:ascii="Times New Roman" w:hAnsi="Times New Roman" w:cs="Times New Roman"/>
+          <w:b/>
+          <w:bCs/>
           <w:sz w:val="40"/>
           <w:szCs w:val="40"/>
           <w:lang w:val="en-GB"/>
@@ -15,11 +17,13 @@
       <w:r>
         <w:rPr>
           <w:rFonts w:ascii="Times New Roman" w:hAnsi="Times New Roman" w:cs="Times New Roman"/>
+          <w:b/>
+          <w:bCs/>
           <w:sz w:val="40"/>
           <w:szCs w:val="40"/>
           <w:lang w:val="en-GB"/>
         </w:rPr>
-        <w:t>Universal Design Project - Smart Coaster</w:t>
+        <w:t>IOT CA1</w:t>
       </w:r>
     </w:p>
     <w:p>
@@ -27,11 +31,35 @@
         <w:jc w:val="center"/>
         <w:rPr>
           <w:rFonts w:ascii="Times New Roman" w:hAnsi="Times New Roman" w:cs="Times New Roman"/>
-          <w:sz w:val="28"/>
-          <w:szCs w:val="28"/>
-          <w:lang w:val="en-GB"/>
-        </w:rPr>
-      </w:pPr>
+          <w:b/>
+          <w:bCs/>
+          <w:sz w:val="40"/>
+          <w:szCs w:val="40"/>
+          <w:lang w:val="en-GB"/>
+        </w:rPr>
+      </w:pPr>
+      <w:r>
+        <w:rPr>
+          <w:rFonts w:ascii="Times New Roman" w:hAnsi="Times New Roman" w:cs="Times New Roman"/>
+          <w:b/>
+          <w:bCs/>
+          <w:sz w:val="40"/>
+          <w:szCs w:val="40"/>
+          <w:lang w:val="en-GB"/>
+        </w:rPr>
+        <w:t>The</w:t>
+      </w:r>
+      <w:r>
+        <w:rPr>
+          <w:rFonts w:ascii="Times New Roman" w:hAnsi="Times New Roman" w:cs="Times New Roman"/>
+          <w:b/>
+          <w:bCs/>
+          <w:sz w:val="40"/>
+          <w:szCs w:val="40"/>
+          <w:lang w:val="en-GB"/>
+        </w:rPr>
+        <w:t xml:space="preserve"> Smart Coaster</w:t>
+      </w:r>
     </w:p>
     <w:p>
       <w:pPr>
@@ -46,156 +74,23 @@
       <w:r>
         <w:rPr>
           <w:rFonts w:ascii="Times New Roman" w:hAnsi="Times New Roman" w:cs="Times New Roman"/>
-          <w:sz w:val="28"/>
-          <w:szCs w:val="28"/>
-          <w:lang w:val="en-GB"/>
-        </w:rPr>
-        <w:t>Jamie Lawlor</w:t>
-      </w:r>
-    </w:p>
-    <w:p>
-      <w:pPr>
-        <w:jc w:val="center"/>
-        <w:rPr>
-          <w:rFonts w:ascii="Times New Roman" w:hAnsi="Times New Roman" w:cs="Times New Roman"/>
-          <w:sz w:val="28"/>
-          <w:szCs w:val="28"/>
-          <w:lang w:val="en-GB"/>
-        </w:rPr>
-      </w:pPr>
-      <w:r>
-        <w:rPr>
-          <w:rFonts w:ascii="Times New Roman" w:hAnsi="Times New Roman" w:cs="Times New Roman"/>
-          <w:sz w:val="28"/>
-          <w:szCs w:val="28"/>
-          <w:lang w:val="en-GB"/>
-        </w:rPr>
-        <w:t>Caitlin Maguire</w:t>
-      </w:r>
-    </w:p>
-    <w:p>
-      <w:pPr>
-        <w:jc w:val="center"/>
-        <w:rPr>
-          <w:rFonts w:ascii="Times New Roman" w:hAnsi="Times New Roman" w:cs="Times New Roman"/>
-          <w:sz w:val="28"/>
-          <w:szCs w:val="28"/>
-          <w:lang w:val="en-GB"/>
-        </w:rPr>
-      </w:pPr>
-      <w:r>
-        <w:rPr>
-          <w:rFonts w:ascii="Times New Roman" w:hAnsi="Times New Roman" w:cs="Times New Roman"/>
-          <w:sz w:val="28"/>
-          <w:szCs w:val="28"/>
-          <w:lang w:val="en-GB"/>
-        </w:rPr>
-        <w:t>Luke Hilliard</w:t>
-      </w:r>
-    </w:p>
-    <w:p>
-      <w:pPr>
-        <w:jc w:val="center"/>
-        <w:rPr>
-          <w:rFonts w:ascii="Times New Roman" w:hAnsi="Times New Roman" w:cs="Times New Roman"/>
-          <w:sz w:val="28"/>
-          <w:szCs w:val="28"/>
-          <w:lang w:val="en-GB"/>
-        </w:rPr>
-      </w:pPr>
-      <w:r>
-        <w:rPr>
-          <w:rFonts w:ascii="Times New Roman" w:hAnsi="Times New Roman" w:cs="Times New Roman"/>
-          <w:sz w:val="28"/>
-          <w:szCs w:val="28"/>
-          <w:lang w:val="en-GB"/>
-        </w:rPr>
-        <w:t>Shahzad Shabeer</w:t>
-      </w:r>
-    </w:p>
-    <w:p>
-      <w:pPr>
-        <w:rPr>
-          <w:rFonts w:ascii="Times New Roman" w:hAnsi="Times New Roman" w:cs="Times New Roman"/>
-          <w:sz w:val="28"/>
-          <w:szCs w:val="28"/>
-          <w:lang w:val="en-GB"/>
-        </w:rPr>
-      </w:pPr>
-    </w:p>
-    <w:p>
-      <w:pPr>
-        <w:jc w:val="center"/>
-        <w:rPr>
-          <w:rFonts w:ascii="Times New Roman" w:hAnsi="Times New Roman" w:cs="Times New Roman"/>
-          <w:sz w:val="28"/>
-          <w:szCs w:val="28"/>
-          <w:lang w:val="en-GB"/>
-        </w:rPr>
-      </w:pPr>
-      <w:r>
-        <w:rPr>
-          <w:rFonts w:ascii="Times New Roman" w:hAnsi="Times New Roman" w:cs="Times New Roman"/>
-          <w:sz w:val="28"/>
-          <w:szCs w:val="28"/>
-          <w:lang w:val="en-GB"/>
-        </w:rPr>
-        <w:t>Version 1</w:t>
-      </w:r>
-    </w:p>
-    <w:p>
-      <w:pPr>
-        <w:jc w:val="center"/>
-        <w:rPr>
-          <w:rFonts w:ascii="Times New Roman" w:hAnsi="Times New Roman" w:cs="Times New Roman"/>
-          <w:sz w:val="28"/>
-          <w:szCs w:val="28"/>
-          <w:lang w:val="en-GB"/>
-        </w:rPr>
-      </w:pPr>
-      <w:r>
-        <w:rPr>
-          <w:rFonts w:ascii="Times New Roman" w:hAnsi="Times New Roman" w:cs="Times New Roman"/>
-          <w:sz w:val="28"/>
-          <w:szCs w:val="28"/>
-          <w:lang w:val="en-GB"/>
-        </w:rPr>
-        <w:t>25 October 2024</w:t>
-      </w:r>
-    </w:p>
-    <w:p>
-      <w:pPr>
-        <w:jc w:val="center"/>
-        <w:rPr>
-          <w:rFonts w:ascii="Times New Roman" w:hAnsi="Times New Roman" w:cs="Times New Roman"/>
-          <w:sz w:val="28"/>
-          <w:szCs w:val="28"/>
-          <w:lang w:val="en-GB"/>
-        </w:rPr>
-      </w:pPr>
-    </w:p>
-    <w:p>
-      <w:pPr>
-        <w:jc w:val="center"/>
-        <w:rPr>
-          <w:rFonts w:ascii="Times New Roman" w:hAnsi="Times New Roman" w:cs="Times New Roman"/>
-          <w:sz w:val="28"/>
-          <w:szCs w:val="28"/>
-          <w:lang w:val="en-GB"/>
-        </w:rPr>
-      </w:pPr>
-      <w:r>
-        <w:rPr>
-          <w:rFonts w:ascii="Times New Roman" w:hAnsi="Times New Roman" w:cs="Times New Roman"/>
           <w:noProof/>
           <w:sz w:val="28"/>
           <w:szCs w:val="28"/>
           <w:lang w:val="en-GB"/>
         </w:rPr>
         <w:drawing>
-          <wp:inline distT="0" distB="0" distL="0" distR="0" wp14:anchorId="3CE2DE0A" wp14:editId="3ABEC3C3">
+          <wp:anchor distT="0" distB="0" distL="114300" distR="114300" simplePos="0" relativeHeight="251658240" behindDoc="0" locked="0" layoutInCell="1" allowOverlap="1" wp14:anchorId="3CE2DE0A" wp14:editId="35D41080">
+            <wp:simplePos x="0" y="0"/>
+            <wp:positionH relativeFrom="column">
+              <wp:posOffset>1591646</wp:posOffset>
+            </wp:positionH>
+            <wp:positionV relativeFrom="paragraph">
+              <wp:posOffset>13821</wp:posOffset>
+            </wp:positionV>
             <wp:extent cx="2721120" cy="2103120"/>
             <wp:effectExtent l="0" t="0" r="0" b="0"/>
+            <wp:wrapSquare wrapText="bothSides"/>
             <wp:docPr id="1476576705" name="Picture 1"/>
             <wp:cNvGraphicFramePr>
               <a:graphicFrameLocks xmlns:a="http://schemas.openxmlformats.org/drawingml/2006/main" noChangeAspect="1"/>
@@ -208,7 +103,7 @@
                     <pic:cNvPicPr/>
                   </pic:nvPicPr>
                   <pic:blipFill>
-                    <a:blip r:embed="rId4">
+                    <a:blip r:embed="rId7">
                       <a:extLst>
                         <a:ext uri="{28A0092B-C50C-407E-A947-70E740481C1C}">
                           <a14:useLocalDpi xmlns:a14="http://schemas.microsoft.com/office/drawing/2010/main" val="0"/>
@@ -222,7 +117,1340 @@
                   <pic:spPr>
                     <a:xfrm>
                       <a:off x="0" y="0"/>
-                      <a:ext cx="2744684" cy="2121333"/>
+                      <a:ext cx="2721120" cy="2103120"/>
+                    </a:xfrm>
+                    <a:prstGeom prst="rect">
+                      <a:avLst/>
+                    </a:prstGeom>
+                  </pic:spPr>
+                </pic:pic>
+              </a:graphicData>
+            </a:graphic>
+          </wp:anchor>
+        </w:drawing>
+      </w:r>
+    </w:p>
+    <w:p>
+      <w:pPr>
+        <w:jc w:val="center"/>
+        <w:rPr>
+          <w:rFonts w:ascii="Times New Roman" w:hAnsi="Times New Roman" w:cs="Times New Roman"/>
+          <w:sz w:val="28"/>
+          <w:szCs w:val="28"/>
+          <w:lang w:val="en-GB"/>
+        </w:rPr>
+      </w:pPr>
+    </w:p>
+    <w:p>
+      <w:pPr>
+        <w:jc w:val="center"/>
+        <w:rPr>
+          <w:rFonts w:ascii="Times New Roman" w:hAnsi="Times New Roman" w:cs="Times New Roman"/>
+          <w:sz w:val="28"/>
+          <w:szCs w:val="28"/>
+          <w:lang w:val="en-GB"/>
+        </w:rPr>
+      </w:pPr>
+    </w:p>
+    <w:p>
+      <w:pPr>
+        <w:jc w:val="center"/>
+        <w:rPr>
+          <w:rFonts w:ascii="Times New Roman" w:hAnsi="Times New Roman" w:cs="Times New Roman"/>
+          <w:sz w:val="28"/>
+          <w:szCs w:val="28"/>
+          <w:lang w:val="en-GB"/>
+        </w:rPr>
+      </w:pPr>
+    </w:p>
+    <w:p>
+      <w:pPr>
+        <w:jc w:val="center"/>
+        <w:rPr>
+          <w:rFonts w:ascii="Times New Roman" w:hAnsi="Times New Roman" w:cs="Times New Roman"/>
+          <w:sz w:val="28"/>
+          <w:szCs w:val="28"/>
+          <w:lang w:val="en-GB"/>
+        </w:rPr>
+      </w:pPr>
+    </w:p>
+    <w:p>
+      <w:pPr>
+        <w:jc w:val="center"/>
+        <w:rPr>
+          <w:rFonts w:ascii="Times New Roman" w:hAnsi="Times New Roman" w:cs="Times New Roman"/>
+          <w:sz w:val="28"/>
+          <w:szCs w:val="28"/>
+          <w:lang w:val="en-GB"/>
+        </w:rPr>
+      </w:pPr>
+    </w:p>
+    <w:p>
+      <w:pPr>
+        <w:jc w:val="center"/>
+        <w:rPr>
+          <w:rFonts w:ascii="Times New Roman" w:hAnsi="Times New Roman" w:cs="Times New Roman"/>
+          <w:sz w:val="28"/>
+          <w:szCs w:val="28"/>
+          <w:lang w:val="en-GB"/>
+        </w:rPr>
+      </w:pPr>
+    </w:p>
+    <w:p>
+      <w:pPr>
+        <w:jc w:val="center"/>
+        <w:rPr>
+          <w:rFonts w:ascii="Times New Roman" w:hAnsi="Times New Roman" w:cs="Times New Roman"/>
+          <w:sz w:val="28"/>
+          <w:szCs w:val="28"/>
+          <w:lang w:val="en-GB"/>
+        </w:rPr>
+      </w:pPr>
+      <w:r>
+        <w:rPr>
+          <w:rFonts w:ascii="Times New Roman" w:hAnsi="Times New Roman" w:cs="Times New Roman"/>
+          <w:sz w:val="28"/>
+          <w:szCs w:val="28"/>
+          <w:lang w:val="en-GB"/>
+        </w:rPr>
+        <w:t>Jamie Lawlor</w:t>
+      </w:r>
+    </w:p>
+    <w:p>
+      <w:pPr>
+        <w:jc w:val="center"/>
+        <w:rPr>
+          <w:rFonts w:ascii="Times New Roman" w:hAnsi="Times New Roman" w:cs="Times New Roman"/>
+          <w:sz w:val="28"/>
+          <w:szCs w:val="28"/>
+          <w:lang w:val="en-GB"/>
+        </w:rPr>
+      </w:pPr>
+      <w:r>
+        <w:rPr>
+          <w:rFonts w:ascii="Times New Roman" w:hAnsi="Times New Roman" w:cs="Times New Roman"/>
+          <w:sz w:val="28"/>
+          <w:szCs w:val="28"/>
+          <w:lang w:val="en-GB"/>
+        </w:rPr>
+        <w:t>Caitlin Maguire</w:t>
+      </w:r>
+    </w:p>
+    <w:p>
+      <w:pPr>
+        <w:jc w:val="center"/>
+        <w:rPr>
+          <w:rFonts w:ascii="Times New Roman" w:hAnsi="Times New Roman" w:cs="Times New Roman"/>
+          <w:sz w:val="28"/>
+          <w:szCs w:val="28"/>
+          <w:lang w:val="en-GB"/>
+        </w:rPr>
+      </w:pPr>
+      <w:r>
+        <w:rPr>
+          <w:rFonts w:ascii="Times New Roman" w:hAnsi="Times New Roman" w:cs="Times New Roman"/>
+          <w:sz w:val="28"/>
+          <w:szCs w:val="28"/>
+          <w:lang w:val="en-GB"/>
+        </w:rPr>
+        <w:t>Luke Hilliard</w:t>
+      </w:r>
+    </w:p>
+    <w:p>
+      <w:pPr>
+        <w:jc w:val="center"/>
+        <w:rPr>
+          <w:rFonts w:ascii="Times New Roman" w:hAnsi="Times New Roman" w:cs="Times New Roman"/>
+          <w:sz w:val="28"/>
+          <w:szCs w:val="28"/>
+          <w:lang w:val="en-GB"/>
+        </w:rPr>
+      </w:pPr>
+      <w:r>
+        <w:rPr>
+          <w:rFonts w:ascii="Times New Roman" w:hAnsi="Times New Roman" w:cs="Times New Roman"/>
+          <w:sz w:val="28"/>
+          <w:szCs w:val="28"/>
+          <w:lang w:val="en-GB"/>
+        </w:rPr>
+        <w:t>Shahzad Shabeer</w:t>
+      </w:r>
+    </w:p>
+    <w:p>
+      <w:pPr>
+        <w:rPr>
+          <w:rFonts w:ascii="Times New Roman" w:hAnsi="Times New Roman" w:cs="Times New Roman"/>
+          <w:sz w:val="28"/>
+          <w:szCs w:val="28"/>
+          <w:lang w:val="en-GB"/>
+        </w:rPr>
+      </w:pPr>
+    </w:p>
+    <w:p>
+      <w:pPr>
+        <w:jc w:val="center"/>
+        <w:rPr>
+          <w:rFonts w:ascii="Times New Roman" w:hAnsi="Times New Roman" w:cs="Times New Roman"/>
+          <w:sz w:val="28"/>
+          <w:szCs w:val="28"/>
+          <w:lang w:val="en-GB"/>
+        </w:rPr>
+      </w:pPr>
+      <w:r>
+        <w:rPr>
+          <w:rFonts w:ascii="Times New Roman" w:hAnsi="Times New Roman" w:cs="Times New Roman"/>
+          <w:sz w:val="28"/>
+          <w:szCs w:val="28"/>
+          <w:lang w:val="en-GB"/>
+        </w:rPr>
+        <w:t xml:space="preserve">Version </w:t>
+      </w:r>
+      <w:r>
+        <w:rPr>
+          <w:rFonts w:ascii="Times New Roman" w:hAnsi="Times New Roman" w:cs="Times New Roman"/>
+          <w:sz w:val="28"/>
+          <w:szCs w:val="28"/>
+          <w:lang w:val="en-GB"/>
+        </w:rPr>
+        <w:t>2</w:t>
+      </w:r>
+    </w:p>
+    <w:p>
+      <w:pPr>
+        <w:jc w:val="center"/>
+        <w:rPr>
+          <w:rFonts w:ascii="Times New Roman" w:hAnsi="Times New Roman" w:cs="Times New Roman"/>
+          <w:sz w:val="28"/>
+          <w:szCs w:val="28"/>
+          <w:lang w:val="en-GB"/>
+        </w:rPr>
+      </w:pPr>
+      <w:r>
+        <w:rPr>
+          <w:rFonts w:ascii="Times New Roman" w:hAnsi="Times New Roman" w:cs="Times New Roman"/>
+          <w:sz w:val="28"/>
+          <w:szCs w:val="28"/>
+          <w:lang w:val="en-GB"/>
+        </w:rPr>
+        <w:t>2</w:t>
+      </w:r>
+      <w:r>
+        <w:rPr>
+          <w:rFonts w:ascii="Times New Roman" w:hAnsi="Times New Roman" w:cs="Times New Roman"/>
+          <w:sz w:val="28"/>
+          <w:szCs w:val="28"/>
+          <w:lang w:val="en-GB"/>
+        </w:rPr>
+        <w:t>6</w:t>
+      </w:r>
+      <w:r>
+        <w:rPr>
+          <w:rFonts w:ascii="Times New Roman" w:hAnsi="Times New Roman" w:cs="Times New Roman"/>
+          <w:sz w:val="28"/>
+          <w:szCs w:val="28"/>
+          <w:lang w:val="en-GB"/>
+        </w:rPr>
+        <w:t xml:space="preserve"> October 2024</w:t>
+      </w:r>
+    </w:p>
+    <w:p>
+      <w:pPr>
+        <w:jc w:val="center"/>
+        <w:rPr>
+          <w:rFonts w:ascii="Times New Roman" w:hAnsi="Times New Roman" w:cs="Times New Roman"/>
+          <w:sz w:val="28"/>
+          <w:szCs w:val="28"/>
+          <w:lang w:val="en-GB"/>
+        </w:rPr>
+      </w:pPr>
+    </w:p>
+    <w:p>
+      <w:pPr>
+        <w:jc w:val="center"/>
+        <w:rPr>
+          <w:rFonts w:ascii="Times New Roman" w:hAnsi="Times New Roman" w:cs="Times New Roman"/>
+          <w:sz w:val="28"/>
+          <w:szCs w:val="28"/>
+          <w:lang w:val="en-GB"/>
+        </w:rPr>
+      </w:pPr>
+    </w:p>
+    <w:p>
+      <w:pPr>
+        <w:jc w:val="center"/>
+        <w:rPr>
+          <w:rFonts w:ascii="Times New Roman" w:hAnsi="Times New Roman" w:cs="Times New Roman"/>
+          <w:sz w:val="28"/>
+          <w:szCs w:val="28"/>
+          <w:lang w:val="en-GB"/>
+        </w:rPr>
+      </w:pPr>
+    </w:p>
+    <w:p>
+      <w:pPr>
+        <w:jc w:val="center"/>
+        <w:rPr>
+          <w:rFonts w:ascii="Times New Roman" w:hAnsi="Times New Roman" w:cs="Times New Roman"/>
+          <w:sz w:val="28"/>
+          <w:szCs w:val="28"/>
+          <w:lang w:val="en-GB"/>
+        </w:rPr>
+      </w:pPr>
+    </w:p>
+    <w:p>
+      <w:pPr>
+        <w:jc w:val="center"/>
+        <w:rPr>
+          <w:rFonts w:ascii="Times New Roman" w:hAnsi="Times New Roman" w:cs="Times New Roman"/>
+          <w:sz w:val="28"/>
+          <w:szCs w:val="28"/>
+          <w:lang w:val="en-GB"/>
+        </w:rPr>
+      </w:pPr>
+    </w:p>
+    <w:p>
+      <w:pPr>
+        <w:jc w:val="center"/>
+        <w:rPr>
+          <w:rFonts w:ascii="Times New Roman" w:hAnsi="Times New Roman" w:cs="Times New Roman"/>
+          <w:sz w:val="28"/>
+          <w:szCs w:val="28"/>
+          <w:lang w:val="en-GB"/>
+        </w:rPr>
+      </w:pPr>
+    </w:p>
+    <w:p>
+      <w:pPr>
+        <w:jc w:val="center"/>
+        <w:rPr>
+          <w:rFonts w:ascii="Times New Roman" w:hAnsi="Times New Roman" w:cs="Times New Roman"/>
+          <w:sz w:val="28"/>
+          <w:szCs w:val="28"/>
+          <w:lang w:val="en-GB"/>
+        </w:rPr>
+      </w:pPr>
+    </w:p>
+    <w:p>
+      <w:pPr>
+        <w:jc w:val="center"/>
+        <w:rPr>
+          <w:rFonts w:ascii="Times New Roman" w:hAnsi="Times New Roman" w:cs="Times New Roman"/>
+          <w:sz w:val="28"/>
+          <w:szCs w:val="28"/>
+          <w:lang w:val="en-GB"/>
+        </w:rPr>
+      </w:pPr>
+    </w:p>
+    <w:p>
+      <w:pPr>
+        <w:jc w:val="center"/>
+        <w:rPr>
+          <w:rFonts w:ascii="Times New Roman" w:hAnsi="Times New Roman" w:cs="Times New Roman"/>
+          <w:sz w:val="28"/>
+          <w:szCs w:val="28"/>
+          <w:lang w:val="en-GB"/>
+        </w:rPr>
+      </w:pPr>
+    </w:p>
+    <w:p>
+      <w:pPr>
+        <w:jc w:val="center"/>
+        <w:rPr>
+          <w:rFonts w:ascii="Times New Roman" w:hAnsi="Times New Roman" w:cs="Times New Roman"/>
+          <w:sz w:val="28"/>
+          <w:szCs w:val="28"/>
+          <w:lang w:val="en-GB"/>
+        </w:rPr>
+      </w:pPr>
+    </w:p>
+    <w:p>
+      <w:pPr>
+        <w:jc w:val="center"/>
+        <w:rPr>
+          <w:rFonts w:ascii="Times New Roman" w:hAnsi="Times New Roman" w:cs="Times New Roman"/>
+          <w:sz w:val="28"/>
+          <w:szCs w:val="28"/>
+          <w:lang w:val="en-GB"/>
+        </w:rPr>
+      </w:pPr>
+    </w:p>
+    <w:p>
+      <w:pPr>
+        <w:jc w:val="center"/>
+        <w:rPr>
+          <w:rFonts w:ascii="Times New Roman" w:hAnsi="Times New Roman" w:cs="Times New Roman"/>
+          <w:sz w:val="28"/>
+          <w:szCs w:val="28"/>
+          <w:lang w:val="en-GB"/>
+        </w:rPr>
+      </w:pPr>
+    </w:p>
+    <w:p>
+      <w:pPr>
+        <w:jc w:val="center"/>
+        <w:rPr>
+          <w:rFonts w:ascii="Times New Roman" w:hAnsi="Times New Roman" w:cs="Times New Roman"/>
+          <w:b/>
+          <w:bCs/>
+          <w:sz w:val="28"/>
+          <w:szCs w:val="28"/>
+          <w:lang w:val="en-GB"/>
+        </w:rPr>
+      </w:pPr>
+      <w:r>
+        <w:rPr>
+          <w:rFonts w:ascii="Times New Roman" w:hAnsi="Times New Roman" w:cs="Times New Roman"/>
+          <w:b/>
+          <w:bCs/>
+          <w:sz w:val="28"/>
+          <w:szCs w:val="28"/>
+          <w:lang w:val="en-GB"/>
+        </w:rPr>
+        <w:t xml:space="preserve">Hardware </w:t>
+      </w:r>
+      <w:r>
+        <w:rPr>
+          <w:rFonts w:ascii="Times New Roman" w:hAnsi="Times New Roman" w:cs="Times New Roman"/>
+          <w:b/>
+          <w:bCs/>
+          <w:sz w:val="28"/>
+          <w:szCs w:val="28"/>
+          <w:lang w:val="en-GB"/>
+        </w:rPr>
+        <w:t xml:space="preserve">– Luke </w:t>
+      </w:r>
+    </w:p>
+    <w:p>
+      <w:pPr>
+        <w:jc w:val="center"/>
+        <w:rPr>
+          <w:rFonts w:ascii="Times New Roman" w:hAnsi="Times New Roman" w:cs="Times New Roman"/>
+          <w:sz w:val="28"/>
+          <w:szCs w:val="28"/>
+          <w:lang w:val="en-GB"/>
+        </w:rPr>
+      </w:pPr>
+    </w:p>
+    <w:p>
+      <w:pPr>
+        <w:rPr>
+          <w:rFonts w:ascii="Times New Roman" w:hAnsi="Times New Roman" w:cs="Times New Roman"/>
+          <w:sz w:val="28"/>
+          <w:szCs w:val="28"/>
+          <w:lang w:val="en-GB"/>
+        </w:rPr>
+      </w:pPr>
+      <w:r>
+        <w:rPr>
+          <w:rFonts w:ascii="Times New Roman" w:hAnsi="Times New Roman" w:cs="Times New Roman"/>
+          <w:sz w:val="28"/>
+          <w:szCs w:val="28"/>
+          <w:lang w:val="en-GB"/>
+        </w:rPr>
+        <w:br w:type="page"/>
+      </w:r>
+    </w:p>
+    <w:p>
+      <w:pPr>
+        <w:jc w:val="center"/>
+        <w:rPr>
+          <w:rFonts w:ascii="Times New Roman" w:hAnsi="Times New Roman" w:cs="Times New Roman"/>
+          <w:b/>
+          <w:bCs/>
+          <w:sz w:val="28"/>
+          <w:szCs w:val="28"/>
+          <w:lang w:val="en-GB"/>
+        </w:rPr>
+      </w:pPr>
+      <w:r>
+        <w:rPr>
+          <w:rFonts w:ascii="Times New Roman" w:hAnsi="Times New Roman" w:cs="Times New Roman"/>
+          <w:b/>
+          <w:bCs/>
+          <w:sz w:val="28"/>
+          <w:szCs w:val="28"/>
+          <w:lang w:val="en-GB"/>
+        </w:rPr>
+        <w:lastRenderedPageBreak/>
+        <w:t xml:space="preserve">Data, Data Storage and Data Processing </w:t>
+      </w:r>
+      <w:r>
+        <w:rPr>
+          <w:rFonts w:ascii="Times New Roman" w:hAnsi="Times New Roman" w:cs="Times New Roman"/>
+          <w:b/>
+          <w:bCs/>
+          <w:sz w:val="28"/>
+          <w:szCs w:val="28"/>
+          <w:lang w:val="en-GB"/>
+        </w:rPr>
+        <w:t xml:space="preserve">– Jamie </w:t>
+      </w:r>
+    </w:p>
+    <w:p>
+      <w:pPr>
+        <w:rPr>
+          <w:rFonts w:ascii="Times New Roman" w:hAnsi="Times New Roman" w:cs="Times New Roman"/>
+          <w:sz w:val="28"/>
+          <w:szCs w:val="28"/>
+          <w:lang w:val="en-GB"/>
+        </w:rPr>
+      </w:pPr>
+      <w:r>
+        <w:rPr>
+          <w:rFonts w:ascii="Times New Roman" w:hAnsi="Times New Roman" w:cs="Times New Roman"/>
+          <w:sz w:val="28"/>
+          <w:szCs w:val="28"/>
+          <w:lang w:val="en-GB"/>
+        </w:rPr>
+        <w:br w:type="page"/>
+      </w:r>
+    </w:p>
+    <w:p>
+      <w:pPr>
+        <w:jc w:val="center"/>
+        <w:rPr>
+          <w:rFonts w:ascii="Times New Roman" w:hAnsi="Times New Roman" w:cs="Times New Roman"/>
+          <w:b/>
+          <w:bCs/>
+          <w:sz w:val="28"/>
+          <w:szCs w:val="28"/>
+          <w:lang w:val="en-GB"/>
+        </w:rPr>
+      </w:pPr>
+      <w:r>
+        <w:rPr>
+          <w:rFonts w:ascii="Times New Roman" w:hAnsi="Times New Roman" w:cs="Times New Roman"/>
+          <w:b/>
+          <w:bCs/>
+          <w:sz w:val="28"/>
+          <w:szCs w:val="28"/>
+          <w:lang w:val="en-GB"/>
+        </w:rPr>
+        <w:lastRenderedPageBreak/>
+        <w:t xml:space="preserve">Security and Privacy </w:t>
+      </w:r>
+      <w:r>
+        <w:rPr>
+          <w:rFonts w:ascii="Times New Roman" w:hAnsi="Times New Roman" w:cs="Times New Roman"/>
+          <w:b/>
+          <w:bCs/>
+          <w:sz w:val="28"/>
+          <w:szCs w:val="28"/>
+          <w:lang w:val="en-GB"/>
+        </w:rPr>
+        <w:t xml:space="preserve">– Shahzad </w:t>
+      </w:r>
+    </w:p>
+    <w:p>
+      <w:pPr>
+        <w:rPr>
+          <w:rFonts w:ascii="Times New Roman" w:hAnsi="Times New Roman" w:cs="Times New Roman"/>
+          <w:sz w:val="28"/>
+          <w:szCs w:val="28"/>
+          <w:lang w:val="en-GB"/>
+        </w:rPr>
+      </w:pPr>
+      <w:r>
+        <w:rPr>
+          <w:rFonts w:ascii="Times New Roman" w:hAnsi="Times New Roman" w:cs="Times New Roman"/>
+          <w:sz w:val="28"/>
+          <w:szCs w:val="28"/>
+          <w:lang w:val="en-GB"/>
+        </w:rPr>
+        <w:br w:type="page"/>
+      </w:r>
+    </w:p>
+    <w:p>
+      <w:pPr>
+        <w:jc w:val="center"/>
+        <w:rPr>
+          <w:rFonts w:ascii="Times New Roman" w:hAnsi="Times New Roman" w:cs="Times New Roman"/>
+          <w:b/>
+          <w:bCs/>
+          <w:sz w:val="28"/>
+          <w:szCs w:val="28"/>
+          <w:lang w:val="en-GB"/>
+        </w:rPr>
+      </w:pPr>
+      <w:r>
+        <w:rPr>
+          <w:rFonts w:ascii="Times New Roman" w:hAnsi="Times New Roman" w:cs="Times New Roman"/>
+          <w:b/>
+          <w:bCs/>
+          <w:sz w:val="28"/>
+          <w:szCs w:val="28"/>
+          <w:lang w:val="en-GB"/>
+        </w:rPr>
+        <w:lastRenderedPageBreak/>
+        <w:t xml:space="preserve">The UI, User and Testing </w:t>
+      </w:r>
+      <w:r>
+        <w:rPr>
+          <w:rFonts w:ascii="Times New Roman" w:hAnsi="Times New Roman" w:cs="Times New Roman"/>
+          <w:b/>
+          <w:bCs/>
+          <w:sz w:val="28"/>
+          <w:szCs w:val="28"/>
+          <w:lang w:val="en-GB"/>
+        </w:rPr>
+        <w:t xml:space="preserve">– Caitlin </w:t>
+      </w:r>
+    </w:p>
+    <w:p>
+      <w:pPr>
+        <w:rPr>
+          <w:rFonts w:ascii="Times New Roman" w:hAnsi="Times New Roman" w:cs="Times New Roman"/>
+          <w:b/>
+          <w:bCs/>
+          <w:sz w:val="28"/>
+          <w:szCs w:val="28"/>
+          <w:u w:val="single"/>
+          <w:lang w:val="en-GB"/>
+        </w:rPr>
+      </w:pPr>
+      <w:r>
+        <w:rPr>
+          <w:rFonts w:ascii="Times New Roman" w:hAnsi="Times New Roman" w:cs="Times New Roman"/>
+          <w:b/>
+          <w:bCs/>
+          <w:sz w:val="28"/>
+          <w:szCs w:val="28"/>
+          <w:u w:val="single"/>
+          <w:lang w:val="en-GB"/>
+        </w:rPr>
+        <w:t xml:space="preserve">Mock Up UI </w:t>
+      </w:r>
+    </w:p>
+    <w:p>
+      <w:pPr>
+        <w:spacing w:line="360" w:lineRule="auto"/>
+        <w:rPr>
+          <w:rFonts w:ascii="Times New Roman" w:hAnsi="Times New Roman" w:cs="Times New Roman"/>
+          <w:sz w:val="24"/>
+          <w:szCs w:val="24"/>
+          <w:lang w:val="en-GB"/>
+        </w:rPr>
+      </w:pPr>
+      <w:r>
+        <w:rPr>
+          <w:rFonts w:ascii="Times New Roman" w:hAnsi="Times New Roman" w:cs="Times New Roman"/>
+          <w:sz w:val="24"/>
+          <w:szCs w:val="24"/>
+          <w:lang w:val="en-GB"/>
+        </w:rPr>
+        <w:t xml:space="preserve">To create a </w:t>
+      </w:r>
+      <w:r>
+        <w:rPr>
+          <w:rFonts w:ascii="Times New Roman" w:hAnsi="Times New Roman" w:cs="Times New Roman"/>
+          <w:sz w:val="24"/>
+          <w:szCs w:val="24"/>
+          <w:lang w:val="en-GB"/>
+        </w:rPr>
+        <w:t>mock-up</w:t>
+      </w:r>
+      <w:r>
+        <w:rPr>
+          <w:rFonts w:ascii="Times New Roman" w:hAnsi="Times New Roman" w:cs="Times New Roman"/>
+          <w:sz w:val="24"/>
+          <w:szCs w:val="24"/>
+          <w:lang w:val="en-GB"/>
+        </w:rPr>
+        <w:t xml:space="preserve"> of the UI for the smart coaster </w:t>
+      </w:r>
+      <w:r>
+        <w:rPr>
+          <w:rFonts w:ascii="Times New Roman" w:hAnsi="Times New Roman" w:cs="Times New Roman"/>
+          <w:sz w:val="24"/>
+          <w:szCs w:val="24"/>
+          <w:lang w:val="en-GB"/>
+        </w:rPr>
+        <w:t xml:space="preserve">I used Figma. I have created various screens to visually show the different steps a user would take in the application. </w:t>
+      </w:r>
+    </w:p>
+    <w:p>
+      <w:pPr>
+        <w:spacing w:line="360" w:lineRule="auto"/>
+        <w:rPr>
+          <w:rFonts w:ascii="Times New Roman" w:hAnsi="Times New Roman" w:cs="Times New Roman"/>
+          <w:sz w:val="24"/>
+          <w:szCs w:val="24"/>
+          <w:lang w:val="en-GB"/>
+        </w:rPr>
+      </w:pPr>
+      <w:r>
+        <w:rPr>
+          <w:rFonts w:ascii="Times New Roman" w:hAnsi="Times New Roman" w:cs="Times New Roman"/>
+          <w:sz w:val="24"/>
+          <w:szCs w:val="24"/>
+          <w:lang w:val="en-GB"/>
+        </w:rPr>
+        <w:t>Below I have included screenshots of the different screens in the prototype:</w:t>
+      </w:r>
+    </w:p>
+    <w:p>
+      <w:pPr>
+        <w:rPr>
+          <w:rFonts w:ascii="Times New Roman" w:hAnsi="Times New Roman" w:cs="Times New Roman"/>
+          <w:b/>
+          <w:bCs/>
+          <w:sz w:val="24"/>
+          <w:szCs w:val="24"/>
+          <w:lang w:val="en-GB"/>
+        </w:rPr>
+      </w:pPr>
+      <w:r>
+        <w:rPr>
+          <w:rFonts w:ascii="Times New Roman" w:hAnsi="Times New Roman" w:cs="Times New Roman"/>
+          <w:noProof/>
+          <w:sz w:val="24"/>
+          <w:szCs w:val="24"/>
+          <w:lang w:val="en-GB"/>
+        </w:rPr>
+        <w:drawing>
+          <wp:anchor distT="0" distB="0" distL="114300" distR="114300" simplePos="0" relativeHeight="251659264" behindDoc="0" locked="0" layoutInCell="1" allowOverlap="1" wp14:anchorId="6BACD8C6" wp14:editId="3ABD124A">
+            <wp:simplePos x="0" y="0"/>
+            <wp:positionH relativeFrom="margin">
+              <wp:align>center</wp:align>
+            </wp:positionH>
+            <wp:positionV relativeFrom="paragraph">
+              <wp:posOffset>216683</wp:posOffset>
+            </wp:positionV>
+            <wp:extent cx="1964690" cy="2976245"/>
+            <wp:effectExtent l="0" t="0" r="0" b="0"/>
+            <wp:wrapSquare wrapText="bothSides"/>
+            <wp:docPr id="104419933" name="Picture 1"/>
+            <wp:cNvGraphicFramePr>
+              <a:graphicFrameLocks xmlns:a="http://schemas.openxmlformats.org/drawingml/2006/main" noChangeAspect="1"/>
+            </wp:cNvGraphicFramePr>
+            <a:graphic xmlns:a="http://schemas.openxmlformats.org/drawingml/2006/main">
+              <a:graphicData uri="http://schemas.openxmlformats.org/drawingml/2006/picture">
+                <pic:pic xmlns:pic="http://schemas.openxmlformats.org/drawingml/2006/picture">
+                  <pic:nvPicPr>
+                    <pic:cNvPr id="104419933" name="Picture 1"/>
+                    <pic:cNvPicPr/>
+                  </pic:nvPicPr>
+                  <pic:blipFill>
+                    <a:blip r:embed="rId8">
+                      <a:extLst>
+                        <a:ext uri="{28A0092B-C50C-407E-A947-70E740481C1C}">
+                          <a14:useLocalDpi xmlns:a14="http://schemas.microsoft.com/office/drawing/2010/main" val="0"/>
+                        </a:ext>
+                      </a:extLst>
+                    </a:blip>
+                    <a:stretch>
+                      <a:fillRect/>
+                    </a:stretch>
+                  </pic:blipFill>
+                  <pic:spPr>
+                    <a:xfrm>
+                      <a:off x="0" y="0"/>
+                      <a:ext cx="1964690" cy="2976245"/>
+                    </a:xfrm>
+                    <a:prstGeom prst="rect">
+                      <a:avLst/>
+                    </a:prstGeom>
+                  </pic:spPr>
+                </pic:pic>
+              </a:graphicData>
+            </a:graphic>
+            <wp14:sizeRelH relativeFrom="margin">
+              <wp14:pctWidth>0</wp14:pctWidth>
+            </wp14:sizeRelH>
+            <wp14:sizeRelV relativeFrom="margin">
+              <wp14:pctHeight>0</wp14:pctHeight>
+            </wp14:sizeRelV>
+          </wp:anchor>
+        </w:drawing>
+      </w:r>
+      <w:r>
+        <w:rPr>
+          <w:rFonts w:ascii="Times New Roman" w:hAnsi="Times New Roman" w:cs="Times New Roman"/>
+          <w:b/>
+          <w:bCs/>
+          <w:sz w:val="24"/>
+          <w:szCs w:val="24"/>
+          <w:lang w:val="en-GB"/>
+        </w:rPr>
+        <w:t xml:space="preserve">Screen 1: Loading Screen </w:t>
+      </w:r>
+    </w:p>
+    <w:p>
+      <w:pPr>
+        <w:rPr>
+          <w:rFonts w:ascii="Times New Roman" w:hAnsi="Times New Roman" w:cs="Times New Roman"/>
+          <w:sz w:val="24"/>
+          <w:szCs w:val="24"/>
+          <w:lang w:val="en-GB"/>
+        </w:rPr>
+      </w:pPr>
+    </w:p>
+    <w:p>
+      <w:pPr>
+        <w:rPr>
+          <w:rFonts w:ascii="Times New Roman" w:hAnsi="Times New Roman" w:cs="Times New Roman"/>
+          <w:sz w:val="24"/>
+          <w:szCs w:val="24"/>
+          <w:lang w:val="en-GB"/>
+        </w:rPr>
+      </w:pPr>
+    </w:p>
+    <w:p>
+      <w:pPr>
+        <w:rPr>
+          <w:rFonts w:ascii="Times New Roman" w:hAnsi="Times New Roman" w:cs="Times New Roman"/>
+          <w:sz w:val="24"/>
+          <w:szCs w:val="24"/>
+          <w:lang w:val="en-GB"/>
+        </w:rPr>
+      </w:pPr>
+    </w:p>
+    <w:p>
+      <w:pPr>
+        <w:rPr>
+          <w:rFonts w:ascii="Times New Roman" w:hAnsi="Times New Roman" w:cs="Times New Roman"/>
+          <w:sz w:val="24"/>
+          <w:szCs w:val="24"/>
+          <w:lang w:val="en-GB"/>
+        </w:rPr>
+      </w:pPr>
+    </w:p>
+    <w:p>
+      <w:pPr>
+        <w:rPr>
+          <w:rFonts w:ascii="Times New Roman" w:hAnsi="Times New Roman" w:cs="Times New Roman"/>
+          <w:b/>
+          <w:bCs/>
+          <w:sz w:val="24"/>
+          <w:szCs w:val="24"/>
+          <w:u w:val="single"/>
+          <w:lang w:val="en-GB"/>
+        </w:rPr>
+      </w:pPr>
+    </w:p>
+    <w:p>
+      <w:pPr>
+        <w:rPr>
+          <w:rFonts w:ascii="Times New Roman" w:hAnsi="Times New Roman" w:cs="Times New Roman"/>
+          <w:b/>
+          <w:bCs/>
+          <w:sz w:val="24"/>
+          <w:szCs w:val="24"/>
+          <w:u w:val="single"/>
+          <w:lang w:val="en-GB"/>
+        </w:rPr>
+      </w:pPr>
+    </w:p>
+    <w:p>
+      <w:pPr>
+        <w:rPr>
+          <w:rFonts w:ascii="Times New Roman" w:hAnsi="Times New Roman" w:cs="Times New Roman"/>
+          <w:b/>
+          <w:bCs/>
+          <w:sz w:val="24"/>
+          <w:szCs w:val="24"/>
+          <w:u w:val="single"/>
+          <w:lang w:val="en-GB"/>
+        </w:rPr>
+      </w:pPr>
+    </w:p>
+    <w:p>
+      <w:pPr>
+        <w:rPr>
+          <w:rFonts w:ascii="Times New Roman" w:hAnsi="Times New Roman" w:cs="Times New Roman"/>
+          <w:b/>
+          <w:bCs/>
+          <w:sz w:val="24"/>
+          <w:szCs w:val="24"/>
+          <w:u w:val="single"/>
+          <w:lang w:val="en-GB"/>
+        </w:rPr>
+      </w:pPr>
+    </w:p>
+    <w:p>
+      <w:pPr>
+        <w:rPr>
+          <w:rFonts w:ascii="Times New Roman" w:hAnsi="Times New Roman" w:cs="Times New Roman"/>
+          <w:b/>
+          <w:bCs/>
+          <w:sz w:val="24"/>
+          <w:szCs w:val="24"/>
+          <w:u w:val="single"/>
+          <w:lang w:val="en-GB"/>
+        </w:rPr>
+      </w:pPr>
+    </w:p>
+    <w:p>
+      <w:pPr>
+        <w:rPr>
+          <w:rFonts w:ascii="Times New Roman" w:hAnsi="Times New Roman" w:cs="Times New Roman"/>
+          <w:b/>
+          <w:bCs/>
+          <w:sz w:val="24"/>
+          <w:szCs w:val="24"/>
+          <w:u w:val="single"/>
+          <w:lang w:val="en-GB"/>
+        </w:rPr>
+      </w:pPr>
+    </w:p>
+    <w:p>
+      <w:pPr>
+        <w:spacing w:line="360" w:lineRule="auto"/>
+        <w:rPr>
+          <w:rFonts w:ascii="Times New Roman" w:hAnsi="Times New Roman" w:cs="Times New Roman"/>
+          <w:sz w:val="24"/>
+          <w:szCs w:val="24"/>
+          <w:lang w:val="en-GB"/>
+        </w:rPr>
+      </w:pPr>
+      <w:r>
+        <w:rPr>
+          <w:rFonts w:ascii="Times New Roman" w:hAnsi="Times New Roman" w:cs="Times New Roman"/>
+          <w:sz w:val="24"/>
+          <w:szCs w:val="24"/>
+          <w:lang w:val="en-GB"/>
+        </w:rPr>
+        <w:t>The user will be faced with a loading screen when the application is run initially, once the “Continue” button is clicked</w:t>
+      </w:r>
+      <w:r>
+        <w:rPr>
+          <w:rFonts w:ascii="Times New Roman" w:hAnsi="Times New Roman" w:cs="Times New Roman"/>
+          <w:sz w:val="24"/>
+          <w:szCs w:val="24"/>
+          <w:lang w:val="en-GB"/>
+        </w:rPr>
+        <w:t xml:space="preserve">, the user will be redirected to screen 2. </w:t>
+      </w:r>
+    </w:p>
+    <w:p>
+      <w:pPr>
+        <w:rPr>
+          <w:rFonts w:ascii="Times New Roman" w:hAnsi="Times New Roman" w:cs="Times New Roman"/>
+          <w:sz w:val="24"/>
+          <w:szCs w:val="24"/>
+          <w:lang w:val="en-GB"/>
+        </w:rPr>
+      </w:pPr>
+    </w:p>
+    <w:p>
+      <w:pPr>
+        <w:rPr>
+          <w:rFonts w:ascii="Times New Roman" w:hAnsi="Times New Roman" w:cs="Times New Roman"/>
+          <w:b/>
+          <w:bCs/>
+          <w:sz w:val="24"/>
+          <w:szCs w:val="24"/>
+          <w:lang w:val="en-GB"/>
+        </w:rPr>
+      </w:pPr>
+      <w:r>
+        <w:rPr>
+          <w:rFonts w:ascii="Times New Roman" w:hAnsi="Times New Roman" w:cs="Times New Roman"/>
+          <w:b/>
+          <w:bCs/>
+          <w:sz w:val="24"/>
+          <w:szCs w:val="24"/>
+          <w:lang w:val="en-GB"/>
+        </w:rPr>
+        <w:t>Screen 2: Select Mode</w:t>
+      </w:r>
+    </w:p>
+    <w:p>
+      <w:pPr>
+        <w:rPr>
+          <w:rFonts w:ascii="Times New Roman" w:hAnsi="Times New Roman" w:cs="Times New Roman"/>
+          <w:b/>
+          <w:bCs/>
+          <w:sz w:val="24"/>
+          <w:szCs w:val="24"/>
+          <w:lang w:val="en-GB"/>
+        </w:rPr>
+      </w:pPr>
+      <w:r>
+        <w:rPr>
+          <w:rFonts w:ascii="Times New Roman" w:hAnsi="Times New Roman" w:cs="Times New Roman"/>
+          <w:b/>
+          <w:bCs/>
+          <w:noProof/>
+          <w:sz w:val="24"/>
+          <w:szCs w:val="24"/>
+          <w:lang w:val="en-GB"/>
+        </w:rPr>
+        <w:drawing>
+          <wp:anchor distT="0" distB="0" distL="114300" distR="114300" simplePos="0" relativeHeight="251660288" behindDoc="0" locked="0" layoutInCell="1" allowOverlap="1" wp14:anchorId="5BE3AEC1" wp14:editId="13320776">
+            <wp:simplePos x="0" y="0"/>
+            <wp:positionH relativeFrom="margin">
+              <wp:posOffset>1895962</wp:posOffset>
+            </wp:positionH>
+            <wp:positionV relativeFrom="paragraph">
+              <wp:posOffset>-197107</wp:posOffset>
+            </wp:positionV>
+            <wp:extent cx="1925320" cy="3014980"/>
+            <wp:effectExtent l="0" t="0" r="0" b="0"/>
+            <wp:wrapThrough wrapText="bothSides">
+              <wp:wrapPolygon edited="0">
+                <wp:start x="0" y="0"/>
+                <wp:lineTo x="0" y="21427"/>
+                <wp:lineTo x="21372" y="21427"/>
+                <wp:lineTo x="21372" y="0"/>
+                <wp:lineTo x="0" y="0"/>
+              </wp:wrapPolygon>
+            </wp:wrapThrough>
+            <wp:docPr id="914070009" name="Picture 2" descr="A person making coffee in a coffee shop&#10;&#10;Description automatically generated"/>
+            <wp:cNvGraphicFramePr>
+              <a:graphicFrameLocks xmlns:a="http://schemas.openxmlformats.org/drawingml/2006/main" noChangeAspect="1"/>
+            </wp:cNvGraphicFramePr>
+            <a:graphic xmlns:a="http://schemas.openxmlformats.org/drawingml/2006/main">
+              <a:graphicData uri="http://schemas.openxmlformats.org/drawingml/2006/picture">
+                <pic:pic xmlns:pic="http://schemas.openxmlformats.org/drawingml/2006/picture">
+                  <pic:nvPicPr>
+                    <pic:cNvPr id="914070009" name="Picture 2" descr="A person making coffee in a coffee shop&#10;&#10;Description automatically generated"/>
+                    <pic:cNvPicPr/>
+                  </pic:nvPicPr>
+                  <pic:blipFill>
+                    <a:blip r:embed="rId9">
+                      <a:extLst>
+                        <a:ext uri="{28A0092B-C50C-407E-A947-70E740481C1C}">
+                          <a14:useLocalDpi xmlns:a14="http://schemas.microsoft.com/office/drawing/2010/main" val="0"/>
+                        </a:ext>
+                      </a:extLst>
+                    </a:blip>
+                    <a:stretch>
+                      <a:fillRect/>
+                    </a:stretch>
+                  </pic:blipFill>
+                  <pic:spPr>
+                    <a:xfrm>
+                      <a:off x="0" y="0"/>
+                      <a:ext cx="1925320" cy="3014980"/>
+                    </a:xfrm>
+                    <a:prstGeom prst="rect">
+                      <a:avLst/>
+                    </a:prstGeom>
+                  </pic:spPr>
+                </pic:pic>
+              </a:graphicData>
+            </a:graphic>
+            <wp14:sizeRelV relativeFrom="margin">
+              <wp14:pctHeight>0</wp14:pctHeight>
+            </wp14:sizeRelV>
+          </wp:anchor>
+        </w:drawing>
+      </w:r>
+    </w:p>
+    <w:p>
+      <w:pPr>
+        <w:rPr>
+          <w:rFonts w:ascii="Times New Roman" w:hAnsi="Times New Roman" w:cs="Times New Roman"/>
+          <w:b/>
+          <w:bCs/>
+          <w:sz w:val="24"/>
+          <w:szCs w:val="24"/>
+          <w:u w:val="single"/>
+          <w:lang w:val="en-GB"/>
+        </w:rPr>
+      </w:pPr>
+    </w:p>
+    <w:p>
+      <w:pPr>
+        <w:rPr>
+          <w:rFonts w:ascii="Times New Roman" w:hAnsi="Times New Roman" w:cs="Times New Roman"/>
+          <w:b/>
+          <w:bCs/>
+          <w:sz w:val="24"/>
+          <w:szCs w:val="24"/>
+          <w:u w:val="single"/>
+          <w:lang w:val="en-GB"/>
+        </w:rPr>
+      </w:pPr>
+    </w:p>
+    <w:p>
+      <w:pPr>
+        <w:rPr>
+          <w:rFonts w:ascii="Times New Roman" w:hAnsi="Times New Roman" w:cs="Times New Roman"/>
+          <w:b/>
+          <w:bCs/>
+          <w:sz w:val="24"/>
+          <w:szCs w:val="24"/>
+          <w:u w:val="single"/>
+          <w:lang w:val="en-GB"/>
+        </w:rPr>
+      </w:pPr>
+    </w:p>
+    <w:p>
+      <w:pPr>
+        <w:rPr>
+          <w:rFonts w:ascii="Times New Roman" w:hAnsi="Times New Roman" w:cs="Times New Roman"/>
+          <w:b/>
+          <w:bCs/>
+          <w:sz w:val="24"/>
+          <w:szCs w:val="24"/>
+          <w:u w:val="single"/>
+          <w:lang w:val="en-GB"/>
+        </w:rPr>
+      </w:pPr>
+    </w:p>
+    <w:p>
+      <w:pPr>
+        <w:rPr>
+          <w:rFonts w:ascii="Times New Roman" w:hAnsi="Times New Roman" w:cs="Times New Roman"/>
+          <w:b/>
+          <w:bCs/>
+          <w:sz w:val="24"/>
+          <w:szCs w:val="24"/>
+          <w:u w:val="single"/>
+          <w:lang w:val="en-GB"/>
+        </w:rPr>
+      </w:pPr>
+    </w:p>
+    <w:p>
+      <w:pPr>
+        <w:rPr>
+          <w:rFonts w:ascii="Times New Roman" w:hAnsi="Times New Roman" w:cs="Times New Roman"/>
+          <w:b/>
+          <w:bCs/>
+          <w:sz w:val="24"/>
+          <w:szCs w:val="24"/>
+          <w:u w:val="single"/>
+          <w:lang w:val="en-GB"/>
+        </w:rPr>
+      </w:pPr>
+    </w:p>
+    <w:p>
+      <w:pPr>
+        <w:rPr>
+          <w:rFonts w:ascii="Times New Roman" w:hAnsi="Times New Roman" w:cs="Times New Roman"/>
+          <w:b/>
+          <w:bCs/>
+          <w:sz w:val="24"/>
+          <w:szCs w:val="24"/>
+          <w:u w:val="single"/>
+          <w:lang w:val="en-GB"/>
+        </w:rPr>
+      </w:pPr>
+    </w:p>
+    <w:p>
+      <w:pPr>
+        <w:rPr>
+          <w:rFonts w:ascii="Times New Roman" w:hAnsi="Times New Roman" w:cs="Times New Roman"/>
+          <w:b/>
+          <w:bCs/>
+          <w:sz w:val="24"/>
+          <w:szCs w:val="24"/>
+          <w:u w:val="single"/>
+          <w:lang w:val="en-GB"/>
+        </w:rPr>
+      </w:pPr>
+    </w:p>
+    <w:p>
+      <w:pPr>
+        <w:rPr>
+          <w:rFonts w:ascii="Times New Roman" w:hAnsi="Times New Roman" w:cs="Times New Roman"/>
+          <w:b/>
+          <w:bCs/>
+          <w:sz w:val="24"/>
+          <w:szCs w:val="24"/>
+          <w:u w:val="single"/>
+          <w:lang w:val="en-GB"/>
+        </w:rPr>
+      </w:pPr>
+    </w:p>
+    <w:p>
+      <w:pPr>
+        <w:rPr>
+          <w:rFonts w:ascii="Times New Roman" w:hAnsi="Times New Roman" w:cs="Times New Roman"/>
+          <w:b/>
+          <w:bCs/>
+          <w:sz w:val="24"/>
+          <w:szCs w:val="24"/>
+          <w:u w:val="single"/>
+          <w:lang w:val="en-GB"/>
+        </w:rPr>
+      </w:pPr>
+    </w:p>
+    <w:p>
+      <w:pPr>
+        <w:spacing w:line="360" w:lineRule="auto"/>
+        <w:rPr>
+          <w:rFonts w:ascii="Times New Roman" w:hAnsi="Times New Roman" w:cs="Times New Roman"/>
+          <w:sz w:val="24"/>
+          <w:szCs w:val="24"/>
+          <w:lang w:val="en-GB"/>
+        </w:rPr>
+      </w:pPr>
+      <w:r>
+        <w:rPr>
+          <w:rFonts w:ascii="Times New Roman" w:hAnsi="Times New Roman" w:cs="Times New Roman"/>
+          <w:sz w:val="24"/>
+          <w:szCs w:val="24"/>
+          <w:lang w:val="en-GB"/>
+        </w:rPr>
+        <w:t>In the</w:t>
+      </w:r>
+      <w:r>
+        <w:rPr>
+          <w:rFonts w:ascii="Times New Roman" w:hAnsi="Times New Roman" w:cs="Times New Roman"/>
+          <w:sz w:val="24"/>
+          <w:szCs w:val="24"/>
+          <w:lang w:val="en-GB"/>
+        </w:rPr>
+        <w:t xml:space="preserve"> second screen the user can select a mode, </w:t>
+      </w:r>
+      <w:r>
+        <w:rPr>
+          <w:rFonts w:ascii="Times New Roman" w:hAnsi="Times New Roman" w:cs="Times New Roman"/>
+          <w:sz w:val="24"/>
+          <w:szCs w:val="24"/>
+          <w:lang w:val="en-GB"/>
+        </w:rPr>
+        <w:t xml:space="preserve">the mode options are “Barista” and “Individual”. The Individual mode allows the user to complete the goal of the project which is merely to track the current temperature of their drink. </w:t>
+      </w:r>
+    </w:p>
+    <w:p>
+      <w:pPr>
+        <w:spacing w:line="360" w:lineRule="auto"/>
+        <w:rPr>
+          <w:rFonts w:ascii="Times New Roman" w:hAnsi="Times New Roman" w:cs="Times New Roman"/>
+          <w:sz w:val="24"/>
+          <w:szCs w:val="24"/>
+          <w:lang w:val="en-GB"/>
+        </w:rPr>
+      </w:pPr>
+      <w:r>
+        <w:rPr>
+          <w:rFonts w:ascii="Times New Roman" w:hAnsi="Times New Roman" w:cs="Times New Roman"/>
+          <w:sz w:val="24"/>
+          <w:szCs w:val="24"/>
+          <w:lang w:val="en-GB"/>
+        </w:rPr>
+        <w:t xml:space="preserve">Whereas the Barista mode gives the user more control as they can perform different operations such as add, edit and delete drinks. Once the user has selected their chosen mode, they will carry on to the associated screen. </w:t>
+      </w:r>
+    </w:p>
+    <w:p>
+      <w:pPr>
+        <w:spacing w:line="360" w:lineRule="auto"/>
+        <w:rPr>
+          <w:rFonts w:ascii="Times New Roman" w:hAnsi="Times New Roman" w:cs="Times New Roman"/>
+          <w:sz w:val="24"/>
+          <w:szCs w:val="24"/>
+          <w:lang w:val="en-GB"/>
+        </w:rPr>
+      </w:pPr>
+      <w:r>
+        <w:rPr>
+          <w:rFonts w:ascii="Times New Roman" w:hAnsi="Times New Roman" w:cs="Times New Roman"/>
+          <w:sz w:val="24"/>
+          <w:szCs w:val="24"/>
+          <w:lang w:val="en-GB"/>
+        </w:rPr>
+        <w:t>For example, if the individual mode is chosen the user will be redirected to screen 3. When the Barista mode is chosen the user will be redirected to screen 4.</w:t>
+      </w:r>
+    </w:p>
+    <w:p>
+      <w:pPr>
+        <w:rPr>
+          <w:rFonts w:ascii="Times New Roman" w:hAnsi="Times New Roman" w:cs="Times New Roman"/>
+          <w:sz w:val="24"/>
+          <w:szCs w:val="24"/>
+          <w:lang w:val="en-GB"/>
+        </w:rPr>
+      </w:pPr>
+    </w:p>
+    <w:p>
+      <w:pPr>
+        <w:rPr>
+          <w:rFonts w:ascii="Times New Roman" w:hAnsi="Times New Roman" w:cs="Times New Roman"/>
+          <w:sz w:val="24"/>
+          <w:szCs w:val="24"/>
+          <w:lang w:val="en-GB"/>
+        </w:rPr>
+      </w:pPr>
+      <w:r>
+        <w:rPr>
+          <w:rFonts w:ascii="Times New Roman" w:hAnsi="Times New Roman" w:cs="Times New Roman"/>
+          <w:b/>
+          <w:bCs/>
+          <w:sz w:val="24"/>
+          <w:szCs w:val="24"/>
+          <w:lang w:val="en-GB"/>
+        </w:rPr>
+        <w:t xml:space="preserve">Screen 3: Individual </w:t>
+      </w:r>
+      <w:r>
+        <w:rPr>
+          <w:rFonts w:ascii="Times New Roman" w:hAnsi="Times New Roman" w:cs="Times New Roman"/>
+          <w:b/>
+          <w:bCs/>
+          <w:sz w:val="24"/>
+          <w:szCs w:val="24"/>
+          <w:lang w:val="en-GB"/>
+        </w:rPr>
+        <w:t>Mode</w:t>
+      </w:r>
+    </w:p>
+    <w:p>
+      <w:pPr>
+        <w:rPr>
+          <w:rFonts w:ascii="Times New Roman" w:hAnsi="Times New Roman" w:cs="Times New Roman"/>
+          <w:b/>
+          <w:bCs/>
+          <w:sz w:val="24"/>
+          <w:szCs w:val="24"/>
+          <w:lang w:val="en-GB"/>
+        </w:rPr>
+      </w:pPr>
+      <w:r>
+        <w:rPr>
+          <w:rFonts w:ascii="Times New Roman" w:hAnsi="Times New Roman" w:cs="Times New Roman"/>
+          <w:b/>
+          <w:bCs/>
+          <w:sz w:val="24"/>
+          <w:szCs w:val="24"/>
+          <w:lang w:val="en-GB"/>
+        </w:rPr>
+        <w:t xml:space="preserve">                                                </w:t>
+      </w:r>
+      <w:r>
+        <w:rPr>
+          <w:rFonts w:ascii="Times New Roman" w:hAnsi="Times New Roman" w:cs="Times New Roman"/>
+          <w:b/>
+          <w:bCs/>
+          <w:noProof/>
+          <w:sz w:val="24"/>
+          <w:szCs w:val="24"/>
+          <w:lang w:val="en-GB"/>
+        </w:rPr>
+        <w:drawing>
+          <wp:inline distT="0" distB="0" distL="0" distR="0" wp14:anchorId="6F670A5D" wp14:editId="146FDEEF">
+            <wp:extent cx="2188723" cy="3656153"/>
+            <wp:effectExtent l="0" t="0" r="2540" b="1905"/>
+            <wp:docPr id="262136763" name="Picture 4" descr="A screenshot of a phone&#10;&#10;Description automatically generated"/>
+            <wp:cNvGraphicFramePr>
+              <a:graphicFrameLocks xmlns:a="http://schemas.openxmlformats.org/drawingml/2006/main" noChangeAspect="1"/>
+            </wp:cNvGraphicFramePr>
+            <a:graphic xmlns:a="http://schemas.openxmlformats.org/drawingml/2006/main">
+              <a:graphicData uri="http://schemas.openxmlformats.org/drawingml/2006/picture">
+                <pic:pic xmlns:pic="http://schemas.openxmlformats.org/drawingml/2006/picture">
+                  <pic:nvPicPr>
+                    <pic:cNvPr id="262136763" name="Picture 4" descr="A screenshot of a phone&#10;&#10;Description automatically generated"/>
+                    <pic:cNvPicPr/>
+                  </pic:nvPicPr>
+                  <pic:blipFill>
+                    <a:blip r:embed="rId10">
+                      <a:extLst>
+                        <a:ext uri="{28A0092B-C50C-407E-A947-70E740481C1C}">
+                          <a14:useLocalDpi xmlns:a14="http://schemas.microsoft.com/office/drawing/2010/main" val="0"/>
+                        </a:ext>
+                      </a:extLst>
+                    </a:blip>
+                    <a:stretch>
+                      <a:fillRect/>
+                    </a:stretch>
+                  </pic:blipFill>
+                  <pic:spPr>
+                    <a:xfrm>
+                      <a:off x="0" y="0"/>
+                      <a:ext cx="2196667" cy="3669423"/>
                     </a:xfrm>
                     <a:prstGeom prst="rect">
                       <a:avLst/>
@@ -237,6 +1465,1412 @@
     </w:p>
     <w:p>
       <w:pPr>
+        <w:spacing w:line="360" w:lineRule="auto"/>
+        <w:rPr>
+          <w:rFonts w:ascii="Times New Roman" w:hAnsi="Times New Roman" w:cs="Times New Roman"/>
+          <w:sz w:val="24"/>
+          <w:szCs w:val="24"/>
+          <w:lang w:val="en-GB"/>
+        </w:rPr>
+      </w:pPr>
+      <w:r>
+        <w:rPr>
+          <w:rFonts w:ascii="Times New Roman" w:hAnsi="Times New Roman" w:cs="Times New Roman"/>
+          <w:sz w:val="24"/>
+          <w:szCs w:val="24"/>
+          <w:lang w:val="en-GB"/>
+        </w:rPr>
+        <w:t xml:space="preserve">In individual mode whilst a cup is set on the smart coaster, this </w:t>
+      </w:r>
+      <w:r>
+        <w:rPr>
+          <w:rFonts w:ascii="Times New Roman" w:hAnsi="Times New Roman" w:cs="Times New Roman"/>
+          <w:sz w:val="24"/>
+          <w:szCs w:val="24"/>
+          <w:lang w:val="en-GB"/>
+        </w:rPr>
+        <w:t xml:space="preserve">screen will show the user an alert or notification, a percentage of how full the cup is currently, and the temperature. If the cup is lifted off the coaster the application will go back to the loading screen. </w:t>
+      </w:r>
+    </w:p>
+    <w:p>
+      <w:pPr>
+        <w:spacing w:line="360" w:lineRule="auto"/>
+        <w:rPr>
+          <w:rFonts w:ascii="Times New Roman" w:hAnsi="Times New Roman" w:cs="Times New Roman"/>
+          <w:sz w:val="24"/>
+          <w:szCs w:val="24"/>
+          <w:lang w:val="en-GB"/>
+        </w:rPr>
+      </w:pPr>
+      <w:r>
+        <w:rPr>
+          <w:rFonts w:ascii="Times New Roman" w:hAnsi="Times New Roman" w:cs="Times New Roman"/>
+          <w:sz w:val="24"/>
+          <w:szCs w:val="24"/>
+          <w:lang w:val="en-GB"/>
+        </w:rPr>
+        <w:t xml:space="preserve">The notifications which appear just under the cup image, will change accordingly with the temperature range. </w:t>
+      </w:r>
+    </w:p>
+    <w:p>
+      <w:pPr>
+        <w:spacing w:line="360" w:lineRule="auto"/>
+        <w:rPr>
+          <w:rFonts w:ascii="Times New Roman" w:hAnsi="Times New Roman" w:cs="Times New Roman"/>
+          <w:sz w:val="24"/>
+          <w:szCs w:val="24"/>
+          <w:lang w:val="en-GB"/>
+        </w:rPr>
+      </w:pPr>
+      <w:r>
+        <w:rPr>
+          <w:rFonts w:ascii="Times New Roman" w:hAnsi="Times New Roman" w:cs="Times New Roman"/>
+          <w:sz w:val="24"/>
+          <w:szCs w:val="24"/>
+          <w:lang w:val="en-GB"/>
+        </w:rPr>
+        <w:lastRenderedPageBreak/>
+        <w:t xml:space="preserve">For example, on average a cup of coffee is at the perfect drinking temperature within the range of 55 to 60 degrees. Within this range a notification “Drink while it’s hot!” will appear on screen, to alert the user of the coffees current state. </w:t>
+      </w:r>
+    </w:p>
+    <w:p>
+      <w:pPr>
+        <w:rPr>
+          <w:rFonts w:ascii="Times New Roman" w:hAnsi="Times New Roman" w:cs="Times New Roman"/>
+          <w:sz w:val="24"/>
+          <w:szCs w:val="24"/>
+          <w:lang w:val="en-GB"/>
+        </w:rPr>
+      </w:pPr>
+      <w:r>
+        <w:rPr>
+          <w:rFonts w:ascii="Times New Roman" w:hAnsi="Times New Roman" w:cs="Times New Roman"/>
+          <w:sz w:val="24"/>
+          <w:szCs w:val="24"/>
+          <w:lang w:val="en-GB"/>
+        </w:rPr>
+        <w:t>If the coffee reaches the range of 40 to 49 degrees, the notification may be “Consider heating up!” and so on for different temperature ranges.</w:t>
+      </w:r>
+    </w:p>
+    <w:p>
+      <w:pPr>
+        <w:rPr>
+          <w:rFonts w:ascii="Times New Roman" w:hAnsi="Times New Roman" w:cs="Times New Roman"/>
+          <w:sz w:val="24"/>
+          <w:szCs w:val="24"/>
+          <w:lang w:val="en-GB"/>
+        </w:rPr>
+      </w:pPr>
+      <w:r>
+        <w:rPr>
+          <w:rFonts w:ascii="Times New Roman" w:hAnsi="Times New Roman" w:cs="Times New Roman"/>
+          <w:sz w:val="24"/>
+          <w:szCs w:val="24"/>
+          <w:lang w:val="en-GB"/>
+        </w:rPr>
+        <w:t xml:space="preserve">The user can click the “Finish” button when they are finished their coffee, and this button will take them back to the loading screen. </w:t>
+      </w:r>
+    </w:p>
+    <w:p>
+      <w:pPr>
+        <w:rPr>
+          <w:rFonts w:ascii="Times New Roman" w:hAnsi="Times New Roman" w:cs="Times New Roman"/>
+          <w:b/>
+          <w:bCs/>
+          <w:sz w:val="24"/>
+          <w:szCs w:val="24"/>
+          <w:lang w:val="en-GB"/>
+        </w:rPr>
+      </w:pPr>
+    </w:p>
+    <w:p>
+      <w:pPr>
+        <w:rPr>
+          <w:rFonts w:ascii="Times New Roman" w:hAnsi="Times New Roman" w:cs="Times New Roman"/>
+          <w:b/>
+          <w:bCs/>
+          <w:sz w:val="24"/>
+          <w:szCs w:val="24"/>
+          <w:lang w:val="en-GB"/>
+        </w:rPr>
+      </w:pPr>
+      <w:r>
+        <w:rPr>
+          <w:rFonts w:ascii="Times New Roman" w:hAnsi="Times New Roman" w:cs="Times New Roman"/>
+          <w:b/>
+          <w:bCs/>
+          <w:sz w:val="24"/>
+          <w:szCs w:val="24"/>
+          <w:lang w:val="en-GB"/>
+        </w:rPr>
+        <w:t>Screen 4: Select Coffee Type</w:t>
+      </w:r>
+    </w:p>
+    <w:p>
+      <w:pPr>
+        <w:rPr>
+          <w:rFonts w:ascii="Times New Roman" w:hAnsi="Times New Roman" w:cs="Times New Roman"/>
+          <w:b/>
+          <w:bCs/>
+          <w:sz w:val="24"/>
+          <w:szCs w:val="24"/>
+          <w:lang w:val="en-GB"/>
+        </w:rPr>
+      </w:pPr>
+      <w:r>
+        <w:rPr>
+          <w:rFonts w:ascii="Times New Roman" w:hAnsi="Times New Roman" w:cs="Times New Roman"/>
+          <w:b/>
+          <w:bCs/>
+          <w:noProof/>
+          <w:sz w:val="24"/>
+          <w:szCs w:val="24"/>
+          <w:lang w:val="en-GB"/>
+        </w:rPr>
+        <w:drawing>
+          <wp:anchor distT="0" distB="0" distL="114300" distR="114300" simplePos="0" relativeHeight="251662336" behindDoc="1" locked="0" layoutInCell="1" allowOverlap="1" wp14:anchorId="2E41B314" wp14:editId="66E60EC9">
+            <wp:simplePos x="0" y="0"/>
+            <wp:positionH relativeFrom="column">
+              <wp:posOffset>1488332</wp:posOffset>
+            </wp:positionH>
+            <wp:positionV relativeFrom="paragraph">
+              <wp:posOffset>10228</wp:posOffset>
+            </wp:positionV>
+            <wp:extent cx="2490281" cy="3871009"/>
+            <wp:effectExtent l="0" t="0" r="5715" b="0"/>
+            <wp:wrapNone/>
+            <wp:docPr id="1886863159" name="Picture 6" descr="A screenshot of a menu&#10;&#10;Description automatically generated"/>
+            <wp:cNvGraphicFramePr>
+              <a:graphicFrameLocks xmlns:a="http://schemas.openxmlformats.org/drawingml/2006/main" noChangeAspect="1"/>
+            </wp:cNvGraphicFramePr>
+            <a:graphic xmlns:a="http://schemas.openxmlformats.org/drawingml/2006/main">
+              <a:graphicData uri="http://schemas.openxmlformats.org/drawingml/2006/picture">
+                <pic:pic xmlns:pic="http://schemas.openxmlformats.org/drawingml/2006/picture">
+                  <pic:nvPicPr>
+                    <pic:cNvPr id="1886863159" name="Picture 6" descr="A screenshot of a menu&#10;&#10;Description automatically generated"/>
+                    <pic:cNvPicPr/>
+                  </pic:nvPicPr>
+                  <pic:blipFill>
+                    <a:blip r:embed="rId11">
+                      <a:extLst>
+                        <a:ext uri="{28A0092B-C50C-407E-A947-70E740481C1C}">
+                          <a14:useLocalDpi xmlns:a14="http://schemas.microsoft.com/office/drawing/2010/main" val="0"/>
+                        </a:ext>
+                      </a:extLst>
+                    </a:blip>
+                    <a:stretch>
+                      <a:fillRect/>
+                    </a:stretch>
+                  </pic:blipFill>
+                  <pic:spPr>
+                    <a:xfrm>
+                      <a:off x="0" y="0"/>
+                      <a:ext cx="2495440" cy="3879028"/>
+                    </a:xfrm>
+                    <a:prstGeom prst="rect">
+                      <a:avLst/>
+                    </a:prstGeom>
+                  </pic:spPr>
+                </pic:pic>
+              </a:graphicData>
+            </a:graphic>
+            <wp14:sizeRelH relativeFrom="margin">
+              <wp14:pctWidth>0</wp14:pctWidth>
+            </wp14:sizeRelH>
+            <wp14:sizeRelV relativeFrom="margin">
+              <wp14:pctHeight>0</wp14:pctHeight>
+            </wp14:sizeRelV>
+          </wp:anchor>
+        </w:drawing>
+      </w:r>
+    </w:p>
+    <w:p>
+      <w:pPr>
+        <w:rPr>
+          <w:rFonts w:ascii="Times New Roman" w:hAnsi="Times New Roman" w:cs="Times New Roman"/>
+          <w:b/>
+          <w:bCs/>
+          <w:sz w:val="24"/>
+          <w:szCs w:val="24"/>
+          <w:lang w:val="en-GB"/>
+        </w:rPr>
+      </w:pPr>
+    </w:p>
+    <w:p>
+      <w:pPr>
+        <w:rPr>
+          <w:rFonts w:ascii="Times New Roman" w:hAnsi="Times New Roman" w:cs="Times New Roman"/>
+          <w:b/>
+          <w:bCs/>
+          <w:sz w:val="24"/>
+          <w:szCs w:val="24"/>
+          <w:lang w:val="en-GB"/>
+        </w:rPr>
+      </w:pPr>
+    </w:p>
+    <w:p>
+      <w:pPr>
+        <w:rPr>
+          <w:rFonts w:ascii="Times New Roman" w:hAnsi="Times New Roman" w:cs="Times New Roman"/>
+          <w:b/>
+          <w:bCs/>
+          <w:sz w:val="24"/>
+          <w:szCs w:val="24"/>
+          <w:lang w:val="en-GB"/>
+        </w:rPr>
+      </w:pPr>
+    </w:p>
+    <w:p>
+      <w:pPr>
+        <w:rPr>
+          <w:rFonts w:ascii="Times New Roman" w:hAnsi="Times New Roman" w:cs="Times New Roman"/>
+          <w:b/>
+          <w:bCs/>
+          <w:sz w:val="24"/>
+          <w:szCs w:val="24"/>
+          <w:lang w:val="en-GB"/>
+        </w:rPr>
+      </w:pPr>
+    </w:p>
+    <w:p>
+      <w:pPr>
+        <w:rPr>
+          <w:rFonts w:ascii="Times New Roman" w:hAnsi="Times New Roman" w:cs="Times New Roman"/>
+          <w:b/>
+          <w:bCs/>
+          <w:sz w:val="24"/>
+          <w:szCs w:val="24"/>
+          <w:lang w:val="en-GB"/>
+        </w:rPr>
+      </w:pPr>
+    </w:p>
+    <w:p>
+      <w:pPr>
+        <w:rPr>
+          <w:rFonts w:ascii="Times New Roman" w:hAnsi="Times New Roman" w:cs="Times New Roman"/>
+          <w:b/>
+          <w:bCs/>
+          <w:sz w:val="24"/>
+          <w:szCs w:val="24"/>
+          <w:lang w:val="en-GB"/>
+        </w:rPr>
+      </w:pPr>
+    </w:p>
+    <w:p>
+      <w:pPr>
+        <w:rPr>
+          <w:rFonts w:ascii="Times New Roman" w:hAnsi="Times New Roman" w:cs="Times New Roman"/>
+          <w:b/>
+          <w:bCs/>
+          <w:sz w:val="24"/>
+          <w:szCs w:val="24"/>
+          <w:lang w:val="en-GB"/>
+        </w:rPr>
+      </w:pPr>
+    </w:p>
+    <w:p>
+      <w:pPr>
+        <w:rPr>
+          <w:rFonts w:ascii="Times New Roman" w:hAnsi="Times New Roman" w:cs="Times New Roman"/>
+          <w:b/>
+          <w:bCs/>
+          <w:sz w:val="24"/>
+          <w:szCs w:val="24"/>
+          <w:lang w:val="en-GB"/>
+        </w:rPr>
+      </w:pPr>
+    </w:p>
+    <w:p>
+      <w:pPr>
+        <w:rPr>
+          <w:rFonts w:ascii="Times New Roman" w:hAnsi="Times New Roman" w:cs="Times New Roman"/>
+          <w:b/>
+          <w:bCs/>
+          <w:sz w:val="24"/>
+          <w:szCs w:val="24"/>
+          <w:lang w:val="en-GB"/>
+        </w:rPr>
+      </w:pPr>
+    </w:p>
+    <w:p>
+      <w:pPr>
+        <w:rPr>
+          <w:rFonts w:ascii="Times New Roman" w:hAnsi="Times New Roman" w:cs="Times New Roman"/>
+          <w:b/>
+          <w:bCs/>
+          <w:sz w:val="24"/>
+          <w:szCs w:val="24"/>
+          <w:lang w:val="en-GB"/>
+        </w:rPr>
+      </w:pPr>
+    </w:p>
+    <w:p>
+      <w:pPr>
+        <w:rPr>
+          <w:rFonts w:ascii="Times New Roman" w:hAnsi="Times New Roman" w:cs="Times New Roman"/>
+          <w:b/>
+          <w:bCs/>
+          <w:sz w:val="24"/>
+          <w:szCs w:val="24"/>
+          <w:lang w:val="en-GB"/>
+        </w:rPr>
+      </w:pPr>
+    </w:p>
+    <w:p>
+      <w:pPr>
+        <w:rPr>
+          <w:rFonts w:ascii="Times New Roman" w:hAnsi="Times New Roman" w:cs="Times New Roman"/>
+          <w:b/>
+          <w:bCs/>
+          <w:sz w:val="24"/>
+          <w:szCs w:val="24"/>
+          <w:lang w:val="en-GB"/>
+        </w:rPr>
+      </w:pPr>
+    </w:p>
+    <w:p>
+      <w:pPr>
+        <w:rPr>
+          <w:rFonts w:ascii="Times New Roman" w:hAnsi="Times New Roman" w:cs="Times New Roman"/>
+          <w:b/>
+          <w:bCs/>
+          <w:sz w:val="24"/>
+          <w:szCs w:val="24"/>
+          <w:lang w:val="en-GB"/>
+        </w:rPr>
+      </w:pPr>
+    </w:p>
+    <w:p>
+      <w:pPr>
+        <w:spacing w:line="360" w:lineRule="auto"/>
+        <w:rPr>
+          <w:rFonts w:ascii="Times New Roman" w:hAnsi="Times New Roman" w:cs="Times New Roman"/>
+          <w:sz w:val="24"/>
+          <w:szCs w:val="24"/>
+          <w:lang w:val="en-GB"/>
+        </w:rPr>
+      </w:pPr>
+      <w:r>
+        <w:rPr>
+          <w:rFonts w:ascii="Times New Roman" w:hAnsi="Times New Roman" w:cs="Times New Roman"/>
+          <w:sz w:val="24"/>
+          <w:szCs w:val="24"/>
+          <w:lang w:val="en-GB"/>
+        </w:rPr>
+        <w:t xml:space="preserve">The </w:t>
+      </w:r>
+      <w:r>
+        <w:rPr>
+          <w:rFonts w:ascii="Times New Roman" w:hAnsi="Times New Roman" w:cs="Times New Roman"/>
+          <w:sz w:val="24"/>
+          <w:szCs w:val="24"/>
+          <w:lang w:val="en-GB"/>
+        </w:rPr>
+        <w:t>barista can select the drink of the current order they would like to track. This data will be saved and displayed on screen in the next screen.</w:t>
+      </w:r>
+    </w:p>
+    <w:p>
+      <w:pPr>
+        <w:spacing w:line="360" w:lineRule="auto"/>
+        <w:rPr>
+          <w:rFonts w:ascii="Times New Roman" w:hAnsi="Times New Roman" w:cs="Times New Roman"/>
+          <w:sz w:val="24"/>
+          <w:szCs w:val="24"/>
+          <w:lang w:val="en-GB"/>
+        </w:rPr>
+      </w:pPr>
+      <w:r>
+        <w:rPr>
+          <w:rFonts w:ascii="Times New Roman" w:hAnsi="Times New Roman" w:cs="Times New Roman"/>
+          <w:sz w:val="24"/>
+          <w:szCs w:val="24"/>
+          <w:lang w:val="en-GB"/>
+        </w:rPr>
+        <w:t xml:space="preserve">If the project was being created on a larger scope our idea would be to have the smart coaster connected to the café ordering system, this could send the data for the order over to our app and things like the drink type, order number and customer name would be displayed on screen. When the first order is complete, the next cup could be set on the coaster and the next order appears on the screen. </w:t>
+      </w:r>
+    </w:p>
+    <w:p>
+      <w:pPr>
+        <w:spacing w:line="360" w:lineRule="auto"/>
+        <w:rPr>
+          <w:rFonts w:ascii="Times New Roman" w:hAnsi="Times New Roman" w:cs="Times New Roman"/>
+          <w:sz w:val="24"/>
+          <w:szCs w:val="24"/>
+          <w:lang w:val="en-GB"/>
+        </w:rPr>
+      </w:pPr>
+      <w:r>
+        <w:rPr>
+          <w:rFonts w:ascii="Times New Roman" w:hAnsi="Times New Roman" w:cs="Times New Roman"/>
+          <w:sz w:val="24"/>
+          <w:szCs w:val="24"/>
+          <w:lang w:val="en-GB"/>
+        </w:rPr>
+        <w:lastRenderedPageBreak/>
+        <w:t xml:space="preserve">In terms of our UDP project this screen for manually selecting the drink type makes the most sense. </w:t>
+      </w:r>
+    </w:p>
+    <w:p>
+      <w:pPr>
+        <w:rPr>
+          <w:rFonts w:ascii="Times New Roman" w:hAnsi="Times New Roman" w:cs="Times New Roman"/>
+          <w:b/>
+          <w:bCs/>
+          <w:sz w:val="24"/>
+          <w:szCs w:val="24"/>
+          <w:lang w:val="en-GB"/>
+        </w:rPr>
+      </w:pPr>
+      <w:r>
+        <w:rPr>
+          <w:rFonts w:ascii="Times New Roman" w:hAnsi="Times New Roman" w:cs="Times New Roman"/>
+          <w:b/>
+          <w:bCs/>
+          <w:noProof/>
+          <w:sz w:val="24"/>
+          <w:szCs w:val="24"/>
+          <w:lang w:val="en-GB"/>
+        </w:rPr>
+        <w:drawing>
+          <wp:anchor distT="0" distB="0" distL="114300" distR="114300" simplePos="0" relativeHeight="251661312" behindDoc="1" locked="0" layoutInCell="1" allowOverlap="1" wp14:anchorId="59B9228C" wp14:editId="0B32E29B">
+            <wp:simplePos x="0" y="0"/>
+            <wp:positionH relativeFrom="column">
+              <wp:posOffset>1429385</wp:posOffset>
+            </wp:positionH>
+            <wp:positionV relativeFrom="paragraph">
+              <wp:posOffset>290830</wp:posOffset>
+            </wp:positionV>
+            <wp:extent cx="2412365" cy="3881120"/>
+            <wp:effectExtent l="0" t="0" r="6985" b="5080"/>
+            <wp:wrapTight wrapText="bothSides">
+              <wp:wrapPolygon edited="0">
+                <wp:start x="0" y="0"/>
+                <wp:lineTo x="0" y="21522"/>
+                <wp:lineTo x="21492" y="21522"/>
+                <wp:lineTo x="21492" y="0"/>
+                <wp:lineTo x="0" y="0"/>
+              </wp:wrapPolygon>
+            </wp:wrapTight>
+            <wp:docPr id="162906634" name="Picture 5" descr="A screenshot of a phone&#10;&#10;Description automatically generated"/>
+            <wp:cNvGraphicFramePr>
+              <a:graphicFrameLocks xmlns:a="http://schemas.openxmlformats.org/drawingml/2006/main" noChangeAspect="1"/>
+            </wp:cNvGraphicFramePr>
+            <a:graphic xmlns:a="http://schemas.openxmlformats.org/drawingml/2006/main">
+              <a:graphicData uri="http://schemas.openxmlformats.org/drawingml/2006/picture">
+                <pic:pic xmlns:pic="http://schemas.openxmlformats.org/drawingml/2006/picture">
+                  <pic:nvPicPr>
+                    <pic:cNvPr id="162906634" name="Picture 5" descr="A screenshot of a phone&#10;&#10;Description automatically generated"/>
+                    <pic:cNvPicPr/>
+                  </pic:nvPicPr>
+                  <pic:blipFill>
+                    <a:blip r:embed="rId12">
+                      <a:extLst>
+                        <a:ext uri="{28A0092B-C50C-407E-A947-70E740481C1C}">
+                          <a14:useLocalDpi xmlns:a14="http://schemas.microsoft.com/office/drawing/2010/main" val="0"/>
+                        </a:ext>
+                      </a:extLst>
+                    </a:blip>
+                    <a:stretch>
+                      <a:fillRect/>
+                    </a:stretch>
+                  </pic:blipFill>
+                  <pic:spPr>
+                    <a:xfrm>
+                      <a:off x="0" y="0"/>
+                      <a:ext cx="2412365" cy="3881120"/>
+                    </a:xfrm>
+                    <a:prstGeom prst="rect">
+                      <a:avLst/>
+                    </a:prstGeom>
+                  </pic:spPr>
+                </pic:pic>
+              </a:graphicData>
+            </a:graphic>
+            <wp14:sizeRelH relativeFrom="margin">
+              <wp14:pctWidth>0</wp14:pctWidth>
+            </wp14:sizeRelH>
+            <wp14:sizeRelV relativeFrom="margin">
+              <wp14:pctHeight>0</wp14:pctHeight>
+            </wp14:sizeRelV>
+          </wp:anchor>
+        </w:drawing>
+      </w:r>
+      <w:r>
+        <w:rPr>
+          <w:rFonts w:ascii="Times New Roman" w:hAnsi="Times New Roman" w:cs="Times New Roman"/>
+          <w:b/>
+          <w:bCs/>
+          <w:sz w:val="24"/>
+          <w:szCs w:val="24"/>
+          <w:lang w:val="en-GB"/>
+        </w:rPr>
+        <w:t xml:space="preserve">Screen </w:t>
+      </w:r>
+      <w:r>
+        <w:rPr>
+          <w:rFonts w:ascii="Times New Roman" w:hAnsi="Times New Roman" w:cs="Times New Roman"/>
+          <w:b/>
+          <w:bCs/>
+          <w:sz w:val="24"/>
+          <w:szCs w:val="24"/>
+          <w:lang w:val="en-GB"/>
+        </w:rPr>
+        <w:t>5</w:t>
+      </w:r>
+      <w:r>
+        <w:rPr>
+          <w:rFonts w:ascii="Times New Roman" w:hAnsi="Times New Roman" w:cs="Times New Roman"/>
+          <w:b/>
+          <w:bCs/>
+          <w:sz w:val="24"/>
+          <w:szCs w:val="24"/>
+          <w:lang w:val="en-GB"/>
+        </w:rPr>
+        <w:t>: Barista Mode</w:t>
+      </w:r>
+    </w:p>
+    <w:p>
+      <w:pPr>
+        <w:rPr>
+          <w:rFonts w:ascii="Times New Roman" w:hAnsi="Times New Roman" w:cs="Times New Roman"/>
+          <w:b/>
+          <w:bCs/>
+          <w:sz w:val="24"/>
+          <w:szCs w:val="24"/>
+          <w:lang w:val="en-GB"/>
+        </w:rPr>
+      </w:pPr>
+    </w:p>
+    <w:p>
+      <w:pPr>
+        <w:rPr>
+          <w:rFonts w:ascii="Times New Roman" w:hAnsi="Times New Roman" w:cs="Times New Roman"/>
+          <w:b/>
+          <w:bCs/>
+          <w:sz w:val="24"/>
+          <w:szCs w:val="24"/>
+          <w:lang w:val="en-GB"/>
+        </w:rPr>
+      </w:pPr>
+    </w:p>
+    <w:p>
+      <w:pPr>
+        <w:rPr>
+          <w:rFonts w:ascii="Times New Roman" w:hAnsi="Times New Roman" w:cs="Times New Roman"/>
+          <w:b/>
+          <w:bCs/>
+          <w:sz w:val="24"/>
+          <w:szCs w:val="24"/>
+          <w:lang w:val="en-GB"/>
+        </w:rPr>
+      </w:pPr>
+    </w:p>
+    <w:p>
+      <w:pPr>
+        <w:rPr>
+          <w:rFonts w:ascii="Times New Roman" w:hAnsi="Times New Roman" w:cs="Times New Roman"/>
+          <w:b/>
+          <w:bCs/>
+          <w:sz w:val="24"/>
+          <w:szCs w:val="24"/>
+          <w:lang w:val="en-GB"/>
+        </w:rPr>
+      </w:pPr>
+    </w:p>
+    <w:p>
+      <w:pPr>
+        <w:rPr>
+          <w:rFonts w:ascii="Times New Roman" w:hAnsi="Times New Roman" w:cs="Times New Roman"/>
+          <w:b/>
+          <w:bCs/>
+          <w:sz w:val="24"/>
+          <w:szCs w:val="24"/>
+          <w:u w:val="single"/>
+          <w:lang w:val="en-GB"/>
+        </w:rPr>
+      </w:pPr>
+    </w:p>
+    <w:p>
+      <w:pPr>
+        <w:rPr>
+          <w:rFonts w:ascii="Times New Roman" w:hAnsi="Times New Roman" w:cs="Times New Roman"/>
+          <w:b/>
+          <w:bCs/>
+          <w:sz w:val="24"/>
+          <w:szCs w:val="24"/>
+          <w:u w:val="single"/>
+          <w:lang w:val="en-GB"/>
+        </w:rPr>
+      </w:pPr>
+    </w:p>
+    <w:p>
+      <w:pPr>
+        <w:rPr>
+          <w:rFonts w:ascii="Times New Roman" w:hAnsi="Times New Roman" w:cs="Times New Roman"/>
+          <w:b/>
+          <w:bCs/>
+          <w:sz w:val="24"/>
+          <w:szCs w:val="24"/>
+          <w:u w:val="single"/>
+          <w:lang w:val="en-GB"/>
+        </w:rPr>
+      </w:pPr>
+    </w:p>
+    <w:p>
+      <w:pPr>
+        <w:rPr>
+          <w:rFonts w:ascii="Times New Roman" w:hAnsi="Times New Roman" w:cs="Times New Roman"/>
+          <w:b/>
+          <w:bCs/>
+          <w:sz w:val="24"/>
+          <w:szCs w:val="24"/>
+          <w:u w:val="single"/>
+          <w:lang w:val="en-GB"/>
+        </w:rPr>
+      </w:pPr>
+    </w:p>
+    <w:p>
+      <w:pPr>
+        <w:rPr>
+          <w:rFonts w:ascii="Times New Roman" w:hAnsi="Times New Roman" w:cs="Times New Roman"/>
+          <w:b/>
+          <w:bCs/>
+          <w:sz w:val="24"/>
+          <w:szCs w:val="24"/>
+          <w:u w:val="single"/>
+          <w:lang w:val="en-GB"/>
+        </w:rPr>
+      </w:pPr>
+    </w:p>
+    <w:p>
+      <w:pPr>
+        <w:rPr>
+          <w:rFonts w:ascii="Times New Roman" w:hAnsi="Times New Roman" w:cs="Times New Roman"/>
+          <w:b/>
+          <w:bCs/>
+          <w:sz w:val="24"/>
+          <w:szCs w:val="24"/>
+          <w:u w:val="single"/>
+          <w:lang w:val="en-GB"/>
+        </w:rPr>
+      </w:pPr>
+    </w:p>
+    <w:p>
+      <w:pPr>
+        <w:rPr>
+          <w:rFonts w:ascii="Times New Roman" w:hAnsi="Times New Roman" w:cs="Times New Roman"/>
+          <w:b/>
+          <w:bCs/>
+          <w:sz w:val="24"/>
+          <w:szCs w:val="24"/>
+          <w:u w:val="single"/>
+          <w:lang w:val="en-GB"/>
+        </w:rPr>
+      </w:pPr>
+    </w:p>
+    <w:p>
+      <w:pPr>
+        <w:rPr>
+          <w:rFonts w:ascii="Times New Roman" w:hAnsi="Times New Roman" w:cs="Times New Roman"/>
+          <w:b/>
+          <w:bCs/>
+          <w:sz w:val="24"/>
+          <w:szCs w:val="24"/>
+          <w:u w:val="single"/>
+          <w:lang w:val="en-GB"/>
+        </w:rPr>
+      </w:pPr>
+    </w:p>
+    <w:p>
+      <w:pPr>
+        <w:rPr>
+          <w:rFonts w:ascii="Times New Roman" w:hAnsi="Times New Roman" w:cs="Times New Roman"/>
+          <w:b/>
+          <w:bCs/>
+          <w:sz w:val="24"/>
+          <w:szCs w:val="24"/>
+          <w:u w:val="single"/>
+          <w:lang w:val="en-GB"/>
+        </w:rPr>
+      </w:pPr>
+    </w:p>
+    <w:p>
+      <w:pPr>
+        <w:rPr>
+          <w:rFonts w:ascii="Times New Roman" w:hAnsi="Times New Roman" w:cs="Times New Roman"/>
+          <w:b/>
+          <w:bCs/>
+          <w:sz w:val="24"/>
+          <w:szCs w:val="24"/>
+          <w:u w:val="single"/>
+          <w:lang w:val="en-GB"/>
+        </w:rPr>
+      </w:pPr>
+    </w:p>
+    <w:p>
+      <w:pPr>
+        <w:spacing w:line="360" w:lineRule="auto"/>
+        <w:rPr>
+          <w:rFonts w:ascii="Times New Roman" w:hAnsi="Times New Roman" w:cs="Times New Roman"/>
+          <w:sz w:val="24"/>
+          <w:szCs w:val="24"/>
+          <w:lang w:val="en-GB"/>
+        </w:rPr>
+      </w:pPr>
+      <w:r>
+        <w:rPr>
+          <w:rFonts w:ascii="Times New Roman" w:hAnsi="Times New Roman" w:cs="Times New Roman"/>
+          <w:sz w:val="24"/>
+          <w:szCs w:val="24"/>
+          <w:lang w:val="en-GB"/>
+        </w:rPr>
+        <w:t xml:space="preserve">In </w:t>
+      </w:r>
+      <w:r>
+        <w:rPr>
+          <w:rFonts w:ascii="Times New Roman" w:hAnsi="Times New Roman" w:cs="Times New Roman"/>
+          <w:sz w:val="24"/>
+          <w:szCs w:val="24"/>
+          <w:lang w:val="en-GB"/>
+        </w:rPr>
+        <w:t xml:space="preserve">barista mode, the user has lots of options. Firstly, the barista has the same options as individual mode, I have not included the percentage of the amount in the cup as it doesn’t seem necessary in the case of a barista. It is assumed that drinks are freshly made and won’t have someone drinking out of the cup whilst it is set on the coaster. </w:t>
+      </w:r>
+    </w:p>
+    <w:p>
+      <w:pPr>
+        <w:spacing w:line="360" w:lineRule="auto"/>
+        <w:rPr>
+          <w:rFonts w:ascii="Times New Roman" w:hAnsi="Times New Roman" w:cs="Times New Roman"/>
+          <w:sz w:val="24"/>
+          <w:szCs w:val="24"/>
+          <w:lang w:val="en-GB"/>
+        </w:rPr>
+      </w:pPr>
+      <w:r>
+        <w:rPr>
+          <w:rFonts w:ascii="Times New Roman" w:hAnsi="Times New Roman" w:cs="Times New Roman"/>
+          <w:sz w:val="24"/>
+          <w:szCs w:val="24"/>
+          <w:lang w:val="en-GB"/>
+        </w:rPr>
+        <w:t>Apart from this, the barista has alerts which will appear and change at different temperature ranges. The alerts may be a little different compared to the individual mode, for example “Ready to go!” seems more fitting for a busy barista</w:t>
+      </w:r>
+      <w:r>
+        <w:rPr>
+          <w:rFonts w:ascii="Times New Roman" w:hAnsi="Times New Roman" w:cs="Times New Roman"/>
+          <w:sz w:val="24"/>
+          <w:szCs w:val="24"/>
+          <w:lang w:val="en-GB"/>
+        </w:rPr>
+        <w:t xml:space="preserve"> aiming to get lots of drinks out to eager customers. </w:t>
+      </w:r>
+    </w:p>
+    <w:p>
+      <w:pPr>
+        <w:spacing w:line="360" w:lineRule="auto"/>
+        <w:rPr>
+          <w:rFonts w:ascii="Times New Roman" w:hAnsi="Times New Roman" w:cs="Times New Roman"/>
+          <w:sz w:val="24"/>
+          <w:szCs w:val="24"/>
+          <w:lang w:val="en-GB"/>
+        </w:rPr>
+      </w:pPr>
+      <w:r>
+        <w:rPr>
+          <w:rFonts w:ascii="Times New Roman" w:hAnsi="Times New Roman" w:cs="Times New Roman"/>
+          <w:sz w:val="24"/>
+          <w:szCs w:val="24"/>
+          <w:lang w:val="en-GB"/>
+        </w:rPr>
+        <w:t xml:space="preserve">The difference between barista and individual mode, is the barista has more controls. The barista can select whether the drink is hot or iced in the controls on the left of the screen. This allows for the temperature to be read more accurately, for example if the barista has set an iced latte on the coaster, the application must show alerts that are related to cold drinks such as “Ice is starting to melt!” if the temperature has fallen below the ideal temperature for iced </w:t>
+      </w:r>
+      <w:r>
+        <w:rPr>
+          <w:rFonts w:ascii="Times New Roman" w:hAnsi="Times New Roman" w:cs="Times New Roman"/>
+          <w:sz w:val="24"/>
+          <w:szCs w:val="24"/>
+          <w:lang w:val="en-GB"/>
+        </w:rPr>
+        <w:lastRenderedPageBreak/>
+        <w:t xml:space="preserve">drinks. This can be applied for hot drinks </w:t>
+      </w:r>
+      <w:r>
+        <w:rPr>
+          <w:rFonts w:ascii="Times New Roman" w:hAnsi="Times New Roman" w:cs="Times New Roman"/>
+          <w:sz w:val="24"/>
+          <w:szCs w:val="24"/>
+          <w:lang w:val="en-GB"/>
+        </w:rPr>
+        <w:t>also and</w:t>
+      </w:r>
+      <w:r>
+        <w:rPr>
+          <w:rFonts w:ascii="Times New Roman" w:hAnsi="Times New Roman" w:cs="Times New Roman"/>
+          <w:sz w:val="24"/>
+          <w:szCs w:val="24"/>
+          <w:lang w:val="en-GB"/>
+        </w:rPr>
+        <w:t xml:space="preserve"> ensures notifications on screen and temperatures tracked are read more accurately</w:t>
+      </w:r>
+      <w:r>
+        <w:rPr>
+          <w:rFonts w:ascii="Times New Roman" w:hAnsi="Times New Roman" w:cs="Times New Roman"/>
+          <w:sz w:val="24"/>
+          <w:szCs w:val="24"/>
+          <w:lang w:val="en-GB"/>
+        </w:rPr>
+        <w:t xml:space="preserve"> according to the drink type. </w:t>
+      </w:r>
+    </w:p>
+    <w:p>
+      <w:pPr>
+        <w:spacing w:line="360" w:lineRule="auto"/>
+        <w:rPr>
+          <w:rFonts w:ascii="Times New Roman" w:hAnsi="Times New Roman" w:cs="Times New Roman"/>
+          <w:sz w:val="24"/>
+          <w:szCs w:val="24"/>
+          <w:lang w:val="en-GB"/>
+        </w:rPr>
+      </w:pPr>
+      <w:r>
+        <w:rPr>
+          <w:rFonts w:ascii="Times New Roman" w:hAnsi="Times New Roman" w:cs="Times New Roman"/>
+          <w:sz w:val="24"/>
+          <w:szCs w:val="24"/>
+          <w:lang w:val="en-GB"/>
+        </w:rPr>
+        <w:t>The barista can select the option of “Extra Hot”, allowing for special orders of extra hot drinks, in this case the alert can be updated to suit drinks which are above the ideal or optimal drinking temperature.</w:t>
+      </w:r>
+    </w:p>
+    <w:p>
+      <w:pPr>
+        <w:spacing w:line="360" w:lineRule="auto"/>
+        <w:rPr>
+          <w:rFonts w:ascii="Times New Roman" w:hAnsi="Times New Roman" w:cs="Times New Roman"/>
+          <w:sz w:val="24"/>
+          <w:szCs w:val="24"/>
+          <w:lang w:val="en-GB"/>
+        </w:rPr>
+      </w:pPr>
+      <w:r>
+        <w:rPr>
+          <w:rFonts w:ascii="Times New Roman" w:hAnsi="Times New Roman" w:cs="Times New Roman"/>
+          <w:sz w:val="24"/>
+          <w:szCs w:val="24"/>
+          <w:lang w:val="en-GB"/>
+        </w:rPr>
+        <w:t xml:space="preserve">The barista user can view what drink they have selected, in a busy workplace like a café it can be easy for workers to forget what the current order is. Or for waiters coming to bring out drinks to customers, it is valuable for them to easily see on screen what coffee is currently on the coaster. </w:t>
+      </w:r>
+    </w:p>
+    <w:p>
+      <w:pPr>
+        <w:spacing w:line="360" w:lineRule="auto"/>
+        <w:rPr>
+          <w:rFonts w:ascii="Times New Roman" w:hAnsi="Times New Roman" w:cs="Times New Roman"/>
+          <w:sz w:val="24"/>
+          <w:szCs w:val="24"/>
+          <w:lang w:val="en-GB"/>
+        </w:rPr>
+      </w:pPr>
+      <w:r>
+        <w:rPr>
+          <w:rFonts w:ascii="Times New Roman" w:hAnsi="Times New Roman" w:cs="Times New Roman"/>
+          <w:sz w:val="24"/>
+          <w:szCs w:val="24"/>
+          <w:lang w:val="en-GB"/>
+        </w:rPr>
+        <w:t xml:space="preserve">The barista can select the button on the top left corner, this button will take them to screen 6. Once a coffee has went out to the customer the barista can select the finish button to go back to the loading screen, until another coffee order comes in. </w:t>
+      </w:r>
+    </w:p>
+    <w:p>
+      <w:pPr>
+        <w:rPr>
+          <w:rFonts w:ascii="Times New Roman" w:hAnsi="Times New Roman" w:cs="Times New Roman"/>
+          <w:sz w:val="24"/>
+          <w:szCs w:val="24"/>
+          <w:lang w:val="en-GB"/>
+        </w:rPr>
+      </w:pPr>
+    </w:p>
+    <w:p>
+      <w:pPr>
+        <w:rPr>
+          <w:rFonts w:ascii="Times New Roman" w:hAnsi="Times New Roman" w:cs="Times New Roman"/>
+          <w:b/>
+          <w:bCs/>
+          <w:sz w:val="24"/>
+          <w:szCs w:val="24"/>
+          <w:u w:val="single"/>
+          <w:lang w:val="en-GB"/>
+        </w:rPr>
+      </w:pPr>
+    </w:p>
+    <w:p>
+      <w:pPr>
+        <w:rPr>
+          <w:rFonts w:ascii="Times New Roman" w:hAnsi="Times New Roman" w:cs="Times New Roman"/>
+          <w:b/>
+          <w:bCs/>
+          <w:sz w:val="24"/>
+          <w:szCs w:val="24"/>
+          <w:u w:val="single"/>
+          <w:lang w:val="en-GB"/>
+        </w:rPr>
+      </w:pPr>
+    </w:p>
+    <w:p>
+      <w:pPr>
+        <w:pStyle w:val="ListParagraph"/>
+        <w:numPr>
+          <w:ilvl w:val="0"/>
+          <w:numId w:val="1"/>
+        </w:numPr>
+        <w:rPr>
+          <w:rFonts w:ascii="Times New Roman" w:hAnsi="Times New Roman" w:cs="Times New Roman"/>
+          <w:b/>
+          <w:bCs/>
+          <w:sz w:val="24"/>
+          <w:szCs w:val="24"/>
+          <w:lang w:val="en-GB"/>
+        </w:rPr>
+      </w:pPr>
+      <w:r>
+        <w:rPr>
+          <w:rFonts w:ascii="Times New Roman" w:hAnsi="Times New Roman" w:cs="Times New Roman"/>
+          <w:sz w:val="24"/>
+          <w:szCs w:val="24"/>
+          <w:lang w:val="en-GB"/>
+        </w:rPr>
+        <w:t xml:space="preserve">Show screenshots from </w:t>
+      </w:r>
+      <w:proofErr w:type="spellStart"/>
+      <w:proofErr w:type="gramStart"/>
+      <w:r>
+        <w:rPr>
+          <w:rFonts w:ascii="Times New Roman" w:hAnsi="Times New Roman" w:cs="Times New Roman"/>
+          <w:sz w:val="24"/>
+          <w:szCs w:val="24"/>
+          <w:lang w:val="en-GB"/>
+        </w:rPr>
+        <w:t>figma</w:t>
+      </w:r>
+      <w:proofErr w:type="spellEnd"/>
+      <w:r>
+        <w:rPr>
+          <w:rFonts w:ascii="Times New Roman" w:hAnsi="Times New Roman" w:cs="Times New Roman"/>
+          <w:sz w:val="24"/>
+          <w:szCs w:val="24"/>
+          <w:lang w:val="en-GB"/>
+        </w:rPr>
+        <w:t xml:space="preserve"> ,</w:t>
+      </w:r>
+      <w:proofErr w:type="gramEnd"/>
+      <w:r>
+        <w:rPr>
+          <w:rFonts w:ascii="Times New Roman" w:hAnsi="Times New Roman" w:cs="Times New Roman"/>
+          <w:sz w:val="24"/>
+          <w:szCs w:val="24"/>
+          <w:lang w:val="en-GB"/>
+        </w:rPr>
+        <w:t xml:space="preserve"> maybe create a page for the add, edit and delete drinks options </w:t>
+      </w:r>
+    </w:p>
+    <w:p>
+      <w:pPr>
+        <w:pStyle w:val="ListParagraph"/>
+        <w:numPr>
+          <w:ilvl w:val="0"/>
+          <w:numId w:val="1"/>
+        </w:numPr>
+        <w:rPr>
+          <w:rFonts w:ascii="Times New Roman" w:hAnsi="Times New Roman" w:cs="Times New Roman"/>
+          <w:b/>
+          <w:bCs/>
+          <w:sz w:val="24"/>
+          <w:szCs w:val="24"/>
+          <w:lang w:val="en-GB"/>
+        </w:rPr>
+      </w:pPr>
+      <w:r>
+        <w:rPr>
+          <w:rFonts w:ascii="Times New Roman" w:hAnsi="Times New Roman" w:cs="Times New Roman"/>
+          <w:sz w:val="24"/>
+          <w:szCs w:val="24"/>
+          <w:lang w:val="en-GB"/>
+        </w:rPr>
+        <w:t xml:space="preserve">Explain what is happening in each </w:t>
+      </w:r>
+      <w:proofErr w:type="gramStart"/>
+      <w:r>
+        <w:rPr>
+          <w:rFonts w:ascii="Times New Roman" w:hAnsi="Times New Roman" w:cs="Times New Roman"/>
+          <w:sz w:val="24"/>
+          <w:szCs w:val="24"/>
+          <w:lang w:val="en-GB"/>
+        </w:rPr>
+        <w:t>screen ,</w:t>
+      </w:r>
+      <w:proofErr w:type="gramEnd"/>
+      <w:r>
+        <w:rPr>
+          <w:rFonts w:ascii="Times New Roman" w:hAnsi="Times New Roman" w:cs="Times New Roman"/>
+          <w:sz w:val="24"/>
+          <w:szCs w:val="24"/>
+          <w:lang w:val="en-GB"/>
+        </w:rPr>
+        <w:t xml:space="preserve"> how does users connect, what happens when they pick up the cup for both individual and barista mode </w:t>
+      </w:r>
+    </w:p>
+    <w:p>
+      <w:pPr>
+        <w:rPr>
+          <w:rFonts w:ascii="Times New Roman" w:hAnsi="Times New Roman" w:cs="Times New Roman"/>
+          <w:b/>
+          <w:bCs/>
+          <w:sz w:val="24"/>
+          <w:szCs w:val="24"/>
+          <w:u w:val="single"/>
+          <w:lang w:val="en-GB"/>
+        </w:rPr>
+      </w:pPr>
+    </w:p>
+    <w:p>
+      <w:pPr>
+        <w:rPr>
+          <w:rFonts w:ascii="Times New Roman" w:hAnsi="Times New Roman" w:cs="Times New Roman"/>
+          <w:b/>
+          <w:bCs/>
+          <w:sz w:val="28"/>
+          <w:szCs w:val="28"/>
+          <w:u w:val="single"/>
+          <w:lang w:val="en-GB"/>
+        </w:rPr>
+      </w:pPr>
+      <w:r>
+        <w:rPr>
+          <w:rFonts w:ascii="Times New Roman" w:hAnsi="Times New Roman" w:cs="Times New Roman"/>
+          <w:b/>
+          <w:bCs/>
+          <w:sz w:val="28"/>
+          <w:szCs w:val="28"/>
+          <w:u w:val="single"/>
+          <w:lang w:val="en-GB"/>
+        </w:rPr>
+        <w:t xml:space="preserve">User Connectivity </w:t>
+      </w:r>
+    </w:p>
+    <w:p>
+      <w:pPr>
+        <w:pStyle w:val="ListParagraph"/>
+        <w:numPr>
+          <w:ilvl w:val="0"/>
+          <w:numId w:val="1"/>
+        </w:numPr>
+        <w:rPr>
+          <w:rFonts w:ascii="Times New Roman" w:hAnsi="Times New Roman" w:cs="Times New Roman"/>
+          <w:b/>
+          <w:bCs/>
+          <w:sz w:val="24"/>
+          <w:szCs w:val="24"/>
+          <w:lang w:val="en-GB"/>
+        </w:rPr>
+      </w:pPr>
+      <w:r>
+        <w:rPr>
+          <w:rFonts w:ascii="Times New Roman" w:hAnsi="Times New Roman" w:cs="Times New Roman"/>
+          <w:sz w:val="24"/>
+          <w:szCs w:val="24"/>
+          <w:lang w:val="en-GB"/>
+        </w:rPr>
+        <w:t>What data is available to them – individual mode only has access to the current temperature – so not much data</w:t>
+      </w:r>
+    </w:p>
+    <w:p>
+      <w:pPr>
+        <w:pStyle w:val="ListParagraph"/>
+        <w:numPr>
+          <w:ilvl w:val="0"/>
+          <w:numId w:val="1"/>
+        </w:numPr>
+        <w:rPr>
+          <w:rFonts w:ascii="Times New Roman" w:hAnsi="Times New Roman" w:cs="Times New Roman"/>
+          <w:b/>
+          <w:bCs/>
+          <w:sz w:val="24"/>
+          <w:szCs w:val="24"/>
+          <w:lang w:val="en-GB"/>
+        </w:rPr>
+      </w:pPr>
+      <w:r>
+        <w:rPr>
+          <w:rFonts w:ascii="Times New Roman" w:hAnsi="Times New Roman" w:cs="Times New Roman"/>
+          <w:sz w:val="24"/>
+          <w:szCs w:val="24"/>
+          <w:lang w:val="en-GB"/>
+        </w:rPr>
+        <w:t xml:space="preserve">Whereas, for the barista mode – they have access to a list of coffee </w:t>
+      </w:r>
+      <w:proofErr w:type="gramStart"/>
+      <w:r>
+        <w:rPr>
+          <w:rFonts w:ascii="Times New Roman" w:hAnsi="Times New Roman" w:cs="Times New Roman"/>
+          <w:sz w:val="24"/>
+          <w:szCs w:val="24"/>
+          <w:lang w:val="en-GB"/>
+        </w:rPr>
+        <w:t>types ,</w:t>
+      </w:r>
+      <w:proofErr w:type="gramEnd"/>
+      <w:r>
+        <w:rPr>
+          <w:rFonts w:ascii="Times New Roman" w:hAnsi="Times New Roman" w:cs="Times New Roman"/>
+          <w:sz w:val="24"/>
+          <w:szCs w:val="24"/>
+          <w:lang w:val="en-GB"/>
+        </w:rPr>
+        <w:t xml:space="preserve"> if a new drink is added it will be added into that list</w:t>
+      </w:r>
+    </w:p>
+    <w:p>
+      <w:pPr>
+        <w:pStyle w:val="ListParagraph"/>
+        <w:numPr>
+          <w:ilvl w:val="0"/>
+          <w:numId w:val="1"/>
+        </w:numPr>
+        <w:rPr>
+          <w:rFonts w:ascii="Times New Roman" w:hAnsi="Times New Roman" w:cs="Times New Roman"/>
+          <w:b/>
+          <w:bCs/>
+          <w:sz w:val="24"/>
+          <w:szCs w:val="24"/>
+          <w:lang w:val="en-GB"/>
+        </w:rPr>
+      </w:pPr>
+      <w:r>
+        <w:rPr>
+          <w:rFonts w:ascii="Times New Roman" w:hAnsi="Times New Roman" w:cs="Times New Roman"/>
+          <w:sz w:val="24"/>
+          <w:szCs w:val="24"/>
+          <w:lang w:val="en-GB"/>
+        </w:rPr>
+        <w:t xml:space="preserve">They can also view a list of min and max temperatures of each coffee </w:t>
+      </w:r>
+      <w:proofErr w:type="gramStart"/>
+      <w:r>
+        <w:rPr>
+          <w:rFonts w:ascii="Times New Roman" w:hAnsi="Times New Roman" w:cs="Times New Roman"/>
+          <w:sz w:val="24"/>
+          <w:szCs w:val="24"/>
+          <w:lang w:val="en-GB"/>
+        </w:rPr>
+        <w:t>type,</w:t>
+      </w:r>
+      <w:proofErr w:type="gramEnd"/>
+      <w:r>
+        <w:rPr>
+          <w:rFonts w:ascii="Times New Roman" w:hAnsi="Times New Roman" w:cs="Times New Roman"/>
+          <w:sz w:val="24"/>
+          <w:szCs w:val="24"/>
+          <w:lang w:val="en-GB"/>
+        </w:rPr>
+        <w:t xml:space="preserve"> this will be stored in the database. </w:t>
+      </w:r>
+    </w:p>
+    <w:p>
+      <w:pPr>
+        <w:pStyle w:val="ListParagraph"/>
+        <w:numPr>
+          <w:ilvl w:val="0"/>
+          <w:numId w:val="1"/>
+        </w:numPr>
+        <w:rPr>
+          <w:rFonts w:ascii="Times New Roman" w:hAnsi="Times New Roman" w:cs="Times New Roman"/>
+          <w:b/>
+          <w:bCs/>
+          <w:sz w:val="24"/>
+          <w:szCs w:val="24"/>
+          <w:lang w:val="en-GB"/>
+        </w:rPr>
+      </w:pPr>
+      <w:r>
+        <w:rPr>
+          <w:rFonts w:ascii="Times New Roman" w:hAnsi="Times New Roman" w:cs="Times New Roman"/>
+          <w:sz w:val="24"/>
+          <w:szCs w:val="24"/>
+          <w:lang w:val="en-GB"/>
+        </w:rPr>
+        <w:t xml:space="preserve">Different notifications will appear on </w:t>
+      </w:r>
+      <w:proofErr w:type="gramStart"/>
+      <w:r>
+        <w:rPr>
+          <w:rFonts w:ascii="Times New Roman" w:hAnsi="Times New Roman" w:cs="Times New Roman"/>
+          <w:sz w:val="24"/>
+          <w:szCs w:val="24"/>
+          <w:lang w:val="en-GB"/>
+        </w:rPr>
+        <w:t>screen ,</w:t>
+      </w:r>
+      <w:proofErr w:type="gramEnd"/>
+      <w:r>
+        <w:rPr>
+          <w:rFonts w:ascii="Times New Roman" w:hAnsi="Times New Roman" w:cs="Times New Roman"/>
+          <w:sz w:val="24"/>
+          <w:szCs w:val="24"/>
+          <w:lang w:val="en-GB"/>
+        </w:rPr>
+        <w:t xml:space="preserve"> accordingly with the temperature so for example if a Cappuccino is at 65 degrees “coffee is ready to go!” </w:t>
+      </w:r>
+    </w:p>
+    <w:p>
+      <w:pPr>
+        <w:rPr>
+          <w:rFonts w:ascii="Times New Roman" w:hAnsi="Times New Roman" w:cs="Times New Roman"/>
+          <w:b/>
+          <w:bCs/>
+          <w:sz w:val="24"/>
+          <w:szCs w:val="24"/>
+          <w:u w:val="single"/>
+          <w:lang w:val="en-GB"/>
+        </w:rPr>
+      </w:pPr>
+    </w:p>
+    <w:p>
+      <w:pPr>
+        <w:rPr>
+          <w:rFonts w:ascii="Times New Roman" w:hAnsi="Times New Roman" w:cs="Times New Roman"/>
+          <w:b/>
+          <w:bCs/>
+          <w:sz w:val="28"/>
+          <w:szCs w:val="28"/>
+          <w:u w:val="single"/>
+          <w:lang w:val="en-GB"/>
+        </w:rPr>
+      </w:pPr>
+      <w:r>
+        <w:rPr>
+          <w:rFonts w:ascii="Times New Roman" w:hAnsi="Times New Roman" w:cs="Times New Roman"/>
+          <w:b/>
+          <w:bCs/>
+          <w:sz w:val="28"/>
+          <w:szCs w:val="28"/>
+          <w:u w:val="single"/>
+          <w:lang w:val="en-GB"/>
+        </w:rPr>
+        <w:t xml:space="preserve">Testing the UI </w:t>
+      </w:r>
+    </w:p>
+    <w:p>
+      <w:pPr>
+        <w:pStyle w:val="ListParagraph"/>
+        <w:numPr>
+          <w:ilvl w:val="0"/>
+          <w:numId w:val="2"/>
+        </w:numPr>
+        <w:rPr>
+          <w:rFonts w:ascii="Times New Roman" w:hAnsi="Times New Roman" w:cs="Times New Roman"/>
+          <w:b/>
+          <w:bCs/>
+          <w:sz w:val="24"/>
+          <w:szCs w:val="24"/>
+          <w:lang w:val="en-GB"/>
+        </w:rPr>
+      </w:pPr>
+      <w:r>
+        <w:rPr>
+          <w:rFonts w:ascii="Times New Roman" w:hAnsi="Times New Roman" w:cs="Times New Roman"/>
+          <w:sz w:val="24"/>
+          <w:szCs w:val="24"/>
+          <w:lang w:val="en-GB"/>
+        </w:rPr>
+        <w:t>User types – briefly talk about the use cases</w:t>
+      </w:r>
+    </w:p>
+    <w:p>
+      <w:pPr>
+        <w:pStyle w:val="ListParagraph"/>
+        <w:numPr>
+          <w:ilvl w:val="0"/>
+          <w:numId w:val="2"/>
+        </w:numPr>
+        <w:rPr>
+          <w:rFonts w:ascii="Times New Roman" w:hAnsi="Times New Roman" w:cs="Times New Roman"/>
+          <w:b/>
+          <w:bCs/>
+          <w:sz w:val="24"/>
+          <w:szCs w:val="24"/>
+          <w:lang w:val="en-GB"/>
+        </w:rPr>
+      </w:pPr>
+      <w:r>
+        <w:rPr>
+          <w:rFonts w:ascii="Times New Roman" w:hAnsi="Times New Roman" w:cs="Times New Roman"/>
+          <w:sz w:val="24"/>
+          <w:szCs w:val="24"/>
+          <w:lang w:val="en-GB"/>
+        </w:rPr>
+        <w:t xml:space="preserve">How will we track project success – getting test users to roleplay as our user groups – give them a task and see how they interact with the user </w:t>
+      </w:r>
+      <w:proofErr w:type="gramStart"/>
+      <w:r>
+        <w:rPr>
+          <w:rFonts w:ascii="Times New Roman" w:hAnsi="Times New Roman" w:cs="Times New Roman"/>
+          <w:sz w:val="24"/>
+          <w:szCs w:val="24"/>
+          <w:lang w:val="en-GB"/>
+        </w:rPr>
+        <w:t>face ,</w:t>
+      </w:r>
+      <w:proofErr w:type="gramEnd"/>
+      <w:r>
+        <w:rPr>
+          <w:rFonts w:ascii="Times New Roman" w:hAnsi="Times New Roman" w:cs="Times New Roman"/>
+          <w:sz w:val="24"/>
+          <w:szCs w:val="24"/>
+          <w:lang w:val="en-GB"/>
+        </w:rPr>
+        <w:t xml:space="preserve"> how long a task takes </w:t>
+      </w:r>
+    </w:p>
+    <w:p>
+      <w:pPr>
+        <w:rPr>
+          <w:rFonts w:ascii="Times New Roman" w:hAnsi="Times New Roman" w:cs="Times New Roman"/>
+          <w:b/>
+          <w:bCs/>
+          <w:sz w:val="24"/>
+          <w:szCs w:val="24"/>
+          <w:u w:val="single"/>
+          <w:lang w:val="en-GB"/>
+        </w:rPr>
+      </w:pPr>
+    </w:p>
+    <w:p>
+      <w:pPr>
+        <w:rPr>
+          <w:rFonts w:ascii="Times New Roman" w:hAnsi="Times New Roman" w:cs="Times New Roman"/>
+          <w:b/>
+          <w:bCs/>
+          <w:sz w:val="28"/>
+          <w:szCs w:val="28"/>
+          <w:u w:val="single"/>
+          <w:lang w:val="en-GB"/>
+        </w:rPr>
+      </w:pPr>
+    </w:p>
+    <w:p>
+      <w:pPr>
+        <w:rPr>
+          <w:rFonts w:ascii="Times New Roman" w:hAnsi="Times New Roman" w:cs="Times New Roman"/>
+          <w:sz w:val="28"/>
+          <w:szCs w:val="28"/>
+          <w:lang w:val="en-GB"/>
+        </w:rPr>
+      </w:pPr>
+    </w:p>
+    <w:p>
+      <w:pPr>
         <w:jc w:val="center"/>
         <w:rPr>
           <w:rFonts w:ascii="Times New Roman" w:hAnsi="Times New Roman" w:cs="Times New Roman"/>
@@ -301,69 +2935,453 @@
         </w:rPr>
       </w:pPr>
     </w:p>
-    <w:p>
-      <w:pPr>
-        <w:jc w:val="center"/>
-        <w:rPr>
-          <w:rFonts w:ascii="Times New Roman" w:hAnsi="Times New Roman" w:cs="Times New Roman"/>
-          <w:sz w:val="28"/>
-          <w:szCs w:val="28"/>
-          <w:lang w:val="en-GB"/>
-        </w:rPr>
-      </w:pPr>
-    </w:p>
-    <w:p>
-      <w:pPr>
-        <w:jc w:val="center"/>
-        <w:rPr>
-          <w:rFonts w:ascii="Times New Roman" w:hAnsi="Times New Roman" w:cs="Times New Roman"/>
-          <w:sz w:val="28"/>
-          <w:szCs w:val="28"/>
-          <w:lang w:val="en-GB"/>
-        </w:rPr>
-      </w:pPr>
-    </w:p>
-    <w:p>
-      <w:pPr>
-        <w:jc w:val="center"/>
-        <w:rPr>
-          <w:rFonts w:ascii="Times New Roman" w:hAnsi="Times New Roman" w:cs="Times New Roman"/>
-          <w:sz w:val="28"/>
-          <w:szCs w:val="28"/>
-          <w:lang w:val="en-GB"/>
-        </w:rPr>
-      </w:pPr>
-    </w:p>
-    <w:p>
-      <w:pPr>
-        <w:jc w:val="center"/>
-        <w:rPr>
-          <w:rFonts w:ascii="Times New Roman" w:hAnsi="Times New Roman" w:cs="Times New Roman"/>
-          <w:sz w:val="28"/>
-          <w:szCs w:val="28"/>
-          <w:lang w:val="en-GB"/>
-        </w:rPr>
-      </w:pPr>
-    </w:p>
-    <w:p>
-      <w:pPr>
-        <w:jc w:val="center"/>
-        <w:rPr>
-          <w:rFonts w:ascii="Times New Roman" w:hAnsi="Times New Roman" w:cs="Times New Roman"/>
-          <w:sz w:val="28"/>
-          <w:szCs w:val="28"/>
-          <w:lang w:val="en-GB"/>
-        </w:rPr>
-      </w:pPr>
-    </w:p>
     <w:sectPr>
+      <w:footerReference w:type="default" r:id="rId13"/>
       <w:pgSz w:w="11906" w:h="16838"/>
       <w:pgMar w:top="1440" w:right="1440" w:bottom="1440" w:left="1440" w:header="708" w:footer="708" w:gutter="0"/>
+      <w:pgBorders w:offsetFrom="page">
+        <w:top w:val="single" w:sz="6" w:space="24" w:color="auto"/>
+        <w:left w:val="single" w:sz="6" w:space="24" w:color="auto"/>
+        <w:bottom w:val="single" w:sz="6" w:space="24" w:color="auto"/>
+        <w:right w:val="single" w:sz="6" w:space="24" w:color="auto"/>
+      </w:pgBorders>
       <w:cols w:space="708"/>
       <w:docGrid w:linePitch="360"/>
     </w:sectPr>
   </w:body>
 </w:document>
+</file>
+
+<file path=word/endnotes.xml><?xml version="1.0" encoding="utf-8"?>
+<w:endnotes xmlns:wpc="http://schemas.microsoft.com/office/word/2010/wordprocessingCanvas" xmlns:cx="http://schemas.microsoft.com/office/drawing/2014/chartex" xmlns:cx1="http://schemas.microsoft.com/office/drawing/2015/9/8/chartex" xmlns:cx2="http://schemas.microsoft.com/office/drawing/2015/10/21/chartex" xmlns:cx3="http://schemas.microsoft.com/office/drawing/2016/5/9/chartex" xmlns:cx4="http://schemas.microsoft.com/office/drawing/2016/5/10/chartex" xmlns:cx5="http://schemas.microsoft.com/office/drawing/2016/5/11/chartex" xmlns:cx6="http://schemas.microsoft.com/office/drawing/2016/5/12/chartex" xmlns:cx7="http://schemas.microsoft.com/office/drawing/2016/5/13/chartex" xmlns:cx8="http://schemas.microsoft.com/office/drawing/2016/5/14/chartex" xmlns:mc="http://schemas.openxmlformats.org/markup-compatibility/2006" xmlns:aink="http://schemas.microsoft.com/office/drawing/2016/ink" xmlns:am3d="http://schemas.microsoft.com/office/drawing/2017/model3d" xmlns:o="urn:schemas-microsoft-com:office:office" xmlns:oel="http://schemas.microsoft.com/office/2019/extlst" xmlns:r="http://schemas.openxmlformats.org/officeDocument/2006/relationships" xmlns:m="http://schemas.openxmlformats.org/officeDocument/2006/math" xmlns:v="urn:schemas-microsoft-com:vml" xmlns:wp14="http://schemas.microsoft.com/office/word/2010/wordprocessingDrawing" xmlns:wp="http://schemas.openxmlformats.org/drawingml/2006/wordprocessingDrawing" xmlns:w10="urn:schemas-microsoft-com:office:word" xmlns:w="http://schemas.openxmlformats.org/wordprocessingml/2006/main" xmlns:w14="http://schemas.microsoft.com/office/word/2010/wordml" xmlns:w15="http://schemas.microsoft.com/office/word/2012/wordml" xmlns:w16cex="http://schemas.microsoft.com/office/word/2018/wordml/cex" xmlns:w16cid="http://schemas.microsoft.com/office/word/2016/wordml/cid" xmlns:w16="http://schemas.microsoft.com/office/word/2018/wordml" xmlns:w16du="http://schemas.microsoft.com/office/word/2023/wordml/word16du" xmlns:w16sdtdh="http://schemas.microsoft.com/office/word/2020/wordml/sdtdatahash" xmlns:w16se="http://schemas.microsoft.com/office/word/2015/wordml/symex" xmlns:wpg="http://schemas.microsoft.com/office/word/2010/wordprocessingGroup" xmlns:wpi="http://schemas.microsoft.com/office/word/2010/wordprocessingInk" xmlns:wne="http://schemas.microsoft.com/office/word/2006/wordml" xmlns:wps="http://schemas.microsoft.com/office/word/2010/wordprocessingShape" mc:Ignorable="w14 w15 w16se w16cid w16 w16cex w16sdtdh w16du wp14">
+  <w:endnote w:type="separator" w:id="-1">
+    <w:p>
+      <w:pPr>
+        <w:spacing w:after="0" w:line="240" w:lineRule="auto"/>
+      </w:pPr>
+      <w:r>
+        <w:separator/>
+      </w:r>
+    </w:p>
+  </w:endnote>
+  <w:endnote w:type="continuationSeparator" w:id="0">
+    <w:p>
+      <w:pPr>
+        <w:spacing w:after="0" w:line="240" w:lineRule="auto"/>
+      </w:pPr>
+      <w:r>
+        <w:continuationSeparator/>
+      </w:r>
+    </w:p>
+  </w:endnote>
+</w:endnotes>
+</file>
+
+<file path=word/footer1.xml><?xml version="1.0" encoding="utf-8"?>
+<w:ftr xmlns:wpc="http://schemas.microsoft.com/office/word/2010/wordprocessingCanvas" xmlns:cx="http://schemas.microsoft.com/office/drawing/2014/chartex" xmlns:cx1="http://schemas.microsoft.com/office/drawing/2015/9/8/chartex" xmlns:cx2="http://schemas.microsoft.com/office/drawing/2015/10/21/chartex" xmlns:cx3="http://schemas.microsoft.com/office/drawing/2016/5/9/chartex" xmlns:cx4="http://schemas.microsoft.com/office/drawing/2016/5/10/chartex" xmlns:cx5="http://schemas.microsoft.com/office/drawing/2016/5/11/chartex" xmlns:cx6="http://schemas.microsoft.com/office/drawing/2016/5/12/chartex" xmlns:cx7="http://schemas.microsoft.com/office/drawing/2016/5/13/chartex" xmlns:cx8="http://schemas.microsoft.com/office/drawing/2016/5/14/chartex" xmlns:mc="http://schemas.openxmlformats.org/markup-compatibility/2006" xmlns:aink="http://schemas.microsoft.com/office/drawing/2016/ink" xmlns:am3d="http://schemas.microsoft.com/office/drawing/2017/model3d" xmlns:o="urn:schemas-microsoft-com:office:office" xmlns:oel="http://schemas.microsoft.com/office/2019/extlst" xmlns:r="http://schemas.openxmlformats.org/officeDocument/2006/relationships" xmlns:m="http://schemas.openxmlformats.org/officeDocument/2006/math" xmlns:v="urn:schemas-microsoft-com:vml" xmlns:wp14="http://schemas.microsoft.com/office/word/2010/wordprocessingDrawing" xmlns:wp="http://schemas.openxmlformats.org/drawingml/2006/wordprocessingDrawing" xmlns:w10="urn:schemas-microsoft-com:office:word" xmlns:w="http://schemas.openxmlformats.org/wordprocessingml/2006/main" xmlns:w14="http://schemas.microsoft.com/office/word/2010/wordml" xmlns:w15="http://schemas.microsoft.com/office/word/2012/wordml" xmlns:w16cex="http://schemas.microsoft.com/office/word/2018/wordml/cex" xmlns:w16cid="http://schemas.microsoft.com/office/word/2016/wordml/cid" xmlns:w16="http://schemas.microsoft.com/office/word/2018/wordml" xmlns:w16du="http://schemas.microsoft.com/office/word/2023/wordml/word16du" xmlns:w16sdtdh="http://schemas.microsoft.com/office/word/2020/wordml/sdtdatahash" xmlns:w16se="http://schemas.microsoft.com/office/word/2015/wordml/symex" xmlns:wpg="http://schemas.microsoft.com/office/word/2010/wordprocessingGroup" xmlns:wpi="http://schemas.microsoft.com/office/word/2010/wordprocessingInk" xmlns:wne="http://schemas.microsoft.com/office/word/2006/wordml" xmlns:wps="http://schemas.microsoft.com/office/word/2010/wordprocessingShape" mc:Ignorable="w14 w15 w16se w16cid w16 w16cex w16sdtdh w16du wp14">
+  <w:sdt>
+    <w:sdtPr>
+      <w:id w:val="-48776909"/>
+      <w:docPartObj>
+        <w:docPartGallery w:val="Page Numbers (Bottom of Page)"/>
+        <w:docPartUnique/>
+      </w:docPartObj>
+    </w:sdtPr>
+    <w:sdtEndPr>
+      <w:rPr>
+        <w:noProof/>
+      </w:rPr>
+    </w:sdtEndPr>
+    <w:sdtContent>
+      <w:p>
+        <w:pPr>
+          <w:pStyle w:val="Footer"/>
+          <w:jc w:val="center"/>
+        </w:pPr>
+        <w:r>
+          <w:fldChar w:fldCharType="begin"/>
+        </w:r>
+        <w:r>
+          <w:instrText xml:space="preserve"> PAGE   \* MERGEFORMAT </w:instrText>
+        </w:r>
+        <w:r>
+          <w:fldChar w:fldCharType="separate"/>
+        </w:r>
+        <w:r>
+          <w:rPr>
+            <w:noProof/>
+          </w:rPr>
+          <w:t>2</w:t>
+        </w:r>
+        <w:r>
+          <w:rPr>
+            <w:noProof/>
+          </w:rPr>
+          <w:fldChar w:fldCharType="end"/>
+        </w:r>
+      </w:p>
+    </w:sdtContent>
+  </w:sdt>
+  <w:p>
+    <w:pPr>
+      <w:pStyle w:val="Footer"/>
+    </w:pPr>
+  </w:p>
+</w:ftr>
+</file>
+
+<file path=word/footnotes.xml><?xml version="1.0" encoding="utf-8"?>
+<w:footnotes xmlns:wpc="http://schemas.microsoft.com/office/word/2010/wordprocessingCanvas" xmlns:cx="http://schemas.microsoft.com/office/drawing/2014/chartex" xmlns:cx1="http://schemas.microsoft.com/office/drawing/2015/9/8/chartex" xmlns:cx2="http://schemas.microsoft.com/office/drawing/2015/10/21/chartex" xmlns:cx3="http://schemas.microsoft.com/office/drawing/2016/5/9/chartex" xmlns:cx4="http://schemas.microsoft.com/office/drawing/2016/5/10/chartex" xmlns:cx5="http://schemas.microsoft.com/office/drawing/2016/5/11/chartex" xmlns:cx6="http://schemas.microsoft.com/office/drawing/2016/5/12/chartex" xmlns:cx7="http://schemas.microsoft.com/office/drawing/2016/5/13/chartex" xmlns:cx8="http://schemas.microsoft.com/office/drawing/2016/5/14/chartex" xmlns:mc="http://schemas.openxmlformats.org/markup-compatibility/2006" xmlns:aink="http://schemas.microsoft.com/office/drawing/2016/ink" xmlns:am3d="http://schemas.microsoft.com/office/drawing/2017/model3d" xmlns:o="urn:schemas-microsoft-com:office:office" xmlns:oel="http://schemas.microsoft.com/office/2019/extlst" xmlns:r="http://schemas.openxmlformats.org/officeDocument/2006/relationships" xmlns:m="http://schemas.openxmlformats.org/officeDocument/2006/math" xmlns:v="urn:schemas-microsoft-com:vml" xmlns:wp14="http://schemas.microsoft.com/office/word/2010/wordprocessingDrawing" xmlns:wp="http://schemas.openxmlformats.org/drawingml/2006/wordprocessingDrawing" xmlns:w10="urn:schemas-microsoft-com:office:word" xmlns:w="http://schemas.openxmlformats.org/wordprocessingml/2006/main" xmlns:w14="http://schemas.microsoft.com/office/word/2010/wordml" xmlns:w15="http://schemas.microsoft.com/office/word/2012/wordml" xmlns:w16cex="http://schemas.microsoft.com/office/word/2018/wordml/cex" xmlns:w16cid="http://schemas.microsoft.com/office/word/2016/wordml/cid" xmlns:w16="http://schemas.microsoft.com/office/word/2018/wordml" xmlns:w16du="http://schemas.microsoft.com/office/word/2023/wordml/word16du" xmlns:w16sdtdh="http://schemas.microsoft.com/office/word/2020/wordml/sdtdatahash" xmlns:w16se="http://schemas.microsoft.com/office/word/2015/wordml/symex" xmlns:wpg="http://schemas.microsoft.com/office/word/2010/wordprocessingGroup" xmlns:wpi="http://schemas.microsoft.com/office/word/2010/wordprocessingInk" xmlns:wne="http://schemas.microsoft.com/office/word/2006/wordml" xmlns:wps="http://schemas.microsoft.com/office/word/2010/wordprocessingShape" mc:Ignorable="w14 w15 w16se w16cid w16 w16cex w16sdtdh w16du wp14">
+  <w:footnote w:type="separator" w:id="-1">
+    <w:p>
+      <w:pPr>
+        <w:spacing w:after="0" w:line="240" w:lineRule="auto"/>
+      </w:pPr>
+      <w:r>
+        <w:separator/>
+      </w:r>
+    </w:p>
+  </w:footnote>
+  <w:footnote w:type="continuationSeparator" w:id="0">
+    <w:p>
+      <w:pPr>
+        <w:spacing w:after="0" w:line="240" w:lineRule="auto"/>
+      </w:pPr>
+      <w:r>
+        <w:continuationSeparator/>
+      </w:r>
+    </w:p>
+  </w:footnote>
+</w:footnotes>
+</file>
+
+<file path=word/numbering.xml><?xml version="1.0" encoding="utf-8"?>
+<w:numbering xmlns:wpc="http://schemas.microsoft.com/office/word/2010/wordprocessingCanvas" xmlns:cx="http://schemas.microsoft.com/office/drawing/2014/chartex" xmlns:cx1="http://schemas.microsoft.com/office/drawing/2015/9/8/chartex" xmlns:cx2="http://schemas.microsoft.com/office/drawing/2015/10/21/chartex" xmlns:cx3="http://schemas.microsoft.com/office/drawing/2016/5/9/chartex" xmlns:cx4="http://schemas.microsoft.com/office/drawing/2016/5/10/chartex" xmlns:cx5="http://schemas.microsoft.com/office/drawing/2016/5/11/chartex" xmlns:cx6="http://schemas.microsoft.com/office/drawing/2016/5/12/chartex" xmlns:cx7="http://schemas.microsoft.com/office/drawing/2016/5/13/chartex" xmlns:cx8="http://schemas.microsoft.com/office/drawing/2016/5/14/chartex" xmlns:mc="http://schemas.openxmlformats.org/markup-compatibility/2006" xmlns:aink="http://schemas.microsoft.com/office/drawing/2016/ink" xmlns:am3d="http://schemas.microsoft.com/office/drawing/2017/model3d" xmlns:o="urn:schemas-microsoft-com:office:office" xmlns:oel="http://schemas.microsoft.com/office/2019/extlst" xmlns:r="http://schemas.openxmlformats.org/officeDocument/2006/relationships" xmlns:m="http://schemas.openxmlformats.org/officeDocument/2006/math" xmlns:v="urn:schemas-microsoft-com:vml" xmlns:wp14="http://schemas.microsoft.com/office/word/2010/wordprocessingDrawing" xmlns:wp="http://schemas.openxmlformats.org/drawingml/2006/wordprocessingDrawing" xmlns:w10="urn:schemas-microsoft-com:office:word" xmlns:w="http://schemas.openxmlformats.org/wordprocessingml/2006/main" xmlns:w14="http://schemas.microsoft.com/office/word/2010/wordml" xmlns:w15="http://schemas.microsoft.com/office/word/2012/wordml" xmlns:w16cex="http://schemas.microsoft.com/office/word/2018/wordml/cex" xmlns:w16cid="http://schemas.microsoft.com/office/word/2016/wordml/cid" xmlns:w16="http://schemas.microsoft.com/office/word/2018/wordml" xmlns:w16du="http://schemas.microsoft.com/office/word/2023/wordml/word16du" xmlns:w16sdtdh="http://schemas.microsoft.com/office/word/2020/wordml/sdtdatahash" xmlns:w16se="http://schemas.microsoft.com/office/word/2015/wordml/symex" xmlns:wpg="http://schemas.microsoft.com/office/word/2010/wordprocessingGroup" xmlns:wpi="http://schemas.microsoft.com/office/word/2010/wordprocessingInk" xmlns:wne="http://schemas.microsoft.com/office/word/2006/wordml" xmlns:wps="http://schemas.microsoft.com/office/word/2010/wordprocessingShape" mc:Ignorable="w14 w15 w16se w16cid w16 w16cex w16sdtdh w16du wp14">
+  <w:abstractNum w:abstractNumId="0" w15:restartNumberingAfterBreak="0">
+    <w:nsid w:val="28D10B5C"/>
+    <w:multiLevelType w:val="hybridMultilevel"/>
+    <w:tmpl w:val="E74A92AA"/>
+    <w:lvl w:ilvl="0" w:tplc="08090001">
+      <w:start w:val="1"/>
+      <w:numFmt w:val="bullet"/>
+      <w:lvlText w:val=""/>
+      <w:lvlJc w:val="left"/>
+      <w:pPr>
+        <w:ind w:left="720" w:hanging="360"/>
+      </w:pPr>
+      <w:rPr>
+        <w:rFonts w:ascii="Symbol" w:hAnsi="Symbol" w:hint="default"/>
+      </w:rPr>
+    </w:lvl>
+    <w:lvl w:ilvl="1" w:tplc="08090003" w:tentative="1">
+      <w:start w:val="1"/>
+      <w:numFmt w:val="bullet"/>
+      <w:lvlText w:val="o"/>
+      <w:lvlJc w:val="left"/>
+      <w:pPr>
+        <w:ind w:left="1440" w:hanging="360"/>
+      </w:pPr>
+      <w:rPr>
+        <w:rFonts w:ascii="Courier New" w:hAnsi="Courier New" w:cs="Courier New" w:hint="default"/>
+      </w:rPr>
+    </w:lvl>
+    <w:lvl w:ilvl="2" w:tplc="08090005" w:tentative="1">
+      <w:start w:val="1"/>
+      <w:numFmt w:val="bullet"/>
+      <w:lvlText w:val=""/>
+      <w:lvlJc w:val="left"/>
+      <w:pPr>
+        <w:ind w:left="2160" w:hanging="360"/>
+      </w:pPr>
+      <w:rPr>
+        <w:rFonts w:ascii="Wingdings" w:hAnsi="Wingdings" w:hint="default"/>
+      </w:rPr>
+    </w:lvl>
+    <w:lvl w:ilvl="3" w:tplc="08090001" w:tentative="1">
+      <w:start w:val="1"/>
+      <w:numFmt w:val="bullet"/>
+      <w:lvlText w:val=""/>
+      <w:lvlJc w:val="left"/>
+      <w:pPr>
+        <w:ind w:left="2880" w:hanging="360"/>
+      </w:pPr>
+      <w:rPr>
+        <w:rFonts w:ascii="Symbol" w:hAnsi="Symbol" w:hint="default"/>
+      </w:rPr>
+    </w:lvl>
+    <w:lvl w:ilvl="4" w:tplc="08090003" w:tentative="1">
+      <w:start w:val="1"/>
+      <w:numFmt w:val="bullet"/>
+      <w:lvlText w:val="o"/>
+      <w:lvlJc w:val="left"/>
+      <w:pPr>
+        <w:ind w:left="3600" w:hanging="360"/>
+      </w:pPr>
+      <w:rPr>
+        <w:rFonts w:ascii="Courier New" w:hAnsi="Courier New" w:cs="Courier New" w:hint="default"/>
+      </w:rPr>
+    </w:lvl>
+    <w:lvl w:ilvl="5" w:tplc="08090005" w:tentative="1">
+      <w:start w:val="1"/>
+      <w:numFmt w:val="bullet"/>
+      <w:lvlText w:val=""/>
+      <w:lvlJc w:val="left"/>
+      <w:pPr>
+        <w:ind w:left="4320" w:hanging="360"/>
+      </w:pPr>
+      <w:rPr>
+        <w:rFonts w:ascii="Wingdings" w:hAnsi="Wingdings" w:hint="default"/>
+      </w:rPr>
+    </w:lvl>
+    <w:lvl w:ilvl="6" w:tplc="08090001" w:tentative="1">
+      <w:start w:val="1"/>
+      <w:numFmt w:val="bullet"/>
+      <w:lvlText w:val=""/>
+      <w:lvlJc w:val="left"/>
+      <w:pPr>
+        <w:ind w:left="5040" w:hanging="360"/>
+      </w:pPr>
+      <w:rPr>
+        <w:rFonts w:ascii="Symbol" w:hAnsi="Symbol" w:hint="default"/>
+      </w:rPr>
+    </w:lvl>
+    <w:lvl w:ilvl="7" w:tplc="08090003" w:tentative="1">
+      <w:start w:val="1"/>
+      <w:numFmt w:val="bullet"/>
+      <w:lvlText w:val="o"/>
+      <w:lvlJc w:val="left"/>
+      <w:pPr>
+        <w:ind w:left="5760" w:hanging="360"/>
+      </w:pPr>
+      <w:rPr>
+        <w:rFonts w:ascii="Courier New" w:hAnsi="Courier New" w:cs="Courier New" w:hint="default"/>
+      </w:rPr>
+    </w:lvl>
+    <w:lvl w:ilvl="8" w:tplc="08090005" w:tentative="1">
+      <w:start w:val="1"/>
+      <w:numFmt w:val="bullet"/>
+      <w:lvlText w:val=""/>
+      <w:lvlJc w:val="left"/>
+      <w:pPr>
+        <w:ind w:left="6480" w:hanging="360"/>
+      </w:pPr>
+      <w:rPr>
+        <w:rFonts w:ascii="Wingdings" w:hAnsi="Wingdings" w:hint="default"/>
+      </w:rPr>
+    </w:lvl>
+  </w:abstractNum>
+  <w:abstractNum w:abstractNumId="1" w15:restartNumberingAfterBreak="0">
+    <w:nsid w:val="5E9079A7"/>
+    <w:multiLevelType w:val="hybridMultilevel"/>
+    <w:tmpl w:val="8C6EF302"/>
+    <w:lvl w:ilvl="0" w:tplc="08090001">
+      <w:start w:val="1"/>
+      <w:numFmt w:val="bullet"/>
+      <w:lvlText w:val=""/>
+      <w:lvlJc w:val="left"/>
+      <w:pPr>
+        <w:ind w:left="720" w:hanging="360"/>
+      </w:pPr>
+      <w:rPr>
+        <w:rFonts w:ascii="Symbol" w:hAnsi="Symbol" w:hint="default"/>
+      </w:rPr>
+    </w:lvl>
+    <w:lvl w:ilvl="1" w:tplc="08090003" w:tentative="1">
+      <w:start w:val="1"/>
+      <w:numFmt w:val="bullet"/>
+      <w:lvlText w:val="o"/>
+      <w:lvlJc w:val="left"/>
+      <w:pPr>
+        <w:ind w:left="1440" w:hanging="360"/>
+      </w:pPr>
+      <w:rPr>
+        <w:rFonts w:ascii="Courier New" w:hAnsi="Courier New" w:cs="Courier New" w:hint="default"/>
+      </w:rPr>
+    </w:lvl>
+    <w:lvl w:ilvl="2" w:tplc="08090005" w:tentative="1">
+      <w:start w:val="1"/>
+      <w:numFmt w:val="bullet"/>
+      <w:lvlText w:val=""/>
+      <w:lvlJc w:val="left"/>
+      <w:pPr>
+        <w:ind w:left="2160" w:hanging="360"/>
+      </w:pPr>
+      <w:rPr>
+        <w:rFonts w:ascii="Wingdings" w:hAnsi="Wingdings" w:hint="default"/>
+      </w:rPr>
+    </w:lvl>
+    <w:lvl w:ilvl="3" w:tplc="08090001" w:tentative="1">
+      <w:start w:val="1"/>
+      <w:numFmt w:val="bullet"/>
+      <w:lvlText w:val=""/>
+      <w:lvlJc w:val="left"/>
+      <w:pPr>
+        <w:ind w:left="2880" w:hanging="360"/>
+      </w:pPr>
+      <w:rPr>
+        <w:rFonts w:ascii="Symbol" w:hAnsi="Symbol" w:hint="default"/>
+      </w:rPr>
+    </w:lvl>
+    <w:lvl w:ilvl="4" w:tplc="08090003" w:tentative="1">
+      <w:start w:val="1"/>
+      <w:numFmt w:val="bullet"/>
+      <w:lvlText w:val="o"/>
+      <w:lvlJc w:val="left"/>
+      <w:pPr>
+        <w:ind w:left="3600" w:hanging="360"/>
+      </w:pPr>
+      <w:rPr>
+        <w:rFonts w:ascii="Courier New" w:hAnsi="Courier New" w:cs="Courier New" w:hint="default"/>
+      </w:rPr>
+    </w:lvl>
+    <w:lvl w:ilvl="5" w:tplc="08090005" w:tentative="1">
+      <w:start w:val="1"/>
+      <w:numFmt w:val="bullet"/>
+      <w:lvlText w:val=""/>
+      <w:lvlJc w:val="left"/>
+      <w:pPr>
+        <w:ind w:left="4320" w:hanging="360"/>
+      </w:pPr>
+      <w:rPr>
+        <w:rFonts w:ascii="Wingdings" w:hAnsi="Wingdings" w:hint="default"/>
+      </w:rPr>
+    </w:lvl>
+    <w:lvl w:ilvl="6" w:tplc="08090001" w:tentative="1">
+      <w:start w:val="1"/>
+      <w:numFmt w:val="bullet"/>
+      <w:lvlText w:val=""/>
+      <w:lvlJc w:val="left"/>
+      <w:pPr>
+        <w:ind w:left="5040" w:hanging="360"/>
+      </w:pPr>
+      <w:rPr>
+        <w:rFonts w:ascii="Symbol" w:hAnsi="Symbol" w:hint="default"/>
+      </w:rPr>
+    </w:lvl>
+    <w:lvl w:ilvl="7" w:tplc="08090003" w:tentative="1">
+      <w:start w:val="1"/>
+      <w:numFmt w:val="bullet"/>
+      <w:lvlText w:val="o"/>
+      <w:lvlJc w:val="left"/>
+      <w:pPr>
+        <w:ind w:left="5760" w:hanging="360"/>
+      </w:pPr>
+      <w:rPr>
+        <w:rFonts w:ascii="Courier New" w:hAnsi="Courier New" w:cs="Courier New" w:hint="default"/>
+      </w:rPr>
+    </w:lvl>
+    <w:lvl w:ilvl="8" w:tplc="08090005" w:tentative="1">
+      <w:start w:val="1"/>
+      <w:numFmt w:val="bullet"/>
+      <w:lvlText w:val=""/>
+      <w:lvlJc w:val="left"/>
+      <w:pPr>
+        <w:ind w:left="6480" w:hanging="360"/>
+      </w:pPr>
+      <w:rPr>
+        <w:rFonts w:ascii="Wingdings" w:hAnsi="Wingdings" w:hint="default"/>
+      </w:rPr>
+    </w:lvl>
+  </w:abstractNum>
+  <w:abstractNum w:abstractNumId="2" w15:restartNumberingAfterBreak="0">
+    <w:nsid w:val="69B91A57"/>
+    <w:multiLevelType w:val="hybridMultilevel"/>
+    <w:tmpl w:val="963E6A94"/>
+    <w:lvl w:ilvl="0" w:tplc="0809000F">
+      <w:start w:val="1"/>
+      <w:numFmt w:val="decimal"/>
+      <w:lvlText w:val="%1."/>
+      <w:lvlJc w:val="left"/>
+      <w:pPr>
+        <w:ind w:left="720" w:hanging="360"/>
+      </w:pPr>
+      <w:rPr>
+        <w:rFonts w:hint="default"/>
+      </w:rPr>
+    </w:lvl>
+    <w:lvl w:ilvl="1" w:tplc="08090019" w:tentative="1">
+      <w:start w:val="1"/>
+      <w:numFmt w:val="lowerLetter"/>
+      <w:lvlText w:val="%2."/>
+      <w:lvlJc w:val="left"/>
+      <w:pPr>
+        <w:ind w:left="1440" w:hanging="360"/>
+      </w:pPr>
+    </w:lvl>
+    <w:lvl w:ilvl="2" w:tplc="0809001B" w:tentative="1">
+      <w:start w:val="1"/>
+      <w:numFmt w:val="lowerRoman"/>
+      <w:lvlText w:val="%3."/>
+      <w:lvlJc w:val="right"/>
+      <w:pPr>
+        <w:ind w:left="2160" w:hanging="180"/>
+      </w:pPr>
+    </w:lvl>
+    <w:lvl w:ilvl="3" w:tplc="0809000F" w:tentative="1">
+      <w:start w:val="1"/>
+      <w:numFmt w:val="decimal"/>
+      <w:lvlText w:val="%4."/>
+      <w:lvlJc w:val="left"/>
+      <w:pPr>
+        <w:ind w:left="2880" w:hanging="360"/>
+      </w:pPr>
+    </w:lvl>
+    <w:lvl w:ilvl="4" w:tplc="08090019" w:tentative="1">
+      <w:start w:val="1"/>
+      <w:numFmt w:val="lowerLetter"/>
+      <w:lvlText w:val="%5."/>
+      <w:lvlJc w:val="left"/>
+      <w:pPr>
+        <w:ind w:left="3600" w:hanging="360"/>
+      </w:pPr>
+    </w:lvl>
+    <w:lvl w:ilvl="5" w:tplc="0809001B" w:tentative="1">
+      <w:start w:val="1"/>
+      <w:numFmt w:val="lowerRoman"/>
+      <w:lvlText w:val="%6."/>
+      <w:lvlJc w:val="right"/>
+      <w:pPr>
+        <w:ind w:left="4320" w:hanging="180"/>
+      </w:pPr>
+    </w:lvl>
+    <w:lvl w:ilvl="6" w:tplc="0809000F" w:tentative="1">
+      <w:start w:val="1"/>
+      <w:numFmt w:val="decimal"/>
+      <w:lvlText w:val="%7."/>
+      <w:lvlJc w:val="left"/>
+      <w:pPr>
+        <w:ind w:left="5040" w:hanging="360"/>
+      </w:pPr>
+    </w:lvl>
+    <w:lvl w:ilvl="7" w:tplc="08090019" w:tentative="1">
+      <w:start w:val="1"/>
+      <w:numFmt w:val="lowerLetter"/>
+      <w:lvlText w:val="%8."/>
+      <w:lvlJc w:val="left"/>
+      <w:pPr>
+        <w:ind w:left="5760" w:hanging="360"/>
+      </w:pPr>
+    </w:lvl>
+    <w:lvl w:ilvl="8" w:tplc="0809001B" w:tentative="1">
+      <w:start w:val="1"/>
+      <w:numFmt w:val="lowerRoman"/>
+      <w:lvlText w:val="%9."/>
+      <w:lvlJc w:val="right"/>
+      <w:pPr>
+        <w:ind w:left="6480" w:hanging="180"/>
+      </w:pPr>
+    </w:lvl>
+  </w:abstractNum>
+  <w:num w:numId="1" w16cid:durableId="409936176">
+    <w:abstractNumId w:val="1"/>
+  </w:num>
+  <w:num w:numId="2" w16cid:durableId="949506961">
+    <w:abstractNumId w:val="0"/>
+  </w:num>
+  <w:num w:numId="3" w16cid:durableId="163324471">
+    <w:abstractNumId w:val="2"/>
+  </w:num>
+</w:numbering>
 </file>
 
 <file path=word/styles.xml><?xml version="1.0" encoding="utf-8"?>
@@ -1283,6 +4301,50 @@
       <w:spacing w:val="5"/>
     </w:rPr>
   </w:style>
+  <w:style w:type="paragraph" w:styleId="Header">
+    <w:name w:val="header"/>
+    <w:basedOn w:val="Normal"/>
+    <w:link w:val="HeaderChar"/>
+    <w:uiPriority w:val="99"/>
+    <w:unhideWhenUsed/>
+    <w:rsid w:val="00BA4019"/>
+    <w:pPr>
+      <w:tabs>
+        <w:tab w:val="center" w:pos="4513"/>
+        <w:tab w:val="right" w:pos="9026"/>
+      </w:tabs>
+      <w:spacing w:after="0" w:line="240" w:lineRule="auto"/>
+    </w:pPr>
+  </w:style>
+  <w:style w:type="character" w:customStyle="1" w:styleId="HeaderChar">
+    <w:name w:val="Header Char"/>
+    <w:basedOn w:val="DefaultParagraphFont"/>
+    <w:link w:val="Header"/>
+    <w:uiPriority w:val="99"/>
+    <w:rsid w:val="00BA4019"/>
+  </w:style>
+  <w:style w:type="paragraph" w:styleId="Footer">
+    <w:name w:val="footer"/>
+    <w:basedOn w:val="Normal"/>
+    <w:link w:val="FooterChar"/>
+    <w:uiPriority w:val="99"/>
+    <w:unhideWhenUsed/>
+    <w:rsid w:val="00BA4019"/>
+    <w:pPr>
+      <w:tabs>
+        <w:tab w:val="center" w:pos="4513"/>
+        <w:tab w:val="right" w:pos="9026"/>
+      </w:tabs>
+      <w:spacing w:after="0" w:line="240" w:lineRule="auto"/>
+    </w:pPr>
+  </w:style>
+  <w:style w:type="character" w:customStyle="1" w:styleId="FooterChar">
+    <w:name w:val="Footer Char"/>
+    <w:basedOn w:val="DefaultParagraphFont"/>
+    <w:link w:val="Footer"/>
+    <w:uiPriority w:val="99"/>
+    <w:rsid w:val="00BA4019"/>
+  </w:style>
 </w:styles>
 </file>
 

</xml_diff>

<commit_message>
Created the table of contents
Created the table of contents for the documentation. Each title is
linked to the different sections.
</commit_message>
<xml_diff>
--- a/Sipify_Documentation.docx
+++ b/Sipify_Documentation.docx
@@ -476,36 +476,598 @@
     </w:p>
     <w:p>
       <w:pPr>
-        <w:jc w:val="center"/>
-        <w:rPr>
-          <w:rFonts w:ascii="Times New Roman" w:hAnsi="Times New Roman" w:cs="Times New Roman"/>
-          <w:sz w:val="28"/>
-          <w:szCs w:val="28"/>
-          <w:lang w:val="en-GB"/>
-        </w:rPr>
-      </w:pPr>
-    </w:p>
-    <w:p>
-      <w:pPr>
-        <w:jc w:val="center"/>
-        <w:rPr>
-          <w:rFonts w:ascii="Times New Roman" w:hAnsi="Times New Roman" w:cs="Times New Roman"/>
-          <w:b/>
-          <w:bCs/>
-          <w:sz w:val="28"/>
-          <w:szCs w:val="28"/>
-          <w:lang w:val="en-GB"/>
-        </w:rPr>
-      </w:pPr>
-      <w:r>
-        <w:rPr>
-          <w:rFonts w:ascii="Times New Roman" w:hAnsi="Times New Roman" w:cs="Times New Roman"/>
-          <w:b/>
-          <w:bCs/>
-          <w:sz w:val="28"/>
-          <w:szCs w:val="28"/>
-          <w:lang w:val="en-GB"/>
-        </w:rPr>
+        <w:rPr>
+          <w:rFonts w:ascii="Times New Roman" w:hAnsi="Times New Roman" w:cs="Times New Roman"/>
+          <w:sz w:val="28"/>
+          <w:szCs w:val="28"/>
+          <w:lang w:val="en-GB"/>
+        </w:rPr>
+      </w:pPr>
+    </w:p>
+    <w:p>
+      <w:pPr>
+        <w:rPr>
+          <w:rFonts w:asciiTheme="majorHAnsi" w:hAnsiTheme="majorHAnsi" w:cs="Times New Roman"/>
+          <w:b/>
+          <w:bCs/>
+          <w:sz w:val="28"/>
+          <w:szCs w:val="28"/>
+          <w:lang w:val="en-GB"/>
+        </w:rPr>
+      </w:pPr>
+      <w:r>
+        <w:rPr>
+          <w:rFonts w:asciiTheme="majorHAnsi" w:hAnsiTheme="majorHAnsi" w:cs="Times New Roman"/>
+          <w:b/>
+          <w:bCs/>
+          <w:sz w:val="28"/>
+          <w:szCs w:val="28"/>
+          <w:lang w:val="en-GB"/>
+        </w:rPr>
+        <w:t>Table of contents</w:t>
+      </w:r>
+    </w:p>
+    <w:p>
+      <w:pPr>
+        <w:pStyle w:val="ListParagraph"/>
+        <w:numPr>
+          <w:ilvl w:val="0"/>
+          <w:numId w:val="4"/>
+        </w:numPr>
+        <w:rPr>
+          <w:rFonts w:ascii="Times New Roman" w:hAnsi="Times New Roman" w:cs="Times New Roman"/>
+          <w:b/>
+          <w:bCs/>
+          <w:lang w:val="en-GB"/>
+        </w:rPr>
+      </w:pPr>
+      <w:hyperlink w:anchor="Hardware_Section" w:history="1">
+        <w:r>
+          <w:rPr>
+            <w:b/>
+            <w:bCs/>
+          </w:rPr>
+          <w:t>HA</w:t>
+        </w:r>
+        <w:r>
+          <w:rPr>
+            <w:b/>
+            <w:bCs/>
+          </w:rPr>
+          <w:t>R</w:t>
+        </w:r>
+        <w:r>
+          <w:rPr>
+            <w:b/>
+            <w:bCs/>
+          </w:rPr>
+          <w:t>D</w:t>
+        </w:r>
+        <w:r>
+          <w:rPr>
+            <w:b/>
+            <w:bCs/>
+          </w:rPr>
+          <w:t>W</w:t>
+        </w:r>
+        <w:r>
+          <w:rPr>
+            <w:b/>
+            <w:bCs/>
+          </w:rPr>
+          <w:t>ARE………………………………………………………………………………</w:t>
+        </w:r>
+        <w:r>
+          <w:rPr>
+            <w:b/>
+            <w:bCs/>
+          </w:rPr>
+          <w:t>………………..</w:t>
+        </w:r>
+        <w:r>
+          <w:t>.</w:t>
+        </w:r>
+      </w:hyperlink>
+      <w:r>
+        <w:t xml:space="preserve"> </w:t>
+      </w:r>
+      <w:r>
+        <w:rPr>
+          <w:rFonts w:ascii="Times New Roman" w:hAnsi="Times New Roman" w:cs="Times New Roman"/>
+          <w:b/>
+          <w:bCs/>
+          <w:lang w:val="en-GB"/>
+        </w:rPr>
+        <w:t>3</w:t>
+      </w:r>
+    </w:p>
+    <w:p>
+      <w:pPr>
+        <w:pStyle w:val="ListParagraph"/>
+        <w:rPr>
+          <w:rFonts w:ascii="Times New Roman" w:hAnsi="Times New Roman" w:cs="Times New Roman"/>
+          <w:b/>
+          <w:bCs/>
+          <w:lang w:val="en-GB"/>
+        </w:rPr>
+      </w:pPr>
+    </w:p>
+    <w:p>
+      <w:pPr>
+        <w:pStyle w:val="ListParagraph"/>
+        <w:numPr>
+          <w:ilvl w:val="0"/>
+          <w:numId w:val="4"/>
+        </w:numPr>
+        <w:rPr>
+          <w:rFonts w:ascii="Times New Roman" w:hAnsi="Times New Roman" w:cs="Times New Roman"/>
+          <w:b/>
+          <w:bCs/>
+          <w:lang w:val="en-GB"/>
+        </w:rPr>
+      </w:pPr>
+      <w:hyperlink w:anchor="Data_Section" w:history="1">
+        <w:r>
+          <w:rPr>
+            <w:b/>
+            <w:bCs/>
+          </w:rPr>
+          <w:t>DATA, DAT</w:t>
+        </w:r>
+        <w:r>
+          <w:rPr>
+            <w:b/>
+            <w:bCs/>
+          </w:rPr>
+          <w:t>A</w:t>
+        </w:r>
+        <w:r>
+          <w:rPr>
+            <w:b/>
+            <w:bCs/>
+          </w:rPr>
+          <w:t xml:space="preserve"> STORAGE &amp; DATA PROCESSING……………………………………</w:t>
+        </w:r>
+        <w:r>
+          <w:rPr>
+            <w:b/>
+            <w:bCs/>
+          </w:rPr>
+          <w:t>………………</w:t>
+        </w:r>
+        <w:r>
+          <w:rPr>
+            <w:b/>
+            <w:bCs/>
+          </w:rPr>
+          <w:t>.</w:t>
+        </w:r>
+      </w:hyperlink>
+      <w:r>
+        <w:rPr>
+          <w:rFonts w:ascii="Times New Roman" w:hAnsi="Times New Roman" w:cs="Times New Roman"/>
+          <w:b/>
+          <w:bCs/>
+          <w:lang w:val="en-GB"/>
+        </w:rPr>
+        <w:t xml:space="preserve"> 4</w:t>
+      </w:r>
+    </w:p>
+    <w:p>
+      <w:pPr>
+        <w:pStyle w:val="ListParagraph"/>
+        <w:rPr>
+          <w:rFonts w:ascii="Times New Roman" w:hAnsi="Times New Roman" w:cs="Times New Roman"/>
+          <w:b/>
+          <w:bCs/>
+          <w:lang w:val="en-GB"/>
+        </w:rPr>
+      </w:pPr>
+    </w:p>
+    <w:p>
+      <w:pPr>
+        <w:pStyle w:val="ListParagraph"/>
+        <w:rPr>
+          <w:rFonts w:ascii="Times New Roman" w:hAnsi="Times New Roman" w:cs="Times New Roman"/>
+          <w:b/>
+          <w:bCs/>
+          <w:lang w:val="en-GB"/>
+        </w:rPr>
+      </w:pPr>
+    </w:p>
+    <w:p>
+      <w:pPr>
+        <w:pStyle w:val="ListParagraph"/>
+        <w:numPr>
+          <w:ilvl w:val="0"/>
+          <w:numId w:val="4"/>
+        </w:numPr>
+        <w:rPr>
+          <w:rFonts w:ascii="Times New Roman" w:hAnsi="Times New Roman" w:cs="Times New Roman"/>
+          <w:b/>
+          <w:bCs/>
+          <w:lang w:val="en-GB"/>
+        </w:rPr>
+      </w:pPr>
+      <w:hyperlink w:anchor="Security_Section" w:history="1">
+        <w:r>
+          <w:rPr>
+            <w:b/>
+            <w:bCs/>
+          </w:rPr>
+          <w:t>SECURITY &amp; PRIVACY………………………………………………………………….</w:t>
+        </w:r>
+      </w:hyperlink>
+      <w:r>
+        <w:rPr>
+          <w:b/>
+          <w:bCs/>
+          <w:lang w:val="en-GB"/>
+        </w:rPr>
+        <w:t>...................</w:t>
+      </w:r>
+      <w:r>
+        <w:rPr>
+          <w:rFonts w:ascii="Times New Roman" w:hAnsi="Times New Roman" w:cs="Times New Roman"/>
+          <w:b/>
+          <w:bCs/>
+          <w:lang w:val="en-GB"/>
+        </w:rPr>
+        <w:t xml:space="preserve"> 5</w:t>
+      </w:r>
+    </w:p>
+    <w:p>
+      <w:pPr>
+        <w:pStyle w:val="ListParagraph"/>
+        <w:rPr>
+          <w:rFonts w:ascii="Times New Roman" w:hAnsi="Times New Roman" w:cs="Times New Roman"/>
+          <w:b/>
+          <w:bCs/>
+          <w:lang w:val="en-GB"/>
+        </w:rPr>
+      </w:pPr>
+    </w:p>
+    <w:p>
+      <w:pPr>
+        <w:pStyle w:val="ListParagraph"/>
+        <w:numPr>
+          <w:ilvl w:val="0"/>
+          <w:numId w:val="4"/>
+        </w:numPr>
+        <w:rPr>
+          <w:rFonts w:ascii="Times New Roman" w:hAnsi="Times New Roman" w:cs="Times New Roman"/>
+          <w:b/>
+          <w:bCs/>
+          <w:lang w:val="en-GB"/>
+        </w:rPr>
+      </w:pPr>
+      <w:hyperlink w:anchor="UI_Section" w:history="1">
+        <w:r>
+          <w:rPr>
+            <w:b/>
+            <w:bCs/>
+          </w:rPr>
+          <w:t>THE USER, UI &amp; TESTING……………………………………………………………</w:t>
+        </w:r>
+        <w:r>
+          <w:rPr>
+            <w:b/>
+            <w:bCs/>
+          </w:rPr>
+          <w:t>…………………</w:t>
+        </w:r>
+        <w:r>
+          <w:rPr>
+            <w:b/>
+            <w:bCs/>
+          </w:rPr>
+          <w:t>.</w:t>
+        </w:r>
+      </w:hyperlink>
+      <w:r>
+        <w:rPr>
+          <w:rFonts w:ascii="Times New Roman" w:hAnsi="Times New Roman" w:cs="Times New Roman"/>
+          <w:b/>
+          <w:bCs/>
+          <w:lang w:val="en-GB"/>
+        </w:rPr>
+        <w:t xml:space="preserve"> 6</w:t>
+      </w:r>
+    </w:p>
+    <w:p>
+      <w:pPr>
+        <w:rPr>
+          <w:rFonts w:ascii="Times New Roman" w:hAnsi="Times New Roman" w:cs="Times New Roman"/>
+          <w:b/>
+          <w:bCs/>
+          <w:sz w:val="28"/>
+          <w:szCs w:val="28"/>
+          <w:lang w:val="en-GB"/>
+        </w:rPr>
+      </w:pPr>
+    </w:p>
+    <w:p>
+      <w:pPr>
+        <w:jc w:val="center"/>
+        <w:rPr>
+          <w:rFonts w:ascii="Times New Roman" w:hAnsi="Times New Roman" w:cs="Times New Roman"/>
+          <w:b/>
+          <w:bCs/>
+          <w:sz w:val="28"/>
+          <w:szCs w:val="28"/>
+          <w:lang w:val="en-GB"/>
+        </w:rPr>
+      </w:pPr>
+    </w:p>
+    <w:p>
+      <w:pPr>
+        <w:jc w:val="center"/>
+        <w:rPr>
+          <w:rFonts w:ascii="Times New Roman" w:hAnsi="Times New Roman" w:cs="Times New Roman"/>
+          <w:b/>
+          <w:bCs/>
+          <w:sz w:val="28"/>
+          <w:szCs w:val="28"/>
+          <w:lang w:val="en-GB"/>
+        </w:rPr>
+      </w:pPr>
+    </w:p>
+    <w:p>
+      <w:pPr>
+        <w:jc w:val="center"/>
+        <w:rPr>
+          <w:rFonts w:ascii="Times New Roman" w:hAnsi="Times New Roman" w:cs="Times New Roman"/>
+          <w:b/>
+          <w:bCs/>
+          <w:sz w:val="28"/>
+          <w:szCs w:val="28"/>
+          <w:lang w:val="en-GB"/>
+        </w:rPr>
+      </w:pPr>
+    </w:p>
+    <w:p>
+      <w:pPr>
+        <w:jc w:val="center"/>
+        <w:rPr>
+          <w:rFonts w:ascii="Times New Roman" w:hAnsi="Times New Roman" w:cs="Times New Roman"/>
+          <w:b/>
+          <w:bCs/>
+          <w:sz w:val="28"/>
+          <w:szCs w:val="28"/>
+          <w:lang w:val="en-GB"/>
+        </w:rPr>
+      </w:pPr>
+    </w:p>
+    <w:p>
+      <w:pPr>
+        <w:jc w:val="center"/>
+        <w:rPr>
+          <w:rFonts w:ascii="Times New Roman" w:hAnsi="Times New Roman" w:cs="Times New Roman"/>
+          <w:b/>
+          <w:bCs/>
+          <w:sz w:val="28"/>
+          <w:szCs w:val="28"/>
+          <w:lang w:val="en-GB"/>
+        </w:rPr>
+      </w:pPr>
+    </w:p>
+    <w:p>
+      <w:pPr>
+        <w:jc w:val="center"/>
+        <w:rPr>
+          <w:rFonts w:ascii="Times New Roman" w:hAnsi="Times New Roman" w:cs="Times New Roman"/>
+          <w:b/>
+          <w:bCs/>
+          <w:sz w:val="28"/>
+          <w:szCs w:val="28"/>
+          <w:lang w:val="en-GB"/>
+        </w:rPr>
+      </w:pPr>
+    </w:p>
+    <w:p>
+      <w:pPr>
+        <w:jc w:val="center"/>
+        <w:rPr>
+          <w:rFonts w:ascii="Times New Roman" w:hAnsi="Times New Roman" w:cs="Times New Roman"/>
+          <w:b/>
+          <w:bCs/>
+          <w:sz w:val="28"/>
+          <w:szCs w:val="28"/>
+          <w:lang w:val="en-GB"/>
+        </w:rPr>
+      </w:pPr>
+    </w:p>
+    <w:p>
+      <w:pPr>
+        <w:jc w:val="center"/>
+        <w:rPr>
+          <w:rFonts w:ascii="Times New Roman" w:hAnsi="Times New Roman" w:cs="Times New Roman"/>
+          <w:b/>
+          <w:bCs/>
+          <w:sz w:val="28"/>
+          <w:szCs w:val="28"/>
+          <w:lang w:val="en-GB"/>
+        </w:rPr>
+      </w:pPr>
+    </w:p>
+    <w:p>
+      <w:pPr>
+        <w:jc w:val="center"/>
+        <w:rPr>
+          <w:rFonts w:ascii="Times New Roman" w:hAnsi="Times New Roman" w:cs="Times New Roman"/>
+          <w:b/>
+          <w:bCs/>
+          <w:sz w:val="28"/>
+          <w:szCs w:val="28"/>
+          <w:lang w:val="en-GB"/>
+        </w:rPr>
+      </w:pPr>
+    </w:p>
+    <w:p>
+      <w:pPr>
+        <w:jc w:val="center"/>
+        <w:rPr>
+          <w:rFonts w:ascii="Times New Roman" w:hAnsi="Times New Roman" w:cs="Times New Roman"/>
+          <w:b/>
+          <w:bCs/>
+          <w:sz w:val="28"/>
+          <w:szCs w:val="28"/>
+          <w:lang w:val="en-GB"/>
+        </w:rPr>
+      </w:pPr>
+    </w:p>
+    <w:p>
+      <w:pPr>
+        <w:jc w:val="center"/>
+        <w:rPr>
+          <w:rFonts w:ascii="Times New Roman" w:hAnsi="Times New Roman" w:cs="Times New Roman"/>
+          <w:b/>
+          <w:bCs/>
+          <w:sz w:val="28"/>
+          <w:szCs w:val="28"/>
+          <w:lang w:val="en-GB"/>
+        </w:rPr>
+      </w:pPr>
+    </w:p>
+    <w:p>
+      <w:pPr>
+        <w:jc w:val="center"/>
+        <w:rPr>
+          <w:rFonts w:ascii="Times New Roman" w:hAnsi="Times New Roman" w:cs="Times New Roman"/>
+          <w:b/>
+          <w:bCs/>
+          <w:sz w:val="28"/>
+          <w:szCs w:val="28"/>
+          <w:lang w:val="en-GB"/>
+        </w:rPr>
+      </w:pPr>
+    </w:p>
+    <w:p>
+      <w:pPr>
+        <w:jc w:val="center"/>
+        <w:rPr>
+          <w:rFonts w:ascii="Times New Roman" w:hAnsi="Times New Roman" w:cs="Times New Roman"/>
+          <w:b/>
+          <w:bCs/>
+          <w:sz w:val="28"/>
+          <w:szCs w:val="28"/>
+          <w:lang w:val="en-GB"/>
+        </w:rPr>
+      </w:pPr>
+    </w:p>
+    <w:p>
+      <w:pPr>
+        <w:jc w:val="center"/>
+        <w:rPr>
+          <w:rFonts w:ascii="Times New Roman" w:hAnsi="Times New Roman" w:cs="Times New Roman"/>
+          <w:b/>
+          <w:bCs/>
+          <w:sz w:val="28"/>
+          <w:szCs w:val="28"/>
+          <w:lang w:val="en-GB"/>
+        </w:rPr>
+      </w:pPr>
+    </w:p>
+    <w:p>
+      <w:pPr>
+        <w:jc w:val="center"/>
+        <w:rPr>
+          <w:rFonts w:ascii="Times New Roman" w:hAnsi="Times New Roman" w:cs="Times New Roman"/>
+          <w:b/>
+          <w:bCs/>
+          <w:sz w:val="28"/>
+          <w:szCs w:val="28"/>
+          <w:lang w:val="en-GB"/>
+        </w:rPr>
+      </w:pPr>
+    </w:p>
+    <w:p>
+      <w:pPr>
+        <w:jc w:val="center"/>
+        <w:rPr>
+          <w:rFonts w:ascii="Times New Roman" w:hAnsi="Times New Roman" w:cs="Times New Roman"/>
+          <w:b/>
+          <w:bCs/>
+          <w:sz w:val="28"/>
+          <w:szCs w:val="28"/>
+          <w:lang w:val="en-GB"/>
+        </w:rPr>
+      </w:pPr>
+    </w:p>
+    <w:p>
+      <w:pPr>
+        <w:jc w:val="center"/>
+        <w:rPr>
+          <w:rFonts w:ascii="Times New Roman" w:hAnsi="Times New Roman" w:cs="Times New Roman"/>
+          <w:b/>
+          <w:bCs/>
+          <w:sz w:val="28"/>
+          <w:szCs w:val="28"/>
+          <w:lang w:val="en-GB"/>
+        </w:rPr>
+      </w:pPr>
+    </w:p>
+    <w:p>
+      <w:pPr>
+        <w:jc w:val="center"/>
+        <w:rPr>
+          <w:rFonts w:ascii="Times New Roman" w:hAnsi="Times New Roman" w:cs="Times New Roman"/>
+          <w:b/>
+          <w:bCs/>
+          <w:sz w:val="28"/>
+          <w:szCs w:val="28"/>
+          <w:lang w:val="en-GB"/>
+        </w:rPr>
+      </w:pPr>
+    </w:p>
+    <w:p>
+      <w:pPr>
+        <w:jc w:val="center"/>
+        <w:rPr>
+          <w:rFonts w:ascii="Times New Roman" w:hAnsi="Times New Roman" w:cs="Times New Roman"/>
+          <w:b/>
+          <w:bCs/>
+          <w:sz w:val="28"/>
+          <w:szCs w:val="28"/>
+          <w:lang w:val="en-GB"/>
+        </w:rPr>
+      </w:pPr>
+    </w:p>
+    <w:p>
+      <w:pPr>
+        <w:rPr>
+          <w:rFonts w:ascii="Times New Roman" w:hAnsi="Times New Roman" w:cs="Times New Roman"/>
+          <w:b/>
+          <w:bCs/>
+          <w:sz w:val="28"/>
+          <w:szCs w:val="28"/>
+          <w:lang w:val="en-GB"/>
+        </w:rPr>
+      </w:pPr>
+    </w:p>
+    <w:p>
+      <w:pPr>
+        <w:jc w:val="center"/>
+        <w:rPr>
+          <w:rFonts w:ascii="Times New Roman" w:hAnsi="Times New Roman" w:cs="Times New Roman"/>
+          <w:b/>
+          <w:bCs/>
+          <w:sz w:val="28"/>
+          <w:szCs w:val="28"/>
+          <w:lang w:val="en-GB"/>
+        </w:rPr>
+      </w:pPr>
+      <w:bookmarkStart w:id="0" w:name="Hardware_Section"/>
+      <w:r>
+        <w:rPr>
+          <w:rFonts w:ascii="Times New Roman" w:hAnsi="Times New Roman" w:cs="Times New Roman"/>
+          <w:b/>
+          <w:bCs/>
+          <w:sz w:val="28"/>
+          <w:szCs w:val="28"/>
+          <w:lang w:val="en-GB"/>
+        </w:rPr>
+        <w:lastRenderedPageBreak/>
         <w:t xml:space="preserve">Hardware </w:t>
       </w:r>
       <w:r>
@@ -520,6 +1082,7 @@
         <w:t xml:space="preserve">– Luke </w:t>
       </w:r>
     </w:p>
+    <w:bookmarkEnd w:id="0"/>
     <w:p>
       <w:pPr>
         <w:jc w:val="center"/>
@@ -562,6 +1125,7 @@
           <w:lang w:val="en-GB"/>
         </w:rPr>
       </w:pPr>
+      <w:bookmarkStart w:id="1" w:name="Data_Section"/>
       <w:r>
         <w:rPr>
           <w:rFonts w:ascii="Times New Roman" w:hAnsi="Times New Roman" w:cs="Times New Roman"/>
@@ -586,6 +1150,7 @@
         <w:t xml:space="preserve">– Jamie </w:t>
       </w:r>
     </w:p>
+    <w:bookmarkEnd w:id="1"/>
     <w:p>
       <w:pPr>
         <w:rPr>
@@ -617,6 +1182,7 @@
           <w:lang w:val="en-GB"/>
         </w:rPr>
       </w:pPr>
+      <w:bookmarkStart w:id="2" w:name="Security_Section"/>
       <w:r>
         <w:rPr>
           <w:rFonts w:ascii="Times New Roman" w:hAnsi="Times New Roman" w:cs="Times New Roman"/>
@@ -641,6 +1207,7 @@
         <w:t xml:space="preserve">– Shahzad </w:t>
       </w:r>
     </w:p>
+    <w:bookmarkEnd w:id="2"/>
     <w:p>
       <w:pPr>
         <w:rPr>
@@ -672,6 +1239,7 @@
           <w:lang w:val="en-GB"/>
         </w:rPr>
       </w:pPr>
+      <w:bookmarkStart w:id="3" w:name="UI_Section"/>
       <w:r>
         <w:rPr>
           <w:rFonts w:ascii="Times New Roman" w:hAnsi="Times New Roman" w:cs="Times New Roman"/>
@@ -696,6 +1264,7 @@
         <w:t xml:space="preserve">– Caitlin </w:t>
       </w:r>
     </w:p>
+    <w:bookmarkEnd w:id="3"/>
     <w:p>
       <w:pPr>
         <w:rPr>
@@ -3372,6 +3941,95 @@
       </w:pPr>
     </w:lvl>
   </w:abstractNum>
+  <w:abstractNum w:abstractNumId="3" w15:restartNumberingAfterBreak="0">
+    <w:nsid w:val="6B0A3D60"/>
+    <w:multiLevelType w:val="hybridMultilevel"/>
+    <w:tmpl w:val="3B3E25CC"/>
+    <w:lvl w:ilvl="0" w:tplc="1809000F">
+      <w:start w:val="1"/>
+      <w:numFmt w:val="decimal"/>
+      <w:lvlText w:val="%1."/>
+      <w:lvlJc w:val="left"/>
+      <w:pPr>
+        <w:ind w:left="720" w:hanging="360"/>
+      </w:pPr>
+      <w:rPr>
+        <w:rFonts w:hint="default"/>
+      </w:rPr>
+    </w:lvl>
+    <w:lvl w:ilvl="1" w:tplc="18090019" w:tentative="1">
+      <w:start w:val="1"/>
+      <w:numFmt w:val="lowerLetter"/>
+      <w:lvlText w:val="%2."/>
+      <w:lvlJc w:val="left"/>
+      <w:pPr>
+        <w:ind w:left="1440" w:hanging="360"/>
+      </w:pPr>
+    </w:lvl>
+    <w:lvl w:ilvl="2" w:tplc="1809001B" w:tentative="1">
+      <w:start w:val="1"/>
+      <w:numFmt w:val="lowerRoman"/>
+      <w:lvlText w:val="%3."/>
+      <w:lvlJc w:val="right"/>
+      <w:pPr>
+        <w:ind w:left="2160" w:hanging="180"/>
+      </w:pPr>
+    </w:lvl>
+    <w:lvl w:ilvl="3" w:tplc="1809000F" w:tentative="1">
+      <w:start w:val="1"/>
+      <w:numFmt w:val="decimal"/>
+      <w:lvlText w:val="%4."/>
+      <w:lvlJc w:val="left"/>
+      <w:pPr>
+        <w:ind w:left="2880" w:hanging="360"/>
+      </w:pPr>
+    </w:lvl>
+    <w:lvl w:ilvl="4" w:tplc="18090019" w:tentative="1">
+      <w:start w:val="1"/>
+      <w:numFmt w:val="lowerLetter"/>
+      <w:lvlText w:val="%5."/>
+      <w:lvlJc w:val="left"/>
+      <w:pPr>
+        <w:ind w:left="3600" w:hanging="360"/>
+      </w:pPr>
+    </w:lvl>
+    <w:lvl w:ilvl="5" w:tplc="1809001B" w:tentative="1">
+      <w:start w:val="1"/>
+      <w:numFmt w:val="lowerRoman"/>
+      <w:lvlText w:val="%6."/>
+      <w:lvlJc w:val="right"/>
+      <w:pPr>
+        <w:ind w:left="4320" w:hanging="180"/>
+      </w:pPr>
+    </w:lvl>
+    <w:lvl w:ilvl="6" w:tplc="1809000F" w:tentative="1">
+      <w:start w:val="1"/>
+      <w:numFmt w:val="decimal"/>
+      <w:lvlText w:val="%7."/>
+      <w:lvlJc w:val="left"/>
+      <w:pPr>
+        <w:ind w:left="5040" w:hanging="360"/>
+      </w:pPr>
+    </w:lvl>
+    <w:lvl w:ilvl="7" w:tplc="18090019" w:tentative="1">
+      <w:start w:val="1"/>
+      <w:numFmt w:val="lowerLetter"/>
+      <w:lvlText w:val="%8."/>
+      <w:lvlJc w:val="left"/>
+      <w:pPr>
+        <w:ind w:left="5760" w:hanging="360"/>
+      </w:pPr>
+    </w:lvl>
+    <w:lvl w:ilvl="8" w:tplc="1809001B" w:tentative="1">
+      <w:start w:val="1"/>
+      <w:numFmt w:val="lowerRoman"/>
+      <w:lvlText w:val="%9."/>
+      <w:lvlJc w:val="right"/>
+      <w:pPr>
+        <w:ind w:left="6480" w:hanging="180"/>
+      </w:pPr>
+    </w:lvl>
+  </w:abstractNum>
   <w:num w:numId="1" w16cid:durableId="409936176">
     <w:abstractNumId w:val="1"/>
   </w:num>
@@ -3380,6 +4038,9 @@
   </w:num>
   <w:num w:numId="3" w16cid:durableId="163324471">
     <w:abstractNumId w:val="2"/>
+  </w:num>
+  <w:num w:numId="4" w16cid:durableId="1811166021">
+    <w:abstractNumId w:val="3"/>
   </w:num>
 </w:numbering>
 </file>
@@ -3987,7 +4648,6 @@
   <w:style w:type="character" w:default="1" w:styleId="DefaultParagraphFont">
     <w:name w:val="Default Paragraph Font"/>
     <w:uiPriority w:val="1"/>
-    <w:semiHidden/>
     <w:unhideWhenUsed/>
   </w:style>
   <w:style w:type="table" w:default="1" w:styleId="TableNormal">
@@ -4345,6 +5005,41 @@
     <w:uiPriority w:val="99"/>
     <w:rsid w:val="00BA4019"/>
   </w:style>
+  <w:style w:type="character" w:styleId="Hyperlink">
+    <w:name w:val="Hyperlink"/>
+    <w:basedOn w:val="DefaultParagraphFont"/>
+    <w:uiPriority w:val="99"/>
+    <w:unhideWhenUsed/>
+    <w:rsid w:val="00881275"/>
+    <w:rPr>
+      <w:color w:val="467886" w:themeColor="hyperlink"/>
+      <w:u w:val="single"/>
+    </w:rPr>
+  </w:style>
+  <w:style w:type="character" w:styleId="UnresolvedMention">
+    <w:name w:val="Unresolved Mention"/>
+    <w:basedOn w:val="DefaultParagraphFont"/>
+    <w:uiPriority w:val="99"/>
+    <w:semiHidden/>
+    <w:unhideWhenUsed/>
+    <w:rsid w:val="00881275"/>
+    <w:rPr>
+      <w:color w:val="605E5C"/>
+      <w:shd w:val="clear" w:color="auto" w:fill="E1DFDD"/>
+    </w:rPr>
+  </w:style>
+  <w:style w:type="character" w:styleId="FollowedHyperlink">
+    <w:name w:val="FollowedHyperlink"/>
+    <w:basedOn w:val="DefaultParagraphFont"/>
+    <w:uiPriority w:val="99"/>
+    <w:semiHidden/>
+    <w:unhideWhenUsed/>
+    <w:rsid w:val="00881275"/>
+    <w:rPr>
+      <w:color w:val="96607D" w:themeColor="followedHyperlink"/>
+      <w:u w:val="single"/>
+    </w:rPr>
+  </w:style>
 </w:styles>
 </file>
 

</xml_diff>

<commit_message>
Completed section 2.1 Data gathering
Finished data gathering section. Ready to move on to data storage
section.
</commit_message>
<xml_diff>
--- a/Sipify_Documentation.docx
+++ b/Sipify_Documentation.docx
@@ -4,6 +4,7 @@
   <w:body>
     <w:p>
       <w:pPr>
+        <w:spacing w:line="360" w:lineRule="auto"/>
         <w:jc w:val="center"/>
         <w:rPr>
           <w:rFonts w:ascii="Times New Roman" w:hAnsi="Times New Roman" w:cs="Times New Roman"/>
@@ -28,6 +29,7 @@
     </w:p>
     <w:p>
       <w:pPr>
+        <w:spacing w:line="360" w:lineRule="auto"/>
         <w:jc w:val="center"/>
         <w:rPr>
           <w:rFonts w:ascii="Times New Roman" w:hAnsi="Times New Roman" w:cs="Times New Roman"/>
@@ -63,6 +65,7 @@
     </w:p>
     <w:p>
       <w:pPr>
+        <w:spacing w:line="360" w:lineRule="auto"/>
         <w:jc w:val="center"/>
         <w:rPr>
           <w:rFonts w:ascii="Times New Roman" w:hAnsi="Times New Roman" w:cs="Times New Roman"/>
@@ -132,6 +135,7 @@
     </w:p>
     <w:p>
       <w:pPr>
+        <w:spacing w:line="360" w:lineRule="auto"/>
         <w:jc w:val="center"/>
         <w:rPr>
           <w:rFonts w:ascii="Times New Roman" w:hAnsi="Times New Roman" w:cs="Times New Roman"/>
@@ -143,6 +147,7 @@
     </w:p>
     <w:p>
       <w:pPr>
+        <w:spacing w:line="360" w:lineRule="auto"/>
         <w:jc w:val="center"/>
         <w:rPr>
           <w:rFonts w:ascii="Times New Roman" w:hAnsi="Times New Roman" w:cs="Times New Roman"/>
@@ -154,6 +159,7 @@
     </w:p>
     <w:p>
       <w:pPr>
+        <w:spacing w:line="360" w:lineRule="auto"/>
         <w:jc w:val="center"/>
         <w:rPr>
           <w:rFonts w:ascii="Times New Roman" w:hAnsi="Times New Roman" w:cs="Times New Roman"/>
@@ -165,6 +171,7 @@
     </w:p>
     <w:p>
       <w:pPr>
+        <w:spacing w:line="360" w:lineRule="auto"/>
         <w:jc w:val="center"/>
         <w:rPr>
           <w:rFonts w:ascii="Times New Roman" w:hAnsi="Times New Roman" w:cs="Times New Roman"/>
@@ -176,6 +183,7 @@
     </w:p>
     <w:p>
       <w:pPr>
+        <w:spacing w:line="360" w:lineRule="auto"/>
         <w:jc w:val="center"/>
         <w:rPr>
           <w:rFonts w:ascii="Times New Roman" w:hAnsi="Times New Roman" w:cs="Times New Roman"/>
@@ -187,6 +195,7 @@
     </w:p>
     <w:p>
       <w:pPr>
+        <w:spacing w:line="360" w:lineRule="auto"/>
         <w:jc w:val="center"/>
         <w:rPr>
           <w:rFonts w:ascii="Times New Roman" w:hAnsi="Times New Roman" w:cs="Times New Roman"/>
@@ -198,6 +207,7 @@
     </w:p>
     <w:p>
       <w:pPr>
+        <w:spacing w:line="360" w:lineRule="auto"/>
         <w:jc w:val="center"/>
         <w:rPr>
           <w:rFonts w:ascii="Times New Roman" w:hAnsi="Times New Roman" w:cs="Times New Roman"/>
@@ -218,6 +228,7 @@
     </w:p>
     <w:p>
       <w:pPr>
+        <w:spacing w:line="360" w:lineRule="auto"/>
         <w:jc w:val="center"/>
         <w:rPr>
           <w:rFonts w:ascii="Times New Roman" w:hAnsi="Times New Roman" w:cs="Times New Roman"/>
@@ -238,6 +249,7 @@
     </w:p>
     <w:p>
       <w:pPr>
+        <w:spacing w:line="360" w:lineRule="auto"/>
         <w:jc w:val="center"/>
         <w:rPr>
           <w:rFonts w:ascii="Times New Roman" w:hAnsi="Times New Roman" w:cs="Times New Roman"/>
@@ -258,6 +270,7 @@
     </w:p>
     <w:p>
       <w:pPr>
+        <w:spacing w:line="360" w:lineRule="auto"/>
         <w:jc w:val="center"/>
         <w:rPr>
           <w:rFonts w:ascii="Times New Roman" w:hAnsi="Times New Roman" w:cs="Times New Roman"/>
@@ -278,16 +291,18 @@
     </w:p>
     <w:p>
       <w:pPr>
-        <w:rPr>
-          <w:rFonts w:ascii="Times New Roman" w:hAnsi="Times New Roman" w:cs="Times New Roman"/>
-          <w:sz w:val="28"/>
-          <w:szCs w:val="28"/>
-          <w:lang w:val="en-GB"/>
-        </w:rPr>
-      </w:pPr>
-    </w:p>
-    <w:p>
-      <w:pPr>
+        <w:spacing w:line="360" w:lineRule="auto"/>
+        <w:rPr>
+          <w:rFonts w:ascii="Times New Roman" w:hAnsi="Times New Roman" w:cs="Times New Roman"/>
+          <w:sz w:val="28"/>
+          <w:szCs w:val="28"/>
+          <w:lang w:val="en-GB"/>
+        </w:rPr>
+      </w:pPr>
+    </w:p>
+    <w:p>
+      <w:pPr>
+        <w:spacing w:line="360" w:lineRule="auto"/>
         <w:jc w:val="center"/>
         <w:rPr>
           <w:rFonts w:ascii="Times New Roman" w:hAnsi="Times New Roman" w:cs="Times New Roman"/>
@@ -312,8 +327,47 @@
           <w:szCs w:val="28"/>
           <w:lang w:val="en-GB"/>
         </w:rPr>
+        <w:t>3</w:t>
+      </w:r>
+    </w:p>
+    <w:p>
+      <w:pPr>
+        <w:spacing w:line="360" w:lineRule="auto"/>
+        <w:jc w:val="center"/>
+        <w:rPr>
+          <w:rFonts w:ascii="Times New Roman" w:hAnsi="Times New Roman" w:cs="Times New Roman"/>
+          <w:sz w:val="28"/>
+          <w:szCs w:val="28"/>
+          <w:lang w:val="en-GB"/>
+        </w:rPr>
+      </w:pPr>
+      <w:r>
+        <w:rPr>
+          <w:rFonts w:ascii="Times New Roman" w:hAnsi="Times New Roman" w:cs="Times New Roman"/>
+          <w:sz w:val="28"/>
+          <w:szCs w:val="28"/>
+          <w:lang w:val="en-GB"/>
+        </w:rPr>
         <w:t>2</w:t>
       </w:r>
+      <w:r>
+        <w:rPr>
+          <w:rFonts w:ascii="Times New Roman" w:hAnsi="Times New Roman" w:cs="Times New Roman"/>
+          <w:sz w:val="28"/>
+          <w:szCs w:val="28"/>
+          <w:lang w:val="en-GB"/>
+        </w:rPr>
+        <w:t>6</w:t>
+      </w:r>
+      <w:r>
+        <w:rPr>
+          <w:rFonts w:ascii="Times New Roman" w:hAnsi="Times New Roman" w:cs="Times New Roman"/>
+          <w:sz w:val="28"/>
+          <w:szCs w:val="28"/>
+          <w:lang w:val="en-GB"/>
+        </w:rPr>
+        <w:t xml:space="preserve"> October 2024</w:t>
+      </w:r>
     </w:p>
     <w:p>
       <w:pPr>
@@ -325,33 +379,6 @@
           <w:lang w:val="en-GB"/>
         </w:rPr>
       </w:pPr>
-      <w:r>
-        <w:rPr>
-          <w:rFonts w:ascii="Times New Roman" w:hAnsi="Times New Roman" w:cs="Times New Roman"/>
-          <w:sz w:val="28"/>
-          <w:szCs w:val="28"/>
-          <w:lang w:val="en-GB"/>
-        </w:rPr>
-        <w:t>2</w:t>
-      </w:r>
-      <w:r>
-        <w:rPr>
-          <w:rFonts w:ascii="Times New Roman" w:hAnsi="Times New Roman" w:cs="Times New Roman"/>
-          <w:sz w:val="28"/>
-          <w:szCs w:val="28"/>
-          <w:lang w:val="en-GB"/>
-        </w:rPr>
-        <w:t>6</w:t>
-      </w:r>
-      <w:r>
-        <w:rPr>
-          <w:rFonts w:ascii="Times New Roman" w:hAnsi="Times New Roman" w:cs="Times New Roman"/>
-          <w:sz w:val="28"/>
-          <w:szCs w:val="28"/>
-          <w:lang w:val="en-GB"/>
-        </w:rPr>
-        <w:t xml:space="preserve"> October 2024</w:t>
-      </w:r>
     </w:p>
     <w:p>
       <w:pPr>
@@ -377,115 +404,37 @@
     </w:p>
     <w:p>
       <w:pPr>
-        <w:jc w:val="center"/>
-        <w:rPr>
-          <w:rFonts w:ascii="Times New Roman" w:hAnsi="Times New Roman" w:cs="Times New Roman"/>
-          <w:sz w:val="28"/>
-          <w:szCs w:val="28"/>
-          <w:lang w:val="en-GB"/>
-        </w:rPr>
-      </w:pPr>
-    </w:p>
-    <w:p>
-      <w:pPr>
-        <w:jc w:val="center"/>
-        <w:rPr>
-          <w:rFonts w:ascii="Times New Roman" w:hAnsi="Times New Roman" w:cs="Times New Roman"/>
-          <w:sz w:val="28"/>
-          <w:szCs w:val="28"/>
-          <w:lang w:val="en-GB"/>
-        </w:rPr>
-      </w:pPr>
-    </w:p>
-    <w:p>
-      <w:pPr>
-        <w:jc w:val="center"/>
-        <w:rPr>
-          <w:rFonts w:ascii="Times New Roman" w:hAnsi="Times New Roman" w:cs="Times New Roman"/>
-          <w:sz w:val="28"/>
-          <w:szCs w:val="28"/>
-          <w:lang w:val="en-GB"/>
-        </w:rPr>
-      </w:pPr>
-    </w:p>
-    <w:p>
-      <w:pPr>
-        <w:jc w:val="center"/>
-        <w:rPr>
-          <w:rFonts w:ascii="Times New Roman" w:hAnsi="Times New Roman" w:cs="Times New Roman"/>
-          <w:sz w:val="28"/>
-          <w:szCs w:val="28"/>
-          <w:lang w:val="en-GB"/>
-        </w:rPr>
-      </w:pPr>
-    </w:p>
-    <w:p>
-      <w:pPr>
-        <w:jc w:val="center"/>
-        <w:rPr>
-          <w:rFonts w:ascii="Times New Roman" w:hAnsi="Times New Roman" w:cs="Times New Roman"/>
-          <w:sz w:val="28"/>
-          <w:szCs w:val="28"/>
-          <w:lang w:val="en-GB"/>
-        </w:rPr>
-      </w:pPr>
-    </w:p>
-    <w:p>
-      <w:pPr>
-        <w:jc w:val="center"/>
-        <w:rPr>
-          <w:rFonts w:ascii="Times New Roman" w:hAnsi="Times New Roman" w:cs="Times New Roman"/>
-          <w:sz w:val="28"/>
-          <w:szCs w:val="28"/>
-          <w:lang w:val="en-GB"/>
-        </w:rPr>
-      </w:pPr>
-    </w:p>
-    <w:p>
-      <w:pPr>
-        <w:jc w:val="center"/>
-        <w:rPr>
-          <w:rFonts w:ascii="Times New Roman" w:hAnsi="Times New Roman" w:cs="Times New Roman"/>
-          <w:sz w:val="28"/>
-          <w:szCs w:val="28"/>
-          <w:lang w:val="en-GB"/>
-        </w:rPr>
-      </w:pPr>
-    </w:p>
-    <w:p>
-      <w:pPr>
-        <w:jc w:val="center"/>
-        <w:rPr>
-          <w:rFonts w:ascii="Times New Roman" w:hAnsi="Times New Roman" w:cs="Times New Roman"/>
-          <w:sz w:val="28"/>
-          <w:szCs w:val="28"/>
-          <w:lang w:val="en-GB"/>
-        </w:rPr>
-      </w:pPr>
-    </w:p>
-    <w:p>
-      <w:pPr>
-        <w:jc w:val="center"/>
-        <w:rPr>
-          <w:rFonts w:ascii="Times New Roman" w:hAnsi="Times New Roman" w:cs="Times New Roman"/>
-          <w:sz w:val="28"/>
-          <w:szCs w:val="28"/>
-          <w:lang w:val="en-GB"/>
-        </w:rPr>
-      </w:pPr>
-    </w:p>
-    <w:p>
-      <w:pPr>
-        <w:rPr>
-          <w:rFonts w:ascii="Times New Roman" w:hAnsi="Times New Roman" w:cs="Times New Roman"/>
-          <w:sz w:val="28"/>
-          <w:szCs w:val="28"/>
-          <w:lang w:val="en-GB"/>
-        </w:rPr>
-      </w:pPr>
-    </w:p>
-    <w:p>
-      <w:pPr>
+        <w:rPr>
+          <w:rFonts w:ascii="Times New Roman" w:hAnsi="Times New Roman" w:cs="Times New Roman"/>
+          <w:sz w:val="28"/>
+          <w:szCs w:val="28"/>
+          <w:lang w:val="en-GB"/>
+        </w:rPr>
+      </w:pPr>
+    </w:p>
+    <w:p>
+      <w:pPr>
+        <w:rPr>
+          <w:rFonts w:ascii="Times New Roman" w:hAnsi="Times New Roman" w:cs="Times New Roman"/>
+          <w:sz w:val="28"/>
+          <w:szCs w:val="28"/>
+          <w:lang w:val="en-GB"/>
+        </w:rPr>
+      </w:pPr>
+    </w:p>
+    <w:p>
+      <w:pPr>
+        <w:rPr>
+          <w:rFonts w:ascii="Times New Roman" w:hAnsi="Times New Roman" w:cs="Times New Roman"/>
+          <w:sz w:val="28"/>
+          <w:szCs w:val="28"/>
+          <w:lang w:val="en-GB"/>
+        </w:rPr>
+      </w:pPr>
+    </w:p>
+    <w:p>
+      <w:pPr>
+        <w:spacing w:line="360" w:lineRule="auto"/>
         <w:rPr>
           <w:rFonts w:asciiTheme="majorHAnsi" w:hAnsiTheme="majorHAnsi" w:cs="Times New Roman"/>
           <w:b/>
@@ -504,6 +453,7 @@
           <w:szCs w:val="28"/>
           <w:lang w:val="en-GB"/>
         </w:rPr>
+        <w:lastRenderedPageBreak/>
         <w:t>Table of contents</w:t>
       </w:r>
     </w:p>
@@ -514,6 +464,7 @@
           <w:ilvl w:val="0"/>
           <w:numId w:val="4"/>
         </w:numPr>
+        <w:spacing w:line="360" w:lineRule="auto"/>
         <w:rPr>
           <w:rFonts w:ascii="Times New Roman" w:hAnsi="Times New Roman" w:cs="Times New Roman"/>
           <w:b/>
@@ -527,35 +478,7 @@
             <w:b/>
             <w:bCs/>
           </w:rPr>
-          <w:t>HA</w:t>
-        </w:r>
-        <w:r>
-          <w:rPr>
-            <w:b/>
-            <w:bCs/>
-          </w:rPr>
-          <w:t>R</w:t>
-        </w:r>
-        <w:r>
-          <w:rPr>
-            <w:b/>
-            <w:bCs/>
-          </w:rPr>
-          <w:t>D</w:t>
-        </w:r>
-        <w:r>
-          <w:rPr>
-            <w:b/>
-            <w:bCs/>
-          </w:rPr>
-          <w:t>W</w:t>
-        </w:r>
-        <w:r>
-          <w:rPr>
-            <w:b/>
-            <w:bCs/>
-          </w:rPr>
-          <w:t>ARE………………………………………………………………………………</w:t>
+          <w:t>HARDWARE………………………………………………………………………………</w:t>
         </w:r>
         <w:r>
           <w:rPr>
@@ -584,6 +507,7 @@
     <w:p>
       <w:pPr>
         <w:pStyle w:val="ListParagraph"/>
+        <w:spacing w:line="360" w:lineRule="auto"/>
         <w:rPr>
           <w:rFonts w:ascii="Times New Roman" w:hAnsi="Times New Roman" w:cs="Times New Roman"/>
           <w:b/>
@@ -599,6 +523,7 @@
           <w:ilvl w:val="0"/>
           <w:numId w:val="4"/>
         </w:numPr>
+        <w:spacing w:line="360" w:lineRule="auto"/>
         <w:rPr>
           <w:rFonts w:ascii="Times New Roman" w:hAnsi="Times New Roman" w:cs="Times New Roman"/>
           <w:b/>
@@ -612,21 +537,7 @@
             <w:b/>
             <w:bCs/>
           </w:rPr>
-          <w:t>DATA, DAT</w:t>
-        </w:r>
-        <w:r>
-          <w:rPr>
-            <w:b/>
-            <w:bCs/>
-          </w:rPr>
-          <w:t>A</w:t>
-        </w:r>
-        <w:r>
-          <w:rPr>
-            <w:b/>
-            <w:bCs/>
-          </w:rPr>
-          <w:t xml:space="preserve"> STORAGE &amp; DATA PROCESSING……………………………………</w:t>
+          <w:t>DATA, DATA STORAGE &amp; DATA PROCESSING……………………………………</w:t>
         </w:r>
         <w:r>
           <w:rPr>
@@ -650,23 +561,75 @@
           <w:bCs/>
           <w:lang w:val="en-GB"/>
         </w:rPr>
-        <w:t xml:space="preserve"> 4</w:t>
+        <w:t xml:space="preserve"> </w:t>
+      </w:r>
+      <w:r>
+        <w:rPr>
+          <w:rFonts w:ascii="Times New Roman" w:hAnsi="Times New Roman" w:cs="Times New Roman"/>
+          <w:b/>
+          <w:bCs/>
+          <w:lang w:val="en-GB"/>
+        </w:rPr>
+        <w:t>4</w:t>
+      </w:r>
+    </w:p>
+    <w:p>
+      <w:pPr>
+        <w:spacing w:line="360" w:lineRule="auto"/>
+        <w:ind w:firstLine="720"/>
+        <w:rPr>
+          <w:rFonts w:ascii="Times New Roman" w:hAnsi="Times New Roman" w:cs="Times New Roman"/>
+          <w:sz w:val="20"/>
+          <w:szCs w:val="20"/>
+          <w:lang w:val="en-GB"/>
+        </w:rPr>
+      </w:pPr>
+      <w:hyperlink w:anchor="Data_Section" w:history="1">
+        <w:proofErr w:type="gramStart"/>
+        <w:r>
+          <w:rPr>
+            <w:rFonts w:ascii="Times New Roman" w:hAnsi="Times New Roman" w:cs="Times New Roman"/>
+            <w:lang w:val="en-GB"/>
+          </w:rPr>
+          <w:t>2.1</w:t>
+        </w:r>
+        <w:r>
+          <w:rPr>
+            <w:rFonts w:ascii="Times New Roman" w:hAnsi="Times New Roman" w:cs="Times New Roman"/>
+            <w:lang w:val="en-GB"/>
+          </w:rPr>
+          <w:t xml:space="preserve">  </w:t>
+        </w:r>
+        <w:r>
+          <w:rPr>
+            <w:rFonts w:ascii="Times New Roman" w:hAnsi="Times New Roman" w:cs="Times New Roman"/>
+            <w:lang w:val="en-GB"/>
+          </w:rPr>
+          <w:t>Data</w:t>
+        </w:r>
+        <w:r>
+          <w:rPr>
+            <w:rFonts w:ascii="Times New Roman" w:hAnsi="Times New Roman" w:cs="Times New Roman"/>
+            <w:lang w:val="en-GB"/>
+          </w:rPr>
+          <w:t>gathering</w:t>
+        </w:r>
+        <w:proofErr w:type="gramEnd"/>
+      </w:hyperlink>
+      <w:r>
+        <w:rPr>
+          <w:rFonts w:ascii="Times New Roman" w:hAnsi="Times New Roman" w:cs="Times New Roman"/>
+          <w:sz w:val="20"/>
+          <w:szCs w:val="20"/>
+          <w:lang w:val="en-GB"/>
+        </w:rPr>
+        <w:t>……………………………………………………………………………...………4</w:t>
       </w:r>
     </w:p>
     <w:p>
       <w:pPr>
         <w:pStyle w:val="ListParagraph"/>
-        <w:rPr>
-          <w:rFonts w:ascii="Times New Roman" w:hAnsi="Times New Roman" w:cs="Times New Roman"/>
-          <w:b/>
-          <w:bCs/>
-          <w:lang w:val="en-GB"/>
-        </w:rPr>
-      </w:pPr>
-    </w:p>
-    <w:p>
-      <w:pPr>
-        <w:pStyle w:val="ListParagraph"/>
+        <w:spacing w:line="360" w:lineRule="auto"/>
         <w:rPr>
           <w:rFonts w:ascii="Times New Roman" w:hAnsi="Times New Roman" w:cs="Times New Roman"/>
           <w:b/>
@@ -682,6 +645,7 @@
           <w:ilvl w:val="0"/>
           <w:numId w:val="4"/>
         </w:numPr>
+        <w:spacing w:line="360" w:lineRule="auto"/>
         <w:rPr>
           <w:rFonts w:ascii="Times New Roman" w:hAnsi="Times New Roman" w:cs="Times New Roman"/>
           <w:b/>
@@ -719,6 +683,7 @@
     <w:p>
       <w:pPr>
         <w:pStyle w:val="ListParagraph"/>
+        <w:spacing w:line="360" w:lineRule="auto"/>
         <w:rPr>
           <w:rFonts w:ascii="Times New Roman" w:hAnsi="Times New Roman" w:cs="Times New Roman"/>
           <w:b/>
@@ -734,6 +699,7 @@
           <w:ilvl w:val="0"/>
           <w:numId w:val="4"/>
         </w:numPr>
+        <w:spacing w:line="360" w:lineRule="auto"/>
         <w:rPr>
           <w:rFonts w:ascii="Times New Roman" w:hAnsi="Times New Roman" w:cs="Times New Roman"/>
           <w:b/>
@@ -1032,18 +998,7 @@
           <w:lang w:val="en-GB"/>
         </w:rPr>
       </w:pPr>
-    </w:p>
-    <w:p>
-      <w:pPr>
-        <w:rPr>
-          <w:rFonts w:ascii="Times New Roman" w:hAnsi="Times New Roman" w:cs="Times New Roman"/>
-          <w:b/>
-          <w:bCs/>
-          <w:sz w:val="28"/>
-          <w:szCs w:val="28"/>
-          <w:lang w:val="en-GB"/>
-        </w:rPr>
-      </w:pPr>
+      <w:bookmarkStart w:id="0" w:name="Hardware_Section"/>
     </w:p>
     <w:p>
       <w:pPr>
@@ -1057,17 +1012,15 @@
           <w:lang w:val="en-GB"/>
         </w:rPr>
       </w:pPr>
-      <w:bookmarkStart w:id="0" w:name="Hardware_Section"/>
-      <w:r>
-        <w:rPr>
-          <w:rFonts w:ascii="Times New Roman" w:hAnsi="Times New Roman" w:cs="Times New Roman"/>
-          <w:b/>
-          <w:bCs/>
-          <w:sz w:val="28"/>
-          <w:szCs w:val="28"/>
-          <w:lang w:val="en-GB"/>
-        </w:rPr>
-        <w:lastRenderedPageBreak/>
+      <w:r>
+        <w:rPr>
+          <w:rFonts w:ascii="Times New Roman" w:hAnsi="Times New Roman" w:cs="Times New Roman"/>
+          <w:b/>
+          <w:bCs/>
+          <w:sz w:val="28"/>
+          <w:szCs w:val="28"/>
+          <w:lang w:val="en-GB"/>
+        </w:rPr>
         <w:t xml:space="preserve">Hardware </w:t>
       </w:r>
       <w:r>
@@ -1155,20 +1108,492 @@
       <w:pPr>
         <w:rPr>
           <w:rFonts w:ascii="Times New Roman" w:hAnsi="Times New Roman" w:cs="Times New Roman"/>
-          <w:sz w:val="28"/>
-          <w:szCs w:val="28"/>
-          <w:lang w:val="en-GB"/>
-        </w:rPr>
-      </w:pPr>
-      <w:r>
-        <w:rPr>
-          <w:rFonts w:ascii="Times New Roman" w:hAnsi="Times New Roman" w:cs="Times New Roman"/>
-          <w:sz w:val="28"/>
-          <w:szCs w:val="28"/>
-          <w:lang w:val="en-GB"/>
-        </w:rPr>
-        <w:br w:type="page"/>
-      </w:r>
+          <w:b/>
+          <w:bCs/>
+          <w:sz w:val="28"/>
+          <w:szCs w:val="28"/>
+          <w:u w:val="single"/>
+          <w:lang w:val="en-GB"/>
+        </w:rPr>
+      </w:pPr>
+      <w:r>
+        <w:rPr>
+          <w:rFonts w:ascii="Times New Roman" w:hAnsi="Times New Roman" w:cs="Times New Roman"/>
+          <w:b/>
+          <w:bCs/>
+          <w:sz w:val="28"/>
+          <w:szCs w:val="28"/>
+          <w:u w:val="single"/>
+          <w:lang w:val="en-GB"/>
+        </w:rPr>
+        <w:t xml:space="preserve">2.1 </w:t>
+      </w:r>
+      <w:r>
+        <w:rPr>
+          <w:rFonts w:ascii="Times New Roman" w:hAnsi="Times New Roman" w:cs="Times New Roman"/>
+          <w:b/>
+          <w:bCs/>
+          <w:sz w:val="28"/>
+          <w:szCs w:val="28"/>
+          <w:u w:val="single"/>
+          <w:lang w:val="en-GB"/>
+        </w:rPr>
+        <w:t xml:space="preserve">Data gathering </w:t>
+      </w:r>
+    </w:p>
+    <w:p>
+      <w:pPr>
+        <w:spacing w:line="360" w:lineRule="auto"/>
+        <w:rPr>
+          <w:rFonts w:ascii="Times New Roman" w:hAnsi="Times New Roman" w:cs="Times New Roman"/>
+          <w:sz w:val="24"/>
+          <w:szCs w:val="24"/>
+          <w:lang w:val="en-GB"/>
+        </w:rPr>
+      </w:pPr>
+      <w:r>
+        <w:rPr>
+          <w:rFonts w:ascii="Times New Roman" w:hAnsi="Times New Roman" w:cs="Times New Roman"/>
+          <w:sz w:val="24"/>
+          <w:szCs w:val="24"/>
+          <w:lang w:val="en-GB"/>
+        </w:rPr>
+        <w:t>Th</w:t>
+      </w:r>
+      <w:r>
+        <w:rPr>
+          <w:rFonts w:ascii="Times New Roman" w:hAnsi="Times New Roman" w:cs="Times New Roman"/>
+          <w:sz w:val="24"/>
+          <w:szCs w:val="24"/>
+          <w:lang w:val="en-GB"/>
+        </w:rPr>
+        <w:t>e temperature sensor w</w:t>
+      </w:r>
+      <w:r>
+        <w:rPr>
+          <w:rFonts w:ascii="Times New Roman" w:hAnsi="Times New Roman" w:cs="Times New Roman"/>
+          <w:sz w:val="24"/>
+          <w:szCs w:val="24"/>
+          <w:lang w:val="en-GB"/>
+        </w:rPr>
+        <w:t>ill</w:t>
+      </w:r>
+      <w:r>
+        <w:rPr>
+          <w:rFonts w:ascii="Times New Roman" w:hAnsi="Times New Roman" w:cs="Times New Roman"/>
+          <w:sz w:val="24"/>
+          <w:szCs w:val="24"/>
+          <w:lang w:val="en-GB"/>
+        </w:rPr>
+        <w:t xml:space="preserve"> </w:t>
+      </w:r>
+      <w:r>
+        <w:rPr>
+          <w:rFonts w:ascii="Times New Roman" w:hAnsi="Times New Roman" w:cs="Times New Roman"/>
+          <w:sz w:val="24"/>
+          <w:szCs w:val="24"/>
+          <w:lang w:val="en-GB"/>
+        </w:rPr>
+        <w:t>be</w:t>
+      </w:r>
+      <w:r>
+        <w:rPr>
+          <w:rFonts w:ascii="Times New Roman" w:hAnsi="Times New Roman" w:cs="Times New Roman"/>
+          <w:sz w:val="24"/>
+          <w:szCs w:val="24"/>
+          <w:lang w:val="en-GB"/>
+        </w:rPr>
+        <w:t xml:space="preserve"> </w:t>
+      </w:r>
+      <w:r>
+        <w:rPr>
+          <w:rFonts w:ascii="Times New Roman" w:hAnsi="Times New Roman" w:cs="Times New Roman"/>
+          <w:sz w:val="24"/>
+          <w:szCs w:val="24"/>
+          <w:lang w:val="en-GB"/>
+        </w:rPr>
+        <w:t>used to measure</w:t>
+      </w:r>
+      <w:r>
+        <w:rPr>
+          <w:rFonts w:ascii="Times New Roman" w:hAnsi="Times New Roman" w:cs="Times New Roman"/>
+          <w:sz w:val="24"/>
+          <w:szCs w:val="24"/>
+          <w:lang w:val="en-GB"/>
+        </w:rPr>
+        <w:t xml:space="preserve"> the temperature of the coffee</w:t>
+      </w:r>
+      <w:r>
+        <w:rPr>
+          <w:rFonts w:ascii="Times New Roman" w:hAnsi="Times New Roman" w:cs="Times New Roman"/>
+          <w:sz w:val="24"/>
+          <w:szCs w:val="24"/>
+          <w:lang w:val="en-GB"/>
+        </w:rPr>
+        <w:t xml:space="preserve">. </w:t>
+      </w:r>
+      <w:r>
+        <w:rPr>
+          <w:rFonts w:ascii="Times New Roman" w:hAnsi="Times New Roman" w:cs="Times New Roman"/>
+          <w:sz w:val="24"/>
+          <w:szCs w:val="24"/>
+          <w:lang w:val="en-GB"/>
+        </w:rPr>
+        <w:t>After e</w:t>
+      </w:r>
+      <w:r>
+        <w:rPr>
+          <w:rFonts w:ascii="Times New Roman" w:hAnsi="Times New Roman" w:cs="Times New Roman"/>
+          <w:sz w:val="24"/>
+          <w:szCs w:val="24"/>
+          <w:lang w:val="en-GB"/>
+        </w:rPr>
+        <w:t>ach</w:t>
+      </w:r>
+      <w:r>
+        <w:rPr>
+          <w:rFonts w:ascii="Times New Roman" w:hAnsi="Times New Roman" w:cs="Times New Roman"/>
+          <w:sz w:val="24"/>
+          <w:szCs w:val="24"/>
+          <w:lang w:val="en-GB"/>
+        </w:rPr>
+        <w:t xml:space="preserve"> minute</w:t>
+      </w:r>
+      <w:r>
+        <w:rPr>
+          <w:rFonts w:ascii="Times New Roman" w:hAnsi="Times New Roman" w:cs="Times New Roman"/>
+          <w:sz w:val="24"/>
+          <w:szCs w:val="24"/>
+          <w:lang w:val="en-GB"/>
+        </w:rPr>
+        <w:t>,</w:t>
+      </w:r>
+      <w:r>
+        <w:rPr>
+          <w:rFonts w:ascii="Times New Roman" w:hAnsi="Times New Roman" w:cs="Times New Roman"/>
+          <w:sz w:val="24"/>
+          <w:szCs w:val="24"/>
+          <w:lang w:val="en-GB"/>
+        </w:rPr>
+        <w:t xml:space="preserve"> the sensor will retrieve the temperature</w:t>
+      </w:r>
+      <w:r>
+        <w:rPr>
+          <w:rFonts w:ascii="Times New Roman" w:hAnsi="Times New Roman" w:cs="Times New Roman"/>
+          <w:sz w:val="24"/>
+          <w:szCs w:val="24"/>
+          <w:lang w:val="en-GB"/>
+        </w:rPr>
+        <w:t xml:space="preserve"> again</w:t>
+      </w:r>
+      <w:r>
+        <w:rPr>
+          <w:rFonts w:ascii="Times New Roman" w:hAnsi="Times New Roman" w:cs="Times New Roman"/>
+          <w:sz w:val="24"/>
+          <w:szCs w:val="24"/>
+          <w:lang w:val="en-GB"/>
+        </w:rPr>
+        <w:t xml:space="preserve"> and update the previous data. Using PubNub </w:t>
+      </w:r>
+      <w:r>
+        <w:rPr>
+          <w:rFonts w:ascii="Times New Roman" w:hAnsi="Times New Roman" w:cs="Times New Roman"/>
+          <w:sz w:val="24"/>
+          <w:szCs w:val="24"/>
+          <w:lang w:val="en-GB"/>
+        </w:rPr>
+        <w:t xml:space="preserve">the sensor reading will be sent to the </w:t>
+      </w:r>
+      <w:r>
+        <w:rPr>
+          <w:rFonts w:ascii="Times New Roman" w:hAnsi="Times New Roman" w:cs="Times New Roman"/>
+          <w:sz w:val="24"/>
+          <w:szCs w:val="24"/>
+          <w:lang w:val="en-GB"/>
+        </w:rPr>
+        <w:t xml:space="preserve">server so that it may be </w:t>
+      </w:r>
+      <w:r>
+        <w:rPr>
+          <w:rFonts w:ascii="Times New Roman" w:hAnsi="Times New Roman" w:cs="Times New Roman"/>
+          <w:sz w:val="24"/>
+          <w:szCs w:val="24"/>
+          <w:lang w:val="en-GB"/>
+        </w:rPr>
+        <w:t>processed,</w:t>
+      </w:r>
+      <w:r>
+        <w:rPr>
+          <w:rFonts w:ascii="Times New Roman" w:hAnsi="Times New Roman" w:cs="Times New Roman"/>
+          <w:sz w:val="24"/>
+          <w:szCs w:val="24"/>
+          <w:lang w:val="en-GB"/>
+        </w:rPr>
+        <w:t xml:space="preserve"> and code can be written to </w:t>
+      </w:r>
+      <w:r>
+        <w:rPr>
+          <w:rFonts w:ascii="Times New Roman" w:hAnsi="Times New Roman" w:cs="Times New Roman"/>
+          <w:sz w:val="24"/>
+          <w:szCs w:val="24"/>
+          <w:lang w:val="en-GB"/>
+        </w:rPr>
+        <w:t xml:space="preserve">use this data reading. The Light Dependent Resistor will be used to track if a coffee cup has been set on top of the coaster. Once the LDR recognises that the lighting of the coaster has changed it will send the data to the server to record that a coffee cup has been set onto the coaster. </w:t>
+      </w:r>
+      <w:r>
+        <w:rPr>
+          <w:rFonts w:ascii="Times New Roman" w:hAnsi="Times New Roman" w:cs="Times New Roman"/>
+          <w:sz w:val="24"/>
+          <w:szCs w:val="24"/>
+          <w:lang w:val="en-GB"/>
+        </w:rPr>
+        <w:t>The data will be stored on a schemaless database. For this project we will be using MongoDB.</w:t>
+      </w:r>
+      <w:r>
+        <w:rPr>
+          <w:rFonts w:ascii="Times New Roman" w:hAnsi="Times New Roman" w:cs="Times New Roman"/>
+          <w:sz w:val="24"/>
+          <w:szCs w:val="24"/>
+          <w:lang w:val="en-GB"/>
+        </w:rPr>
+        <w:t xml:space="preserve"> We will use a third-party dataset from Kaggle to fill our dataset with basic data</w:t>
+      </w:r>
+      <w:r>
+        <w:rPr>
+          <w:rFonts w:ascii="Times New Roman" w:hAnsi="Times New Roman" w:cs="Times New Roman"/>
+          <w:sz w:val="24"/>
+          <w:szCs w:val="24"/>
+          <w:lang w:val="en-GB"/>
+        </w:rPr>
+        <w:t xml:space="preserve"> such as the name</w:t>
+      </w:r>
+      <w:r>
+        <w:rPr>
+          <w:rFonts w:ascii="Times New Roman" w:hAnsi="Times New Roman" w:cs="Times New Roman"/>
+          <w:sz w:val="24"/>
+          <w:szCs w:val="24"/>
+          <w:lang w:val="en-GB"/>
+        </w:rPr>
+        <w:t>s</w:t>
+      </w:r>
+      <w:r>
+        <w:rPr>
+          <w:rFonts w:ascii="Times New Roman" w:hAnsi="Times New Roman" w:cs="Times New Roman"/>
+          <w:sz w:val="24"/>
+          <w:szCs w:val="24"/>
+          <w:lang w:val="en-GB"/>
+        </w:rPr>
+        <w:t xml:space="preserve"> of the common types of coffee</w:t>
+      </w:r>
+      <w:r>
+        <w:rPr>
+          <w:rFonts w:ascii="Times New Roman" w:hAnsi="Times New Roman" w:cs="Times New Roman"/>
+          <w:sz w:val="24"/>
+          <w:szCs w:val="24"/>
+          <w:lang w:val="en-GB"/>
+        </w:rPr>
+        <w:t xml:space="preserve"> and add and drop columns as needed.</w:t>
+      </w:r>
+      <w:r>
+        <w:rPr>
+          <w:rFonts w:ascii="Times New Roman" w:hAnsi="Times New Roman" w:cs="Times New Roman"/>
+          <w:sz w:val="24"/>
+          <w:szCs w:val="24"/>
+          <w:lang w:val="en-GB"/>
+        </w:rPr>
+        <w:t xml:space="preserve"> </w:t>
+      </w:r>
+    </w:p>
+    <w:p>
+      <w:pPr>
+        <w:rPr>
+          <w:rFonts w:ascii="Times New Roman" w:hAnsi="Times New Roman" w:cs="Times New Roman"/>
+          <w:sz w:val="28"/>
+          <w:szCs w:val="28"/>
+          <w:lang w:val="en-GB"/>
+        </w:rPr>
+      </w:pPr>
+    </w:p>
+    <w:p>
+      <w:pPr>
+        <w:rPr>
+          <w:rFonts w:ascii="Times New Roman" w:hAnsi="Times New Roman" w:cs="Times New Roman"/>
+          <w:sz w:val="28"/>
+          <w:szCs w:val="28"/>
+          <w:lang w:val="en-GB"/>
+        </w:rPr>
+      </w:pPr>
+    </w:p>
+    <w:p>
+      <w:pPr>
+        <w:rPr>
+          <w:rFonts w:ascii="Times New Roman" w:hAnsi="Times New Roman" w:cs="Times New Roman"/>
+          <w:sz w:val="28"/>
+          <w:szCs w:val="28"/>
+          <w:lang w:val="en-GB"/>
+        </w:rPr>
+      </w:pPr>
+    </w:p>
+    <w:p>
+      <w:pPr>
+        <w:rPr>
+          <w:rFonts w:ascii="Times New Roman" w:hAnsi="Times New Roman" w:cs="Times New Roman"/>
+          <w:sz w:val="28"/>
+          <w:szCs w:val="28"/>
+          <w:lang w:val="en-GB"/>
+        </w:rPr>
+      </w:pPr>
+    </w:p>
+    <w:p>
+      <w:pPr>
+        <w:rPr>
+          <w:rFonts w:ascii="Times New Roman" w:hAnsi="Times New Roman" w:cs="Times New Roman"/>
+          <w:sz w:val="28"/>
+          <w:szCs w:val="28"/>
+          <w:lang w:val="en-GB"/>
+        </w:rPr>
+      </w:pPr>
+    </w:p>
+    <w:p>
+      <w:pPr>
+        <w:rPr>
+          <w:rFonts w:ascii="Times New Roman" w:hAnsi="Times New Roman" w:cs="Times New Roman"/>
+          <w:sz w:val="28"/>
+          <w:szCs w:val="28"/>
+          <w:lang w:val="en-GB"/>
+        </w:rPr>
+      </w:pPr>
+    </w:p>
+    <w:p>
+      <w:pPr>
+        <w:rPr>
+          <w:rFonts w:ascii="Times New Roman" w:hAnsi="Times New Roman" w:cs="Times New Roman"/>
+          <w:sz w:val="28"/>
+          <w:szCs w:val="28"/>
+          <w:lang w:val="en-GB"/>
+        </w:rPr>
+      </w:pPr>
+    </w:p>
+    <w:p>
+      <w:pPr>
+        <w:rPr>
+          <w:rFonts w:ascii="Times New Roman" w:hAnsi="Times New Roman" w:cs="Times New Roman"/>
+          <w:sz w:val="28"/>
+          <w:szCs w:val="28"/>
+          <w:lang w:val="en-GB"/>
+        </w:rPr>
+      </w:pPr>
+    </w:p>
+    <w:p>
+      <w:pPr>
+        <w:rPr>
+          <w:rFonts w:ascii="Times New Roman" w:hAnsi="Times New Roman" w:cs="Times New Roman"/>
+          <w:sz w:val="28"/>
+          <w:szCs w:val="28"/>
+          <w:lang w:val="en-GB"/>
+        </w:rPr>
+      </w:pPr>
+    </w:p>
+    <w:p>
+      <w:pPr>
+        <w:rPr>
+          <w:rFonts w:ascii="Times New Roman" w:hAnsi="Times New Roman" w:cs="Times New Roman"/>
+          <w:sz w:val="28"/>
+          <w:szCs w:val="28"/>
+          <w:lang w:val="en-GB"/>
+        </w:rPr>
+      </w:pPr>
+    </w:p>
+    <w:p>
+      <w:pPr>
+        <w:rPr>
+          <w:rFonts w:ascii="Times New Roman" w:hAnsi="Times New Roman" w:cs="Times New Roman"/>
+          <w:sz w:val="28"/>
+          <w:szCs w:val="28"/>
+          <w:lang w:val="en-GB"/>
+        </w:rPr>
+      </w:pPr>
+    </w:p>
+    <w:p>
+      <w:pPr>
+        <w:rPr>
+          <w:rFonts w:ascii="Times New Roman" w:hAnsi="Times New Roman" w:cs="Times New Roman"/>
+          <w:sz w:val="28"/>
+          <w:szCs w:val="28"/>
+          <w:lang w:val="en-GB"/>
+        </w:rPr>
+      </w:pPr>
+    </w:p>
+    <w:p>
+      <w:pPr>
+        <w:rPr>
+          <w:rFonts w:ascii="Times New Roman" w:hAnsi="Times New Roman" w:cs="Times New Roman"/>
+          <w:sz w:val="28"/>
+          <w:szCs w:val="28"/>
+          <w:lang w:val="en-GB"/>
+        </w:rPr>
+      </w:pPr>
+    </w:p>
+    <w:p>
+      <w:pPr>
+        <w:rPr>
+          <w:rFonts w:ascii="Times New Roman" w:hAnsi="Times New Roman" w:cs="Times New Roman"/>
+          <w:sz w:val="28"/>
+          <w:szCs w:val="28"/>
+          <w:lang w:val="en-GB"/>
+        </w:rPr>
+      </w:pPr>
+    </w:p>
+    <w:p>
+      <w:pPr>
+        <w:rPr>
+          <w:rFonts w:ascii="Times New Roman" w:hAnsi="Times New Roman" w:cs="Times New Roman"/>
+          <w:sz w:val="28"/>
+          <w:szCs w:val="28"/>
+          <w:lang w:val="en-GB"/>
+        </w:rPr>
+      </w:pPr>
+    </w:p>
+    <w:p>
+      <w:pPr>
+        <w:rPr>
+          <w:rFonts w:ascii="Times New Roman" w:hAnsi="Times New Roman" w:cs="Times New Roman"/>
+          <w:sz w:val="28"/>
+          <w:szCs w:val="28"/>
+          <w:lang w:val="en-GB"/>
+        </w:rPr>
+      </w:pPr>
+    </w:p>
+    <w:p>
+      <w:pPr>
+        <w:rPr>
+          <w:rFonts w:ascii="Times New Roman" w:hAnsi="Times New Roman" w:cs="Times New Roman"/>
+          <w:sz w:val="28"/>
+          <w:szCs w:val="28"/>
+          <w:lang w:val="en-GB"/>
+        </w:rPr>
+      </w:pPr>
+    </w:p>
+    <w:p>
+      <w:pPr>
+        <w:rPr>
+          <w:rFonts w:ascii="Times New Roman" w:hAnsi="Times New Roman" w:cs="Times New Roman"/>
+          <w:sz w:val="28"/>
+          <w:szCs w:val="28"/>
+          <w:lang w:val="en-GB"/>
+        </w:rPr>
+      </w:pPr>
+    </w:p>
+    <w:p>
+      <w:pPr>
+        <w:rPr>
+          <w:rFonts w:ascii="Times New Roman" w:hAnsi="Times New Roman" w:cs="Times New Roman"/>
+          <w:sz w:val="28"/>
+          <w:szCs w:val="28"/>
+          <w:lang w:val="en-GB"/>
+        </w:rPr>
+      </w:pPr>
+      <w:bookmarkStart w:id="2" w:name="Security_Section"/>
     </w:p>
     <w:p>
       <w:pPr>
@@ -1182,17 +1607,15 @@
           <w:lang w:val="en-GB"/>
         </w:rPr>
       </w:pPr>
-      <w:bookmarkStart w:id="2" w:name="Security_Section"/>
-      <w:r>
-        <w:rPr>
-          <w:rFonts w:ascii="Times New Roman" w:hAnsi="Times New Roman" w:cs="Times New Roman"/>
-          <w:b/>
-          <w:bCs/>
-          <w:sz w:val="28"/>
-          <w:szCs w:val="28"/>
-          <w:lang w:val="en-GB"/>
-        </w:rPr>
-        <w:lastRenderedPageBreak/>
+      <w:r>
+        <w:rPr>
+          <w:rFonts w:ascii="Times New Roman" w:hAnsi="Times New Roman" w:cs="Times New Roman"/>
+          <w:b/>
+          <w:bCs/>
+          <w:sz w:val="28"/>
+          <w:szCs w:val="28"/>
+          <w:lang w:val="en-GB"/>
+        </w:rPr>
         <w:t xml:space="preserve">Security and Privacy </w:t>
       </w:r>
       <w:r>
@@ -1204,7 +1627,7 @@
           <w:szCs w:val="28"/>
           <w:lang w:val="en-GB"/>
         </w:rPr>
-        <w:t xml:space="preserve">– Shahzad </w:t>
+        <w:t>– Shahzad</w:t>
       </w:r>
     </w:p>
     <w:bookmarkEnd w:id="2"/>
@@ -3012,7 +3435,6 @@
         </w:rPr>
         <w:t xml:space="preserve">Show screenshots from </w:t>
       </w:r>
-      <w:proofErr w:type="spellStart"/>
       <w:proofErr w:type="gramStart"/>
       <w:r>
         <w:rPr>
@@ -3021,17 +3443,7 @@
           <w:szCs w:val="24"/>
           <w:lang w:val="en-GB"/>
         </w:rPr>
-        <w:t>figma</w:t>
-      </w:r>
-      <w:proofErr w:type="spellEnd"/>
-      <w:r>
-        <w:rPr>
-          <w:rFonts w:ascii="Times New Roman" w:hAnsi="Times New Roman" w:cs="Times New Roman"/>
-          <w:sz w:val="24"/>
-          <w:szCs w:val="24"/>
-          <w:lang w:val="en-GB"/>
-        </w:rPr>
-        <w:t xml:space="preserve"> ,</w:t>
+        <w:t>figma ,</w:t>
       </w:r>
       <w:proofErr w:type="gramEnd"/>
       <w:r>

</xml_diff>

<commit_message>
Beginning of hardware section
Created excel component spec-sheet. Added screenshot to word doc.
Will be used in reference to all hardware sections
</commit_message>
<xml_diff>
--- a/Sipify_Documentation.docx
+++ b/Sipify_Documentation.docx
@@ -600,20 +600,15 @@
           </w:rPr>
           <w:t xml:space="preserve">  </w:t>
         </w:r>
+        <w:proofErr w:type="spellStart"/>
         <w:r>
           <w:rPr>
             <w:rFonts w:ascii="Times New Roman" w:hAnsi="Times New Roman" w:cs="Times New Roman"/>
             <w:lang w:val="en-GB"/>
           </w:rPr>
-          <w:t>Data</w:t>
+          <w:t>Datagathering</w:t>
         </w:r>
-        <w:r>
-          <w:rPr>
-            <w:rFonts w:ascii="Times New Roman" w:hAnsi="Times New Roman" w:cs="Times New Roman"/>
-            <w:lang w:val="en-GB"/>
-          </w:rPr>
-          <w:t>gathering</w:t>
-        </w:r>
+        <w:proofErr w:type="spellEnd"/>
         <w:proofErr w:type="gramEnd"/>
       </w:hyperlink>
       <w:r>
@@ -1035,6 +1030,18 @@
         <w:t xml:space="preserve">– Luke </w:t>
       </w:r>
     </w:p>
+    <w:p>
+      <w:pPr>
+        <w:rPr>
+          <w:rFonts w:ascii="Times New Roman" w:hAnsi="Times New Roman" w:cs="Times New Roman"/>
+          <w:b/>
+          <w:bCs/>
+          <w:sz w:val="28"/>
+          <w:szCs w:val="28"/>
+          <w:lang w:val="en-GB"/>
+        </w:rPr>
+      </w:pPr>
+    </w:p>
     <w:bookmarkEnd w:id="0"/>
     <w:p>
       <w:pPr>
@@ -1046,25 +1053,477 @@
           <w:lang w:val="en-GB"/>
         </w:rPr>
       </w:pPr>
-    </w:p>
-    <w:p>
-      <w:pPr>
-        <w:rPr>
-          <w:rFonts w:ascii="Times New Roman" w:hAnsi="Times New Roman" w:cs="Times New Roman"/>
-          <w:sz w:val="28"/>
-          <w:szCs w:val="28"/>
-          <w:lang w:val="en-GB"/>
-        </w:rPr>
-      </w:pPr>
-      <w:r>
-        <w:rPr>
-          <w:rFonts w:ascii="Times New Roman" w:hAnsi="Times New Roman" w:cs="Times New Roman"/>
-          <w:sz w:val="28"/>
-          <w:szCs w:val="28"/>
-          <w:lang w:val="en-GB"/>
-        </w:rPr>
-        <w:br w:type="page"/>
-      </w:r>
+      <w:r>
+        <w:rPr>
+          <w:rFonts w:ascii="Times New Roman" w:hAnsi="Times New Roman" w:cs="Times New Roman"/>
+          <w:noProof/>
+          <w:sz w:val="28"/>
+          <w:szCs w:val="28"/>
+          <w:lang w:val="en-GB"/>
+        </w:rPr>
+        <w:drawing>
+          <wp:inline distT="0" distB="0" distL="0" distR="0" wp14:anchorId="0772FA2C" wp14:editId="608708A3">
+            <wp:extent cx="5731510" cy="1755775"/>
+            <wp:effectExtent l="0" t="0" r="0" b="0"/>
+            <wp:docPr id="750568472" name="Picture 1" descr="A table with numbers and symbols&#10;&#10;Description automatically generated"/>
+            <wp:cNvGraphicFramePr>
+              <a:graphicFrameLocks xmlns:a="http://schemas.openxmlformats.org/drawingml/2006/main" noChangeAspect="1"/>
+            </wp:cNvGraphicFramePr>
+            <a:graphic xmlns:a="http://schemas.openxmlformats.org/drawingml/2006/main">
+              <a:graphicData uri="http://schemas.openxmlformats.org/drawingml/2006/picture">
+                <pic:pic xmlns:pic="http://schemas.openxmlformats.org/drawingml/2006/picture">
+                  <pic:nvPicPr>
+                    <pic:cNvPr id="750568472" name="Picture 1" descr="A table with numbers and symbols&#10;&#10;Description automatically generated"/>
+                    <pic:cNvPicPr/>
+                  </pic:nvPicPr>
+                  <pic:blipFill>
+                    <a:blip r:embed="rId8">
+                      <a:extLst>
+                        <a:ext uri="{28A0092B-C50C-407E-A947-70E740481C1C}">
+                          <a14:useLocalDpi xmlns:a14="http://schemas.microsoft.com/office/drawing/2010/main" val="0"/>
+                        </a:ext>
+                      </a:extLst>
+                    </a:blip>
+                    <a:stretch>
+                      <a:fillRect/>
+                    </a:stretch>
+                  </pic:blipFill>
+                  <pic:spPr>
+                    <a:xfrm>
+                      <a:off x="0" y="0"/>
+                      <a:ext cx="5731510" cy="1755775"/>
+                    </a:xfrm>
+                    <a:prstGeom prst="rect">
+                      <a:avLst/>
+                    </a:prstGeom>
+                  </pic:spPr>
+                </pic:pic>
+              </a:graphicData>
+            </a:graphic>
+          </wp:inline>
+        </w:drawing>
+      </w:r>
+    </w:p>
+    <w:p>
+      <w:pPr>
+        <w:rPr>
+          <w:rFonts w:ascii="Times New Roman" w:hAnsi="Times New Roman" w:cs="Times New Roman"/>
+          <w:sz w:val="28"/>
+          <w:szCs w:val="28"/>
+          <w:lang w:val="en-GB"/>
+        </w:rPr>
+      </w:pPr>
+    </w:p>
+    <w:p>
+      <w:pPr>
+        <w:rPr>
+          <w:rFonts w:ascii="Times New Roman" w:hAnsi="Times New Roman" w:cs="Times New Roman"/>
+          <w:b/>
+          <w:bCs/>
+          <w:sz w:val="28"/>
+          <w:szCs w:val="28"/>
+          <w:lang w:val="en-GB"/>
+        </w:rPr>
+      </w:pPr>
+      <w:r>
+        <w:rPr>
+          <w:rFonts w:ascii="Times New Roman" w:hAnsi="Times New Roman" w:cs="Times New Roman"/>
+          <w:b/>
+          <w:bCs/>
+          <w:sz w:val="28"/>
+          <w:szCs w:val="28"/>
+          <w:lang w:val="en-GB"/>
+        </w:rPr>
+        <w:t>Light Dependent Resistor (LDR)</w:t>
+      </w:r>
+    </w:p>
+    <w:p>
+      <w:pPr>
+        <w:rPr>
+          <w:rFonts w:ascii="Times New Roman" w:hAnsi="Times New Roman" w:cs="Times New Roman"/>
+          <w:sz w:val="28"/>
+          <w:szCs w:val="28"/>
+          <w:lang w:val="en-GB"/>
+        </w:rPr>
+      </w:pPr>
+      <w:r>
+        <w:rPr>
+          <w:rFonts w:ascii="Times New Roman" w:hAnsi="Times New Roman" w:cs="Times New Roman"/>
+          <w:sz w:val="28"/>
+          <w:szCs w:val="28"/>
+          <w:lang w:val="en-GB"/>
+        </w:rPr>
+        <w:t>By integrating an LDR into the surface of the coaster this will allow the system to know when a cup is placed on top. The cup will create a dark environment around the resistor. This type of resistor will increase and decrease its resistance depending on the light within its environment.</w:t>
+      </w:r>
+    </w:p>
+    <w:p>
+      <w:pPr>
+        <w:rPr>
+          <w:rFonts w:ascii="Times New Roman" w:hAnsi="Times New Roman" w:cs="Times New Roman"/>
+          <w:sz w:val="28"/>
+          <w:szCs w:val="28"/>
+          <w:lang w:val="en-GB"/>
+        </w:rPr>
+      </w:pPr>
+    </w:p>
+    <w:p>
+      <w:pPr>
+        <w:rPr>
+          <w:rFonts w:ascii="Times New Roman" w:hAnsi="Times New Roman" w:cs="Times New Roman"/>
+          <w:sz w:val="28"/>
+          <w:szCs w:val="28"/>
+          <w:lang w:val="en-GB"/>
+        </w:rPr>
+      </w:pPr>
+      <w:r>
+        <w:rPr>
+          <w:rFonts w:ascii="Times New Roman" w:hAnsi="Times New Roman" w:cs="Times New Roman"/>
+          <w:noProof/>
+          <w:sz w:val="28"/>
+          <w:szCs w:val="28"/>
+          <w:lang w:val="en-GB"/>
+        </w:rPr>
+        <mc:AlternateContent>
+          <mc:Choice Requires="wps">
+            <w:drawing>
+              <wp:anchor distT="0" distB="0" distL="114300" distR="114300" simplePos="0" relativeHeight="251663360" behindDoc="0" locked="0" layoutInCell="1" allowOverlap="1" wp14:anchorId="179CD5D9" wp14:editId="64F9AB40">
+                <wp:simplePos x="0" y="0"/>
+                <wp:positionH relativeFrom="column">
+                  <wp:posOffset>2168769</wp:posOffset>
+                </wp:positionH>
+                <wp:positionV relativeFrom="paragraph">
+                  <wp:posOffset>144340</wp:posOffset>
+                </wp:positionV>
+                <wp:extent cx="4009293" cy="1781908"/>
+                <wp:effectExtent l="0" t="0" r="17145" b="8890"/>
+                <wp:wrapNone/>
+                <wp:docPr id="1565508389" name="Text Box 4"/>
+                <wp:cNvGraphicFramePr/>
+                <a:graphic xmlns:a="http://schemas.openxmlformats.org/drawingml/2006/main">
+                  <a:graphicData uri="http://schemas.microsoft.com/office/word/2010/wordprocessingShape">
+                    <wps:wsp>
+                      <wps:cNvSpPr txBox="1"/>
+                      <wps:spPr>
+                        <a:xfrm>
+                          <a:off x="0" y="0"/>
+                          <a:ext cx="4009293" cy="1781908"/>
+                        </a:xfrm>
+                        <a:prstGeom prst="rect">
+                          <a:avLst/>
+                        </a:prstGeom>
+                        <a:solidFill>
+                          <a:schemeClr val="lt1"/>
+                        </a:solidFill>
+                        <a:ln w="6350">
+                          <a:solidFill>
+                            <a:prstClr val="black"/>
+                          </a:solidFill>
+                        </a:ln>
+                      </wps:spPr>
+                      <wps:txbx>
+                        <w:txbxContent>
+                          <w:p/>
+                        </w:txbxContent>
+                      </wps:txbx>
+                      <wps:bodyPr rot="0" spcFirstLastPara="0" vertOverflow="overflow" horzOverflow="overflow" vert="horz" wrap="square" lIns="91440" tIns="45720" rIns="91440" bIns="45720" numCol="1" spcCol="0" rtlCol="0" fromWordArt="0" anchor="t" anchorCtr="0" forceAA="0" compatLnSpc="1">
+                        <a:prstTxWarp prst="textNoShape">
+                          <a:avLst/>
+                        </a:prstTxWarp>
+                        <a:noAutofit/>
+                      </wps:bodyPr>
+                    </wps:wsp>
+                  </a:graphicData>
+                </a:graphic>
+              </wp:anchor>
+            </w:drawing>
+          </mc:Choice>
+          <mc:Fallback>
+            <w:pict>
+              <v:shapetype w14:anchorId="179CD5D9" id="_x0000_t202" coordsize="21600,21600" o:spt="202" path="m,l,21600r21600,l21600,xe">
+                <v:stroke joinstyle="miter"/>
+                <v:path gradientshapeok="t" o:connecttype="rect"/>
+              </v:shapetype>
+              <v:shape id="Text Box 4" o:spid="_x0000_s1026" type="#_x0000_t202" style="position:absolute;margin-left:170.75pt;margin-top:11.35pt;width:315.7pt;height:140.3pt;z-index:251663360;visibility:visible;mso-wrap-style:square;mso-wrap-distance-left:9pt;mso-wrap-distance-top:0;mso-wrap-distance-right:9pt;mso-wrap-distance-bottom:0;mso-position-horizontal:absolute;mso-position-horizontal-relative:text;mso-position-vertical:absolute;mso-position-vertical-relative:text;v-text-anchor:top" o:gfxdata="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" fillcolor="white [3201]" strokeweight=".5pt">
+                <v:textbox>
+                  <w:txbxContent>
+                    <w:p/>
+                  </w:txbxContent>
+                </v:textbox>
+              </v:shape>
+            </w:pict>
+          </mc:Fallback>
+        </mc:AlternateContent>
+      </w:r>
+    </w:p>
+    <w:p>
+      <w:pPr>
+        <w:rPr>
+          <w:rFonts w:ascii="Times New Roman" w:hAnsi="Times New Roman" w:cs="Times New Roman"/>
+          <w:sz w:val="28"/>
+          <w:szCs w:val="28"/>
+          <w:lang w:val="en-GB"/>
+        </w:rPr>
+      </w:pPr>
+      <w:r>
+        <w:rPr>
+          <w:rFonts w:ascii="Times New Roman" w:hAnsi="Times New Roman" w:cs="Times New Roman"/>
+          <w:noProof/>
+          <w:sz w:val="28"/>
+          <w:szCs w:val="28"/>
+          <w:lang w:val="en-GB"/>
+        </w:rPr>
+        <w:drawing>
+          <wp:inline distT="0" distB="0" distL="0" distR="0" wp14:anchorId="59FA02D5" wp14:editId="6EED2186">
+            <wp:extent cx="2080846" cy="1875692"/>
+            <wp:effectExtent l="0" t="0" r="2540" b="4445"/>
+            <wp:docPr id="1407691535" name="Picture 2" descr="A close-up of a red and white device&#10;&#10;Description automatically generated"/>
+            <wp:cNvGraphicFramePr>
+              <a:graphicFrameLocks xmlns:a="http://schemas.openxmlformats.org/drawingml/2006/main" noChangeAspect="1"/>
+            </wp:cNvGraphicFramePr>
+            <a:graphic xmlns:a="http://schemas.openxmlformats.org/drawingml/2006/main">
+              <a:graphicData uri="http://schemas.openxmlformats.org/drawingml/2006/picture">
+                <pic:pic xmlns:pic="http://schemas.openxmlformats.org/drawingml/2006/picture">
+                  <pic:nvPicPr>
+                    <pic:cNvPr id="1407691535" name="Picture 2" descr="A close-up of a red and white device&#10;&#10;Description automatically generated"/>
+                    <pic:cNvPicPr/>
+                  </pic:nvPicPr>
+                  <pic:blipFill>
+                    <a:blip r:embed="rId9">
+                      <a:extLst>
+                        <a:ext uri="{28A0092B-C50C-407E-A947-70E740481C1C}">
+                          <a14:useLocalDpi xmlns:a14="http://schemas.microsoft.com/office/drawing/2010/main" val="0"/>
+                        </a:ext>
+                      </a:extLst>
+                    </a:blip>
+                    <a:stretch>
+                      <a:fillRect/>
+                    </a:stretch>
+                  </pic:blipFill>
+                  <pic:spPr>
+                    <a:xfrm>
+                      <a:off x="0" y="0"/>
+                      <a:ext cx="2090793" cy="1884659"/>
+                    </a:xfrm>
+                    <a:prstGeom prst="rect">
+                      <a:avLst/>
+                    </a:prstGeom>
+                  </pic:spPr>
+                </pic:pic>
+              </a:graphicData>
+            </a:graphic>
+          </wp:inline>
+        </w:drawing>
+      </w:r>
+    </w:p>
+    <w:p>
+      <w:pPr>
+        <w:rPr>
+          <w:rFonts w:ascii="Times New Roman" w:hAnsi="Times New Roman" w:cs="Times New Roman"/>
+          <w:sz w:val="28"/>
+          <w:szCs w:val="28"/>
+          <w:lang w:val="en-GB"/>
+        </w:rPr>
+      </w:pPr>
+    </w:p>
+    <w:p>
+      <w:pPr>
+        <w:rPr>
+          <w:rFonts w:ascii="Times New Roman" w:hAnsi="Times New Roman" w:cs="Times New Roman"/>
+          <w:sz w:val="28"/>
+          <w:szCs w:val="28"/>
+          <w:lang w:val="en-GB"/>
+        </w:rPr>
+      </w:pPr>
+    </w:p>
+    <w:p>
+      <w:pPr>
+        <w:rPr>
+          <w:rFonts w:ascii="Times New Roman" w:hAnsi="Times New Roman" w:cs="Times New Roman"/>
+          <w:sz w:val="28"/>
+          <w:szCs w:val="28"/>
+          <w:lang w:val="en-GB"/>
+        </w:rPr>
+      </w:pPr>
+    </w:p>
+    <w:p>
+      <w:pPr>
+        <w:rPr>
+          <w:rFonts w:ascii="Times New Roman" w:hAnsi="Times New Roman" w:cs="Times New Roman"/>
+          <w:sz w:val="28"/>
+          <w:szCs w:val="28"/>
+          <w:lang w:val="en-GB"/>
+        </w:rPr>
+      </w:pPr>
+    </w:p>
+    <w:p>
+      <w:pPr>
+        <w:rPr>
+          <w:rFonts w:ascii="Times New Roman" w:hAnsi="Times New Roman" w:cs="Times New Roman"/>
+          <w:sz w:val="28"/>
+          <w:szCs w:val="28"/>
+          <w:lang w:val="en-GB"/>
+        </w:rPr>
+      </w:pPr>
+    </w:p>
+    <w:p>
+      <w:pPr>
+        <w:rPr>
+          <w:rFonts w:ascii="Times New Roman" w:hAnsi="Times New Roman" w:cs="Times New Roman"/>
+          <w:sz w:val="28"/>
+          <w:szCs w:val="28"/>
+          <w:lang w:val="en-GB"/>
+        </w:rPr>
+      </w:pPr>
+      <w:r>
+        <w:rPr>
+          <w:rFonts w:ascii="Times New Roman" w:hAnsi="Times New Roman" w:cs="Times New Roman"/>
+          <w:sz w:val="28"/>
+          <w:szCs w:val="28"/>
+          <w:lang w:val="en-GB"/>
+        </w:rPr>
+        <w:lastRenderedPageBreak/>
+        <w:tab/>
+      </w:r>
+    </w:p>
+    <w:p>
+      <w:pPr>
+        <w:rPr>
+          <w:rFonts w:ascii="Times New Roman" w:hAnsi="Times New Roman" w:cs="Times New Roman"/>
+          <w:sz w:val="28"/>
+          <w:szCs w:val="28"/>
+          <w:lang w:val="en-GB"/>
+        </w:rPr>
+      </w:pPr>
+    </w:p>
+    <w:p>
+      <w:pPr>
+        <w:rPr>
+          <w:rFonts w:ascii="Times New Roman" w:hAnsi="Times New Roman" w:cs="Times New Roman"/>
+          <w:sz w:val="28"/>
+          <w:szCs w:val="28"/>
+          <w:lang w:val="en-GB"/>
+        </w:rPr>
+      </w:pPr>
+    </w:p>
+    <w:p>
+      <w:pPr>
+        <w:rPr>
+          <w:rFonts w:ascii="Times New Roman" w:hAnsi="Times New Roman" w:cs="Times New Roman"/>
+          <w:sz w:val="28"/>
+          <w:szCs w:val="28"/>
+          <w:lang w:val="en-GB"/>
+        </w:rPr>
+      </w:pPr>
+    </w:p>
+    <w:p>
+      <w:pPr>
+        <w:rPr>
+          <w:rFonts w:ascii="Times New Roman" w:hAnsi="Times New Roman" w:cs="Times New Roman"/>
+          <w:sz w:val="28"/>
+          <w:szCs w:val="28"/>
+          <w:lang w:val="en-GB"/>
+        </w:rPr>
+      </w:pPr>
+    </w:p>
+    <w:p>
+      <w:pPr>
+        <w:rPr>
+          <w:rFonts w:ascii="Times New Roman" w:hAnsi="Times New Roman" w:cs="Times New Roman"/>
+          <w:sz w:val="28"/>
+          <w:szCs w:val="28"/>
+          <w:lang w:val="en-GB"/>
+        </w:rPr>
+      </w:pPr>
+    </w:p>
+    <w:p>
+      <w:pPr>
+        <w:rPr>
+          <w:rFonts w:ascii="Times New Roman" w:hAnsi="Times New Roman" w:cs="Times New Roman"/>
+          <w:sz w:val="28"/>
+          <w:szCs w:val="28"/>
+          <w:lang w:val="en-GB"/>
+        </w:rPr>
+      </w:pPr>
+    </w:p>
+    <w:p>
+      <w:pPr>
+        <w:rPr>
+          <w:rFonts w:ascii="Times New Roman" w:hAnsi="Times New Roman" w:cs="Times New Roman"/>
+          <w:sz w:val="28"/>
+          <w:szCs w:val="28"/>
+          <w:lang w:val="en-GB"/>
+        </w:rPr>
+      </w:pPr>
+    </w:p>
+    <w:p>
+      <w:pPr>
+        <w:rPr>
+          <w:rFonts w:ascii="Times New Roman" w:hAnsi="Times New Roman" w:cs="Times New Roman"/>
+          <w:sz w:val="28"/>
+          <w:szCs w:val="28"/>
+          <w:lang w:val="en-GB"/>
+        </w:rPr>
+      </w:pPr>
+    </w:p>
+    <w:p>
+      <w:pPr>
+        <w:rPr>
+          <w:rFonts w:ascii="Times New Roman" w:hAnsi="Times New Roman" w:cs="Times New Roman"/>
+          <w:sz w:val="28"/>
+          <w:szCs w:val="28"/>
+          <w:lang w:val="en-GB"/>
+        </w:rPr>
+      </w:pPr>
+    </w:p>
+    <w:p>
+      <w:pPr>
+        <w:rPr>
+          <w:rFonts w:ascii="Times New Roman" w:hAnsi="Times New Roman" w:cs="Times New Roman"/>
+          <w:sz w:val="28"/>
+          <w:szCs w:val="28"/>
+          <w:lang w:val="en-GB"/>
+        </w:rPr>
+      </w:pPr>
+    </w:p>
+    <w:p>
+      <w:pPr>
+        <w:rPr>
+          <w:rFonts w:ascii="Times New Roman" w:hAnsi="Times New Roman" w:cs="Times New Roman"/>
+          <w:sz w:val="28"/>
+          <w:szCs w:val="28"/>
+          <w:lang w:val="en-GB"/>
+        </w:rPr>
+      </w:pPr>
+    </w:p>
+    <w:p>
+      <w:pPr>
+        <w:rPr>
+          <w:rFonts w:ascii="Times New Roman" w:hAnsi="Times New Roman" w:cs="Times New Roman"/>
+          <w:sz w:val="28"/>
+          <w:szCs w:val="28"/>
+          <w:lang w:val="en-GB"/>
+        </w:rPr>
+      </w:pPr>
+    </w:p>
+    <w:p>
+      <w:pPr>
+        <w:rPr>
+          <w:rFonts w:ascii="Times New Roman" w:hAnsi="Times New Roman" w:cs="Times New Roman"/>
+          <w:sz w:val="28"/>
+          <w:szCs w:val="28"/>
+          <w:lang w:val="en-GB"/>
+        </w:rPr>
+      </w:pPr>
+    </w:p>
+    <w:p>
+      <w:pPr>
+        <w:rPr>
+          <w:rFonts w:ascii="Times New Roman" w:hAnsi="Times New Roman" w:cs="Times New Roman"/>
+          <w:sz w:val="28"/>
+          <w:szCs w:val="28"/>
+          <w:lang w:val="en-GB"/>
+        </w:rPr>
+      </w:pPr>
     </w:p>
     <w:p>
       <w:pPr>
@@ -1088,7 +1547,6 @@
           <w:szCs w:val="28"/>
           <w:lang w:val="en-GB"/>
         </w:rPr>
-        <w:lastRenderedPageBreak/>
         <w:t xml:space="preserve">Data, Data Storage and Data Processing </w:t>
       </w:r>
       <w:r>
@@ -1293,7 +1751,27 @@
           <w:szCs w:val="24"/>
           <w:lang w:val="en-GB"/>
         </w:rPr>
-        <w:t xml:space="preserve"> and update the previous data. Using PubNub </w:t>
+        <w:t xml:space="preserve"> and update the previous data. Using </w:t>
+      </w:r>
+      <w:proofErr w:type="spellStart"/>
+      <w:r>
+        <w:rPr>
+          <w:rFonts w:ascii="Times New Roman" w:hAnsi="Times New Roman" w:cs="Times New Roman"/>
+          <w:sz w:val="24"/>
+          <w:szCs w:val="24"/>
+          <w:lang w:val="en-GB"/>
+        </w:rPr>
+        <w:t>PubNub</w:t>
+      </w:r>
+      <w:proofErr w:type="spellEnd"/>
+      <w:r>
+        <w:rPr>
+          <w:rFonts w:ascii="Times New Roman" w:hAnsi="Times New Roman" w:cs="Times New Roman"/>
+          <w:sz w:val="24"/>
+          <w:szCs w:val="24"/>
+          <w:lang w:val="en-GB"/>
+        </w:rPr>
+        <w:t xml:space="preserve"> </w:t>
       </w:r>
       <w:r>
         <w:rPr>
@@ -1347,7 +1825,27 @@
           <w:szCs w:val="24"/>
           <w:lang w:val="en-GB"/>
         </w:rPr>
-        <w:t>The data will be stored on a schemaless database. For this project we will be using MongoDB.</w:t>
+        <w:t xml:space="preserve">The data will be stored on a </w:t>
+      </w:r>
+      <w:proofErr w:type="spellStart"/>
+      <w:r>
+        <w:rPr>
+          <w:rFonts w:ascii="Times New Roman" w:hAnsi="Times New Roman" w:cs="Times New Roman"/>
+          <w:sz w:val="24"/>
+          <w:szCs w:val="24"/>
+          <w:lang w:val="en-GB"/>
+        </w:rPr>
+        <w:t>schemaless</w:t>
+      </w:r>
+      <w:proofErr w:type="spellEnd"/>
+      <w:r>
+        <w:rPr>
+          <w:rFonts w:ascii="Times New Roman" w:hAnsi="Times New Roman" w:cs="Times New Roman"/>
+          <w:sz w:val="24"/>
+          <w:szCs w:val="24"/>
+          <w:lang w:val="en-GB"/>
+        </w:rPr>
+        <w:t xml:space="preserve"> database. For this project we will be using MongoDB.</w:t>
       </w:r>
       <w:r>
         <w:rPr>
@@ -1823,7 +2321,7 @@
                     <pic:cNvPicPr/>
                   </pic:nvPicPr>
                   <pic:blipFill>
-                    <a:blip r:embed="rId8">
+                    <a:blip r:embed="rId10">
                       <a:extLst>
                         <a:ext uri="{28A0092B-C50C-407E-A947-70E740481C1C}">
                           <a14:useLocalDpi xmlns:a14="http://schemas.microsoft.com/office/drawing/2010/main" val="0"/>
@@ -2100,7 +2598,7 @@
                     <pic:cNvPicPr/>
                   </pic:nvPicPr>
                   <pic:blipFill>
-                    <a:blip r:embed="rId9">
+                    <a:blip r:embed="rId11">
                       <a:extLst>
                         <a:ext uri="{28A0092B-C50C-407E-A947-70E740481C1C}">
                           <a14:useLocalDpi xmlns:a14="http://schemas.microsoft.com/office/drawing/2010/main" val="0"/>
@@ -2428,7 +2926,7 @@
                     <pic:cNvPicPr/>
                   </pic:nvPicPr>
                   <pic:blipFill>
-                    <a:blip r:embed="rId10">
+                    <a:blip r:embed="rId12">
                       <a:extLst>
                         <a:ext uri="{28A0092B-C50C-407E-A947-70E740481C1C}">
                           <a14:useLocalDpi xmlns:a14="http://schemas.microsoft.com/office/drawing/2010/main" val="0"/>
@@ -2643,7 +3141,7 @@
                     <pic:cNvPicPr/>
                   </pic:nvPicPr>
                   <pic:blipFill>
-                    <a:blip r:embed="rId11">
+                    <a:blip r:embed="rId13">
                       <a:extLst>
                         <a:ext uri="{28A0092B-C50C-407E-A947-70E740481C1C}">
                           <a14:useLocalDpi xmlns:a14="http://schemas.microsoft.com/office/drawing/2010/main" val="0"/>
@@ -2955,7 +3453,7 @@
                     <pic:cNvPicPr/>
                   </pic:nvPicPr>
                   <pic:blipFill>
-                    <a:blip r:embed="rId12">
+                    <a:blip r:embed="rId14">
                       <a:extLst>
                         <a:ext uri="{28A0092B-C50C-407E-A947-70E740481C1C}">
                           <a14:useLocalDpi xmlns:a14="http://schemas.microsoft.com/office/drawing/2010/main" val="0"/>
@@ -3435,6 +3933,7 @@
         </w:rPr>
         <w:t xml:space="preserve">Show screenshots from </w:t>
       </w:r>
+      <w:proofErr w:type="spellStart"/>
       <w:proofErr w:type="gramStart"/>
       <w:r>
         <w:rPr>
@@ -3443,7 +3942,17 @@
           <w:szCs w:val="24"/>
           <w:lang w:val="en-GB"/>
         </w:rPr>
-        <w:t>figma ,</w:t>
+        <w:t>figma</w:t>
+      </w:r>
+      <w:proofErr w:type="spellEnd"/>
+      <w:r>
+        <w:rPr>
+          <w:rFonts w:ascii="Times New Roman" w:hAnsi="Times New Roman" w:cs="Times New Roman"/>
+          <w:sz w:val="24"/>
+          <w:szCs w:val="24"/>
+          <w:lang w:val="en-GB"/>
+        </w:rPr>
+        <w:t xml:space="preserve"> ,</w:t>
       </w:r>
       <w:proofErr w:type="gramEnd"/>
       <w:r>
@@ -3917,7 +4426,7 @@
       </w:pPr>
     </w:p>
     <w:sectPr>
-      <w:footerReference w:type="default" r:id="rId13"/>
+      <w:footerReference w:type="default" r:id="rId15"/>
       <w:pgSz w:w="11906" w:h="16838"/>
       <w:pgMar w:top="1440" w:right="1440" w:bottom="1440" w:left="1440" w:header="708" w:footer="708" w:gutter="0"/>
       <w:pgBorders w:offsetFrom="page">
@@ -5060,6 +5569,7 @@
   <w:style w:type="character" w:default="1" w:styleId="DefaultParagraphFont">
     <w:name w:val="Default Paragraph Font"/>
     <w:uiPriority w:val="1"/>
+    <w:semiHidden/>
     <w:unhideWhenUsed/>
   </w:style>
   <w:style w:type="table" w:default="1" w:styleId="TableNormal">

</xml_diff>

<commit_message>
The UI Mockup section is now complete
I added in more screenshots of the prototype, to describe the
connections between each screen.
</commit_message>
<xml_diff>
--- a/Sipify_Documentation.docx
+++ b/Sipify_Documentation.docx
@@ -2612,34 +2612,7 @@
           <w:szCs w:val="24"/>
           <w:lang w:val="en-GB"/>
         </w:rPr>
-        <w:t xml:space="preserve">To create a </w:t>
-      </w:r>
-      <w:r>
-        <w:rPr>
-          <w:rFonts w:ascii="Times New Roman" w:hAnsi="Times New Roman" w:cs="Times New Roman"/>
-          <w:sz w:val="24"/>
-          <w:szCs w:val="24"/>
-          <w:lang w:val="en-GB"/>
-        </w:rPr>
-        <w:t>mock-up</w:t>
-      </w:r>
-      <w:r>
-        <w:rPr>
-          <w:rFonts w:ascii="Times New Roman" w:hAnsi="Times New Roman" w:cs="Times New Roman"/>
-          <w:sz w:val="24"/>
-          <w:szCs w:val="24"/>
-          <w:lang w:val="en-GB"/>
-        </w:rPr>
-        <w:t xml:space="preserve"> of the UI for the smart coaster </w:t>
-      </w:r>
-      <w:r>
-        <w:rPr>
-          <w:rFonts w:ascii="Times New Roman" w:hAnsi="Times New Roman" w:cs="Times New Roman"/>
-          <w:sz w:val="24"/>
-          <w:szCs w:val="24"/>
-          <w:lang w:val="en-GB"/>
-        </w:rPr>
-        <w:t xml:space="preserve">I used Figma. I have created various screens to visually show the different steps a user would take in the application. </w:t>
+        <w:t xml:space="preserve">To create a mock-up of the UI for the smart coaster I used Figma. I have created various screens to visually show the different steps a user would take in the application. </w:t>
       </w:r>
     </w:p>
     <w:p>
@@ -2664,6 +2637,7 @@
     </w:p>
     <w:p>
       <w:pPr>
+        <w:spacing w:line="360" w:lineRule="auto"/>
         <w:rPr>
           <w:rFonts w:ascii="Times New Roman" w:hAnsi="Times New Roman" w:cs="Times New Roman"/>
           <w:b/>
@@ -2682,7 +2656,7 @@
           <w:lang w:val="en-GB"/>
         </w:rPr>
         <w:drawing>
-          <wp:anchor distT="0" distB="0" distL="114300" distR="114300" simplePos="0" relativeHeight="251659264" behindDoc="0" locked="0" layoutInCell="1" allowOverlap="1" wp14:anchorId="6BACD8C6" wp14:editId="3ABD124A">
+          <wp:anchor distT="0" distB="0" distL="114300" distR="114300" simplePos="0" relativeHeight="251660288" behindDoc="0" locked="0" layoutInCell="1" allowOverlap="1" wp14:anchorId="77DBB7D4" wp14:editId="4328429E">
             <wp:simplePos x="0" y="0"/>
             <wp:positionH relativeFrom="margin">
               <wp:align>center</wp:align>
@@ -2693,7 +2667,7 @@
             <wp:extent cx="1964690" cy="2976245"/>
             <wp:effectExtent l="0" t="0" r="0" b="0"/>
             <wp:wrapSquare wrapText="bothSides"/>
-            <wp:docPr id="104419933" name="Picture 1"/>
+            <wp:docPr id="104419933" name="Picture 1" descr="A screen shot of a phone&#10;&#10;Description automatically generated"/>
             <wp:cNvGraphicFramePr>
               <a:graphicFrameLocks xmlns:a="http://schemas.openxmlformats.org/drawingml/2006/main" noChangeAspect="1"/>
             </wp:cNvGraphicFramePr>
@@ -2701,7 +2675,7 @@
               <a:graphicData uri="http://schemas.openxmlformats.org/drawingml/2006/picture">
                 <pic:pic xmlns:pic="http://schemas.openxmlformats.org/drawingml/2006/picture">
                   <pic:nvPicPr>
-                    <pic:cNvPr id="104419933" name="Picture 1"/>
+                    <pic:cNvPr id="104419933" name="Picture 1" descr="A screen shot of a phone&#10;&#10;Description automatically generated"/>
                     <pic:cNvPicPr/>
                   </pic:nvPicPr>
                   <pic:blipFill>
@@ -2751,46 +2725,51 @@
     </w:p>
     <w:p>
       <w:pPr>
-        <w:rPr>
-          <w:rFonts w:ascii="Times New Roman" w:hAnsi="Times New Roman" w:cs="Times New Roman"/>
-          <w:sz w:val="24"/>
-          <w:szCs w:val="24"/>
-          <w:lang w:val="en-GB"/>
-        </w:rPr>
-      </w:pPr>
-    </w:p>
-    <w:p>
-      <w:pPr>
-        <w:rPr>
-          <w:rFonts w:ascii="Times New Roman" w:hAnsi="Times New Roman" w:cs="Times New Roman"/>
-          <w:sz w:val="24"/>
-          <w:szCs w:val="24"/>
-          <w:lang w:val="en-GB"/>
-        </w:rPr>
-      </w:pPr>
-    </w:p>
-    <w:p>
-      <w:pPr>
-        <w:rPr>
-          <w:rFonts w:ascii="Times New Roman" w:hAnsi="Times New Roman" w:cs="Times New Roman"/>
-          <w:sz w:val="24"/>
-          <w:szCs w:val="24"/>
-          <w:lang w:val="en-GB"/>
-        </w:rPr>
-      </w:pPr>
-    </w:p>
-    <w:p>
-      <w:pPr>
-        <w:rPr>
-          <w:rFonts w:ascii="Times New Roman" w:hAnsi="Times New Roman" w:cs="Times New Roman"/>
-          <w:sz w:val="24"/>
-          <w:szCs w:val="24"/>
-          <w:lang w:val="en-GB"/>
-        </w:rPr>
-      </w:pPr>
-    </w:p>
-    <w:p>
-      <w:pPr>
+        <w:spacing w:line="360" w:lineRule="auto"/>
+        <w:rPr>
+          <w:rFonts w:ascii="Times New Roman" w:hAnsi="Times New Roman" w:cs="Times New Roman"/>
+          <w:sz w:val="24"/>
+          <w:szCs w:val="24"/>
+          <w:lang w:val="en-GB"/>
+        </w:rPr>
+      </w:pPr>
+    </w:p>
+    <w:p>
+      <w:pPr>
+        <w:spacing w:line="360" w:lineRule="auto"/>
+        <w:rPr>
+          <w:rFonts w:ascii="Times New Roman" w:hAnsi="Times New Roman" w:cs="Times New Roman"/>
+          <w:sz w:val="24"/>
+          <w:szCs w:val="24"/>
+          <w:lang w:val="en-GB"/>
+        </w:rPr>
+      </w:pPr>
+    </w:p>
+    <w:p>
+      <w:pPr>
+        <w:spacing w:line="360" w:lineRule="auto"/>
+        <w:rPr>
+          <w:rFonts w:ascii="Times New Roman" w:hAnsi="Times New Roman" w:cs="Times New Roman"/>
+          <w:sz w:val="24"/>
+          <w:szCs w:val="24"/>
+          <w:lang w:val="en-GB"/>
+        </w:rPr>
+      </w:pPr>
+    </w:p>
+    <w:p>
+      <w:pPr>
+        <w:spacing w:line="360" w:lineRule="auto"/>
+        <w:rPr>
+          <w:rFonts w:ascii="Times New Roman" w:hAnsi="Times New Roman" w:cs="Times New Roman"/>
+          <w:sz w:val="24"/>
+          <w:szCs w:val="24"/>
+          <w:lang w:val="en-GB"/>
+        </w:rPr>
+      </w:pPr>
+    </w:p>
+    <w:p>
+      <w:pPr>
+        <w:spacing w:line="360" w:lineRule="auto"/>
         <w:rPr>
           <w:rFonts w:ascii="Times New Roman" w:hAnsi="Times New Roman" w:cs="Times New Roman"/>
           <w:b/>
@@ -2804,6 +2783,7 @@
     </w:p>
     <w:p>
       <w:pPr>
+        <w:spacing w:line="360" w:lineRule="auto"/>
         <w:rPr>
           <w:rFonts w:ascii="Times New Roman" w:hAnsi="Times New Roman" w:cs="Times New Roman"/>
           <w:b/>
@@ -2817,6 +2797,7 @@
     </w:p>
     <w:p>
       <w:pPr>
+        <w:spacing w:line="360" w:lineRule="auto"/>
         <w:rPr>
           <w:rFonts w:ascii="Times New Roman" w:hAnsi="Times New Roman" w:cs="Times New Roman"/>
           <w:b/>
@@ -2830,6 +2811,7 @@
     </w:p>
     <w:p>
       <w:pPr>
+        <w:spacing w:line="360" w:lineRule="auto"/>
         <w:rPr>
           <w:rFonts w:ascii="Times New Roman" w:hAnsi="Times New Roman" w:cs="Times New Roman"/>
           <w:b/>
@@ -2843,71 +2825,27 @@
     </w:p>
     <w:p>
       <w:pPr>
-        <w:rPr>
-          <w:rFonts w:ascii="Times New Roman" w:hAnsi="Times New Roman" w:cs="Times New Roman"/>
-          <w:b/>
-          <w:bCs/>
-          <w:sz w:val="24"/>
-          <w:szCs w:val="24"/>
-          <w:u w:val="single"/>
-          <w:lang w:val="en-GB"/>
-        </w:rPr>
-      </w:pPr>
-    </w:p>
-    <w:p>
-      <w:pPr>
-        <w:rPr>
-          <w:rFonts w:ascii="Times New Roman" w:hAnsi="Times New Roman" w:cs="Times New Roman"/>
-          <w:b/>
-          <w:bCs/>
-          <w:sz w:val="24"/>
-          <w:szCs w:val="24"/>
-          <w:u w:val="single"/>
-          <w:lang w:val="en-GB"/>
-        </w:rPr>
-      </w:pPr>
-    </w:p>
-    <w:p>
-      <w:pPr>
-        <w:spacing w:line="360" w:lineRule="auto"/>
-        <w:rPr>
-          <w:rFonts w:ascii="Times New Roman" w:hAnsi="Times New Roman" w:cs="Times New Roman"/>
-          <w:sz w:val="24"/>
-          <w:szCs w:val="24"/>
-          <w:lang w:val="en-GB"/>
-        </w:rPr>
-      </w:pPr>
-      <w:r>
-        <w:rPr>
-          <w:rFonts w:ascii="Times New Roman" w:hAnsi="Times New Roman" w:cs="Times New Roman"/>
-          <w:sz w:val="24"/>
-          <w:szCs w:val="24"/>
-          <w:lang w:val="en-GB"/>
-        </w:rPr>
-        <w:t>The user will be faced with a loading screen when the application is run initially, once the “Continue” button is clicked</w:t>
-      </w:r>
-      <w:r>
-        <w:rPr>
-          <w:rFonts w:ascii="Times New Roman" w:hAnsi="Times New Roman" w:cs="Times New Roman"/>
-          <w:sz w:val="24"/>
-          <w:szCs w:val="24"/>
-          <w:lang w:val="en-GB"/>
-        </w:rPr>
-        <w:t xml:space="preserve">, the user will be redirected to screen 2. </w:t>
-      </w:r>
-    </w:p>
-    <w:p>
-      <w:pPr>
-        <w:rPr>
-          <w:rFonts w:ascii="Times New Roman" w:hAnsi="Times New Roman" w:cs="Times New Roman"/>
-          <w:sz w:val="24"/>
-          <w:szCs w:val="24"/>
-          <w:lang w:val="en-GB"/>
-        </w:rPr>
-      </w:pPr>
-    </w:p>
-    <w:p>
-      <w:pPr>
+        <w:spacing w:line="360" w:lineRule="auto"/>
+        <w:rPr>
+          <w:rFonts w:ascii="Times New Roman" w:hAnsi="Times New Roman" w:cs="Times New Roman"/>
+          <w:sz w:val="24"/>
+          <w:szCs w:val="24"/>
+          <w:lang w:val="en-GB"/>
+        </w:rPr>
+      </w:pPr>
+      <w:r>
+        <w:rPr>
+          <w:rFonts w:ascii="Times New Roman" w:hAnsi="Times New Roman" w:cs="Times New Roman"/>
+          <w:sz w:val="24"/>
+          <w:szCs w:val="24"/>
+          <w:lang w:val="en-GB"/>
+        </w:rPr>
+        <w:t xml:space="preserve">The user will be faced with a loading screen when the application is run initially, once the “Continue” button is clicked, the user will be redirected to screen 2. </w:t>
+      </w:r>
+    </w:p>
+    <w:p>
+      <w:pPr>
+        <w:spacing w:line="360" w:lineRule="auto"/>
         <w:rPr>
           <w:rFonts w:ascii="Times New Roman" w:hAnsi="Times New Roman" w:cs="Times New Roman"/>
           <w:b/>
@@ -2931,6 +2869,7 @@
     </w:p>
     <w:p>
       <w:pPr>
+        <w:spacing w:line="360" w:lineRule="auto"/>
         <w:rPr>
           <w:rFonts w:ascii="Times New Roman" w:hAnsi="Times New Roman" w:cs="Times New Roman"/>
           <w:b/>
@@ -2951,7 +2890,7 @@
           <w:lang w:val="en-GB"/>
         </w:rPr>
         <w:drawing>
-          <wp:anchor distT="0" distB="0" distL="114300" distR="114300" simplePos="0" relativeHeight="251660288" behindDoc="0" locked="0" layoutInCell="1" allowOverlap="1" wp14:anchorId="5BE3AEC1" wp14:editId="13320776">
+          <wp:anchor distT="0" distB="0" distL="114300" distR="114300" simplePos="0" relativeHeight="251661312" behindDoc="0" locked="0" layoutInCell="1" allowOverlap="1" wp14:anchorId="7A9071F3" wp14:editId="12706D38">
             <wp:simplePos x="0" y="0"/>
             <wp:positionH relativeFrom="margin">
               <wp:posOffset>1895962</wp:posOffset>
@@ -3014,6 +2953,7 @@
     </w:p>
     <w:p>
       <w:pPr>
+        <w:spacing w:line="360" w:lineRule="auto"/>
         <w:rPr>
           <w:rFonts w:ascii="Times New Roman" w:hAnsi="Times New Roman" w:cs="Times New Roman"/>
           <w:b/>
@@ -3027,6 +2967,7 @@
     </w:p>
     <w:p>
       <w:pPr>
+        <w:spacing w:line="360" w:lineRule="auto"/>
         <w:rPr>
           <w:rFonts w:ascii="Times New Roman" w:hAnsi="Times New Roman" w:cs="Times New Roman"/>
           <w:b/>
@@ -3040,6 +2981,7 @@
     </w:p>
     <w:p>
       <w:pPr>
+        <w:spacing w:line="360" w:lineRule="auto"/>
         <w:rPr>
           <w:rFonts w:ascii="Times New Roman" w:hAnsi="Times New Roman" w:cs="Times New Roman"/>
           <w:b/>
@@ -3053,6 +2995,7 @@
     </w:p>
     <w:p>
       <w:pPr>
+        <w:spacing w:line="360" w:lineRule="auto"/>
         <w:rPr>
           <w:rFonts w:ascii="Times New Roman" w:hAnsi="Times New Roman" w:cs="Times New Roman"/>
           <w:b/>
@@ -3066,6 +3009,7 @@
     </w:p>
     <w:p>
       <w:pPr>
+        <w:spacing w:line="360" w:lineRule="auto"/>
         <w:rPr>
           <w:rFonts w:ascii="Times New Roman" w:hAnsi="Times New Roman" w:cs="Times New Roman"/>
           <w:b/>
@@ -3079,6 +3023,7 @@
     </w:p>
     <w:p>
       <w:pPr>
+        <w:spacing w:line="360" w:lineRule="auto"/>
         <w:rPr>
           <w:rFonts w:ascii="Times New Roman" w:hAnsi="Times New Roman" w:cs="Times New Roman"/>
           <w:b/>
@@ -3092,6 +3037,7 @@
     </w:p>
     <w:p>
       <w:pPr>
+        <w:spacing w:line="360" w:lineRule="auto"/>
         <w:rPr>
           <w:rFonts w:ascii="Times New Roman" w:hAnsi="Times New Roman" w:cs="Times New Roman"/>
           <w:b/>
@@ -3105,60 +3051,22 @@
     </w:p>
     <w:p>
       <w:pPr>
-        <w:rPr>
-          <w:rFonts w:ascii="Times New Roman" w:hAnsi="Times New Roman" w:cs="Times New Roman"/>
-          <w:b/>
-          <w:bCs/>
-          <w:sz w:val="24"/>
-          <w:szCs w:val="24"/>
-          <w:u w:val="single"/>
-          <w:lang w:val="en-GB"/>
-        </w:rPr>
-      </w:pPr>
-    </w:p>
-    <w:p>
-      <w:pPr>
-        <w:rPr>
-          <w:rFonts w:ascii="Times New Roman" w:hAnsi="Times New Roman" w:cs="Times New Roman"/>
-          <w:b/>
-          <w:bCs/>
-          <w:sz w:val="24"/>
-          <w:szCs w:val="24"/>
-          <w:u w:val="single"/>
-          <w:lang w:val="en-GB"/>
-        </w:rPr>
-      </w:pPr>
-    </w:p>
-    <w:p>
-      <w:pPr>
-        <w:rPr>
-          <w:rFonts w:ascii="Times New Roman" w:hAnsi="Times New Roman" w:cs="Times New Roman"/>
-          <w:b/>
-          <w:bCs/>
-          <w:sz w:val="24"/>
-          <w:szCs w:val="24"/>
-          <w:u w:val="single"/>
-          <w:lang w:val="en-GB"/>
-        </w:rPr>
-      </w:pPr>
-    </w:p>
-    <w:p>
-      <w:pPr>
-        <w:spacing w:line="360" w:lineRule="auto"/>
-        <w:rPr>
-          <w:rFonts w:ascii="Times New Roman" w:hAnsi="Times New Roman" w:cs="Times New Roman"/>
-          <w:sz w:val="24"/>
-          <w:szCs w:val="24"/>
-          <w:lang w:val="en-GB"/>
-        </w:rPr>
-      </w:pPr>
-      <w:r>
-        <w:rPr>
-          <w:rFonts w:ascii="Times New Roman" w:hAnsi="Times New Roman" w:cs="Times New Roman"/>
-          <w:sz w:val="24"/>
-          <w:szCs w:val="24"/>
-          <w:lang w:val="en-GB"/>
-        </w:rPr>
+        <w:spacing w:line="360" w:lineRule="auto"/>
+        <w:rPr>
+          <w:rFonts w:ascii="Times New Roman" w:hAnsi="Times New Roman" w:cs="Times New Roman"/>
+          <w:sz w:val="24"/>
+          <w:szCs w:val="24"/>
+          <w:lang w:val="en-GB"/>
+        </w:rPr>
+      </w:pPr>
+      <w:r>
+        <w:rPr>
+          <w:rFonts w:ascii="Times New Roman" w:hAnsi="Times New Roman" w:cs="Times New Roman"/>
+          <w:sz w:val="24"/>
+          <w:szCs w:val="24"/>
+          <w:lang w:val="en-GB"/>
+        </w:rPr>
+        <w:lastRenderedPageBreak/>
         <w:t>In the</w:t>
       </w:r>
       <w:r>
@@ -3168,16 +3076,7 @@
           <w:szCs w:val="24"/>
           <w:lang w:val="en-GB"/>
         </w:rPr>
-        <w:t xml:space="preserve"> second screen the user can select a mode, </w:t>
-      </w:r>
-      <w:r>
-        <w:rPr>
-          <w:rFonts w:ascii="Times New Roman" w:hAnsi="Times New Roman" w:cs="Times New Roman"/>
-          <w:sz w:val="24"/>
-          <w:szCs w:val="24"/>
-          <w:lang w:val="en-GB"/>
-        </w:rPr>
-        <w:t xml:space="preserve">the mode options are “Barista” and “Individual”. The Individual mode allows the user to complete the goal of the project which is merely to track the current temperature of their drink. </w:t>
+        <w:t xml:space="preserve"> second screen the user can select a mode, the mode options are “Barista” and “Individual”. The Individual mode allows the user to complete the goal of the project which is merely to track the current temperature of their drink. </w:t>
       </w:r>
     </w:p>
     <w:p>
@@ -3222,16 +3121,7 @@
     </w:p>
     <w:p>
       <w:pPr>
-        <w:rPr>
-          <w:rFonts w:ascii="Times New Roman" w:hAnsi="Times New Roman" w:cs="Times New Roman"/>
-          <w:sz w:val="24"/>
-          <w:szCs w:val="24"/>
-          <w:lang w:val="en-GB"/>
-        </w:rPr>
-      </w:pPr>
-    </w:p>
-    <w:p>
-      <w:pPr>
+        <w:spacing w:line="360" w:lineRule="auto"/>
         <w:rPr>
           <w:rFonts w:ascii="Times New Roman" w:hAnsi="Times New Roman" w:cs="Times New Roman"/>
           <w:sz w:val="24"/>
@@ -3264,6 +3154,7 @@
     </w:p>
     <w:p>
       <w:pPr>
+        <w:spacing w:line="360" w:lineRule="auto"/>
         <w:rPr>
           <w:rFonts w:ascii="Times New Roman" w:hAnsi="Times New Roman" w:cs="Times New Roman"/>
           <w:b/>
@@ -3295,7 +3186,7 @@
           <w:lang w:val="en-GB"/>
         </w:rPr>
         <w:drawing>
-          <wp:inline distT="0" distB="0" distL="0" distR="0" wp14:anchorId="6F670A5D" wp14:editId="146FDEEF">
+          <wp:inline distT="0" distB="0" distL="0" distR="0" wp14:anchorId="7E1AAD38" wp14:editId="6074402B">
             <wp:extent cx="2188723" cy="3656153"/>
             <wp:effectExtent l="0" t="0" r="2540" b="1905"/>
             <wp:docPr id="262136763" name="Picture 4" descr="A screenshot of a phone&#10;&#10;Description automatically generated"/>
@@ -3354,16 +3245,7 @@
           <w:szCs w:val="24"/>
           <w:lang w:val="en-GB"/>
         </w:rPr>
-        <w:t xml:space="preserve">In individual mode whilst a cup is set on the smart coaster, this </w:t>
-      </w:r>
-      <w:r>
-        <w:rPr>
-          <w:rFonts w:ascii="Times New Roman" w:hAnsi="Times New Roman" w:cs="Times New Roman"/>
-          <w:sz w:val="24"/>
-          <w:szCs w:val="24"/>
-          <w:lang w:val="en-GB"/>
-        </w:rPr>
-        <w:t xml:space="preserve">screen will show the user an alert or notification, a percentage of how full the cup is currently, and the temperature. If the cup is lifted off the coaster the application will go back to the loading screen. </w:t>
+        <w:t xml:space="preserve">In individual mode whilst a cup is set on the smart coaster, this screen will show the user an alert or notification, and the current temperature of the drink. If the cup is lifted off the coaster the application will go back to the loading screen. The current temperature of the drink is shown just below the notifications section, this will be updated in real time when the temperature of the drink changes. </w:t>
       </w:r>
     </w:p>
     <w:p>
@@ -3409,6 +3291,7 @@
     </w:p>
     <w:p>
       <w:pPr>
+        <w:spacing w:line="360" w:lineRule="auto"/>
         <w:rPr>
           <w:rFonts w:ascii="Times New Roman" w:hAnsi="Times New Roman" w:cs="Times New Roman"/>
           <w:sz w:val="24"/>
@@ -3428,6 +3311,7 @@
     </w:p>
     <w:p>
       <w:pPr>
+        <w:spacing w:line="360" w:lineRule="auto"/>
         <w:rPr>
           <w:rFonts w:ascii="Times New Roman" w:hAnsi="Times New Roman" w:cs="Times New Roman"/>
           <w:sz w:val="24"/>
@@ -3447,18 +3331,7 @@
     </w:p>
     <w:p>
       <w:pPr>
-        <w:rPr>
-          <w:rFonts w:ascii="Times New Roman" w:hAnsi="Times New Roman" w:cs="Times New Roman"/>
-          <w:b/>
-          <w:bCs/>
-          <w:sz w:val="24"/>
-          <w:szCs w:val="24"/>
-          <w:lang w:val="en-GB"/>
-        </w:rPr>
-      </w:pPr>
-    </w:p>
-    <w:p>
-      <w:pPr>
+        <w:spacing w:line="360" w:lineRule="auto"/>
         <w:rPr>
           <w:rFonts w:ascii="Times New Roman" w:hAnsi="Times New Roman" w:cs="Times New Roman"/>
           <w:b/>
@@ -3482,6 +3355,7 @@
     </w:p>
     <w:p>
       <w:pPr>
+        <w:spacing w:line="360" w:lineRule="auto"/>
         <w:rPr>
           <w:rFonts w:ascii="Times New Roman" w:hAnsi="Times New Roman" w:cs="Times New Roman"/>
           <w:b/>
@@ -3502,15 +3376,15 @@
           <w:lang w:val="en-GB"/>
         </w:rPr>
         <w:drawing>
-          <wp:anchor distT="0" distB="0" distL="114300" distR="114300" simplePos="0" relativeHeight="251662336" behindDoc="1" locked="0" layoutInCell="1" allowOverlap="1" wp14:anchorId="2E41B314" wp14:editId="66E60EC9">
+          <wp:anchor distT="0" distB="0" distL="114300" distR="114300" simplePos="0" relativeHeight="251663360" behindDoc="1" locked="0" layoutInCell="1" allowOverlap="1" wp14:anchorId="66CE9127" wp14:editId="1DA375B6">
             <wp:simplePos x="0" y="0"/>
             <wp:positionH relativeFrom="column">
-              <wp:posOffset>1488332</wp:posOffset>
+              <wp:posOffset>1489753</wp:posOffset>
             </wp:positionH>
             <wp:positionV relativeFrom="paragraph">
-              <wp:posOffset>10228</wp:posOffset>
+              <wp:posOffset>13834</wp:posOffset>
             </wp:positionV>
-            <wp:extent cx="2490281" cy="3871009"/>
+            <wp:extent cx="2489835" cy="3832261"/>
             <wp:effectExtent l="0" t="0" r="5715" b="0"/>
             <wp:wrapNone/>
             <wp:docPr id="1886863159" name="Picture 6" descr="A screenshot of a menu&#10;&#10;Description automatically generated"/>
@@ -3539,7 +3413,7 @@
                   <pic:spPr>
                     <a:xfrm>
                       <a:off x="0" y="0"/>
-                      <a:ext cx="2495440" cy="3879028"/>
+                      <a:ext cx="2499048" cy="3846441"/>
                     </a:xfrm>
                     <a:prstGeom prst="rect">
                       <a:avLst/>
@@ -3560,150 +3434,124 @@
     </w:p>
     <w:p>
       <w:pPr>
-        <w:rPr>
-          <w:rFonts w:ascii="Times New Roman" w:hAnsi="Times New Roman" w:cs="Times New Roman"/>
-          <w:b/>
-          <w:bCs/>
-          <w:sz w:val="24"/>
-          <w:szCs w:val="24"/>
-          <w:lang w:val="en-GB"/>
-        </w:rPr>
-      </w:pPr>
-    </w:p>
-    <w:p>
-      <w:pPr>
-        <w:rPr>
-          <w:rFonts w:ascii="Times New Roman" w:hAnsi="Times New Roman" w:cs="Times New Roman"/>
-          <w:b/>
-          <w:bCs/>
-          <w:sz w:val="24"/>
-          <w:szCs w:val="24"/>
-          <w:lang w:val="en-GB"/>
-        </w:rPr>
-      </w:pPr>
-    </w:p>
-    <w:p>
-      <w:pPr>
-        <w:rPr>
-          <w:rFonts w:ascii="Times New Roman" w:hAnsi="Times New Roman" w:cs="Times New Roman"/>
-          <w:b/>
-          <w:bCs/>
-          <w:sz w:val="24"/>
-          <w:szCs w:val="24"/>
-          <w:lang w:val="en-GB"/>
-        </w:rPr>
-      </w:pPr>
-    </w:p>
-    <w:p>
-      <w:pPr>
-        <w:rPr>
-          <w:rFonts w:ascii="Times New Roman" w:hAnsi="Times New Roman" w:cs="Times New Roman"/>
-          <w:b/>
-          <w:bCs/>
-          <w:sz w:val="24"/>
-          <w:szCs w:val="24"/>
-          <w:lang w:val="en-GB"/>
-        </w:rPr>
-      </w:pPr>
-    </w:p>
-    <w:p>
-      <w:pPr>
-        <w:rPr>
-          <w:rFonts w:ascii="Times New Roman" w:hAnsi="Times New Roman" w:cs="Times New Roman"/>
-          <w:b/>
-          <w:bCs/>
-          <w:sz w:val="24"/>
-          <w:szCs w:val="24"/>
-          <w:lang w:val="en-GB"/>
-        </w:rPr>
-      </w:pPr>
-    </w:p>
-    <w:p>
-      <w:pPr>
-        <w:rPr>
-          <w:rFonts w:ascii="Times New Roman" w:hAnsi="Times New Roman" w:cs="Times New Roman"/>
-          <w:b/>
-          <w:bCs/>
-          <w:sz w:val="24"/>
-          <w:szCs w:val="24"/>
-          <w:lang w:val="en-GB"/>
-        </w:rPr>
-      </w:pPr>
-    </w:p>
-    <w:p>
-      <w:pPr>
-        <w:rPr>
-          <w:rFonts w:ascii="Times New Roman" w:hAnsi="Times New Roman" w:cs="Times New Roman"/>
-          <w:b/>
-          <w:bCs/>
-          <w:sz w:val="24"/>
-          <w:szCs w:val="24"/>
-          <w:lang w:val="en-GB"/>
-        </w:rPr>
-      </w:pPr>
-    </w:p>
-    <w:p>
-      <w:pPr>
-        <w:rPr>
-          <w:rFonts w:ascii="Times New Roman" w:hAnsi="Times New Roman" w:cs="Times New Roman"/>
-          <w:b/>
-          <w:bCs/>
-          <w:sz w:val="24"/>
-          <w:szCs w:val="24"/>
-          <w:lang w:val="en-GB"/>
-        </w:rPr>
-      </w:pPr>
-    </w:p>
-    <w:p>
-      <w:pPr>
-        <w:rPr>
-          <w:rFonts w:ascii="Times New Roman" w:hAnsi="Times New Roman" w:cs="Times New Roman"/>
-          <w:b/>
-          <w:bCs/>
-          <w:sz w:val="24"/>
-          <w:szCs w:val="24"/>
-          <w:lang w:val="en-GB"/>
-        </w:rPr>
-      </w:pPr>
-    </w:p>
-    <w:p>
-      <w:pPr>
-        <w:rPr>
-          <w:rFonts w:ascii="Times New Roman" w:hAnsi="Times New Roman" w:cs="Times New Roman"/>
-          <w:b/>
-          <w:bCs/>
-          <w:sz w:val="24"/>
-          <w:szCs w:val="24"/>
-          <w:lang w:val="en-GB"/>
-        </w:rPr>
-      </w:pPr>
-    </w:p>
-    <w:p>
-      <w:pPr>
-        <w:rPr>
-          <w:rFonts w:ascii="Times New Roman" w:hAnsi="Times New Roman" w:cs="Times New Roman"/>
-          <w:b/>
-          <w:bCs/>
-          <w:sz w:val="24"/>
-          <w:szCs w:val="24"/>
-          <w:lang w:val="en-GB"/>
-        </w:rPr>
-      </w:pPr>
-    </w:p>
-    <w:p>
-      <w:pPr>
-        <w:rPr>
-          <w:rFonts w:ascii="Times New Roman" w:hAnsi="Times New Roman" w:cs="Times New Roman"/>
-          <w:b/>
-          <w:bCs/>
-          <w:sz w:val="24"/>
-          <w:szCs w:val="24"/>
-          <w:lang w:val="en-GB"/>
-        </w:rPr>
-      </w:pPr>
-    </w:p>
-    <w:p>
-      <w:pPr>
+        <w:spacing w:line="360" w:lineRule="auto"/>
+        <w:rPr>
+          <w:rFonts w:ascii="Times New Roman" w:hAnsi="Times New Roman" w:cs="Times New Roman"/>
+          <w:b/>
+          <w:bCs/>
+          <w:sz w:val="24"/>
+          <w:szCs w:val="24"/>
+          <w:lang w:val="en-GB"/>
+        </w:rPr>
+      </w:pPr>
+    </w:p>
+    <w:p>
+      <w:pPr>
+        <w:spacing w:line="360" w:lineRule="auto"/>
+        <w:rPr>
+          <w:rFonts w:ascii="Times New Roman" w:hAnsi="Times New Roman" w:cs="Times New Roman"/>
+          <w:b/>
+          <w:bCs/>
+          <w:sz w:val="24"/>
+          <w:szCs w:val="24"/>
+          <w:lang w:val="en-GB"/>
+        </w:rPr>
+      </w:pPr>
+    </w:p>
+    <w:p>
+      <w:pPr>
+        <w:spacing w:line="360" w:lineRule="auto"/>
+        <w:rPr>
+          <w:rFonts w:ascii="Times New Roman" w:hAnsi="Times New Roman" w:cs="Times New Roman"/>
+          <w:b/>
+          <w:bCs/>
+          <w:sz w:val="24"/>
+          <w:szCs w:val="24"/>
+          <w:lang w:val="en-GB"/>
+        </w:rPr>
+      </w:pPr>
+    </w:p>
+    <w:p>
+      <w:pPr>
+        <w:spacing w:line="360" w:lineRule="auto"/>
+        <w:rPr>
+          <w:rFonts w:ascii="Times New Roman" w:hAnsi="Times New Roman" w:cs="Times New Roman"/>
+          <w:b/>
+          <w:bCs/>
+          <w:sz w:val="24"/>
+          <w:szCs w:val="24"/>
+          <w:lang w:val="en-GB"/>
+        </w:rPr>
+      </w:pPr>
+    </w:p>
+    <w:p>
+      <w:pPr>
+        <w:spacing w:line="360" w:lineRule="auto"/>
+        <w:rPr>
+          <w:rFonts w:ascii="Times New Roman" w:hAnsi="Times New Roman" w:cs="Times New Roman"/>
+          <w:b/>
+          <w:bCs/>
+          <w:sz w:val="24"/>
+          <w:szCs w:val="24"/>
+          <w:lang w:val="en-GB"/>
+        </w:rPr>
+      </w:pPr>
+    </w:p>
+    <w:p>
+      <w:pPr>
+        <w:spacing w:line="360" w:lineRule="auto"/>
+        <w:rPr>
+          <w:rFonts w:ascii="Times New Roman" w:hAnsi="Times New Roman" w:cs="Times New Roman"/>
+          <w:b/>
+          <w:bCs/>
+          <w:sz w:val="24"/>
+          <w:szCs w:val="24"/>
+          <w:lang w:val="en-GB"/>
+        </w:rPr>
+      </w:pPr>
+    </w:p>
+    <w:p>
+      <w:pPr>
+        <w:spacing w:line="360" w:lineRule="auto"/>
+        <w:rPr>
+          <w:rFonts w:ascii="Times New Roman" w:hAnsi="Times New Roman" w:cs="Times New Roman"/>
+          <w:b/>
+          <w:bCs/>
+          <w:sz w:val="24"/>
+          <w:szCs w:val="24"/>
+          <w:lang w:val="en-GB"/>
+        </w:rPr>
+      </w:pPr>
+    </w:p>
+    <w:p>
+      <w:pPr>
+        <w:spacing w:line="360" w:lineRule="auto"/>
+        <w:rPr>
+          <w:rFonts w:ascii="Times New Roman" w:hAnsi="Times New Roman" w:cs="Times New Roman"/>
+          <w:b/>
+          <w:bCs/>
+          <w:sz w:val="24"/>
+          <w:szCs w:val="24"/>
+          <w:lang w:val="en-GB"/>
+        </w:rPr>
+      </w:pPr>
+    </w:p>
+    <w:p>
+      <w:pPr>
+        <w:spacing w:line="360" w:lineRule="auto"/>
+        <w:rPr>
+          <w:rFonts w:ascii="Times New Roman" w:hAnsi="Times New Roman" w:cs="Times New Roman"/>
+          <w:b/>
+          <w:bCs/>
+          <w:sz w:val="24"/>
+          <w:szCs w:val="24"/>
+          <w:lang w:val="en-GB"/>
+        </w:rPr>
+      </w:pPr>
+    </w:p>
+    <w:p>
+      <w:pPr>
+        <w:spacing w:line="360" w:lineRule="auto"/>
         <w:rPr>
           <w:rFonts w:ascii="Times New Roman" w:hAnsi="Times New Roman" w:cs="Times New Roman"/>
           <w:b/>
@@ -3786,6 +3634,7 @@
     </w:p>
     <w:p>
       <w:pPr>
+        <w:spacing w:line="360" w:lineRule="auto"/>
         <w:rPr>
           <w:rFonts w:ascii="Times New Roman" w:hAnsi="Times New Roman" w:cs="Times New Roman"/>
           <w:b/>
@@ -3806,7 +3655,7 @@
           <w:lang w:val="en-GB"/>
         </w:rPr>
         <w:drawing>
-          <wp:anchor distT="0" distB="0" distL="114300" distR="114300" simplePos="0" relativeHeight="251661312" behindDoc="1" locked="0" layoutInCell="1" allowOverlap="1" wp14:anchorId="59B9228C" wp14:editId="0B32E29B">
+          <wp:anchor distT="0" distB="0" distL="114300" distR="114300" simplePos="0" relativeHeight="251662336" behindDoc="1" locked="0" layoutInCell="1" allowOverlap="1" wp14:anchorId="22E79A37" wp14:editId="2A13F451">
             <wp:simplePos x="0" y="0"/>
             <wp:positionH relativeFrom="column">
               <wp:posOffset>1429385</wp:posOffset>
@@ -3878,81 +3727,64 @@
           <w:szCs w:val="24"/>
           <w:lang w:val="en-GB"/>
         </w:rPr>
-        <w:t xml:space="preserve">Screen </w:t>
-      </w:r>
-      <w:r>
-        <w:rPr>
-          <w:rFonts w:ascii="Times New Roman" w:hAnsi="Times New Roman" w:cs="Times New Roman"/>
-          <w:b/>
-          <w:bCs/>
-          <w:sz w:val="24"/>
-          <w:szCs w:val="24"/>
-          <w:lang w:val="en-GB"/>
-        </w:rPr>
-        <w:t>5</w:t>
-      </w:r>
-      <w:r>
-        <w:rPr>
-          <w:rFonts w:ascii="Times New Roman" w:hAnsi="Times New Roman" w:cs="Times New Roman"/>
-          <w:b/>
-          <w:bCs/>
-          <w:sz w:val="24"/>
-          <w:szCs w:val="24"/>
-          <w:lang w:val="en-GB"/>
-        </w:rPr>
-        <w:t>: Barista Mode</w:t>
-      </w:r>
-    </w:p>
-    <w:p>
-      <w:pPr>
-        <w:rPr>
-          <w:rFonts w:ascii="Times New Roman" w:hAnsi="Times New Roman" w:cs="Times New Roman"/>
-          <w:b/>
-          <w:bCs/>
-          <w:sz w:val="24"/>
-          <w:szCs w:val="24"/>
-          <w:lang w:val="en-GB"/>
-        </w:rPr>
-      </w:pPr>
-    </w:p>
-    <w:p>
-      <w:pPr>
-        <w:rPr>
-          <w:rFonts w:ascii="Times New Roman" w:hAnsi="Times New Roman" w:cs="Times New Roman"/>
-          <w:b/>
-          <w:bCs/>
-          <w:sz w:val="24"/>
-          <w:szCs w:val="24"/>
-          <w:lang w:val="en-GB"/>
-        </w:rPr>
-      </w:pPr>
-    </w:p>
-    <w:p>
-      <w:pPr>
-        <w:rPr>
-          <w:rFonts w:ascii="Times New Roman" w:hAnsi="Times New Roman" w:cs="Times New Roman"/>
-          <w:b/>
-          <w:bCs/>
-          <w:sz w:val="24"/>
-          <w:szCs w:val="24"/>
-          <w:lang w:val="en-GB"/>
-        </w:rPr>
-      </w:pPr>
-    </w:p>
-    <w:p>
-      <w:pPr>
-        <w:rPr>
-          <w:rFonts w:ascii="Times New Roman" w:hAnsi="Times New Roman" w:cs="Times New Roman"/>
-          <w:b/>
-          <w:bCs/>
-          <w:sz w:val="24"/>
-          <w:szCs w:val="24"/>
-          <w:lang w:val="en-GB"/>
-        </w:rPr>
-      </w:pPr>
-    </w:p>
-    <w:p>
-      <w:pPr>
+        <w:t>Screen 5: Barista Mode</w:t>
+      </w:r>
+    </w:p>
+    <w:p>
+      <w:pPr>
+        <w:spacing w:line="360" w:lineRule="auto"/>
+        <w:rPr>
+          <w:rFonts w:ascii="Times New Roman" w:hAnsi="Times New Roman" w:cs="Times New Roman"/>
+          <w:b/>
+          <w:bCs/>
+          <w:sz w:val="24"/>
+          <w:szCs w:val="24"/>
+          <w:lang w:val="en-GB"/>
+        </w:rPr>
+      </w:pPr>
+    </w:p>
+    <w:p>
+      <w:pPr>
+        <w:spacing w:line="360" w:lineRule="auto"/>
+        <w:rPr>
+          <w:rFonts w:ascii="Times New Roman" w:hAnsi="Times New Roman" w:cs="Times New Roman"/>
+          <w:b/>
+          <w:bCs/>
+          <w:sz w:val="24"/>
+          <w:szCs w:val="24"/>
+          <w:lang w:val="en-GB"/>
+        </w:rPr>
+      </w:pPr>
+    </w:p>
+    <w:p>
+      <w:pPr>
+        <w:spacing w:line="360" w:lineRule="auto"/>
+        <w:rPr>
+          <w:rFonts w:ascii="Times New Roman" w:hAnsi="Times New Roman" w:cs="Times New Roman"/>
+          <w:b/>
+          <w:bCs/>
+          <w:sz w:val="24"/>
+          <w:szCs w:val="24"/>
+          <w:lang w:val="en-GB"/>
+        </w:rPr>
+      </w:pPr>
+    </w:p>
+    <w:p>
+      <w:pPr>
+        <w:spacing w:line="360" w:lineRule="auto"/>
+        <w:rPr>
+          <w:rFonts w:ascii="Times New Roman" w:hAnsi="Times New Roman" w:cs="Times New Roman"/>
+          <w:b/>
+          <w:bCs/>
+          <w:sz w:val="24"/>
+          <w:szCs w:val="24"/>
+          <w:lang w:val="en-GB"/>
+        </w:rPr>
+      </w:pPr>
+    </w:p>
+    <w:p>
+      <w:pPr>
+        <w:spacing w:line="360" w:lineRule="auto"/>
         <w:rPr>
           <w:rFonts w:ascii="Times New Roman" w:hAnsi="Times New Roman" w:cs="Times New Roman"/>
           <w:b/>
@@ -3966,6 +3798,7 @@
     </w:p>
     <w:p>
       <w:pPr>
+        <w:spacing w:line="360" w:lineRule="auto"/>
         <w:rPr>
           <w:rFonts w:ascii="Times New Roman" w:hAnsi="Times New Roman" w:cs="Times New Roman"/>
           <w:b/>
@@ -3979,6 +3812,7 @@
     </w:p>
     <w:p>
       <w:pPr>
+        <w:spacing w:line="360" w:lineRule="auto"/>
         <w:rPr>
           <w:rFonts w:ascii="Times New Roman" w:hAnsi="Times New Roman" w:cs="Times New Roman"/>
           <w:b/>
@@ -3992,6 +3826,7 @@
     </w:p>
     <w:p>
       <w:pPr>
+        <w:spacing w:line="360" w:lineRule="auto"/>
         <w:rPr>
           <w:rFonts w:ascii="Times New Roman" w:hAnsi="Times New Roman" w:cs="Times New Roman"/>
           <w:b/>
@@ -4005,6 +3840,7 @@
     </w:p>
     <w:p>
       <w:pPr>
+        <w:spacing w:line="360" w:lineRule="auto"/>
         <w:rPr>
           <w:rFonts w:ascii="Times New Roman" w:hAnsi="Times New Roman" w:cs="Times New Roman"/>
           <w:b/>
@@ -4018,6 +3854,7 @@
     </w:p>
     <w:p>
       <w:pPr>
+        <w:spacing w:line="360" w:lineRule="auto"/>
         <w:rPr>
           <w:rFonts w:ascii="Times New Roman" w:hAnsi="Times New Roman" w:cs="Times New Roman"/>
           <w:b/>
@@ -4031,6 +3868,7 @@
     </w:p>
     <w:p>
       <w:pPr>
+        <w:spacing w:line="360" w:lineRule="auto"/>
         <w:rPr>
           <w:rFonts w:ascii="Times New Roman" w:hAnsi="Times New Roman" w:cs="Times New Roman"/>
           <w:b/>
@@ -4044,6 +3882,245 @@
     </w:p>
     <w:p>
       <w:pPr>
+        <w:spacing w:line="360" w:lineRule="auto"/>
+        <w:rPr>
+          <w:rFonts w:ascii="Times New Roman" w:hAnsi="Times New Roman" w:cs="Times New Roman"/>
+          <w:sz w:val="24"/>
+          <w:szCs w:val="24"/>
+          <w:lang w:val="en-GB"/>
+        </w:rPr>
+      </w:pPr>
+      <w:r>
+        <w:rPr>
+          <w:rFonts w:ascii="Times New Roman" w:hAnsi="Times New Roman" w:cs="Times New Roman"/>
+          <w:sz w:val="24"/>
+          <w:szCs w:val="24"/>
+          <w:lang w:val="en-GB"/>
+        </w:rPr>
+        <w:t xml:space="preserve">In </w:t>
+      </w:r>
+      <w:r>
+        <w:rPr>
+          <w:rFonts w:ascii="Times New Roman" w:hAnsi="Times New Roman" w:cs="Times New Roman"/>
+          <w:sz w:val="24"/>
+          <w:szCs w:val="24"/>
+          <w:lang w:val="en-GB"/>
+        </w:rPr>
+        <w:t xml:space="preserve">barista mode, the user has lots of options. The barista has alerts which will appear and change at different temperature ranges. The alerts may be a little different compared to the individual mode, for example “Ready to go!” seems more fitting for a busy barista aiming to get lots of drinks out to eager customers. </w:t>
+      </w:r>
+    </w:p>
+    <w:p>
+      <w:pPr>
+        <w:spacing w:line="360" w:lineRule="auto"/>
+        <w:rPr>
+          <w:rFonts w:ascii="Times New Roman" w:hAnsi="Times New Roman" w:cs="Times New Roman"/>
+          <w:sz w:val="24"/>
+          <w:szCs w:val="24"/>
+          <w:lang w:val="en-GB"/>
+        </w:rPr>
+      </w:pPr>
+      <w:r>
+        <w:rPr>
+          <w:rFonts w:ascii="Times New Roman" w:hAnsi="Times New Roman" w:cs="Times New Roman"/>
+          <w:sz w:val="24"/>
+          <w:szCs w:val="24"/>
+          <w:lang w:val="en-GB"/>
+        </w:rPr>
+        <w:t xml:space="preserve">The current temperature of the drink is shown just below the notifications section, this will be updated in real time when the temperature of the drink changes. </w:t>
+      </w:r>
+    </w:p>
+    <w:p>
+      <w:pPr>
+        <w:spacing w:line="360" w:lineRule="auto"/>
+        <w:rPr>
+          <w:rFonts w:ascii="Times New Roman" w:hAnsi="Times New Roman" w:cs="Times New Roman"/>
+          <w:sz w:val="24"/>
+          <w:szCs w:val="24"/>
+          <w:lang w:val="en-GB"/>
+        </w:rPr>
+      </w:pPr>
+      <w:r>
+        <w:rPr>
+          <w:rFonts w:ascii="Times New Roman" w:hAnsi="Times New Roman" w:cs="Times New Roman"/>
+          <w:sz w:val="24"/>
+          <w:szCs w:val="24"/>
+          <w:lang w:val="en-GB"/>
+        </w:rPr>
+        <w:t xml:space="preserve">The difference between barista and individual mode, is the barista has more controls. The barista can select whether the drink is hot or iced in the controls on the left of the screen. This allows for the temperature to be read more accurately, for example if the barista has set an iced latte on the coaster, the application must show alerts that are related to cold drinks such as “Ice is starting to melt!” if the temperature has fallen below the ideal temperature for iced drinks. This can be applied for hot drinks also and ensures notifications on screen and temperatures tracked are read more accurately according to the drink type. </w:t>
+      </w:r>
+    </w:p>
+    <w:p>
+      <w:pPr>
+        <w:spacing w:line="360" w:lineRule="auto"/>
+        <w:rPr>
+          <w:rFonts w:ascii="Times New Roman" w:hAnsi="Times New Roman" w:cs="Times New Roman"/>
+          <w:sz w:val="24"/>
+          <w:szCs w:val="24"/>
+          <w:lang w:val="en-GB"/>
+        </w:rPr>
+      </w:pPr>
+      <w:r>
+        <w:rPr>
+          <w:rFonts w:ascii="Times New Roman" w:hAnsi="Times New Roman" w:cs="Times New Roman"/>
+          <w:sz w:val="24"/>
+          <w:szCs w:val="24"/>
+          <w:lang w:val="en-GB"/>
+        </w:rPr>
+        <w:lastRenderedPageBreak/>
+        <w:t>The barista can select the option of “Extra Hot”, allowing for special orders of extra hot drinks, in this case the alert can be updated to suit drinks which are above the ideal or optimal drinking temperature.</w:t>
+      </w:r>
+    </w:p>
+    <w:p>
+      <w:pPr>
+        <w:spacing w:line="360" w:lineRule="auto"/>
+        <w:rPr>
+          <w:rFonts w:ascii="Times New Roman" w:hAnsi="Times New Roman" w:cs="Times New Roman"/>
+          <w:sz w:val="24"/>
+          <w:szCs w:val="24"/>
+          <w:lang w:val="en-GB"/>
+        </w:rPr>
+      </w:pPr>
+      <w:r>
+        <w:rPr>
+          <w:rFonts w:ascii="Times New Roman" w:hAnsi="Times New Roman" w:cs="Times New Roman"/>
+          <w:sz w:val="24"/>
+          <w:szCs w:val="24"/>
+          <w:lang w:val="en-GB"/>
+        </w:rPr>
+        <w:t xml:space="preserve">The barista user can view what drink they have selected, in a busy workplace like a café it can be easy for workers to forget what the current order is. Or for waiters coming to bring out drinks to customers, it is valuable for them to easily see on screen what coffee is currently on the coaster. </w:t>
+      </w:r>
+    </w:p>
+    <w:p>
+      <w:pPr>
+        <w:spacing w:line="360" w:lineRule="auto"/>
+        <w:rPr>
+          <w:rFonts w:ascii="Times New Roman" w:hAnsi="Times New Roman" w:cs="Times New Roman"/>
+          <w:sz w:val="24"/>
+          <w:szCs w:val="24"/>
+          <w:lang w:val="en-GB"/>
+        </w:rPr>
+      </w:pPr>
+      <w:r>
+        <w:rPr>
+          <w:rFonts w:ascii="Times New Roman" w:hAnsi="Times New Roman" w:cs="Times New Roman"/>
+          <w:sz w:val="24"/>
+          <w:szCs w:val="24"/>
+          <w:lang w:val="en-GB"/>
+        </w:rPr>
+        <w:t xml:space="preserve">The barista can select the button on the top left corner, this button will take them to screen 6. Once a coffee has went out to the customer the barista can select the finish button to go back to the loading screen, until another coffee order comes in. </w:t>
+      </w:r>
+    </w:p>
+    <w:p>
+      <w:pPr>
+        <w:spacing w:line="360" w:lineRule="auto"/>
+        <w:rPr>
+          <w:rFonts w:ascii="Times New Roman" w:hAnsi="Times New Roman" w:cs="Times New Roman"/>
+          <w:b/>
+          <w:bCs/>
+          <w:sz w:val="24"/>
+          <w:szCs w:val="24"/>
+          <w:lang w:val="en-GB"/>
+        </w:rPr>
+      </w:pPr>
+      <w:r>
+        <w:rPr>
+          <w:rFonts w:ascii="Times New Roman" w:hAnsi="Times New Roman" w:cs="Times New Roman"/>
+          <w:b/>
+          <w:bCs/>
+          <w:noProof/>
+          <w:sz w:val="24"/>
+          <w:szCs w:val="24"/>
+          <w:lang w:val="en-GB"/>
+        </w:rPr>
+        <w:drawing>
+          <wp:anchor distT="0" distB="0" distL="114300" distR="114300" simplePos="0" relativeHeight="251664384" behindDoc="0" locked="0" layoutInCell="1" allowOverlap="1" wp14:anchorId="5A909413" wp14:editId="778D9622">
+            <wp:simplePos x="0" y="0"/>
+            <wp:positionH relativeFrom="margin">
+              <wp:align>center</wp:align>
+            </wp:positionH>
+            <wp:positionV relativeFrom="paragraph">
+              <wp:posOffset>281190</wp:posOffset>
+            </wp:positionV>
+            <wp:extent cx="2475865" cy="3852809"/>
+            <wp:effectExtent l="0" t="0" r="635" b="0"/>
+            <wp:wrapSquare wrapText="bothSides"/>
+            <wp:docPr id="1586543029" name="Picture 1" descr="A screenshot of a phone&#10;&#10;Description automatically generated"/>
+            <wp:cNvGraphicFramePr>
+              <a:graphicFrameLocks xmlns:a="http://schemas.openxmlformats.org/drawingml/2006/main" noChangeAspect="1"/>
+            </wp:cNvGraphicFramePr>
+            <a:graphic xmlns:a="http://schemas.openxmlformats.org/drawingml/2006/main">
+              <a:graphicData uri="http://schemas.openxmlformats.org/drawingml/2006/picture">
+                <pic:pic xmlns:pic="http://schemas.openxmlformats.org/drawingml/2006/picture">
+                  <pic:nvPicPr>
+                    <pic:cNvPr id="1586543029" name="Picture 1" descr="A screenshot of a phone&#10;&#10;Description automatically generated"/>
+                    <pic:cNvPicPr/>
+                  </pic:nvPicPr>
+                  <pic:blipFill>
+                    <a:blip r:embed="rId18">
+                      <a:extLst>
+                        <a:ext uri="{28A0092B-C50C-407E-A947-70E740481C1C}">
+                          <a14:useLocalDpi xmlns:a14="http://schemas.microsoft.com/office/drawing/2010/main" val="0"/>
+                        </a:ext>
+                      </a:extLst>
+                    </a:blip>
+                    <a:stretch>
+                      <a:fillRect/>
+                    </a:stretch>
+                  </pic:blipFill>
+                  <pic:spPr>
+                    <a:xfrm>
+                      <a:off x="0" y="0"/>
+                      <a:ext cx="2475865" cy="3852809"/>
+                    </a:xfrm>
+                    <a:prstGeom prst="rect">
+                      <a:avLst/>
+                    </a:prstGeom>
+                  </pic:spPr>
+                </pic:pic>
+              </a:graphicData>
+            </a:graphic>
+          </wp:anchor>
+        </w:drawing>
+      </w:r>
+      <w:r>
+        <w:rPr>
+          <w:rFonts w:ascii="Times New Roman" w:hAnsi="Times New Roman" w:cs="Times New Roman"/>
+          <w:b/>
+          <w:bCs/>
+          <w:sz w:val="24"/>
+          <w:szCs w:val="24"/>
+          <w:lang w:val="en-GB"/>
+        </w:rPr>
+        <w:t>Screen 6</w:t>
+      </w:r>
+      <w:r>
+        <w:rPr>
+          <w:rFonts w:ascii="Times New Roman" w:hAnsi="Times New Roman" w:cs="Times New Roman"/>
+          <w:b/>
+          <w:bCs/>
+          <w:sz w:val="24"/>
+          <w:szCs w:val="24"/>
+          <w:lang w:val="en-GB"/>
+        </w:rPr>
+        <w:t xml:space="preserve">: Barista Controls </w:t>
+      </w:r>
+    </w:p>
+    <w:p>
+      <w:pPr>
+        <w:spacing w:line="360" w:lineRule="auto"/>
+        <w:rPr>
+          <w:rFonts w:ascii="Times New Roman" w:hAnsi="Times New Roman" w:cs="Times New Roman"/>
+          <w:b/>
+          <w:bCs/>
+          <w:sz w:val="24"/>
+          <w:szCs w:val="24"/>
+          <w:lang w:val="en-GB"/>
+        </w:rPr>
+      </w:pPr>
+    </w:p>
+    <w:p>
+      <w:pPr>
+        <w:spacing w:line="360" w:lineRule="auto"/>
         <w:rPr>
           <w:rFonts w:ascii="Times New Roman" w:hAnsi="Times New Roman" w:cs="Times New Roman"/>
           <w:b/>
@@ -4057,6 +4134,7 @@
     </w:p>
     <w:p>
       <w:pPr>
+        <w:spacing w:line="360" w:lineRule="auto"/>
         <w:rPr>
           <w:rFonts w:ascii="Times New Roman" w:hAnsi="Times New Roman" w:cs="Times New Roman"/>
           <w:b/>
@@ -4070,6 +4148,7 @@
     </w:p>
     <w:p>
       <w:pPr>
+        <w:spacing w:line="360" w:lineRule="auto"/>
         <w:rPr>
           <w:rFonts w:ascii="Times New Roman" w:hAnsi="Times New Roman" w:cs="Times New Roman"/>
           <w:b/>
@@ -4086,188 +4165,1123 @@
         <w:spacing w:line="360" w:lineRule="auto"/>
         <w:rPr>
           <w:rFonts w:ascii="Times New Roman" w:hAnsi="Times New Roman" w:cs="Times New Roman"/>
-          <w:sz w:val="24"/>
-          <w:szCs w:val="24"/>
-          <w:lang w:val="en-GB"/>
-        </w:rPr>
-      </w:pPr>
-      <w:r>
-        <w:rPr>
-          <w:rFonts w:ascii="Times New Roman" w:hAnsi="Times New Roman" w:cs="Times New Roman"/>
-          <w:sz w:val="24"/>
-          <w:szCs w:val="24"/>
-          <w:lang w:val="en-GB"/>
-        </w:rPr>
-        <w:t xml:space="preserve">In </w:t>
-      </w:r>
-      <w:r>
-        <w:rPr>
-          <w:rFonts w:ascii="Times New Roman" w:hAnsi="Times New Roman" w:cs="Times New Roman"/>
-          <w:sz w:val="24"/>
-          <w:szCs w:val="24"/>
-          <w:lang w:val="en-GB"/>
-        </w:rPr>
-        <w:t xml:space="preserve">barista mode, the user has lots of options. Firstly, the barista has the same options as individual mode, I have not included the percentage of the amount in the cup as it doesn’t seem necessary in the case of a barista. It is assumed that drinks are freshly made and won’t have someone drinking out of the cup whilst it is set on the coaster. </w:t>
-      </w:r>
-    </w:p>
-    <w:p>
-      <w:pPr>
-        <w:spacing w:line="360" w:lineRule="auto"/>
-        <w:rPr>
-          <w:rFonts w:ascii="Times New Roman" w:hAnsi="Times New Roman" w:cs="Times New Roman"/>
-          <w:sz w:val="24"/>
-          <w:szCs w:val="24"/>
-          <w:lang w:val="en-GB"/>
-        </w:rPr>
-      </w:pPr>
-      <w:r>
-        <w:rPr>
-          <w:rFonts w:ascii="Times New Roman" w:hAnsi="Times New Roman" w:cs="Times New Roman"/>
-          <w:sz w:val="24"/>
-          <w:szCs w:val="24"/>
-          <w:lang w:val="en-GB"/>
-        </w:rPr>
-        <w:t>Apart from this, the barista has alerts which will appear and change at different temperature ranges. The alerts may be a little different compared to the individual mode, for example “Ready to go!” seems more fitting for a busy barista</w:t>
-      </w:r>
-      <w:r>
-        <w:rPr>
-          <w:rFonts w:ascii="Times New Roman" w:hAnsi="Times New Roman" w:cs="Times New Roman"/>
-          <w:sz w:val="24"/>
-          <w:szCs w:val="24"/>
-          <w:lang w:val="en-GB"/>
-        </w:rPr>
-        <w:t xml:space="preserve"> aiming to get lots of drinks out to eager customers. </w:t>
-      </w:r>
-    </w:p>
-    <w:p>
-      <w:pPr>
-        <w:spacing w:line="360" w:lineRule="auto"/>
-        <w:rPr>
-          <w:rFonts w:ascii="Times New Roman" w:hAnsi="Times New Roman" w:cs="Times New Roman"/>
-          <w:sz w:val="24"/>
-          <w:szCs w:val="24"/>
-          <w:lang w:val="en-GB"/>
-        </w:rPr>
-      </w:pPr>
-      <w:r>
-        <w:rPr>
-          <w:rFonts w:ascii="Times New Roman" w:hAnsi="Times New Roman" w:cs="Times New Roman"/>
-          <w:sz w:val="24"/>
-          <w:szCs w:val="24"/>
-          <w:lang w:val="en-GB"/>
-        </w:rPr>
-        <w:t xml:space="preserve">The difference between barista and individual mode, is the barista has more controls. The barista can select whether the drink is hot or iced in the controls on the left of the screen. This allows for the temperature to be read more accurately, for example if the barista has set an iced latte on the coaster, the application must show alerts that are related to cold drinks such as “Ice is starting to melt!” if the temperature has fallen below the ideal temperature for iced </w:t>
-      </w:r>
-      <w:r>
-        <w:rPr>
-          <w:rFonts w:ascii="Times New Roman" w:hAnsi="Times New Roman" w:cs="Times New Roman"/>
+          <w:b/>
+          <w:bCs/>
+          <w:sz w:val="24"/>
+          <w:szCs w:val="24"/>
+          <w:u w:val="single"/>
+          <w:lang w:val="en-GB"/>
+        </w:rPr>
+      </w:pPr>
+    </w:p>
+    <w:p>
+      <w:pPr>
+        <w:spacing w:line="360" w:lineRule="auto"/>
+        <w:rPr>
+          <w:rFonts w:ascii="Times New Roman" w:hAnsi="Times New Roman" w:cs="Times New Roman"/>
+          <w:b/>
+          <w:bCs/>
+          <w:sz w:val="24"/>
+          <w:szCs w:val="24"/>
+          <w:u w:val="single"/>
+          <w:lang w:val="en-GB"/>
+        </w:rPr>
+      </w:pPr>
+    </w:p>
+    <w:p>
+      <w:pPr>
+        <w:spacing w:line="360" w:lineRule="auto"/>
+        <w:rPr>
+          <w:rFonts w:ascii="Times New Roman" w:hAnsi="Times New Roman" w:cs="Times New Roman"/>
+          <w:b/>
+          <w:bCs/>
+          <w:sz w:val="24"/>
+          <w:szCs w:val="24"/>
+          <w:u w:val="single"/>
+          <w:lang w:val="en-GB"/>
+        </w:rPr>
+      </w:pPr>
+    </w:p>
+    <w:p>
+      <w:pPr>
+        <w:spacing w:line="360" w:lineRule="auto"/>
+        <w:rPr>
+          <w:rFonts w:ascii="Times New Roman" w:hAnsi="Times New Roman" w:cs="Times New Roman"/>
+          <w:b/>
+          <w:bCs/>
+          <w:sz w:val="24"/>
+          <w:szCs w:val="24"/>
+          <w:u w:val="single"/>
+          <w:lang w:val="en-GB"/>
+        </w:rPr>
+      </w:pPr>
+    </w:p>
+    <w:p>
+      <w:pPr>
+        <w:spacing w:line="360" w:lineRule="auto"/>
+        <w:rPr>
+          <w:rFonts w:ascii="Times New Roman" w:hAnsi="Times New Roman" w:cs="Times New Roman"/>
+          <w:b/>
+          <w:bCs/>
+          <w:sz w:val="24"/>
+          <w:szCs w:val="24"/>
+          <w:u w:val="single"/>
+          <w:lang w:val="en-GB"/>
+        </w:rPr>
+      </w:pPr>
+    </w:p>
+    <w:p>
+      <w:pPr>
+        <w:spacing w:line="360" w:lineRule="auto"/>
+        <w:rPr>
+          <w:rFonts w:ascii="Times New Roman" w:hAnsi="Times New Roman" w:cs="Times New Roman"/>
+          <w:b/>
+          <w:bCs/>
+          <w:sz w:val="24"/>
+          <w:szCs w:val="24"/>
+          <w:u w:val="single"/>
+          <w:lang w:val="en-GB"/>
+        </w:rPr>
+      </w:pPr>
+    </w:p>
+    <w:p>
+      <w:pPr>
+        <w:spacing w:line="360" w:lineRule="auto"/>
+        <w:rPr>
+          <w:rFonts w:ascii="Times New Roman" w:hAnsi="Times New Roman" w:cs="Times New Roman"/>
+          <w:b/>
+          <w:bCs/>
+          <w:sz w:val="24"/>
+          <w:szCs w:val="24"/>
+          <w:u w:val="single"/>
+          <w:lang w:val="en-GB"/>
+        </w:rPr>
+      </w:pPr>
+    </w:p>
+    <w:p>
+      <w:pPr>
+        <w:spacing w:line="360" w:lineRule="auto"/>
+        <w:rPr>
+          <w:rFonts w:ascii="Times New Roman" w:hAnsi="Times New Roman" w:cs="Times New Roman"/>
+          <w:sz w:val="24"/>
+          <w:szCs w:val="24"/>
+          <w:lang w:val="en-GB"/>
+        </w:rPr>
+      </w:pPr>
+      <w:r>
+        <w:rPr>
+          <w:rFonts w:ascii="Times New Roman" w:hAnsi="Times New Roman" w:cs="Times New Roman"/>
+          <w:sz w:val="24"/>
+          <w:szCs w:val="24"/>
+          <w:lang w:val="en-GB"/>
+        </w:rPr>
+        <w:t>T</w:t>
+      </w:r>
+      <w:r>
+        <w:rPr>
+          <w:rFonts w:ascii="Times New Roman" w:hAnsi="Times New Roman" w:cs="Times New Roman"/>
+          <w:sz w:val="24"/>
+          <w:szCs w:val="24"/>
+          <w:lang w:val="en-GB"/>
+        </w:rPr>
+        <w:t xml:space="preserve">his screen is almost like an admin dashboard for the barista, they have access to adding, editing or removing drinks, the database will be updated accordingly. When the user clicks the add, edit, remove or show all buttons it will take them to the corresponding screen. </w:t>
+      </w:r>
+    </w:p>
+    <w:p>
+      <w:pPr>
+        <w:spacing w:line="360" w:lineRule="auto"/>
+        <w:rPr>
+          <w:rFonts w:ascii="Times New Roman" w:hAnsi="Times New Roman" w:cs="Times New Roman"/>
+          <w:b/>
+          <w:bCs/>
+          <w:sz w:val="24"/>
+          <w:szCs w:val="24"/>
+          <w:lang w:val="en-GB"/>
+        </w:rPr>
+      </w:pPr>
+      <w:r>
+        <w:rPr>
+          <w:rFonts w:ascii="Times New Roman" w:hAnsi="Times New Roman" w:cs="Times New Roman"/>
+          <w:b/>
+          <w:bCs/>
+          <w:noProof/>
           <w:sz w:val="24"/>
           <w:szCs w:val="24"/>
           <w:lang w:val="en-GB"/>
         </w:rPr>
         <w:lastRenderedPageBreak/>
-        <w:t xml:space="preserve">drinks. This can be applied for hot drinks </w:t>
-      </w:r>
-      <w:r>
-        <w:rPr>
-          <w:rFonts w:ascii="Times New Roman" w:hAnsi="Times New Roman" w:cs="Times New Roman"/>
-          <w:sz w:val="24"/>
-          <w:szCs w:val="24"/>
-          <w:lang w:val="en-GB"/>
-        </w:rPr>
-        <w:t>also and</w:t>
-      </w:r>
-      <w:r>
-        <w:rPr>
-          <w:rFonts w:ascii="Times New Roman" w:hAnsi="Times New Roman" w:cs="Times New Roman"/>
-          <w:sz w:val="24"/>
-          <w:szCs w:val="24"/>
-          <w:lang w:val="en-GB"/>
-        </w:rPr>
-        <w:t xml:space="preserve"> ensures notifications on screen and temperatures tracked are read more accurately</w:t>
-      </w:r>
-      <w:r>
-        <w:rPr>
-          <w:rFonts w:ascii="Times New Roman" w:hAnsi="Times New Roman" w:cs="Times New Roman"/>
-          <w:sz w:val="24"/>
-          <w:szCs w:val="24"/>
-          <w:lang w:val="en-GB"/>
-        </w:rPr>
-        <w:t xml:space="preserve"> according to the drink type. </w:t>
-      </w:r>
-    </w:p>
-    <w:p>
-      <w:pPr>
-        <w:spacing w:line="360" w:lineRule="auto"/>
-        <w:rPr>
-          <w:rFonts w:ascii="Times New Roman" w:hAnsi="Times New Roman" w:cs="Times New Roman"/>
-          <w:sz w:val="24"/>
-          <w:szCs w:val="24"/>
-          <w:lang w:val="en-GB"/>
-        </w:rPr>
-      </w:pPr>
-      <w:r>
-        <w:rPr>
-          <w:rFonts w:ascii="Times New Roman" w:hAnsi="Times New Roman" w:cs="Times New Roman"/>
-          <w:sz w:val="24"/>
-          <w:szCs w:val="24"/>
-          <w:lang w:val="en-GB"/>
-        </w:rPr>
-        <w:t>The barista can select the option of “Extra Hot”, allowing for special orders of extra hot drinks, in this case the alert can be updated to suit drinks which are above the ideal or optimal drinking temperature.</w:t>
-      </w:r>
-    </w:p>
-    <w:p>
-      <w:pPr>
-        <w:spacing w:line="360" w:lineRule="auto"/>
-        <w:rPr>
-          <w:rFonts w:ascii="Times New Roman" w:hAnsi="Times New Roman" w:cs="Times New Roman"/>
-          <w:sz w:val="24"/>
-          <w:szCs w:val="24"/>
-          <w:lang w:val="en-GB"/>
-        </w:rPr>
-      </w:pPr>
-      <w:r>
-        <w:rPr>
-          <w:rFonts w:ascii="Times New Roman" w:hAnsi="Times New Roman" w:cs="Times New Roman"/>
-          <w:sz w:val="24"/>
-          <w:szCs w:val="24"/>
-          <w:lang w:val="en-GB"/>
-        </w:rPr>
-        <w:t xml:space="preserve">The barista user can view what drink they have selected, in a busy workplace like a café it can be easy for workers to forget what the current order is. Or for waiters coming to bring out drinks to customers, it is valuable for them to easily see on screen what coffee is currently on the coaster. </w:t>
-      </w:r>
-    </w:p>
-    <w:p>
-      <w:pPr>
-        <w:spacing w:line="360" w:lineRule="auto"/>
-        <w:rPr>
-          <w:rFonts w:ascii="Times New Roman" w:hAnsi="Times New Roman" w:cs="Times New Roman"/>
-          <w:sz w:val="24"/>
-          <w:szCs w:val="24"/>
-          <w:lang w:val="en-GB"/>
-        </w:rPr>
-      </w:pPr>
-      <w:r>
-        <w:rPr>
-          <w:rFonts w:ascii="Times New Roman" w:hAnsi="Times New Roman" w:cs="Times New Roman"/>
-          <w:sz w:val="24"/>
-          <w:szCs w:val="24"/>
-          <w:lang w:val="en-GB"/>
-        </w:rPr>
-        <w:t xml:space="preserve">The barista can select the button on the top left corner, this button will take them to screen 6. Once a coffee has went out to the customer the barista can select the finish button to go back to the loading screen, until another coffee order comes in. </w:t>
-      </w:r>
-    </w:p>
-    <w:p>
-      <w:pPr>
-        <w:rPr>
-          <w:rFonts w:ascii="Times New Roman" w:hAnsi="Times New Roman" w:cs="Times New Roman"/>
-          <w:sz w:val="24"/>
-          <w:szCs w:val="24"/>
-          <w:lang w:val="en-GB"/>
-        </w:rPr>
-      </w:pPr>
-    </w:p>
-    <w:p>
-      <w:pPr>
+        <w:drawing>
+          <wp:anchor distT="0" distB="0" distL="114300" distR="114300" simplePos="0" relativeHeight="251666432" behindDoc="0" locked="0" layoutInCell="1" allowOverlap="1" wp14:anchorId="0DC59283" wp14:editId="6F925E50">
+            <wp:simplePos x="0" y="0"/>
+            <wp:positionH relativeFrom="margin">
+              <wp:posOffset>1417320</wp:posOffset>
+            </wp:positionH>
+            <wp:positionV relativeFrom="paragraph">
+              <wp:posOffset>243205</wp:posOffset>
+            </wp:positionV>
+            <wp:extent cx="2444750" cy="4058285"/>
+            <wp:effectExtent l="0" t="0" r="0" b="0"/>
+            <wp:wrapTopAndBottom/>
+            <wp:docPr id="1677077458" name="Picture 2" descr="A screenshot of a menu&#10;&#10;Description automatically generated"/>
+            <wp:cNvGraphicFramePr>
+              <a:graphicFrameLocks xmlns:a="http://schemas.openxmlformats.org/drawingml/2006/main" noChangeAspect="1"/>
+            </wp:cNvGraphicFramePr>
+            <a:graphic xmlns:a="http://schemas.openxmlformats.org/drawingml/2006/main">
+              <a:graphicData uri="http://schemas.openxmlformats.org/drawingml/2006/picture">
+                <pic:pic xmlns:pic="http://schemas.openxmlformats.org/drawingml/2006/picture">
+                  <pic:nvPicPr>
+                    <pic:cNvPr id="1677077458" name="Picture 2" descr="A screenshot of a menu&#10;&#10;Description automatically generated"/>
+                    <pic:cNvPicPr/>
+                  </pic:nvPicPr>
+                  <pic:blipFill>
+                    <a:blip r:embed="rId19">
+                      <a:extLst>
+                        <a:ext uri="{28A0092B-C50C-407E-A947-70E740481C1C}">
+                          <a14:useLocalDpi xmlns:a14="http://schemas.microsoft.com/office/drawing/2010/main" val="0"/>
+                        </a:ext>
+                      </a:extLst>
+                    </a:blip>
+                    <a:stretch>
+                      <a:fillRect/>
+                    </a:stretch>
+                  </pic:blipFill>
+                  <pic:spPr>
+                    <a:xfrm>
+                      <a:off x="0" y="0"/>
+                      <a:ext cx="2444750" cy="4058285"/>
+                    </a:xfrm>
+                    <a:prstGeom prst="rect">
+                      <a:avLst/>
+                    </a:prstGeom>
+                  </pic:spPr>
+                </pic:pic>
+              </a:graphicData>
+            </a:graphic>
+            <wp14:sizeRelH relativeFrom="margin">
+              <wp14:pctWidth>0</wp14:pctWidth>
+            </wp14:sizeRelH>
+            <wp14:sizeRelV relativeFrom="margin">
+              <wp14:pctHeight>0</wp14:pctHeight>
+            </wp14:sizeRelV>
+          </wp:anchor>
+        </w:drawing>
+      </w:r>
+      <w:r>
+        <w:rPr>
+          <w:rFonts w:ascii="Times New Roman" w:hAnsi="Times New Roman" w:cs="Times New Roman"/>
+          <w:b/>
+          <w:bCs/>
+          <w:sz w:val="24"/>
+          <w:szCs w:val="24"/>
+          <w:lang w:val="en-GB"/>
+        </w:rPr>
+        <w:t>Screen 7: Add</w:t>
+      </w:r>
+      <w:r>
+        <w:rPr>
+          <w:rFonts w:ascii="Times New Roman" w:hAnsi="Times New Roman" w:cs="Times New Roman"/>
+          <w:b/>
+          <w:bCs/>
+          <w:sz w:val="24"/>
+          <w:szCs w:val="24"/>
+          <w:lang w:val="en-GB"/>
+        </w:rPr>
+        <w:t xml:space="preserve"> a new</w:t>
+      </w:r>
+      <w:r>
+        <w:rPr>
+          <w:rFonts w:ascii="Times New Roman" w:hAnsi="Times New Roman" w:cs="Times New Roman"/>
+          <w:b/>
+          <w:bCs/>
+          <w:sz w:val="24"/>
+          <w:szCs w:val="24"/>
+          <w:lang w:val="en-GB"/>
+        </w:rPr>
+        <w:t xml:space="preserve"> Drink </w:t>
+      </w:r>
+    </w:p>
+    <w:p>
+      <w:pPr>
+        <w:spacing w:line="360" w:lineRule="auto"/>
+        <w:rPr>
+          <w:rFonts w:ascii="Times New Roman" w:hAnsi="Times New Roman" w:cs="Times New Roman"/>
+          <w:b/>
+          <w:bCs/>
+          <w:sz w:val="24"/>
+          <w:szCs w:val="24"/>
+          <w:lang w:val="en-GB"/>
+        </w:rPr>
+      </w:pPr>
+    </w:p>
+    <w:p>
+      <w:pPr>
+        <w:spacing w:line="360" w:lineRule="auto"/>
+        <w:rPr>
+          <w:rFonts w:ascii="Times New Roman" w:hAnsi="Times New Roman" w:cs="Times New Roman"/>
+          <w:sz w:val="24"/>
+          <w:szCs w:val="24"/>
+          <w:lang w:val="en-GB"/>
+        </w:rPr>
+      </w:pPr>
+      <w:r>
+        <w:rPr>
+          <w:rFonts w:ascii="Times New Roman" w:hAnsi="Times New Roman" w:cs="Times New Roman"/>
+          <w:sz w:val="24"/>
+          <w:szCs w:val="24"/>
+          <w:lang w:val="en-GB"/>
+        </w:rPr>
+        <w:t xml:space="preserve">The barista can </w:t>
+      </w:r>
+      <w:r>
+        <w:rPr>
+          <w:rFonts w:ascii="Times New Roman" w:hAnsi="Times New Roman" w:cs="Times New Roman"/>
+          <w:sz w:val="24"/>
+          <w:szCs w:val="24"/>
+          <w:lang w:val="en-GB"/>
+        </w:rPr>
+        <w:t xml:space="preserve">add a new drink, there is input boxes for the coffee name, drink type and minimum and maximum temperatures. The drink type options are coffee or tea, this allows the drink data to be separated based on the type. The data entered will create a new drink which will be saved to the database, the “Show All” screen will also be updated and will display the new drink along with the list of other drinks in the database. The changes will be made when the user clicks the add button. </w:t>
+      </w:r>
+    </w:p>
+    <w:p>
+      <w:pPr>
+        <w:spacing w:line="360" w:lineRule="auto"/>
+        <w:rPr>
+          <w:rFonts w:ascii="Times New Roman" w:hAnsi="Times New Roman" w:cs="Times New Roman"/>
+          <w:sz w:val="24"/>
+          <w:szCs w:val="24"/>
+          <w:lang w:val="en-GB"/>
+        </w:rPr>
+      </w:pPr>
+    </w:p>
+    <w:p>
+      <w:pPr>
+        <w:spacing w:line="360" w:lineRule="auto"/>
+        <w:rPr>
+          <w:rFonts w:ascii="Times New Roman" w:hAnsi="Times New Roman" w:cs="Times New Roman"/>
+          <w:sz w:val="24"/>
+          <w:szCs w:val="24"/>
+          <w:lang w:val="en-GB"/>
+        </w:rPr>
+      </w:pPr>
+    </w:p>
+    <w:p>
+      <w:pPr>
+        <w:spacing w:line="360" w:lineRule="auto"/>
+        <w:rPr>
+          <w:rFonts w:ascii="Times New Roman" w:hAnsi="Times New Roman" w:cs="Times New Roman"/>
+          <w:sz w:val="24"/>
+          <w:szCs w:val="24"/>
+          <w:lang w:val="en-GB"/>
+        </w:rPr>
+      </w:pPr>
+    </w:p>
+    <w:p>
+      <w:pPr>
+        <w:spacing w:line="360" w:lineRule="auto"/>
+        <w:rPr>
+          <w:rFonts w:ascii="Times New Roman" w:hAnsi="Times New Roman" w:cs="Times New Roman"/>
+          <w:sz w:val="24"/>
+          <w:szCs w:val="24"/>
+          <w:lang w:val="en-GB"/>
+        </w:rPr>
+      </w:pPr>
+    </w:p>
+    <w:p>
+      <w:pPr>
+        <w:spacing w:line="360" w:lineRule="auto"/>
+        <w:rPr>
+          <w:rFonts w:ascii="Times New Roman" w:hAnsi="Times New Roman" w:cs="Times New Roman"/>
+          <w:sz w:val="24"/>
+          <w:szCs w:val="24"/>
+          <w:lang w:val="en-GB"/>
+        </w:rPr>
+      </w:pPr>
+    </w:p>
+    <w:p>
+      <w:pPr>
+        <w:spacing w:line="360" w:lineRule="auto"/>
+        <w:rPr>
+          <w:rFonts w:ascii="Times New Roman" w:hAnsi="Times New Roman" w:cs="Times New Roman"/>
+          <w:sz w:val="24"/>
+          <w:szCs w:val="24"/>
+          <w:lang w:val="en-GB"/>
+        </w:rPr>
+      </w:pPr>
+    </w:p>
+    <w:p>
+      <w:pPr>
+        <w:spacing w:line="360" w:lineRule="auto"/>
+        <w:rPr>
+          <w:rFonts w:ascii="Times New Roman" w:hAnsi="Times New Roman" w:cs="Times New Roman"/>
+          <w:sz w:val="24"/>
+          <w:szCs w:val="24"/>
+          <w:lang w:val="en-GB"/>
+        </w:rPr>
+      </w:pPr>
+    </w:p>
+    <w:p>
+      <w:pPr>
+        <w:spacing w:line="360" w:lineRule="auto"/>
+        <w:rPr>
+          <w:rFonts w:ascii="Times New Roman" w:hAnsi="Times New Roman" w:cs="Times New Roman"/>
+          <w:sz w:val="24"/>
+          <w:szCs w:val="24"/>
+          <w:lang w:val="en-GB"/>
+        </w:rPr>
+      </w:pPr>
+    </w:p>
+    <w:p>
+      <w:pPr>
+        <w:spacing w:line="360" w:lineRule="auto"/>
+        <w:rPr>
+          <w:rFonts w:ascii="Times New Roman" w:hAnsi="Times New Roman" w:cs="Times New Roman"/>
+          <w:b/>
+          <w:bCs/>
+          <w:sz w:val="24"/>
+          <w:szCs w:val="24"/>
+          <w:lang w:val="en-GB"/>
+        </w:rPr>
+      </w:pPr>
+      <w:r>
+        <w:rPr>
+          <w:rFonts w:ascii="Times New Roman" w:hAnsi="Times New Roman" w:cs="Times New Roman"/>
+          <w:b/>
+          <w:bCs/>
+          <w:noProof/>
+          <w:sz w:val="24"/>
+          <w:szCs w:val="24"/>
+          <w:lang w:val="en-GB"/>
+        </w:rPr>
+        <w:drawing>
+          <wp:anchor distT="0" distB="0" distL="114300" distR="114300" simplePos="0" relativeHeight="251667456" behindDoc="0" locked="0" layoutInCell="1" allowOverlap="1" wp14:anchorId="5D392224" wp14:editId="73DF9B50">
+            <wp:simplePos x="0" y="0"/>
+            <wp:positionH relativeFrom="margin">
+              <wp:posOffset>1540531</wp:posOffset>
+            </wp:positionH>
+            <wp:positionV relativeFrom="paragraph">
+              <wp:posOffset>256719</wp:posOffset>
+            </wp:positionV>
+            <wp:extent cx="2208944" cy="3431130"/>
+            <wp:effectExtent l="0" t="0" r="1270" b="1905"/>
+            <wp:wrapNone/>
+            <wp:docPr id="232650683" name="Picture 3" descr="A screenshot of a menu&#10;&#10;Description automatically generated"/>
+            <wp:cNvGraphicFramePr>
+              <a:graphicFrameLocks xmlns:a="http://schemas.openxmlformats.org/drawingml/2006/main" noChangeAspect="1"/>
+            </wp:cNvGraphicFramePr>
+            <a:graphic xmlns:a="http://schemas.openxmlformats.org/drawingml/2006/main">
+              <a:graphicData uri="http://schemas.openxmlformats.org/drawingml/2006/picture">
+                <pic:pic xmlns:pic="http://schemas.openxmlformats.org/drawingml/2006/picture">
+                  <pic:nvPicPr>
+                    <pic:cNvPr id="232650683" name="Picture 3" descr="A screenshot of a menu&#10;&#10;Description automatically generated"/>
+                    <pic:cNvPicPr/>
+                  </pic:nvPicPr>
+                  <pic:blipFill>
+                    <a:blip r:embed="rId20">
+                      <a:extLst>
+                        <a:ext uri="{28A0092B-C50C-407E-A947-70E740481C1C}">
+                          <a14:useLocalDpi xmlns:a14="http://schemas.microsoft.com/office/drawing/2010/main" val="0"/>
+                        </a:ext>
+                      </a:extLst>
+                    </a:blip>
+                    <a:stretch>
+                      <a:fillRect/>
+                    </a:stretch>
+                  </pic:blipFill>
+                  <pic:spPr>
+                    <a:xfrm>
+                      <a:off x="0" y="0"/>
+                      <a:ext cx="2208944" cy="3431130"/>
+                    </a:xfrm>
+                    <a:prstGeom prst="rect">
+                      <a:avLst/>
+                    </a:prstGeom>
+                  </pic:spPr>
+                </pic:pic>
+              </a:graphicData>
+            </a:graphic>
+            <wp14:sizeRelH relativeFrom="margin">
+              <wp14:pctWidth>0</wp14:pctWidth>
+            </wp14:sizeRelH>
+            <wp14:sizeRelV relativeFrom="margin">
+              <wp14:pctHeight>0</wp14:pctHeight>
+            </wp14:sizeRelV>
+          </wp:anchor>
+        </w:drawing>
+      </w:r>
+      <w:r>
+        <w:rPr>
+          <w:rFonts w:ascii="Times New Roman" w:hAnsi="Times New Roman" w:cs="Times New Roman"/>
+          <w:b/>
+          <w:bCs/>
+          <w:sz w:val="24"/>
+          <w:szCs w:val="24"/>
+          <w:lang w:val="en-GB"/>
+        </w:rPr>
+        <w:t xml:space="preserve">Screen 8: Edit a Drink </w:t>
+      </w:r>
+    </w:p>
+    <w:p>
+      <w:pPr>
+        <w:spacing w:line="360" w:lineRule="auto"/>
+        <w:rPr>
+          <w:rFonts w:ascii="Times New Roman" w:hAnsi="Times New Roman" w:cs="Times New Roman"/>
+          <w:b/>
+          <w:bCs/>
+          <w:sz w:val="24"/>
+          <w:szCs w:val="24"/>
+          <w:lang w:val="en-GB"/>
+        </w:rPr>
+      </w:pPr>
+    </w:p>
+    <w:p>
+      <w:pPr>
+        <w:spacing w:line="360" w:lineRule="auto"/>
+        <w:rPr>
+          <w:rFonts w:ascii="Times New Roman" w:hAnsi="Times New Roman" w:cs="Times New Roman"/>
+          <w:b/>
+          <w:bCs/>
+          <w:sz w:val="24"/>
+          <w:szCs w:val="24"/>
+          <w:lang w:val="en-GB"/>
+        </w:rPr>
+      </w:pPr>
+    </w:p>
+    <w:p>
+      <w:pPr>
+        <w:spacing w:line="360" w:lineRule="auto"/>
+        <w:rPr>
+          <w:rFonts w:ascii="Times New Roman" w:hAnsi="Times New Roman" w:cs="Times New Roman"/>
+          <w:b/>
+          <w:bCs/>
+          <w:sz w:val="24"/>
+          <w:szCs w:val="24"/>
+          <w:lang w:val="en-GB"/>
+        </w:rPr>
+      </w:pPr>
+    </w:p>
+    <w:p>
+      <w:pPr>
+        <w:spacing w:line="360" w:lineRule="auto"/>
+        <w:rPr>
+          <w:rFonts w:ascii="Times New Roman" w:hAnsi="Times New Roman" w:cs="Times New Roman"/>
+          <w:b/>
+          <w:bCs/>
+          <w:sz w:val="24"/>
+          <w:szCs w:val="24"/>
+          <w:lang w:val="en-GB"/>
+        </w:rPr>
+      </w:pPr>
+    </w:p>
+    <w:p>
+      <w:pPr>
+        <w:spacing w:line="360" w:lineRule="auto"/>
+        <w:rPr>
+          <w:rFonts w:ascii="Times New Roman" w:hAnsi="Times New Roman" w:cs="Times New Roman"/>
+          <w:b/>
+          <w:bCs/>
+          <w:sz w:val="24"/>
+          <w:szCs w:val="24"/>
+          <w:lang w:val="en-GB"/>
+        </w:rPr>
+      </w:pPr>
+    </w:p>
+    <w:p>
+      <w:pPr>
+        <w:spacing w:line="360" w:lineRule="auto"/>
+        <w:rPr>
+          <w:rFonts w:ascii="Times New Roman" w:hAnsi="Times New Roman" w:cs="Times New Roman"/>
+          <w:b/>
+          <w:bCs/>
+          <w:sz w:val="24"/>
+          <w:szCs w:val="24"/>
+          <w:lang w:val="en-GB"/>
+        </w:rPr>
+      </w:pPr>
+    </w:p>
+    <w:p>
+      <w:pPr>
+        <w:spacing w:line="360" w:lineRule="auto"/>
+        <w:rPr>
+          <w:rFonts w:ascii="Times New Roman" w:hAnsi="Times New Roman" w:cs="Times New Roman"/>
+          <w:b/>
+          <w:bCs/>
+          <w:sz w:val="24"/>
+          <w:szCs w:val="24"/>
+          <w:lang w:val="en-GB"/>
+        </w:rPr>
+      </w:pPr>
+    </w:p>
+    <w:p>
+      <w:pPr>
+        <w:spacing w:line="360" w:lineRule="auto"/>
+        <w:rPr>
+          <w:rFonts w:ascii="Times New Roman" w:hAnsi="Times New Roman" w:cs="Times New Roman"/>
+          <w:b/>
+          <w:bCs/>
+          <w:sz w:val="24"/>
+          <w:szCs w:val="24"/>
+          <w:lang w:val="en-GB"/>
+        </w:rPr>
+      </w:pPr>
+    </w:p>
+    <w:p>
+      <w:pPr>
+        <w:spacing w:line="360" w:lineRule="auto"/>
+        <w:rPr>
+          <w:rFonts w:ascii="Times New Roman" w:hAnsi="Times New Roman" w:cs="Times New Roman"/>
+          <w:b/>
+          <w:bCs/>
+          <w:sz w:val="24"/>
+          <w:szCs w:val="24"/>
+          <w:lang w:val="en-GB"/>
+        </w:rPr>
+      </w:pPr>
+    </w:p>
+    <w:p>
+      <w:pPr>
+        <w:spacing w:line="360" w:lineRule="auto"/>
+        <w:rPr>
+          <w:rFonts w:ascii="Times New Roman" w:hAnsi="Times New Roman" w:cs="Times New Roman"/>
+          <w:b/>
+          <w:bCs/>
+          <w:sz w:val="24"/>
+          <w:szCs w:val="24"/>
+          <w:lang w:val="en-GB"/>
+        </w:rPr>
+      </w:pPr>
+    </w:p>
+    <w:p>
+      <w:pPr>
+        <w:spacing w:line="360" w:lineRule="auto"/>
+        <w:rPr>
+          <w:rFonts w:ascii="Times New Roman" w:hAnsi="Times New Roman" w:cs="Times New Roman"/>
+          <w:sz w:val="24"/>
+          <w:szCs w:val="24"/>
+          <w:lang w:val="en-GB"/>
+        </w:rPr>
+      </w:pPr>
+      <w:r>
+        <w:rPr>
+          <w:rFonts w:ascii="Times New Roman" w:hAnsi="Times New Roman" w:cs="Times New Roman"/>
+          <w:sz w:val="24"/>
+          <w:szCs w:val="24"/>
+          <w:lang w:val="en-GB"/>
+        </w:rPr>
+        <w:t>The user can</w:t>
+      </w:r>
+      <w:r>
+        <w:rPr>
+          <w:rFonts w:ascii="Times New Roman" w:hAnsi="Times New Roman" w:cs="Times New Roman"/>
+          <w:sz w:val="24"/>
+          <w:szCs w:val="24"/>
+          <w:lang w:val="en-GB"/>
+        </w:rPr>
+        <w:t xml:space="preserve"> edit a drink that is currently in the database, the list of drinks will appear in the drop-down list for selecting a drink. The user can change the drink type, the options are Coffee or Tea. They can also edit the name for example changing the name of “Flat White” to “Caramel Flat White”. The minimum and maximum temperatures can also be updated. The data that the user updates in this screen will be pulled into the database. The change will be made when the user clicks the edit button. </w:t>
+      </w:r>
+    </w:p>
+    <w:p>
+      <w:pPr>
+        <w:spacing w:line="360" w:lineRule="auto"/>
+        <w:rPr>
+          <w:rFonts w:ascii="Times New Roman" w:hAnsi="Times New Roman" w:cs="Times New Roman"/>
+          <w:sz w:val="24"/>
+          <w:szCs w:val="24"/>
+          <w:lang w:val="en-GB"/>
+        </w:rPr>
+      </w:pPr>
+      <w:r>
+        <w:rPr>
+          <w:rFonts w:ascii="Times New Roman" w:hAnsi="Times New Roman" w:cs="Times New Roman"/>
+          <w:b/>
+          <w:bCs/>
+          <w:noProof/>
+          <w:sz w:val="24"/>
+          <w:szCs w:val="24"/>
+          <w:lang w:val="en-GB"/>
+        </w:rPr>
+        <w:lastRenderedPageBreak/>
+        <w:drawing>
+          <wp:anchor distT="0" distB="0" distL="114300" distR="114300" simplePos="0" relativeHeight="251668480" behindDoc="1" locked="0" layoutInCell="1" allowOverlap="1" wp14:anchorId="64563CE7" wp14:editId="5B6B5909">
+            <wp:simplePos x="0" y="0"/>
+            <wp:positionH relativeFrom="page">
+              <wp:posOffset>2772638</wp:posOffset>
+            </wp:positionH>
+            <wp:positionV relativeFrom="paragraph">
+              <wp:posOffset>223263</wp:posOffset>
+            </wp:positionV>
+            <wp:extent cx="1859280" cy="3071495"/>
+            <wp:effectExtent l="0" t="0" r="7620" b="0"/>
+            <wp:wrapTight wrapText="bothSides">
+              <wp:wrapPolygon edited="0">
+                <wp:start x="0" y="0"/>
+                <wp:lineTo x="0" y="21435"/>
+                <wp:lineTo x="21467" y="21435"/>
+                <wp:lineTo x="21467" y="0"/>
+                <wp:lineTo x="0" y="0"/>
+              </wp:wrapPolygon>
+            </wp:wrapTight>
+            <wp:docPr id="2068290766" name="Picture 4" descr="A screenshot of a phone&#10;&#10;Description automatically generated"/>
+            <wp:cNvGraphicFramePr>
+              <a:graphicFrameLocks xmlns:a="http://schemas.openxmlformats.org/drawingml/2006/main" noChangeAspect="1"/>
+            </wp:cNvGraphicFramePr>
+            <a:graphic xmlns:a="http://schemas.openxmlformats.org/drawingml/2006/main">
+              <a:graphicData uri="http://schemas.openxmlformats.org/drawingml/2006/picture">
+                <pic:pic xmlns:pic="http://schemas.openxmlformats.org/drawingml/2006/picture">
+                  <pic:nvPicPr>
+                    <pic:cNvPr id="2068290766" name="Picture 4" descr="A screenshot of a phone&#10;&#10;Description automatically generated"/>
+                    <pic:cNvPicPr/>
+                  </pic:nvPicPr>
+                  <pic:blipFill>
+                    <a:blip r:embed="rId21">
+                      <a:extLst>
+                        <a:ext uri="{28A0092B-C50C-407E-A947-70E740481C1C}">
+                          <a14:useLocalDpi xmlns:a14="http://schemas.microsoft.com/office/drawing/2010/main" val="0"/>
+                        </a:ext>
+                      </a:extLst>
+                    </a:blip>
+                    <a:stretch>
+                      <a:fillRect/>
+                    </a:stretch>
+                  </pic:blipFill>
+                  <pic:spPr>
+                    <a:xfrm>
+                      <a:off x="0" y="0"/>
+                      <a:ext cx="1859280" cy="3071495"/>
+                    </a:xfrm>
+                    <a:prstGeom prst="rect">
+                      <a:avLst/>
+                    </a:prstGeom>
+                  </pic:spPr>
+                </pic:pic>
+              </a:graphicData>
+            </a:graphic>
+            <wp14:sizeRelH relativeFrom="margin">
+              <wp14:pctWidth>0</wp14:pctWidth>
+            </wp14:sizeRelH>
+            <wp14:sizeRelV relativeFrom="margin">
+              <wp14:pctHeight>0</wp14:pctHeight>
+            </wp14:sizeRelV>
+          </wp:anchor>
+        </w:drawing>
+      </w:r>
+      <w:r>
+        <w:rPr>
+          <w:rFonts w:ascii="Times New Roman" w:hAnsi="Times New Roman" w:cs="Times New Roman"/>
+          <w:b/>
+          <w:bCs/>
+          <w:sz w:val="24"/>
+          <w:szCs w:val="24"/>
+          <w:lang w:val="en-GB"/>
+        </w:rPr>
+        <w:t xml:space="preserve">Screen 9: Remove a Drink </w:t>
+      </w:r>
+    </w:p>
+    <w:p>
+      <w:pPr>
+        <w:spacing w:line="360" w:lineRule="auto"/>
+        <w:rPr>
+          <w:rFonts w:ascii="Times New Roman" w:hAnsi="Times New Roman" w:cs="Times New Roman"/>
+          <w:b/>
+          <w:bCs/>
+          <w:sz w:val="24"/>
+          <w:szCs w:val="24"/>
+          <w:lang w:val="en-GB"/>
+        </w:rPr>
+      </w:pPr>
+    </w:p>
+    <w:p>
+      <w:pPr>
+        <w:spacing w:line="360" w:lineRule="auto"/>
+        <w:rPr>
+          <w:rFonts w:ascii="Times New Roman" w:hAnsi="Times New Roman" w:cs="Times New Roman"/>
+          <w:b/>
+          <w:bCs/>
+          <w:sz w:val="24"/>
+          <w:szCs w:val="24"/>
+          <w:lang w:val="en-GB"/>
+        </w:rPr>
+      </w:pPr>
+    </w:p>
+    <w:p>
+      <w:pPr>
+        <w:spacing w:line="360" w:lineRule="auto"/>
+        <w:rPr>
+          <w:rFonts w:ascii="Times New Roman" w:hAnsi="Times New Roman" w:cs="Times New Roman"/>
+          <w:b/>
+          <w:bCs/>
+          <w:sz w:val="24"/>
+          <w:szCs w:val="24"/>
+          <w:lang w:val="en-GB"/>
+        </w:rPr>
+      </w:pPr>
+    </w:p>
+    <w:p>
+      <w:pPr>
+        <w:spacing w:line="360" w:lineRule="auto"/>
+        <w:rPr>
+          <w:rFonts w:ascii="Times New Roman" w:hAnsi="Times New Roman" w:cs="Times New Roman"/>
+          <w:b/>
+          <w:bCs/>
+          <w:sz w:val="24"/>
+          <w:szCs w:val="24"/>
+          <w:lang w:val="en-GB"/>
+        </w:rPr>
+      </w:pPr>
+    </w:p>
+    <w:p>
+      <w:pPr>
+        <w:spacing w:line="360" w:lineRule="auto"/>
+        <w:rPr>
+          <w:rFonts w:ascii="Times New Roman" w:hAnsi="Times New Roman" w:cs="Times New Roman"/>
+          <w:b/>
+          <w:bCs/>
+          <w:sz w:val="24"/>
+          <w:szCs w:val="24"/>
+          <w:lang w:val="en-GB"/>
+        </w:rPr>
+      </w:pPr>
+    </w:p>
+    <w:p>
+      <w:pPr>
+        <w:spacing w:line="360" w:lineRule="auto"/>
+        <w:rPr>
+          <w:rFonts w:ascii="Times New Roman" w:hAnsi="Times New Roman" w:cs="Times New Roman"/>
+          <w:b/>
+          <w:bCs/>
+          <w:sz w:val="24"/>
+          <w:szCs w:val="24"/>
+          <w:lang w:val="en-GB"/>
+        </w:rPr>
+      </w:pPr>
+    </w:p>
+    <w:p>
+      <w:pPr>
+        <w:spacing w:line="360" w:lineRule="auto"/>
+        <w:rPr>
+          <w:rFonts w:ascii="Times New Roman" w:hAnsi="Times New Roman" w:cs="Times New Roman"/>
+          <w:b/>
+          <w:bCs/>
+          <w:sz w:val="24"/>
+          <w:szCs w:val="24"/>
+          <w:lang w:val="en-GB"/>
+        </w:rPr>
+      </w:pPr>
+    </w:p>
+    <w:p>
+      <w:pPr>
+        <w:spacing w:line="360" w:lineRule="auto"/>
+        <w:rPr>
+          <w:rFonts w:ascii="Times New Roman" w:hAnsi="Times New Roman" w:cs="Times New Roman"/>
+          <w:b/>
+          <w:bCs/>
+          <w:sz w:val="24"/>
+          <w:szCs w:val="24"/>
+          <w:lang w:val="en-GB"/>
+        </w:rPr>
+      </w:pPr>
+    </w:p>
+    <w:p>
+      <w:pPr>
+        <w:spacing w:line="360" w:lineRule="auto"/>
+        <w:rPr>
+          <w:rFonts w:ascii="Times New Roman" w:hAnsi="Times New Roman" w:cs="Times New Roman"/>
+          <w:b/>
+          <w:bCs/>
+          <w:sz w:val="24"/>
+          <w:szCs w:val="24"/>
+          <w:lang w:val="en-GB"/>
+        </w:rPr>
+      </w:pPr>
+    </w:p>
+    <w:p>
+      <w:pPr>
+        <w:spacing w:line="360" w:lineRule="auto"/>
+        <w:rPr>
+          <w:rFonts w:ascii="Times New Roman" w:hAnsi="Times New Roman" w:cs="Times New Roman"/>
+          <w:sz w:val="24"/>
+          <w:szCs w:val="24"/>
+          <w:lang w:val="en-GB"/>
+        </w:rPr>
+      </w:pPr>
+      <w:r>
+        <w:rPr>
+          <w:rFonts w:ascii="Times New Roman" w:hAnsi="Times New Roman" w:cs="Times New Roman"/>
+          <w:sz w:val="24"/>
+          <w:szCs w:val="24"/>
+          <w:lang w:val="en-GB"/>
+        </w:rPr>
+        <w:t xml:space="preserve">In this screen </w:t>
+      </w:r>
+      <w:r>
+        <w:rPr>
+          <w:rFonts w:ascii="Times New Roman" w:hAnsi="Times New Roman" w:cs="Times New Roman"/>
+          <w:sz w:val="24"/>
+          <w:szCs w:val="24"/>
+          <w:lang w:val="en-GB"/>
+        </w:rPr>
+        <w:t>the user can delete a drink, this will also be deleted from the database and the show all screen. All the drinks that are in the database will appear in the drop-down list, the user can select the drink such as “Gingerbread Latte”, then click the “Delete” button to complete the task.</w:t>
+      </w:r>
+    </w:p>
+    <w:p>
+      <w:pPr>
+        <w:spacing w:line="360" w:lineRule="auto"/>
+        <w:rPr>
+          <w:rFonts w:ascii="Times New Roman" w:hAnsi="Times New Roman" w:cs="Times New Roman"/>
+          <w:b/>
+          <w:bCs/>
+          <w:sz w:val="24"/>
+          <w:szCs w:val="24"/>
+          <w:lang w:val="en-GB"/>
+        </w:rPr>
+      </w:pPr>
+      <w:r>
+        <w:rPr>
+          <w:rFonts w:ascii="Times New Roman" w:hAnsi="Times New Roman" w:cs="Times New Roman"/>
+          <w:noProof/>
+          <w:sz w:val="24"/>
+          <w:szCs w:val="24"/>
+          <w:lang w:val="en-GB"/>
+        </w:rPr>
+        <w:drawing>
+          <wp:anchor distT="0" distB="0" distL="114300" distR="114300" simplePos="0" relativeHeight="251665408" behindDoc="1" locked="0" layoutInCell="1" allowOverlap="1" wp14:anchorId="4043966C" wp14:editId="7BEE7324">
+            <wp:simplePos x="0" y="0"/>
+            <wp:positionH relativeFrom="margin">
+              <wp:posOffset>1191802</wp:posOffset>
+            </wp:positionH>
+            <wp:positionV relativeFrom="paragraph">
+              <wp:posOffset>234600</wp:posOffset>
+            </wp:positionV>
+            <wp:extent cx="2485128" cy="3902318"/>
+            <wp:effectExtent l="0" t="0" r="0" b="3175"/>
+            <wp:wrapNone/>
+            <wp:docPr id="1748721137" name="Picture 2" descr="A screenshot of a menu&#10;&#10;Description automatically generated"/>
+            <wp:cNvGraphicFramePr>
+              <a:graphicFrameLocks xmlns:a="http://schemas.openxmlformats.org/drawingml/2006/main" noChangeAspect="1"/>
+            </wp:cNvGraphicFramePr>
+            <a:graphic xmlns:a="http://schemas.openxmlformats.org/drawingml/2006/main">
+              <a:graphicData uri="http://schemas.openxmlformats.org/drawingml/2006/picture">
+                <pic:pic xmlns:pic="http://schemas.openxmlformats.org/drawingml/2006/picture">
+                  <pic:nvPicPr>
+                    <pic:cNvPr id="1748721137" name="Picture 2" descr="A screenshot of a menu&#10;&#10;Description automatically generated"/>
+                    <pic:cNvPicPr/>
+                  </pic:nvPicPr>
+                  <pic:blipFill>
+                    <a:blip r:embed="rId22">
+                      <a:extLst>
+                        <a:ext uri="{28A0092B-C50C-407E-A947-70E740481C1C}">
+                          <a14:useLocalDpi xmlns:a14="http://schemas.microsoft.com/office/drawing/2010/main" val="0"/>
+                        </a:ext>
+                      </a:extLst>
+                    </a:blip>
+                    <a:stretch>
+                      <a:fillRect/>
+                    </a:stretch>
+                  </pic:blipFill>
+                  <pic:spPr>
+                    <a:xfrm>
+                      <a:off x="0" y="0"/>
+                      <a:ext cx="2488303" cy="3907304"/>
+                    </a:xfrm>
+                    <a:prstGeom prst="rect">
+                      <a:avLst/>
+                    </a:prstGeom>
+                  </pic:spPr>
+                </pic:pic>
+              </a:graphicData>
+            </a:graphic>
+            <wp14:sizeRelH relativeFrom="margin">
+              <wp14:pctWidth>0</wp14:pctWidth>
+            </wp14:sizeRelH>
+            <wp14:sizeRelV relativeFrom="margin">
+              <wp14:pctHeight>0</wp14:pctHeight>
+            </wp14:sizeRelV>
+          </wp:anchor>
+        </w:drawing>
+      </w:r>
+      <w:r>
+        <w:rPr>
+          <w:rFonts w:ascii="Times New Roman" w:hAnsi="Times New Roman" w:cs="Times New Roman"/>
+          <w:b/>
+          <w:bCs/>
+          <w:sz w:val="24"/>
+          <w:szCs w:val="24"/>
+          <w:lang w:val="en-GB"/>
+        </w:rPr>
+        <w:t xml:space="preserve">Screen 10: Show All Drinks </w:t>
+      </w:r>
+    </w:p>
+    <w:p>
+      <w:pPr>
+        <w:spacing w:line="360" w:lineRule="auto"/>
+        <w:rPr>
+          <w:rFonts w:ascii="Times New Roman" w:hAnsi="Times New Roman" w:cs="Times New Roman"/>
+          <w:sz w:val="24"/>
+          <w:szCs w:val="24"/>
+          <w:lang w:val="en-GB"/>
+        </w:rPr>
+      </w:pPr>
+      <w:r>
+        <w:rPr>
+          <w:rFonts w:ascii="Times New Roman" w:hAnsi="Times New Roman" w:cs="Times New Roman"/>
+          <w:sz w:val="24"/>
+          <w:szCs w:val="24"/>
+          <w:lang w:val="en-GB"/>
+        </w:rPr>
+        <w:t xml:space="preserve"> </w:t>
+      </w:r>
+    </w:p>
+    <w:p>
+      <w:pPr>
+        <w:spacing w:line="360" w:lineRule="auto"/>
+        <w:rPr>
+          <w:rFonts w:ascii="Times New Roman" w:hAnsi="Times New Roman" w:cs="Times New Roman"/>
+          <w:sz w:val="24"/>
+          <w:szCs w:val="24"/>
+          <w:lang w:val="en-GB"/>
+        </w:rPr>
+      </w:pPr>
+    </w:p>
+    <w:p>
+      <w:pPr>
+        <w:spacing w:line="360" w:lineRule="auto"/>
+        <w:rPr>
+          <w:rFonts w:ascii="Times New Roman" w:hAnsi="Times New Roman" w:cs="Times New Roman"/>
+          <w:sz w:val="24"/>
+          <w:szCs w:val="24"/>
+          <w:lang w:val="en-GB"/>
+        </w:rPr>
+      </w:pPr>
+    </w:p>
+    <w:p>
+      <w:pPr>
+        <w:spacing w:line="360" w:lineRule="auto"/>
+        <w:rPr>
+          <w:rFonts w:ascii="Times New Roman" w:hAnsi="Times New Roman" w:cs="Times New Roman"/>
+          <w:sz w:val="24"/>
+          <w:szCs w:val="24"/>
+          <w:lang w:val="en-GB"/>
+        </w:rPr>
+      </w:pPr>
+    </w:p>
+    <w:p>
+      <w:pPr>
+        <w:spacing w:line="360" w:lineRule="auto"/>
+        <w:rPr>
+          <w:rFonts w:ascii="Times New Roman" w:hAnsi="Times New Roman" w:cs="Times New Roman"/>
+          <w:sz w:val="24"/>
+          <w:szCs w:val="24"/>
+          <w:lang w:val="en-GB"/>
+        </w:rPr>
+      </w:pPr>
+    </w:p>
+    <w:p>
+      <w:pPr>
+        <w:spacing w:line="360" w:lineRule="auto"/>
+        <w:rPr>
+          <w:rFonts w:ascii="Times New Roman" w:hAnsi="Times New Roman" w:cs="Times New Roman"/>
+          <w:sz w:val="24"/>
+          <w:szCs w:val="24"/>
+          <w:lang w:val="en-GB"/>
+        </w:rPr>
+      </w:pPr>
+    </w:p>
+    <w:p>
+      <w:pPr>
+        <w:spacing w:line="360" w:lineRule="auto"/>
+        <w:rPr>
+          <w:rFonts w:ascii="Times New Roman" w:hAnsi="Times New Roman" w:cs="Times New Roman"/>
+          <w:sz w:val="24"/>
+          <w:szCs w:val="24"/>
+          <w:lang w:val="en-GB"/>
+        </w:rPr>
+      </w:pPr>
+    </w:p>
+    <w:p>
+      <w:pPr>
+        <w:spacing w:line="360" w:lineRule="auto"/>
+        <w:rPr>
+          <w:rFonts w:ascii="Times New Roman" w:hAnsi="Times New Roman" w:cs="Times New Roman"/>
+          <w:sz w:val="24"/>
+          <w:szCs w:val="24"/>
+          <w:lang w:val="en-GB"/>
+        </w:rPr>
+      </w:pPr>
+    </w:p>
+    <w:p>
+      <w:pPr>
+        <w:spacing w:line="360" w:lineRule="auto"/>
+        <w:rPr>
+          <w:rFonts w:ascii="Times New Roman" w:hAnsi="Times New Roman" w:cs="Times New Roman"/>
+          <w:sz w:val="24"/>
+          <w:szCs w:val="24"/>
+          <w:lang w:val="en-GB"/>
+        </w:rPr>
+      </w:pPr>
+    </w:p>
+    <w:p>
+      <w:pPr>
+        <w:spacing w:line="360" w:lineRule="auto"/>
+        <w:rPr>
+          <w:rFonts w:ascii="Times New Roman" w:hAnsi="Times New Roman" w:cs="Times New Roman"/>
+          <w:sz w:val="24"/>
+          <w:szCs w:val="24"/>
+          <w:lang w:val="en-GB"/>
+        </w:rPr>
+      </w:pPr>
+      <w:r>
+        <w:rPr>
+          <w:rFonts w:ascii="Times New Roman" w:hAnsi="Times New Roman" w:cs="Times New Roman"/>
+          <w:sz w:val="24"/>
+          <w:szCs w:val="24"/>
+          <w:lang w:val="en-GB"/>
+        </w:rPr>
+        <w:lastRenderedPageBreak/>
+        <w:t xml:space="preserve">In this screen </w:t>
+      </w:r>
+      <w:r>
+        <w:rPr>
+          <w:rFonts w:ascii="Times New Roman" w:hAnsi="Times New Roman" w:cs="Times New Roman"/>
+          <w:sz w:val="24"/>
+          <w:szCs w:val="24"/>
+          <w:lang w:val="en-GB"/>
+        </w:rPr>
+        <w:t>the barista can view all available drinks, this data will be brought in from the database and displayed nicely. The data includes the drink name, we will have different coffee and teas in the data. A minimum temperature and maximum temperature will be saved for each drink in the database. The optimal temperature will be within the range of min and max. While in barista mode the user can view the data for each drink.</w:t>
+      </w:r>
+    </w:p>
+    <w:p>
+      <w:pPr>
+        <w:spacing w:line="360" w:lineRule="auto"/>
+        <w:rPr>
+          <w:rFonts w:ascii="Times New Roman" w:hAnsi="Times New Roman" w:cs="Times New Roman"/>
+          <w:sz w:val="24"/>
+          <w:szCs w:val="24"/>
+          <w:lang w:val="en-GB"/>
+        </w:rPr>
+      </w:pPr>
+      <w:r>
+        <w:rPr>
+          <w:rFonts w:ascii="Times New Roman" w:hAnsi="Times New Roman" w:cs="Times New Roman"/>
+          <w:sz w:val="24"/>
+          <w:szCs w:val="24"/>
+          <w:lang w:val="en-GB"/>
+        </w:rPr>
+        <w:t xml:space="preserve">The “Back” button will take the user to the barista controls screen. </w:t>
+      </w:r>
+    </w:p>
+    <w:p>
+      <w:pPr>
+        <w:spacing w:line="360" w:lineRule="auto"/>
+        <w:rPr>
+          <w:rFonts w:ascii="Times New Roman" w:hAnsi="Times New Roman" w:cs="Times New Roman"/>
+          <w:sz w:val="24"/>
+          <w:szCs w:val="24"/>
+          <w:lang w:val="en-GB"/>
+        </w:rPr>
+      </w:pPr>
+    </w:p>
+    <w:p>
+      <w:pPr>
+        <w:spacing w:line="360" w:lineRule="auto"/>
         <w:rPr>
           <w:rFonts w:ascii="Times New Roman" w:hAnsi="Times New Roman" w:cs="Times New Roman"/>
           <w:b/>
@@ -4278,9 +5292,7 @@
           <w:lang w:val="en-GB"/>
         </w:rPr>
       </w:pPr>
-    </w:p>
-    <w:p>
-      <w:pPr>
+      <w:r>
         <w:rPr>
           <w:rFonts w:ascii="Times New Roman" w:hAnsi="Times New Roman" w:cs="Times New Roman"/>
           <w:b/>
@@ -4290,63 +5302,70 @@
           <w:u w:val="single"/>
           <w:lang w:val="en-GB"/>
         </w:rPr>
-      </w:pPr>
+        <w:t xml:space="preserve">User Connectivity </w:t>
+      </w:r>
+    </w:p>
+    <w:p>
+      <w:pPr>
+        <w:spacing w:line="360" w:lineRule="auto"/>
+        <w:rPr>
+          <w:rFonts w:ascii="Times New Roman" w:hAnsi="Times New Roman" w:cs="Times New Roman"/>
+          <w:sz w:val="24"/>
+          <w:szCs w:val="24"/>
+          <w:lang w:val="en-GB"/>
+        </w:rPr>
+      </w:pPr>
+      <w:r>
+        <w:rPr>
+          <w:rFonts w:ascii="Times New Roman" w:hAnsi="Times New Roman" w:cs="Times New Roman"/>
+          <w:sz w:val="24"/>
+          <w:szCs w:val="24"/>
+          <w:lang w:val="en-GB"/>
+        </w:rPr>
+        <w:t xml:space="preserve">It is </w:t>
+      </w:r>
+      <w:r>
+        <w:rPr>
+          <w:rFonts w:ascii="Times New Roman" w:hAnsi="Times New Roman" w:cs="Times New Roman"/>
+          <w:sz w:val="24"/>
+          <w:szCs w:val="24"/>
+          <w:lang w:val="en-GB"/>
+        </w:rPr>
+        <w:t>quite a simple process for the user, the steps to connect include:</w:t>
+      </w:r>
     </w:p>
     <w:p>
       <w:pPr>
         <w:pStyle w:val="ListParagraph"/>
         <w:numPr>
           <w:ilvl w:val="0"/>
-          <w:numId w:val="1"/>
+          <w:numId w:val="5"/>
         </w:numPr>
-        <w:rPr>
-          <w:rFonts w:ascii="Times New Roman" w:hAnsi="Times New Roman" w:cs="Times New Roman"/>
-          <w:b/>
-          <w:bCs/>
-          <w:sz w:val="24"/>
-          <w:szCs w:val="24"/>
-          <w:lang w:val="en-GB"/>
-        </w:rPr>
-      </w:pPr>
-      <w:r>
-        <w:rPr>
-          <w:rFonts w:ascii="Times New Roman" w:hAnsi="Times New Roman" w:cs="Times New Roman"/>
-          <w:sz w:val="24"/>
-          <w:szCs w:val="24"/>
-          <w:lang w:val="en-GB"/>
-        </w:rPr>
-        <w:t xml:space="preserve">Show screenshots from </w:t>
-      </w:r>
-      <w:proofErr w:type="spellStart"/>
-      <w:proofErr w:type="gramStart"/>
-      <w:r>
-        <w:rPr>
-          <w:rFonts w:ascii="Times New Roman" w:hAnsi="Times New Roman" w:cs="Times New Roman"/>
-          <w:sz w:val="24"/>
-          <w:szCs w:val="24"/>
-          <w:lang w:val="en-GB"/>
-        </w:rPr>
-        <w:t>figma</w:t>
-      </w:r>
-      <w:proofErr w:type="spellEnd"/>
-      <w:r>
-        <w:rPr>
-          <w:rFonts w:ascii="Times New Roman" w:hAnsi="Times New Roman" w:cs="Times New Roman"/>
-          <w:sz w:val="24"/>
-          <w:szCs w:val="24"/>
-          <w:lang w:val="en-GB"/>
-        </w:rPr>
-        <w:t xml:space="preserve"> ,</w:t>
-      </w:r>
-      <w:proofErr w:type="gramEnd"/>
-      <w:r>
-        <w:rPr>
-          <w:rFonts w:ascii="Times New Roman" w:hAnsi="Times New Roman" w:cs="Times New Roman"/>
-          <w:sz w:val="24"/>
-          <w:szCs w:val="24"/>
-          <w:lang w:val="en-GB"/>
-        </w:rPr>
-        <w:t xml:space="preserve"> maybe create a page for the add, edit and delete drinks options </w:t>
+        <w:spacing w:line="360" w:lineRule="auto"/>
+        <w:rPr>
+          <w:rFonts w:ascii="Times New Roman" w:hAnsi="Times New Roman" w:cs="Times New Roman"/>
+          <w:sz w:val="24"/>
+          <w:szCs w:val="24"/>
+          <w:lang w:val="en-GB"/>
+        </w:rPr>
+      </w:pPr>
+      <w:r>
+        <w:rPr>
+          <w:rFonts w:ascii="Times New Roman" w:hAnsi="Times New Roman" w:cs="Times New Roman"/>
+          <w:sz w:val="24"/>
+          <w:szCs w:val="24"/>
+          <w:lang w:val="en-GB"/>
+        </w:rPr>
+        <w:t xml:space="preserve">Set the cup </w:t>
+      </w:r>
+      <w:r>
+        <w:rPr>
+          <w:rFonts w:ascii="Times New Roman" w:hAnsi="Times New Roman" w:cs="Times New Roman"/>
+          <w:sz w:val="24"/>
+          <w:szCs w:val="24"/>
+          <w:lang w:val="en-GB"/>
+        </w:rPr>
+        <w:t>on the coaster</w:t>
       </w:r>
     </w:p>
     <w:p>
@@ -4354,83 +5373,24 @@
         <w:pStyle w:val="ListParagraph"/>
         <w:numPr>
           <w:ilvl w:val="0"/>
-          <w:numId w:val="1"/>
+          <w:numId w:val="5"/>
         </w:numPr>
-        <w:rPr>
-          <w:rFonts w:ascii="Times New Roman" w:hAnsi="Times New Roman" w:cs="Times New Roman"/>
-          <w:b/>
-          <w:bCs/>
-          <w:sz w:val="24"/>
-          <w:szCs w:val="24"/>
-          <w:lang w:val="en-GB"/>
-        </w:rPr>
-      </w:pPr>
-      <w:r>
-        <w:rPr>
-          <w:rFonts w:ascii="Times New Roman" w:hAnsi="Times New Roman" w:cs="Times New Roman"/>
-          <w:sz w:val="24"/>
-          <w:szCs w:val="24"/>
-          <w:lang w:val="en-GB"/>
-        </w:rPr>
-        <w:t xml:space="preserve">Explain what is happening in each </w:t>
-      </w:r>
-      <w:proofErr w:type="gramStart"/>
-      <w:r>
-        <w:rPr>
-          <w:rFonts w:ascii="Times New Roman" w:hAnsi="Times New Roman" w:cs="Times New Roman"/>
-          <w:sz w:val="24"/>
-          <w:szCs w:val="24"/>
-          <w:lang w:val="en-GB"/>
-        </w:rPr>
-        <w:t>screen ,</w:t>
-      </w:r>
-      <w:proofErr w:type="gramEnd"/>
-      <w:r>
-        <w:rPr>
-          <w:rFonts w:ascii="Times New Roman" w:hAnsi="Times New Roman" w:cs="Times New Roman"/>
-          <w:sz w:val="24"/>
-          <w:szCs w:val="24"/>
-          <w:lang w:val="en-GB"/>
-        </w:rPr>
-        <w:t xml:space="preserve"> how does users connect, what happens when they pick up the cup for both individual and barista mode </w:t>
-      </w:r>
-    </w:p>
-    <w:p>
-      <w:pPr>
-        <w:rPr>
-          <w:rFonts w:ascii="Times New Roman" w:hAnsi="Times New Roman" w:cs="Times New Roman"/>
-          <w:b/>
-          <w:bCs/>
-          <w:sz w:val="24"/>
-          <w:szCs w:val="24"/>
-          <w:u w:val="single"/>
-          <w:lang w:val="en-GB"/>
-        </w:rPr>
-      </w:pPr>
-    </w:p>
-    <w:p>
-      <w:pPr>
-        <w:rPr>
-          <w:rFonts w:ascii="Times New Roman" w:hAnsi="Times New Roman" w:cs="Times New Roman"/>
-          <w:b/>
-          <w:bCs/>
-          <w:sz w:val="28"/>
-          <w:szCs w:val="28"/>
-          <w:u w:val="single"/>
-          <w:lang w:val="en-GB"/>
-        </w:rPr>
-      </w:pPr>
-      <w:r>
-        <w:rPr>
-          <w:rFonts w:ascii="Times New Roman" w:hAnsi="Times New Roman" w:cs="Times New Roman"/>
-          <w:b/>
-          <w:bCs/>
-          <w:sz w:val="28"/>
-          <w:szCs w:val="28"/>
-          <w:u w:val="single"/>
-          <w:lang w:val="en-GB"/>
-        </w:rPr>
-        <w:t xml:space="preserve">User Connectivity </w:t>
+        <w:spacing w:line="360" w:lineRule="auto"/>
+        <w:rPr>
+          <w:rFonts w:ascii="Times New Roman" w:hAnsi="Times New Roman" w:cs="Times New Roman"/>
+          <w:sz w:val="24"/>
+          <w:szCs w:val="24"/>
+          <w:lang w:val="en-GB"/>
+        </w:rPr>
+      </w:pPr>
+      <w:r>
+        <w:rPr>
+          <w:rFonts w:ascii="Times New Roman" w:hAnsi="Times New Roman" w:cs="Times New Roman"/>
+          <w:sz w:val="24"/>
+          <w:szCs w:val="24"/>
+          <w:lang w:val="en-GB"/>
+        </w:rPr>
+        <w:t>Open our Sipify Smart Coaster website</w:t>
       </w:r>
     </w:p>
     <w:p>
@@ -4438,25 +5398,24 @@
         <w:pStyle w:val="ListParagraph"/>
         <w:numPr>
           <w:ilvl w:val="0"/>
-          <w:numId w:val="1"/>
+          <w:numId w:val="5"/>
         </w:numPr>
-        <w:rPr>
-          <w:rFonts w:ascii="Times New Roman" w:hAnsi="Times New Roman" w:cs="Times New Roman"/>
-          <w:b/>
-          <w:bCs/>
-          <w:sz w:val="24"/>
-          <w:szCs w:val="24"/>
-          <w:lang w:val="en-GB"/>
-        </w:rPr>
-      </w:pPr>
-      <w:r>
-        <w:rPr>
-          <w:rFonts w:ascii="Times New Roman" w:hAnsi="Times New Roman" w:cs="Times New Roman"/>
-          <w:sz w:val="24"/>
-          <w:szCs w:val="24"/>
-          <w:lang w:val="en-GB"/>
-        </w:rPr>
-        <w:t>What data is available to them – individual mode only has access to the current temperature – so not much data</w:t>
+        <w:spacing w:line="360" w:lineRule="auto"/>
+        <w:rPr>
+          <w:rFonts w:ascii="Times New Roman" w:hAnsi="Times New Roman" w:cs="Times New Roman"/>
+          <w:sz w:val="24"/>
+          <w:szCs w:val="24"/>
+          <w:lang w:val="en-GB"/>
+        </w:rPr>
+      </w:pPr>
+      <w:r>
+        <w:rPr>
+          <w:rFonts w:ascii="Times New Roman" w:hAnsi="Times New Roman" w:cs="Times New Roman"/>
+          <w:sz w:val="24"/>
+          <w:szCs w:val="24"/>
+          <w:lang w:val="en-GB"/>
+        </w:rPr>
+        <w:t xml:space="preserve">Press the “Continue” button </w:t>
       </w:r>
     </w:p>
     <w:p>
@@ -4464,45 +5423,24 @@
         <w:pStyle w:val="ListParagraph"/>
         <w:numPr>
           <w:ilvl w:val="0"/>
-          <w:numId w:val="1"/>
+          <w:numId w:val="5"/>
         </w:numPr>
-        <w:rPr>
-          <w:rFonts w:ascii="Times New Roman" w:hAnsi="Times New Roman" w:cs="Times New Roman"/>
-          <w:b/>
-          <w:bCs/>
-          <w:sz w:val="24"/>
-          <w:szCs w:val="24"/>
-          <w:lang w:val="en-GB"/>
-        </w:rPr>
-      </w:pPr>
-      <w:r>
-        <w:rPr>
-          <w:rFonts w:ascii="Times New Roman" w:hAnsi="Times New Roman" w:cs="Times New Roman"/>
-          <w:sz w:val="24"/>
-          <w:szCs w:val="24"/>
-          <w:lang w:val="en-GB"/>
-        </w:rPr>
-        <w:t xml:space="preserve">Whereas, for the barista mode – they have access to a list of coffee </w:t>
-      </w:r>
-      <w:proofErr w:type="gramStart"/>
-      <w:r>
-        <w:rPr>
-          <w:rFonts w:ascii="Times New Roman" w:hAnsi="Times New Roman" w:cs="Times New Roman"/>
-          <w:sz w:val="24"/>
-          <w:szCs w:val="24"/>
-          <w:lang w:val="en-GB"/>
-        </w:rPr>
-        <w:t>types ,</w:t>
-      </w:r>
-      <w:proofErr w:type="gramEnd"/>
-      <w:r>
-        <w:rPr>
-          <w:rFonts w:ascii="Times New Roman" w:hAnsi="Times New Roman" w:cs="Times New Roman"/>
-          <w:sz w:val="24"/>
-          <w:szCs w:val="24"/>
-          <w:lang w:val="en-GB"/>
-        </w:rPr>
-        <w:t xml:space="preserve"> if a new drink is added it will be added into that list</w:t>
+        <w:spacing w:line="360" w:lineRule="auto"/>
+        <w:rPr>
+          <w:rFonts w:ascii="Times New Roman" w:hAnsi="Times New Roman" w:cs="Times New Roman"/>
+          <w:sz w:val="24"/>
+          <w:szCs w:val="24"/>
+          <w:lang w:val="en-GB"/>
+        </w:rPr>
+      </w:pPr>
+      <w:r>
+        <w:rPr>
+          <w:rFonts w:ascii="Times New Roman" w:hAnsi="Times New Roman" w:cs="Times New Roman"/>
+          <w:sz w:val="24"/>
+          <w:szCs w:val="24"/>
+          <w:lang w:val="en-GB"/>
+        </w:rPr>
+        <w:t>Select the mode, the options include “Barista” or “Individual”</w:t>
       </w:r>
     </w:p>
     <w:p>
@@ -4510,95 +5448,29 @@
         <w:pStyle w:val="ListParagraph"/>
         <w:numPr>
           <w:ilvl w:val="0"/>
-          <w:numId w:val="1"/>
+          <w:numId w:val="5"/>
         </w:numPr>
-        <w:rPr>
-          <w:rFonts w:ascii="Times New Roman" w:hAnsi="Times New Roman" w:cs="Times New Roman"/>
-          <w:b/>
-          <w:bCs/>
-          <w:sz w:val="24"/>
-          <w:szCs w:val="24"/>
-          <w:lang w:val="en-GB"/>
-        </w:rPr>
-      </w:pPr>
-      <w:r>
-        <w:rPr>
-          <w:rFonts w:ascii="Times New Roman" w:hAnsi="Times New Roman" w:cs="Times New Roman"/>
-          <w:sz w:val="24"/>
-          <w:szCs w:val="24"/>
-          <w:lang w:val="en-GB"/>
-        </w:rPr>
-        <w:t xml:space="preserve">They can also view a list of min and max temperatures of each coffee </w:t>
-      </w:r>
-      <w:proofErr w:type="gramStart"/>
-      <w:r>
-        <w:rPr>
-          <w:rFonts w:ascii="Times New Roman" w:hAnsi="Times New Roman" w:cs="Times New Roman"/>
-          <w:sz w:val="24"/>
-          <w:szCs w:val="24"/>
-          <w:lang w:val="en-GB"/>
-        </w:rPr>
-        <w:t>type,</w:t>
-      </w:r>
-      <w:proofErr w:type="gramEnd"/>
-      <w:r>
-        <w:rPr>
-          <w:rFonts w:ascii="Times New Roman" w:hAnsi="Times New Roman" w:cs="Times New Roman"/>
-          <w:sz w:val="24"/>
-          <w:szCs w:val="24"/>
-          <w:lang w:val="en-GB"/>
-        </w:rPr>
-        <w:t xml:space="preserve"> this will be stored in the database. </w:t>
-      </w:r>
-    </w:p>
-    <w:p>
-      <w:pPr>
-        <w:pStyle w:val="ListParagraph"/>
-        <w:numPr>
-          <w:ilvl w:val="0"/>
-          <w:numId w:val="1"/>
-        </w:numPr>
-        <w:rPr>
-          <w:rFonts w:ascii="Times New Roman" w:hAnsi="Times New Roman" w:cs="Times New Roman"/>
-          <w:b/>
-          <w:bCs/>
-          <w:sz w:val="24"/>
-          <w:szCs w:val="24"/>
-          <w:lang w:val="en-GB"/>
-        </w:rPr>
-      </w:pPr>
-      <w:r>
-        <w:rPr>
-          <w:rFonts w:ascii="Times New Roman" w:hAnsi="Times New Roman" w:cs="Times New Roman"/>
-          <w:sz w:val="24"/>
-          <w:szCs w:val="24"/>
-          <w:lang w:val="en-GB"/>
-        </w:rPr>
-        <w:t xml:space="preserve">Different notifications will appear on </w:t>
-      </w:r>
-      <w:proofErr w:type="gramStart"/>
-      <w:r>
-        <w:rPr>
-          <w:rFonts w:ascii="Times New Roman" w:hAnsi="Times New Roman" w:cs="Times New Roman"/>
-          <w:sz w:val="24"/>
-          <w:szCs w:val="24"/>
-          <w:lang w:val="en-GB"/>
-        </w:rPr>
-        <w:t>screen ,</w:t>
-      </w:r>
-      <w:proofErr w:type="gramEnd"/>
-      <w:r>
-        <w:rPr>
-          <w:rFonts w:ascii="Times New Roman" w:hAnsi="Times New Roman" w:cs="Times New Roman"/>
-          <w:sz w:val="24"/>
-          <w:szCs w:val="24"/>
-          <w:lang w:val="en-GB"/>
-        </w:rPr>
-        <w:t xml:space="preserve"> accordingly with the temperature so for example if a Cappuccino is at 65 degrees “coffee is ready to go!” </w:t>
-      </w:r>
-    </w:p>
-    <w:p>
-      <w:pPr>
+        <w:spacing w:line="360" w:lineRule="auto"/>
+        <w:rPr>
+          <w:rFonts w:ascii="Times New Roman" w:hAnsi="Times New Roman" w:cs="Times New Roman"/>
+          <w:sz w:val="24"/>
+          <w:szCs w:val="24"/>
+          <w:lang w:val="en-GB"/>
+        </w:rPr>
+      </w:pPr>
+      <w:r>
+        <w:rPr>
+          <w:rFonts w:ascii="Times New Roman" w:hAnsi="Times New Roman" w:cs="Times New Roman"/>
+          <w:sz w:val="24"/>
+          <w:szCs w:val="24"/>
+          <w:lang w:val="en-GB"/>
+        </w:rPr>
+        <w:t xml:space="preserve">View the current temperature of drink </w:t>
+      </w:r>
+    </w:p>
+    <w:p>
+      <w:pPr>
+        <w:spacing w:line="360" w:lineRule="auto"/>
         <w:rPr>
           <w:rFonts w:ascii="Times New Roman" w:hAnsi="Times New Roman" w:cs="Times New Roman"/>
           <w:b/>
@@ -4609,31 +5481,260 @@
           <w:lang w:val="en-GB"/>
         </w:rPr>
       </w:pPr>
-    </w:p>
-    <w:p>
-      <w:pPr>
-        <w:rPr>
-          <w:rFonts w:ascii="Times New Roman" w:hAnsi="Times New Roman" w:cs="Times New Roman"/>
-          <w:b/>
-          <w:bCs/>
-          <w:sz w:val="28"/>
-          <w:szCs w:val="28"/>
+      <w:r>
+        <w:rPr>
+          <w:rFonts w:ascii="Times New Roman" w:hAnsi="Times New Roman" w:cs="Times New Roman"/>
+          <w:b/>
+          <w:bCs/>
+          <w:sz w:val="24"/>
+          <w:szCs w:val="24"/>
           <w:u w:val="single"/>
           <w:lang w:val="en-GB"/>
         </w:rPr>
-      </w:pPr>
-      <w:r>
-        <w:rPr>
-          <w:rFonts w:ascii="Times New Roman" w:hAnsi="Times New Roman" w:cs="Times New Roman"/>
-          <w:b/>
-          <w:bCs/>
-          <w:sz w:val="28"/>
-          <w:szCs w:val="28"/>
+        <w:t xml:space="preserve">Data </w:t>
+      </w:r>
+    </w:p>
+    <w:p>
+      <w:pPr>
+        <w:rPr>
+          <w:rFonts w:ascii="Times New Roman" w:hAnsi="Times New Roman" w:cs="Times New Roman"/>
+          <w:sz w:val="24"/>
+          <w:szCs w:val="24"/>
+          <w:lang w:val="en-GB"/>
+        </w:rPr>
+      </w:pPr>
+      <w:r>
+        <w:rPr>
+          <w:rFonts w:ascii="Times New Roman" w:hAnsi="Times New Roman" w:cs="Times New Roman"/>
+          <w:sz w:val="24"/>
+          <w:szCs w:val="24"/>
+          <w:lang w:val="en-GB"/>
+        </w:rPr>
+        <w:t xml:space="preserve">Both user types can view the current temperature of the drink. </w:t>
+      </w:r>
+      <w:r>
+        <w:rPr>
+          <w:rFonts w:ascii="Times New Roman" w:hAnsi="Times New Roman" w:cs="Times New Roman"/>
+          <w:sz w:val="24"/>
+          <w:szCs w:val="24"/>
+          <w:lang w:val="en-GB"/>
+        </w:rPr>
+        <w:t>Each user can view alerts or notifications on screen, the alerts will appear accordingly with the temperature range for example if a Cappuccino is at 65 degrees “coffee is ready to go!”</w:t>
+      </w:r>
+      <w:r>
+        <w:rPr>
+          <w:rFonts w:ascii="Times New Roman" w:hAnsi="Times New Roman" w:cs="Times New Roman"/>
+          <w:sz w:val="24"/>
+          <w:szCs w:val="24"/>
+          <w:lang w:val="en-GB"/>
+        </w:rPr>
+        <w:t>.</w:t>
+      </w:r>
+    </w:p>
+    <w:p>
+      <w:pPr>
+        <w:rPr>
+          <w:rFonts w:ascii="Times New Roman" w:hAnsi="Times New Roman" w:cs="Times New Roman"/>
+          <w:b/>
+          <w:bCs/>
+          <w:sz w:val="24"/>
+          <w:szCs w:val="24"/>
+          <w:lang w:val="en-GB"/>
+        </w:rPr>
+      </w:pPr>
+      <w:r>
+        <w:rPr>
+          <w:rFonts w:ascii="Times New Roman" w:hAnsi="Times New Roman" w:cs="Times New Roman"/>
+          <w:b/>
+          <w:bCs/>
+          <w:sz w:val="24"/>
+          <w:szCs w:val="24"/>
+          <w:lang w:val="en-GB"/>
+        </w:rPr>
+        <w:t>Individual Mode</w:t>
+      </w:r>
+    </w:p>
+    <w:p>
+      <w:pPr>
+        <w:rPr>
+          <w:rFonts w:ascii="Times New Roman" w:hAnsi="Times New Roman" w:cs="Times New Roman"/>
+          <w:sz w:val="24"/>
+          <w:szCs w:val="24"/>
+          <w:lang w:val="en-GB"/>
+        </w:rPr>
+      </w:pPr>
+      <w:r>
+        <w:rPr>
+          <w:rFonts w:ascii="Times New Roman" w:hAnsi="Times New Roman" w:cs="Times New Roman"/>
+          <w:sz w:val="24"/>
+          <w:szCs w:val="24"/>
+          <w:lang w:val="en-GB"/>
+        </w:rPr>
+        <w:t xml:space="preserve">In individual </w:t>
+      </w:r>
+      <w:r>
+        <w:rPr>
+          <w:rFonts w:ascii="Times New Roman" w:hAnsi="Times New Roman" w:cs="Times New Roman"/>
+          <w:sz w:val="24"/>
+          <w:szCs w:val="24"/>
+          <w:lang w:val="en-GB"/>
+        </w:rPr>
+        <w:t xml:space="preserve">mode the user only has access to current temperature in terms of data, this changes in real time when the temperature of the drink on the coaster changes. </w:t>
+      </w:r>
+    </w:p>
+    <w:p>
+      <w:pPr>
+        <w:rPr>
+          <w:rFonts w:ascii="Times New Roman" w:hAnsi="Times New Roman" w:cs="Times New Roman"/>
+          <w:b/>
+          <w:bCs/>
+          <w:sz w:val="24"/>
+          <w:szCs w:val="24"/>
+          <w:lang w:val="en-GB"/>
+        </w:rPr>
+      </w:pPr>
+      <w:r>
+        <w:rPr>
+          <w:rFonts w:ascii="Times New Roman" w:hAnsi="Times New Roman" w:cs="Times New Roman"/>
+          <w:b/>
+          <w:bCs/>
+          <w:sz w:val="24"/>
+          <w:szCs w:val="24"/>
+          <w:lang w:val="en-GB"/>
+        </w:rPr>
+        <w:t>Barista Mode</w:t>
+      </w:r>
+    </w:p>
+    <w:p>
+      <w:pPr>
+        <w:rPr>
+          <w:rFonts w:ascii="Times New Roman" w:hAnsi="Times New Roman" w:cs="Times New Roman"/>
+          <w:sz w:val="24"/>
+          <w:szCs w:val="24"/>
+          <w:lang w:val="en-GB"/>
+        </w:rPr>
+      </w:pPr>
+      <w:r>
+        <w:rPr>
+          <w:rFonts w:ascii="Times New Roman" w:hAnsi="Times New Roman" w:cs="Times New Roman"/>
+          <w:sz w:val="24"/>
+          <w:szCs w:val="24"/>
+          <w:lang w:val="en-GB"/>
+        </w:rPr>
+        <w:t xml:space="preserve">The barista user has access to the list of tea and coffee drinks, this includes the drink name, minimum and maximum temperature. When the user decides to add or edit a drink, the database will be updated, and the new data will be stored. </w:t>
+      </w:r>
+    </w:p>
+    <w:p>
+      <w:pPr>
+        <w:rPr>
+          <w:rFonts w:ascii="Times New Roman" w:hAnsi="Times New Roman" w:cs="Times New Roman"/>
+          <w:b/>
+          <w:bCs/>
+          <w:sz w:val="24"/>
+          <w:szCs w:val="24"/>
           <w:u w:val="single"/>
           <w:lang w:val="en-GB"/>
         </w:rPr>
+      </w:pPr>
+    </w:p>
+    <w:p>
+      <w:pPr>
+        <w:rPr>
+          <w:rFonts w:ascii="Times New Roman" w:hAnsi="Times New Roman" w:cs="Times New Roman"/>
+          <w:b/>
+          <w:bCs/>
+          <w:sz w:val="28"/>
+          <w:szCs w:val="28"/>
+          <w:u w:val="single"/>
+          <w:lang w:val="en-GB"/>
+        </w:rPr>
+      </w:pPr>
+      <w:r>
+        <w:rPr>
+          <w:rFonts w:ascii="Times New Roman" w:hAnsi="Times New Roman" w:cs="Times New Roman"/>
+          <w:b/>
+          <w:bCs/>
+          <w:sz w:val="28"/>
+          <w:szCs w:val="28"/>
+          <w:u w:val="single"/>
+          <w:lang w:val="en-GB"/>
+        </w:rPr>
         <w:t xml:space="preserve">Testing the UI </w:t>
       </w:r>
+    </w:p>
+    <w:p>
+      <w:pPr>
+        <w:rPr>
+          <w:rFonts w:ascii="Times New Roman" w:hAnsi="Times New Roman" w:cs="Times New Roman"/>
+          <w:b/>
+          <w:bCs/>
+          <w:sz w:val="24"/>
+          <w:szCs w:val="24"/>
+          <w:lang w:val="en-GB"/>
+        </w:rPr>
+      </w:pPr>
+      <w:r>
+        <w:rPr>
+          <w:rFonts w:ascii="Times New Roman" w:hAnsi="Times New Roman" w:cs="Times New Roman"/>
+          <w:b/>
+          <w:bCs/>
+          <w:sz w:val="24"/>
+          <w:szCs w:val="24"/>
+          <w:lang w:val="en-GB"/>
+        </w:rPr>
+        <w:t xml:space="preserve">User Types </w:t>
+      </w:r>
+    </w:p>
+    <w:p>
+      <w:pPr>
+        <w:rPr>
+          <w:rFonts w:ascii="Times New Roman" w:hAnsi="Times New Roman" w:cs="Times New Roman"/>
+          <w:b/>
+          <w:bCs/>
+          <w:sz w:val="24"/>
+          <w:szCs w:val="24"/>
+          <w:lang w:val="en-GB"/>
+        </w:rPr>
+      </w:pPr>
+    </w:p>
+    <w:p>
+      <w:pPr>
+        <w:rPr>
+          <w:rFonts w:ascii="Times New Roman" w:hAnsi="Times New Roman" w:cs="Times New Roman"/>
+          <w:b/>
+          <w:bCs/>
+          <w:sz w:val="28"/>
+          <w:szCs w:val="28"/>
+          <w:u w:val="single"/>
+          <w:lang w:val="en-GB"/>
+        </w:rPr>
+      </w:pPr>
+    </w:p>
+    <w:p>
+      <w:pPr>
+        <w:rPr>
+          <w:rFonts w:ascii="Times New Roman" w:hAnsi="Times New Roman" w:cs="Times New Roman"/>
+          <w:b/>
+          <w:bCs/>
+          <w:sz w:val="28"/>
+          <w:szCs w:val="28"/>
+          <w:u w:val="single"/>
+          <w:lang w:val="en-GB"/>
+        </w:rPr>
+      </w:pPr>
+    </w:p>
+    <w:p>
+      <w:pPr>
+        <w:rPr>
+          <w:rFonts w:ascii="Times New Roman" w:hAnsi="Times New Roman" w:cs="Times New Roman"/>
+          <w:b/>
+          <w:bCs/>
+          <w:sz w:val="28"/>
+          <w:szCs w:val="28"/>
+          <w:u w:val="single"/>
+          <w:lang w:val="en-GB"/>
+        </w:rPr>
+      </w:pPr>
     </w:p>
     <w:p>
       <w:pPr>
@@ -4684,27 +5785,7 @@
           <w:szCs w:val="24"/>
           <w:lang w:val="en-GB"/>
         </w:rPr>
-        <w:t xml:space="preserve">How will we track project success – getting test users to roleplay as our user groups – give them a task and see how they interact with the user </w:t>
-      </w:r>
-      <w:proofErr w:type="gramStart"/>
-      <w:r>
-        <w:rPr>
-          <w:rFonts w:ascii="Times New Roman" w:hAnsi="Times New Roman" w:cs="Times New Roman"/>
-          <w:sz w:val="24"/>
-          <w:szCs w:val="24"/>
-          <w:lang w:val="en-GB"/>
-        </w:rPr>
-        <w:t>face ,</w:t>
-      </w:r>
-      <w:proofErr w:type="gramEnd"/>
-      <w:r>
-        <w:rPr>
-          <w:rFonts w:ascii="Times New Roman" w:hAnsi="Times New Roman" w:cs="Times New Roman"/>
-          <w:sz w:val="24"/>
-          <w:szCs w:val="24"/>
-          <w:lang w:val="en-GB"/>
-        </w:rPr>
-        <w:t xml:space="preserve"> how long a task takes </w:t>
+        <w:t xml:space="preserve">How will we track project success – getting test users to roleplay as our user groups – give them a task and see how they interact with the user face, how long a task takes </w:t>
       </w:r>
     </w:p>
     <w:p>
@@ -4726,8 +5807,8 @@
           <w:rFonts w:ascii="Times New Roman" w:hAnsi="Times New Roman" w:cs="Times New Roman"/>
           <w:b/>
           <w:bCs/>
-          <w:sz w:val="28"/>
-          <w:szCs w:val="28"/>
+          <w:sz w:val="24"/>
+          <w:szCs w:val="24"/>
           <w:u w:val="single"/>
           <w:lang w:val="en-GB"/>
         </w:rPr>
@@ -4737,6 +5818,109 @@
       <w:pPr>
         <w:rPr>
           <w:rFonts w:ascii="Times New Roman" w:hAnsi="Times New Roman" w:cs="Times New Roman"/>
+          <w:b/>
+          <w:bCs/>
+          <w:sz w:val="28"/>
+          <w:szCs w:val="28"/>
+          <w:u w:val="single"/>
+          <w:lang w:val="en-GB"/>
+        </w:rPr>
+      </w:pPr>
+      <w:r>
+        <w:rPr>
+          <w:rFonts w:ascii="Times New Roman" w:hAnsi="Times New Roman" w:cs="Times New Roman"/>
+          <w:b/>
+          <w:bCs/>
+          <w:sz w:val="28"/>
+          <w:szCs w:val="28"/>
+          <w:u w:val="single"/>
+          <w:lang w:val="en-GB"/>
+        </w:rPr>
+        <w:t xml:space="preserve">Testing the UI </w:t>
+      </w:r>
+    </w:p>
+    <w:p>
+      <w:pPr>
+        <w:pStyle w:val="ListParagraph"/>
+        <w:numPr>
+          <w:ilvl w:val="0"/>
+          <w:numId w:val="2"/>
+        </w:numPr>
+        <w:rPr>
+          <w:rFonts w:ascii="Times New Roman" w:hAnsi="Times New Roman" w:cs="Times New Roman"/>
+          <w:b/>
+          <w:bCs/>
+          <w:sz w:val="24"/>
+          <w:szCs w:val="24"/>
+          <w:lang w:val="en-GB"/>
+        </w:rPr>
+      </w:pPr>
+      <w:r>
+        <w:rPr>
+          <w:rFonts w:ascii="Times New Roman" w:hAnsi="Times New Roman" w:cs="Times New Roman"/>
+          <w:sz w:val="24"/>
+          <w:szCs w:val="24"/>
+          <w:lang w:val="en-GB"/>
+        </w:rPr>
+        <w:t>User types – briefly talk about the use cases</w:t>
+      </w:r>
+    </w:p>
+    <w:p>
+      <w:pPr>
+        <w:pStyle w:val="ListParagraph"/>
+        <w:numPr>
+          <w:ilvl w:val="0"/>
+          <w:numId w:val="2"/>
+        </w:numPr>
+        <w:rPr>
+          <w:rFonts w:ascii="Times New Roman" w:hAnsi="Times New Roman" w:cs="Times New Roman"/>
+          <w:b/>
+          <w:bCs/>
+          <w:sz w:val="24"/>
+          <w:szCs w:val="24"/>
+          <w:lang w:val="en-GB"/>
+        </w:rPr>
+      </w:pPr>
+      <w:r>
+        <w:rPr>
+          <w:rFonts w:ascii="Times New Roman" w:hAnsi="Times New Roman" w:cs="Times New Roman"/>
+          <w:sz w:val="24"/>
+          <w:szCs w:val="24"/>
+          <w:lang w:val="en-GB"/>
+        </w:rPr>
+        <w:t xml:space="preserve">How will we track project success – getting test users to roleplay as our user groups – give them a task and see how they interact with the user face, how long a task takes </w:t>
+      </w:r>
+    </w:p>
+    <w:p>
+      <w:pPr>
+        <w:rPr>
+          <w:rFonts w:ascii="Times New Roman" w:hAnsi="Times New Roman" w:cs="Times New Roman"/>
+          <w:b/>
+          <w:bCs/>
+          <w:sz w:val="24"/>
+          <w:szCs w:val="24"/>
+          <w:u w:val="single"/>
+          <w:lang w:val="en-GB"/>
+        </w:rPr>
+      </w:pPr>
+    </w:p>
+    <w:p>
+      <w:pPr>
+        <w:rPr>
+          <w:rFonts w:ascii="Times New Roman" w:hAnsi="Times New Roman" w:cs="Times New Roman"/>
+          <w:b/>
+          <w:bCs/>
+          <w:sz w:val="28"/>
+          <w:szCs w:val="28"/>
+          <w:u w:val="single"/>
+          <w:lang w:val="en-GB"/>
+        </w:rPr>
+      </w:pPr>
+    </w:p>
+    <w:p>
+      <w:pPr>
+        <w:rPr>
+          <w:rFonts w:ascii="Times New Roman" w:hAnsi="Times New Roman" w:cs="Times New Roman"/>
           <w:sz w:val="28"/>
           <w:szCs w:val="28"/>
           <w:lang w:val="en-GB"/>
@@ -4810,7 +5994,7 @@
       </w:pPr>
     </w:p>
     <w:sectPr>
-      <w:footerReference w:type="default" r:id="rId18"/>
+      <w:footerReference w:type="default" r:id="rId23"/>
       <w:pgSz w:w="11906" w:h="16838"/>
       <w:pgMar w:top="1440" w:right="1440" w:bottom="1440" w:left="1440" w:header="708" w:footer="708" w:gutter="0"/>
       <w:pgBorders w:offsetFrom="page">
@@ -5045,6 +6229,119 @@
     </w:lvl>
   </w:abstractNum>
   <w:abstractNum w:abstractNumId="1" w15:restartNumberingAfterBreak="0">
+    <w:nsid w:val="4DD64DA6"/>
+    <w:multiLevelType w:val="hybridMultilevel"/>
+    <w:tmpl w:val="5E5E8FDA"/>
+    <w:lvl w:ilvl="0" w:tplc="08090009">
+      <w:start w:val="1"/>
+      <w:numFmt w:val="bullet"/>
+      <w:lvlText w:val=""/>
+      <w:lvlJc w:val="left"/>
+      <w:pPr>
+        <w:ind w:left="720" w:hanging="360"/>
+      </w:pPr>
+      <w:rPr>
+        <w:rFonts w:ascii="Wingdings" w:hAnsi="Wingdings" w:hint="default"/>
+      </w:rPr>
+    </w:lvl>
+    <w:lvl w:ilvl="1" w:tplc="08090003" w:tentative="1">
+      <w:start w:val="1"/>
+      <w:numFmt w:val="bullet"/>
+      <w:lvlText w:val="o"/>
+      <w:lvlJc w:val="left"/>
+      <w:pPr>
+        <w:ind w:left="1440" w:hanging="360"/>
+      </w:pPr>
+      <w:rPr>
+        <w:rFonts w:ascii="Courier New" w:hAnsi="Courier New" w:cs="Courier New" w:hint="default"/>
+      </w:rPr>
+    </w:lvl>
+    <w:lvl w:ilvl="2" w:tplc="08090005" w:tentative="1">
+      <w:start w:val="1"/>
+      <w:numFmt w:val="bullet"/>
+      <w:lvlText w:val=""/>
+      <w:lvlJc w:val="left"/>
+      <w:pPr>
+        <w:ind w:left="2160" w:hanging="360"/>
+      </w:pPr>
+      <w:rPr>
+        <w:rFonts w:ascii="Wingdings" w:hAnsi="Wingdings" w:hint="default"/>
+      </w:rPr>
+    </w:lvl>
+    <w:lvl w:ilvl="3" w:tplc="08090001" w:tentative="1">
+      <w:start w:val="1"/>
+      <w:numFmt w:val="bullet"/>
+      <w:lvlText w:val=""/>
+      <w:lvlJc w:val="left"/>
+      <w:pPr>
+        <w:ind w:left="2880" w:hanging="360"/>
+      </w:pPr>
+      <w:rPr>
+        <w:rFonts w:ascii="Symbol" w:hAnsi="Symbol" w:hint="default"/>
+      </w:rPr>
+    </w:lvl>
+    <w:lvl w:ilvl="4" w:tplc="08090003" w:tentative="1">
+      <w:start w:val="1"/>
+      <w:numFmt w:val="bullet"/>
+      <w:lvlText w:val="o"/>
+      <w:lvlJc w:val="left"/>
+      <w:pPr>
+        <w:ind w:left="3600" w:hanging="360"/>
+      </w:pPr>
+      <w:rPr>
+        <w:rFonts w:ascii="Courier New" w:hAnsi="Courier New" w:cs="Courier New" w:hint="default"/>
+      </w:rPr>
+    </w:lvl>
+    <w:lvl w:ilvl="5" w:tplc="08090005" w:tentative="1">
+      <w:start w:val="1"/>
+      <w:numFmt w:val="bullet"/>
+      <w:lvlText w:val=""/>
+      <w:lvlJc w:val="left"/>
+      <w:pPr>
+        <w:ind w:left="4320" w:hanging="360"/>
+      </w:pPr>
+      <w:rPr>
+        <w:rFonts w:ascii="Wingdings" w:hAnsi="Wingdings" w:hint="default"/>
+      </w:rPr>
+    </w:lvl>
+    <w:lvl w:ilvl="6" w:tplc="08090001" w:tentative="1">
+      <w:start w:val="1"/>
+      <w:numFmt w:val="bullet"/>
+      <w:lvlText w:val=""/>
+      <w:lvlJc w:val="left"/>
+      <w:pPr>
+        <w:ind w:left="5040" w:hanging="360"/>
+      </w:pPr>
+      <w:rPr>
+        <w:rFonts w:ascii="Symbol" w:hAnsi="Symbol" w:hint="default"/>
+      </w:rPr>
+    </w:lvl>
+    <w:lvl w:ilvl="7" w:tplc="08090003" w:tentative="1">
+      <w:start w:val="1"/>
+      <w:numFmt w:val="bullet"/>
+      <w:lvlText w:val="o"/>
+      <w:lvlJc w:val="left"/>
+      <w:pPr>
+        <w:ind w:left="5760" w:hanging="360"/>
+      </w:pPr>
+      <w:rPr>
+        <w:rFonts w:ascii="Courier New" w:hAnsi="Courier New" w:cs="Courier New" w:hint="default"/>
+      </w:rPr>
+    </w:lvl>
+    <w:lvl w:ilvl="8" w:tplc="08090005" w:tentative="1">
+      <w:start w:val="1"/>
+      <w:numFmt w:val="bullet"/>
+      <w:lvlText w:val=""/>
+      <w:lvlJc w:val="left"/>
+      <w:pPr>
+        <w:ind w:left="6480" w:hanging="360"/>
+      </w:pPr>
+      <w:rPr>
+        <w:rFonts w:ascii="Wingdings" w:hAnsi="Wingdings" w:hint="default"/>
+      </w:rPr>
+    </w:lvl>
+  </w:abstractNum>
+  <w:abstractNum w:abstractNumId="2" w15:restartNumberingAfterBreak="0">
     <w:nsid w:val="5E9079A7"/>
     <w:multiLevelType w:val="hybridMultilevel"/>
     <w:tmpl w:val="8C6EF302"/>
@@ -5157,7 +6454,7 @@
       </w:rPr>
     </w:lvl>
   </w:abstractNum>
-  <w:abstractNum w:abstractNumId="2" w15:restartNumberingAfterBreak="0">
+  <w:abstractNum w:abstractNumId="3" w15:restartNumberingAfterBreak="0">
     <w:nsid w:val="69B91A57"/>
     <w:multiLevelType w:val="hybridMultilevel"/>
     <w:tmpl w:val="963E6A94"/>
@@ -5246,7 +6543,7 @@
       </w:pPr>
     </w:lvl>
   </w:abstractNum>
-  <w:abstractNum w:abstractNumId="3" w15:restartNumberingAfterBreak="0">
+  <w:abstractNum w:abstractNumId="4" w15:restartNumberingAfterBreak="0">
     <w:nsid w:val="6B0A3D60"/>
     <w:multiLevelType w:val="hybridMultilevel"/>
     <w:tmpl w:val="3B3E25CC"/>
@@ -5336,16 +6633,19 @@
     </w:lvl>
   </w:abstractNum>
   <w:num w:numId="1" w16cid:durableId="409936176">
-    <w:abstractNumId w:val="1"/>
+    <w:abstractNumId w:val="2"/>
   </w:num>
   <w:num w:numId="2" w16cid:durableId="949506961">
     <w:abstractNumId w:val="0"/>
   </w:num>
   <w:num w:numId="3" w16cid:durableId="163324471">
-    <w:abstractNumId w:val="2"/>
+    <w:abstractNumId w:val="3"/>
   </w:num>
   <w:num w:numId="4" w16cid:durableId="1811166021">
-    <w:abstractNumId w:val="3"/>
+    <w:abstractNumId w:val="4"/>
+  </w:num>
+  <w:num w:numId="5" w16cid:durableId="271128785">
+    <w:abstractNumId w:val="1"/>
   </w:num>
 </w:numbering>
 </file>

</xml_diff>

<commit_message>
Testing the UI section is completed
I added a Testing section to the word document, outlined the core users,
and explained how the UI will be tested.
</commit_message>
<xml_diff>
--- a/Sipify_Documentation.docx
+++ b/Sipify_Documentation.docx
@@ -327,7 +327,7 @@
           <w:szCs w:val="28"/>
           <w:lang w:val="en-GB"/>
         </w:rPr>
-        <w:t>3</w:t>
+        <w:t>4</w:t>
       </w:r>
     </w:p>
     <w:p>
@@ -357,7 +357,7 @@
           <w:szCs w:val="28"/>
           <w:lang w:val="en-GB"/>
         </w:rPr>
-        <w:t>6</w:t>
+        <w:t>7</w:t>
       </w:r>
       <w:r>
         <w:rPr>
@@ -733,6 +733,134 @@
           <w:lang w:val="en-GB"/>
         </w:rPr>
         <w:t xml:space="preserve"> 6</w:t>
+      </w:r>
+    </w:p>
+    <w:p>
+      <w:pPr>
+        <w:pStyle w:val="ListParagraph"/>
+        <w:numPr>
+          <w:ilvl w:val="1"/>
+          <w:numId w:val="4"/>
+        </w:numPr>
+        <w:rPr>
+          <w:rFonts w:ascii="Times New Roman" w:hAnsi="Times New Roman" w:cs="Times New Roman"/>
+          <w:sz w:val="20"/>
+          <w:szCs w:val="20"/>
+          <w:lang w:val="en-GB"/>
+        </w:rPr>
+      </w:pPr>
+      <w:r>
+        <w:rPr>
+          <w:rFonts w:ascii="Times New Roman" w:hAnsi="Times New Roman" w:cs="Times New Roman"/>
+          <w:sz w:val="20"/>
+          <w:szCs w:val="20"/>
+          <w:lang w:val="en-GB"/>
+        </w:rPr>
+        <w:t>Mock-up UI</w:t>
+      </w:r>
+      <w:r>
+        <w:rPr>
+          <w:rFonts w:ascii="Times New Roman" w:hAnsi="Times New Roman" w:cs="Times New Roman"/>
+          <w:sz w:val="20"/>
+          <w:szCs w:val="20"/>
+          <w:lang w:val="en-GB"/>
+        </w:rPr>
+        <w:t xml:space="preserve"> </w:t>
+      </w:r>
+      <w:r>
+        <w:rPr>
+          <w:rFonts w:ascii="Times New Roman" w:hAnsi="Times New Roman" w:cs="Times New Roman"/>
+          <w:sz w:val="20"/>
+          <w:szCs w:val="20"/>
+          <w:lang w:val="en-GB"/>
+        </w:rPr>
+        <w:t>……………………………………………………………………………...……</w:t>
+      </w:r>
+      <w:proofErr w:type="gramStart"/>
+      <w:r>
+        <w:rPr>
+          <w:rFonts w:ascii="Times New Roman" w:hAnsi="Times New Roman" w:cs="Times New Roman"/>
+          <w:sz w:val="20"/>
+          <w:szCs w:val="20"/>
+          <w:lang w:val="en-GB"/>
+        </w:rPr>
+        <w:t>…</w:t>
+      </w:r>
+      <w:r>
+        <w:rPr>
+          <w:rFonts w:ascii="Times New Roman" w:hAnsi="Times New Roman" w:cs="Times New Roman"/>
+          <w:sz w:val="20"/>
+          <w:szCs w:val="20"/>
+          <w:lang w:val="en-GB"/>
+        </w:rPr>
+        <w:t>..</w:t>
+      </w:r>
+      <w:proofErr w:type="gramEnd"/>
+    </w:p>
+    <w:p>
+      <w:pPr>
+        <w:pStyle w:val="ListParagraph"/>
+        <w:numPr>
+          <w:ilvl w:val="1"/>
+          <w:numId w:val="4"/>
+        </w:numPr>
+        <w:rPr>
+          <w:rFonts w:ascii="Times New Roman" w:hAnsi="Times New Roman" w:cs="Times New Roman"/>
+          <w:sz w:val="20"/>
+          <w:szCs w:val="20"/>
+          <w:lang w:val="en-GB"/>
+        </w:rPr>
+      </w:pPr>
+      <w:r>
+        <w:rPr>
+          <w:rFonts w:ascii="Times New Roman" w:hAnsi="Times New Roman" w:cs="Times New Roman"/>
+          <w:sz w:val="20"/>
+          <w:szCs w:val="20"/>
+          <w:lang w:val="en-GB"/>
+        </w:rPr>
+        <w:t>User Connectivity………………………………………………………………………………….</w:t>
+      </w:r>
+    </w:p>
+    <w:p>
+      <w:pPr>
+        <w:pStyle w:val="ListParagraph"/>
+        <w:numPr>
+          <w:ilvl w:val="1"/>
+          <w:numId w:val="4"/>
+        </w:numPr>
+        <w:rPr>
+          <w:rFonts w:ascii="Times New Roman" w:hAnsi="Times New Roman" w:cs="Times New Roman"/>
+          <w:sz w:val="20"/>
+          <w:szCs w:val="20"/>
+          <w:lang w:val="en-GB"/>
+        </w:rPr>
+      </w:pPr>
+      <w:r>
+        <w:rPr>
+          <w:rFonts w:ascii="Times New Roman" w:hAnsi="Times New Roman" w:cs="Times New Roman"/>
+          <w:sz w:val="20"/>
+          <w:szCs w:val="20"/>
+          <w:lang w:val="en-GB"/>
+        </w:rPr>
+        <w:t>Testing the UI</w:t>
+      </w:r>
+      <w:r>
+        <w:rPr>
+          <w:rFonts w:ascii="Times New Roman" w:hAnsi="Times New Roman" w:cs="Times New Roman"/>
+          <w:sz w:val="20"/>
+          <w:szCs w:val="20"/>
+          <w:lang w:val="en-GB"/>
+        </w:rPr>
+        <w:t xml:space="preserve"> ……………………………………………………………………………...……</w:t>
+      </w:r>
+      <w:r>
+        <w:rPr>
+          <w:rFonts w:ascii="Times New Roman" w:hAnsi="Times New Roman" w:cs="Times New Roman"/>
+          <w:sz w:val="20"/>
+          <w:szCs w:val="20"/>
+          <w:lang w:val="en-GB"/>
+        </w:rPr>
+        <w:t>…</w:t>
       </w:r>
     </w:p>
     <w:p>
@@ -1327,7 +1455,15 @@
           <w:sz w:val="24"/>
           <w:szCs w:val="24"/>
         </w:rPr>
-        <w:t xml:space="preserve">By placing a capacitor in series with the resistor, the speed at which the capacitor charges can be speed up or slowed down. As the resistance changes, the capacitor charges at different rates which can be measured  and translated into a digital signal the Pi can understand that reflect the analogue. </w:t>
+        <w:t xml:space="preserve">By placing a capacitor in series with the resistor, the speed at which the capacitor charges can be speed up or slowed down. As the resistance changes, the capacitor </w:t>
+      </w:r>
+      <w:r>
+        <w:rPr>
+          <w:sz w:val="24"/>
+          <w:szCs w:val="24"/>
+        </w:rPr>
+        <w:lastRenderedPageBreak/>
+        <w:t xml:space="preserve">charges at different rates which can be measured  and translated into a digital signal the Pi can understand that reflect the analogue. </w:t>
       </w:r>
     </w:p>
     <w:p>
@@ -1349,7 +1485,6 @@
           <w:u w:val="single"/>
           <w:lang w:val="en-GB"/>
         </w:rPr>
-        <w:lastRenderedPageBreak/>
         <w:t>Tactile Button Switch</w:t>
       </w:r>
     </w:p>
@@ -1525,6 +1660,7 @@
           <w:szCs w:val="24"/>
           <w:lang w:val="en-GB"/>
         </w:rPr>
+        <w:lastRenderedPageBreak/>
         <w:drawing>
           <wp:inline distT="0" distB="0" distL="0" distR="0" wp14:anchorId="4EC5D69F" wp14:editId="2D3E0ECA">
             <wp:extent cx="1588957" cy="3117268"/>
@@ -1596,7 +1732,6 @@
           <w:szCs w:val="24"/>
           <w:lang w:val="en-GB"/>
         </w:rPr>
-        <w:lastRenderedPageBreak/>
         <w:t>Circuit Diagram using Fritzing</w:t>
       </w:r>
       <w:bookmarkStart w:id="1" w:name="Data_Section"/>
@@ -1708,6 +1843,7 @@
           <w:szCs w:val="28"/>
           <w:lang w:val="en-GB"/>
         </w:rPr>
+        <w:lastRenderedPageBreak/>
         <w:t>This diagram shows how we plan on using our Raspberry Pi 5 as the brain of our system. The LDR will detect changes in light and communicate this to the Pi, telling our system if a cup is placed on the coaster. A button is connected to override this feature if for some reason it fails.</w:t>
       </w:r>
     </w:p>
@@ -2535,6 +2671,7 @@
     <w:bookmarkEnd w:id="3"/>
     <w:p>
       <w:pPr>
+        <w:spacing w:line="360" w:lineRule="auto"/>
         <w:rPr>
           <w:rFonts w:ascii="Times New Roman" w:hAnsi="Times New Roman" w:cs="Times New Roman"/>
           <w:b/>
@@ -4487,17 +4624,6 @@
         <w:spacing w:line="360" w:lineRule="auto"/>
         <w:rPr>
           <w:rFonts w:ascii="Times New Roman" w:hAnsi="Times New Roman" w:cs="Times New Roman"/>
-          <w:sz w:val="24"/>
-          <w:szCs w:val="24"/>
-          <w:lang w:val="en-GB"/>
-        </w:rPr>
-      </w:pPr>
-    </w:p>
-    <w:p>
-      <w:pPr>
-        <w:spacing w:line="360" w:lineRule="auto"/>
-        <w:rPr>
-          <w:rFonts w:ascii="Times New Roman" w:hAnsi="Times New Roman" w:cs="Times New Roman"/>
           <w:b/>
           <w:bCs/>
           <w:sz w:val="24"/>
@@ -4515,17 +4641,18 @@
           <w:szCs w:val="24"/>
           <w:lang w:val="en-GB"/>
         </w:rPr>
+        <w:lastRenderedPageBreak/>
         <w:drawing>
-          <wp:anchor distT="0" distB="0" distL="114300" distR="114300" simplePos="0" relativeHeight="251667456" behindDoc="0" locked="0" layoutInCell="1" allowOverlap="1" wp14:anchorId="5D392224" wp14:editId="73DF9B50">
+          <wp:anchor distT="0" distB="0" distL="114300" distR="114300" simplePos="0" relativeHeight="251667456" behindDoc="0" locked="0" layoutInCell="1" allowOverlap="1" wp14:anchorId="5D392224" wp14:editId="6DAB6CFE">
             <wp:simplePos x="0" y="0"/>
             <wp:positionH relativeFrom="margin">
-              <wp:posOffset>1540531</wp:posOffset>
+              <wp:posOffset>1540565</wp:posOffset>
             </wp:positionH>
             <wp:positionV relativeFrom="paragraph">
-              <wp:posOffset>256719</wp:posOffset>
+              <wp:posOffset>258417</wp:posOffset>
             </wp:positionV>
-            <wp:extent cx="2208944" cy="3431130"/>
-            <wp:effectExtent l="0" t="0" r="1270" b="1905"/>
+            <wp:extent cx="2208530" cy="3707296"/>
+            <wp:effectExtent l="0" t="0" r="1270" b="7620"/>
             <wp:wrapNone/>
             <wp:docPr id="232650683" name="Picture 3" descr="A screenshot of a menu&#10;&#10;Description automatically generated"/>
             <wp:cNvGraphicFramePr>
@@ -4553,7 +4680,7 @@
                   <pic:spPr>
                     <a:xfrm>
                       <a:off x="0" y="0"/>
-                      <a:ext cx="2208944" cy="3431130"/>
+                      <a:ext cx="2211233" cy="3711833"/>
                     </a:xfrm>
                     <a:prstGeom prst="rect">
                       <a:avLst/>
@@ -5459,6 +5586,7 @@
     </w:p>
     <w:p>
       <w:pPr>
+        <w:spacing w:line="360" w:lineRule="auto"/>
         <w:rPr>
           <w:rFonts w:ascii="Times New Roman" w:hAnsi="Times New Roman" w:cs="Times New Roman"/>
           <w:sz w:val="24"/>
@@ -5496,6 +5624,7 @@
     </w:p>
     <w:p>
       <w:pPr>
+        <w:spacing w:line="360" w:lineRule="auto"/>
         <w:rPr>
           <w:rFonts w:ascii="Times New Roman" w:hAnsi="Times New Roman" w:cs="Times New Roman"/>
           <w:b/>
@@ -5519,6 +5648,7 @@
     </w:p>
     <w:p>
       <w:pPr>
+        <w:spacing w:line="360" w:lineRule="auto"/>
         <w:rPr>
           <w:rFonts w:ascii="Times New Roman" w:hAnsi="Times New Roman" w:cs="Times New Roman"/>
           <w:sz w:val="24"/>
@@ -5547,6 +5677,7 @@
     </w:p>
     <w:p>
       <w:pPr>
+        <w:spacing w:line="360" w:lineRule="auto"/>
         <w:rPr>
           <w:rFonts w:ascii="Times New Roman" w:hAnsi="Times New Roman" w:cs="Times New Roman"/>
           <w:b/>
@@ -5570,6 +5701,7 @@
     </w:p>
     <w:p>
       <w:pPr>
+        <w:spacing w:line="360" w:lineRule="auto"/>
         <w:rPr>
           <w:rFonts w:ascii="Times New Roman" w:hAnsi="Times New Roman" w:cs="Times New Roman"/>
           <w:sz w:val="24"/>
@@ -5589,6 +5721,7 @@
     </w:p>
     <w:p>
       <w:pPr>
+        <w:spacing w:line="360" w:lineRule="auto"/>
         <w:rPr>
           <w:rFonts w:ascii="Times New Roman" w:hAnsi="Times New Roman" w:cs="Times New Roman"/>
           <w:b/>
@@ -5602,6 +5735,7 @@
     </w:p>
     <w:p>
       <w:pPr>
+        <w:spacing w:line="360" w:lineRule="auto"/>
         <w:rPr>
           <w:rFonts w:ascii="Times New Roman" w:hAnsi="Times New Roman" w:cs="Times New Roman"/>
           <w:b/>
@@ -5612,7 +5746,10 @@
           <w:lang w:val="en-GB"/>
         </w:rPr>
       </w:pPr>
-      <w:r>
+    </w:p>
+    <w:p>
+      <w:pPr>
+        <w:spacing w:line="360" w:lineRule="auto"/>
         <w:rPr>
           <w:rFonts w:ascii="Times New Roman" w:hAnsi="Times New Roman" w:cs="Times New Roman"/>
           <w:b/>
@@ -5622,43 +5759,355 @@
           <w:u w:val="single"/>
           <w:lang w:val="en-GB"/>
         </w:rPr>
+      </w:pPr>
+    </w:p>
+    <w:p>
+      <w:pPr>
+        <w:spacing w:line="360" w:lineRule="auto"/>
+        <w:rPr>
+          <w:rFonts w:ascii="Times New Roman" w:hAnsi="Times New Roman" w:cs="Times New Roman"/>
+          <w:b/>
+          <w:bCs/>
+          <w:sz w:val="28"/>
+          <w:szCs w:val="28"/>
+          <w:u w:val="single"/>
+          <w:lang w:val="en-GB"/>
+        </w:rPr>
+      </w:pPr>
+      <w:r>
+        <w:rPr>
+          <w:rFonts w:ascii="Times New Roman" w:hAnsi="Times New Roman" w:cs="Times New Roman"/>
+          <w:b/>
+          <w:bCs/>
+          <w:sz w:val="28"/>
+          <w:szCs w:val="28"/>
+          <w:u w:val="single"/>
+          <w:lang w:val="en-GB"/>
+        </w:rPr>
+        <w:lastRenderedPageBreak/>
         <w:t xml:space="preserve">Testing the UI </w:t>
       </w:r>
     </w:p>
     <w:p>
       <w:pPr>
-        <w:rPr>
-          <w:rFonts w:ascii="Times New Roman" w:hAnsi="Times New Roman" w:cs="Times New Roman"/>
-          <w:b/>
-          <w:bCs/>
-          <w:sz w:val="24"/>
-          <w:szCs w:val="24"/>
-          <w:lang w:val="en-GB"/>
-        </w:rPr>
-      </w:pPr>
-      <w:r>
-        <w:rPr>
-          <w:rFonts w:ascii="Times New Roman" w:hAnsi="Times New Roman" w:cs="Times New Roman"/>
-          <w:b/>
-          <w:bCs/>
-          <w:sz w:val="24"/>
-          <w:szCs w:val="24"/>
-          <w:lang w:val="en-GB"/>
-        </w:rPr>
-        <w:t xml:space="preserve">User Types </w:t>
-      </w:r>
-    </w:p>
-    <w:p>
-      <w:pPr>
-        <w:rPr>
-          <w:rFonts w:ascii="Times New Roman" w:hAnsi="Times New Roman" w:cs="Times New Roman"/>
-          <w:b/>
-          <w:bCs/>
-          <w:sz w:val="24"/>
-          <w:szCs w:val="24"/>
-          <w:lang w:val="en-GB"/>
-        </w:rPr>
-      </w:pPr>
+        <w:spacing w:line="360" w:lineRule="auto"/>
+        <w:rPr>
+          <w:rFonts w:ascii="Times New Roman" w:hAnsi="Times New Roman" w:cs="Times New Roman"/>
+          <w:b/>
+          <w:bCs/>
+          <w:sz w:val="24"/>
+          <w:szCs w:val="24"/>
+          <w:lang w:val="en-GB"/>
+        </w:rPr>
+      </w:pPr>
+      <w:r>
+        <w:rPr>
+          <w:rFonts w:ascii="Times New Roman" w:hAnsi="Times New Roman" w:cs="Times New Roman"/>
+          <w:b/>
+          <w:bCs/>
+          <w:sz w:val="24"/>
+          <w:szCs w:val="24"/>
+          <w:lang w:val="en-GB"/>
+        </w:rPr>
+        <w:t>User Types</w:t>
+      </w:r>
+    </w:p>
+    <w:p>
+      <w:pPr>
+        <w:spacing w:line="360" w:lineRule="auto"/>
+        <w:rPr>
+          <w:rFonts w:ascii="Times New Roman" w:hAnsi="Times New Roman" w:cs="Times New Roman"/>
+          <w:b/>
+          <w:bCs/>
+          <w:sz w:val="24"/>
+          <w:szCs w:val="24"/>
+          <w:lang w:val="en-GB"/>
+        </w:rPr>
+      </w:pPr>
+      <w:r>
+        <w:rPr>
+          <w:rFonts w:ascii="Times New Roman" w:hAnsi="Times New Roman" w:cs="Times New Roman"/>
+          <w:b/>
+          <w:bCs/>
+          <w:sz w:val="24"/>
+          <w:szCs w:val="24"/>
+          <w:lang w:val="en-GB"/>
+        </w:rPr>
+        <w:t>Office/Desk bound workers:</w:t>
+      </w:r>
+    </w:p>
+    <w:p>
+      <w:pPr>
+        <w:spacing w:line="360" w:lineRule="auto"/>
+        <w:rPr>
+          <w:rFonts w:ascii="Times New Roman" w:hAnsi="Times New Roman" w:cs="Times New Roman"/>
+          <w:sz w:val="24"/>
+          <w:szCs w:val="24"/>
+          <w:lang w:val="en-GB"/>
+        </w:rPr>
+      </w:pPr>
+      <w:r>
+        <w:rPr>
+          <w:rFonts w:ascii="Times New Roman" w:hAnsi="Times New Roman" w:cs="Times New Roman"/>
+          <w:sz w:val="24"/>
+          <w:szCs w:val="24"/>
+          <w:lang w:val="en-GB"/>
+        </w:rPr>
+        <w:t>This user is sitting at a desk all day, drinking caffeine to remain motivated is essential. They may forget about their coffee while doing their work.</w:t>
+      </w:r>
+    </w:p>
+    <w:p>
+      <w:pPr>
+        <w:spacing w:line="360" w:lineRule="auto"/>
+        <w:rPr>
+          <w:rFonts w:ascii="Times New Roman" w:hAnsi="Times New Roman" w:cs="Times New Roman"/>
+          <w:b/>
+          <w:bCs/>
+          <w:sz w:val="24"/>
+          <w:szCs w:val="24"/>
+          <w:lang w:val="en-GB"/>
+        </w:rPr>
+      </w:pPr>
+      <w:r>
+        <w:rPr>
+          <w:rFonts w:ascii="Times New Roman" w:hAnsi="Times New Roman" w:cs="Times New Roman"/>
+          <w:b/>
+          <w:bCs/>
+          <w:sz w:val="24"/>
+          <w:szCs w:val="24"/>
+          <w:lang w:val="en-GB"/>
+        </w:rPr>
+        <w:t xml:space="preserve">Barista: </w:t>
+      </w:r>
+    </w:p>
+    <w:p>
+      <w:pPr>
+        <w:spacing w:line="360" w:lineRule="auto"/>
+        <w:rPr>
+          <w:rFonts w:ascii="Times New Roman" w:hAnsi="Times New Roman" w:cs="Times New Roman"/>
+          <w:sz w:val="24"/>
+          <w:szCs w:val="24"/>
+          <w:lang w:val="en-GB"/>
+        </w:rPr>
+      </w:pPr>
+      <w:r>
+        <w:rPr>
+          <w:rFonts w:ascii="Times New Roman" w:hAnsi="Times New Roman" w:cs="Times New Roman"/>
+          <w:sz w:val="24"/>
+          <w:szCs w:val="24"/>
+          <w:lang w:val="en-GB"/>
+        </w:rPr>
+        <w:t>Busy baristas working in a fast placed environment, need to work quickly on multiple coffee orders. The smart coaster can track drink temperatures to ensure coffee is given out to customers at the perfect temperature.</w:t>
+      </w:r>
+    </w:p>
+    <w:p>
+      <w:pPr>
+        <w:spacing w:line="360" w:lineRule="auto"/>
+        <w:rPr>
+          <w:rFonts w:ascii="Times New Roman" w:hAnsi="Times New Roman" w:cs="Times New Roman"/>
+          <w:b/>
+          <w:bCs/>
+          <w:sz w:val="24"/>
+          <w:szCs w:val="24"/>
+          <w:lang w:val="en-GB"/>
+        </w:rPr>
+      </w:pPr>
+      <w:r>
+        <w:rPr>
+          <w:rFonts w:ascii="Times New Roman" w:hAnsi="Times New Roman" w:cs="Times New Roman"/>
+          <w:b/>
+          <w:bCs/>
+          <w:sz w:val="24"/>
+          <w:szCs w:val="24"/>
+          <w:lang w:val="en-GB"/>
+        </w:rPr>
+        <w:t xml:space="preserve">Coffee Enthusiasts: </w:t>
+      </w:r>
+    </w:p>
+    <w:p>
+      <w:pPr>
+        <w:spacing w:line="360" w:lineRule="auto"/>
+        <w:rPr>
+          <w:rFonts w:ascii="Times New Roman" w:hAnsi="Times New Roman" w:cs="Times New Roman"/>
+          <w:sz w:val="24"/>
+          <w:szCs w:val="24"/>
+          <w:lang w:val="en-GB"/>
+        </w:rPr>
+      </w:pPr>
+      <w:r>
+        <w:rPr>
+          <w:rFonts w:ascii="Times New Roman" w:hAnsi="Times New Roman" w:cs="Times New Roman"/>
+          <w:sz w:val="24"/>
+          <w:szCs w:val="24"/>
+          <w:lang w:val="en-GB"/>
+        </w:rPr>
+        <w:t xml:space="preserve">There is a large culture of “coffee nerds” who would enjoy learning any additional information about their coffee, such as tracking the temperature and discovering the perfect drinking temperature. </w:t>
+      </w:r>
+    </w:p>
+    <w:p>
+      <w:pPr>
+        <w:spacing w:line="360" w:lineRule="auto"/>
+        <w:rPr>
+          <w:rFonts w:ascii="Times New Roman" w:hAnsi="Times New Roman" w:cs="Times New Roman"/>
+          <w:sz w:val="24"/>
+          <w:szCs w:val="24"/>
+          <w:lang w:val="en-GB"/>
+        </w:rPr>
+      </w:pPr>
+    </w:p>
+    <w:p>
+      <w:pPr>
+        <w:spacing w:line="360" w:lineRule="auto"/>
+        <w:rPr>
+          <w:rFonts w:ascii="Times New Roman" w:hAnsi="Times New Roman" w:cs="Times New Roman"/>
+          <w:b/>
+          <w:bCs/>
+          <w:sz w:val="24"/>
+          <w:szCs w:val="24"/>
+          <w:lang w:val="en-GB"/>
+        </w:rPr>
+      </w:pPr>
+      <w:r>
+        <w:rPr>
+          <w:rFonts w:ascii="Times New Roman" w:hAnsi="Times New Roman" w:cs="Times New Roman"/>
+          <w:b/>
+          <w:bCs/>
+          <w:sz w:val="24"/>
+          <w:szCs w:val="24"/>
+          <w:lang w:val="en-GB"/>
+        </w:rPr>
+        <w:t>Testing</w:t>
+      </w:r>
+    </w:p>
+    <w:p>
+      <w:pPr>
+        <w:spacing w:line="360" w:lineRule="auto"/>
+        <w:rPr>
+          <w:rFonts w:ascii="Times New Roman" w:hAnsi="Times New Roman" w:cs="Times New Roman"/>
+          <w:sz w:val="24"/>
+          <w:szCs w:val="24"/>
+          <w:lang w:val="en-GB"/>
+        </w:rPr>
+      </w:pPr>
+      <w:r>
+        <w:rPr>
+          <w:rFonts w:ascii="Times New Roman" w:hAnsi="Times New Roman" w:cs="Times New Roman"/>
+          <w:sz w:val="24"/>
+          <w:szCs w:val="24"/>
+          <w:lang w:val="en-GB"/>
+        </w:rPr>
+        <w:t xml:space="preserve">To track project success, we will carry out methods of user testing with real life users. We will have someone roleplay as an office worker and another as a barista user. </w:t>
+      </w:r>
+    </w:p>
+    <w:p>
+      <w:pPr>
+        <w:spacing w:line="360" w:lineRule="auto"/>
+        <w:rPr>
+          <w:rFonts w:ascii="Times New Roman" w:hAnsi="Times New Roman" w:cs="Times New Roman"/>
+          <w:sz w:val="24"/>
+          <w:szCs w:val="24"/>
+          <w:lang w:val="en-GB"/>
+        </w:rPr>
+      </w:pPr>
+      <w:r>
+        <w:rPr>
+          <w:rFonts w:ascii="Times New Roman" w:hAnsi="Times New Roman" w:cs="Times New Roman"/>
+          <w:sz w:val="24"/>
+          <w:szCs w:val="24"/>
+          <w:lang w:val="en-GB"/>
+        </w:rPr>
+        <w:t xml:space="preserve">We will give each of the user’s specific tasks, for the office worker they will use individual mode and track the current temperature of their coffee. </w:t>
+      </w:r>
+    </w:p>
+    <w:p>
+      <w:pPr>
+        <w:spacing w:line="360" w:lineRule="auto"/>
+        <w:rPr>
+          <w:rFonts w:ascii="Times New Roman" w:hAnsi="Times New Roman" w:cs="Times New Roman"/>
+          <w:sz w:val="24"/>
+          <w:szCs w:val="24"/>
+          <w:lang w:val="en-GB"/>
+        </w:rPr>
+      </w:pPr>
+      <w:r>
+        <w:rPr>
+          <w:rFonts w:ascii="Times New Roman" w:hAnsi="Times New Roman" w:cs="Times New Roman"/>
+          <w:sz w:val="24"/>
+          <w:szCs w:val="24"/>
+          <w:lang w:val="en-GB"/>
+        </w:rPr>
+        <w:t>For the barista, they will use barista mode and tasks include tracking temperature, add, edit, delete and show all drinks. We can record the time taken for the users to complete each task and observe how they interact with the user interface.</w:t>
+      </w:r>
+    </w:p>
+    <w:p>
+      <w:pPr>
+        <w:spacing w:line="360" w:lineRule="auto"/>
+        <w:rPr>
+          <w:rFonts w:ascii="Times New Roman" w:hAnsi="Times New Roman" w:cs="Times New Roman"/>
+          <w:sz w:val="24"/>
+          <w:szCs w:val="24"/>
+          <w:lang w:val="en-GB"/>
+        </w:rPr>
+      </w:pPr>
+      <w:r>
+        <w:rPr>
+          <w:rFonts w:ascii="Times New Roman" w:hAnsi="Times New Roman" w:cs="Times New Roman"/>
+          <w:sz w:val="24"/>
+          <w:szCs w:val="24"/>
+          <w:lang w:val="en-GB"/>
+        </w:rPr>
+        <w:t xml:space="preserve">After completing the roleplay, I will ask users to answer some questions using Google Forms, this will include questions like “How was your experience with Sipify?” and “Do you have any feedback?”, and other questions to get a feel for the user’s experience. </w:t>
+      </w:r>
+    </w:p>
+    <w:p>
+      <w:pPr>
+        <w:spacing w:line="360" w:lineRule="auto"/>
+        <w:rPr>
+          <w:rFonts w:ascii="Times New Roman" w:hAnsi="Times New Roman" w:cs="Times New Roman"/>
+          <w:sz w:val="24"/>
+          <w:szCs w:val="24"/>
+          <w:lang w:val="en-GB"/>
+        </w:rPr>
+      </w:pPr>
+      <w:r>
+        <w:rPr>
+          <w:rFonts w:ascii="Times New Roman" w:hAnsi="Times New Roman" w:cs="Times New Roman"/>
+          <w:sz w:val="24"/>
+          <w:szCs w:val="24"/>
+          <w:lang w:val="en-GB"/>
+        </w:rPr>
+        <w:t xml:space="preserve">The project will be deemed successful if both users feel they had a positive experience interacting with our user interface and if they can complete the tasks at ease. The main goal of our project is to allow users to track the temperature of their tea or coffee, if they have </w:t>
+      </w:r>
+      <w:r>
+        <w:rPr>
+          <w:rFonts w:ascii="Times New Roman" w:hAnsi="Times New Roman" w:cs="Times New Roman"/>
+          <w:sz w:val="24"/>
+          <w:szCs w:val="24"/>
+          <w:lang w:val="en-GB"/>
+        </w:rPr>
+        <w:lastRenderedPageBreak/>
+        <w:t xml:space="preserve">difficulty carrying out this task it is essential that we as a team take the steps to uncover why and how we can overcome this. </w:t>
+      </w:r>
+    </w:p>
+    <w:p>
+      <w:pPr>
+        <w:spacing w:line="360" w:lineRule="auto"/>
+        <w:rPr>
+          <w:rFonts w:ascii="Times New Roman" w:hAnsi="Times New Roman" w:cs="Times New Roman"/>
+          <w:sz w:val="24"/>
+          <w:szCs w:val="24"/>
+          <w:lang w:val="en-GB"/>
+        </w:rPr>
+      </w:pPr>
+      <w:r>
+        <w:rPr>
+          <w:rFonts w:ascii="Times New Roman" w:hAnsi="Times New Roman" w:cs="Times New Roman"/>
+          <w:sz w:val="24"/>
+          <w:szCs w:val="24"/>
+          <w:lang w:val="en-GB"/>
+        </w:rPr>
+        <w:t xml:space="preserve">In the case that the project is deemed unsuccessful, we will take onboard user feedback and adjust project features accordingly to ultimately improve user experience and to fulfil our project objectives. </w:t>
+      </w:r>
     </w:p>
     <w:p>
       <w:pPr>
@@ -5679,224 +6128,9 @@
           <w:rFonts w:ascii="Times New Roman" w:hAnsi="Times New Roman" w:cs="Times New Roman"/>
           <w:b/>
           <w:bCs/>
-          <w:sz w:val="28"/>
-          <w:szCs w:val="28"/>
+          <w:sz w:val="24"/>
+          <w:szCs w:val="24"/>
           <w:u w:val="single"/>
-          <w:lang w:val="en-GB"/>
-        </w:rPr>
-      </w:pPr>
-    </w:p>
-    <w:p>
-      <w:pPr>
-        <w:rPr>
-          <w:rFonts w:ascii="Times New Roman" w:hAnsi="Times New Roman" w:cs="Times New Roman"/>
-          <w:b/>
-          <w:bCs/>
-          <w:sz w:val="28"/>
-          <w:szCs w:val="28"/>
-          <w:u w:val="single"/>
-          <w:lang w:val="en-GB"/>
-        </w:rPr>
-      </w:pPr>
-    </w:p>
-    <w:p>
-      <w:pPr>
-        <w:pStyle w:val="ListParagraph"/>
-        <w:numPr>
-          <w:ilvl w:val="0"/>
-          <w:numId w:val="2"/>
-        </w:numPr>
-        <w:rPr>
-          <w:rFonts w:ascii="Times New Roman" w:hAnsi="Times New Roman" w:cs="Times New Roman"/>
-          <w:b/>
-          <w:bCs/>
-          <w:sz w:val="24"/>
-          <w:szCs w:val="24"/>
-          <w:lang w:val="en-GB"/>
-        </w:rPr>
-      </w:pPr>
-      <w:r>
-        <w:rPr>
-          <w:rFonts w:ascii="Times New Roman" w:hAnsi="Times New Roman" w:cs="Times New Roman"/>
-          <w:sz w:val="24"/>
-          <w:szCs w:val="24"/>
-          <w:lang w:val="en-GB"/>
-        </w:rPr>
-        <w:t>User types – briefly talk about the use cases</w:t>
-      </w:r>
-    </w:p>
-    <w:p>
-      <w:pPr>
-        <w:pStyle w:val="ListParagraph"/>
-        <w:numPr>
-          <w:ilvl w:val="0"/>
-          <w:numId w:val="2"/>
-        </w:numPr>
-        <w:rPr>
-          <w:rFonts w:ascii="Times New Roman" w:hAnsi="Times New Roman" w:cs="Times New Roman"/>
-          <w:b/>
-          <w:bCs/>
-          <w:sz w:val="24"/>
-          <w:szCs w:val="24"/>
-          <w:lang w:val="en-GB"/>
-        </w:rPr>
-      </w:pPr>
-      <w:r>
-        <w:rPr>
-          <w:rFonts w:ascii="Times New Roman" w:hAnsi="Times New Roman" w:cs="Times New Roman"/>
-          <w:sz w:val="24"/>
-          <w:szCs w:val="24"/>
-          <w:lang w:val="en-GB"/>
-        </w:rPr>
-        <w:t xml:space="preserve">How will we track project success – getting test users to roleplay as our user groups – give them a task and see how they interact with the user face, how long a task takes </w:t>
-      </w:r>
-    </w:p>
-    <w:p>
-      <w:pPr>
-        <w:rPr>
-          <w:rFonts w:ascii="Times New Roman" w:hAnsi="Times New Roman" w:cs="Times New Roman"/>
-          <w:b/>
-          <w:bCs/>
-          <w:sz w:val="24"/>
-          <w:szCs w:val="24"/>
-          <w:u w:val="single"/>
-          <w:lang w:val="en-GB"/>
-        </w:rPr>
-      </w:pPr>
-    </w:p>
-    <w:p>
-      <w:pPr>
-        <w:rPr>
-          <w:rFonts w:ascii="Times New Roman" w:hAnsi="Times New Roman" w:cs="Times New Roman"/>
-          <w:b/>
-          <w:bCs/>
-          <w:sz w:val="24"/>
-          <w:szCs w:val="24"/>
-          <w:u w:val="single"/>
-          <w:lang w:val="en-GB"/>
-        </w:rPr>
-      </w:pPr>
-    </w:p>
-    <w:p>
-      <w:pPr>
-        <w:rPr>
-          <w:rFonts w:ascii="Times New Roman" w:hAnsi="Times New Roman" w:cs="Times New Roman"/>
-          <w:b/>
-          <w:bCs/>
-          <w:sz w:val="28"/>
-          <w:szCs w:val="28"/>
-          <w:u w:val="single"/>
-          <w:lang w:val="en-GB"/>
-        </w:rPr>
-      </w:pPr>
-      <w:r>
-        <w:rPr>
-          <w:rFonts w:ascii="Times New Roman" w:hAnsi="Times New Roman" w:cs="Times New Roman"/>
-          <w:b/>
-          <w:bCs/>
-          <w:sz w:val="28"/>
-          <w:szCs w:val="28"/>
-          <w:u w:val="single"/>
-          <w:lang w:val="en-GB"/>
-        </w:rPr>
-        <w:t xml:space="preserve">Testing the UI </w:t>
-      </w:r>
-    </w:p>
-    <w:p>
-      <w:pPr>
-        <w:pStyle w:val="ListParagraph"/>
-        <w:numPr>
-          <w:ilvl w:val="0"/>
-          <w:numId w:val="2"/>
-        </w:numPr>
-        <w:rPr>
-          <w:rFonts w:ascii="Times New Roman" w:hAnsi="Times New Roman" w:cs="Times New Roman"/>
-          <w:b/>
-          <w:bCs/>
-          <w:sz w:val="24"/>
-          <w:szCs w:val="24"/>
-          <w:lang w:val="en-GB"/>
-        </w:rPr>
-      </w:pPr>
-      <w:r>
-        <w:rPr>
-          <w:rFonts w:ascii="Times New Roman" w:hAnsi="Times New Roman" w:cs="Times New Roman"/>
-          <w:sz w:val="24"/>
-          <w:szCs w:val="24"/>
-          <w:lang w:val="en-GB"/>
-        </w:rPr>
-        <w:t>User types – briefly talk about the use cases</w:t>
-      </w:r>
-    </w:p>
-    <w:p>
-      <w:pPr>
-        <w:pStyle w:val="ListParagraph"/>
-        <w:numPr>
-          <w:ilvl w:val="0"/>
-          <w:numId w:val="2"/>
-        </w:numPr>
-        <w:rPr>
-          <w:rFonts w:ascii="Times New Roman" w:hAnsi="Times New Roman" w:cs="Times New Roman"/>
-          <w:b/>
-          <w:bCs/>
-          <w:sz w:val="24"/>
-          <w:szCs w:val="24"/>
-          <w:lang w:val="en-GB"/>
-        </w:rPr>
-      </w:pPr>
-      <w:r>
-        <w:rPr>
-          <w:rFonts w:ascii="Times New Roman" w:hAnsi="Times New Roman" w:cs="Times New Roman"/>
-          <w:sz w:val="24"/>
-          <w:szCs w:val="24"/>
-          <w:lang w:val="en-GB"/>
-        </w:rPr>
-        <w:t xml:space="preserve">How will we track project success – getting test users to roleplay as our user groups – give them a task and see how they interact with the user face, how long a task takes </w:t>
-      </w:r>
-    </w:p>
-    <w:p>
-      <w:pPr>
-        <w:rPr>
-          <w:rFonts w:ascii="Times New Roman" w:hAnsi="Times New Roman" w:cs="Times New Roman"/>
-          <w:b/>
-          <w:bCs/>
-          <w:sz w:val="24"/>
-          <w:szCs w:val="24"/>
-          <w:u w:val="single"/>
-          <w:lang w:val="en-GB"/>
-        </w:rPr>
-      </w:pPr>
-    </w:p>
-    <w:p>
-      <w:pPr>
-        <w:rPr>
-          <w:rFonts w:ascii="Times New Roman" w:hAnsi="Times New Roman" w:cs="Times New Roman"/>
-          <w:b/>
-          <w:bCs/>
-          <w:sz w:val="28"/>
-          <w:szCs w:val="28"/>
-          <w:u w:val="single"/>
-          <w:lang w:val="en-GB"/>
-        </w:rPr>
-      </w:pPr>
-    </w:p>
-    <w:p>
-      <w:pPr>
-        <w:rPr>
-          <w:rFonts w:ascii="Times New Roman" w:hAnsi="Times New Roman" w:cs="Times New Roman"/>
-          <w:sz w:val="28"/>
-          <w:szCs w:val="28"/>
-          <w:lang w:val="en-GB"/>
-        </w:rPr>
-      </w:pPr>
-    </w:p>
-    <w:p>
-      <w:pPr>
-        <w:jc w:val="center"/>
-        <w:rPr>
-          <w:rFonts w:ascii="Times New Roman" w:hAnsi="Times New Roman" w:cs="Times New Roman"/>
-          <w:sz w:val="28"/>
-          <w:szCs w:val="28"/>
           <w:lang w:val="en-GB"/>
         </w:rPr>
       </w:pPr>
@@ -6508,9 +6742,9 @@
   </w:abstractNum>
   <w:abstractNum w:abstractNumId="4" w15:restartNumberingAfterBreak="0">
     <w:nsid w:val="6B0A3D60"/>
-    <w:multiLevelType w:val="hybridMultilevel"/>
-    <w:tmpl w:val="3B3E25CC"/>
-    <w:lvl w:ilvl="0" w:tplc="1809000F">
+    <w:multiLevelType w:val="multilevel"/>
+    <w:tmpl w:val="6B3E833A"/>
+    <w:lvl w:ilvl="0">
       <w:start w:val="1"/>
       <w:numFmt w:val="decimal"/>
       <w:lvlText w:val="%1."/>
@@ -6522,77 +6756,109 @@
         <w:rFonts w:hint="default"/>
       </w:rPr>
     </w:lvl>
-    <w:lvl w:ilvl="1" w:tplc="18090019" w:tentative="1">
-      <w:start w:val="1"/>
-      <w:numFmt w:val="lowerLetter"/>
-      <w:lvlText w:val="%2."/>
-      <w:lvlJc w:val="left"/>
-      <w:pPr>
-        <w:ind w:left="1440" w:hanging="360"/>
-      </w:pPr>
-    </w:lvl>
-    <w:lvl w:ilvl="2" w:tplc="1809001B" w:tentative="1">
-      <w:start w:val="1"/>
-      <w:numFmt w:val="lowerRoman"/>
-      <w:lvlText w:val="%3."/>
-      <w:lvlJc w:val="right"/>
-      <w:pPr>
-        <w:ind w:left="2160" w:hanging="180"/>
-      </w:pPr>
-    </w:lvl>
-    <w:lvl w:ilvl="3" w:tplc="1809000F" w:tentative="1">
+    <w:lvl w:ilvl="1">
       <w:start w:val="1"/>
       <w:numFmt w:val="decimal"/>
-      <w:lvlText w:val="%4."/>
+      <w:isLgl/>
+      <w:lvlText w:val="%1.%2"/>
       <w:lvlJc w:val="left"/>
       <w:pPr>
-        <w:ind w:left="2880" w:hanging="360"/>
-      </w:pPr>
+        <w:ind w:left="1080" w:hanging="360"/>
+      </w:pPr>
+      <w:rPr>
+        <w:rFonts w:hint="default"/>
+      </w:rPr>
     </w:lvl>
-    <w:lvl w:ilvl="4" w:tplc="18090019" w:tentative="1">
-      <w:start w:val="1"/>
-      <w:numFmt w:val="lowerLetter"/>
-      <w:lvlText w:val="%5."/>
-      <w:lvlJc w:val="left"/>
-      <w:pPr>
-        <w:ind w:left="3600" w:hanging="360"/>
-      </w:pPr>
-    </w:lvl>
-    <w:lvl w:ilvl="5" w:tplc="1809001B" w:tentative="1">
-      <w:start w:val="1"/>
-      <w:numFmt w:val="lowerRoman"/>
-      <w:lvlText w:val="%6."/>
-      <w:lvlJc w:val="right"/>
-      <w:pPr>
-        <w:ind w:left="4320" w:hanging="180"/>
-      </w:pPr>
-    </w:lvl>
-    <w:lvl w:ilvl="6" w:tplc="1809000F" w:tentative="1">
+    <w:lvl w:ilvl="2">
       <w:start w:val="1"/>
       <w:numFmt w:val="decimal"/>
-      <w:lvlText w:val="%7."/>
+      <w:isLgl/>
+      <w:lvlText w:val="%1.%2.%3"/>
       <w:lvlJc w:val="left"/>
       <w:pPr>
-        <w:ind w:left="5040" w:hanging="360"/>
-      </w:pPr>
+        <w:ind w:left="1800" w:hanging="720"/>
+      </w:pPr>
+      <w:rPr>
+        <w:rFonts w:hint="default"/>
+      </w:rPr>
     </w:lvl>
-    <w:lvl w:ilvl="7" w:tplc="18090019" w:tentative="1">
+    <w:lvl w:ilvl="3">
       <w:start w:val="1"/>
-      <w:numFmt w:val="lowerLetter"/>
-      <w:lvlText w:val="%8."/>
+      <w:numFmt w:val="decimal"/>
+      <w:isLgl/>
+      <w:lvlText w:val="%1.%2.%3.%4"/>
       <w:lvlJc w:val="left"/>
       <w:pPr>
-        <w:ind w:left="5760" w:hanging="360"/>
-      </w:pPr>
+        <w:ind w:left="2160" w:hanging="720"/>
+      </w:pPr>
+      <w:rPr>
+        <w:rFonts w:hint="default"/>
+      </w:rPr>
     </w:lvl>
-    <w:lvl w:ilvl="8" w:tplc="1809001B" w:tentative="1">
+    <w:lvl w:ilvl="4">
       <w:start w:val="1"/>
-      <w:numFmt w:val="lowerRoman"/>
-      <w:lvlText w:val="%9."/>
-      <w:lvlJc w:val="right"/>
-      <w:pPr>
-        <w:ind w:left="6480" w:hanging="180"/>
-      </w:pPr>
+      <w:numFmt w:val="decimal"/>
+      <w:isLgl/>
+      <w:lvlText w:val="%1.%2.%3.%4.%5"/>
+      <w:lvlJc w:val="left"/>
+      <w:pPr>
+        <w:ind w:left="2520" w:hanging="720"/>
+      </w:pPr>
+      <w:rPr>
+        <w:rFonts w:hint="default"/>
+      </w:rPr>
+    </w:lvl>
+    <w:lvl w:ilvl="5">
+      <w:start w:val="1"/>
+      <w:numFmt w:val="decimal"/>
+      <w:isLgl/>
+      <w:lvlText w:val="%1.%2.%3.%4.%5.%6"/>
+      <w:lvlJc w:val="left"/>
+      <w:pPr>
+        <w:ind w:left="3240" w:hanging="1080"/>
+      </w:pPr>
+      <w:rPr>
+        <w:rFonts w:hint="default"/>
+      </w:rPr>
+    </w:lvl>
+    <w:lvl w:ilvl="6">
+      <w:start w:val="1"/>
+      <w:numFmt w:val="decimal"/>
+      <w:isLgl/>
+      <w:lvlText w:val="%1.%2.%3.%4.%5.%6.%7"/>
+      <w:lvlJc w:val="left"/>
+      <w:pPr>
+        <w:ind w:left="3600" w:hanging="1080"/>
+      </w:pPr>
+      <w:rPr>
+        <w:rFonts w:hint="default"/>
+      </w:rPr>
+    </w:lvl>
+    <w:lvl w:ilvl="7">
+      <w:start w:val="1"/>
+      <w:numFmt w:val="decimal"/>
+      <w:isLgl/>
+      <w:lvlText w:val="%1.%2.%3.%4.%5.%6.%7.%8"/>
+      <w:lvlJc w:val="left"/>
+      <w:pPr>
+        <w:ind w:left="4320" w:hanging="1440"/>
+      </w:pPr>
+      <w:rPr>
+        <w:rFonts w:hint="default"/>
+      </w:rPr>
+    </w:lvl>
+    <w:lvl w:ilvl="8">
+      <w:start w:val="1"/>
+      <w:numFmt w:val="decimal"/>
+      <w:isLgl/>
+      <w:lvlText w:val="%1.%2.%3.%4.%5.%6.%7.%8.%9"/>
+      <w:lvlJc w:val="left"/>
+      <w:pPr>
+        <w:ind w:left="4680" w:hanging="1440"/>
+      </w:pPr>
+      <w:rPr>
+        <w:rFonts w:hint="default"/>
+      </w:rPr>
     </w:lvl>
   </w:abstractNum>
   <w:num w:numId="1" w16cid:durableId="409936176">

</xml_diff>

<commit_message>
beginning of the security and privacy section
detailed how the actual device is secured
</commit_message>
<xml_diff>
--- a/Sipify_Documentation.docx
+++ b/Sipify_Documentation.docx
@@ -1,6 +1,6 @@
 
 <file path=word/document.xml><?xml version="1.0" encoding="utf-8"?>
-<w:document xmlns:wpc="http://schemas.microsoft.com/office/word/2010/wordprocessingCanvas" xmlns:cx="http://schemas.microsoft.com/office/drawing/2014/chartex" xmlns:cx1="http://schemas.microsoft.com/office/drawing/2015/9/8/chartex" xmlns:cx2="http://schemas.microsoft.com/office/drawing/2015/10/21/chartex" xmlns:cx3="http://schemas.microsoft.com/office/drawing/2016/5/9/chartex" xmlns:cx4="http://schemas.microsoft.com/office/drawing/2016/5/10/chartex" xmlns:cx5="http://schemas.microsoft.com/office/drawing/2016/5/11/chartex" xmlns:cx6="http://schemas.microsoft.com/office/drawing/2016/5/12/chartex" xmlns:cx7="http://schemas.microsoft.com/office/drawing/2016/5/13/chartex" xmlns:cx8="http://schemas.microsoft.com/office/drawing/2016/5/14/chartex" xmlns:mc="http://schemas.openxmlformats.org/markup-compatibility/2006" xmlns:aink="http://schemas.microsoft.com/office/drawing/2016/ink" xmlns:am3d="http://schemas.microsoft.com/office/drawing/2017/model3d" xmlns:o="urn:schemas-microsoft-com:office:office" xmlns:oel="http://schemas.microsoft.com/office/2019/extlst" xmlns:r="http://schemas.openxmlformats.org/officeDocument/2006/relationships" xmlns:m="http://schemas.openxmlformats.org/officeDocument/2006/math" xmlns:v="urn:schemas-microsoft-com:vml" xmlns:wp14="http://schemas.microsoft.com/office/word/2010/wordprocessingDrawing" xmlns:wp="http://schemas.openxmlformats.org/drawingml/2006/wordprocessingDrawing" xmlns:w10="urn:schemas-microsoft-com:office:word" xmlns:w="http://schemas.openxmlformats.org/wordprocessingml/2006/main" xmlns:w14="http://schemas.microsoft.com/office/word/2010/wordml" xmlns:w15="http://schemas.microsoft.com/office/word/2012/wordml" xmlns:w16cex="http://schemas.microsoft.com/office/word/2018/wordml/cex" xmlns:w16cid="http://schemas.microsoft.com/office/word/2016/wordml/cid" xmlns:w16="http://schemas.microsoft.com/office/word/2018/wordml" xmlns:w16du="http://schemas.microsoft.com/office/word/2023/wordml/word16du" xmlns:w16sdtdh="http://schemas.microsoft.com/office/word/2020/wordml/sdtdatahash" xmlns:w16se="http://schemas.microsoft.com/office/word/2015/wordml/symex" xmlns:wpg="http://schemas.microsoft.com/office/word/2010/wordprocessingGroup" xmlns:wpi="http://schemas.microsoft.com/office/word/2010/wordprocessingInk" xmlns:wne="http://schemas.microsoft.com/office/word/2006/wordml" xmlns:wps="http://schemas.microsoft.com/office/word/2010/wordprocessingShape" mc:Ignorable="w14 w15 w16se w16cid w16 w16cex w16sdtdh w16du wp14">
+<w:document xmlns:wpc="http://schemas.microsoft.com/office/word/2010/wordprocessingCanvas" xmlns:cx="http://schemas.microsoft.com/office/drawing/2014/chartex" xmlns:cx1="http://schemas.microsoft.com/office/drawing/2015/9/8/chartex" xmlns:cx2="http://schemas.microsoft.com/office/drawing/2015/10/21/chartex" xmlns:cx3="http://schemas.microsoft.com/office/drawing/2016/5/9/chartex" xmlns:cx4="http://schemas.microsoft.com/office/drawing/2016/5/10/chartex" xmlns:cx5="http://schemas.microsoft.com/office/drawing/2016/5/11/chartex" xmlns:cx6="http://schemas.microsoft.com/office/drawing/2016/5/12/chartex" xmlns:cx7="http://schemas.microsoft.com/office/drawing/2016/5/13/chartex" xmlns:cx8="http://schemas.microsoft.com/office/drawing/2016/5/14/chartex" xmlns:mc="http://schemas.openxmlformats.org/markup-compatibility/2006" xmlns:aink="http://schemas.microsoft.com/office/drawing/2016/ink" xmlns:am3d="http://schemas.microsoft.com/office/drawing/2017/model3d" xmlns:o="urn:schemas-microsoft-com:office:office" xmlns:oel="http://schemas.microsoft.com/office/2019/extlst" xmlns:r="http://schemas.openxmlformats.org/officeDocument/2006/relationships" xmlns:m="http://schemas.openxmlformats.org/officeDocument/2006/math" xmlns:v="urn:schemas-microsoft-com:vml" xmlns:wp14="http://schemas.microsoft.com/office/word/2010/wordprocessingDrawing" xmlns:wp="http://schemas.openxmlformats.org/drawingml/2006/wordprocessingDrawing" xmlns:w10="urn:schemas-microsoft-com:office:word" xmlns:w="http://schemas.openxmlformats.org/wordprocessingml/2006/main" xmlns:w14="http://schemas.microsoft.com/office/word/2010/wordml" xmlns:w15="http://schemas.microsoft.com/office/word/2012/wordml" xmlns:w16cex="http://schemas.microsoft.com/office/word/2018/wordml/cex" xmlns:w16cid="http://schemas.microsoft.com/office/word/2016/wordml/cid" xmlns:w16="http://schemas.microsoft.com/office/word/2018/wordml" xmlns:w16sdtdh="http://schemas.microsoft.com/office/word/2020/wordml/sdtdatahash" xmlns:w16se="http://schemas.microsoft.com/office/word/2015/wordml/symex" xmlns:wpg="http://schemas.microsoft.com/office/word/2010/wordprocessingGroup" xmlns:wpi="http://schemas.microsoft.com/office/word/2010/wordprocessingInk" xmlns:wne="http://schemas.microsoft.com/office/word/2006/wordml" xmlns:wps="http://schemas.microsoft.com/office/word/2010/wordprocessingShape" mc:Ignorable="w14 w15 w16se w16cid w16 w16cex w16sdtdh wp14">
   <w:body>
     <w:p>
       <w:pPr>
@@ -765,8 +765,9 @@
           <w:szCs w:val="20"/>
           <w:lang w:val="en-GB"/>
         </w:rPr>
-        <w:t xml:space="preserve"> </w:t>
-      </w:r>
+        <w:t xml:space="preserve"> ……………………………………………………………………………...……</w:t>
+      </w:r>
+      <w:proofErr w:type="gramStart"/>
       <w:r>
         <w:rPr>
           <w:rFonts w:ascii="Times New Roman" w:hAnsi="Times New Roman" w:cs="Times New Roman"/>
@@ -774,26 +775,7 @@
           <w:szCs w:val="20"/>
           <w:lang w:val="en-GB"/>
         </w:rPr>
-        <w:t>……………………………………………………………………………...……</w:t>
-      </w:r>
-      <w:proofErr w:type="gramStart"/>
-      <w:r>
-        <w:rPr>
-          <w:rFonts w:ascii="Times New Roman" w:hAnsi="Times New Roman" w:cs="Times New Roman"/>
-          <w:sz w:val="20"/>
-          <w:szCs w:val="20"/>
-          <w:lang w:val="en-GB"/>
-        </w:rPr>
-        <w:t>…</w:t>
-      </w:r>
-      <w:r>
-        <w:rPr>
-          <w:rFonts w:ascii="Times New Roman" w:hAnsi="Times New Roman" w:cs="Times New Roman"/>
-          <w:sz w:val="20"/>
-          <w:szCs w:val="20"/>
-          <w:lang w:val="en-GB"/>
-        </w:rPr>
-        <w:t>..</w:t>
+        <w:t>…..</w:t>
       </w:r>
       <w:proofErr w:type="gramEnd"/>
     </w:p>
@@ -842,25 +824,7 @@
           <w:szCs w:val="20"/>
           <w:lang w:val="en-GB"/>
         </w:rPr>
-        <w:t>Testing the UI</w:t>
-      </w:r>
-      <w:r>
-        <w:rPr>
-          <w:rFonts w:ascii="Times New Roman" w:hAnsi="Times New Roman" w:cs="Times New Roman"/>
-          <w:sz w:val="20"/>
-          <w:szCs w:val="20"/>
-          <w:lang w:val="en-GB"/>
-        </w:rPr>
-        <w:t xml:space="preserve"> ……………………………………………………………………………...……</w:t>
-      </w:r>
-      <w:r>
-        <w:rPr>
-          <w:rFonts w:ascii="Times New Roman" w:hAnsi="Times New Roman" w:cs="Times New Roman"/>
-          <w:sz w:val="20"/>
-          <w:szCs w:val="20"/>
-          <w:lang w:val="en-GB"/>
-        </w:rPr>
-        <w:t>…</w:t>
+        <w:t>Testing the UI ……………………………………………………………………………...………</w:t>
       </w:r>
     </w:p>
     <w:p>
@@ -1592,6 +1556,9 @@
     </w:p>
     <w:p>
       <w:pPr>
+        <w:tabs>
+          <w:tab w:val="left" w:pos="7473"/>
+        </w:tabs>
         <w:spacing w:line="360" w:lineRule="auto"/>
         <w:rPr>
           <w:rFonts w:ascii="Times New Roman" w:hAnsi="Times New Roman" w:cs="Times New Roman"/>
@@ -1610,6 +1577,16 @@
           <w:lang w:val="en-GB"/>
         </w:rPr>
         <w:t>Temperature Sensor</w:t>
+      </w:r>
+      <w:r>
+        <w:rPr>
+          <w:rFonts w:ascii="Times New Roman" w:hAnsi="Times New Roman" w:cs="Times New Roman"/>
+          <w:sz w:val="24"/>
+          <w:szCs w:val="24"/>
+          <w:u w:val="single"/>
+          <w:lang w:val="en-GB"/>
+        </w:rPr>
+        <w:tab/>
       </w:r>
     </w:p>
     <w:p>
@@ -2611,6 +2588,118 @@
         <w:t>– Shahzad</w:t>
       </w:r>
     </w:p>
+    <w:p>
+      <w:pPr>
+        <w:jc w:val="center"/>
+        <w:rPr>
+          <w:rFonts w:ascii="Times New Roman" w:hAnsi="Times New Roman" w:cs="Times New Roman"/>
+          <w:b/>
+          <w:bCs/>
+          <w:sz w:val="28"/>
+          <w:szCs w:val="28"/>
+          <w:lang w:val="en-GB"/>
+        </w:rPr>
+      </w:pPr>
+    </w:p>
+    <w:p>
+      <w:pPr>
+        <w:pStyle w:val="NormalWeb"/>
+        <w:spacing w:line="276" w:lineRule="auto"/>
+        <w:ind w:left="720"/>
+        <w:rPr>
+          <w:sz w:val="28"/>
+          <w:szCs w:val="28"/>
+        </w:rPr>
+      </w:pPr>
+      <w:r>
+        <w:rPr>
+          <w:rStyle w:val="Strong"/>
+          <w:rFonts w:eastAsiaTheme="majorEastAsia"/>
+          <w:sz w:val="28"/>
+          <w:szCs w:val="28"/>
+        </w:rPr>
+        <w:t>Physical Security</w:t>
+      </w:r>
+      <w:r>
+        <w:rPr>
+          <w:sz w:val="28"/>
+          <w:szCs w:val="28"/>
+        </w:rPr>
+        <w:t>:</w:t>
+      </w:r>
+    </w:p>
+    <w:p>
+      <w:pPr>
+        <w:pStyle w:val="NormalWeb"/>
+        <w:spacing w:line="276" w:lineRule="auto"/>
+        <w:ind w:left="720"/>
+        <w:rPr>
+          <w:sz w:val="28"/>
+          <w:szCs w:val="28"/>
+        </w:rPr>
+      </w:pPr>
+      <w:r>
+        <w:rPr>
+          <w:sz w:val="28"/>
+          <w:szCs w:val="28"/>
+        </w:rPr>
+        <w:t xml:space="preserve">The Smart Coaster will be housed in a hard </w:t>
+      </w:r>
+      <w:proofErr w:type="gramStart"/>
+      <w:r>
+        <w:rPr>
+          <w:sz w:val="28"/>
+          <w:szCs w:val="28"/>
+        </w:rPr>
+        <w:t>shell like</w:t>
+      </w:r>
+      <w:proofErr w:type="gramEnd"/>
+      <w:r>
+        <w:rPr>
+          <w:sz w:val="28"/>
+          <w:szCs w:val="28"/>
+        </w:rPr>
+        <w:t xml:space="preserve"> enclosure to protect against accidental spills and to protect the internal sensors and components. This enclosure will have tamper evident </w:t>
+      </w:r>
+      <w:proofErr w:type="gramStart"/>
+      <w:r>
+        <w:rPr>
+          <w:sz w:val="28"/>
+          <w:szCs w:val="28"/>
+        </w:rPr>
+        <w:t>seals(</w:t>
+      </w:r>
+      <w:proofErr w:type="gramEnd"/>
+      <w:r>
+        <w:rPr>
+          <w:sz w:val="28"/>
+          <w:szCs w:val="28"/>
+        </w:rPr>
+        <w:t xml:space="preserve">like in the smartphones) to indicate unauthorized access. the internal components will be secured with screws to prevent easy </w:t>
+      </w:r>
+      <w:proofErr w:type="gramStart"/>
+      <w:r>
+        <w:rPr>
+          <w:sz w:val="28"/>
+          <w:szCs w:val="28"/>
+        </w:rPr>
+        <w:t>disassembly</w:t>
+      </w:r>
+      <w:proofErr w:type="gramEnd"/>
+    </w:p>
+    <w:p>
+      <w:pPr>
+        <w:jc w:val="center"/>
+        <w:rPr>
+          <w:rFonts w:ascii="Times New Roman" w:hAnsi="Times New Roman" w:cs="Times New Roman"/>
+          <w:b/>
+          <w:bCs/>
+          <w:sz w:val="28"/>
+          <w:szCs w:val="28"/>
+          <w:lang w:val="en-GB"/>
+        </w:rPr>
+      </w:pPr>
+    </w:p>
     <w:bookmarkEnd w:id="2"/>
     <w:p>
       <w:pPr>
@@ -2628,6 +2717,7 @@
           <w:szCs w:val="28"/>
           <w:lang w:val="en-GB"/>
         </w:rPr>
+        <w:lastRenderedPageBreak/>
         <w:br w:type="page"/>
       </w:r>
     </w:p>
@@ -6208,7 +6298,7 @@
 </file>
 
 <file path=word/endnotes.xml><?xml version="1.0" encoding="utf-8"?>
-<w:endnotes xmlns:wpc="http://schemas.microsoft.com/office/word/2010/wordprocessingCanvas" xmlns:cx="http://schemas.microsoft.com/office/drawing/2014/chartex" xmlns:cx1="http://schemas.microsoft.com/office/drawing/2015/9/8/chartex" xmlns:cx2="http://schemas.microsoft.com/office/drawing/2015/10/21/chartex" xmlns:cx3="http://schemas.microsoft.com/office/drawing/2016/5/9/chartex" xmlns:cx4="http://schemas.microsoft.com/office/drawing/2016/5/10/chartex" xmlns:cx5="http://schemas.microsoft.com/office/drawing/2016/5/11/chartex" xmlns:cx6="http://schemas.microsoft.com/office/drawing/2016/5/12/chartex" xmlns:cx7="http://schemas.microsoft.com/office/drawing/2016/5/13/chartex" xmlns:cx8="http://schemas.microsoft.com/office/drawing/2016/5/14/chartex" xmlns:mc="http://schemas.openxmlformats.org/markup-compatibility/2006" xmlns:aink="http://schemas.microsoft.com/office/drawing/2016/ink" xmlns:am3d="http://schemas.microsoft.com/office/drawing/2017/model3d" xmlns:o="urn:schemas-microsoft-com:office:office" xmlns:oel="http://schemas.microsoft.com/office/2019/extlst" xmlns:r="http://schemas.openxmlformats.org/officeDocument/2006/relationships" xmlns:m="http://schemas.openxmlformats.org/officeDocument/2006/math" xmlns:v="urn:schemas-microsoft-com:vml" xmlns:wp14="http://schemas.microsoft.com/office/word/2010/wordprocessingDrawing" xmlns:wp="http://schemas.openxmlformats.org/drawingml/2006/wordprocessingDrawing" xmlns:w10="urn:schemas-microsoft-com:office:word" xmlns:w="http://schemas.openxmlformats.org/wordprocessingml/2006/main" xmlns:w14="http://schemas.microsoft.com/office/word/2010/wordml" xmlns:w15="http://schemas.microsoft.com/office/word/2012/wordml" xmlns:w16cex="http://schemas.microsoft.com/office/word/2018/wordml/cex" xmlns:w16cid="http://schemas.microsoft.com/office/word/2016/wordml/cid" xmlns:w16="http://schemas.microsoft.com/office/word/2018/wordml" xmlns:w16du="http://schemas.microsoft.com/office/word/2023/wordml/word16du" xmlns:w16sdtdh="http://schemas.microsoft.com/office/word/2020/wordml/sdtdatahash" xmlns:w16se="http://schemas.microsoft.com/office/word/2015/wordml/symex" xmlns:wpg="http://schemas.microsoft.com/office/word/2010/wordprocessingGroup" xmlns:wpi="http://schemas.microsoft.com/office/word/2010/wordprocessingInk" xmlns:wne="http://schemas.microsoft.com/office/word/2006/wordml" xmlns:wps="http://schemas.microsoft.com/office/word/2010/wordprocessingShape" mc:Ignorable="w14 w15 w16se w16cid w16 w16cex w16sdtdh w16du wp14">
+<w:endnotes xmlns:wpc="http://schemas.microsoft.com/office/word/2010/wordprocessingCanvas" xmlns:cx="http://schemas.microsoft.com/office/drawing/2014/chartex" xmlns:cx1="http://schemas.microsoft.com/office/drawing/2015/9/8/chartex" xmlns:cx2="http://schemas.microsoft.com/office/drawing/2015/10/21/chartex" xmlns:cx3="http://schemas.microsoft.com/office/drawing/2016/5/9/chartex" xmlns:cx4="http://schemas.microsoft.com/office/drawing/2016/5/10/chartex" xmlns:cx5="http://schemas.microsoft.com/office/drawing/2016/5/11/chartex" xmlns:cx6="http://schemas.microsoft.com/office/drawing/2016/5/12/chartex" xmlns:cx7="http://schemas.microsoft.com/office/drawing/2016/5/13/chartex" xmlns:cx8="http://schemas.microsoft.com/office/drawing/2016/5/14/chartex" xmlns:mc="http://schemas.openxmlformats.org/markup-compatibility/2006" xmlns:aink="http://schemas.microsoft.com/office/drawing/2016/ink" xmlns:am3d="http://schemas.microsoft.com/office/drawing/2017/model3d" xmlns:o="urn:schemas-microsoft-com:office:office" xmlns:oel="http://schemas.microsoft.com/office/2019/extlst" xmlns:r="http://schemas.openxmlformats.org/officeDocument/2006/relationships" xmlns:m="http://schemas.openxmlformats.org/officeDocument/2006/math" xmlns:v="urn:schemas-microsoft-com:vml" xmlns:wp14="http://schemas.microsoft.com/office/word/2010/wordprocessingDrawing" xmlns:wp="http://schemas.openxmlformats.org/drawingml/2006/wordprocessingDrawing" xmlns:w10="urn:schemas-microsoft-com:office:word" xmlns:w="http://schemas.openxmlformats.org/wordprocessingml/2006/main" xmlns:w14="http://schemas.microsoft.com/office/word/2010/wordml" xmlns:w15="http://schemas.microsoft.com/office/word/2012/wordml" xmlns:w16cex="http://schemas.microsoft.com/office/word/2018/wordml/cex" xmlns:w16cid="http://schemas.microsoft.com/office/word/2016/wordml/cid" xmlns:w16="http://schemas.microsoft.com/office/word/2018/wordml" xmlns:w16sdtdh="http://schemas.microsoft.com/office/word/2020/wordml/sdtdatahash" xmlns:w16se="http://schemas.microsoft.com/office/word/2015/wordml/symex" xmlns:wpg="http://schemas.microsoft.com/office/word/2010/wordprocessingGroup" xmlns:wpi="http://schemas.microsoft.com/office/word/2010/wordprocessingInk" xmlns:wne="http://schemas.microsoft.com/office/word/2006/wordml" xmlns:wps="http://schemas.microsoft.com/office/word/2010/wordprocessingShape" mc:Ignorable="w14 w15 w16se w16cid w16 w16cex w16sdtdh wp14">
   <w:endnote w:type="separator" w:id="-1">
     <w:p>
       <w:pPr>
@@ -6233,7 +6323,7 @@
 </file>
 
 <file path=word/footer1.xml><?xml version="1.0" encoding="utf-8"?>
-<w:ftr xmlns:wpc="http://schemas.microsoft.com/office/word/2010/wordprocessingCanvas" xmlns:cx="http://schemas.microsoft.com/office/drawing/2014/chartex" xmlns:cx1="http://schemas.microsoft.com/office/drawing/2015/9/8/chartex" xmlns:cx2="http://schemas.microsoft.com/office/drawing/2015/10/21/chartex" xmlns:cx3="http://schemas.microsoft.com/office/drawing/2016/5/9/chartex" xmlns:cx4="http://schemas.microsoft.com/office/drawing/2016/5/10/chartex" xmlns:cx5="http://schemas.microsoft.com/office/drawing/2016/5/11/chartex" xmlns:cx6="http://schemas.microsoft.com/office/drawing/2016/5/12/chartex" xmlns:cx7="http://schemas.microsoft.com/office/drawing/2016/5/13/chartex" xmlns:cx8="http://schemas.microsoft.com/office/drawing/2016/5/14/chartex" xmlns:mc="http://schemas.openxmlformats.org/markup-compatibility/2006" xmlns:aink="http://schemas.microsoft.com/office/drawing/2016/ink" xmlns:am3d="http://schemas.microsoft.com/office/drawing/2017/model3d" xmlns:o="urn:schemas-microsoft-com:office:office" xmlns:oel="http://schemas.microsoft.com/office/2019/extlst" xmlns:r="http://schemas.openxmlformats.org/officeDocument/2006/relationships" xmlns:m="http://schemas.openxmlformats.org/officeDocument/2006/math" xmlns:v="urn:schemas-microsoft-com:vml" xmlns:wp14="http://schemas.microsoft.com/office/word/2010/wordprocessingDrawing" xmlns:wp="http://schemas.openxmlformats.org/drawingml/2006/wordprocessingDrawing" xmlns:w10="urn:schemas-microsoft-com:office:word" xmlns:w="http://schemas.openxmlformats.org/wordprocessingml/2006/main" xmlns:w14="http://schemas.microsoft.com/office/word/2010/wordml" xmlns:w15="http://schemas.microsoft.com/office/word/2012/wordml" xmlns:w16cex="http://schemas.microsoft.com/office/word/2018/wordml/cex" xmlns:w16cid="http://schemas.microsoft.com/office/word/2016/wordml/cid" xmlns:w16="http://schemas.microsoft.com/office/word/2018/wordml" xmlns:w16du="http://schemas.microsoft.com/office/word/2023/wordml/word16du" xmlns:w16sdtdh="http://schemas.microsoft.com/office/word/2020/wordml/sdtdatahash" xmlns:w16se="http://schemas.microsoft.com/office/word/2015/wordml/symex" xmlns:wpg="http://schemas.microsoft.com/office/word/2010/wordprocessingGroup" xmlns:wpi="http://schemas.microsoft.com/office/word/2010/wordprocessingInk" xmlns:wne="http://schemas.microsoft.com/office/word/2006/wordml" xmlns:wps="http://schemas.microsoft.com/office/word/2010/wordprocessingShape" mc:Ignorable="w14 w15 w16se w16cid w16 w16cex w16sdtdh w16du wp14">
+<w:ftr xmlns:wpc="http://schemas.microsoft.com/office/word/2010/wordprocessingCanvas" xmlns:cx="http://schemas.microsoft.com/office/drawing/2014/chartex" xmlns:cx1="http://schemas.microsoft.com/office/drawing/2015/9/8/chartex" xmlns:cx2="http://schemas.microsoft.com/office/drawing/2015/10/21/chartex" xmlns:cx3="http://schemas.microsoft.com/office/drawing/2016/5/9/chartex" xmlns:cx4="http://schemas.microsoft.com/office/drawing/2016/5/10/chartex" xmlns:cx5="http://schemas.microsoft.com/office/drawing/2016/5/11/chartex" xmlns:cx6="http://schemas.microsoft.com/office/drawing/2016/5/12/chartex" xmlns:cx7="http://schemas.microsoft.com/office/drawing/2016/5/13/chartex" xmlns:cx8="http://schemas.microsoft.com/office/drawing/2016/5/14/chartex" xmlns:mc="http://schemas.openxmlformats.org/markup-compatibility/2006" xmlns:aink="http://schemas.microsoft.com/office/drawing/2016/ink" xmlns:am3d="http://schemas.microsoft.com/office/drawing/2017/model3d" xmlns:o="urn:schemas-microsoft-com:office:office" xmlns:oel="http://schemas.microsoft.com/office/2019/extlst" xmlns:r="http://schemas.openxmlformats.org/officeDocument/2006/relationships" xmlns:m="http://schemas.openxmlformats.org/officeDocument/2006/math" xmlns:v="urn:schemas-microsoft-com:vml" xmlns:wp14="http://schemas.microsoft.com/office/word/2010/wordprocessingDrawing" xmlns:wp="http://schemas.openxmlformats.org/drawingml/2006/wordprocessingDrawing" xmlns:w10="urn:schemas-microsoft-com:office:word" xmlns:w="http://schemas.openxmlformats.org/wordprocessingml/2006/main" xmlns:w14="http://schemas.microsoft.com/office/word/2010/wordml" xmlns:w15="http://schemas.microsoft.com/office/word/2012/wordml" xmlns:w16cex="http://schemas.microsoft.com/office/word/2018/wordml/cex" xmlns:w16cid="http://schemas.microsoft.com/office/word/2016/wordml/cid" xmlns:w16="http://schemas.microsoft.com/office/word/2018/wordml" xmlns:w16sdtdh="http://schemas.microsoft.com/office/word/2020/wordml/sdtdatahash" xmlns:w16se="http://schemas.microsoft.com/office/word/2015/wordml/symex" xmlns:wpg="http://schemas.microsoft.com/office/word/2010/wordprocessingGroup" xmlns:wpi="http://schemas.microsoft.com/office/word/2010/wordprocessingInk" xmlns:wne="http://schemas.microsoft.com/office/word/2006/wordml" xmlns:wps="http://schemas.microsoft.com/office/word/2010/wordprocessingShape" mc:Ignorable="w14 w15 w16se w16cid w16 w16cex w16sdtdh wp14">
   <w:sdt>
     <w:sdtPr>
       <w:id w:val="-48776909"/>
@@ -6286,7 +6376,7 @@
 </file>
 
 <file path=word/footnotes.xml><?xml version="1.0" encoding="utf-8"?>
-<w:footnotes xmlns:wpc="http://schemas.microsoft.com/office/word/2010/wordprocessingCanvas" xmlns:cx="http://schemas.microsoft.com/office/drawing/2014/chartex" xmlns:cx1="http://schemas.microsoft.com/office/drawing/2015/9/8/chartex" xmlns:cx2="http://schemas.microsoft.com/office/drawing/2015/10/21/chartex" xmlns:cx3="http://schemas.microsoft.com/office/drawing/2016/5/9/chartex" xmlns:cx4="http://schemas.microsoft.com/office/drawing/2016/5/10/chartex" xmlns:cx5="http://schemas.microsoft.com/office/drawing/2016/5/11/chartex" xmlns:cx6="http://schemas.microsoft.com/office/drawing/2016/5/12/chartex" xmlns:cx7="http://schemas.microsoft.com/office/drawing/2016/5/13/chartex" xmlns:cx8="http://schemas.microsoft.com/office/drawing/2016/5/14/chartex" xmlns:mc="http://schemas.openxmlformats.org/markup-compatibility/2006" xmlns:aink="http://schemas.microsoft.com/office/drawing/2016/ink" xmlns:am3d="http://schemas.microsoft.com/office/drawing/2017/model3d" xmlns:o="urn:schemas-microsoft-com:office:office" xmlns:oel="http://schemas.microsoft.com/office/2019/extlst" xmlns:r="http://schemas.openxmlformats.org/officeDocument/2006/relationships" xmlns:m="http://schemas.openxmlformats.org/officeDocument/2006/math" xmlns:v="urn:schemas-microsoft-com:vml" xmlns:wp14="http://schemas.microsoft.com/office/word/2010/wordprocessingDrawing" xmlns:wp="http://schemas.openxmlformats.org/drawingml/2006/wordprocessingDrawing" xmlns:w10="urn:schemas-microsoft-com:office:word" xmlns:w="http://schemas.openxmlformats.org/wordprocessingml/2006/main" xmlns:w14="http://schemas.microsoft.com/office/word/2010/wordml" xmlns:w15="http://schemas.microsoft.com/office/word/2012/wordml" xmlns:w16cex="http://schemas.microsoft.com/office/word/2018/wordml/cex" xmlns:w16cid="http://schemas.microsoft.com/office/word/2016/wordml/cid" xmlns:w16="http://schemas.microsoft.com/office/word/2018/wordml" xmlns:w16du="http://schemas.microsoft.com/office/word/2023/wordml/word16du" xmlns:w16sdtdh="http://schemas.microsoft.com/office/word/2020/wordml/sdtdatahash" xmlns:w16se="http://schemas.microsoft.com/office/word/2015/wordml/symex" xmlns:wpg="http://schemas.microsoft.com/office/word/2010/wordprocessingGroup" xmlns:wpi="http://schemas.microsoft.com/office/word/2010/wordprocessingInk" xmlns:wne="http://schemas.microsoft.com/office/word/2006/wordml" xmlns:wps="http://schemas.microsoft.com/office/word/2010/wordprocessingShape" mc:Ignorable="w14 w15 w16se w16cid w16 w16cex w16sdtdh w16du wp14">
+<w:footnotes xmlns:wpc="http://schemas.microsoft.com/office/word/2010/wordprocessingCanvas" xmlns:cx="http://schemas.microsoft.com/office/drawing/2014/chartex" xmlns:cx1="http://schemas.microsoft.com/office/drawing/2015/9/8/chartex" xmlns:cx2="http://schemas.microsoft.com/office/drawing/2015/10/21/chartex" xmlns:cx3="http://schemas.microsoft.com/office/drawing/2016/5/9/chartex" xmlns:cx4="http://schemas.microsoft.com/office/drawing/2016/5/10/chartex" xmlns:cx5="http://schemas.microsoft.com/office/drawing/2016/5/11/chartex" xmlns:cx6="http://schemas.microsoft.com/office/drawing/2016/5/12/chartex" xmlns:cx7="http://schemas.microsoft.com/office/drawing/2016/5/13/chartex" xmlns:cx8="http://schemas.microsoft.com/office/drawing/2016/5/14/chartex" xmlns:mc="http://schemas.openxmlformats.org/markup-compatibility/2006" xmlns:aink="http://schemas.microsoft.com/office/drawing/2016/ink" xmlns:am3d="http://schemas.microsoft.com/office/drawing/2017/model3d" xmlns:o="urn:schemas-microsoft-com:office:office" xmlns:oel="http://schemas.microsoft.com/office/2019/extlst" xmlns:r="http://schemas.openxmlformats.org/officeDocument/2006/relationships" xmlns:m="http://schemas.openxmlformats.org/officeDocument/2006/math" xmlns:v="urn:schemas-microsoft-com:vml" xmlns:wp14="http://schemas.microsoft.com/office/word/2010/wordprocessingDrawing" xmlns:wp="http://schemas.openxmlformats.org/drawingml/2006/wordprocessingDrawing" xmlns:w10="urn:schemas-microsoft-com:office:word" xmlns:w="http://schemas.openxmlformats.org/wordprocessingml/2006/main" xmlns:w14="http://schemas.microsoft.com/office/word/2010/wordml" xmlns:w15="http://schemas.microsoft.com/office/word/2012/wordml" xmlns:w16cex="http://schemas.microsoft.com/office/word/2018/wordml/cex" xmlns:w16cid="http://schemas.microsoft.com/office/word/2016/wordml/cid" xmlns:w16="http://schemas.microsoft.com/office/word/2018/wordml" xmlns:w16sdtdh="http://schemas.microsoft.com/office/word/2020/wordml/sdtdatahash" xmlns:w16se="http://schemas.microsoft.com/office/word/2015/wordml/symex" xmlns:wpg="http://schemas.microsoft.com/office/word/2010/wordprocessingGroup" xmlns:wpi="http://schemas.microsoft.com/office/word/2010/wordprocessingInk" xmlns:wne="http://schemas.microsoft.com/office/word/2006/wordml" xmlns:wps="http://schemas.microsoft.com/office/word/2010/wordprocessingShape" mc:Ignorable="w14 w15 w16se w16cid w16 w16cex w16sdtdh wp14">
   <w:footnote w:type="separator" w:id="-1">
     <w:p>
       <w:pPr>
@@ -6311,8 +6401,157 @@
 </file>
 
 <file path=word/numbering.xml><?xml version="1.0" encoding="utf-8"?>
-<w:numbering xmlns:wpc="http://schemas.microsoft.com/office/word/2010/wordprocessingCanvas" xmlns:cx="http://schemas.microsoft.com/office/drawing/2014/chartex" xmlns:cx1="http://schemas.microsoft.com/office/drawing/2015/9/8/chartex" xmlns:cx2="http://schemas.microsoft.com/office/drawing/2015/10/21/chartex" xmlns:cx3="http://schemas.microsoft.com/office/drawing/2016/5/9/chartex" xmlns:cx4="http://schemas.microsoft.com/office/drawing/2016/5/10/chartex" xmlns:cx5="http://schemas.microsoft.com/office/drawing/2016/5/11/chartex" xmlns:cx6="http://schemas.microsoft.com/office/drawing/2016/5/12/chartex" xmlns:cx7="http://schemas.microsoft.com/office/drawing/2016/5/13/chartex" xmlns:cx8="http://schemas.microsoft.com/office/drawing/2016/5/14/chartex" xmlns:mc="http://schemas.openxmlformats.org/markup-compatibility/2006" xmlns:aink="http://schemas.microsoft.com/office/drawing/2016/ink" xmlns:am3d="http://schemas.microsoft.com/office/drawing/2017/model3d" xmlns:o="urn:schemas-microsoft-com:office:office" xmlns:oel="http://schemas.microsoft.com/office/2019/extlst" xmlns:r="http://schemas.openxmlformats.org/officeDocument/2006/relationships" xmlns:m="http://schemas.openxmlformats.org/officeDocument/2006/math" xmlns:v="urn:schemas-microsoft-com:vml" xmlns:wp14="http://schemas.microsoft.com/office/word/2010/wordprocessingDrawing" xmlns:wp="http://schemas.openxmlformats.org/drawingml/2006/wordprocessingDrawing" xmlns:w10="urn:schemas-microsoft-com:office:word" xmlns:w="http://schemas.openxmlformats.org/wordprocessingml/2006/main" xmlns:w14="http://schemas.microsoft.com/office/word/2010/wordml" xmlns:w15="http://schemas.microsoft.com/office/word/2012/wordml" xmlns:w16cex="http://schemas.microsoft.com/office/word/2018/wordml/cex" xmlns:w16cid="http://schemas.microsoft.com/office/word/2016/wordml/cid" xmlns:w16="http://schemas.microsoft.com/office/word/2018/wordml" xmlns:w16du="http://schemas.microsoft.com/office/word/2023/wordml/word16du" xmlns:w16sdtdh="http://schemas.microsoft.com/office/word/2020/wordml/sdtdatahash" xmlns:w16se="http://schemas.microsoft.com/office/word/2015/wordml/symex" xmlns:wpg="http://schemas.microsoft.com/office/word/2010/wordprocessingGroup" xmlns:wpi="http://schemas.microsoft.com/office/word/2010/wordprocessingInk" xmlns:wne="http://schemas.microsoft.com/office/word/2006/wordml" xmlns:wps="http://schemas.microsoft.com/office/word/2010/wordprocessingShape" mc:Ignorable="w14 w15 w16se w16cid w16 w16cex w16sdtdh w16du wp14">
+<w:numbering xmlns:wpc="http://schemas.microsoft.com/office/word/2010/wordprocessingCanvas" xmlns:cx="http://schemas.microsoft.com/office/drawing/2014/chartex" xmlns:cx1="http://schemas.microsoft.com/office/drawing/2015/9/8/chartex" xmlns:cx2="http://schemas.microsoft.com/office/drawing/2015/10/21/chartex" xmlns:cx3="http://schemas.microsoft.com/office/drawing/2016/5/9/chartex" xmlns:cx4="http://schemas.microsoft.com/office/drawing/2016/5/10/chartex" xmlns:cx5="http://schemas.microsoft.com/office/drawing/2016/5/11/chartex" xmlns:cx6="http://schemas.microsoft.com/office/drawing/2016/5/12/chartex" xmlns:cx7="http://schemas.microsoft.com/office/drawing/2016/5/13/chartex" xmlns:cx8="http://schemas.microsoft.com/office/drawing/2016/5/14/chartex" xmlns:mc="http://schemas.openxmlformats.org/markup-compatibility/2006" xmlns:aink="http://schemas.microsoft.com/office/drawing/2016/ink" xmlns:am3d="http://schemas.microsoft.com/office/drawing/2017/model3d" xmlns:o="urn:schemas-microsoft-com:office:office" xmlns:oel="http://schemas.microsoft.com/office/2019/extlst" xmlns:r="http://schemas.openxmlformats.org/officeDocument/2006/relationships" xmlns:m="http://schemas.openxmlformats.org/officeDocument/2006/math" xmlns:v="urn:schemas-microsoft-com:vml" xmlns:wp14="http://schemas.microsoft.com/office/word/2010/wordprocessingDrawing" xmlns:wp="http://schemas.openxmlformats.org/drawingml/2006/wordprocessingDrawing" xmlns:w10="urn:schemas-microsoft-com:office:word" xmlns:w="http://schemas.openxmlformats.org/wordprocessingml/2006/main" xmlns:w14="http://schemas.microsoft.com/office/word/2010/wordml" xmlns:w15="http://schemas.microsoft.com/office/word/2012/wordml" xmlns:w16cex="http://schemas.microsoft.com/office/word/2018/wordml/cex" xmlns:w16cid="http://schemas.microsoft.com/office/word/2016/wordml/cid" xmlns:w16="http://schemas.microsoft.com/office/word/2018/wordml" xmlns:w16sdtdh="http://schemas.microsoft.com/office/word/2020/wordml/sdtdatahash" xmlns:w16se="http://schemas.microsoft.com/office/word/2015/wordml/symex" xmlns:wpg="http://schemas.microsoft.com/office/word/2010/wordprocessingGroup" xmlns:wpi="http://schemas.microsoft.com/office/word/2010/wordprocessingInk" xmlns:wne="http://schemas.microsoft.com/office/word/2006/wordml" xmlns:wps="http://schemas.microsoft.com/office/word/2010/wordprocessingShape" mc:Ignorable="w14 w15 w16se w16cid w16 w16cex w16sdtdh wp14">
   <w:abstractNum w:abstractNumId="0" w15:restartNumberingAfterBreak="0">
+    <w:nsid w:val="02DF5947"/>
+    <w:multiLevelType w:val="multilevel"/>
+    <w:tmpl w:val="6B947F26"/>
+    <w:lvl w:ilvl="0">
+      <w:start w:val="1"/>
+      <w:numFmt w:val="bullet"/>
+      <w:lvlText w:val=""/>
+      <w:lvlJc w:val="left"/>
+      <w:pPr>
+        <w:tabs>
+          <w:tab w:val="num" w:pos="720"/>
+        </w:tabs>
+        <w:ind w:left="720" w:hanging="360"/>
+      </w:pPr>
+      <w:rPr>
+        <w:rFonts w:ascii="Symbol" w:hAnsi="Symbol" w:hint="default"/>
+        <w:sz w:val="20"/>
+      </w:rPr>
+    </w:lvl>
+    <w:lvl w:ilvl="1">
+      <w:start w:val="1"/>
+      <w:numFmt w:val="bullet"/>
+      <w:lvlText w:val="o"/>
+      <w:lvlJc w:val="left"/>
+      <w:pPr>
+        <w:tabs>
+          <w:tab w:val="num" w:pos="1440"/>
+        </w:tabs>
+        <w:ind w:left="1440" w:hanging="360"/>
+      </w:pPr>
+      <w:rPr>
+        <w:rFonts w:ascii="Courier New" w:hAnsi="Courier New" w:hint="default"/>
+        <w:sz w:val="20"/>
+      </w:rPr>
+    </w:lvl>
+    <w:lvl w:ilvl="2" w:tentative="1">
+      <w:start w:val="1"/>
+      <w:numFmt w:val="bullet"/>
+      <w:lvlText w:val=""/>
+      <w:lvlJc w:val="left"/>
+      <w:pPr>
+        <w:tabs>
+          <w:tab w:val="num" w:pos="2160"/>
+        </w:tabs>
+        <w:ind w:left="2160" w:hanging="360"/>
+      </w:pPr>
+      <w:rPr>
+        <w:rFonts w:ascii="Wingdings" w:hAnsi="Wingdings" w:hint="default"/>
+        <w:sz w:val="20"/>
+      </w:rPr>
+    </w:lvl>
+    <w:lvl w:ilvl="3" w:tentative="1">
+      <w:start w:val="1"/>
+      <w:numFmt w:val="bullet"/>
+      <w:lvlText w:val=""/>
+      <w:lvlJc w:val="left"/>
+      <w:pPr>
+        <w:tabs>
+          <w:tab w:val="num" w:pos="2880"/>
+        </w:tabs>
+        <w:ind w:left="2880" w:hanging="360"/>
+      </w:pPr>
+      <w:rPr>
+        <w:rFonts w:ascii="Wingdings" w:hAnsi="Wingdings" w:hint="default"/>
+        <w:sz w:val="20"/>
+      </w:rPr>
+    </w:lvl>
+    <w:lvl w:ilvl="4" w:tentative="1">
+      <w:start w:val="1"/>
+      <w:numFmt w:val="bullet"/>
+      <w:lvlText w:val=""/>
+      <w:lvlJc w:val="left"/>
+      <w:pPr>
+        <w:tabs>
+          <w:tab w:val="num" w:pos="3600"/>
+        </w:tabs>
+        <w:ind w:left="3600" w:hanging="360"/>
+      </w:pPr>
+      <w:rPr>
+        <w:rFonts w:ascii="Wingdings" w:hAnsi="Wingdings" w:hint="default"/>
+        <w:sz w:val="20"/>
+      </w:rPr>
+    </w:lvl>
+    <w:lvl w:ilvl="5" w:tentative="1">
+      <w:start w:val="1"/>
+      <w:numFmt w:val="bullet"/>
+      <w:lvlText w:val=""/>
+      <w:lvlJc w:val="left"/>
+      <w:pPr>
+        <w:tabs>
+          <w:tab w:val="num" w:pos="4320"/>
+        </w:tabs>
+        <w:ind w:left="4320" w:hanging="360"/>
+      </w:pPr>
+      <w:rPr>
+        <w:rFonts w:ascii="Wingdings" w:hAnsi="Wingdings" w:hint="default"/>
+        <w:sz w:val="20"/>
+      </w:rPr>
+    </w:lvl>
+    <w:lvl w:ilvl="6" w:tentative="1">
+      <w:start w:val="1"/>
+      <w:numFmt w:val="bullet"/>
+      <w:lvlText w:val=""/>
+      <w:lvlJc w:val="left"/>
+      <w:pPr>
+        <w:tabs>
+          <w:tab w:val="num" w:pos="5040"/>
+        </w:tabs>
+        <w:ind w:left="5040" w:hanging="360"/>
+      </w:pPr>
+      <w:rPr>
+        <w:rFonts w:ascii="Wingdings" w:hAnsi="Wingdings" w:hint="default"/>
+        <w:sz w:val="20"/>
+      </w:rPr>
+    </w:lvl>
+    <w:lvl w:ilvl="7" w:tentative="1">
+      <w:start w:val="1"/>
+      <w:numFmt w:val="bullet"/>
+      <w:lvlText w:val=""/>
+      <w:lvlJc w:val="left"/>
+      <w:pPr>
+        <w:tabs>
+          <w:tab w:val="num" w:pos="5760"/>
+        </w:tabs>
+        <w:ind w:left="5760" w:hanging="360"/>
+      </w:pPr>
+      <w:rPr>
+        <w:rFonts w:ascii="Wingdings" w:hAnsi="Wingdings" w:hint="default"/>
+        <w:sz w:val="20"/>
+      </w:rPr>
+    </w:lvl>
+    <w:lvl w:ilvl="8" w:tentative="1">
+      <w:start w:val="1"/>
+      <w:numFmt w:val="bullet"/>
+      <w:lvlText w:val=""/>
+      <w:lvlJc w:val="left"/>
+      <w:pPr>
+        <w:tabs>
+          <w:tab w:val="num" w:pos="6480"/>
+        </w:tabs>
+        <w:ind w:left="6480" w:hanging="360"/>
+      </w:pPr>
+      <w:rPr>
+        <w:rFonts w:ascii="Wingdings" w:hAnsi="Wingdings" w:hint="default"/>
+        <w:sz w:val="20"/>
+      </w:rPr>
+    </w:lvl>
+  </w:abstractNum>
+  <w:abstractNum w:abstractNumId="1" w15:restartNumberingAfterBreak="0">
     <w:nsid w:val="28D10B5C"/>
     <w:multiLevelType w:val="hybridMultilevel"/>
     <w:tmpl w:val="E74A92AA"/>
@@ -6425,7 +6664,7 @@
       </w:rPr>
     </w:lvl>
   </w:abstractNum>
-  <w:abstractNum w:abstractNumId="1" w15:restartNumberingAfterBreak="0">
+  <w:abstractNum w:abstractNumId="2" w15:restartNumberingAfterBreak="0">
     <w:nsid w:val="4DD64DA6"/>
     <w:multiLevelType w:val="hybridMultilevel"/>
     <w:tmpl w:val="5E5E8FDA"/>
@@ -6538,7 +6777,7 @@
       </w:rPr>
     </w:lvl>
   </w:abstractNum>
-  <w:abstractNum w:abstractNumId="2" w15:restartNumberingAfterBreak="0">
+  <w:abstractNum w:abstractNumId="3" w15:restartNumberingAfterBreak="0">
     <w:nsid w:val="5E9079A7"/>
     <w:multiLevelType w:val="hybridMultilevel"/>
     <w:tmpl w:val="8C6EF302"/>
@@ -6651,7 +6890,7 @@
       </w:rPr>
     </w:lvl>
   </w:abstractNum>
-  <w:abstractNum w:abstractNumId="3" w15:restartNumberingAfterBreak="0">
+  <w:abstractNum w:abstractNumId="4" w15:restartNumberingAfterBreak="0">
     <w:nsid w:val="69B91A57"/>
     <w:multiLevelType w:val="hybridMultilevel"/>
     <w:tmpl w:val="963E6A94"/>
@@ -6740,7 +6979,7 @@
       </w:pPr>
     </w:lvl>
   </w:abstractNum>
-  <w:abstractNum w:abstractNumId="4" w15:restartNumberingAfterBreak="0">
+  <w:abstractNum w:abstractNumId="5" w15:restartNumberingAfterBreak="0">
     <w:nsid w:val="6B0A3D60"/>
     <w:multiLevelType w:val="multilevel"/>
     <w:tmpl w:val="6B3E833A"/>
@@ -6862,25 +7101,28 @@
     </w:lvl>
   </w:abstractNum>
   <w:num w:numId="1" w16cid:durableId="409936176">
+    <w:abstractNumId w:val="3"/>
+  </w:num>
+  <w:num w:numId="2" w16cid:durableId="949506961">
+    <w:abstractNumId w:val="1"/>
+  </w:num>
+  <w:num w:numId="3" w16cid:durableId="163324471">
+    <w:abstractNumId w:val="4"/>
+  </w:num>
+  <w:num w:numId="4" w16cid:durableId="1811166021">
+    <w:abstractNumId w:val="5"/>
+  </w:num>
+  <w:num w:numId="5" w16cid:durableId="271128785">
     <w:abstractNumId w:val="2"/>
   </w:num>
-  <w:num w:numId="2" w16cid:durableId="949506961">
+  <w:num w:numId="6" w16cid:durableId="781539648">
     <w:abstractNumId w:val="0"/>
-  </w:num>
-  <w:num w:numId="3" w16cid:durableId="163324471">
-    <w:abstractNumId w:val="3"/>
-  </w:num>
-  <w:num w:numId="4" w16cid:durableId="1811166021">
-    <w:abstractNumId w:val="4"/>
-  </w:num>
-  <w:num w:numId="5" w16cid:durableId="271128785">
-    <w:abstractNumId w:val="1"/>
   </w:num>
 </w:numbering>
 </file>
 
 <file path=word/styles.xml><?xml version="1.0" encoding="utf-8"?>
-<w:styles xmlns:mc="http://schemas.openxmlformats.org/markup-compatibility/2006" xmlns:r="http://schemas.openxmlformats.org/officeDocument/2006/relationships" xmlns:w="http://schemas.openxmlformats.org/wordprocessingml/2006/main" xmlns:w14="http://schemas.microsoft.com/office/word/2010/wordml" xmlns:w15="http://schemas.microsoft.com/office/word/2012/wordml" xmlns:w16cex="http://schemas.microsoft.com/office/word/2018/wordml/cex" xmlns:w16cid="http://schemas.microsoft.com/office/word/2016/wordml/cid" xmlns:w16="http://schemas.microsoft.com/office/word/2018/wordml" xmlns:w16du="http://schemas.microsoft.com/office/word/2023/wordml/word16du" xmlns:w16sdtdh="http://schemas.microsoft.com/office/word/2020/wordml/sdtdatahash" xmlns:w16se="http://schemas.microsoft.com/office/word/2015/wordml/symex" mc:Ignorable="w14 w15 w16se w16cid w16 w16cex w16sdtdh w16du">
+<w:styles xmlns:mc="http://schemas.openxmlformats.org/markup-compatibility/2006" xmlns:r="http://schemas.openxmlformats.org/officeDocument/2006/relationships" xmlns:w="http://schemas.openxmlformats.org/wordprocessingml/2006/main" xmlns:w14="http://schemas.microsoft.com/office/word/2010/wordml" xmlns:w15="http://schemas.microsoft.com/office/word/2012/wordml" xmlns:w16cex="http://schemas.microsoft.com/office/word/2018/wordml/cex" xmlns:w16cid="http://schemas.microsoft.com/office/word/2016/wordml/cid" xmlns:w16="http://schemas.microsoft.com/office/word/2018/wordml" xmlns:w16sdtdh="http://schemas.microsoft.com/office/word/2020/wordml/sdtdatahash" xmlns:w16se="http://schemas.microsoft.com/office/word/2015/wordml/symex" mc:Ignorable="w14 w15 w16se w16cid w16 w16cex w16sdtdh">
   <w:docDefaults>
     <w:rPrDefault>
       <w:rPr>
@@ -7875,6 +8117,34 @@
       <w:u w:val="single"/>
     </w:rPr>
   </w:style>
+  <w:style w:type="paragraph" w:styleId="NormalWeb">
+    <w:name w:val="Normal (Web)"/>
+    <w:basedOn w:val="Normal"/>
+    <w:uiPriority w:val="99"/>
+    <w:unhideWhenUsed/>
+    <w:rsid w:val="0085611C"/>
+    <w:pPr>
+      <w:spacing w:before="100" w:beforeAutospacing="1" w:after="100" w:afterAutospacing="1" w:line="240" w:lineRule="auto"/>
+    </w:pPr>
+    <w:rPr>
+      <w:rFonts w:ascii="Times New Roman" w:eastAsia="Times New Roman" w:hAnsi="Times New Roman" w:cs="Times New Roman"/>
+      <w:kern w:val="0"/>
+      <w:sz w:val="24"/>
+      <w:szCs w:val="24"/>
+      <w:lang w:eastAsia="en-IE"/>
+    </w:rPr>
+  </w:style>
+  <w:style w:type="character" w:styleId="Strong">
+    <w:name w:val="Strong"/>
+    <w:basedOn w:val="DefaultParagraphFont"/>
+    <w:uiPriority w:val="22"/>
+    <w:qFormat/>
+    <w:rsid w:val="0085611C"/>
+    <w:rPr>
+      <w:b/>
+      <w:bCs/>
+    </w:rPr>
+  </w:style>
 </w:styles>
 </file>
 

</xml_diff>

<commit_message>
Finished Data Storage Section
Completed Data Storage Section. Explains what database we will use
and how we will store and query the database
</commit_message>
<xml_diff>
--- a/Sipify_Documentation.docx
+++ b/Sipify_Documentation.docx
@@ -1,6 +1,6 @@
 
 <file path=word/document.xml><?xml version="1.0" encoding="utf-8"?>
-<w:document xmlns:wpc="http://schemas.microsoft.com/office/word/2010/wordprocessingCanvas" xmlns:cx="http://schemas.microsoft.com/office/drawing/2014/chartex" xmlns:cx1="http://schemas.microsoft.com/office/drawing/2015/9/8/chartex" xmlns:cx2="http://schemas.microsoft.com/office/drawing/2015/10/21/chartex" xmlns:cx3="http://schemas.microsoft.com/office/drawing/2016/5/9/chartex" xmlns:cx4="http://schemas.microsoft.com/office/drawing/2016/5/10/chartex" xmlns:cx5="http://schemas.microsoft.com/office/drawing/2016/5/11/chartex" xmlns:cx6="http://schemas.microsoft.com/office/drawing/2016/5/12/chartex" xmlns:cx7="http://schemas.microsoft.com/office/drawing/2016/5/13/chartex" xmlns:cx8="http://schemas.microsoft.com/office/drawing/2016/5/14/chartex" xmlns:mc="http://schemas.openxmlformats.org/markup-compatibility/2006" xmlns:aink="http://schemas.microsoft.com/office/drawing/2016/ink" xmlns:am3d="http://schemas.microsoft.com/office/drawing/2017/model3d" xmlns:o="urn:schemas-microsoft-com:office:office" xmlns:oel="http://schemas.microsoft.com/office/2019/extlst" xmlns:r="http://schemas.openxmlformats.org/officeDocument/2006/relationships" xmlns:m="http://schemas.openxmlformats.org/officeDocument/2006/math" xmlns:v="urn:schemas-microsoft-com:vml" xmlns:wp14="http://schemas.microsoft.com/office/word/2010/wordprocessingDrawing" xmlns:wp="http://schemas.openxmlformats.org/drawingml/2006/wordprocessingDrawing" xmlns:w10="urn:schemas-microsoft-com:office:word" xmlns:w="http://schemas.openxmlformats.org/wordprocessingml/2006/main" xmlns:w14="http://schemas.microsoft.com/office/word/2010/wordml" xmlns:w15="http://schemas.microsoft.com/office/word/2012/wordml" xmlns:w16cex="http://schemas.microsoft.com/office/word/2018/wordml/cex" xmlns:w16cid="http://schemas.microsoft.com/office/word/2016/wordml/cid" xmlns:w16="http://schemas.microsoft.com/office/word/2018/wordml" xmlns:w16sdtdh="http://schemas.microsoft.com/office/word/2020/wordml/sdtdatahash" xmlns:w16se="http://schemas.microsoft.com/office/word/2015/wordml/symex" xmlns:wpg="http://schemas.microsoft.com/office/word/2010/wordprocessingGroup" xmlns:wpi="http://schemas.microsoft.com/office/word/2010/wordprocessingInk" xmlns:wne="http://schemas.microsoft.com/office/word/2006/wordml" xmlns:wps="http://schemas.microsoft.com/office/word/2010/wordprocessingShape" mc:Ignorable="w14 w15 w16se w16cid w16 w16cex w16sdtdh wp14">
+<w:document xmlns:wpc="http://schemas.microsoft.com/office/word/2010/wordprocessingCanvas" xmlns:cx="http://schemas.microsoft.com/office/drawing/2014/chartex" xmlns:cx1="http://schemas.microsoft.com/office/drawing/2015/9/8/chartex" xmlns:cx2="http://schemas.microsoft.com/office/drawing/2015/10/21/chartex" xmlns:cx3="http://schemas.microsoft.com/office/drawing/2016/5/9/chartex" xmlns:cx4="http://schemas.microsoft.com/office/drawing/2016/5/10/chartex" xmlns:cx5="http://schemas.microsoft.com/office/drawing/2016/5/11/chartex" xmlns:cx6="http://schemas.microsoft.com/office/drawing/2016/5/12/chartex" xmlns:cx7="http://schemas.microsoft.com/office/drawing/2016/5/13/chartex" xmlns:cx8="http://schemas.microsoft.com/office/drawing/2016/5/14/chartex" xmlns:mc="http://schemas.openxmlformats.org/markup-compatibility/2006" xmlns:aink="http://schemas.microsoft.com/office/drawing/2016/ink" xmlns:am3d="http://schemas.microsoft.com/office/drawing/2017/model3d" xmlns:o="urn:schemas-microsoft-com:office:office" xmlns:oel="http://schemas.microsoft.com/office/2019/extlst" xmlns:r="http://schemas.openxmlformats.org/officeDocument/2006/relationships" xmlns:m="http://schemas.openxmlformats.org/officeDocument/2006/math" xmlns:v="urn:schemas-microsoft-com:vml" xmlns:wp14="http://schemas.microsoft.com/office/word/2010/wordprocessingDrawing" xmlns:wp="http://schemas.openxmlformats.org/drawingml/2006/wordprocessingDrawing" xmlns:w10="urn:schemas-microsoft-com:office:word" xmlns:w="http://schemas.openxmlformats.org/wordprocessingml/2006/main" xmlns:w14="http://schemas.microsoft.com/office/word/2010/wordml" xmlns:w15="http://schemas.microsoft.com/office/word/2012/wordml" xmlns:w16cex="http://schemas.microsoft.com/office/word/2018/wordml/cex" xmlns:w16cid="http://schemas.microsoft.com/office/word/2016/wordml/cid" xmlns:w16="http://schemas.microsoft.com/office/word/2018/wordml" xmlns:w16du="http://schemas.microsoft.com/office/word/2023/wordml/word16du" xmlns:w16sdtdh="http://schemas.microsoft.com/office/word/2020/wordml/sdtdatahash" xmlns:w16se="http://schemas.microsoft.com/office/word/2015/wordml/symex" xmlns:wpg="http://schemas.microsoft.com/office/word/2010/wordprocessingGroup" xmlns:wpi="http://schemas.microsoft.com/office/word/2010/wordprocessingInk" xmlns:wne="http://schemas.microsoft.com/office/word/2006/wordml" xmlns:wps="http://schemas.microsoft.com/office/word/2010/wordprocessingShape" mc:Ignorable="w14 w15 w16se w16cid w16 w16cex w16sdtdh w16du wp14">
   <w:body>
     <w:p>
       <w:pPr>
@@ -1036,6 +1036,19 @@
     </w:p>
     <w:p>
       <w:pPr>
+        <w:rPr>
+          <w:rFonts w:ascii="Times New Roman" w:hAnsi="Times New Roman" w:cs="Times New Roman"/>
+          <w:b/>
+          <w:bCs/>
+          <w:sz w:val="28"/>
+          <w:szCs w:val="28"/>
+          <w:lang w:val="en-GB"/>
+        </w:rPr>
+      </w:pPr>
+      <w:bookmarkStart w:id="0" w:name="Hardware_Section"/>
+    </w:p>
+    <w:p>
+      <w:pPr>
         <w:jc w:val="center"/>
         <w:rPr>
           <w:rFonts w:ascii="Times New Roman" w:hAnsi="Times New Roman" w:cs="Times New Roman"/>
@@ -1046,68 +1059,16 @@
           <w:lang w:val="en-GB"/>
         </w:rPr>
       </w:pPr>
-    </w:p>
-    <w:p>
-      <w:pPr>
-        <w:jc w:val="center"/>
-        <w:rPr>
-          <w:rFonts w:ascii="Times New Roman" w:hAnsi="Times New Roman" w:cs="Times New Roman"/>
-          <w:b/>
-          <w:bCs/>
-          <w:sz w:val="28"/>
-          <w:szCs w:val="28"/>
-          <w:lang w:val="en-GB"/>
-        </w:rPr>
-      </w:pPr>
-    </w:p>
-    <w:p>
-      <w:pPr>
-        <w:jc w:val="center"/>
-        <w:rPr>
-          <w:rFonts w:ascii="Times New Roman" w:hAnsi="Times New Roman" w:cs="Times New Roman"/>
-          <w:b/>
-          <w:bCs/>
-          <w:sz w:val="28"/>
-          <w:szCs w:val="28"/>
-          <w:lang w:val="en-GB"/>
-        </w:rPr>
-      </w:pPr>
-    </w:p>
-    <w:p>
-      <w:pPr>
-        <w:jc w:val="center"/>
-        <w:rPr>
-          <w:rFonts w:ascii="Times New Roman" w:hAnsi="Times New Roman" w:cs="Times New Roman"/>
-          <w:b/>
-          <w:bCs/>
-          <w:sz w:val="28"/>
-          <w:szCs w:val="28"/>
-          <w:lang w:val="en-GB"/>
-        </w:rPr>
-      </w:pPr>
-      <w:bookmarkStart w:id="0" w:name="Hardware_Section"/>
-    </w:p>
-    <w:p>
-      <w:pPr>
-        <w:jc w:val="center"/>
-        <w:rPr>
-          <w:rFonts w:ascii="Times New Roman" w:hAnsi="Times New Roman" w:cs="Times New Roman"/>
-          <w:b/>
-          <w:bCs/>
-          <w:sz w:val="28"/>
-          <w:szCs w:val="28"/>
-          <w:lang w:val="en-GB"/>
-        </w:rPr>
-      </w:pPr>
-      <w:r>
-        <w:rPr>
-          <w:rFonts w:ascii="Times New Roman" w:hAnsi="Times New Roman" w:cs="Times New Roman"/>
-          <w:b/>
-          <w:bCs/>
-          <w:sz w:val="28"/>
-          <w:szCs w:val="28"/>
-          <w:lang w:val="en-GB"/>
-        </w:rPr>
+      <w:r>
+        <w:rPr>
+          <w:rFonts w:ascii="Times New Roman" w:hAnsi="Times New Roman" w:cs="Times New Roman"/>
+          <w:b/>
+          <w:bCs/>
+          <w:sz w:val="28"/>
+          <w:szCs w:val="28"/>
+          <w:lang w:val="en-GB"/>
+        </w:rPr>
+        <w:lastRenderedPageBreak/>
         <w:t xml:space="preserve">Hardware </w:t>
       </w:r>
       <w:r>
@@ -1119,7 +1080,7 @@
           <w:szCs w:val="28"/>
           <w:lang w:val="en-GB"/>
         </w:rPr>
-        <w:t xml:space="preserve">– Luke </w:t>
+        <w:t>– Luke</w:t>
       </w:r>
     </w:p>
     <w:bookmarkEnd w:id="0"/>
@@ -1419,56 +1380,49 @@
           <w:sz w:val="24"/>
           <w:szCs w:val="24"/>
         </w:rPr>
-        <w:t xml:space="preserve">By placing a capacitor in series with the resistor, the speed at which the capacitor charges can be speed up or slowed down. As the resistance changes, the capacitor </w:t>
-      </w:r>
-      <w:r>
-        <w:rPr>
-          <w:sz w:val="24"/>
-          <w:szCs w:val="24"/>
+        <w:t xml:space="preserve">By placing a capacitor in series with the resistor, the speed at which the capacitor charges can be speed up or slowed down. As the resistance changes, the capacitor charges at different rates which can be measured  and translated into a digital signal the Pi can understand that reflect the analogue. </w:t>
+      </w:r>
+    </w:p>
+    <w:p>
+      <w:pPr>
+        <w:spacing w:line="360" w:lineRule="auto"/>
+        <w:rPr>
+          <w:rFonts w:ascii="Times New Roman" w:hAnsi="Times New Roman" w:cs="Times New Roman"/>
+          <w:sz w:val="24"/>
+          <w:szCs w:val="24"/>
+          <w:u w:val="single"/>
+          <w:lang w:val="en-GB"/>
+        </w:rPr>
+      </w:pPr>
+      <w:r>
+        <w:rPr>
+          <w:rFonts w:ascii="Times New Roman" w:hAnsi="Times New Roman" w:cs="Times New Roman"/>
+          <w:sz w:val="24"/>
+          <w:szCs w:val="24"/>
+          <w:u w:val="single"/>
+          <w:lang w:val="en-GB"/>
+        </w:rPr>
+        <w:t>Tactile Button Switch</w:t>
+      </w:r>
+    </w:p>
+    <w:p>
+      <w:pPr>
+        <w:spacing w:line="360" w:lineRule="auto"/>
+        <w:rPr>
+          <w:rFonts w:ascii="Times New Roman" w:hAnsi="Times New Roman" w:cs="Times New Roman"/>
+          <w:sz w:val="24"/>
+          <w:szCs w:val="24"/>
+          <w:lang w:val="en-GB"/>
+        </w:rPr>
+      </w:pPr>
+      <w:r>
+        <w:rPr>
+          <w:rFonts w:ascii="Times New Roman" w:hAnsi="Times New Roman" w:cs="Times New Roman"/>
+          <w:sz w:val="24"/>
+          <w:szCs w:val="24"/>
+          <w:lang w:val="en-GB"/>
         </w:rPr>
         <w:lastRenderedPageBreak/>
-        <w:t xml:space="preserve">charges at different rates which can be measured  and translated into a digital signal the Pi can understand that reflect the analogue. </w:t>
-      </w:r>
-    </w:p>
-    <w:p>
-      <w:pPr>
-        <w:spacing w:line="360" w:lineRule="auto"/>
-        <w:rPr>
-          <w:rFonts w:ascii="Times New Roman" w:hAnsi="Times New Roman" w:cs="Times New Roman"/>
-          <w:sz w:val="24"/>
-          <w:szCs w:val="24"/>
-          <w:u w:val="single"/>
-          <w:lang w:val="en-GB"/>
-        </w:rPr>
-      </w:pPr>
-      <w:r>
-        <w:rPr>
-          <w:rFonts w:ascii="Times New Roman" w:hAnsi="Times New Roman" w:cs="Times New Roman"/>
-          <w:sz w:val="24"/>
-          <w:szCs w:val="24"/>
-          <w:u w:val="single"/>
-          <w:lang w:val="en-GB"/>
-        </w:rPr>
-        <w:t>Tactile Button Switch</w:t>
-      </w:r>
-    </w:p>
-    <w:p>
-      <w:pPr>
-        <w:spacing w:line="360" w:lineRule="auto"/>
-        <w:rPr>
-          <w:rFonts w:ascii="Times New Roman" w:hAnsi="Times New Roman" w:cs="Times New Roman"/>
-          <w:sz w:val="24"/>
-          <w:szCs w:val="24"/>
-          <w:lang w:val="en-GB"/>
-        </w:rPr>
-      </w:pPr>
-      <w:r>
-        <w:rPr>
-          <w:rFonts w:ascii="Times New Roman" w:hAnsi="Times New Roman" w:cs="Times New Roman"/>
-          <w:sz w:val="24"/>
-          <w:szCs w:val="24"/>
-          <w:lang w:val="en-GB"/>
-        </w:rPr>
         <w:t xml:space="preserve">Positioned on the side of the coaster, the button acts as a backup </w:t>
       </w:r>
       <w:r>
@@ -1637,7 +1591,6 @@
           <w:szCs w:val="24"/>
           <w:lang w:val="en-GB"/>
         </w:rPr>
-        <w:lastRenderedPageBreak/>
         <w:drawing>
           <wp:inline distT="0" distB="0" distL="0" distR="0" wp14:anchorId="4EC5D69F" wp14:editId="2D3E0ECA">
             <wp:extent cx="1588957" cy="3117268"/>
@@ -1702,13 +1655,25 @@
           <w:lang w:val="en-GB"/>
         </w:rPr>
       </w:pPr>
-      <w:r>
-        <w:rPr>
-          <w:rFonts w:ascii="Times New Roman" w:hAnsi="Times New Roman" w:cs="Times New Roman"/>
-          <w:sz w:val="24"/>
-          <w:szCs w:val="24"/>
-          <w:lang w:val="en-GB"/>
-        </w:rPr>
+    </w:p>
+    <w:p>
+      <w:pPr>
+        <w:spacing w:line="360" w:lineRule="auto"/>
+        <w:rPr>
+          <w:rFonts w:ascii="Times New Roman" w:hAnsi="Times New Roman" w:cs="Times New Roman"/>
+          <w:sz w:val="24"/>
+          <w:szCs w:val="24"/>
+          <w:lang w:val="en-GB"/>
+        </w:rPr>
+      </w:pPr>
+      <w:r>
+        <w:rPr>
+          <w:rFonts w:ascii="Times New Roman" w:hAnsi="Times New Roman" w:cs="Times New Roman"/>
+          <w:sz w:val="24"/>
+          <w:szCs w:val="24"/>
+          <w:lang w:val="en-GB"/>
+        </w:rPr>
+        <w:lastRenderedPageBreak/>
         <w:t>Circuit Diagram using Fritzing</w:t>
       </w:r>
       <w:bookmarkStart w:id="1" w:name="Data_Section"/>
@@ -1820,28 +1785,695 @@
           <w:szCs w:val="28"/>
           <w:lang w:val="en-GB"/>
         </w:rPr>
+        <w:t>This diagram shows how we plan on using our Raspberry Pi 5 as the brain of our system. The LDR will detect changes in light and communicate this to the Pi, telling our system if a cup is placed on the coaster. A button is connected to override this feature if for some reason it fails.</w:t>
+      </w:r>
+    </w:p>
+    <w:p>
+      <w:pPr>
+        <w:rPr>
+          <w:rFonts w:ascii="Times New Roman" w:hAnsi="Times New Roman" w:cs="Times New Roman"/>
+          <w:sz w:val="28"/>
+          <w:szCs w:val="28"/>
+          <w:lang w:val="en-GB"/>
+        </w:rPr>
+      </w:pPr>
+      <w:r>
+        <w:rPr>
+          <w:rFonts w:ascii="Times New Roman" w:hAnsi="Times New Roman" w:cs="Times New Roman"/>
+          <w:sz w:val="28"/>
+          <w:szCs w:val="28"/>
+          <w:lang w:val="en-GB"/>
+        </w:rPr>
+        <w:t>The temperature sensor will collect real time data from a coffee cup and relay this back to the Pi. This data will be displayed on the application. The temperature data allows us to perform a ‘too hot’ or ‘too cold’ calculation, the result of which will turn on a corresponding red or blue LED.</w:t>
+      </w:r>
+    </w:p>
+    <w:p>
+      <w:pPr>
+        <w:jc w:val="center"/>
+        <w:rPr>
+          <w:rFonts w:ascii="Times New Roman" w:hAnsi="Times New Roman" w:cs="Times New Roman"/>
+          <w:b/>
+          <w:bCs/>
+          <w:sz w:val="28"/>
+          <w:szCs w:val="28"/>
+          <w:lang w:val="en-GB"/>
+        </w:rPr>
+      </w:pPr>
+    </w:p>
+    <w:p>
+      <w:pPr>
+        <w:jc w:val="center"/>
+        <w:rPr>
+          <w:rFonts w:ascii="Times New Roman" w:hAnsi="Times New Roman" w:cs="Times New Roman"/>
+          <w:b/>
+          <w:bCs/>
+          <w:sz w:val="28"/>
+          <w:szCs w:val="28"/>
+          <w:lang w:val="en-GB"/>
+        </w:rPr>
+      </w:pPr>
+    </w:p>
+    <w:p>
+      <w:pPr>
+        <w:jc w:val="center"/>
+        <w:rPr>
+          <w:rFonts w:ascii="Times New Roman" w:hAnsi="Times New Roman" w:cs="Times New Roman"/>
+          <w:b/>
+          <w:bCs/>
+          <w:sz w:val="28"/>
+          <w:szCs w:val="28"/>
+          <w:lang w:val="en-GB"/>
+        </w:rPr>
+      </w:pPr>
+    </w:p>
+    <w:p>
+      <w:pPr>
+        <w:jc w:val="center"/>
+        <w:rPr>
+          <w:rFonts w:ascii="Times New Roman" w:hAnsi="Times New Roman" w:cs="Times New Roman"/>
+          <w:b/>
+          <w:bCs/>
+          <w:sz w:val="28"/>
+          <w:szCs w:val="28"/>
+          <w:lang w:val="en-GB"/>
+        </w:rPr>
+      </w:pPr>
+    </w:p>
+    <w:p>
+      <w:pPr>
+        <w:jc w:val="center"/>
+        <w:rPr>
+          <w:rFonts w:ascii="Times New Roman" w:hAnsi="Times New Roman" w:cs="Times New Roman"/>
+          <w:b/>
+          <w:bCs/>
+          <w:sz w:val="28"/>
+          <w:szCs w:val="28"/>
+          <w:lang w:val="en-GB"/>
+        </w:rPr>
+      </w:pPr>
+    </w:p>
+    <w:p>
+      <w:pPr>
+        <w:jc w:val="center"/>
+        <w:rPr>
+          <w:rFonts w:ascii="Times New Roman" w:hAnsi="Times New Roman" w:cs="Times New Roman"/>
+          <w:b/>
+          <w:bCs/>
+          <w:sz w:val="28"/>
+          <w:szCs w:val="28"/>
+          <w:lang w:val="en-GB"/>
+        </w:rPr>
+      </w:pPr>
+    </w:p>
+    <w:p>
+      <w:pPr>
+        <w:jc w:val="center"/>
+        <w:rPr>
+          <w:rFonts w:ascii="Times New Roman" w:hAnsi="Times New Roman" w:cs="Times New Roman"/>
+          <w:b/>
+          <w:bCs/>
+          <w:sz w:val="28"/>
+          <w:szCs w:val="28"/>
+          <w:lang w:val="en-GB"/>
+        </w:rPr>
+      </w:pPr>
+      <w:r>
+        <w:rPr>
+          <w:rFonts w:ascii="Times New Roman" w:hAnsi="Times New Roman" w:cs="Times New Roman"/>
+          <w:b/>
+          <w:bCs/>
+          <w:sz w:val="28"/>
+          <w:szCs w:val="28"/>
+          <w:lang w:val="en-GB"/>
+        </w:rPr>
         <w:lastRenderedPageBreak/>
-        <w:t>This diagram shows how we plan on using our Raspberry Pi 5 as the brain of our system. The LDR will detect changes in light and communicate this to the Pi, telling our system if a cup is placed on the coaster. A button is connected to override this feature if for some reason it fails.</w:t>
-      </w:r>
-    </w:p>
-    <w:p>
-      <w:pPr>
-        <w:rPr>
-          <w:rFonts w:ascii="Times New Roman" w:hAnsi="Times New Roman" w:cs="Times New Roman"/>
-          <w:sz w:val="28"/>
-          <w:szCs w:val="28"/>
-          <w:lang w:val="en-GB"/>
-        </w:rPr>
-      </w:pPr>
-      <w:r>
-        <w:rPr>
-          <w:rFonts w:ascii="Times New Roman" w:hAnsi="Times New Roman" w:cs="Times New Roman"/>
-          <w:sz w:val="28"/>
-          <w:szCs w:val="28"/>
-          <w:lang w:val="en-GB"/>
-        </w:rPr>
-        <w:t>The temperature sensor will collect real time data from a coffee cup and relay this back to the Pi. This data will be displayed on the application. The temperature data allows us to perform a ‘too hot’ or ‘too cold’ calculation, the result of which will turn on a corresponding red or blue LED.</w:t>
-      </w:r>
+        <w:t xml:space="preserve">Data, Data Storage and Data Processing </w:t>
+      </w:r>
+      <w:r>
+        <w:rPr>
+          <w:rFonts w:ascii="Times New Roman" w:hAnsi="Times New Roman" w:cs="Times New Roman"/>
+          <w:b/>
+          <w:bCs/>
+          <w:sz w:val="28"/>
+          <w:szCs w:val="28"/>
+          <w:lang w:val="en-GB"/>
+        </w:rPr>
+        <w:t xml:space="preserve">– Jamie </w:t>
+      </w:r>
+    </w:p>
+    <w:bookmarkEnd w:id="1"/>
+    <w:p>
+      <w:pPr>
+        <w:rPr>
+          <w:rFonts w:ascii="Times New Roman" w:hAnsi="Times New Roman" w:cs="Times New Roman"/>
+          <w:b/>
+          <w:bCs/>
+          <w:sz w:val="28"/>
+          <w:szCs w:val="28"/>
+          <w:u w:val="single"/>
+          <w:lang w:val="en-GB"/>
+        </w:rPr>
+      </w:pPr>
+      <w:r>
+        <w:rPr>
+          <w:rFonts w:ascii="Times New Roman" w:hAnsi="Times New Roman" w:cs="Times New Roman"/>
+          <w:b/>
+          <w:bCs/>
+          <w:sz w:val="28"/>
+          <w:szCs w:val="28"/>
+          <w:u w:val="single"/>
+          <w:lang w:val="en-GB"/>
+        </w:rPr>
+        <w:t xml:space="preserve">2.1 </w:t>
+      </w:r>
+      <w:r>
+        <w:rPr>
+          <w:rFonts w:ascii="Times New Roman" w:hAnsi="Times New Roman" w:cs="Times New Roman"/>
+          <w:b/>
+          <w:bCs/>
+          <w:sz w:val="28"/>
+          <w:szCs w:val="28"/>
+          <w:u w:val="single"/>
+          <w:lang w:val="en-GB"/>
+        </w:rPr>
+        <w:t xml:space="preserve">Data gathering </w:t>
+      </w:r>
+    </w:p>
+    <w:p>
+      <w:pPr>
+        <w:spacing w:line="360" w:lineRule="auto"/>
+        <w:rPr>
+          <w:rFonts w:ascii="Times New Roman" w:hAnsi="Times New Roman" w:cs="Times New Roman"/>
+          <w:sz w:val="24"/>
+          <w:szCs w:val="24"/>
+          <w:lang w:val="en-GB"/>
+        </w:rPr>
+      </w:pPr>
+      <w:r>
+        <w:rPr>
+          <w:rFonts w:ascii="Times New Roman" w:hAnsi="Times New Roman" w:cs="Times New Roman"/>
+          <w:sz w:val="24"/>
+          <w:szCs w:val="24"/>
+          <w:lang w:val="en-GB"/>
+        </w:rPr>
+        <w:t>Th</w:t>
+      </w:r>
+      <w:r>
+        <w:rPr>
+          <w:rFonts w:ascii="Times New Roman" w:hAnsi="Times New Roman" w:cs="Times New Roman"/>
+          <w:sz w:val="24"/>
+          <w:szCs w:val="24"/>
+          <w:lang w:val="en-GB"/>
+        </w:rPr>
+        <w:t>e temperature sensor w</w:t>
+      </w:r>
+      <w:r>
+        <w:rPr>
+          <w:rFonts w:ascii="Times New Roman" w:hAnsi="Times New Roman" w:cs="Times New Roman"/>
+          <w:sz w:val="24"/>
+          <w:szCs w:val="24"/>
+          <w:lang w:val="en-GB"/>
+        </w:rPr>
+        <w:t>ill</w:t>
+      </w:r>
+      <w:r>
+        <w:rPr>
+          <w:rFonts w:ascii="Times New Roman" w:hAnsi="Times New Roman" w:cs="Times New Roman"/>
+          <w:sz w:val="24"/>
+          <w:szCs w:val="24"/>
+          <w:lang w:val="en-GB"/>
+        </w:rPr>
+        <w:t xml:space="preserve"> </w:t>
+      </w:r>
+      <w:r>
+        <w:rPr>
+          <w:rFonts w:ascii="Times New Roman" w:hAnsi="Times New Roman" w:cs="Times New Roman"/>
+          <w:sz w:val="24"/>
+          <w:szCs w:val="24"/>
+          <w:lang w:val="en-GB"/>
+        </w:rPr>
+        <w:t>be</w:t>
+      </w:r>
+      <w:r>
+        <w:rPr>
+          <w:rFonts w:ascii="Times New Roman" w:hAnsi="Times New Roman" w:cs="Times New Roman"/>
+          <w:sz w:val="24"/>
+          <w:szCs w:val="24"/>
+          <w:lang w:val="en-GB"/>
+        </w:rPr>
+        <w:t xml:space="preserve"> </w:t>
+      </w:r>
+      <w:r>
+        <w:rPr>
+          <w:rFonts w:ascii="Times New Roman" w:hAnsi="Times New Roman" w:cs="Times New Roman"/>
+          <w:sz w:val="24"/>
+          <w:szCs w:val="24"/>
+          <w:lang w:val="en-GB"/>
+        </w:rPr>
+        <w:t>used to measure</w:t>
+      </w:r>
+      <w:r>
+        <w:rPr>
+          <w:rFonts w:ascii="Times New Roman" w:hAnsi="Times New Roman" w:cs="Times New Roman"/>
+          <w:sz w:val="24"/>
+          <w:szCs w:val="24"/>
+          <w:lang w:val="en-GB"/>
+        </w:rPr>
+        <w:t xml:space="preserve"> the temperature of the coffee</w:t>
+      </w:r>
+      <w:r>
+        <w:rPr>
+          <w:rFonts w:ascii="Times New Roman" w:hAnsi="Times New Roman" w:cs="Times New Roman"/>
+          <w:sz w:val="24"/>
+          <w:szCs w:val="24"/>
+          <w:lang w:val="en-GB"/>
+        </w:rPr>
+        <w:t xml:space="preserve">. </w:t>
+      </w:r>
+      <w:r>
+        <w:rPr>
+          <w:rFonts w:ascii="Times New Roman" w:hAnsi="Times New Roman" w:cs="Times New Roman"/>
+          <w:sz w:val="24"/>
+          <w:szCs w:val="24"/>
+          <w:lang w:val="en-GB"/>
+        </w:rPr>
+        <w:t>After e</w:t>
+      </w:r>
+      <w:r>
+        <w:rPr>
+          <w:rFonts w:ascii="Times New Roman" w:hAnsi="Times New Roman" w:cs="Times New Roman"/>
+          <w:sz w:val="24"/>
+          <w:szCs w:val="24"/>
+          <w:lang w:val="en-GB"/>
+        </w:rPr>
+        <w:t>ach</w:t>
+      </w:r>
+      <w:r>
+        <w:rPr>
+          <w:rFonts w:ascii="Times New Roman" w:hAnsi="Times New Roman" w:cs="Times New Roman"/>
+          <w:sz w:val="24"/>
+          <w:szCs w:val="24"/>
+          <w:lang w:val="en-GB"/>
+        </w:rPr>
+        <w:t xml:space="preserve"> minute</w:t>
+      </w:r>
+      <w:r>
+        <w:rPr>
+          <w:rFonts w:ascii="Times New Roman" w:hAnsi="Times New Roman" w:cs="Times New Roman"/>
+          <w:sz w:val="24"/>
+          <w:szCs w:val="24"/>
+          <w:lang w:val="en-GB"/>
+        </w:rPr>
+        <w:t>,</w:t>
+      </w:r>
+      <w:r>
+        <w:rPr>
+          <w:rFonts w:ascii="Times New Roman" w:hAnsi="Times New Roman" w:cs="Times New Roman"/>
+          <w:sz w:val="24"/>
+          <w:szCs w:val="24"/>
+          <w:lang w:val="en-GB"/>
+        </w:rPr>
+        <w:t xml:space="preserve"> the sensor will retrieve the temperature</w:t>
+      </w:r>
+      <w:r>
+        <w:rPr>
+          <w:rFonts w:ascii="Times New Roman" w:hAnsi="Times New Roman" w:cs="Times New Roman"/>
+          <w:sz w:val="24"/>
+          <w:szCs w:val="24"/>
+          <w:lang w:val="en-GB"/>
+        </w:rPr>
+        <w:t xml:space="preserve"> again</w:t>
+      </w:r>
+      <w:r>
+        <w:rPr>
+          <w:rFonts w:ascii="Times New Roman" w:hAnsi="Times New Roman" w:cs="Times New Roman"/>
+          <w:sz w:val="24"/>
+          <w:szCs w:val="24"/>
+          <w:lang w:val="en-GB"/>
+        </w:rPr>
+        <w:t xml:space="preserve"> and update the previous data. Using </w:t>
+      </w:r>
+      <w:proofErr w:type="spellStart"/>
+      <w:r>
+        <w:rPr>
+          <w:rFonts w:ascii="Times New Roman" w:hAnsi="Times New Roman" w:cs="Times New Roman"/>
+          <w:sz w:val="24"/>
+          <w:szCs w:val="24"/>
+          <w:lang w:val="en-GB"/>
+        </w:rPr>
+        <w:t>PubNub</w:t>
+      </w:r>
+      <w:proofErr w:type="spellEnd"/>
+      <w:r>
+        <w:rPr>
+          <w:rFonts w:ascii="Times New Roman" w:hAnsi="Times New Roman" w:cs="Times New Roman"/>
+          <w:sz w:val="24"/>
+          <w:szCs w:val="24"/>
+          <w:lang w:val="en-GB"/>
+        </w:rPr>
+        <w:t xml:space="preserve"> </w:t>
+      </w:r>
+      <w:r>
+        <w:rPr>
+          <w:rFonts w:ascii="Times New Roman" w:hAnsi="Times New Roman" w:cs="Times New Roman"/>
+          <w:sz w:val="24"/>
+          <w:szCs w:val="24"/>
+          <w:lang w:val="en-GB"/>
+        </w:rPr>
+        <w:t xml:space="preserve">the sensor reading will be sent to the </w:t>
+      </w:r>
+      <w:r>
+        <w:rPr>
+          <w:rFonts w:ascii="Times New Roman" w:hAnsi="Times New Roman" w:cs="Times New Roman"/>
+          <w:sz w:val="24"/>
+          <w:szCs w:val="24"/>
+          <w:lang w:val="en-GB"/>
+        </w:rPr>
+        <w:t xml:space="preserve">server so that it may be </w:t>
+      </w:r>
+      <w:r>
+        <w:rPr>
+          <w:rFonts w:ascii="Times New Roman" w:hAnsi="Times New Roman" w:cs="Times New Roman"/>
+          <w:sz w:val="24"/>
+          <w:szCs w:val="24"/>
+          <w:lang w:val="en-GB"/>
+        </w:rPr>
+        <w:t>processed,</w:t>
+      </w:r>
+      <w:r>
+        <w:rPr>
+          <w:rFonts w:ascii="Times New Roman" w:hAnsi="Times New Roman" w:cs="Times New Roman"/>
+          <w:sz w:val="24"/>
+          <w:szCs w:val="24"/>
+          <w:lang w:val="en-GB"/>
+        </w:rPr>
+        <w:t xml:space="preserve"> and code can be written to </w:t>
+      </w:r>
+      <w:r>
+        <w:rPr>
+          <w:rFonts w:ascii="Times New Roman" w:hAnsi="Times New Roman" w:cs="Times New Roman"/>
+          <w:sz w:val="24"/>
+          <w:szCs w:val="24"/>
+          <w:lang w:val="en-GB"/>
+        </w:rPr>
+        <w:t xml:space="preserve">use this data reading. The Light Dependent Resistor will be used to track if a coffee cup has been set on top of the coaster. Once the LDR recognises that the lighting of the coaster has changed it will send the data to the server to record that a coffee cup has been set onto the coaster. </w:t>
+      </w:r>
+      <w:r>
+        <w:rPr>
+          <w:rFonts w:ascii="Times New Roman" w:hAnsi="Times New Roman" w:cs="Times New Roman"/>
+          <w:sz w:val="24"/>
+          <w:szCs w:val="24"/>
+          <w:lang w:val="en-GB"/>
+        </w:rPr>
+        <w:t xml:space="preserve">The data will be stored on a </w:t>
+      </w:r>
+      <w:proofErr w:type="spellStart"/>
+      <w:r>
+        <w:rPr>
+          <w:rFonts w:ascii="Times New Roman" w:hAnsi="Times New Roman" w:cs="Times New Roman"/>
+          <w:sz w:val="24"/>
+          <w:szCs w:val="24"/>
+          <w:lang w:val="en-GB"/>
+        </w:rPr>
+        <w:t>schemaless</w:t>
+      </w:r>
+      <w:proofErr w:type="spellEnd"/>
+      <w:r>
+        <w:rPr>
+          <w:rFonts w:ascii="Times New Roman" w:hAnsi="Times New Roman" w:cs="Times New Roman"/>
+          <w:sz w:val="24"/>
+          <w:szCs w:val="24"/>
+          <w:lang w:val="en-GB"/>
+        </w:rPr>
+        <w:t xml:space="preserve"> database. For this project we will be using MongoDB.</w:t>
+      </w:r>
+      <w:r>
+        <w:rPr>
+          <w:rFonts w:ascii="Times New Roman" w:hAnsi="Times New Roman" w:cs="Times New Roman"/>
+          <w:sz w:val="24"/>
+          <w:szCs w:val="24"/>
+          <w:lang w:val="en-GB"/>
+        </w:rPr>
+        <w:t xml:space="preserve"> We will use a third-party dataset from Kaggle to fill our dataset with basic data</w:t>
+      </w:r>
+      <w:r>
+        <w:rPr>
+          <w:rFonts w:ascii="Times New Roman" w:hAnsi="Times New Roman" w:cs="Times New Roman"/>
+          <w:sz w:val="24"/>
+          <w:szCs w:val="24"/>
+          <w:lang w:val="en-GB"/>
+        </w:rPr>
+        <w:t xml:space="preserve"> such as the name</w:t>
+      </w:r>
+      <w:r>
+        <w:rPr>
+          <w:rFonts w:ascii="Times New Roman" w:hAnsi="Times New Roman" w:cs="Times New Roman"/>
+          <w:sz w:val="24"/>
+          <w:szCs w:val="24"/>
+          <w:lang w:val="en-GB"/>
+        </w:rPr>
+        <w:t>s</w:t>
+      </w:r>
+      <w:r>
+        <w:rPr>
+          <w:rFonts w:ascii="Times New Roman" w:hAnsi="Times New Roman" w:cs="Times New Roman"/>
+          <w:sz w:val="24"/>
+          <w:szCs w:val="24"/>
+          <w:lang w:val="en-GB"/>
+        </w:rPr>
+        <w:t xml:space="preserve"> of the common types of coffee</w:t>
+      </w:r>
+      <w:r>
+        <w:rPr>
+          <w:rFonts w:ascii="Times New Roman" w:hAnsi="Times New Roman" w:cs="Times New Roman"/>
+          <w:sz w:val="24"/>
+          <w:szCs w:val="24"/>
+          <w:lang w:val="en-GB"/>
+        </w:rPr>
+        <w:t xml:space="preserve"> and add and drop columns as needed.</w:t>
+      </w:r>
+      <w:r>
+        <w:rPr>
+          <w:rFonts w:ascii="Times New Roman" w:hAnsi="Times New Roman" w:cs="Times New Roman"/>
+          <w:sz w:val="24"/>
+          <w:szCs w:val="24"/>
+          <w:lang w:val="en-GB"/>
+        </w:rPr>
+        <w:t xml:space="preserve"> </w:t>
+      </w:r>
+    </w:p>
+    <w:p>
+      <w:pPr>
+        <w:rPr>
+          <w:rFonts w:ascii="Times New Roman" w:hAnsi="Times New Roman" w:cs="Times New Roman"/>
+          <w:b/>
+          <w:bCs/>
+          <w:sz w:val="28"/>
+          <w:szCs w:val="28"/>
+          <w:u w:val="single"/>
+          <w:lang w:val="en-GB"/>
+        </w:rPr>
+      </w:pPr>
+      <w:r>
+        <w:rPr>
+          <w:rFonts w:ascii="Times New Roman" w:hAnsi="Times New Roman" w:cs="Times New Roman"/>
+          <w:b/>
+          <w:bCs/>
+          <w:sz w:val="28"/>
+          <w:szCs w:val="28"/>
+          <w:u w:val="single"/>
+          <w:lang w:val="en-GB"/>
+        </w:rPr>
+        <w:t>2.</w:t>
+      </w:r>
+      <w:r>
+        <w:rPr>
+          <w:rFonts w:ascii="Times New Roman" w:hAnsi="Times New Roman" w:cs="Times New Roman"/>
+          <w:b/>
+          <w:bCs/>
+          <w:sz w:val="28"/>
+          <w:szCs w:val="28"/>
+          <w:u w:val="single"/>
+          <w:lang w:val="en-GB"/>
+        </w:rPr>
+        <w:t>2</w:t>
+      </w:r>
+      <w:r>
+        <w:rPr>
+          <w:rFonts w:ascii="Times New Roman" w:hAnsi="Times New Roman" w:cs="Times New Roman"/>
+          <w:b/>
+          <w:bCs/>
+          <w:sz w:val="28"/>
+          <w:szCs w:val="28"/>
+          <w:u w:val="single"/>
+          <w:lang w:val="en-GB"/>
+        </w:rPr>
+        <w:t xml:space="preserve"> Data </w:t>
+      </w:r>
+      <w:r>
+        <w:rPr>
+          <w:rFonts w:ascii="Times New Roman" w:hAnsi="Times New Roman" w:cs="Times New Roman"/>
+          <w:b/>
+          <w:bCs/>
+          <w:sz w:val="28"/>
+          <w:szCs w:val="28"/>
+          <w:u w:val="single"/>
+          <w:lang w:val="en-GB"/>
+        </w:rPr>
+        <w:t>Storage</w:t>
+      </w:r>
+      <w:r>
+        <w:rPr>
+          <w:rFonts w:ascii="Times New Roman" w:hAnsi="Times New Roman" w:cs="Times New Roman"/>
+          <w:b/>
+          <w:bCs/>
+          <w:sz w:val="28"/>
+          <w:szCs w:val="28"/>
+          <w:u w:val="single"/>
+          <w:lang w:val="en-GB"/>
+        </w:rPr>
+        <w:t xml:space="preserve"> </w:t>
+      </w:r>
+    </w:p>
+    <w:p>
+      <w:pPr>
+        <w:spacing w:line="360" w:lineRule="auto"/>
+        <w:rPr>
+          <w:rFonts w:ascii="Times New Roman" w:hAnsi="Times New Roman" w:cs="Times New Roman"/>
+          <w:sz w:val="24"/>
+          <w:szCs w:val="24"/>
+          <w:lang w:val="en-GB"/>
+        </w:rPr>
+      </w:pPr>
+      <w:r>
+        <w:rPr>
+          <w:rFonts w:ascii="Times New Roman" w:hAnsi="Times New Roman" w:cs="Times New Roman"/>
+          <w:sz w:val="24"/>
+          <w:szCs w:val="24"/>
+          <w:lang w:val="en-GB"/>
+        </w:rPr>
+        <w:t xml:space="preserve">For this project we will be using MongoDB as our </w:t>
+      </w:r>
+      <w:proofErr w:type="spellStart"/>
+      <w:r>
+        <w:rPr>
+          <w:rFonts w:ascii="Times New Roman" w:hAnsi="Times New Roman" w:cs="Times New Roman"/>
+          <w:sz w:val="24"/>
+          <w:szCs w:val="24"/>
+          <w:lang w:val="en-GB"/>
+        </w:rPr>
+        <w:t>schemaless</w:t>
+      </w:r>
+      <w:proofErr w:type="spellEnd"/>
+      <w:r>
+        <w:rPr>
+          <w:rFonts w:ascii="Times New Roman" w:hAnsi="Times New Roman" w:cs="Times New Roman"/>
+          <w:sz w:val="24"/>
+          <w:szCs w:val="24"/>
+          <w:lang w:val="en-GB"/>
+        </w:rPr>
+        <w:t xml:space="preserve"> database. </w:t>
+      </w:r>
+      <w:proofErr w:type="gramStart"/>
+      <w:r>
+        <w:rPr>
+          <w:rFonts w:ascii="Times New Roman" w:hAnsi="Times New Roman" w:cs="Times New Roman"/>
+          <w:sz w:val="24"/>
+          <w:szCs w:val="24"/>
+          <w:lang w:val="en-GB"/>
+        </w:rPr>
+        <w:t>First</w:t>
+      </w:r>
+      <w:proofErr w:type="gramEnd"/>
+      <w:r>
+        <w:rPr>
+          <w:rFonts w:ascii="Times New Roman" w:hAnsi="Times New Roman" w:cs="Times New Roman"/>
+          <w:sz w:val="24"/>
+          <w:szCs w:val="24"/>
+          <w:lang w:val="en-GB"/>
+        </w:rPr>
+        <w:t xml:space="preserve"> we will connect to the database using localhost to work with the database locally.</w:t>
+      </w:r>
+      <w:r>
+        <w:rPr>
+          <w:rFonts w:ascii="Times New Roman" w:hAnsi="Times New Roman" w:cs="Times New Roman"/>
+          <w:sz w:val="24"/>
+          <w:szCs w:val="24"/>
+          <w:lang w:val="en-GB"/>
+        </w:rPr>
+        <w:t xml:space="preserve"> A sample drink dataset will be loaded into the database that will provide us with different drink types. We can drop all redundant columns from this dataset for our project. The drink names will be stored in a “Drink Name column”. We will create a minimum temperature and a maximum temperature column and store the individual values in here. We will have a drink-type column that will store whether the drink is tea or coffee. Using MongoDB Compass, we can filter for duplicates in coffee types and remove them. We will need an alert column that will store values of the different alerts the server can call from the database to output to the user on the front end. Our final column for the database will be a temperature type column where we store whether the drink is a hot or an iced drink. To connect the database to the server we will utilise flask with MongoDB Atlas using the </w:t>
+      </w:r>
+      <w:proofErr w:type="spellStart"/>
+      <w:r>
+        <w:rPr>
+          <w:rFonts w:ascii="Times New Roman" w:hAnsi="Times New Roman" w:cs="Times New Roman"/>
+          <w:sz w:val="24"/>
+          <w:szCs w:val="24"/>
+          <w:lang w:val="en-GB"/>
+        </w:rPr>
+        <w:t>pymongo</w:t>
+      </w:r>
+      <w:proofErr w:type="spellEnd"/>
+      <w:r>
+        <w:rPr>
+          <w:rFonts w:ascii="Times New Roman" w:hAnsi="Times New Roman" w:cs="Times New Roman"/>
+          <w:sz w:val="24"/>
+          <w:szCs w:val="24"/>
+          <w:lang w:val="en-GB"/>
+        </w:rPr>
+        <w:t xml:space="preserve"> library. We can then run queries in our flask app such as sending a notification to the user when their drink is getting too cold.</w:t>
+      </w:r>
+    </w:p>
+    <w:p>
+      <w:pPr>
+        <w:rPr>
+          <w:rFonts w:ascii="Times New Roman" w:hAnsi="Times New Roman" w:cs="Times New Roman"/>
+          <w:sz w:val="28"/>
+          <w:szCs w:val="28"/>
+          <w:lang w:val="en-GB"/>
+        </w:rPr>
+      </w:pPr>
+    </w:p>
+    <w:p>
+      <w:pPr>
+        <w:rPr>
+          <w:rFonts w:ascii="Times New Roman" w:hAnsi="Times New Roman" w:cs="Times New Roman"/>
+          <w:sz w:val="28"/>
+          <w:szCs w:val="28"/>
+          <w:lang w:val="en-GB"/>
+        </w:rPr>
+      </w:pPr>
+    </w:p>
+    <w:p>
+      <w:pPr>
+        <w:rPr>
+          <w:rFonts w:ascii="Times New Roman" w:hAnsi="Times New Roman" w:cs="Times New Roman"/>
+          <w:sz w:val="28"/>
+          <w:szCs w:val="28"/>
+          <w:lang w:val="en-GB"/>
+        </w:rPr>
+      </w:pPr>
+    </w:p>
+    <w:p>
+      <w:pPr>
+        <w:rPr>
+          <w:rFonts w:ascii="Times New Roman" w:hAnsi="Times New Roman" w:cs="Times New Roman"/>
+          <w:sz w:val="28"/>
+          <w:szCs w:val="28"/>
+          <w:lang w:val="en-GB"/>
+        </w:rPr>
+      </w:pPr>
+    </w:p>
+    <w:p>
+      <w:pPr>
+        <w:rPr>
+          <w:rFonts w:ascii="Times New Roman" w:hAnsi="Times New Roman" w:cs="Times New Roman"/>
+          <w:sz w:val="28"/>
+          <w:szCs w:val="28"/>
+          <w:lang w:val="en-GB"/>
+        </w:rPr>
+      </w:pPr>
+      <w:bookmarkStart w:id="2" w:name="Security_Section"/>
     </w:p>
     <w:p>
       <w:pPr>
@@ -1855,725 +2487,16 @@
           <w:lang w:val="en-GB"/>
         </w:rPr>
       </w:pPr>
-    </w:p>
-    <w:p>
-      <w:pPr>
-        <w:jc w:val="center"/>
-        <w:rPr>
-          <w:rFonts w:ascii="Times New Roman" w:hAnsi="Times New Roman" w:cs="Times New Roman"/>
-          <w:b/>
-          <w:bCs/>
-          <w:sz w:val="28"/>
-          <w:szCs w:val="28"/>
-          <w:lang w:val="en-GB"/>
-        </w:rPr>
-      </w:pPr>
-    </w:p>
-    <w:p>
-      <w:pPr>
-        <w:jc w:val="center"/>
-        <w:rPr>
-          <w:rFonts w:ascii="Times New Roman" w:hAnsi="Times New Roman" w:cs="Times New Roman"/>
-          <w:b/>
-          <w:bCs/>
-          <w:sz w:val="28"/>
-          <w:szCs w:val="28"/>
-          <w:lang w:val="en-GB"/>
-        </w:rPr>
-      </w:pPr>
-    </w:p>
-    <w:p>
-      <w:pPr>
-        <w:jc w:val="center"/>
-        <w:rPr>
-          <w:rFonts w:ascii="Times New Roman" w:hAnsi="Times New Roman" w:cs="Times New Roman"/>
-          <w:b/>
-          <w:bCs/>
-          <w:sz w:val="28"/>
-          <w:szCs w:val="28"/>
-          <w:lang w:val="en-GB"/>
-        </w:rPr>
-      </w:pPr>
-    </w:p>
-    <w:p>
-      <w:pPr>
-        <w:jc w:val="center"/>
-        <w:rPr>
-          <w:rFonts w:ascii="Times New Roman" w:hAnsi="Times New Roman" w:cs="Times New Roman"/>
-          <w:b/>
-          <w:bCs/>
-          <w:sz w:val="28"/>
-          <w:szCs w:val="28"/>
-          <w:lang w:val="en-GB"/>
-        </w:rPr>
-      </w:pPr>
-    </w:p>
-    <w:p>
-      <w:pPr>
-        <w:jc w:val="center"/>
-        <w:rPr>
-          <w:rFonts w:ascii="Times New Roman" w:hAnsi="Times New Roman" w:cs="Times New Roman"/>
-          <w:b/>
-          <w:bCs/>
-          <w:sz w:val="28"/>
-          <w:szCs w:val="28"/>
-          <w:lang w:val="en-GB"/>
-        </w:rPr>
-      </w:pPr>
-    </w:p>
-    <w:p>
-      <w:pPr>
-        <w:jc w:val="center"/>
-        <w:rPr>
-          <w:rFonts w:ascii="Times New Roman" w:hAnsi="Times New Roman" w:cs="Times New Roman"/>
-          <w:b/>
-          <w:bCs/>
-          <w:sz w:val="28"/>
-          <w:szCs w:val="28"/>
-          <w:lang w:val="en-GB"/>
-        </w:rPr>
-      </w:pPr>
-    </w:p>
-    <w:p>
-      <w:pPr>
-        <w:jc w:val="center"/>
-        <w:rPr>
-          <w:rFonts w:ascii="Times New Roman" w:hAnsi="Times New Roman" w:cs="Times New Roman"/>
-          <w:b/>
-          <w:bCs/>
-          <w:sz w:val="28"/>
-          <w:szCs w:val="28"/>
-          <w:lang w:val="en-GB"/>
-        </w:rPr>
-      </w:pPr>
-    </w:p>
-    <w:p>
-      <w:pPr>
-        <w:jc w:val="center"/>
-        <w:rPr>
-          <w:rFonts w:ascii="Times New Roman" w:hAnsi="Times New Roman" w:cs="Times New Roman"/>
-          <w:b/>
-          <w:bCs/>
-          <w:sz w:val="28"/>
-          <w:szCs w:val="28"/>
-          <w:lang w:val="en-GB"/>
-        </w:rPr>
-      </w:pPr>
-    </w:p>
-    <w:p>
-      <w:pPr>
-        <w:jc w:val="center"/>
-        <w:rPr>
-          <w:rFonts w:ascii="Times New Roman" w:hAnsi="Times New Roman" w:cs="Times New Roman"/>
-          <w:b/>
-          <w:bCs/>
-          <w:sz w:val="28"/>
-          <w:szCs w:val="28"/>
-          <w:lang w:val="en-GB"/>
-        </w:rPr>
-      </w:pPr>
-    </w:p>
-    <w:p>
-      <w:pPr>
-        <w:jc w:val="center"/>
-        <w:rPr>
-          <w:rFonts w:ascii="Times New Roman" w:hAnsi="Times New Roman" w:cs="Times New Roman"/>
-          <w:b/>
-          <w:bCs/>
-          <w:sz w:val="28"/>
-          <w:szCs w:val="28"/>
-          <w:lang w:val="en-GB"/>
-        </w:rPr>
-      </w:pPr>
-    </w:p>
-    <w:p>
-      <w:pPr>
-        <w:jc w:val="center"/>
-        <w:rPr>
-          <w:rFonts w:ascii="Times New Roman" w:hAnsi="Times New Roman" w:cs="Times New Roman"/>
-          <w:b/>
-          <w:bCs/>
-          <w:sz w:val="28"/>
-          <w:szCs w:val="28"/>
-          <w:lang w:val="en-GB"/>
-        </w:rPr>
-      </w:pPr>
-      <w:r>
-        <w:rPr>
-          <w:rFonts w:ascii="Times New Roman" w:hAnsi="Times New Roman" w:cs="Times New Roman"/>
-          <w:b/>
-          <w:bCs/>
-          <w:sz w:val="28"/>
-          <w:szCs w:val="28"/>
-          <w:lang w:val="en-GB"/>
-        </w:rPr>
-        <w:t xml:space="preserve">Data, Data Storage and Data Processing </w:t>
-      </w:r>
-      <w:r>
-        <w:rPr>
-          <w:rFonts w:ascii="Times New Roman" w:hAnsi="Times New Roman" w:cs="Times New Roman"/>
-          <w:b/>
-          <w:bCs/>
-          <w:sz w:val="28"/>
-          <w:szCs w:val="28"/>
-          <w:lang w:val="en-GB"/>
-        </w:rPr>
-        <w:t xml:space="preserve">– Jamie </w:t>
-      </w:r>
-    </w:p>
-    <w:bookmarkEnd w:id="1"/>
-    <w:p>
-      <w:pPr>
-        <w:rPr>
-          <w:rFonts w:ascii="Times New Roman" w:hAnsi="Times New Roman" w:cs="Times New Roman"/>
-          <w:b/>
-          <w:bCs/>
-          <w:sz w:val="28"/>
-          <w:szCs w:val="28"/>
-          <w:u w:val="single"/>
-          <w:lang w:val="en-GB"/>
-        </w:rPr>
-      </w:pPr>
-      <w:r>
-        <w:rPr>
-          <w:rFonts w:ascii="Times New Roman" w:hAnsi="Times New Roman" w:cs="Times New Roman"/>
-          <w:b/>
-          <w:bCs/>
-          <w:sz w:val="28"/>
-          <w:szCs w:val="28"/>
-          <w:u w:val="single"/>
-          <w:lang w:val="en-GB"/>
-        </w:rPr>
-        <w:t xml:space="preserve">2.1 </w:t>
-      </w:r>
-      <w:r>
-        <w:rPr>
-          <w:rFonts w:ascii="Times New Roman" w:hAnsi="Times New Roman" w:cs="Times New Roman"/>
-          <w:b/>
-          <w:bCs/>
-          <w:sz w:val="28"/>
-          <w:szCs w:val="28"/>
-          <w:u w:val="single"/>
-          <w:lang w:val="en-GB"/>
-        </w:rPr>
-        <w:t xml:space="preserve">Data gathering </w:t>
-      </w:r>
-    </w:p>
-    <w:p>
-      <w:pPr>
-        <w:spacing w:line="360" w:lineRule="auto"/>
-        <w:rPr>
-          <w:rFonts w:ascii="Times New Roman" w:hAnsi="Times New Roman" w:cs="Times New Roman"/>
-          <w:sz w:val="24"/>
-          <w:szCs w:val="24"/>
-          <w:lang w:val="en-GB"/>
-        </w:rPr>
-      </w:pPr>
-      <w:r>
-        <w:rPr>
-          <w:rFonts w:ascii="Times New Roman" w:hAnsi="Times New Roman" w:cs="Times New Roman"/>
-          <w:sz w:val="24"/>
-          <w:szCs w:val="24"/>
-          <w:lang w:val="en-GB"/>
-        </w:rPr>
-        <w:t>Th</w:t>
-      </w:r>
-      <w:r>
-        <w:rPr>
-          <w:rFonts w:ascii="Times New Roman" w:hAnsi="Times New Roman" w:cs="Times New Roman"/>
-          <w:sz w:val="24"/>
-          <w:szCs w:val="24"/>
-          <w:lang w:val="en-GB"/>
-        </w:rPr>
-        <w:t>e temperature sensor w</w:t>
-      </w:r>
-      <w:r>
-        <w:rPr>
-          <w:rFonts w:ascii="Times New Roman" w:hAnsi="Times New Roman" w:cs="Times New Roman"/>
-          <w:sz w:val="24"/>
-          <w:szCs w:val="24"/>
-          <w:lang w:val="en-GB"/>
-        </w:rPr>
-        <w:t>ill</w:t>
-      </w:r>
-      <w:r>
-        <w:rPr>
-          <w:rFonts w:ascii="Times New Roman" w:hAnsi="Times New Roman" w:cs="Times New Roman"/>
-          <w:sz w:val="24"/>
-          <w:szCs w:val="24"/>
-          <w:lang w:val="en-GB"/>
-        </w:rPr>
-        <w:t xml:space="preserve"> </w:t>
-      </w:r>
-      <w:r>
-        <w:rPr>
-          <w:rFonts w:ascii="Times New Roman" w:hAnsi="Times New Roman" w:cs="Times New Roman"/>
-          <w:sz w:val="24"/>
-          <w:szCs w:val="24"/>
-          <w:lang w:val="en-GB"/>
-        </w:rPr>
-        <w:t>be</w:t>
-      </w:r>
-      <w:r>
-        <w:rPr>
-          <w:rFonts w:ascii="Times New Roman" w:hAnsi="Times New Roman" w:cs="Times New Roman"/>
-          <w:sz w:val="24"/>
-          <w:szCs w:val="24"/>
-          <w:lang w:val="en-GB"/>
-        </w:rPr>
-        <w:t xml:space="preserve"> </w:t>
-      </w:r>
-      <w:r>
-        <w:rPr>
-          <w:rFonts w:ascii="Times New Roman" w:hAnsi="Times New Roman" w:cs="Times New Roman"/>
-          <w:sz w:val="24"/>
-          <w:szCs w:val="24"/>
-          <w:lang w:val="en-GB"/>
-        </w:rPr>
-        <w:t>used to measure</w:t>
-      </w:r>
-      <w:r>
-        <w:rPr>
-          <w:rFonts w:ascii="Times New Roman" w:hAnsi="Times New Roman" w:cs="Times New Roman"/>
-          <w:sz w:val="24"/>
-          <w:szCs w:val="24"/>
-          <w:lang w:val="en-GB"/>
-        </w:rPr>
-        <w:t xml:space="preserve"> the temperature of the coffee</w:t>
-      </w:r>
-      <w:r>
-        <w:rPr>
-          <w:rFonts w:ascii="Times New Roman" w:hAnsi="Times New Roman" w:cs="Times New Roman"/>
-          <w:sz w:val="24"/>
-          <w:szCs w:val="24"/>
-          <w:lang w:val="en-GB"/>
-        </w:rPr>
-        <w:t xml:space="preserve">. </w:t>
-      </w:r>
-      <w:r>
-        <w:rPr>
-          <w:rFonts w:ascii="Times New Roman" w:hAnsi="Times New Roman" w:cs="Times New Roman"/>
-          <w:sz w:val="24"/>
-          <w:szCs w:val="24"/>
-          <w:lang w:val="en-GB"/>
-        </w:rPr>
-        <w:t>After e</w:t>
-      </w:r>
-      <w:r>
-        <w:rPr>
-          <w:rFonts w:ascii="Times New Roman" w:hAnsi="Times New Roman" w:cs="Times New Roman"/>
-          <w:sz w:val="24"/>
-          <w:szCs w:val="24"/>
-          <w:lang w:val="en-GB"/>
-        </w:rPr>
-        <w:t>ach</w:t>
-      </w:r>
-      <w:r>
-        <w:rPr>
-          <w:rFonts w:ascii="Times New Roman" w:hAnsi="Times New Roman" w:cs="Times New Roman"/>
-          <w:sz w:val="24"/>
-          <w:szCs w:val="24"/>
-          <w:lang w:val="en-GB"/>
-        </w:rPr>
-        <w:t xml:space="preserve"> minute</w:t>
-      </w:r>
-      <w:r>
-        <w:rPr>
-          <w:rFonts w:ascii="Times New Roman" w:hAnsi="Times New Roman" w:cs="Times New Roman"/>
-          <w:sz w:val="24"/>
-          <w:szCs w:val="24"/>
-          <w:lang w:val="en-GB"/>
-        </w:rPr>
-        <w:t>,</w:t>
-      </w:r>
-      <w:r>
-        <w:rPr>
-          <w:rFonts w:ascii="Times New Roman" w:hAnsi="Times New Roman" w:cs="Times New Roman"/>
-          <w:sz w:val="24"/>
-          <w:szCs w:val="24"/>
-          <w:lang w:val="en-GB"/>
-        </w:rPr>
-        <w:t xml:space="preserve"> the sensor will retrieve the temperature</w:t>
-      </w:r>
-      <w:r>
-        <w:rPr>
-          <w:rFonts w:ascii="Times New Roman" w:hAnsi="Times New Roman" w:cs="Times New Roman"/>
-          <w:sz w:val="24"/>
-          <w:szCs w:val="24"/>
-          <w:lang w:val="en-GB"/>
-        </w:rPr>
-        <w:t xml:space="preserve"> again</w:t>
-      </w:r>
-      <w:r>
-        <w:rPr>
-          <w:rFonts w:ascii="Times New Roman" w:hAnsi="Times New Roman" w:cs="Times New Roman"/>
-          <w:sz w:val="24"/>
-          <w:szCs w:val="24"/>
-          <w:lang w:val="en-GB"/>
-        </w:rPr>
-        <w:t xml:space="preserve"> and update the previous data. Using </w:t>
-      </w:r>
-      <w:proofErr w:type="spellStart"/>
-      <w:r>
-        <w:rPr>
-          <w:rFonts w:ascii="Times New Roman" w:hAnsi="Times New Roman" w:cs="Times New Roman"/>
-          <w:sz w:val="24"/>
-          <w:szCs w:val="24"/>
-          <w:lang w:val="en-GB"/>
-        </w:rPr>
-        <w:t>PubNub</w:t>
-      </w:r>
-      <w:proofErr w:type="spellEnd"/>
-      <w:r>
-        <w:rPr>
-          <w:rFonts w:ascii="Times New Roman" w:hAnsi="Times New Roman" w:cs="Times New Roman"/>
-          <w:sz w:val="24"/>
-          <w:szCs w:val="24"/>
-          <w:lang w:val="en-GB"/>
-        </w:rPr>
-        <w:t xml:space="preserve"> </w:t>
-      </w:r>
-      <w:r>
-        <w:rPr>
-          <w:rFonts w:ascii="Times New Roman" w:hAnsi="Times New Roman" w:cs="Times New Roman"/>
-          <w:sz w:val="24"/>
-          <w:szCs w:val="24"/>
-          <w:lang w:val="en-GB"/>
-        </w:rPr>
-        <w:t xml:space="preserve">the sensor reading will be sent to the </w:t>
-      </w:r>
-      <w:r>
-        <w:rPr>
-          <w:rFonts w:ascii="Times New Roman" w:hAnsi="Times New Roman" w:cs="Times New Roman"/>
-          <w:sz w:val="24"/>
-          <w:szCs w:val="24"/>
-          <w:lang w:val="en-GB"/>
-        </w:rPr>
-        <w:t xml:space="preserve">server so that it may be </w:t>
-      </w:r>
-      <w:r>
-        <w:rPr>
-          <w:rFonts w:ascii="Times New Roman" w:hAnsi="Times New Roman" w:cs="Times New Roman"/>
-          <w:sz w:val="24"/>
-          <w:szCs w:val="24"/>
-          <w:lang w:val="en-GB"/>
-        </w:rPr>
-        <w:t>processed,</w:t>
-      </w:r>
-      <w:r>
-        <w:rPr>
-          <w:rFonts w:ascii="Times New Roman" w:hAnsi="Times New Roman" w:cs="Times New Roman"/>
-          <w:sz w:val="24"/>
-          <w:szCs w:val="24"/>
-          <w:lang w:val="en-GB"/>
-        </w:rPr>
-        <w:t xml:space="preserve"> and code can be written to </w:t>
-      </w:r>
-      <w:r>
-        <w:rPr>
-          <w:rFonts w:ascii="Times New Roman" w:hAnsi="Times New Roman" w:cs="Times New Roman"/>
-          <w:sz w:val="24"/>
-          <w:szCs w:val="24"/>
-          <w:lang w:val="en-GB"/>
-        </w:rPr>
-        <w:t xml:space="preserve">use this data reading. The Light Dependent Resistor will be used to track if a coffee cup has been set on top of the coaster. Once the LDR recognises that the lighting of the coaster has changed it will send the data to the server to record that a coffee cup has been set onto the coaster. </w:t>
-      </w:r>
-      <w:r>
-        <w:rPr>
-          <w:rFonts w:ascii="Times New Roman" w:hAnsi="Times New Roman" w:cs="Times New Roman"/>
-          <w:sz w:val="24"/>
-          <w:szCs w:val="24"/>
-          <w:lang w:val="en-GB"/>
-        </w:rPr>
-        <w:t xml:space="preserve">The data will be stored on a </w:t>
-      </w:r>
-      <w:proofErr w:type="spellStart"/>
-      <w:r>
-        <w:rPr>
-          <w:rFonts w:ascii="Times New Roman" w:hAnsi="Times New Roman" w:cs="Times New Roman"/>
-          <w:sz w:val="24"/>
-          <w:szCs w:val="24"/>
-          <w:lang w:val="en-GB"/>
-        </w:rPr>
-        <w:t>schemaless</w:t>
-      </w:r>
-      <w:proofErr w:type="spellEnd"/>
-      <w:r>
-        <w:rPr>
-          <w:rFonts w:ascii="Times New Roman" w:hAnsi="Times New Roman" w:cs="Times New Roman"/>
-          <w:sz w:val="24"/>
-          <w:szCs w:val="24"/>
-          <w:lang w:val="en-GB"/>
-        </w:rPr>
-        <w:t xml:space="preserve"> database. For this project we will be using MongoDB.</w:t>
-      </w:r>
-      <w:r>
-        <w:rPr>
-          <w:rFonts w:ascii="Times New Roman" w:hAnsi="Times New Roman" w:cs="Times New Roman"/>
-          <w:sz w:val="24"/>
-          <w:szCs w:val="24"/>
-          <w:lang w:val="en-GB"/>
-        </w:rPr>
-        <w:t xml:space="preserve"> We will use a third-party dataset from Kaggle to fill our dataset with basic data</w:t>
-      </w:r>
-      <w:r>
-        <w:rPr>
-          <w:rFonts w:ascii="Times New Roman" w:hAnsi="Times New Roman" w:cs="Times New Roman"/>
-          <w:sz w:val="24"/>
-          <w:szCs w:val="24"/>
-          <w:lang w:val="en-GB"/>
-        </w:rPr>
-        <w:t xml:space="preserve"> such as the name</w:t>
-      </w:r>
-      <w:r>
-        <w:rPr>
-          <w:rFonts w:ascii="Times New Roman" w:hAnsi="Times New Roman" w:cs="Times New Roman"/>
-          <w:sz w:val="24"/>
-          <w:szCs w:val="24"/>
-          <w:lang w:val="en-GB"/>
-        </w:rPr>
-        <w:t>s</w:t>
-      </w:r>
-      <w:r>
-        <w:rPr>
-          <w:rFonts w:ascii="Times New Roman" w:hAnsi="Times New Roman" w:cs="Times New Roman"/>
-          <w:sz w:val="24"/>
-          <w:szCs w:val="24"/>
-          <w:lang w:val="en-GB"/>
-        </w:rPr>
-        <w:t xml:space="preserve"> of the common types of coffee</w:t>
-      </w:r>
-      <w:r>
-        <w:rPr>
-          <w:rFonts w:ascii="Times New Roman" w:hAnsi="Times New Roman" w:cs="Times New Roman"/>
-          <w:sz w:val="24"/>
-          <w:szCs w:val="24"/>
-          <w:lang w:val="en-GB"/>
-        </w:rPr>
-        <w:t xml:space="preserve"> and add and drop columns as needed.</w:t>
-      </w:r>
-      <w:r>
-        <w:rPr>
-          <w:rFonts w:ascii="Times New Roman" w:hAnsi="Times New Roman" w:cs="Times New Roman"/>
-          <w:sz w:val="24"/>
-          <w:szCs w:val="24"/>
-          <w:lang w:val="en-GB"/>
-        </w:rPr>
-        <w:t xml:space="preserve"> </w:t>
-      </w:r>
-    </w:p>
-    <w:p>
-      <w:pPr>
-        <w:rPr>
-          <w:rFonts w:ascii="Times New Roman" w:hAnsi="Times New Roman" w:cs="Times New Roman"/>
-          <w:sz w:val="28"/>
-          <w:szCs w:val="28"/>
-          <w:lang w:val="en-GB"/>
-        </w:rPr>
-      </w:pPr>
-    </w:p>
-    <w:p>
-      <w:pPr>
-        <w:rPr>
-          <w:rFonts w:ascii="Times New Roman" w:hAnsi="Times New Roman" w:cs="Times New Roman"/>
-          <w:sz w:val="28"/>
-          <w:szCs w:val="28"/>
-          <w:lang w:val="en-GB"/>
-        </w:rPr>
-      </w:pPr>
-    </w:p>
-    <w:p>
-      <w:pPr>
-        <w:rPr>
-          <w:rFonts w:ascii="Times New Roman" w:hAnsi="Times New Roman" w:cs="Times New Roman"/>
-          <w:sz w:val="28"/>
-          <w:szCs w:val="28"/>
-          <w:lang w:val="en-GB"/>
-        </w:rPr>
-      </w:pPr>
-    </w:p>
-    <w:p>
-      <w:pPr>
-        <w:rPr>
-          <w:rFonts w:ascii="Times New Roman" w:hAnsi="Times New Roman" w:cs="Times New Roman"/>
-          <w:sz w:val="28"/>
-          <w:szCs w:val="28"/>
-          <w:lang w:val="en-GB"/>
-        </w:rPr>
-      </w:pPr>
-    </w:p>
-    <w:p>
-      <w:pPr>
-        <w:rPr>
-          <w:rFonts w:ascii="Times New Roman" w:hAnsi="Times New Roman" w:cs="Times New Roman"/>
-          <w:sz w:val="28"/>
-          <w:szCs w:val="28"/>
-          <w:lang w:val="en-GB"/>
-        </w:rPr>
-      </w:pPr>
-    </w:p>
-    <w:p>
-      <w:pPr>
-        <w:rPr>
-          <w:rFonts w:ascii="Times New Roman" w:hAnsi="Times New Roman" w:cs="Times New Roman"/>
-          <w:sz w:val="28"/>
-          <w:szCs w:val="28"/>
-          <w:lang w:val="en-GB"/>
-        </w:rPr>
-      </w:pPr>
-    </w:p>
-    <w:p>
-      <w:pPr>
-        <w:rPr>
-          <w:rFonts w:ascii="Times New Roman" w:hAnsi="Times New Roman" w:cs="Times New Roman"/>
-          <w:sz w:val="28"/>
-          <w:szCs w:val="28"/>
-          <w:lang w:val="en-GB"/>
-        </w:rPr>
-      </w:pPr>
-    </w:p>
-    <w:p>
-      <w:pPr>
-        <w:rPr>
-          <w:rFonts w:ascii="Times New Roman" w:hAnsi="Times New Roman" w:cs="Times New Roman"/>
-          <w:sz w:val="28"/>
-          <w:szCs w:val="28"/>
-          <w:lang w:val="en-GB"/>
-        </w:rPr>
-      </w:pPr>
-    </w:p>
-    <w:p>
-      <w:pPr>
-        <w:rPr>
-          <w:rFonts w:ascii="Times New Roman" w:hAnsi="Times New Roman" w:cs="Times New Roman"/>
-          <w:sz w:val="28"/>
-          <w:szCs w:val="28"/>
-          <w:lang w:val="en-GB"/>
-        </w:rPr>
-      </w:pPr>
-    </w:p>
-    <w:p>
-      <w:pPr>
-        <w:rPr>
-          <w:rFonts w:ascii="Times New Roman" w:hAnsi="Times New Roman" w:cs="Times New Roman"/>
-          <w:sz w:val="28"/>
-          <w:szCs w:val="28"/>
-          <w:lang w:val="en-GB"/>
-        </w:rPr>
-      </w:pPr>
-    </w:p>
-    <w:p>
-      <w:pPr>
-        <w:rPr>
-          <w:rFonts w:ascii="Times New Roman" w:hAnsi="Times New Roman" w:cs="Times New Roman"/>
-          <w:sz w:val="28"/>
-          <w:szCs w:val="28"/>
-          <w:lang w:val="en-GB"/>
-        </w:rPr>
-      </w:pPr>
-    </w:p>
-    <w:p>
-      <w:pPr>
-        <w:rPr>
-          <w:rFonts w:ascii="Times New Roman" w:hAnsi="Times New Roman" w:cs="Times New Roman"/>
-          <w:sz w:val="28"/>
-          <w:szCs w:val="28"/>
-          <w:lang w:val="en-GB"/>
-        </w:rPr>
-      </w:pPr>
-    </w:p>
-    <w:p>
-      <w:pPr>
-        <w:rPr>
-          <w:rFonts w:ascii="Times New Roman" w:hAnsi="Times New Roman" w:cs="Times New Roman"/>
-          <w:sz w:val="28"/>
-          <w:szCs w:val="28"/>
-          <w:lang w:val="en-GB"/>
-        </w:rPr>
-      </w:pPr>
-    </w:p>
-    <w:p>
-      <w:pPr>
-        <w:rPr>
-          <w:rFonts w:ascii="Times New Roman" w:hAnsi="Times New Roman" w:cs="Times New Roman"/>
-          <w:sz w:val="28"/>
-          <w:szCs w:val="28"/>
-          <w:lang w:val="en-GB"/>
-        </w:rPr>
-      </w:pPr>
-    </w:p>
-    <w:p>
-      <w:pPr>
-        <w:rPr>
-          <w:rFonts w:ascii="Times New Roman" w:hAnsi="Times New Roman" w:cs="Times New Roman"/>
-          <w:sz w:val="28"/>
-          <w:szCs w:val="28"/>
-          <w:lang w:val="en-GB"/>
-        </w:rPr>
-      </w:pPr>
-    </w:p>
-    <w:p>
-      <w:pPr>
-        <w:rPr>
-          <w:rFonts w:ascii="Times New Roman" w:hAnsi="Times New Roman" w:cs="Times New Roman"/>
-          <w:sz w:val="28"/>
-          <w:szCs w:val="28"/>
-          <w:lang w:val="en-GB"/>
-        </w:rPr>
-      </w:pPr>
-    </w:p>
-    <w:p>
-      <w:pPr>
-        <w:rPr>
-          <w:rFonts w:ascii="Times New Roman" w:hAnsi="Times New Roman" w:cs="Times New Roman"/>
-          <w:sz w:val="28"/>
-          <w:szCs w:val="28"/>
-          <w:lang w:val="en-GB"/>
-        </w:rPr>
-      </w:pPr>
-    </w:p>
-    <w:p>
-      <w:pPr>
-        <w:rPr>
-          <w:rFonts w:ascii="Times New Roman" w:hAnsi="Times New Roman" w:cs="Times New Roman"/>
-          <w:sz w:val="28"/>
-          <w:szCs w:val="28"/>
-          <w:lang w:val="en-GB"/>
-        </w:rPr>
-      </w:pPr>
-    </w:p>
-    <w:p>
-      <w:pPr>
-        <w:rPr>
-          <w:rFonts w:ascii="Times New Roman" w:hAnsi="Times New Roman" w:cs="Times New Roman"/>
-          <w:sz w:val="28"/>
-          <w:szCs w:val="28"/>
-          <w:lang w:val="en-GB"/>
-        </w:rPr>
-      </w:pPr>
-      <w:bookmarkStart w:id="2" w:name="Security_Section"/>
-    </w:p>
-    <w:p>
-      <w:pPr>
-        <w:jc w:val="center"/>
-        <w:rPr>
-          <w:rFonts w:ascii="Times New Roman" w:hAnsi="Times New Roman" w:cs="Times New Roman"/>
-          <w:b/>
-          <w:bCs/>
-          <w:sz w:val="28"/>
-          <w:szCs w:val="28"/>
-          <w:lang w:val="en-GB"/>
-        </w:rPr>
-      </w:pPr>
-      <w:r>
-        <w:rPr>
-          <w:rFonts w:ascii="Times New Roman" w:hAnsi="Times New Roman" w:cs="Times New Roman"/>
-          <w:b/>
-          <w:bCs/>
-          <w:sz w:val="28"/>
-          <w:szCs w:val="28"/>
-          <w:lang w:val="en-GB"/>
-        </w:rPr>
+      <w:r>
+        <w:rPr>
+          <w:rFonts w:ascii="Times New Roman" w:hAnsi="Times New Roman" w:cs="Times New Roman"/>
+          <w:b/>
+          <w:bCs/>
+          <w:sz w:val="28"/>
+          <w:szCs w:val="28"/>
+          <w:lang w:val="en-GB"/>
+        </w:rPr>
+        <w:lastRenderedPageBreak/>
         <w:t xml:space="preserve">Security and Privacy </w:t>
       </w:r>
       <w:r>
@@ -2684,37 +2607,14 @@
           <w:sz w:val="28"/>
           <w:szCs w:val="28"/>
         </w:rPr>
-        <w:t xml:space="preserve">like in the smartphones) to indicate unauthorized access. the internal components will be secured with screws to prevent easy </w:t>
-      </w:r>
-      <w:proofErr w:type="gramStart"/>
-      <w:r>
-        <w:rPr>
-          <w:sz w:val="28"/>
-          <w:szCs w:val="28"/>
-        </w:rPr>
-        <w:t>disassembly</w:t>
-      </w:r>
-      <w:proofErr w:type="gramEnd"/>
-    </w:p>
-    <w:p>
-      <w:pPr>
-        <w:jc w:val="center"/>
-        <w:rPr>
-          <w:rFonts w:ascii="Times New Roman" w:hAnsi="Times New Roman" w:cs="Times New Roman"/>
-          <w:b/>
-          <w:bCs/>
-          <w:sz w:val="28"/>
-          <w:szCs w:val="28"/>
-          <w:lang w:val="en-GB"/>
-        </w:rPr>
-      </w:pPr>
+        <w:t>like in the smartphones) to indicate unauthorized access. the internal components will be secured with screws to prevent easy disassembly</w:t>
+      </w:r>
     </w:p>
     <w:bookmarkEnd w:id="2"/>
     <w:p>
       <w:pPr>
         <w:pStyle w:val="Heading4"/>
         <w:spacing w:line="276" w:lineRule="auto"/>
-        <w:ind w:left="360"/>
         <w:rPr>
           <w:rFonts w:ascii="Times New Roman" w:hAnsi="Times New Roman" w:cs="Times New Roman"/>
           <w:b/>
@@ -2725,15 +2625,7 @@
           <w:szCs w:val="28"/>
         </w:rPr>
       </w:pPr>
-      <w:r>
-        <w:rPr>
-          <w:rFonts w:ascii="Times New Roman" w:hAnsi="Times New Roman" w:cs="Times New Roman"/>
-          <w:sz w:val="28"/>
-          <w:szCs w:val="28"/>
-          <w:lang w:val="en-GB"/>
-        </w:rPr>
-        <w:br w:type="page"/>
-      </w:r>
+      <w:proofErr w:type="gramStart"/>
       <w:r>
         <w:rPr>
           <w:rFonts w:ascii="Times New Roman" w:hAnsi="Times New Roman" w:cs="Times New Roman"/>
@@ -2746,8 +2638,7 @@
           <w:szCs w:val="28"/>
           <w:lang w:val="en-GB"/>
         </w:rPr>
-        <w:lastRenderedPageBreak/>
-        <w:t>2.</w:t>
+        <w:t>2</w:t>
       </w:r>
       <w:r>
         <w:rPr>
@@ -2759,8 +2650,50 @@
           <w:color w:val="auto"/>
           <w:sz w:val="28"/>
           <w:szCs w:val="28"/>
-        </w:rPr>
-        <w:t>Data Security</w:t>
+          <w:lang w:val="en-GB"/>
+        </w:rPr>
+        <w:t xml:space="preserve"> </w:t>
+      </w:r>
+      <w:r>
+        <w:rPr>
+          <w:rFonts w:ascii="Times New Roman" w:hAnsi="Times New Roman" w:cs="Times New Roman"/>
+          <w:b/>
+          <w:bCs/>
+          <w:i w:val="0"/>
+          <w:iCs w:val="0"/>
+          <w:color w:val="auto"/>
+          <w:sz w:val="28"/>
+          <w:szCs w:val="28"/>
+          <w:lang w:val="en-GB"/>
+        </w:rPr>
+        <w:t>.</w:t>
+      </w:r>
+      <w:r>
+        <w:rPr>
+          <w:rFonts w:ascii="Times New Roman" w:hAnsi="Times New Roman" w:cs="Times New Roman"/>
+          <w:b/>
+          <w:bCs/>
+          <w:i w:val="0"/>
+          <w:iCs w:val="0"/>
+          <w:color w:val="auto"/>
+          <w:sz w:val="28"/>
+          <w:szCs w:val="28"/>
+        </w:rPr>
+        <w:t>Data</w:t>
+      </w:r>
+      <w:proofErr w:type="gramEnd"/>
+      <w:r>
+        <w:rPr>
+          <w:rFonts w:ascii="Times New Roman" w:hAnsi="Times New Roman" w:cs="Times New Roman"/>
+          <w:b/>
+          <w:bCs/>
+          <w:i w:val="0"/>
+          <w:iCs w:val="0"/>
+          <w:color w:val="auto"/>
+          <w:sz w:val="28"/>
+          <w:szCs w:val="28"/>
+        </w:rPr>
+        <w:t xml:space="preserve"> Security</w:t>
       </w:r>
     </w:p>
     <w:p>
@@ -3178,7 +3111,6 @@
           <w:sz w:val="28"/>
           <w:szCs w:val="28"/>
         </w:rPr>
-        <w:lastRenderedPageBreak/>
         <w:t>Anonymization Techniques</w:t>
       </w:r>
       <w:r>
@@ -3204,25 +3136,7 @@
           <w:sz w:val="28"/>
           <w:szCs w:val="28"/>
         </w:rPr>
-        <w:t xml:space="preserve">Data aggregated for analysis will be anonymized to ensure user actions cannot be traced back to individual users. This will help protect user </w:t>
-      </w:r>
-      <w:proofErr w:type="gramStart"/>
-      <w:r>
-        <w:rPr>
-          <w:rFonts w:ascii="Times New Roman" w:hAnsi="Times New Roman" w:cs="Times New Roman"/>
-          <w:sz w:val="28"/>
-          <w:szCs w:val="28"/>
-        </w:rPr>
-        <w:t>privacy</w:t>
-      </w:r>
-      <w:proofErr w:type="gramEnd"/>
-      <w:r>
-        <w:rPr>
-          <w:rFonts w:ascii="Times New Roman" w:hAnsi="Times New Roman" w:cs="Times New Roman"/>
-          <w:sz w:val="28"/>
-          <w:szCs w:val="28"/>
-        </w:rPr>
-        <w:t xml:space="preserve"> </w:t>
+        <w:t xml:space="preserve">Data aggregated for analysis will be anonymized to ensure user actions cannot be traced back to individual users. This will help protect user privacy </w:t>
       </w:r>
     </w:p>
     <w:p>
@@ -3288,25 +3202,7 @@
           <w:sz w:val="28"/>
           <w:szCs w:val="28"/>
         </w:rPr>
-        <w:t xml:space="preserve"> they will be presented with a clear consent notice detailing data collection practices and usage. Users will have the option to opt-in or opt-out of non-essential data </w:t>
-      </w:r>
-      <w:proofErr w:type="gramStart"/>
-      <w:r>
-        <w:rPr>
-          <w:rFonts w:ascii="Times New Roman" w:hAnsi="Times New Roman" w:cs="Times New Roman"/>
-          <w:sz w:val="28"/>
-          <w:szCs w:val="28"/>
-        </w:rPr>
-        <w:t>collection</w:t>
-      </w:r>
-      <w:proofErr w:type="gramEnd"/>
-      <w:r>
-        <w:rPr>
-          <w:rFonts w:ascii="Times New Roman" w:hAnsi="Times New Roman" w:cs="Times New Roman"/>
-          <w:sz w:val="28"/>
-          <w:szCs w:val="28"/>
-        </w:rPr>
-        <w:t xml:space="preserve"> </w:t>
+        <w:t xml:space="preserve"> they will be presented with a clear consent notice detailing data collection practices and usage. Users will have the option to opt-in or opt-out of non-essential data collection </w:t>
       </w:r>
     </w:p>
     <w:p>
@@ -3375,15 +3271,107 @@
         </w:rPr>
       </w:pPr>
       <w:bookmarkStart w:id="3" w:name="UI_Section"/>
-      <w:r>
-        <w:rPr>
-          <w:rFonts w:ascii="Times New Roman" w:hAnsi="Times New Roman" w:cs="Times New Roman"/>
-          <w:b/>
-          <w:bCs/>
-          <w:sz w:val="28"/>
-          <w:szCs w:val="28"/>
-          <w:lang w:val="en-GB"/>
-        </w:rPr>
+    </w:p>
+    <w:p>
+      <w:pPr>
+        <w:jc w:val="center"/>
+        <w:rPr>
+          <w:rFonts w:ascii="Times New Roman" w:hAnsi="Times New Roman" w:cs="Times New Roman"/>
+          <w:b/>
+          <w:bCs/>
+          <w:sz w:val="28"/>
+          <w:szCs w:val="28"/>
+          <w:lang w:val="en-GB"/>
+        </w:rPr>
+      </w:pPr>
+    </w:p>
+    <w:p>
+      <w:pPr>
+        <w:jc w:val="center"/>
+        <w:rPr>
+          <w:rFonts w:ascii="Times New Roman" w:hAnsi="Times New Roman" w:cs="Times New Roman"/>
+          <w:b/>
+          <w:bCs/>
+          <w:sz w:val="28"/>
+          <w:szCs w:val="28"/>
+          <w:lang w:val="en-GB"/>
+        </w:rPr>
+      </w:pPr>
+    </w:p>
+    <w:p>
+      <w:pPr>
+        <w:jc w:val="center"/>
+        <w:rPr>
+          <w:rFonts w:ascii="Times New Roman" w:hAnsi="Times New Roman" w:cs="Times New Roman"/>
+          <w:b/>
+          <w:bCs/>
+          <w:sz w:val="28"/>
+          <w:szCs w:val="28"/>
+          <w:lang w:val="en-GB"/>
+        </w:rPr>
+      </w:pPr>
+    </w:p>
+    <w:p>
+      <w:pPr>
+        <w:jc w:val="center"/>
+        <w:rPr>
+          <w:rFonts w:ascii="Times New Roman" w:hAnsi="Times New Roman" w:cs="Times New Roman"/>
+          <w:b/>
+          <w:bCs/>
+          <w:sz w:val="28"/>
+          <w:szCs w:val="28"/>
+          <w:lang w:val="en-GB"/>
+        </w:rPr>
+      </w:pPr>
+    </w:p>
+    <w:p>
+      <w:pPr>
+        <w:jc w:val="center"/>
+        <w:rPr>
+          <w:rFonts w:ascii="Times New Roman" w:hAnsi="Times New Roman" w:cs="Times New Roman"/>
+          <w:b/>
+          <w:bCs/>
+          <w:sz w:val="28"/>
+          <w:szCs w:val="28"/>
+          <w:lang w:val="en-GB"/>
+        </w:rPr>
+      </w:pPr>
+    </w:p>
+    <w:p>
+      <w:pPr>
+        <w:jc w:val="center"/>
+        <w:rPr>
+          <w:rFonts w:ascii="Times New Roman" w:hAnsi="Times New Roman" w:cs="Times New Roman"/>
+          <w:b/>
+          <w:bCs/>
+          <w:sz w:val="28"/>
+          <w:szCs w:val="28"/>
+          <w:lang w:val="en-GB"/>
+        </w:rPr>
+      </w:pPr>
+    </w:p>
+    <w:p>
+      <w:pPr>
+        <w:jc w:val="center"/>
+        <w:rPr>
+          <w:rFonts w:ascii="Times New Roman" w:hAnsi="Times New Roman" w:cs="Times New Roman"/>
+          <w:b/>
+          <w:bCs/>
+          <w:sz w:val="28"/>
+          <w:szCs w:val="28"/>
+          <w:lang w:val="en-GB"/>
+        </w:rPr>
+      </w:pPr>
+      <w:r>
+        <w:rPr>
+          <w:rFonts w:ascii="Times New Roman" w:hAnsi="Times New Roman" w:cs="Times New Roman"/>
+          <w:b/>
+          <w:bCs/>
+          <w:sz w:val="28"/>
+          <w:szCs w:val="28"/>
+          <w:lang w:val="en-GB"/>
+        </w:rPr>
+        <w:lastRenderedPageBreak/>
         <w:t xml:space="preserve">The UI, User and Testing </w:t>
       </w:r>
       <w:r>
@@ -3485,7 +3473,6 @@
           <w:szCs w:val="24"/>
           <w:lang w:val="en-GB"/>
         </w:rPr>
-        <w:lastRenderedPageBreak/>
         <w:drawing>
           <wp:anchor distT="0" distB="0" distL="114300" distR="114300" simplePos="0" relativeHeight="251660288" behindDoc="0" locked="0" layoutInCell="1" allowOverlap="1" wp14:anchorId="77DBB7D4" wp14:editId="4328429E">
             <wp:simplePos x="0" y="0"/>
@@ -3897,6 +3884,7 @@
           <w:szCs w:val="24"/>
           <w:lang w:val="en-GB"/>
         </w:rPr>
+        <w:lastRenderedPageBreak/>
         <w:t>In the</w:t>
       </w:r>
       <w:r>
@@ -3946,7 +3934,6 @@
           <w:szCs w:val="24"/>
           <w:lang w:val="en-GB"/>
         </w:rPr>
-        <w:lastRenderedPageBreak/>
         <w:t>For example, if the individual mode is chosen the user will be redirected to screen 3. When the Barista mode is chosen the user will be redirected to screen 4.</w:t>
       </w:r>
     </w:p>
@@ -4116,6 +4103,7 @@
           <w:szCs w:val="24"/>
           <w:lang w:val="en-GB"/>
         </w:rPr>
+        <w:lastRenderedPageBreak/>
         <w:t xml:space="preserve">For example, on average a cup of coffee is at the perfect drinking temperature within the range of 55 to 60 degrees. Within this range a notification “Drink while it’s hot!” will appear on screen, to alert the user of the coffees current state. </w:t>
       </w:r>
     </w:p>
@@ -4180,7 +4168,6 @@
           <w:szCs w:val="24"/>
           <w:lang w:val="en-GB"/>
         </w:rPr>
-        <w:lastRenderedPageBreak/>
         <w:t>Screen 4: Select Coffee Type</w:t>
       </w:r>
     </w:p>
@@ -4459,6 +4446,7 @@
           <w:szCs w:val="24"/>
           <w:lang w:val="en-GB"/>
         </w:rPr>
+        <w:lastRenderedPageBreak/>
         <w:t xml:space="preserve">In terms of our UDP project this screen for manually selecting the drink type makes the most sense. </w:t>
       </w:r>
     </w:p>
@@ -4484,7 +4472,6 @@
           <w:szCs w:val="24"/>
           <w:lang w:val="en-GB"/>
         </w:rPr>
-        <w:lastRenderedPageBreak/>
         <w:drawing>
           <wp:anchor distT="0" distB="0" distL="114300" distR="114300" simplePos="0" relativeHeight="251662336" behindDoc="1" locked="0" layoutInCell="1" allowOverlap="1" wp14:anchorId="22E79A37" wp14:editId="2A13F451">
             <wp:simplePos x="0" y="0"/>
@@ -4797,6 +4784,7 @@
           <w:szCs w:val="24"/>
           <w:lang w:val="en-GB"/>
         </w:rPr>
+        <w:lastRenderedPageBreak/>
         <w:t>The barista can select the option of “Extra Hot”, allowing for special orders of extra hot drinks, in this case the alert can be updated to suit drinks which are above the ideal or optimal drinking temperature.</w:t>
       </w:r>
     </w:p>
@@ -4817,7 +4805,6 @@
           <w:szCs w:val="24"/>
           <w:lang w:val="en-GB"/>
         </w:rPr>
-        <w:lastRenderedPageBreak/>
         <w:t xml:space="preserve">The barista user can view what drink they have selected, in a busy workplace like a café it can be easy for workers to forget what the current order is. Or for waiters coming to bring out drinks to customers, it is valuable for them to easily see on screen what coffee is currently on the coaster. </w:t>
       </w:r>
     </w:p>
@@ -6939,7 +6926,7 @@
 </file>
 
 <file path=word/endnotes.xml><?xml version="1.0" encoding="utf-8"?>
-<w:endnotes xmlns:wpc="http://schemas.microsoft.com/office/word/2010/wordprocessingCanvas" xmlns:cx="http://schemas.microsoft.com/office/drawing/2014/chartex" xmlns:cx1="http://schemas.microsoft.com/office/drawing/2015/9/8/chartex" xmlns:cx2="http://schemas.microsoft.com/office/drawing/2015/10/21/chartex" xmlns:cx3="http://schemas.microsoft.com/office/drawing/2016/5/9/chartex" xmlns:cx4="http://schemas.microsoft.com/office/drawing/2016/5/10/chartex" xmlns:cx5="http://schemas.microsoft.com/office/drawing/2016/5/11/chartex" xmlns:cx6="http://schemas.microsoft.com/office/drawing/2016/5/12/chartex" xmlns:cx7="http://schemas.microsoft.com/office/drawing/2016/5/13/chartex" xmlns:cx8="http://schemas.microsoft.com/office/drawing/2016/5/14/chartex" xmlns:mc="http://schemas.openxmlformats.org/markup-compatibility/2006" xmlns:aink="http://schemas.microsoft.com/office/drawing/2016/ink" xmlns:am3d="http://schemas.microsoft.com/office/drawing/2017/model3d" xmlns:o="urn:schemas-microsoft-com:office:office" xmlns:oel="http://schemas.microsoft.com/office/2019/extlst" xmlns:r="http://schemas.openxmlformats.org/officeDocument/2006/relationships" xmlns:m="http://schemas.openxmlformats.org/officeDocument/2006/math" xmlns:v="urn:schemas-microsoft-com:vml" xmlns:wp14="http://schemas.microsoft.com/office/word/2010/wordprocessingDrawing" xmlns:wp="http://schemas.openxmlformats.org/drawingml/2006/wordprocessingDrawing" xmlns:w10="urn:schemas-microsoft-com:office:word" xmlns:w="http://schemas.openxmlformats.org/wordprocessingml/2006/main" xmlns:w14="http://schemas.microsoft.com/office/word/2010/wordml" xmlns:w15="http://schemas.microsoft.com/office/word/2012/wordml" xmlns:w16cex="http://schemas.microsoft.com/office/word/2018/wordml/cex" xmlns:w16cid="http://schemas.microsoft.com/office/word/2016/wordml/cid" xmlns:w16="http://schemas.microsoft.com/office/word/2018/wordml" xmlns:w16sdtdh="http://schemas.microsoft.com/office/word/2020/wordml/sdtdatahash" xmlns:w16se="http://schemas.microsoft.com/office/word/2015/wordml/symex" xmlns:wpg="http://schemas.microsoft.com/office/word/2010/wordprocessingGroup" xmlns:wpi="http://schemas.microsoft.com/office/word/2010/wordprocessingInk" xmlns:wne="http://schemas.microsoft.com/office/word/2006/wordml" xmlns:wps="http://schemas.microsoft.com/office/word/2010/wordprocessingShape" mc:Ignorable="w14 w15 w16se w16cid w16 w16cex w16sdtdh wp14">
+<w:endnotes xmlns:wpc="http://schemas.microsoft.com/office/word/2010/wordprocessingCanvas" xmlns:cx="http://schemas.microsoft.com/office/drawing/2014/chartex" xmlns:cx1="http://schemas.microsoft.com/office/drawing/2015/9/8/chartex" xmlns:cx2="http://schemas.microsoft.com/office/drawing/2015/10/21/chartex" xmlns:cx3="http://schemas.microsoft.com/office/drawing/2016/5/9/chartex" xmlns:cx4="http://schemas.microsoft.com/office/drawing/2016/5/10/chartex" xmlns:cx5="http://schemas.microsoft.com/office/drawing/2016/5/11/chartex" xmlns:cx6="http://schemas.microsoft.com/office/drawing/2016/5/12/chartex" xmlns:cx7="http://schemas.microsoft.com/office/drawing/2016/5/13/chartex" xmlns:cx8="http://schemas.microsoft.com/office/drawing/2016/5/14/chartex" xmlns:mc="http://schemas.openxmlformats.org/markup-compatibility/2006" xmlns:aink="http://schemas.microsoft.com/office/drawing/2016/ink" xmlns:am3d="http://schemas.microsoft.com/office/drawing/2017/model3d" xmlns:o="urn:schemas-microsoft-com:office:office" xmlns:oel="http://schemas.microsoft.com/office/2019/extlst" xmlns:r="http://schemas.openxmlformats.org/officeDocument/2006/relationships" xmlns:m="http://schemas.openxmlformats.org/officeDocument/2006/math" xmlns:v="urn:schemas-microsoft-com:vml" xmlns:wp14="http://schemas.microsoft.com/office/word/2010/wordprocessingDrawing" xmlns:wp="http://schemas.openxmlformats.org/drawingml/2006/wordprocessingDrawing" xmlns:w10="urn:schemas-microsoft-com:office:word" xmlns:w="http://schemas.openxmlformats.org/wordprocessingml/2006/main" xmlns:w14="http://schemas.microsoft.com/office/word/2010/wordml" xmlns:w15="http://schemas.microsoft.com/office/word/2012/wordml" xmlns:w16cex="http://schemas.microsoft.com/office/word/2018/wordml/cex" xmlns:w16cid="http://schemas.microsoft.com/office/word/2016/wordml/cid" xmlns:w16="http://schemas.microsoft.com/office/word/2018/wordml" xmlns:w16du="http://schemas.microsoft.com/office/word/2023/wordml/word16du" xmlns:w16sdtdh="http://schemas.microsoft.com/office/word/2020/wordml/sdtdatahash" xmlns:w16se="http://schemas.microsoft.com/office/word/2015/wordml/symex" xmlns:wpg="http://schemas.microsoft.com/office/word/2010/wordprocessingGroup" xmlns:wpi="http://schemas.microsoft.com/office/word/2010/wordprocessingInk" xmlns:wne="http://schemas.microsoft.com/office/word/2006/wordml" xmlns:wps="http://schemas.microsoft.com/office/word/2010/wordprocessingShape" mc:Ignorable="w14 w15 w16se w16cid w16 w16cex w16sdtdh w16du wp14">
   <w:endnote w:type="separator" w:id="-1">
     <w:p>
       <w:pPr>
@@ -6964,7 +6951,7 @@
 </file>
 
 <file path=word/footer1.xml><?xml version="1.0" encoding="utf-8"?>
-<w:ftr xmlns:wpc="http://schemas.microsoft.com/office/word/2010/wordprocessingCanvas" xmlns:cx="http://schemas.microsoft.com/office/drawing/2014/chartex" xmlns:cx1="http://schemas.microsoft.com/office/drawing/2015/9/8/chartex" xmlns:cx2="http://schemas.microsoft.com/office/drawing/2015/10/21/chartex" xmlns:cx3="http://schemas.microsoft.com/office/drawing/2016/5/9/chartex" xmlns:cx4="http://schemas.microsoft.com/office/drawing/2016/5/10/chartex" xmlns:cx5="http://schemas.microsoft.com/office/drawing/2016/5/11/chartex" xmlns:cx6="http://schemas.microsoft.com/office/drawing/2016/5/12/chartex" xmlns:cx7="http://schemas.microsoft.com/office/drawing/2016/5/13/chartex" xmlns:cx8="http://schemas.microsoft.com/office/drawing/2016/5/14/chartex" xmlns:mc="http://schemas.openxmlformats.org/markup-compatibility/2006" xmlns:aink="http://schemas.microsoft.com/office/drawing/2016/ink" xmlns:am3d="http://schemas.microsoft.com/office/drawing/2017/model3d" xmlns:o="urn:schemas-microsoft-com:office:office" xmlns:oel="http://schemas.microsoft.com/office/2019/extlst" xmlns:r="http://schemas.openxmlformats.org/officeDocument/2006/relationships" xmlns:m="http://schemas.openxmlformats.org/officeDocument/2006/math" xmlns:v="urn:schemas-microsoft-com:vml" xmlns:wp14="http://schemas.microsoft.com/office/word/2010/wordprocessingDrawing" xmlns:wp="http://schemas.openxmlformats.org/drawingml/2006/wordprocessingDrawing" xmlns:w10="urn:schemas-microsoft-com:office:word" xmlns:w="http://schemas.openxmlformats.org/wordprocessingml/2006/main" xmlns:w14="http://schemas.microsoft.com/office/word/2010/wordml" xmlns:w15="http://schemas.microsoft.com/office/word/2012/wordml" xmlns:w16cex="http://schemas.microsoft.com/office/word/2018/wordml/cex" xmlns:w16cid="http://schemas.microsoft.com/office/word/2016/wordml/cid" xmlns:w16="http://schemas.microsoft.com/office/word/2018/wordml" xmlns:w16sdtdh="http://schemas.microsoft.com/office/word/2020/wordml/sdtdatahash" xmlns:w16se="http://schemas.microsoft.com/office/word/2015/wordml/symex" xmlns:wpg="http://schemas.microsoft.com/office/word/2010/wordprocessingGroup" xmlns:wpi="http://schemas.microsoft.com/office/word/2010/wordprocessingInk" xmlns:wne="http://schemas.microsoft.com/office/word/2006/wordml" xmlns:wps="http://schemas.microsoft.com/office/word/2010/wordprocessingShape" mc:Ignorable="w14 w15 w16se w16cid w16 w16cex w16sdtdh wp14">
+<w:ftr xmlns:wpc="http://schemas.microsoft.com/office/word/2010/wordprocessingCanvas" xmlns:cx="http://schemas.microsoft.com/office/drawing/2014/chartex" xmlns:cx1="http://schemas.microsoft.com/office/drawing/2015/9/8/chartex" xmlns:cx2="http://schemas.microsoft.com/office/drawing/2015/10/21/chartex" xmlns:cx3="http://schemas.microsoft.com/office/drawing/2016/5/9/chartex" xmlns:cx4="http://schemas.microsoft.com/office/drawing/2016/5/10/chartex" xmlns:cx5="http://schemas.microsoft.com/office/drawing/2016/5/11/chartex" xmlns:cx6="http://schemas.microsoft.com/office/drawing/2016/5/12/chartex" xmlns:cx7="http://schemas.microsoft.com/office/drawing/2016/5/13/chartex" xmlns:cx8="http://schemas.microsoft.com/office/drawing/2016/5/14/chartex" xmlns:mc="http://schemas.openxmlformats.org/markup-compatibility/2006" xmlns:aink="http://schemas.microsoft.com/office/drawing/2016/ink" xmlns:am3d="http://schemas.microsoft.com/office/drawing/2017/model3d" xmlns:o="urn:schemas-microsoft-com:office:office" xmlns:oel="http://schemas.microsoft.com/office/2019/extlst" xmlns:r="http://schemas.openxmlformats.org/officeDocument/2006/relationships" xmlns:m="http://schemas.openxmlformats.org/officeDocument/2006/math" xmlns:v="urn:schemas-microsoft-com:vml" xmlns:wp14="http://schemas.microsoft.com/office/word/2010/wordprocessingDrawing" xmlns:wp="http://schemas.openxmlformats.org/drawingml/2006/wordprocessingDrawing" xmlns:w10="urn:schemas-microsoft-com:office:word" xmlns:w="http://schemas.openxmlformats.org/wordprocessingml/2006/main" xmlns:w14="http://schemas.microsoft.com/office/word/2010/wordml" xmlns:w15="http://schemas.microsoft.com/office/word/2012/wordml" xmlns:w16cex="http://schemas.microsoft.com/office/word/2018/wordml/cex" xmlns:w16cid="http://schemas.microsoft.com/office/word/2016/wordml/cid" xmlns:w16="http://schemas.microsoft.com/office/word/2018/wordml" xmlns:w16du="http://schemas.microsoft.com/office/word/2023/wordml/word16du" xmlns:w16sdtdh="http://schemas.microsoft.com/office/word/2020/wordml/sdtdatahash" xmlns:w16se="http://schemas.microsoft.com/office/word/2015/wordml/symex" xmlns:wpg="http://schemas.microsoft.com/office/word/2010/wordprocessingGroup" xmlns:wpi="http://schemas.microsoft.com/office/word/2010/wordprocessingInk" xmlns:wne="http://schemas.microsoft.com/office/word/2006/wordml" xmlns:wps="http://schemas.microsoft.com/office/word/2010/wordprocessingShape" mc:Ignorable="w14 w15 w16se w16cid w16 w16cex w16sdtdh w16du wp14">
   <w:sdt>
     <w:sdtPr>
       <w:id w:val="-48776909"/>
@@ -7017,7 +7004,7 @@
 </file>
 
 <file path=word/footnotes.xml><?xml version="1.0" encoding="utf-8"?>
-<w:footnotes xmlns:wpc="http://schemas.microsoft.com/office/word/2010/wordprocessingCanvas" xmlns:cx="http://schemas.microsoft.com/office/drawing/2014/chartex" xmlns:cx1="http://schemas.microsoft.com/office/drawing/2015/9/8/chartex" xmlns:cx2="http://schemas.microsoft.com/office/drawing/2015/10/21/chartex" xmlns:cx3="http://schemas.microsoft.com/office/drawing/2016/5/9/chartex" xmlns:cx4="http://schemas.microsoft.com/office/drawing/2016/5/10/chartex" xmlns:cx5="http://schemas.microsoft.com/office/drawing/2016/5/11/chartex" xmlns:cx6="http://schemas.microsoft.com/office/drawing/2016/5/12/chartex" xmlns:cx7="http://schemas.microsoft.com/office/drawing/2016/5/13/chartex" xmlns:cx8="http://schemas.microsoft.com/office/drawing/2016/5/14/chartex" xmlns:mc="http://schemas.openxmlformats.org/markup-compatibility/2006" xmlns:aink="http://schemas.microsoft.com/office/drawing/2016/ink" xmlns:am3d="http://schemas.microsoft.com/office/drawing/2017/model3d" xmlns:o="urn:schemas-microsoft-com:office:office" xmlns:oel="http://schemas.microsoft.com/office/2019/extlst" xmlns:r="http://schemas.openxmlformats.org/officeDocument/2006/relationships" xmlns:m="http://schemas.openxmlformats.org/officeDocument/2006/math" xmlns:v="urn:schemas-microsoft-com:vml" xmlns:wp14="http://schemas.microsoft.com/office/word/2010/wordprocessingDrawing" xmlns:wp="http://schemas.openxmlformats.org/drawingml/2006/wordprocessingDrawing" xmlns:w10="urn:schemas-microsoft-com:office:word" xmlns:w="http://schemas.openxmlformats.org/wordprocessingml/2006/main" xmlns:w14="http://schemas.microsoft.com/office/word/2010/wordml" xmlns:w15="http://schemas.microsoft.com/office/word/2012/wordml" xmlns:w16cex="http://schemas.microsoft.com/office/word/2018/wordml/cex" xmlns:w16cid="http://schemas.microsoft.com/office/word/2016/wordml/cid" xmlns:w16="http://schemas.microsoft.com/office/word/2018/wordml" xmlns:w16sdtdh="http://schemas.microsoft.com/office/word/2020/wordml/sdtdatahash" xmlns:w16se="http://schemas.microsoft.com/office/word/2015/wordml/symex" xmlns:wpg="http://schemas.microsoft.com/office/word/2010/wordprocessingGroup" xmlns:wpi="http://schemas.microsoft.com/office/word/2010/wordprocessingInk" xmlns:wne="http://schemas.microsoft.com/office/word/2006/wordml" xmlns:wps="http://schemas.microsoft.com/office/word/2010/wordprocessingShape" mc:Ignorable="w14 w15 w16se w16cid w16 w16cex w16sdtdh wp14">
+<w:footnotes xmlns:wpc="http://schemas.microsoft.com/office/word/2010/wordprocessingCanvas" xmlns:cx="http://schemas.microsoft.com/office/drawing/2014/chartex" xmlns:cx1="http://schemas.microsoft.com/office/drawing/2015/9/8/chartex" xmlns:cx2="http://schemas.microsoft.com/office/drawing/2015/10/21/chartex" xmlns:cx3="http://schemas.microsoft.com/office/drawing/2016/5/9/chartex" xmlns:cx4="http://schemas.microsoft.com/office/drawing/2016/5/10/chartex" xmlns:cx5="http://schemas.microsoft.com/office/drawing/2016/5/11/chartex" xmlns:cx6="http://schemas.microsoft.com/office/drawing/2016/5/12/chartex" xmlns:cx7="http://schemas.microsoft.com/office/drawing/2016/5/13/chartex" xmlns:cx8="http://schemas.microsoft.com/office/drawing/2016/5/14/chartex" xmlns:mc="http://schemas.openxmlformats.org/markup-compatibility/2006" xmlns:aink="http://schemas.microsoft.com/office/drawing/2016/ink" xmlns:am3d="http://schemas.microsoft.com/office/drawing/2017/model3d" xmlns:o="urn:schemas-microsoft-com:office:office" xmlns:oel="http://schemas.microsoft.com/office/2019/extlst" xmlns:r="http://schemas.openxmlformats.org/officeDocument/2006/relationships" xmlns:m="http://schemas.openxmlformats.org/officeDocument/2006/math" xmlns:v="urn:schemas-microsoft-com:vml" xmlns:wp14="http://schemas.microsoft.com/office/word/2010/wordprocessingDrawing" xmlns:wp="http://schemas.openxmlformats.org/drawingml/2006/wordprocessingDrawing" xmlns:w10="urn:schemas-microsoft-com:office:word" xmlns:w="http://schemas.openxmlformats.org/wordprocessingml/2006/main" xmlns:w14="http://schemas.microsoft.com/office/word/2010/wordml" xmlns:w15="http://schemas.microsoft.com/office/word/2012/wordml" xmlns:w16cex="http://schemas.microsoft.com/office/word/2018/wordml/cex" xmlns:w16cid="http://schemas.microsoft.com/office/word/2016/wordml/cid" xmlns:w16="http://schemas.microsoft.com/office/word/2018/wordml" xmlns:w16du="http://schemas.microsoft.com/office/word/2023/wordml/word16du" xmlns:w16sdtdh="http://schemas.microsoft.com/office/word/2020/wordml/sdtdatahash" xmlns:w16se="http://schemas.microsoft.com/office/word/2015/wordml/symex" xmlns:wpg="http://schemas.microsoft.com/office/word/2010/wordprocessingGroup" xmlns:wpi="http://schemas.microsoft.com/office/word/2010/wordprocessingInk" xmlns:wne="http://schemas.microsoft.com/office/word/2006/wordml" xmlns:wps="http://schemas.microsoft.com/office/word/2010/wordprocessingShape" mc:Ignorable="w14 w15 w16se w16cid w16 w16cex w16sdtdh w16du wp14">
   <w:footnote w:type="separator" w:id="-1">
     <w:p>
       <w:pPr>
@@ -7042,7 +7029,7 @@
 </file>
 
 <file path=word/numbering.xml><?xml version="1.0" encoding="utf-8"?>
-<w:numbering xmlns:wpc="http://schemas.microsoft.com/office/word/2010/wordprocessingCanvas" xmlns:cx="http://schemas.microsoft.com/office/drawing/2014/chartex" xmlns:cx1="http://schemas.microsoft.com/office/drawing/2015/9/8/chartex" xmlns:cx2="http://schemas.microsoft.com/office/drawing/2015/10/21/chartex" xmlns:cx3="http://schemas.microsoft.com/office/drawing/2016/5/9/chartex" xmlns:cx4="http://schemas.microsoft.com/office/drawing/2016/5/10/chartex" xmlns:cx5="http://schemas.microsoft.com/office/drawing/2016/5/11/chartex" xmlns:cx6="http://schemas.microsoft.com/office/drawing/2016/5/12/chartex" xmlns:cx7="http://schemas.microsoft.com/office/drawing/2016/5/13/chartex" xmlns:cx8="http://schemas.microsoft.com/office/drawing/2016/5/14/chartex" xmlns:mc="http://schemas.openxmlformats.org/markup-compatibility/2006" xmlns:aink="http://schemas.microsoft.com/office/drawing/2016/ink" xmlns:am3d="http://schemas.microsoft.com/office/drawing/2017/model3d" xmlns:o="urn:schemas-microsoft-com:office:office" xmlns:oel="http://schemas.microsoft.com/office/2019/extlst" xmlns:r="http://schemas.openxmlformats.org/officeDocument/2006/relationships" xmlns:m="http://schemas.openxmlformats.org/officeDocument/2006/math" xmlns:v="urn:schemas-microsoft-com:vml" xmlns:wp14="http://schemas.microsoft.com/office/word/2010/wordprocessingDrawing" xmlns:wp="http://schemas.openxmlformats.org/drawingml/2006/wordprocessingDrawing" xmlns:w10="urn:schemas-microsoft-com:office:word" xmlns:w="http://schemas.openxmlformats.org/wordprocessingml/2006/main" xmlns:w14="http://schemas.microsoft.com/office/word/2010/wordml" xmlns:w15="http://schemas.microsoft.com/office/word/2012/wordml" xmlns:w16cex="http://schemas.microsoft.com/office/word/2018/wordml/cex" xmlns:w16cid="http://schemas.microsoft.com/office/word/2016/wordml/cid" xmlns:w16="http://schemas.microsoft.com/office/word/2018/wordml" xmlns:w16sdtdh="http://schemas.microsoft.com/office/word/2020/wordml/sdtdatahash" xmlns:w16se="http://schemas.microsoft.com/office/word/2015/wordml/symex" xmlns:wpg="http://schemas.microsoft.com/office/word/2010/wordprocessingGroup" xmlns:wpi="http://schemas.microsoft.com/office/word/2010/wordprocessingInk" xmlns:wne="http://schemas.microsoft.com/office/word/2006/wordml" xmlns:wps="http://schemas.microsoft.com/office/word/2010/wordprocessingShape" mc:Ignorable="w14 w15 w16se w16cid w16 w16cex w16sdtdh wp14">
+<w:numbering xmlns:wpc="http://schemas.microsoft.com/office/word/2010/wordprocessingCanvas" xmlns:cx="http://schemas.microsoft.com/office/drawing/2014/chartex" xmlns:cx1="http://schemas.microsoft.com/office/drawing/2015/9/8/chartex" xmlns:cx2="http://schemas.microsoft.com/office/drawing/2015/10/21/chartex" xmlns:cx3="http://schemas.microsoft.com/office/drawing/2016/5/9/chartex" xmlns:cx4="http://schemas.microsoft.com/office/drawing/2016/5/10/chartex" xmlns:cx5="http://schemas.microsoft.com/office/drawing/2016/5/11/chartex" xmlns:cx6="http://schemas.microsoft.com/office/drawing/2016/5/12/chartex" xmlns:cx7="http://schemas.microsoft.com/office/drawing/2016/5/13/chartex" xmlns:cx8="http://schemas.microsoft.com/office/drawing/2016/5/14/chartex" xmlns:mc="http://schemas.openxmlformats.org/markup-compatibility/2006" xmlns:aink="http://schemas.microsoft.com/office/drawing/2016/ink" xmlns:am3d="http://schemas.microsoft.com/office/drawing/2017/model3d" xmlns:o="urn:schemas-microsoft-com:office:office" xmlns:oel="http://schemas.microsoft.com/office/2019/extlst" xmlns:r="http://schemas.openxmlformats.org/officeDocument/2006/relationships" xmlns:m="http://schemas.openxmlformats.org/officeDocument/2006/math" xmlns:v="urn:schemas-microsoft-com:vml" xmlns:wp14="http://schemas.microsoft.com/office/word/2010/wordprocessingDrawing" xmlns:wp="http://schemas.openxmlformats.org/drawingml/2006/wordprocessingDrawing" xmlns:w10="urn:schemas-microsoft-com:office:word" xmlns:w="http://schemas.openxmlformats.org/wordprocessingml/2006/main" xmlns:w14="http://schemas.microsoft.com/office/word/2010/wordml" xmlns:w15="http://schemas.microsoft.com/office/word/2012/wordml" xmlns:w16cex="http://schemas.microsoft.com/office/word/2018/wordml/cex" xmlns:w16cid="http://schemas.microsoft.com/office/word/2016/wordml/cid" xmlns:w16="http://schemas.microsoft.com/office/word/2018/wordml" xmlns:w16du="http://schemas.microsoft.com/office/word/2023/wordml/word16du" xmlns:w16sdtdh="http://schemas.microsoft.com/office/word/2020/wordml/sdtdatahash" xmlns:w16se="http://schemas.microsoft.com/office/word/2015/wordml/symex" xmlns:wpg="http://schemas.microsoft.com/office/word/2010/wordprocessingGroup" xmlns:wpi="http://schemas.microsoft.com/office/word/2010/wordprocessingInk" xmlns:wne="http://schemas.microsoft.com/office/word/2006/wordml" xmlns:wps="http://schemas.microsoft.com/office/word/2010/wordprocessingShape" mc:Ignorable="w14 w15 w16se w16cid w16 w16cex w16sdtdh w16du wp14">
   <w:abstractNum w:abstractNumId="0" w15:restartNumberingAfterBreak="0">
     <w:nsid w:val="02DF5947"/>
     <w:multiLevelType w:val="multilevel"/>
@@ -8120,7 +8107,7 @@
 </file>
 
 <file path=word/styles.xml><?xml version="1.0" encoding="utf-8"?>
-<w:styles xmlns:mc="http://schemas.openxmlformats.org/markup-compatibility/2006" xmlns:r="http://schemas.openxmlformats.org/officeDocument/2006/relationships" xmlns:w="http://schemas.openxmlformats.org/wordprocessingml/2006/main" xmlns:w14="http://schemas.microsoft.com/office/word/2010/wordml" xmlns:w15="http://schemas.microsoft.com/office/word/2012/wordml" xmlns:w16cex="http://schemas.microsoft.com/office/word/2018/wordml/cex" xmlns:w16cid="http://schemas.microsoft.com/office/word/2016/wordml/cid" xmlns:w16="http://schemas.microsoft.com/office/word/2018/wordml" xmlns:w16sdtdh="http://schemas.microsoft.com/office/word/2020/wordml/sdtdatahash" xmlns:w16se="http://schemas.microsoft.com/office/word/2015/wordml/symex" mc:Ignorable="w14 w15 w16se w16cid w16 w16cex w16sdtdh">
+<w:styles xmlns:mc="http://schemas.openxmlformats.org/markup-compatibility/2006" xmlns:r="http://schemas.openxmlformats.org/officeDocument/2006/relationships" xmlns:w="http://schemas.openxmlformats.org/wordprocessingml/2006/main" xmlns:w14="http://schemas.microsoft.com/office/word/2010/wordml" xmlns:w15="http://schemas.microsoft.com/office/word/2012/wordml" xmlns:w16cex="http://schemas.microsoft.com/office/word/2018/wordml/cex" xmlns:w16cid="http://schemas.microsoft.com/office/word/2016/wordml/cid" xmlns:w16="http://schemas.microsoft.com/office/word/2018/wordml" xmlns:w16du="http://schemas.microsoft.com/office/word/2023/wordml/word16du" xmlns:w16sdtdh="http://schemas.microsoft.com/office/word/2020/wordml/sdtdatahash" xmlns:w16se="http://schemas.microsoft.com/office/word/2015/wordml/symex" mc:Ignorable="w14 w15 w16se w16cid w16 w16cex w16sdtdh w16du">
   <w:docDefaults>
     <w:rPrDefault>
       <w:rPr>

</xml_diff>

<commit_message>
security and privacy section completed
added steps on how to implement the functionalities
</commit_message>
<xml_diff>
--- a/Sipify_Documentation.docx
+++ b/Sipify_Documentation.docx
@@ -2758,7 +2758,28 @@
           <w:sz w:val="28"/>
           <w:szCs w:val="28"/>
         </w:rPr>
-        <w:t xml:space="preserve"> enclosure to protect against accidental spills and to protect the internal sensors and components. This enclosure will have tamper evident </w:t>
+        <w:t xml:space="preserve"> enclosure to protect against accidental spills and to protect the internal sensors and components. This enclosure will have </w:t>
+      </w:r>
+      <w:r>
+        <w:rPr>
+          <w:sz w:val="28"/>
+          <w:szCs w:val="28"/>
+        </w:rPr>
+        <w:t>paper</w:t>
+      </w:r>
+      <w:r>
+        <w:rPr>
+          <w:sz w:val="28"/>
+          <w:szCs w:val="28"/>
+        </w:rPr>
+        <w:t xml:space="preserve"> seals</w:t>
+      </w:r>
+      <w:r>
+        <w:rPr>
+          <w:sz w:val="28"/>
+          <w:szCs w:val="28"/>
+        </w:rPr>
+        <w:t xml:space="preserve"> that tear off when </w:t>
       </w:r>
       <w:proofErr w:type="gramStart"/>
       <w:r>
@@ -2766,7 +2787,14 @@
           <w:sz w:val="28"/>
           <w:szCs w:val="28"/>
         </w:rPr>
-        <w:t>seals(</w:t>
+        <w:t xml:space="preserve">opened </w:t>
+      </w:r>
+      <w:r>
+        <w:rPr>
+          <w:sz w:val="28"/>
+          <w:szCs w:val="28"/>
+        </w:rPr>
+        <w:t xml:space="preserve"> to</w:t>
       </w:r>
       <w:proofErr w:type="gramEnd"/>
       <w:r>
@@ -2774,17 +2802,8 @@
           <w:sz w:val="28"/>
           <w:szCs w:val="28"/>
         </w:rPr>
-        <w:t xml:space="preserve">like in the smartphones) to indicate unauthorized access. the internal components will be secured with screws to prevent easy </w:t>
-      </w:r>
-      <w:proofErr w:type="gramStart"/>
-      <w:r>
-        <w:rPr>
-          <w:sz w:val="28"/>
-          <w:szCs w:val="28"/>
-        </w:rPr>
-        <w:t>disassembly</w:t>
-      </w:r>
-      <w:proofErr w:type="gramEnd"/>
+        <w:t xml:space="preserve"> indicate unauthorized access. </w:t>
+      </w:r>
     </w:p>
     <w:p>
       <w:pPr>
@@ -2979,6 +2998,46 @@
     </w:p>
     <w:p>
       <w:pPr>
+        <w:spacing w:before="100" w:beforeAutospacing="1" w:after="100" w:afterAutospacing="1" w:line="276" w:lineRule="auto"/>
+        <w:ind w:left="2520"/>
+        <w:rPr>
+          <w:rFonts w:ascii="Times New Roman" w:hAnsi="Times New Roman" w:cs="Times New Roman"/>
+          <w:sz w:val="28"/>
+          <w:szCs w:val="28"/>
+        </w:rPr>
+      </w:pPr>
+      <w:r>
+        <w:t xml:space="preserve"> </w:t>
+      </w:r>
+      <w:r>
+        <w:rPr>
+          <w:rFonts w:ascii="Times New Roman" w:hAnsi="Times New Roman" w:cs="Times New Roman"/>
+          <w:sz w:val="28"/>
+          <w:szCs w:val="28"/>
+        </w:rPr>
+        <w:t xml:space="preserve">To enable TLS, we'll ensure that our </w:t>
+      </w:r>
+      <w:proofErr w:type="spellStart"/>
+      <w:r>
+        <w:rPr>
+          <w:rFonts w:ascii="Times New Roman" w:hAnsi="Times New Roman" w:cs="Times New Roman"/>
+          <w:sz w:val="28"/>
+          <w:szCs w:val="28"/>
+        </w:rPr>
+        <w:t>PubNub</w:t>
+      </w:r>
+      <w:proofErr w:type="spellEnd"/>
+      <w:r>
+        <w:rPr>
+          <w:rFonts w:ascii="Times New Roman" w:hAnsi="Times New Roman" w:cs="Times New Roman"/>
+          <w:sz w:val="28"/>
+          <w:szCs w:val="28"/>
+        </w:rPr>
+        <w:t xml:space="preserve"> client is configured to use secure URLs (wss://) for WebSocket connections, which automatically enforces encryption.</w:t>
+      </w:r>
+    </w:p>
+    <w:p>
+      <w:pPr>
         <w:pStyle w:val="NormalWeb"/>
         <w:spacing w:line="276" w:lineRule="auto"/>
         <w:ind w:left="1080"/>
@@ -3025,7 +3084,81 @@
     </w:p>
     <w:p>
       <w:pPr>
-        <w:spacing w:before="100" w:beforeAutospacing="1" w:after="100" w:afterAutospacing="1" w:line="240" w:lineRule="auto"/>
+        <w:spacing w:before="100" w:beforeAutospacing="1" w:after="100" w:afterAutospacing="1" w:line="276" w:lineRule="auto"/>
+        <w:ind w:left="2520"/>
+        <w:rPr>
+          <w:rFonts w:ascii="Times New Roman" w:eastAsia="Times New Roman" w:hAnsi="Times New Roman" w:cs="Times New Roman"/>
+          <w:b/>
+          <w:bCs/>
+          <w:kern w:val="0"/>
+          <w:sz w:val="28"/>
+          <w:szCs w:val="28"/>
+          <w:lang w:eastAsia="en-IE"/>
+          <w14:ligatures w14:val="none"/>
+        </w:rPr>
+      </w:pPr>
+      <w:r>
+        <w:t xml:space="preserve"> </w:t>
+      </w:r>
+      <w:r>
+        <w:rPr>
+          <w:rFonts w:ascii="Times New Roman" w:hAnsi="Times New Roman" w:cs="Times New Roman"/>
+          <w:sz w:val="28"/>
+          <w:szCs w:val="28"/>
+        </w:rPr>
+        <w:t xml:space="preserve">We will use </w:t>
+      </w:r>
+      <w:r>
+        <w:rPr>
+          <w:rStyle w:val="HTMLCode"/>
+          <w:rFonts w:ascii="Times New Roman" w:eastAsiaTheme="majorEastAsia" w:hAnsi="Times New Roman" w:cs="Times New Roman"/>
+          <w:sz w:val="28"/>
+          <w:szCs w:val="28"/>
+        </w:rPr>
+        <w:t>Flask-WTF</w:t>
+      </w:r>
+      <w:r>
+        <w:rPr>
+          <w:rFonts w:ascii="Times New Roman" w:hAnsi="Times New Roman" w:cs="Times New Roman"/>
+          <w:sz w:val="28"/>
+          <w:szCs w:val="28"/>
+        </w:rPr>
+        <w:t xml:space="preserve"> to create forms that automatically validate user inputs, checking for correct formats, and we’ll use regular expressions for any additional checks. For any user-generated output displayed on the site, we’ll escape it with </w:t>
+      </w:r>
+      <w:r>
+        <w:rPr>
+          <w:rStyle w:val="HTMLCode"/>
+          <w:rFonts w:ascii="Times New Roman" w:eastAsiaTheme="majorEastAsia" w:hAnsi="Times New Roman" w:cs="Times New Roman"/>
+          <w:sz w:val="28"/>
+          <w:szCs w:val="28"/>
+        </w:rPr>
+        <w:t>Markup</w:t>
+      </w:r>
+      <w:r>
+        <w:rPr>
+          <w:rFonts w:ascii="Times New Roman" w:hAnsi="Times New Roman" w:cs="Times New Roman"/>
+          <w:sz w:val="28"/>
+          <w:szCs w:val="28"/>
+        </w:rPr>
+        <w:t xml:space="preserve"> to prevent XSS attacks.</w:t>
+      </w:r>
+      <w:r>
+        <w:rPr>
+          <w:rFonts w:ascii="Times New Roman" w:eastAsia="Times New Roman" w:hAnsi="Times New Roman" w:cs="Times New Roman"/>
+          <w:b/>
+          <w:bCs/>
+          <w:kern w:val="0"/>
+          <w:sz w:val="28"/>
+          <w:szCs w:val="28"/>
+          <w:lang w:eastAsia="en-IE"/>
+          <w14:ligatures w14:val="none"/>
+        </w:rPr>
+        <w:t xml:space="preserve">          </w:t>
+      </w:r>
+    </w:p>
+    <w:p>
+      <w:pPr>
+        <w:spacing w:before="100" w:beforeAutospacing="1" w:after="100" w:afterAutospacing="1" w:line="276" w:lineRule="auto"/>
         <w:rPr>
           <w:rFonts w:ascii="Times New Roman" w:eastAsia="Times New Roman" w:hAnsi="Times New Roman" w:cs="Times New Roman"/>
           <w:kern w:val="0"/>
@@ -3046,7 +3179,7 @@
           <w:lang w:eastAsia="en-IE"/>
           <w14:ligatures w14:val="none"/>
         </w:rPr>
-        <w:t xml:space="preserve">                </w:t>
+        <w:t xml:space="preserve">         </w:t>
       </w:r>
       <w:r>
         <w:rPr>
@@ -3059,7 +3192,7 @@
           <w:lang w:eastAsia="en-IE"/>
           <w14:ligatures w14:val="none"/>
         </w:rPr>
-        <w:t>Database</w:t>
+        <w:t xml:space="preserve">      </w:t>
       </w:r>
       <w:r>
         <w:rPr>
@@ -3072,7 +3205,7 @@
           <w:lang w:eastAsia="en-IE"/>
           <w14:ligatures w14:val="none"/>
         </w:rPr>
-        <w:t xml:space="preserve"> and server</w:t>
+        <w:t>Database</w:t>
       </w:r>
       <w:r>
         <w:rPr>
@@ -3085,6 +3218,19 @@
           <w:lang w:eastAsia="en-IE"/>
           <w14:ligatures w14:val="none"/>
         </w:rPr>
+        <w:t xml:space="preserve"> and server</w:t>
+      </w:r>
+      <w:r>
+        <w:rPr>
+          <w:rFonts w:ascii="Times New Roman" w:eastAsia="Times New Roman" w:hAnsi="Times New Roman" w:cs="Times New Roman"/>
+          <w:b/>
+          <w:bCs/>
+          <w:kern w:val="0"/>
+          <w:sz w:val="28"/>
+          <w:szCs w:val="28"/>
+          <w:lang w:eastAsia="en-IE"/>
+          <w14:ligatures w14:val="none"/>
+        </w:rPr>
         <w:t xml:space="preserve"> Security</w:t>
       </w:r>
       <w:r>
@@ -3287,18 +3433,50 @@
           <w:sz w:val="28"/>
           <w:szCs w:val="28"/>
         </w:rPr>
-        <w:t xml:space="preserve">All communication between the Smart Coaster, the server, and the client application will utilize HTTPS to ensure data </w:t>
-      </w:r>
-      <w:proofErr w:type="gramStart"/>
-      <w:r>
-        <w:rPr>
-          <w:rFonts w:ascii="Times New Roman" w:hAnsi="Times New Roman" w:cs="Times New Roman"/>
-          <w:sz w:val="28"/>
-          <w:szCs w:val="28"/>
-        </w:rPr>
-        <w:t>encryption</w:t>
-      </w:r>
-      <w:proofErr w:type="gramEnd"/>
+        <w:lastRenderedPageBreak/>
+        <w:t>All communication between the Smart Coaster, the server, and the client application will utilize HTTPS to ensure data encryption</w:t>
+      </w:r>
+      <w:r>
+        <w:rPr>
+          <w:rFonts w:ascii="Times New Roman" w:hAnsi="Times New Roman" w:cs="Times New Roman"/>
+          <w:sz w:val="28"/>
+          <w:szCs w:val="28"/>
+        </w:rPr>
+        <w:br/>
+      </w:r>
+      <w:r>
+        <w:rPr>
+          <w:rFonts w:ascii="Times New Roman" w:hAnsi="Times New Roman" w:cs="Times New Roman"/>
+          <w:sz w:val="28"/>
+          <w:szCs w:val="28"/>
+        </w:rPr>
+        <w:br/>
+      </w:r>
+      <w:r>
+        <w:rPr>
+          <w:rFonts w:ascii="Times New Roman" w:hAnsi="Times New Roman" w:cs="Times New Roman"/>
+          <w:sz w:val="28"/>
+          <w:szCs w:val="28"/>
+        </w:rPr>
+        <w:t xml:space="preserve">To implement this, we’ll store sensitive database credentials in environment variables, create a security group in AWS to allow traffic only from our server’s IP, and generate SSH keys using a tool like </w:t>
+      </w:r>
+      <w:r>
+        <w:rPr>
+          <w:rStyle w:val="HTMLCode"/>
+          <w:rFonts w:ascii="Times New Roman" w:eastAsiaTheme="majorEastAsia" w:hAnsi="Times New Roman" w:cs="Times New Roman"/>
+          <w:sz w:val="28"/>
+          <w:szCs w:val="28"/>
+        </w:rPr>
+        <w:t>ssh-keygen</w:t>
+      </w:r>
+      <w:r>
+        <w:rPr>
+          <w:rFonts w:ascii="Times New Roman" w:hAnsi="Times New Roman" w:cs="Times New Roman"/>
+          <w:sz w:val="28"/>
+          <w:szCs w:val="28"/>
+        </w:rPr>
+        <w:t>, placing the public key on the server for secure login.</w:t>
+      </w:r>
     </w:p>
     <w:p>
       <w:pPr>
@@ -3424,7 +3602,6 @@
           <w:sz w:val="28"/>
           <w:szCs w:val="28"/>
         </w:rPr>
-        <w:lastRenderedPageBreak/>
         <w:t>The Smart Coaster will only collect data necessary for its functionality</w:t>
       </w:r>
       <w:r>
@@ -3512,198 +3689,7 @@
     </w:p>
     <w:p>
       <w:pPr>
-        <w:pStyle w:val="NormalWeb"/>
-        <w:ind w:left="720"/>
-        <w:rPr>
-          <w:rStyle w:val="Strong"/>
-          <w:rFonts w:eastAsiaTheme="majorEastAsia"/>
-          <w:sz w:val="28"/>
-          <w:szCs w:val="28"/>
-        </w:rPr>
-      </w:pPr>
-    </w:p>
-    <w:p>
-      <w:pPr>
-        <w:pStyle w:val="NormalWeb"/>
-        <w:ind w:left="720"/>
-        <w:rPr>
-          <w:sz w:val="28"/>
-          <w:szCs w:val="28"/>
-        </w:rPr>
-      </w:pPr>
-      <w:r>
-        <w:rPr>
-          <w:rStyle w:val="Strong"/>
-          <w:rFonts w:eastAsiaTheme="majorEastAsia"/>
-          <w:sz w:val="28"/>
-          <w:szCs w:val="28"/>
-        </w:rPr>
-        <w:t>Anonymization Techniques</w:t>
-      </w:r>
-      <w:r>
-        <w:rPr>
-          <w:sz w:val="28"/>
-          <w:szCs w:val="28"/>
-        </w:rPr>
-        <w:t>:</w:t>
-      </w:r>
-    </w:p>
-    <w:p>
-      <w:pPr>
-        <w:spacing w:before="100" w:beforeAutospacing="1" w:after="100" w:afterAutospacing="1" w:line="240" w:lineRule="auto"/>
-        <w:rPr>
-          <w:rFonts w:ascii="Times New Roman" w:hAnsi="Times New Roman" w:cs="Times New Roman"/>
-          <w:sz w:val="28"/>
-          <w:szCs w:val="28"/>
-        </w:rPr>
-      </w:pPr>
-      <w:r>
-        <w:rPr>
-          <w:rFonts w:ascii="Times New Roman" w:hAnsi="Times New Roman" w:cs="Times New Roman"/>
-          <w:sz w:val="28"/>
-          <w:szCs w:val="28"/>
-        </w:rPr>
-        <w:t xml:space="preserve">Data aggregated for analysis will be anonymized to ensure user actions cannot be traced back to individual users. This will help protect user </w:t>
-      </w:r>
-      <w:proofErr w:type="gramStart"/>
-      <w:r>
-        <w:rPr>
-          <w:rFonts w:ascii="Times New Roman" w:hAnsi="Times New Roman" w:cs="Times New Roman"/>
-          <w:sz w:val="28"/>
-          <w:szCs w:val="28"/>
-        </w:rPr>
-        <w:t>privacy</w:t>
-      </w:r>
-      <w:proofErr w:type="gramEnd"/>
-      <w:r>
-        <w:rPr>
-          <w:rFonts w:ascii="Times New Roman" w:hAnsi="Times New Roman" w:cs="Times New Roman"/>
-          <w:sz w:val="28"/>
-          <w:szCs w:val="28"/>
-        </w:rPr>
-        <w:t xml:space="preserve"> </w:t>
-      </w:r>
-    </w:p>
-    <w:p>
-      <w:pPr>
-        <w:pStyle w:val="NormalWeb"/>
-        <w:ind w:left="720"/>
-        <w:rPr>
-          <w:sz w:val="28"/>
-          <w:szCs w:val="28"/>
-        </w:rPr>
-      </w:pPr>
-      <w:r>
-        <w:rPr>
-          <w:rStyle w:val="Strong"/>
-          <w:rFonts w:eastAsiaTheme="majorEastAsia"/>
-          <w:sz w:val="28"/>
-          <w:szCs w:val="28"/>
-        </w:rPr>
-        <w:t>User Consent and Transparency</w:t>
-      </w:r>
-      <w:r>
-        <w:rPr>
-          <w:sz w:val="28"/>
-          <w:szCs w:val="28"/>
-        </w:rPr>
-        <w:t>:</w:t>
-      </w:r>
-    </w:p>
-    <w:p>
-      <w:pPr>
-        <w:spacing w:before="100" w:beforeAutospacing="1" w:after="100" w:afterAutospacing="1" w:line="240" w:lineRule="auto"/>
-        <w:ind w:left="720"/>
-        <w:rPr>
-          <w:rFonts w:ascii="Times New Roman" w:eastAsia="Times New Roman" w:hAnsi="Times New Roman" w:cs="Times New Roman"/>
-          <w:kern w:val="0"/>
-          <w:sz w:val="28"/>
-          <w:szCs w:val="28"/>
-          <w:lang w:eastAsia="en-IE"/>
-          <w14:ligatures w14:val="none"/>
-        </w:rPr>
-      </w:pPr>
-      <w:r>
-        <w:rPr>
-          <w:rFonts w:ascii="Times New Roman" w:hAnsi="Times New Roman" w:cs="Times New Roman"/>
-          <w:sz w:val="28"/>
-          <w:szCs w:val="28"/>
-        </w:rPr>
-        <w:t xml:space="preserve">When users first interact with the </w:t>
-      </w:r>
-      <w:proofErr w:type="gramStart"/>
-      <w:r>
-        <w:rPr>
-          <w:rFonts w:ascii="Times New Roman" w:hAnsi="Times New Roman" w:cs="Times New Roman"/>
-          <w:sz w:val="28"/>
-          <w:szCs w:val="28"/>
-        </w:rPr>
-        <w:t>application</w:t>
-      </w:r>
-      <w:proofErr w:type="gramEnd"/>
-      <w:r>
-        <w:rPr>
-          <w:rFonts w:ascii="Times New Roman" w:hAnsi="Times New Roman" w:cs="Times New Roman"/>
-          <w:sz w:val="28"/>
-          <w:szCs w:val="28"/>
-        </w:rPr>
-        <w:t xml:space="preserve"> they will be presented with a clear consent notice detailing data collection practices and usage. Users will have the option to opt-in or opt-out of non-essential data </w:t>
-      </w:r>
-      <w:proofErr w:type="gramStart"/>
-      <w:r>
-        <w:rPr>
-          <w:rFonts w:ascii="Times New Roman" w:hAnsi="Times New Roman" w:cs="Times New Roman"/>
-          <w:sz w:val="28"/>
-          <w:szCs w:val="28"/>
-        </w:rPr>
-        <w:t>collection</w:t>
-      </w:r>
-      <w:proofErr w:type="gramEnd"/>
-      <w:r>
-        <w:rPr>
-          <w:rFonts w:ascii="Times New Roman" w:hAnsi="Times New Roman" w:cs="Times New Roman"/>
-          <w:sz w:val="28"/>
-          <w:szCs w:val="28"/>
-        </w:rPr>
-        <w:t xml:space="preserve"> </w:t>
-      </w:r>
-    </w:p>
-    <w:p>
-      <w:pPr>
-        <w:rPr>
-          <w:rFonts w:ascii="Times New Roman" w:hAnsi="Times New Roman" w:cs="Times New Roman"/>
-          <w:sz w:val="28"/>
-          <w:szCs w:val="28"/>
-        </w:rPr>
-      </w:pPr>
-    </w:p>
-    <w:p>
-      <w:pPr>
-        <w:rPr>
-          <w:rFonts w:ascii="Times New Roman" w:hAnsi="Times New Roman" w:cs="Times New Roman"/>
-          <w:sz w:val="28"/>
-          <w:szCs w:val="28"/>
-        </w:rPr>
-      </w:pPr>
-    </w:p>
-    <w:p>
-      <w:pPr>
-        <w:spacing w:before="100" w:beforeAutospacing="1" w:after="100" w:afterAutospacing="1" w:line="240" w:lineRule="auto"/>
-        <w:ind w:left="720"/>
-        <w:rPr>
-          <w:rFonts w:ascii="Times New Roman" w:eastAsia="Times New Roman" w:hAnsi="Times New Roman" w:cs="Times New Roman"/>
-          <w:kern w:val="0"/>
-          <w:sz w:val="28"/>
-          <w:szCs w:val="28"/>
-          <w:lang w:eastAsia="en-IE"/>
-          <w14:ligatures w14:val="none"/>
-        </w:rPr>
-      </w:pPr>
-    </w:p>
-    <w:p>
-      <w:pPr>
         <w:spacing w:before="100" w:beforeAutospacing="1" w:after="100" w:afterAutospacing="1" w:line="276" w:lineRule="auto"/>
-        <w:ind w:left="2520"/>
         <w:rPr>
           <w:rFonts w:ascii="Times New Roman" w:hAnsi="Times New Roman" w:cs="Times New Roman"/>
           <w:sz w:val="28"/>
@@ -9502,6 +9488,19 @@
       <w:bCs/>
     </w:rPr>
   </w:style>
+  <w:style w:type="character" w:styleId="HTMLCode">
+    <w:name w:val="HTML Code"/>
+    <w:basedOn w:val="DefaultParagraphFont"/>
+    <w:uiPriority w:val="99"/>
+    <w:semiHidden/>
+    <w:unhideWhenUsed/>
+    <w:rsid w:val="00630957"/>
+    <w:rPr>
+      <w:rFonts w:ascii="Courier New" w:eastAsia="Times New Roman" w:hAnsi="Courier New" w:cs="Courier New"/>
+      <w:sz w:val="20"/>
+      <w:szCs w:val="20"/>
+    </w:rPr>
+  </w:style>
 </w:styles>
 </file>
 

</xml_diff>

<commit_message>
Added Data Processing section and cleanup
Added the data Processing section and finished the toc.
Clear understanding of use of cron and document is tidy
</commit_message>
<xml_diff>
--- a/Sipify_Documentation.docx
+++ b/Sipify_Documentation.docx
@@ -478,7 +478,42 @@
             <w:b/>
             <w:bCs/>
           </w:rPr>
-          <w:t>HARDWARE………………………………………………………………………………</w:t>
+          <w:t>HA</w:t>
+        </w:r>
+        <w:r>
+          <w:rPr>
+            <w:b/>
+            <w:bCs/>
+          </w:rPr>
+          <w:t>R</w:t>
+        </w:r>
+        <w:r>
+          <w:rPr>
+            <w:b/>
+            <w:bCs/>
+          </w:rPr>
+          <w:t>D</w:t>
+        </w:r>
+        <w:r>
+          <w:rPr>
+            <w:b/>
+            <w:bCs/>
+          </w:rPr>
+          <w:t>W</w:t>
+        </w:r>
+        <w:r>
+          <w:rPr>
+            <w:b/>
+            <w:bCs/>
+          </w:rPr>
+          <w:t>A</w:t>
+        </w:r>
+        <w:r>
+          <w:rPr>
+            <w:b/>
+            <w:bCs/>
+          </w:rPr>
+          <w:t>RE………………………………………………………………………………</w:t>
         </w:r>
         <w:r>
           <w:rPr>
@@ -507,11 +542,100 @@
     <w:p>
       <w:pPr>
         <w:pStyle w:val="ListParagraph"/>
-        <w:spacing w:line="360" w:lineRule="auto"/>
-        <w:rPr>
-          <w:rFonts w:ascii="Times New Roman" w:hAnsi="Times New Roman" w:cs="Times New Roman"/>
-          <w:b/>
-          <w:bCs/>
+        <w:numPr>
+          <w:ilvl w:val="1"/>
+          <w:numId w:val="4"/>
+        </w:numPr>
+        <w:spacing w:line="360" w:lineRule="auto"/>
+        <w:rPr>
+          <w:rFonts w:ascii="Times New Roman" w:hAnsi="Times New Roman" w:cs="Times New Roman"/>
+          <w:sz w:val="20"/>
+          <w:szCs w:val="20"/>
+          <w:lang w:val="en-GB"/>
+        </w:rPr>
+      </w:pPr>
+      <w:hyperlink w:anchor="Key_Components" w:history="1">
+        <w:r>
+          <w:rPr>
+            <w:rFonts w:ascii="Times New Roman" w:hAnsi="Times New Roman" w:cs="Times New Roman"/>
+            <w:sz w:val="20"/>
+            <w:szCs w:val="20"/>
+            <w:lang w:val="en-GB"/>
+          </w:rPr>
+          <w:t>Key C</w:t>
+        </w:r>
+        <w:r>
+          <w:rPr>
+            <w:rFonts w:ascii="Times New Roman" w:hAnsi="Times New Roman" w:cs="Times New Roman"/>
+            <w:sz w:val="20"/>
+            <w:szCs w:val="20"/>
+            <w:lang w:val="en-GB"/>
+          </w:rPr>
+          <w:t>o</w:t>
+        </w:r>
+        <w:r>
+          <w:rPr>
+            <w:rFonts w:ascii="Times New Roman" w:hAnsi="Times New Roman" w:cs="Times New Roman"/>
+            <w:sz w:val="20"/>
+            <w:szCs w:val="20"/>
+            <w:lang w:val="en-GB"/>
+          </w:rPr>
+          <w:t>mponents</w:t>
+        </w:r>
+      </w:hyperlink>
+      <w:r>
+        <w:rPr>
+          <w:rFonts w:ascii="Times New Roman" w:hAnsi="Times New Roman" w:cs="Times New Roman"/>
+          <w:sz w:val="20"/>
+          <w:szCs w:val="20"/>
+          <w:lang w:val="en-GB"/>
+        </w:rPr>
+        <w:t>……………………………………...…………………………………...3</w:t>
+      </w:r>
+    </w:p>
+    <w:p>
+      <w:pPr>
+        <w:pStyle w:val="ListParagraph"/>
+        <w:numPr>
+          <w:ilvl w:val="1"/>
+          <w:numId w:val="4"/>
+        </w:numPr>
+        <w:spacing w:line="360" w:lineRule="auto"/>
+        <w:rPr>
+          <w:rFonts w:ascii="Times New Roman" w:hAnsi="Times New Roman" w:cs="Times New Roman"/>
+          <w:sz w:val="20"/>
+          <w:szCs w:val="20"/>
+          <w:lang w:val="en-GB"/>
+        </w:rPr>
+      </w:pPr>
+      <w:hyperlink w:anchor="Fritzing" w:history="1">
+        <w:r>
+          <w:rPr>
+            <w:rFonts w:ascii="Times New Roman" w:hAnsi="Times New Roman" w:cs="Times New Roman"/>
+            <w:sz w:val="20"/>
+            <w:szCs w:val="20"/>
+            <w:lang w:val="en-GB"/>
+          </w:rPr>
+          <w:t>Circuit Fritzing diagram</w:t>
+        </w:r>
+      </w:hyperlink>
+      <w:r>
+        <w:rPr>
+          <w:rFonts w:ascii="Times New Roman" w:hAnsi="Times New Roman" w:cs="Times New Roman"/>
+          <w:sz w:val="20"/>
+          <w:szCs w:val="20"/>
+          <w:lang w:val="en-GB"/>
+        </w:rPr>
+        <w:t>…………………………………………………………………...5</w:t>
+      </w:r>
+    </w:p>
+    <w:p>
+      <w:pPr>
+        <w:pStyle w:val="ListParagraph"/>
+        <w:spacing w:line="360" w:lineRule="auto"/>
+        <w:ind w:left="1080"/>
+        <w:rPr>
+          <w:rFonts w:ascii="Times New Roman" w:hAnsi="Times New Roman" w:cs="Times New Roman"/>
           <w:lang w:val="en-GB"/>
         </w:rPr>
       </w:pPr>
@@ -570,7 +694,7 @@
           <w:bCs/>
           <w:lang w:val="en-GB"/>
         </w:rPr>
-        <w:t>4</w:t>
+        <w:t>6</w:t>
       </w:r>
     </w:p>
     <w:p>
@@ -588,10 +712,12 @@
           <w:lang w:val="en-GB"/>
         </w:rPr>
       </w:pPr>
-      <w:hyperlink w:anchor="Data_Section" w:history="1">
+      <w:hyperlink w:anchor="Data_Gathering" w:history="1">
         <w:r>
           <w:rPr>
             <w:rFonts w:ascii="Times New Roman" w:hAnsi="Times New Roman" w:cs="Times New Roman"/>
+            <w:sz w:val="20"/>
+            <w:szCs w:val="20"/>
             <w:lang w:val="en-GB"/>
           </w:rPr>
           <w:t>Data</w:t>
@@ -599,6 +725,8 @@
         <w:r>
           <w:rPr>
             <w:rFonts w:ascii="Times New Roman" w:hAnsi="Times New Roman" w:cs="Times New Roman"/>
+            <w:sz w:val="20"/>
+            <w:szCs w:val="20"/>
             <w:lang w:val="en-GB"/>
           </w:rPr>
           <w:t xml:space="preserve"> </w:t>
@@ -606,9 +734,29 @@
         <w:r>
           <w:rPr>
             <w:rFonts w:ascii="Times New Roman" w:hAnsi="Times New Roman" w:cs="Times New Roman"/>
+            <w:sz w:val="20"/>
+            <w:szCs w:val="20"/>
             <w:lang w:val="en-GB"/>
           </w:rPr>
-          <w:t>gathering</w:t>
+          <w:t>ga</w:t>
+        </w:r>
+        <w:r>
+          <w:rPr>
+            <w:rFonts w:ascii="Times New Roman" w:hAnsi="Times New Roman" w:cs="Times New Roman"/>
+            <w:sz w:val="20"/>
+            <w:szCs w:val="20"/>
+            <w:lang w:val="en-GB"/>
+          </w:rPr>
+          <w:t>t</w:t>
+        </w:r>
+        <w:r>
+          <w:rPr>
+            <w:rFonts w:ascii="Times New Roman" w:hAnsi="Times New Roman" w:cs="Times New Roman"/>
+            <w:sz w:val="20"/>
+            <w:szCs w:val="20"/>
+            <w:lang w:val="en-GB"/>
+          </w:rPr>
+          <w:t>hering</w:t>
         </w:r>
       </w:hyperlink>
       <w:r>
@@ -636,7 +784,36 @@
           <w:szCs w:val="20"/>
           <w:lang w:val="en-GB"/>
         </w:rPr>
-        <w:t>…………………………………………………...………4</w:t>
+        <w:t>…………………………………………………...……</w:t>
+      </w:r>
+      <w:proofErr w:type="gramStart"/>
+      <w:r>
+        <w:rPr>
+          <w:rFonts w:ascii="Times New Roman" w:hAnsi="Times New Roman" w:cs="Times New Roman"/>
+          <w:sz w:val="20"/>
+          <w:szCs w:val="20"/>
+          <w:lang w:val="en-GB"/>
+        </w:rPr>
+        <w:t>…</w:t>
+      </w:r>
+      <w:r>
+        <w:rPr>
+          <w:rFonts w:ascii="Times New Roman" w:hAnsi="Times New Roman" w:cs="Times New Roman"/>
+          <w:sz w:val="20"/>
+          <w:szCs w:val="20"/>
+          <w:lang w:val="en-GB"/>
+        </w:rPr>
+        <w:t>..</w:t>
+      </w:r>
+      <w:proofErr w:type="gramEnd"/>
+      <w:r>
+        <w:rPr>
+          <w:rFonts w:ascii="Times New Roman" w:hAnsi="Times New Roman" w:cs="Times New Roman"/>
+          <w:sz w:val="20"/>
+          <w:szCs w:val="20"/>
+          <w:lang w:val="en-GB"/>
+        </w:rPr>
+        <w:t>6</w:t>
       </w:r>
     </w:p>
     <w:p>
@@ -654,6 +831,17 @@
           <w:lang w:val="en-GB"/>
         </w:rPr>
       </w:pPr>
+      <w:hyperlink w:anchor="Data_Storage" w:history="1">
+        <w:r>
+          <w:rPr>
+            <w:rFonts w:ascii="Times New Roman" w:hAnsi="Times New Roman" w:cs="Times New Roman"/>
+            <w:sz w:val="20"/>
+            <w:szCs w:val="20"/>
+            <w:lang w:val="en-GB"/>
+          </w:rPr>
+          <w:t>Data Storage</w:t>
+        </w:r>
+      </w:hyperlink>
       <w:r>
         <w:rPr>
           <w:rFonts w:ascii="Times New Roman" w:hAnsi="Times New Roman" w:cs="Times New Roman"/>
@@ -661,7 +849,7 @@
           <w:szCs w:val="20"/>
           <w:lang w:val="en-GB"/>
         </w:rPr>
-        <w:t>Data Storage………………………………………………………………………………</w:t>
+        <w:t>………………………………………………………………………………</w:t>
       </w:r>
       <w:r>
         <w:rPr>
@@ -699,7 +887,63 @@
           <w:szCs w:val="20"/>
           <w:lang w:val="en-GB"/>
         </w:rPr>
-        <w:t>4</w:t>
+        <w:t>6</w:t>
+      </w:r>
+    </w:p>
+    <w:p>
+      <w:pPr>
+        <w:pStyle w:val="ListParagraph"/>
+        <w:numPr>
+          <w:ilvl w:val="1"/>
+          <w:numId w:val="4"/>
+        </w:numPr>
+        <w:spacing w:line="360" w:lineRule="auto"/>
+        <w:rPr>
+          <w:rFonts w:ascii="Times New Roman" w:hAnsi="Times New Roman" w:cs="Times New Roman"/>
+          <w:sz w:val="20"/>
+          <w:szCs w:val="20"/>
+          <w:lang w:val="en-GB"/>
+        </w:rPr>
+      </w:pPr>
+      <w:hyperlink w:anchor="Data_Processing" w:history="1">
+        <w:r>
+          <w:rPr>
+            <w:rFonts w:ascii="Times New Roman" w:hAnsi="Times New Roman" w:cs="Times New Roman"/>
+            <w:sz w:val="20"/>
+            <w:szCs w:val="20"/>
+            <w:lang w:val="en-GB"/>
+          </w:rPr>
+          <w:t>Data Processing</w:t>
+        </w:r>
+      </w:hyperlink>
+      <w:r>
+        <w:rPr>
+          <w:rFonts w:ascii="Times New Roman" w:hAnsi="Times New Roman" w:cs="Times New Roman"/>
+          <w:sz w:val="20"/>
+          <w:szCs w:val="20"/>
+          <w:lang w:val="en-GB"/>
+        </w:rPr>
+        <w:t>…………………………………………………………………………………</w:t>
+      </w:r>
+      <w:proofErr w:type="gramStart"/>
+      <w:r>
+        <w:rPr>
+          <w:rFonts w:ascii="Times New Roman" w:hAnsi="Times New Roman" w:cs="Times New Roman"/>
+          <w:sz w:val="20"/>
+          <w:szCs w:val="20"/>
+          <w:lang w:val="en-GB"/>
+        </w:rPr>
+        <w:t>…..</w:t>
+      </w:r>
+      <w:proofErr w:type="gramEnd"/>
+      <w:r>
+        <w:rPr>
+          <w:rFonts w:ascii="Times New Roman" w:hAnsi="Times New Roman" w:cs="Times New Roman"/>
+          <w:sz w:val="20"/>
+          <w:szCs w:val="20"/>
+          <w:lang w:val="en-GB"/>
+        </w:rPr>
+        <w:t>7</w:t>
       </w:r>
     </w:p>
     <w:p>
@@ -735,7 +979,21 @@
             <w:b/>
             <w:bCs/>
           </w:rPr>
-          <w:t>SECURITY &amp; PRIVACY………………………………………………………………….</w:t>
+          <w:t>SECU</w:t>
+        </w:r>
+        <w:r>
+          <w:rPr>
+            <w:b/>
+            <w:bCs/>
+          </w:rPr>
+          <w:t>R</w:t>
+        </w:r>
+        <w:r>
+          <w:rPr>
+            <w:b/>
+            <w:bCs/>
+          </w:rPr>
+          <w:t>ITY &amp; PRIVACY………………………………………………………………….</w:t>
         </w:r>
       </w:hyperlink>
       <w:r>
@@ -753,7 +1011,16 @@
           <w:bCs/>
           <w:lang w:val="en-GB"/>
         </w:rPr>
-        <w:t xml:space="preserve"> 5</w:t>
+        <w:t xml:space="preserve"> </w:t>
+      </w:r>
+      <w:r>
+        <w:rPr>
+          <w:rFonts w:ascii="Times New Roman" w:hAnsi="Times New Roman" w:cs="Times New Roman"/>
+          <w:b/>
+          <w:bCs/>
+          <w:lang w:val="en-GB"/>
+        </w:rPr>
+        <w:t>8</w:t>
       </w:r>
     </w:p>
     <w:p>
@@ -779,8 +1046,41 @@
       <w:r>
         <w:t xml:space="preserve"> </w:t>
       </w:r>
-      <w:r>
-        <w:t>Device Security……………………………………………………………………………………………</w:t>
+      <w:hyperlink w:anchor="Physical_Security" w:history="1">
+        <w:r>
+          <w:rPr>
+            <w:rFonts w:ascii="Times New Roman" w:hAnsi="Times New Roman" w:cs="Times New Roman"/>
+            <w:sz w:val="20"/>
+            <w:szCs w:val="20"/>
+          </w:rPr>
+          <w:t>Physical</w:t>
+        </w:r>
+        <w:r>
+          <w:rPr>
+            <w:rFonts w:ascii="Times New Roman" w:hAnsi="Times New Roman" w:cs="Times New Roman"/>
+            <w:sz w:val="20"/>
+            <w:szCs w:val="20"/>
+          </w:rPr>
+          <w:t xml:space="preserve"> Security</w:t>
+        </w:r>
+      </w:hyperlink>
+      <w:r>
+        <w:t>………</w:t>
+      </w:r>
+      <w:r>
+        <w:t>….</w:t>
+      </w:r>
+      <w:r>
+        <w:t>………………………………………………………………………………</w:t>
+      </w:r>
+      <w:r>
+        <w:t>….</w:t>
+      </w:r>
+      <w:r>
+        <w:rPr>
+          <w:rFonts w:ascii="Times New Roman" w:hAnsi="Times New Roman" w:cs="Times New Roman"/>
+        </w:rPr>
+        <w:t>8</w:t>
       </w:r>
     </w:p>
     <w:p>
@@ -804,12 +1104,73 @@
         </w:rPr>
         <w:t xml:space="preserve">3.2 </w:t>
       </w:r>
-      <w:r>
-        <w:rPr>
-          <w:rFonts w:ascii="Times New Roman" w:hAnsi="Times New Roman" w:cs="Times New Roman"/>
-          <w:lang w:val="en-GB"/>
-        </w:rPr>
-        <w:t>Data security………………………………………………………………………………</w:t>
+      <w:hyperlink w:anchor="Data_Security" w:history="1">
+        <w:r>
+          <w:rPr>
+            <w:rFonts w:ascii="Times New Roman" w:hAnsi="Times New Roman" w:cs="Times New Roman"/>
+            <w:sz w:val="20"/>
+            <w:szCs w:val="20"/>
+            <w:lang w:val="en-GB"/>
+          </w:rPr>
+          <w:t>Data</w:t>
+        </w:r>
+        <w:r>
+          <w:rPr>
+            <w:rFonts w:ascii="Times New Roman" w:hAnsi="Times New Roman" w:cs="Times New Roman"/>
+            <w:sz w:val="20"/>
+            <w:szCs w:val="20"/>
+            <w:lang w:val="en-GB"/>
+          </w:rPr>
+          <w:t xml:space="preserve"> </w:t>
+        </w:r>
+        <w:r>
+          <w:rPr>
+            <w:rFonts w:ascii="Times New Roman" w:hAnsi="Times New Roman" w:cs="Times New Roman"/>
+            <w:sz w:val="20"/>
+            <w:szCs w:val="20"/>
+            <w:lang w:val="en-GB"/>
+          </w:rPr>
+          <w:t>se</w:t>
+        </w:r>
+        <w:r>
+          <w:rPr>
+            <w:rFonts w:ascii="Times New Roman" w:hAnsi="Times New Roman" w:cs="Times New Roman"/>
+            <w:sz w:val="20"/>
+            <w:szCs w:val="20"/>
+            <w:lang w:val="en-GB"/>
+          </w:rPr>
+          <w:t>c</w:t>
+        </w:r>
+        <w:r>
+          <w:rPr>
+            <w:rFonts w:ascii="Times New Roman" w:hAnsi="Times New Roman" w:cs="Times New Roman"/>
+            <w:sz w:val="20"/>
+            <w:szCs w:val="20"/>
+            <w:lang w:val="en-GB"/>
+          </w:rPr>
+          <w:t>urity</w:t>
+        </w:r>
+      </w:hyperlink>
+      <w:r>
+        <w:rPr>
+          <w:rFonts w:ascii="Times New Roman" w:hAnsi="Times New Roman" w:cs="Times New Roman"/>
+          <w:lang w:val="en-GB"/>
+        </w:rPr>
+        <w:t>………………………………………………………………………………</w:t>
+      </w:r>
+      <w:r>
+        <w:rPr>
+          <w:rFonts w:ascii="Times New Roman" w:hAnsi="Times New Roman" w:cs="Times New Roman"/>
+          <w:lang w:val="en-GB"/>
+        </w:rPr>
+        <w:t>...</w:t>
+      </w:r>
+      <w:r>
+        <w:rPr>
+          <w:rFonts w:ascii="Times New Roman" w:hAnsi="Times New Roman" w:cs="Times New Roman"/>
+          <w:lang w:val="en-GB"/>
+        </w:rPr>
+        <w:t>8</w:t>
       </w:r>
     </w:p>
     <w:p>
@@ -821,33 +1182,343 @@
         <w:spacing w:line="360" w:lineRule="auto"/>
         <w:rPr>
           <w:rFonts w:ascii="Times New Roman" w:hAnsi="Times New Roman" w:cs="Times New Roman"/>
-          <w:b/>
-          <w:bCs/>
-          <w:lang w:val="en-GB"/>
-        </w:rPr>
-      </w:pPr>
-      <w:r>
-        <w:rPr>
-          <w:rFonts w:ascii="Times New Roman" w:hAnsi="Times New Roman" w:cs="Times New Roman"/>
-          <w:b/>
-          <w:bCs/>
-          <w:lang w:val="en-GB"/>
-        </w:rPr>
-        <w:t xml:space="preserve">3.3 </w:t>
-      </w:r>
-      <w:r>
-        <w:rPr>
-          <w:rFonts w:ascii="Times New Roman" w:hAnsi="Times New Roman" w:cs="Times New Roman"/>
-          <w:lang w:val="en-GB"/>
-        </w:rPr>
-        <w:t>Data privacy</w:t>
-      </w:r>
+          <w:lang w:val="en-GB"/>
+        </w:rPr>
+      </w:pPr>
+      <w:r>
+        <w:rPr>
+          <w:rFonts w:ascii="Times New Roman" w:hAnsi="Times New Roman" w:cs="Times New Roman"/>
+          <w:lang w:val="en-GB"/>
+        </w:rPr>
+        <w:t xml:space="preserve">     </w:t>
+      </w:r>
+      <w:r>
+        <w:rPr>
+          <w:rFonts w:ascii="Times New Roman" w:hAnsi="Times New Roman" w:cs="Times New Roman"/>
+          <w:b/>
+          <w:bCs/>
+          <w:lang w:val="en-GB"/>
+        </w:rPr>
+        <w:t>3.2.1</w:t>
+      </w:r>
+      <w:r>
+        <w:rPr>
+          <w:rFonts w:ascii="Times New Roman" w:hAnsi="Times New Roman" w:cs="Times New Roman"/>
+          <w:b/>
+          <w:bCs/>
+          <w:lang w:val="en-GB"/>
+        </w:rPr>
+        <w:t xml:space="preserve"> </w:t>
+      </w:r>
+      <w:hyperlink w:anchor="Data_Encryption" w:history="1">
+        <w:r>
+          <w:rPr>
+            <w:rFonts w:ascii="Times New Roman" w:hAnsi="Times New Roman" w:cs="Times New Roman"/>
+            <w:sz w:val="20"/>
+            <w:szCs w:val="20"/>
+            <w:lang w:val="en-GB"/>
+          </w:rPr>
+          <w:t xml:space="preserve">Data </w:t>
+        </w:r>
+        <w:r>
+          <w:rPr>
+            <w:rFonts w:ascii="Times New Roman" w:hAnsi="Times New Roman" w:cs="Times New Roman"/>
+            <w:sz w:val="20"/>
+            <w:szCs w:val="20"/>
+            <w:lang w:val="en-GB"/>
+          </w:rPr>
+          <w:t>e</w:t>
+        </w:r>
+        <w:r>
+          <w:rPr>
+            <w:rFonts w:ascii="Times New Roman" w:hAnsi="Times New Roman" w:cs="Times New Roman"/>
+            <w:sz w:val="20"/>
+            <w:szCs w:val="20"/>
+            <w:lang w:val="en-GB"/>
+          </w:rPr>
+          <w:t>ncryption</w:t>
+        </w:r>
+      </w:hyperlink>
+      <w:r>
+        <w:rPr>
+          <w:rFonts w:ascii="Times New Roman" w:hAnsi="Times New Roman" w:cs="Times New Roman"/>
+          <w:lang w:val="en-GB"/>
+        </w:rPr>
+        <w:t>………………………………………………………………………...8</w:t>
+      </w:r>
+    </w:p>
+    <w:p>
+      <w:pPr>
+        <w:pStyle w:val="ListParagraph"/>
+        <w:tabs>
+          <w:tab w:val="left" w:pos="1830"/>
+        </w:tabs>
+        <w:spacing w:line="360" w:lineRule="auto"/>
+        <w:rPr>
+          <w:rFonts w:ascii="Times New Roman" w:hAnsi="Times New Roman" w:cs="Times New Roman"/>
+          <w:lang w:val="en-GB"/>
+        </w:rPr>
+      </w:pPr>
+      <w:r>
+        <w:rPr>
+          <w:rFonts w:ascii="Times New Roman" w:hAnsi="Times New Roman" w:cs="Times New Roman"/>
+          <w:lang w:val="en-GB"/>
+        </w:rPr>
+        <w:t xml:space="preserve">     </w:t>
+      </w:r>
+      <w:r>
+        <w:rPr>
+          <w:rFonts w:ascii="Times New Roman" w:hAnsi="Times New Roman" w:cs="Times New Roman"/>
+          <w:b/>
+          <w:bCs/>
+          <w:lang w:val="en-GB"/>
+        </w:rPr>
+        <w:t>3.2.2</w:t>
+      </w:r>
+      <w:r>
+        <w:rPr>
+          <w:rFonts w:ascii="Times New Roman" w:hAnsi="Times New Roman" w:cs="Times New Roman"/>
+          <w:lang w:val="en-GB"/>
+        </w:rPr>
+        <w:t xml:space="preserve"> </w:t>
+      </w:r>
+      <w:hyperlink w:anchor="Flask_Security" w:history="1">
+        <w:r>
+          <w:rPr>
+            <w:rFonts w:ascii="Times New Roman" w:hAnsi="Times New Roman" w:cs="Times New Roman"/>
+            <w:sz w:val="20"/>
+            <w:szCs w:val="20"/>
+            <w:lang w:val="en-GB"/>
+          </w:rPr>
+          <w:t>Flask A</w:t>
+        </w:r>
+        <w:r>
+          <w:rPr>
+            <w:rFonts w:ascii="Times New Roman" w:hAnsi="Times New Roman" w:cs="Times New Roman"/>
+            <w:sz w:val="20"/>
+            <w:szCs w:val="20"/>
+            <w:lang w:val="en-GB"/>
+          </w:rPr>
+          <w:t>p</w:t>
+        </w:r>
+        <w:r>
+          <w:rPr>
+            <w:rFonts w:ascii="Times New Roman" w:hAnsi="Times New Roman" w:cs="Times New Roman"/>
+            <w:sz w:val="20"/>
+            <w:szCs w:val="20"/>
+            <w:lang w:val="en-GB"/>
+          </w:rPr>
+          <w:t>pl</w:t>
+        </w:r>
+        <w:r>
+          <w:rPr>
+            <w:rFonts w:ascii="Times New Roman" w:hAnsi="Times New Roman" w:cs="Times New Roman"/>
+            <w:sz w:val="20"/>
+            <w:szCs w:val="20"/>
+            <w:lang w:val="en-GB"/>
+          </w:rPr>
+          <w:t>i</w:t>
+        </w:r>
+        <w:r>
+          <w:rPr>
+            <w:rFonts w:ascii="Times New Roman" w:hAnsi="Times New Roman" w:cs="Times New Roman"/>
+            <w:sz w:val="20"/>
+            <w:szCs w:val="20"/>
+            <w:lang w:val="en-GB"/>
+          </w:rPr>
+          <w:t>cation Security</w:t>
+        </w:r>
+      </w:hyperlink>
+      <w:r>
+        <w:rPr>
+          <w:rFonts w:ascii="Times New Roman" w:hAnsi="Times New Roman" w:cs="Times New Roman"/>
+          <w:lang w:val="en-GB"/>
+        </w:rPr>
+        <w:t>………………………………………………………………8</w:t>
+      </w:r>
+    </w:p>
+    <w:p>
+      <w:pPr>
+        <w:pStyle w:val="ListParagraph"/>
+        <w:tabs>
+          <w:tab w:val="left" w:pos="1830"/>
+        </w:tabs>
+        <w:spacing w:line="360" w:lineRule="auto"/>
+        <w:rPr>
+          <w:rFonts w:ascii="Times New Roman" w:hAnsi="Times New Roman" w:cs="Times New Roman"/>
+          <w:lang w:val="en-GB"/>
+        </w:rPr>
+      </w:pPr>
+      <w:r>
+        <w:rPr>
+          <w:rFonts w:ascii="Times New Roman" w:hAnsi="Times New Roman" w:cs="Times New Roman"/>
+          <w:b/>
+          <w:bCs/>
+          <w:lang w:val="en-GB"/>
+        </w:rPr>
+        <w:t xml:space="preserve">     3.2.3</w:t>
+      </w:r>
+      <w:r>
+        <w:rPr>
+          <w:rFonts w:ascii="Times New Roman" w:hAnsi="Times New Roman" w:cs="Times New Roman"/>
+          <w:lang w:val="en-GB"/>
+        </w:rPr>
+        <w:t xml:space="preserve"> </w:t>
+      </w:r>
+      <w:hyperlink w:anchor="Database_server" w:history="1">
+        <w:r>
+          <w:rPr>
+            <w:rFonts w:ascii="Times New Roman" w:hAnsi="Times New Roman" w:cs="Times New Roman"/>
+            <w:sz w:val="20"/>
+            <w:szCs w:val="20"/>
+            <w:lang w:val="en-GB"/>
+          </w:rPr>
+          <w:t>Database &amp;</w:t>
+        </w:r>
+        <w:r>
+          <w:rPr>
+            <w:rFonts w:ascii="Times New Roman" w:hAnsi="Times New Roman" w:cs="Times New Roman"/>
+            <w:sz w:val="20"/>
+            <w:szCs w:val="20"/>
+            <w:lang w:val="en-GB"/>
+          </w:rPr>
+          <w:t xml:space="preserve"> </w:t>
+        </w:r>
+        <w:r>
+          <w:rPr>
+            <w:rFonts w:ascii="Times New Roman" w:hAnsi="Times New Roman" w:cs="Times New Roman"/>
+            <w:sz w:val="20"/>
+            <w:szCs w:val="20"/>
+            <w:lang w:val="en-GB"/>
+          </w:rPr>
+          <w:t>Server Security</w:t>
+        </w:r>
+      </w:hyperlink>
+      <w:r>
+        <w:rPr>
+          <w:rFonts w:ascii="Times New Roman" w:hAnsi="Times New Roman" w:cs="Times New Roman"/>
+          <w:lang w:val="en-GB"/>
+        </w:rPr>
+        <w:t>…………………………………………………………</w:t>
+      </w:r>
+      <w:proofErr w:type="gramStart"/>
+      <w:r>
+        <w:rPr>
+          <w:rFonts w:ascii="Times New Roman" w:hAnsi="Times New Roman" w:cs="Times New Roman"/>
+          <w:lang w:val="en-GB"/>
+        </w:rPr>
+        <w:t>…..</w:t>
+      </w:r>
+      <w:proofErr w:type="gramEnd"/>
+      <w:r>
+        <w:rPr>
+          <w:rFonts w:ascii="Times New Roman" w:hAnsi="Times New Roman" w:cs="Times New Roman"/>
+          <w:lang w:val="en-GB"/>
+        </w:rPr>
+        <w:t>9</w:t>
+      </w:r>
+    </w:p>
+    <w:p>
+      <w:pPr>
+        <w:pStyle w:val="ListParagraph"/>
+        <w:tabs>
+          <w:tab w:val="left" w:pos="1830"/>
+        </w:tabs>
+        <w:spacing w:line="360" w:lineRule="auto"/>
+        <w:rPr>
+          <w:rFonts w:ascii="Times New Roman" w:hAnsi="Times New Roman" w:cs="Times New Roman"/>
+          <w:lang w:val="en-GB"/>
+        </w:rPr>
+      </w:pPr>
+      <w:r>
+        <w:rPr>
+          <w:rFonts w:ascii="Times New Roman" w:hAnsi="Times New Roman" w:cs="Times New Roman"/>
+          <w:b/>
+          <w:bCs/>
+          <w:lang w:val="en-GB"/>
+        </w:rPr>
+        <w:t>3.</w:t>
+      </w:r>
+      <w:r>
+        <w:rPr>
+          <w:rFonts w:ascii="Times New Roman" w:hAnsi="Times New Roman" w:cs="Times New Roman"/>
+          <w:b/>
+          <w:bCs/>
+        </w:rPr>
+        <w:t>3</w:t>
+      </w:r>
+      <w:r>
+        <w:rPr>
+          <w:rFonts w:ascii="Times New Roman" w:hAnsi="Times New Roman" w:cs="Times New Roman"/>
+          <w:sz w:val="20"/>
+          <w:szCs w:val="20"/>
+        </w:rPr>
+        <w:t xml:space="preserve"> </w:t>
+      </w:r>
+      <w:hyperlink w:anchor="Data_Privacy" w:history="1">
+        <w:r>
+          <w:rPr>
+            <w:rFonts w:ascii="Times New Roman" w:hAnsi="Times New Roman" w:cs="Times New Roman"/>
+            <w:sz w:val="20"/>
+            <w:szCs w:val="20"/>
+            <w:lang w:val="en-GB"/>
+          </w:rPr>
+          <w:t>Data privacy</w:t>
+        </w:r>
+      </w:hyperlink>
       <w:r>
         <w:rPr>
           <w:rFonts w:ascii="Times New Roman" w:hAnsi="Times New Roman" w:cs="Times New Roman"/>
           <w:lang w:val="en-GB"/>
         </w:rPr>
         <w:t>………………………………………………………………………………</w:t>
+      </w:r>
+      <w:r>
+        <w:rPr>
+          <w:rFonts w:ascii="Times New Roman" w:hAnsi="Times New Roman" w:cs="Times New Roman"/>
+          <w:lang w:val="en-GB"/>
+        </w:rPr>
+        <w:t>…9</w:t>
+      </w:r>
+    </w:p>
+    <w:p>
+      <w:pPr>
+        <w:pStyle w:val="ListParagraph"/>
+        <w:tabs>
+          <w:tab w:val="left" w:pos="1830"/>
+        </w:tabs>
+        <w:spacing w:line="360" w:lineRule="auto"/>
+        <w:rPr>
+          <w:rFonts w:ascii="Times New Roman" w:hAnsi="Times New Roman" w:cs="Times New Roman"/>
+          <w:lang w:val="en-GB"/>
+        </w:rPr>
+      </w:pPr>
+      <w:r>
+        <w:rPr>
+          <w:rFonts w:ascii="Times New Roman" w:hAnsi="Times New Roman" w:cs="Times New Roman"/>
+          <w:b/>
+          <w:bCs/>
+          <w:lang w:val="en-GB"/>
+        </w:rPr>
+        <w:t xml:space="preserve">     3.3.1 </w:t>
+      </w:r>
+      <w:hyperlink w:anchor="Data_Minimization" w:history="1">
+        <w:r>
+          <w:rPr>
+            <w:rFonts w:ascii="Times New Roman" w:hAnsi="Times New Roman" w:cs="Times New Roman"/>
+            <w:sz w:val="20"/>
+            <w:szCs w:val="20"/>
+            <w:lang w:val="en-GB"/>
+          </w:rPr>
+          <w:t>Data Minimization</w:t>
+        </w:r>
+      </w:hyperlink>
+      <w:r>
+        <w:rPr>
+          <w:rFonts w:ascii="Times New Roman" w:hAnsi="Times New Roman" w:cs="Times New Roman"/>
+          <w:lang w:val="en-GB"/>
+        </w:rPr>
+        <w:t>……………………………………………………………………...9</w:t>
       </w:r>
     </w:p>
     <w:p>
@@ -890,7 +1561,7 @@
             <w:b/>
             <w:bCs/>
           </w:rPr>
-          <w:t>…………………</w:t>
+          <w:t>………………</w:t>
         </w:r>
         <w:r>
           <w:rPr>
@@ -907,7 +1578,16 @@
           <w:bCs/>
           <w:lang w:val="en-GB"/>
         </w:rPr>
-        <w:t xml:space="preserve"> 6</w:t>
+        <w:t xml:space="preserve"> </w:t>
+      </w:r>
+      <w:r>
+        <w:rPr>
+          <w:rFonts w:ascii="Times New Roman" w:hAnsi="Times New Roman" w:cs="Times New Roman"/>
+          <w:b/>
+          <w:bCs/>
+          <w:lang w:val="en-GB"/>
+        </w:rPr>
+        <w:t>10</w:t>
       </w:r>
     </w:p>
     <w:p>
@@ -917,6 +1597,7 @@
           <w:ilvl w:val="1"/>
           <w:numId w:val="4"/>
         </w:numPr>
+        <w:spacing w:line="360" w:lineRule="auto"/>
         <w:rPr>
           <w:rFonts w:ascii="Times New Roman" w:hAnsi="Times New Roman" w:cs="Times New Roman"/>
           <w:sz w:val="20"/>
@@ -924,6 +1605,35 @@
           <w:lang w:val="en-GB"/>
         </w:rPr>
       </w:pPr>
+      <w:hyperlink w:anchor="Mock_UI" w:history="1">
+        <w:r>
+          <w:rPr>
+            <w:rFonts w:ascii="Times New Roman" w:hAnsi="Times New Roman" w:cs="Times New Roman"/>
+            <w:sz w:val="20"/>
+            <w:szCs w:val="20"/>
+            <w:lang w:val="en-GB"/>
+          </w:rPr>
+          <w:t>Mock-</w:t>
+        </w:r>
+        <w:r>
+          <w:rPr>
+            <w:rFonts w:ascii="Times New Roman" w:hAnsi="Times New Roman" w:cs="Times New Roman"/>
+            <w:sz w:val="20"/>
+            <w:szCs w:val="20"/>
+            <w:lang w:val="en-GB"/>
+          </w:rPr>
+          <w:t>u</w:t>
+        </w:r>
+        <w:r>
+          <w:rPr>
+            <w:rFonts w:ascii="Times New Roman" w:hAnsi="Times New Roman" w:cs="Times New Roman"/>
+            <w:sz w:val="20"/>
+            <w:szCs w:val="20"/>
+            <w:lang w:val="en-GB"/>
+          </w:rPr>
+          <w:t>p UI</w:t>
+        </w:r>
+      </w:hyperlink>
       <w:r>
         <w:rPr>
           <w:rFonts w:ascii="Times New Roman" w:hAnsi="Times New Roman" w:cs="Times New Roman"/>
@@ -931,7 +1641,7 @@
           <w:szCs w:val="20"/>
           <w:lang w:val="en-GB"/>
         </w:rPr>
-        <w:t>Mock-up UI</w:t>
+        <w:t xml:space="preserve"> ……………………………………………………………………………...………</w:t>
       </w:r>
       <w:r>
         <w:rPr>
@@ -940,19 +1650,513 @@
           <w:szCs w:val="20"/>
           <w:lang w:val="en-GB"/>
         </w:rPr>
-        <w:t xml:space="preserve"> ……………………………………………………………………………...……</w:t>
-      </w:r>
-      <w:proofErr w:type="gramStart"/>
-      <w:r>
+        <w:t>10</w:t>
+      </w:r>
+    </w:p>
+    <w:p>
+      <w:pPr>
+        <w:pStyle w:val="ListParagraph"/>
+        <w:numPr>
+          <w:ilvl w:val="2"/>
+          <w:numId w:val="4"/>
+        </w:numPr>
+        <w:spacing w:line="360" w:lineRule="auto"/>
         <w:rPr>
           <w:rFonts w:ascii="Times New Roman" w:hAnsi="Times New Roman" w:cs="Times New Roman"/>
           <w:sz w:val="20"/>
           <w:szCs w:val="20"/>
           <w:lang w:val="en-GB"/>
         </w:rPr>
+      </w:pPr>
+      <w:hyperlink w:anchor="Screen_1" w:history="1">
+        <w:r>
+          <w:rPr>
+            <w:rFonts w:ascii="Times New Roman" w:hAnsi="Times New Roman" w:cs="Times New Roman"/>
+            <w:sz w:val="20"/>
+            <w:szCs w:val="20"/>
+            <w:lang w:val="en-GB"/>
+          </w:rPr>
+          <w:t>Loading Screen</w:t>
+        </w:r>
+      </w:hyperlink>
+      <w:r>
+        <w:rPr>
+          <w:rFonts w:ascii="Times New Roman" w:hAnsi="Times New Roman" w:cs="Times New Roman"/>
+          <w:sz w:val="20"/>
+          <w:szCs w:val="20"/>
+          <w:lang w:val="en-GB"/>
+        </w:rPr>
+        <w:t>…………………………………………………………………………10</w:t>
+      </w:r>
+    </w:p>
+    <w:p>
+      <w:pPr>
+        <w:pStyle w:val="ListParagraph"/>
+        <w:numPr>
+          <w:ilvl w:val="2"/>
+          <w:numId w:val="4"/>
+        </w:numPr>
+        <w:spacing w:line="360" w:lineRule="auto"/>
+        <w:rPr>
+          <w:rFonts w:ascii="Times New Roman" w:hAnsi="Times New Roman" w:cs="Times New Roman"/>
+          <w:sz w:val="20"/>
+          <w:szCs w:val="20"/>
+          <w:lang w:val="en-GB"/>
+        </w:rPr>
+      </w:pPr>
+      <w:hyperlink w:anchor="Screen_2" w:history="1">
+        <w:r>
+          <w:rPr>
+            <w:rFonts w:ascii="Times New Roman" w:hAnsi="Times New Roman" w:cs="Times New Roman"/>
+            <w:sz w:val="20"/>
+            <w:szCs w:val="20"/>
+            <w:lang w:val="en-GB"/>
+          </w:rPr>
+          <w:t>Select</w:t>
+        </w:r>
+        <w:r>
+          <w:rPr>
+            <w:rFonts w:ascii="Times New Roman" w:hAnsi="Times New Roman" w:cs="Times New Roman"/>
+            <w:sz w:val="20"/>
+            <w:szCs w:val="20"/>
+            <w:lang w:val="en-GB"/>
+          </w:rPr>
+          <w:t xml:space="preserve"> </w:t>
+        </w:r>
+        <w:r>
+          <w:rPr>
+            <w:rFonts w:ascii="Times New Roman" w:hAnsi="Times New Roman" w:cs="Times New Roman"/>
+            <w:sz w:val="20"/>
+            <w:szCs w:val="20"/>
+            <w:lang w:val="en-GB"/>
+          </w:rPr>
+          <w:t>Node</w:t>
+        </w:r>
+      </w:hyperlink>
+      <w:r>
+        <w:rPr>
+          <w:rFonts w:ascii="Times New Roman" w:hAnsi="Times New Roman" w:cs="Times New Roman"/>
+          <w:sz w:val="20"/>
+          <w:szCs w:val="20"/>
+        </w:rPr>
+        <w:t>.</w:t>
+      </w:r>
+      <w:r>
+        <w:rPr>
+          <w:rFonts w:ascii="Times New Roman" w:hAnsi="Times New Roman" w:cs="Times New Roman"/>
+          <w:sz w:val="20"/>
+          <w:szCs w:val="20"/>
+          <w:lang w:val="en-GB"/>
+        </w:rPr>
+        <w:t>…………………………………………………………………………….1</w:t>
+      </w:r>
+      <w:r>
+        <w:rPr>
+          <w:rFonts w:ascii="Times New Roman" w:hAnsi="Times New Roman" w:cs="Times New Roman"/>
+          <w:sz w:val="20"/>
+          <w:szCs w:val="20"/>
+          <w:lang w:val="en-GB"/>
+        </w:rPr>
+        <w:t>1</w:t>
+      </w:r>
+    </w:p>
+    <w:p>
+      <w:pPr>
+        <w:pStyle w:val="ListParagraph"/>
+        <w:numPr>
+          <w:ilvl w:val="2"/>
+          <w:numId w:val="4"/>
+        </w:numPr>
+        <w:spacing w:line="360" w:lineRule="auto"/>
+        <w:rPr>
+          <w:rFonts w:ascii="Times New Roman" w:hAnsi="Times New Roman" w:cs="Times New Roman"/>
+          <w:sz w:val="20"/>
+          <w:szCs w:val="20"/>
+          <w:lang w:val="en-GB"/>
+        </w:rPr>
+      </w:pPr>
+      <w:hyperlink w:anchor="Screen_3" w:history="1">
+        <w:r>
+          <w:rPr>
+            <w:rFonts w:ascii="Times New Roman" w:hAnsi="Times New Roman" w:cs="Times New Roman"/>
+            <w:sz w:val="20"/>
+            <w:szCs w:val="20"/>
+            <w:lang w:val="en-GB"/>
+          </w:rPr>
+          <w:t>Individual Mode</w:t>
+        </w:r>
+      </w:hyperlink>
+      <w:r>
+        <w:rPr>
+          <w:rFonts w:ascii="Times New Roman" w:hAnsi="Times New Roman" w:cs="Times New Roman"/>
+          <w:sz w:val="20"/>
+          <w:szCs w:val="20"/>
+          <w:lang w:val="en-GB"/>
+        </w:rPr>
+        <w:t>………………………………………………………………………</w:t>
+      </w:r>
+      <w:r>
+        <w:rPr>
+          <w:rFonts w:ascii="Times New Roman" w:hAnsi="Times New Roman" w:cs="Times New Roman"/>
+          <w:sz w:val="20"/>
+          <w:szCs w:val="20"/>
+          <w:lang w:val="en-GB"/>
+        </w:rPr>
+        <w:t>...12</w:t>
+      </w:r>
+    </w:p>
+    <w:p>
+      <w:pPr>
+        <w:pStyle w:val="ListParagraph"/>
+        <w:numPr>
+          <w:ilvl w:val="2"/>
+          <w:numId w:val="4"/>
+        </w:numPr>
+        <w:spacing w:line="360" w:lineRule="auto"/>
+        <w:rPr>
+          <w:rFonts w:ascii="Times New Roman" w:hAnsi="Times New Roman" w:cs="Times New Roman"/>
+          <w:sz w:val="20"/>
+          <w:szCs w:val="20"/>
+          <w:lang w:val="en-GB"/>
+        </w:rPr>
+      </w:pPr>
+      <w:hyperlink w:anchor="Screen_4" w:history="1">
+        <w:r>
+          <w:rPr>
+            <w:rFonts w:ascii="Times New Roman" w:hAnsi="Times New Roman" w:cs="Times New Roman"/>
+            <w:sz w:val="20"/>
+            <w:szCs w:val="20"/>
+            <w:lang w:val="en-GB"/>
+          </w:rPr>
+          <w:t>Select Coffee Type</w:t>
+        </w:r>
+      </w:hyperlink>
+      <w:r>
+        <w:rPr>
+          <w:rFonts w:ascii="Times New Roman" w:hAnsi="Times New Roman" w:cs="Times New Roman"/>
+          <w:sz w:val="20"/>
+          <w:szCs w:val="20"/>
+          <w:lang w:val="en-GB"/>
+        </w:rPr>
+        <w:t>……………………………………………………………………</w:t>
+      </w:r>
+      <w:r>
+        <w:rPr>
+          <w:rFonts w:ascii="Times New Roman" w:hAnsi="Times New Roman" w:cs="Times New Roman"/>
+          <w:sz w:val="20"/>
+          <w:szCs w:val="20"/>
+          <w:lang w:val="en-GB"/>
+        </w:rPr>
+        <w:t>…13</w:t>
+      </w:r>
+    </w:p>
+    <w:p>
+      <w:pPr>
+        <w:pStyle w:val="ListParagraph"/>
+        <w:numPr>
+          <w:ilvl w:val="2"/>
+          <w:numId w:val="4"/>
+        </w:numPr>
+        <w:spacing w:line="360" w:lineRule="auto"/>
+        <w:rPr>
+          <w:rFonts w:ascii="Times New Roman" w:hAnsi="Times New Roman" w:cs="Times New Roman"/>
+          <w:sz w:val="20"/>
+          <w:szCs w:val="20"/>
+          <w:lang w:val="en-GB"/>
+        </w:rPr>
+      </w:pPr>
+      <w:hyperlink w:anchor="Screen_5" w:history="1">
+        <w:r>
+          <w:rPr>
+            <w:rFonts w:ascii="Times New Roman" w:hAnsi="Times New Roman" w:cs="Times New Roman"/>
+            <w:sz w:val="20"/>
+            <w:szCs w:val="20"/>
+            <w:lang w:val="en-GB"/>
+          </w:rPr>
+          <w:t>Barista Mo</w:t>
+        </w:r>
+        <w:r>
+          <w:rPr>
+            <w:rFonts w:ascii="Times New Roman" w:hAnsi="Times New Roman" w:cs="Times New Roman"/>
+            <w:sz w:val="20"/>
+            <w:szCs w:val="20"/>
+            <w:lang w:val="en-GB"/>
+          </w:rPr>
+          <w:t>d</w:t>
+        </w:r>
+        <w:r>
+          <w:rPr>
+            <w:rFonts w:ascii="Times New Roman" w:hAnsi="Times New Roman" w:cs="Times New Roman"/>
+            <w:sz w:val="20"/>
+            <w:szCs w:val="20"/>
+            <w:lang w:val="en-GB"/>
+          </w:rPr>
+          <w:t>e</w:t>
+        </w:r>
+      </w:hyperlink>
+      <w:r>
+        <w:rPr>
+          <w:rFonts w:ascii="Times New Roman" w:hAnsi="Times New Roman" w:cs="Times New Roman"/>
+          <w:sz w:val="20"/>
+          <w:szCs w:val="20"/>
+          <w:lang w:val="en-GB"/>
+        </w:rPr>
+        <w:t>………………………………………</w:t>
+      </w:r>
+      <w:r>
+        <w:rPr>
+          <w:rFonts w:ascii="Times New Roman" w:hAnsi="Times New Roman" w:cs="Times New Roman"/>
+          <w:sz w:val="20"/>
+          <w:szCs w:val="20"/>
+          <w:lang w:val="en-GB"/>
+        </w:rPr>
+        <w:t>…………………………………….</w:t>
+      </w:r>
+      <w:r>
+        <w:rPr>
+          <w:rFonts w:ascii="Times New Roman" w:hAnsi="Times New Roman" w:cs="Times New Roman"/>
+          <w:sz w:val="20"/>
+          <w:szCs w:val="20"/>
+          <w:lang w:val="en-GB"/>
+        </w:rPr>
+        <w:t>14</w:t>
+      </w:r>
+    </w:p>
+    <w:p>
+      <w:pPr>
+        <w:pStyle w:val="ListParagraph"/>
+        <w:numPr>
+          <w:ilvl w:val="2"/>
+          <w:numId w:val="4"/>
+        </w:numPr>
+        <w:spacing w:line="360" w:lineRule="auto"/>
+        <w:rPr>
+          <w:rFonts w:ascii="Times New Roman" w:hAnsi="Times New Roman" w:cs="Times New Roman"/>
+          <w:sz w:val="20"/>
+          <w:szCs w:val="20"/>
+          <w:lang w:val="en-GB"/>
+        </w:rPr>
+      </w:pPr>
+      <w:hyperlink w:anchor="Screen_6" w:history="1">
+        <w:r>
+          <w:rPr>
+            <w:rFonts w:ascii="Times New Roman" w:hAnsi="Times New Roman" w:cs="Times New Roman"/>
+            <w:sz w:val="20"/>
+            <w:szCs w:val="20"/>
+            <w:lang w:val="en-GB"/>
+          </w:rPr>
+          <w:t>Barista Controls</w:t>
+        </w:r>
+      </w:hyperlink>
+      <w:r>
+        <w:rPr>
+          <w:rFonts w:ascii="Times New Roman" w:hAnsi="Times New Roman" w:cs="Times New Roman"/>
+          <w:sz w:val="20"/>
+          <w:szCs w:val="20"/>
+          <w:lang w:val="en-GB"/>
+        </w:rPr>
+        <w:t>…………………………………………………………………………</w:t>
+      </w:r>
+      <w:r>
+        <w:rPr>
+          <w:rFonts w:ascii="Times New Roman" w:hAnsi="Times New Roman" w:cs="Times New Roman"/>
+          <w:sz w:val="20"/>
+          <w:szCs w:val="20"/>
+          <w:lang w:val="en-GB"/>
+        </w:rPr>
+        <w:t>.15</w:t>
+      </w:r>
+    </w:p>
+    <w:p>
+      <w:pPr>
+        <w:pStyle w:val="ListParagraph"/>
+        <w:numPr>
+          <w:ilvl w:val="2"/>
+          <w:numId w:val="4"/>
+        </w:numPr>
+        <w:spacing w:line="360" w:lineRule="auto"/>
+        <w:rPr>
+          <w:rFonts w:ascii="Times New Roman" w:hAnsi="Times New Roman" w:cs="Times New Roman"/>
+          <w:sz w:val="20"/>
+          <w:szCs w:val="20"/>
+          <w:lang w:val="en-GB"/>
+        </w:rPr>
+      </w:pPr>
+      <w:hyperlink w:anchor="Screen_7" w:history="1">
+        <w:r>
+          <w:rPr>
+            <w:rFonts w:ascii="Times New Roman" w:hAnsi="Times New Roman" w:cs="Times New Roman"/>
+            <w:sz w:val="20"/>
+            <w:szCs w:val="20"/>
+            <w:lang w:val="en-GB"/>
+          </w:rPr>
+          <w:t>Add a drink</w:t>
+        </w:r>
+      </w:hyperlink>
+      <w:r>
+        <w:rPr>
+          <w:rFonts w:ascii="Times New Roman" w:hAnsi="Times New Roman" w:cs="Times New Roman"/>
+          <w:sz w:val="20"/>
+          <w:szCs w:val="20"/>
+          <w:lang w:val="en-GB"/>
+        </w:rPr>
+        <w:t>………………………………………………………………………………</w:t>
+      </w:r>
+      <w:r>
+        <w:rPr>
+          <w:rFonts w:ascii="Times New Roman" w:hAnsi="Times New Roman" w:cs="Times New Roman"/>
+          <w:sz w:val="20"/>
+          <w:szCs w:val="20"/>
+          <w:lang w:val="en-GB"/>
+        </w:rPr>
+        <w:t>16</w:t>
+      </w:r>
+    </w:p>
+    <w:p>
+      <w:pPr>
+        <w:pStyle w:val="ListParagraph"/>
+        <w:numPr>
+          <w:ilvl w:val="2"/>
+          <w:numId w:val="4"/>
+        </w:numPr>
+        <w:spacing w:line="360" w:lineRule="auto"/>
+        <w:rPr>
+          <w:rFonts w:ascii="Times New Roman" w:hAnsi="Times New Roman" w:cs="Times New Roman"/>
+          <w:sz w:val="20"/>
+          <w:szCs w:val="20"/>
+          <w:lang w:val="en-GB"/>
+        </w:rPr>
+      </w:pPr>
+      <w:hyperlink w:anchor="Screen_8" w:history="1">
+        <w:r>
+          <w:rPr>
+            <w:rFonts w:ascii="Times New Roman" w:hAnsi="Times New Roman" w:cs="Times New Roman"/>
+            <w:sz w:val="20"/>
+            <w:szCs w:val="20"/>
+            <w:lang w:val="en-GB"/>
+          </w:rPr>
+          <w:t>Edit a drink</w:t>
+        </w:r>
+      </w:hyperlink>
+      <w:r>
+        <w:rPr>
+          <w:rFonts w:ascii="Times New Roman" w:hAnsi="Times New Roman" w:cs="Times New Roman"/>
+          <w:sz w:val="20"/>
+          <w:szCs w:val="20"/>
+          <w:lang w:val="en-GB"/>
+        </w:rPr>
+        <w:t>………………………………………………………………………………</w:t>
+      </w:r>
+      <w:r>
+        <w:rPr>
+          <w:rFonts w:ascii="Times New Roman" w:hAnsi="Times New Roman" w:cs="Times New Roman"/>
+          <w:sz w:val="20"/>
+          <w:szCs w:val="20"/>
+          <w:lang w:val="en-GB"/>
+        </w:rPr>
+        <w:t>17</w:t>
+      </w:r>
+    </w:p>
+    <w:p>
+      <w:pPr>
+        <w:pStyle w:val="ListParagraph"/>
+        <w:numPr>
+          <w:ilvl w:val="2"/>
+          <w:numId w:val="4"/>
+        </w:numPr>
+        <w:spacing w:line="360" w:lineRule="auto"/>
+        <w:rPr>
+          <w:rFonts w:ascii="Times New Roman" w:hAnsi="Times New Roman" w:cs="Times New Roman"/>
+          <w:sz w:val="20"/>
+          <w:szCs w:val="20"/>
+          <w:lang w:val="en-GB"/>
+        </w:rPr>
+      </w:pPr>
+      <w:hyperlink w:anchor="Screen_9" w:history="1">
+        <w:r>
+          <w:rPr>
+            <w:rFonts w:ascii="Times New Roman" w:hAnsi="Times New Roman" w:cs="Times New Roman"/>
+            <w:sz w:val="20"/>
+            <w:szCs w:val="20"/>
+            <w:lang w:val="en-GB"/>
+          </w:rPr>
+          <w:t>Remove a drink</w:t>
+        </w:r>
+      </w:hyperlink>
+      <w:r>
+        <w:rPr>
+          <w:rFonts w:ascii="Times New Roman" w:hAnsi="Times New Roman" w:cs="Times New Roman"/>
+          <w:sz w:val="20"/>
+          <w:szCs w:val="20"/>
+          <w:lang w:val="en-GB"/>
+        </w:rPr>
+        <w:t>………………………………………………………………………….</w:t>
+      </w:r>
+      <w:r>
+        <w:rPr>
+          <w:rFonts w:ascii="Times New Roman" w:hAnsi="Times New Roman" w:cs="Times New Roman"/>
+          <w:sz w:val="20"/>
+          <w:szCs w:val="20"/>
+          <w:lang w:val="en-GB"/>
+        </w:rPr>
+        <w:t>18</w:t>
+      </w:r>
+    </w:p>
+    <w:p>
+      <w:pPr>
+        <w:pStyle w:val="ListParagraph"/>
+        <w:numPr>
+          <w:ilvl w:val="2"/>
+          <w:numId w:val="4"/>
+        </w:numPr>
+        <w:spacing w:line="360" w:lineRule="auto"/>
+        <w:rPr>
+          <w:rFonts w:ascii="Times New Roman" w:hAnsi="Times New Roman" w:cs="Times New Roman"/>
+          <w:sz w:val="20"/>
+          <w:szCs w:val="20"/>
+          <w:lang w:val="en-GB"/>
+        </w:rPr>
+      </w:pPr>
+      <w:hyperlink w:anchor="Screen_10" w:history="1">
+        <w:r>
+          <w:rPr>
+            <w:rFonts w:ascii="Times New Roman" w:hAnsi="Times New Roman" w:cs="Times New Roman"/>
+            <w:sz w:val="20"/>
+            <w:szCs w:val="20"/>
+            <w:lang w:val="en-GB"/>
+          </w:rPr>
+          <w:t>Show all drinks</w:t>
+        </w:r>
+      </w:hyperlink>
+      <w:r>
+        <w:rPr>
+          <w:rFonts w:ascii="Times New Roman" w:hAnsi="Times New Roman" w:cs="Times New Roman"/>
+          <w:sz w:val="20"/>
+          <w:szCs w:val="20"/>
+          <w:lang w:val="en-GB"/>
+        </w:rPr>
+        <w:t>………………………………………………………………………</w:t>
+      </w:r>
+      <w:proofErr w:type="gramStart"/>
+      <w:r>
+        <w:rPr>
+          <w:rFonts w:ascii="Times New Roman" w:hAnsi="Times New Roman" w:cs="Times New Roman"/>
+          <w:sz w:val="20"/>
+          <w:szCs w:val="20"/>
+          <w:lang w:val="en-GB"/>
+        </w:rPr>
         <w:t>…..</w:t>
       </w:r>
       <w:proofErr w:type="gramEnd"/>
+      <w:r>
+        <w:rPr>
+          <w:rFonts w:ascii="Times New Roman" w:hAnsi="Times New Roman" w:cs="Times New Roman"/>
+          <w:sz w:val="20"/>
+          <w:szCs w:val="20"/>
+          <w:lang w:val="en-GB"/>
+        </w:rPr>
+        <w:t>19</w:t>
+      </w:r>
     </w:p>
     <w:p>
       <w:pPr>
@@ -961,6 +2165,7 @@
           <w:ilvl w:val="1"/>
           <w:numId w:val="4"/>
         </w:numPr>
+        <w:spacing w:line="360" w:lineRule="auto"/>
         <w:rPr>
           <w:rFonts w:ascii="Times New Roman" w:hAnsi="Times New Roman" w:cs="Times New Roman"/>
           <w:sz w:val="20"/>
@@ -968,6 +2173,35 @@
           <w:lang w:val="en-GB"/>
         </w:rPr>
       </w:pPr>
+      <w:hyperlink w:anchor="User_Connectivity" w:history="1">
+        <w:r>
+          <w:rPr>
+            <w:rFonts w:ascii="Times New Roman" w:hAnsi="Times New Roman" w:cs="Times New Roman"/>
+            <w:sz w:val="20"/>
+            <w:szCs w:val="20"/>
+            <w:lang w:val="en-GB"/>
+          </w:rPr>
+          <w:t>User</w:t>
+        </w:r>
+        <w:r>
+          <w:rPr>
+            <w:rFonts w:ascii="Times New Roman" w:hAnsi="Times New Roman" w:cs="Times New Roman"/>
+            <w:sz w:val="20"/>
+            <w:szCs w:val="20"/>
+            <w:lang w:val="en-GB"/>
+          </w:rPr>
+          <w:t xml:space="preserve"> </w:t>
+        </w:r>
+        <w:r>
+          <w:rPr>
+            <w:rFonts w:ascii="Times New Roman" w:hAnsi="Times New Roman" w:cs="Times New Roman"/>
+            <w:sz w:val="20"/>
+            <w:szCs w:val="20"/>
+            <w:lang w:val="en-GB"/>
+          </w:rPr>
+          <w:t>Connectivity</w:t>
+        </w:r>
+      </w:hyperlink>
       <w:r>
         <w:rPr>
           <w:rFonts w:ascii="Times New Roman" w:hAnsi="Times New Roman" w:cs="Times New Roman"/>
@@ -975,7 +2209,34 @@
           <w:szCs w:val="20"/>
           <w:lang w:val="en-GB"/>
         </w:rPr>
-        <w:t>User Connectivity………………………………………………………………………………….</w:t>
+        <w:t>………………………………………………………………………………</w:t>
+      </w:r>
+      <w:r>
+        <w:rPr>
+          <w:rFonts w:ascii="Times New Roman" w:hAnsi="Times New Roman" w:cs="Times New Roman"/>
+          <w:sz w:val="20"/>
+          <w:szCs w:val="20"/>
+          <w:lang w:val="en-GB"/>
+        </w:rPr>
+        <w:t>…</w:t>
+      </w:r>
+      <w:r>
+        <w:rPr>
+          <w:rFonts w:ascii="Times New Roman" w:hAnsi="Times New Roman" w:cs="Times New Roman"/>
+          <w:sz w:val="20"/>
+          <w:szCs w:val="20"/>
+          <w:lang w:val="en-GB"/>
+        </w:rPr>
+        <w:t>.</w:t>
+      </w:r>
+      <w:r>
+        <w:rPr>
+          <w:rFonts w:ascii="Times New Roman" w:hAnsi="Times New Roman" w:cs="Times New Roman"/>
+          <w:sz w:val="20"/>
+          <w:szCs w:val="20"/>
+          <w:lang w:val="en-GB"/>
+        </w:rPr>
+        <w:t>20</w:t>
       </w:r>
     </w:p>
     <w:p>
@@ -985,6 +2246,7 @@
           <w:ilvl w:val="1"/>
           <w:numId w:val="4"/>
         </w:numPr>
+        <w:spacing w:line="360" w:lineRule="auto"/>
         <w:rPr>
           <w:rFonts w:ascii="Times New Roman" w:hAnsi="Times New Roman" w:cs="Times New Roman"/>
           <w:sz w:val="20"/>
@@ -992,6 +2254,35 @@
           <w:lang w:val="en-GB"/>
         </w:rPr>
       </w:pPr>
+      <w:hyperlink w:anchor="Testing_UI" w:history="1">
+        <w:r>
+          <w:rPr>
+            <w:rFonts w:ascii="Times New Roman" w:hAnsi="Times New Roman" w:cs="Times New Roman"/>
+            <w:sz w:val="20"/>
+            <w:szCs w:val="20"/>
+            <w:lang w:val="en-GB"/>
+          </w:rPr>
+          <w:t>Testin</w:t>
+        </w:r>
+        <w:r>
+          <w:rPr>
+            <w:rFonts w:ascii="Times New Roman" w:hAnsi="Times New Roman" w:cs="Times New Roman"/>
+            <w:sz w:val="20"/>
+            <w:szCs w:val="20"/>
+            <w:lang w:val="en-GB"/>
+          </w:rPr>
+          <w:t>g</w:t>
+        </w:r>
+        <w:r>
+          <w:rPr>
+            <w:rFonts w:ascii="Times New Roman" w:hAnsi="Times New Roman" w:cs="Times New Roman"/>
+            <w:sz w:val="20"/>
+            <w:szCs w:val="20"/>
+            <w:lang w:val="en-GB"/>
+          </w:rPr>
+          <w:t xml:space="preserve"> the UI</w:t>
+        </w:r>
+      </w:hyperlink>
       <w:r>
         <w:rPr>
           <w:rFonts w:ascii="Times New Roman" w:hAnsi="Times New Roman" w:cs="Times New Roman"/>
@@ -999,7 +2290,16 @@
           <w:szCs w:val="20"/>
           <w:lang w:val="en-GB"/>
         </w:rPr>
-        <w:t>Testing the UI ……………………………………………………………………………...………</w:t>
+        <w:t>……………………………………………………………………………</w:t>
+      </w:r>
+      <w:r>
+        <w:rPr>
+          <w:rFonts w:ascii="Times New Roman" w:hAnsi="Times New Roman" w:cs="Times New Roman"/>
+          <w:sz w:val="20"/>
+          <w:szCs w:val="20"/>
+          <w:lang w:val="en-GB"/>
+        </w:rPr>
+        <w:t>………...20</w:t>
       </w:r>
     </w:p>
     <w:p>
@@ -1029,6 +2329,18 @@
     </w:p>
     <w:p>
       <w:pPr>
+        <w:rPr>
+          <w:rFonts w:ascii="Times New Roman" w:hAnsi="Times New Roman" w:cs="Times New Roman"/>
+          <w:b/>
+          <w:bCs/>
+          <w:sz w:val="28"/>
+          <w:szCs w:val="28"/>
+          <w:lang w:val="en-GB"/>
+        </w:rPr>
+      </w:pPr>
+    </w:p>
+    <w:p>
+      <w:pPr>
         <w:jc w:val="center"/>
         <w:rPr>
           <w:rFonts w:ascii="Times New Roman" w:hAnsi="Times New Roman" w:cs="Times New Roman"/>
@@ -1039,175 +2351,7 @@
           <w:lang w:val="en-GB"/>
         </w:rPr>
       </w:pPr>
-    </w:p>
-    <w:p>
-      <w:pPr>
-        <w:jc w:val="center"/>
-        <w:rPr>
-          <w:rFonts w:ascii="Times New Roman" w:hAnsi="Times New Roman" w:cs="Times New Roman"/>
-          <w:b/>
-          <w:bCs/>
-          <w:sz w:val="28"/>
-          <w:szCs w:val="28"/>
-          <w:lang w:val="en-GB"/>
-        </w:rPr>
-      </w:pPr>
-    </w:p>
-    <w:p>
-      <w:pPr>
-        <w:jc w:val="center"/>
-        <w:rPr>
-          <w:rFonts w:ascii="Times New Roman" w:hAnsi="Times New Roman" w:cs="Times New Roman"/>
-          <w:b/>
-          <w:bCs/>
-          <w:sz w:val="28"/>
-          <w:szCs w:val="28"/>
-          <w:lang w:val="en-GB"/>
-        </w:rPr>
-      </w:pPr>
-    </w:p>
-    <w:p>
-      <w:pPr>
-        <w:jc w:val="center"/>
-        <w:rPr>
-          <w:rFonts w:ascii="Times New Roman" w:hAnsi="Times New Roman" w:cs="Times New Roman"/>
-          <w:b/>
-          <w:bCs/>
-          <w:sz w:val="28"/>
-          <w:szCs w:val="28"/>
-          <w:lang w:val="en-GB"/>
-        </w:rPr>
-      </w:pPr>
-    </w:p>
-    <w:p>
-      <w:pPr>
-        <w:jc w:val="center"/>
-        <w:rPr>
-          <w:rFonts w:ascii="Times New Roman" w:hAnsi="Times New Roman" w:cs="Times New Roman"/>
-          <w:b/>
-          <w:bCs/>
-          <w:sz w:val="28"/>
-          <w:szCs w:val="28"/>
-          <w:lang w:val="en-GB"/>
-        </w:rPr>
-      </w:pPr>
-    </w:p>
-    <w:p>
-      <w:pPr>
-        <w:jc w:val="center"/>
-        <w:rPr>
-          <w:rFonts w:ascii="Times New Roman" w:hAnsi="Times New Roman" w:cs="Times New Roman"/>
-          <w:b/>
-          <w:bCs/>
-          <w:sz w:val="28"/>
-          <w:szCs w:val="28"/>
-          <w:lang w:val="en-GB"/>
-        </w:rPr>
-      </w:pPr>
-    </w:p>
-    <w:p>
-      <w:pPr>
-        <w:jc w:val="center"/>
-        <w:rPr>
-          <w:rFonts w:ascii="Times New Roman" w:hAnsi="Times New Roman" w:cs="Times New Roman"/>
-          <w:b/>
-          <w:bCs/>
-          <w:sz w:val="28"/>
-          <w:szCs w:val="28"/>
-          <w:lang w:val="en-GB"/>
-        </w:rPr>
-      </w:pPr>
-    </w:p>
-    <w:p>
-      <w:pPr>
-        <w:jc w:val="center"/>
-        <w:rPr>
-          <w:rFonts w:ascii="Times New Roman" w:hAnsi="Times New Roman" w:cs="Times New Roman"/>
-          <w:b/>
-          <w:bCs/>
-          <w:sz w:val="28"/>
-          <w:szCs w:val="28"/>
-          <w:lang w:val="en-GB"/>
-        </w:rPr>
-      </w:pPr>
-    </w:p>
-    <w:p>
-      <w:pPr>
-        <w:jc w:val="center"/>
-        <w:rPr>
-          <w:rFonts w:ascii="Times New Roman" w:hAnsi="Times New Roman" w:cs="Times New Roman"/>
-          <w:b/>
-          <w:bCs/>
-          <w:sz w:val="28"/>
-          <w:szCs w:val="28"/>
-          <w:lang w:val="en-GB"/>
-        </w:rPr>
-      </w:pPr>
-    </w:p>
-    <w:p>
-      <w:pPr>
-        <w:jc w:val="center"/>
-        <w:rPr>
-          <w:rFonts w:ascii="Times New Roman" w:hAnsi="Times New Roman" w:cs="Times New Roman"/>
-          <w:b/>
-          <w:bCs/>
-          <w:sz w:val="28"/>
-          <w:szCs w:val="28"/>
-          <w:lang w:val="en-GB"/>
-        </w:rPr>
-      </w:pPr>
-    </w:p>
-    <w:p>
-      <w:pPr>
-        <w:jc w:val="center"/>
-        <w:rPr>
-          <w:rFonts w:ascii="Times New Roman" w:hAnsi="Times New Roman" w:cs="Times New Roman"/>
-          <w:b/>
-          <w:bCs/>
-          <w:sz w:val="28"/>
-          <w:szCs w:val="28"/>
-          <w:lang w:val="en-GB"/>
-        </w:rPr>
-      </w:pPr>
-    </w:p>
-    <w:p>
-      <w:pPr>
-        <w:jc w:val="center"/>
-        <w:rPr>
-          <w:rFonts w:ascii="Times New Roman" w:hAnsi="Times New Roman" w:cs="Times New Roman"/>
-          <w:b/>
-          <w:bCs/>
-          <w:sz w:val="28"/>
-          <w:szCs w:val="28"/>
-          <w:lang w:val="en-GB"/>
-        </w:rPr>
-      </w:pPr>
-    </w:p>
-    <w:p>
-      <w:pPr>
-        <w:rPr>
-          <w:rFonts w:ascii="Times New Roman" w:hAnsi="Times New Roman" w:cs="Times New Roman"/>
-          <w:b/>
-          <w:bCs/>
-          <w:sz w:val="28"/>
-          <w:szCs w:val="28"/>
-          <w:lang w:val="en-GB"/>
-        </w:rPr>
-      </w:pPr>
       <w:bookmarkStart w:id="0" w:name="Hardware_Section"/>
-    </w:p>
-    <w:p>
-      <w:pPr>
-        <w:jc w:val="center"/>
-        <w:rPr>
-          <w:rFonts w:ascii="Times New Roman" w:hAnsi="Times New Roman" w:cs="Times New Roman"/>
-          <w:b/>
-          <w:bCs/>
-          <w:sz w:val="28"/>
-          <w:szCs w:val="28"/>
-          <w:lang w:val="en-GB"/>
-        </w:rPr>
-      </w:pPr>
       <w:r>
         <w:rPr>
           <w:rFonts w:ascii="Times New Roman" w:hAnsi="Times New Roman" w:cs="Times New Roman"/>
@@ -1307,16 +2451,29 @@
           <w:lang w:val="en-GB"/>
         </w:rPr>
       </w:pPr>
-      <w:r>
-        <w:rPr>
-          <w:rFonts w:ascii="Times New Roman" w:hAnsi="Times New Roman" w:cs="Times New Roman"/>
-          <w:b/>
-          <w:bCs/>
-          <w:sz w:val="24"/>
-          <w:szCs w:val="24"/>
-          <w:lang w:val="en-GB"/>
-        </w:rPr>
-        <w:t xml:space="preserve">Key Components: </w:t>
+      <w:bookmarkStart w:id="1" w:name="Key_Components"/>
+      <w:r>
+        <w:rPr>
+          <w:rFonts w:ascii="Times New Roman" w:hAnsi="Times New Roman" w:cs="Times New Roman"/>
+          <w:b/>
+          <w:bCs/>
+          <w:sz w:val="24"/>
+          <w:szCs w:val="24"/>
+          <w:lang w:val="en-GB"/>
+        </w:rPr>
+        <w:t>Key Components</w:t>
+      </w:r>
+      <w:bookmarkEnd w:id="1"/>
+      <w:r>
+        <w:rPr>
+          <w:rFonts w:ascii="Times New Roman" w:hAnsi="Times New Roman" w:cs="Times New Roman"/>
+          <w:b/>
+          <w:bCs/>
+          <w:sz w:val="24"/>
+          <w:szCs w:val="24"/>
+          <w:lang w:val="en-GB"/>
+        </w:rPr>
+        <w:t xml:space="preserve">: </w:t>
       </w:r>
     </w:p>
     <w:p>
@@ -1815,6 +2972,7 @@
           <w:lang w:val="en-GB"/>
         </w:rPr>
       </w:pPr>
+      <w:bookmarkStart w:id="2" w:name="Fritzing"/>
       <w:r>
         <w:rPr>
           <w:rFonts w:ascii="Times New Roman" w:hAnsi="Times New Roman" w:cs="Times New Roman"/>
@@ -1825,8 +2983,8 @@
         <w:lastRenderedPageBreak/>
         <w:t>Circuit Diagram using Fritzing</w:t>
       </w:r>
-      <w:bookmarkStart w:id="1" w:name="Data_Section"/>
-    </w:p>
+    </w:p>
+    <w:bookmarkEnd w:id="2"/>
     <w:p>
       <w:pPr>
         <w:jc w:val="center"/>
@@ -2046,6 +3204,7 @@
           <w:lang w:val="en-GB"/>
         </w:rPr>
       </w:pPr>
+      <w:bookmarkStart w:id="3" w:name="Data_Section"/>
       <w:r>
         <w:rPr>
           <w:rFonts w:ascii="Times New Roman" w:hAnsi="Times New Roman" w:cs="Times New Roman"/>
@@ -2070,7 +3229,20 @@
         <w:t xml:space="preserve">– Jamie </w:t>
       </w:r>
     </w:p>
-    <w:bookmarkEnd w:id="1"/>
+    <w:bookmarkEnd w:id="3"/>
+    <w:p>
+      <w:pPr>
+        <w:jc w:val="center"/>
+        <w:rPr>
+          <w:rFonts w:ascii="Times New Roman" w:hAnsi="Times New Roman" w:cs="Times New Roman"/>
+          <w:b/>
+          <w:bCs/>
+          <w:sz w:val="28"/>
+          <w:szCs w:val="28"/>
+          <w:lang w:val="en-GB"/>
+        </w:rPr>
+      </w:pPr>
+    </w:p>
     <w:p>
       <w:pPr>
         <w:rPr>
@@ -2083,6 +3255,7 @@
           <w:lang w:val="en-GB"/>
         </w:rPr>
       </w:pPr>
+      <w:bookmarkStart w:id="4" w:name="Data_Gathering"/>
       <w:r>
         <w:rPr>
           <w:rFonts w:ascii="Times New Roman" w:hAnsi="Times New Roman" w:cs="Times New Roman"/>
@@ -2108,6 +3281,7 @@
         <w:t xml:space="preserve">Data gathering </w:t>
       </w:r>
     </w:p>
+    <w:bookmarkEnd w:id="4"/>
     <w:p>
       <w:pPr>
         <w:spacing w:line="360" w:lineRule="auto"/>
@@ -2260,7 +3434,27 @@
           <w:szCs w:val="24"/>
           <w:lang w:val="en-GB"/>
         </w:rPr>
-        <w:t xml:space="preserve"> and update the previous data. Using PubNub </w:t>
+        <w:t xml:space="preserve"> and update the previous data. Using </w:t>
+      </w:r>
+      <w:proofErr w:type="spellStart"/>
+      <w:r>
+        <w:rPr>
+          <w:rFonts w:ascii="Times New Roman" w:hAnsi="Times New Roman" w:cs="Times New Roman"/>
+          <w:sz w:val="24"/>
+          <w:szCs w:val="24"/>
+          <w:lang w:val="en-GB"/>
+        </w:rPr>
+        <w:t>PubNub</w:t>
+      </w:r>
+      <w:proofErr w:type="spellEnd"/>
+      <w:r>
+        <w:rPr>
+          <w:rFonts w:ascii="Times New Roman" w:hAnsi="Times New Roman" w:cs="Times New Roman"/>
+          <w:sz w:val="24"/>
+          <w:szCs w:val="24"/>
+          <w:lang w:val="en-GB"/>
+        </w:rPr>
+        <w:t xml:space="preserve"> </w:t>
       </w:r>
       <w:r>
         <w:rPr>
@@ -2314,7 +3508,27 @@
           <w:szCs w:val="24"/>
           <w:lang w:val="en-GB"/>
         </w:rPr>
-        <w:t>The data will be stored on a schemaless database. For this project we will be using MongoDB.</w:t>
+        <w:t xml:space="preserve">The data will be stored on a </w:t>
+      </w:r>
+      <w:proofErr w:type="spellStart"/>
+      <w:r>
+        <w:rPr>
+          <w:rFonts w:ascii="Times New Roman" w:hAnsi="Times New Roman" w:cs="Times New Roman"/>
+          <w:sz w:val="24"/>
+          <w:szCs w:val="24"/>
+          <w:lang w:val="en-GB"/>
+        </w:rPr>
+        <w:t>schemaless</w:t>
+      </w:r>
+      <w:proofErr w:type="spellEnd"/>
+      <w:r>
+        <w:rPr>
+          <w:rFonts w:ascii="Times New Roman" w:hAnsi="Times New Roman" w:cs="Times New Roman"/>
+          <w:sz w:val="24"/>
+          <w:szCs w:val="24"/>
+          <w:lang w:val="en-GB"/>
+        </w:rPr>
+        <w:t xml:space="preserve"> database. For this project we will be using MongoDB.</w:t>
       </w:r>
       <w:r>
         <w:rPr>
@@ -2383,6 +3597,7 @@
           <w:lang w:val="en-GB"/>
         </w:rPr>
       </w:pPr>
+      <w:bookmarkStart w:id="5" w:name="Data_Storage"/>
       <w:r>
         <w:rPr>
           <w:rFonts w:ascii="Times New Roman" w:hAnsi="Times New Roman" w:cs="Times New Roman"/>
@@ -2444,24 +3659,45 @@
         <w:t xml:space="preserve"> </w:t>
       </w:r>
     </w:p>
-    <w:p>
-      <w:pPr>
-        <w:spacing w:line="360" w:lineRule="auto"/>
-        <w:rPr>
-          <w:rFonts w:ascii="Times New Roman" w:hAnsi="Times New Roman" w:cs="Times New Roman"/>
-          <w:sz w:val="24"/>
-          <w:szCs w:val="24"/>
-          <w:lang w:val="en-GB"/>
-        </w:rPr>
-      </w:pPr>
-      <w:r>
-        <w:rPr>
-          <w:rFonts w:ascii="Times New Roman" w:hAnsi="Times New Roman" w:cs="Times New Roman"/>
-          <w:sz w:val="24"/>
-          <w:szCs w:val="24"/>
-          <w:lang w:val="en-GB"/>
-        </w:rPr>
-        <w:t xml:space="preserve">For this project we will be using MongoDB as our schemaless database. </w:t>
+    <w:bookmarkEnd w:id="5"/>
+    <w:p>
+      <w:pPr>
+        <w:spacing w:line="360" w:lineRule="auto"/>
+        <w:rPr>
+          <w:rFonts w:ascii="Times New Roman" w:hAnsi="Times New Roman" w:cs="Times New Roman"/>
+          <w:sz w:val="24"/>
+          <w:szCs w:val="24"/>
+          <w:lang w:val="en-GB"/>
+        </w:rPr>
+      </w:pPr>
+      <w:r>
+        <w:rPr>
+          <w:rFonts w:ascii="Times New Roman" w:hAnsi="Times New Roman" w:cs="Times New Roman"/>
+          <w:sz w:val="24"/>
+          <w:szCs w:val="24"/>
+          <w:lang w:val="en-GB"/>
+        </w:rPr>
+        <w:t xml:space="preserve">For this project we will be using MongoDB as our </w:t>
+      </w:r>
+      <w:proofErr w:type="spellStart"/>
+      <w:r>
+        <w:rPr>
+          <w:rFonts w:ascii="Times New Roman" w:hAnsi="Times New Roman" w:cs="Times New Roman"/>
+          <w:sz w:val="24"/>
+          <w:szCs w:val="24"/>
+          <w:lang w:val="en-GB"/>
+        </w:rPr>
+        <w:t>schemaless</w:t>
+      </w:r>
+      <w:proofErr w:type="spellEnd"/>
+      <w:r>
+        <w:rPr>
+          <w:rFonts w:ascii="Times New Roman" w:hAnsi="Times New Roman" w:cs="Times New Roman"/>
+          <w:sz w:val="24"/>
+          <w:szCs w:val="24"/>
+          <w:lang w:val="en-GB"/>
+        </w:rPr>
+        <w:t xml:space="preserve"> database. </w:t>
       </w:r>
       <w:proofErr w:type="gramStart"/>
       <w:r>
@@ -2490,19 +3726,206 @@
           <w:szCs w:val="24"/>
           <w:lang w:val="en-GB"/>
         </w:rPr>
-        <w:t xml:space="preserve"> A sample drink dataset will be loaded into the database that will provide us with different drink types. We can drop all redundant columns from this dataset for our project. The drink names will be stored in a “Drink Name column”. We will create a minimum temperature and a maximum temperature column and store the individual values in here. We will have a drink-type column that will store whether the drink is tea or coffee. Using MongoDB Compass, we can filter for duplicates in coffee types and remove them. We will need an alert column that will store values of the different alerts the server can call from the database to output to the user on the front end. Our final column for the database will be a temperature type column where we store whether the drink is a hot or an iced drink. To connect the database to the server we will utilise flask with MongoDB Atlas using the pymongo library. We can then run queries in our flask app such as sending a notification to the user when their drink is getting too cold.</w:t>
-      </w:r>
-    </w:p>
-    <w:p>
-      <w:pPr>
-        <w:spacing w:line="360" w:lineRule="auto"/>
-        <w:rPr>
-          <w:rFonts w:ascii="Times New Roman" w:hAnsi="Times New Roman" w:cs="Times New Roman"/>
-          <w:sz w:val="24"/>
-          <w:szCs w:val="24"/>
-          <w:lang w:val="en-GB"/>
-        </w:rPr>
-      </w:pPr>
+        <w:t xml:space="preserve"> A sample drink dataset will be loaded into the database that will provide us with different drink types. We can drop all redundant columns from this dataset for our project. The drink names will be stored in a “Drink Name column”. We will create a minimum temperature and a maximum temperature column and store the individual values in here. We will have a drink-type column that will store whether the drink is tea or coffee. Using MongoDB Compass, we can filter for duplicates in coffee types and remove them. We will need an alert column that will store values of the different alerts the server can call from the database to output to the user on the front end. Our final column for the database will be a temperature type column where we store whether the drink is a hot or an iced drink. To connect the database to the server we will utilise flask with MongoDB Atlas using the </w:t>
+      </w:r>
+      <w:proofErr w:type="spellStart"/>
+      <w:r>
+        <w:rPr>
+          <w:rFonts w:ascii="Times New Roman" w:hAnsi="Times New Roman" w:cs="Times New Roman"/>
+          <w:sz w:val="24"/>
+          <w:szCs w:val="24"/>
+          <w:lang w:val="en-GB"/>
+        </w:rPr>
+        <w:t>pymongo</w:t>
+      </w:r>
+      <w:proofErr w:type="spellEnd"/>
+      <w:r>
+        <w:rPr>
+          <w:rFonts w:ascii="Times New Roman" w:hAnsi="Times New Roman" w:cs="Times New Roman"/>
+          <w:sz w:val="24"/>
+          <w:szCs w:val="24"/>
+          <w:lang w:val="en-GB"/>
+        </w:rPr>
+        <w:t xml:space="preserve"> library. We can then run queries in our flask app such as sending a notification to the user when their drink is getting too cold.</w:t>
+      </w:r>
+    </w:p>
+    <w:p>
+      <w:pPr>
+        <w:spacing w:line="360" w:lineRule="auto"/>
+        <w:rPr>
+          <w:rFonts w:ascii="Times New Roman" w:hAnsi="Times New Roman" w:cs="Times New Roman"/>
+          <w:sz w:val="24"/>
+          <w:szCs w:val="24"/>
+          <w:lang w:val="en-GB"/>
+        </w:rPr>
+      </w:pPr>
+    </w:p>
+    <w:p>
+      <w:pPr>
+        <w:rPr>
+          <w:rFonts w:ascii="Times New Roman" w:hAnsi="Times New Roman" w:cs="Times New Roman"/>
+          <w:b/>
+          <w:bCs/>
+          <w:sz w:val="28"/>
+          <w:szCs w:val="28"/>
+          <w:u w:val="single"/>
+          <w:lang w:val="en-GB"/>
+        </w:rPr>
+      </w:pPr>
+    </w:p>
+    <w:p>
+      <w:pPr>
+        <w:rPr>
+          <w:rFonts w:ascii="Times New Roman" w:hAnsi="Times New Roman" w:cs="Times New Roman"/>
+          <w:b/>
+          <w:bCs/>
+          <w:sz w:val="28"/>
+          <w:szCs w:val="28"/>
+          <w:u w:val="single"/>
+          <w:lang w:val="en-GB"/>
+        </w:rPr>
+      </w:pPr>
+    </w:p>
+    <w:p>
+      <w:pPr>
+        <w:rPr>
+          <w:rFonts w:ascii="Times New Roman" w:hAnsi="Times New Roman" w:cs="Times New Roman"/>
+          <w:b/>
+          <w:bCs/>
+          <w:sz w:val="28"/>
+          <w:szCs w:val="28"/>
+          <w:u w:val="single"/>
+          <w:lang w:val="en-GB"/>
+        </w:rPr>
+      </w:pPr>
+    </w:p>
+    <w:p>
+      <w:pPr>
+        <w:rPr>
+          <w:rFonts w:ascii="Times New Roman" w:hAnsi="Times New Roman" w:cs="Times New Roman"/>
+          <w:b/>
+          <w:bCs/>
+          <w:sz w:val="28"/>
+          <w:szCs w:val="28"/>
+          <w:u w:val="single"/>
+          <w:lang w:val="en-GB"/>
+        </w:rPr>
+      </w:pPr>
+    </w:p>
+    <w:p>
+      <w:pPr>
+        <w:rPr>
+          <w:rFonts w:ascii="Times New Roman" w:hAnsi="Times New Roman" w:cs="Times New Roman"/>
+          <w:b/>
+          <w:bCs/>
+          <w:sz w:val="28"/>
+          <w:szCs w:val="28"/>
+          <w:u w:val="single"/>
+          <w:lang w:val="en-GB"/>
+        </w:rPr>
+      </w:pPr>
+      <w:bookmarkStart w:id="6" w:name="Data_Processing"/>
+      <w:r>
+        <w:rPr>
+          <w:rFonts w:ascii="Times New Roman" w:hAnsi="Times New Roman" w:cs="Times New Roman"/>
+          <w:b/>
+          <w:bCs/>
+          <w:sz w:val="28"/>
+          <w:szCs w:val="28"/>
+          <w:u w:val="single"/>
+          <w:lang w:val="en-GB"/>
+        </w:rPr>
+        <w:t>2.</w:t>
+      </w:r>
+      <w:r>
+        <w:rPr>
+          <w:rFonts w:ascii="Times New Roman" w:hAnsi="Times New Roman" w:cs="Times New Roman"/>
+          <w:b/>
+          <w:bCs/>
+          <w:sz w:val="28"/>
+          <w:szCs w:val="28"/>
+          <w:u w:val="single"/>
+          <w:lang w:val="en-GB"/>
+        </w:rPr>
+        <w:t>3</w:t>
+      </w:r>
+      <w:r>
+        <w:rPr>
+          <w:rFonts w:ascii="Times New Roman" w:hAnsi="Times New Roman" w:cs="Times New Roman"/>
+          <w:b/>
+          <w:bCs/>
+          <w:sz w:val="28"/>
+          <w:szCs w:val="28"/>
+          <w:u w:val="single"/>
+          <w:lang w:val="en-GB"/>
+        </w:rPr>
+        <w:t xml:space="preserve"> Data </w:t>
+      </w:r>
+      <w:r>
+        <w:rPr>
+          <w:rFonts w:ascii="Times New Roman" w:hAnsi="Times New Roman" w:cs="Times New Roman"/>
+          <w:b/>
+          <w:bCs/>
+          <w:sz w:val="28"/>
+          <w:szCs w:val="28"/>
+          <w:u w:val="single"/>
+          <w:lang w:val="en-GB"/>
+        </w:rPr>
+        <w:t>Processing</w:t>
+      </w:r>
+      <w:r>
+        <w:rPr>
+          <w:rFonts w:ascii="Times New Roman" w:hAnsi="Times New Roman" w:cs="Times New Roman"/>
+          <w:b/>
+          <w:bCs/>
+          <w:sz w:val="28"/>
+          <w:szCs w:val="28"/>
+          <w:u w:val="single"/>
+          <w:lang w:val="en-GB"/>
+        </w:rPr>
+        <w:t xml:space="preserve"> </w:t>
+      </w:r>
+    </w:p>
+    <w:bookmarkEnd w:id="6"/>
+    <w:p>
+      <w:pPr>
+        <w:spacing w:line="360" w:lineRule="auto"/>
+        <w:rPr>
+          <w:rFonts w:ascii="Times New Roman" w:hAnsi="Times New Roman" w:cs="Times New Roman"/>
+          <w:sz w:val="24"/>
+          <w:szCs w:val="24"/>
+          <w:lang w:val="en-GB"/>
+        </w:rPr>
+      </w:pPr>
+      <w:r>
+        <w:rPr>
+          <w:rFonts w:ascii="Times New Roman" w:hAnsi="Times New Roman" w:cs="Times New Roman"/>
+          <w:sz w:val="24"/>
+          <w:szCs w:val="24"/>
+          <w:lang w:val="en-GB"/>
+        </w:rPr>
+        <w:t>For our Data Processing, we will be using Cron to process our data. Cron is an excellent way to automate the most important jobs that need to be executed frequently to gather important data.  Using </w:t>
+      </w:r>
+      <w:proofErr w:type="spellStart"/>
+      <w:r>
+        <w:rPr>
+          <w:rFonts w:ascii="Times New Roman" w:hAnsi="Times New Roman" w:cs="Times New Roman"/>
+          <w:sz w:val="24"/>
+          <w:szCs w:val="24"/>
+          <w:lang w:val="en-GB"/>
+        </w:rPr>
+        <w:t>cron</w:t>
+      </w:r>
+      <w:proofErr w:type="spellEnd"/>
+      <w:r>
+        <w:rPr>
+          <w:rFonts w:ascii="Times New Roman" w:hAnsi="Times New Roman" w:cs="Times New Roman"/>
+          <w:sz w:val="24"/>
+          <w:szCs w:val="24"/>
+          <w:lang w:val="en-GB"/>
+        </w:rPr>
+        <w:t xml:space="preserve"> we will set the temperature sensor to run every minute to gather the temperature of the coffee and update it on the server and flask app. To ensure that our database will keep track of any new drinks that may have been added in Barista mode we will run a database backup every Friday at 10pm after all coffee shops our closed and office workers would be at home. This will ensure the backup can be done when the traffic of the application will be minimal. Every 5 minutes we will need to check if the coffee or tea has dropped under the desired temperature so that it may trigger the appropriate LED to notify the user. </w:t>
+      </w:r>
     </w:p>
     <w:p>
       <w:pPr>
@@ -2544,7 +3967,6 @@
           <w:lang w:val="en-GB"/>
         </w:rPr>
       </w:pPr>
-      <w:bookmarkStart w:id="2" w:name="Security_Section"/>
     </w:p>
     <w:p>
       <w:pPr>
@@ -2558,6 +3980,176 @@
           <w:lang w:val="en-GB"/>
         </w:rPr>
       </w:pPr>
+    </w:p>
+    <w:p>
+      <w:pPr>
+        <w:jc w:val="center"/>
+        <w:rPr>
+          <w:rFonts w:ascii="Times New Roman" w:hAnsi="Times New Roman" w:cs="Times New Roman"/>
+          <w:b/>
+          <w:bCs/>
+          <w:sz w:val="28"/>
+          <w:szCs w:val="28"/>
+          <w:lang w:val="en-GB"/>
+        </w:rPr>
+      </w:pPr>
+    </w:p>
+    <w:p>
+      <w:pPr>
+        <w:jc w:val="center"/>
+        <w:rPr>
+          <w:rFonts w:ascii="Times New Roman" w:hAnsi="Times New Roman" w:cs="Times New Roman"/>
+          <w:b/>
+          <w:bCs/>
+          <w:sz w:val="28"/>
+          <w:szCs w:val="28"/>
+          <w:lang w:val="en-GB"/>
+        </w:rPr>
+      </w:pPr>
+    </w:p>
+    <w:p>
+      <w:pPr>
+        <w:jc w:val="center"/>
+        <w:rPr>
+          <w:rFonts w:ascii="Times New Roman" w:hAnsi="Times New Roman" w:cs="Times New Roman"/>
+          <w:b/>
+          <w:bCs/>
+          <w:sz w:val="28"/>
+          <w:szCs w:val="28"/>
+          <w:lang w:val="en-GB"/>
+        </w:rPr>
+      </w:pPr>
+    </w:p>
+    <w:p>
+      <w:pPr>
+        <w:jc w:val="center"/>
+        <w:rPr>
+          <w:rFonts w:ascii="Times New Roman" w:hAnsi="Times New Roman" w:cs="Times New Roman"/>
+          <w:b/>
+          <w:bCs/>
+          <w:sz w:val="28"/>
+          <w:szCs w:val="28"/>
+          <w:lang w:val="en-GB"/>
+        </w:rPr>
+      </w:pPr>
+    </w:p>
+    <w:p>
+      <w:pPr>
+        <w:jc w:val="center"/>
+        <w:rPr>
+          <w:rFonts w:ascii="Times New Roman" w:hAnsi="Times New Roman" w:cs="Times New Roman"/>
+          <w:b/>
+          <w:bCs/>
+          <w:sz w:val="28"/>
+          <w:szCs w:val="28"/>
+          <w:lang w:val="en-GB"/>
+        </w:rPr>
+      </w:pPr>
+    </w:p>
+    <w:p>
+      <w:pPr>
+        <w:jc w:val="center"/>
+        <w:rPr>
+          <w:rFonts w:ascii="Times New Roman" w:hAnsi="Times New Roman" w:cs="Times New Roman"/>
+          <w:b/>
+          <w:bCs/>
+          <w:sz w:val="28"/>
+          <w:szCs w:val="28"/>
+          <w:lang w:val="en-GB"/>
+        </w:rPr>
+      </w:pPr>
+    </w:p>
+    <w:p>
+      <w:pPr>
+        <w:jc w:val="center"/>
+        <w:rPr>
+          <w:rFonts w:ascii="Times New Roman" w:hAnsi="Times New Roman" w:cs="Times New Roman"/>
+          <w:b/>
+          <w:bCs/>
+          <w:sz w:val="28"/>
+          <w:szCs w:val="28"/>
+          <w:lang w:val="en-GB"/>
+        </w:rPr>
+      </w:pPr>
+    </w:p>
+    <w:p>
+      <w:pPr>
+        <w:jc w:val="center"/>
+        <w:rPr>
+          <w:rFonts w:ascii="Times New Roman" w:hAnsi="Times New Roman" w:cs="Times New Roman"/>
+          <w:b/>
+          <w:bCs/>
+          <w:sz w:val="28"/>
+          <w:szCs w:val="28"/>
+          <w:lang w:val="en-GB"/>
+        </w:rPr>
+      </w:pPr>
+    </w:p>
+    <w:p>
+      <w:pPr>
+        <w:jc w:val="center"/>
+        <w:rPr>
+          <w:rFonts w:ascii="Times New Roman" w:hAnsi="Times New Roman" w:cs="Times New Roman"/>
+          <w:b/>
+          <w:bCs/>
+          <w:sz w:val="28"/>
+          <w:szCs w:val="28"/>
+          <w:lang w:val="en-GB"/>
+        </w:rPr>
+      </w:pPr>
+    </w:p>
+    <w:p>
+      <w:pPr>
+        <w:jc w:val="center"/>
+        <w:rPr>
+          <w:rFonts w:ascii="Times New Roman" w:hAnsi="Times New Roman" w:cs="Times New Roman"/>
+          <w:b/>
+          <w:bCs/>
+          <w:sz w:val="28"/>
+          <w:szCs w:val="28"/>
+          <w:lang w:val="en-GB"/>
+        </w:rPr>
+      </w:pPr>
+    </w:p>
+    <w:p>
+      <w:pPr>
+        <w:jc w:val="center"/>
+        <w:rPr>
+          <w:rFonts w:ascii="Times New Roman" w:hAnsi="Times New Roman" w:cs="Times New Roman"/>
+          <w:b/>
+          <w:bCs/>
+          <w:sz w:val="28"/>
+          <w:szCs w:val="28"/>
+          <w:lang w:val="en-GB"/>
+        </w:rPr>
+      </w:pPr>
+    </w:p>
+    <w:p>
+      <w:pPr>
+        <w:jc w:val="center"/>
+        <w:rPr>
+          <w:rFonts w:ascii="Times New Roman" w:hAnsi="Times New Roman" w:cs="Times New Roman"/>
+          <w:b/>
+          <w:bCs/>
+          <w:sz w:val="28"/>
+          <w:szCs w:val="28"/>
+          <w:lang w:val="en-GB"/>
+        </w:rPr>
+      </w:pPr>
+    </w:p>
+    <w:p>
+      <w:pPr>
+        <w:jc w:val="center"/>
+        <w:rPr>
+          <w:rFonts w:ascii="Times New Roman" w:hAnsi="Times New Roman" w:cs="Times New Roman"/>
+          <w:b/>
+          <w:bCs/>
+          <w:sz w:val="28"/>
+          <w:szCs w:val="28"/>
+          <w:lang w:val="en-GB"/>
+        </w:rPr>
+      </w:pPr>
+      <w:bookmarkStart w:id="7" w:name="Security_Section"/>
       <w:r>
         <w:rPr>
           <w:rFonts w:ascii="Times New Roman" w:hAnsi="Times New Roman" w:cs="Times New Roman"/>
@@ -2582,6 +4174,7 @@
         <w:t>– Shahzad</w:t>
       </w:r>
     </w:p>
+    <w:bookmarkEnd w:id="7"/>
     <w:p>
       <w:pPr>
         <w:jc w:val="center"/>
@@ -2605,6 +4198,7 @@
           <w:szCs w:val="28"/>
         </w:rPr>
       </w:pPr>
+      <w:bookmarkStart w:id="8" w:name="Physical_Security"/>
       <w:r>
         <w:rPr>
           <w:rStyle w:val="Strong"/>
@@ -2631,6 +4225,7 @@
         <w:t>:</w:t>
       </w:r>
     </w:p>
+    <w:bookmarkEnd w:id="8"/>
     <w:p>
       <w:pPr>
         <w:pStyle w:val="NormalWeb"/>
@@ -2709,7 +4304,6 @@
         <w:t xml:space="preserve"> indicate unauthorized access. </w:t>
       </w:r>
     </w:p>
-    <w:bookmarkEnd w:id="2"/>
     <w:p>
       <w:pPr>
         <w:pStyle w:val="Heading4"/>
@@ -2725,6 +4319,7 @@
           <w:szCs w:val="28"/>
         </w:rPr>
       </w:pPr>
+      <w:bookmarkStart w:id="9" w:name="Data_Security"/>
       <w:r>
         <w:rPr>
           <w:rFonts w:ascii="Times New Roman" w:hAnsi="Times New Roman" w:cs="Times New Roman"/>
@@ -2763,6 +4358,8 @@
           <w:szCs w:val="28"/>
         </w:rPr>
       </w:pPr>
+      <w:bookmarkStart w:id="10" w:name="Data_Encryption"/>
+      <w:bookmarkEnd w:id="9"/>
       <w:r>
         <w:rPr>
           <w:rStyle w:val="Strong"/>
@@ -2780,6 +4377,7 @@
         <w:t>:</w:t>
       </w:r>
     </w:p>
+    <w:bookmarkEnd w:id="10"/>
     <w:p>
       <w:pPr>
         <w:spacing w:before="100" w:beforeAutospacing="1" w:after="100" w:afterAutospacing="1" w:line="276" w:lineRule="auto"/>
@@ -2796,7 +4394,25 @@
           <w:sz w:val="28"/>
           <w:szCs w:val="28"/>
         </w:rPr>
-        <w:t>We will use TLS encryption for all PubNub communications</w:t>
+        <w:t xml:space="preserve">We will use TLS encryption for all </w:t>
+      </w:r>
+      <w:proofErr w:type="spellStart"/>
+      <w:r>
+        <w:rPr>
+          <w:rFonts w:ascii="Times New Roman" w:hAnsi="Times New Roman" w:cs="Times New Roman"/>
+          <w:sz w:val="28"/>
+          <w:szCs w:val="28"/>
+        </w:rPr>
+        <w:t>PubNub</w:t>
+      </w:r>
+      <w:proofErr w:type="spellEnd"/>
+      <w:r>
+        <w:rPr>
+          <w:rFonts w:ascii="Times New Roman" w:hAnsi="Times New Roman" w:cs="Times New Roman"/>
+          <w:sz w:val="28"/>
+          <w:szCs w:val="28"/>
+        </w:rPr>
+        <w:t xml:space="preserve"> communications</w:t>
       </w:r>
       <w:r>
         <w:rPr>
@@ -2822,13 +4438,23 @@
         </w:rPr>
         <w:t xml:space="preserve"> This will safeguard data in transit against eavesdropping and tampering. </w:t>
       </w:r>
-      <w:r>
-        <w:rPr>
-          <w:rFonts w:ascii="Times New Roman" w:hAnsi="Times New Roman" w:cs="Times New Roman"/>
-          <w:sz w:val="28"/>
-          <w:szCs w:val="28"/>
-        </w:rPr>
-        <w:t>PubNub's Access Manager will be implemented to restrict access to specific channels.</w:t>
+      <w:proofErr w:type="spellStart"/>
+      <w:r>
+        <w:rPr>
+          <w:rFonts w:ascii="Times New Roman" w:hAnsi="Times New Roman" w:cs="Times New Roman"/>
+          <w:sz w:val="28"/>
+          <w:szCs w:val="28"/>
+        </w:rPr>
+        <w:t>PubNub's</w:t>
+      </w:r>
+      <w:proofErr w:type="spellEnd"/>
+      <w:r>
+        <w:rPr>
+          <w:rFonts w:ascii="Times New Roman" w:hAnsi="Times New Roman" w:cs="Times New Roman"/>
+          <w:sz w:val="28"/>
+          <w:szCs w:val="28"/>
+        </w:rPr>
+        <w:t xml:space="preserve"> Access Manager will be implemented to restrict access to specific channels.</w:t>
       </w:r>
     </w:p>
     <w:p>
@@ -2850,7 +4476,25 @@
           <w:sz w:val="28"/>
           <w:szCs w:val="28"/>
         </w:rPr>
-        <w:t>To enable TLS, we'll ensure that our PubNub client is configured to use secure URLs (wss://) for WebSocket connections, which automatically enforces encryption.</w:t>
+        <w:t xml:space="preserve">To enable TLS, we'll ensure that our </w:t>
+      </w:r>
+      <w:proofErr w:type="spellStart"/>
+      <w:r>
+        <w:rPr>
+          <w:rFonts w:ascii="Times New Roman" w:hAnsi="Times New Roman" w:cs="Times New Roman"/>
+          <w:sz w:val="28"/>
+          <w:szCs w:val="28"/>
+        </w:rPr>
+        <w:t>PubNub</w:t>
+      </w:r>
+      <w:proofErr w:type="spellEnd"/>
+      <w:r>
+        <w:rPr>
+          <w:rFonts w:ascii="Times New Roman" w:hAnsi="Times New Roman" w:cs="Times New Roman"/>
+          <w:sz w:val="28"/>
+          <w:szCs w:val="28"/>
+        </w:rPr>
+        <w:t xml:space="preserve"> client is configured to use secure URLs (wss://) for WebSocket connections, which automatically enforces encryption.</w:t>
       </w:r>
     </w:p>
     <w:p>
@@ -2863,6 +4507,7 @@
           <w:szCs w:val="28"/>
         </w:rPr>
       </w:pPr>
+      <w:bookmarkStart w:id="11" w:name="Flask_Security"/>
       <w:r>
         <w:rPr>
           <w:rStyle w:val="Strong"/>
@@ -2880,6 +4525,7 @@
         <w:t>:</w:t>
       </w:r>
     </w:p>
+    <w:bookmarkEnd w:id="11"/>
     <w:p>
       <w:pPr>
         <w:spacing w:before="100" w:beforeAutospacing="1" w:after="100" w:afterAutospacing="1" w:line="276" w:lineRule="auto"/>
@@ -3012,6 +4658,7 @@
         </w:rPr>
         <w:t xml:space="preserve">      </w:t>
       </w:r>
+      <w:bookmarkStart w:id="12" w:name="Database_server"/>
       <w:r>
         <w:rPr>
           <w:rFonts w:ascii="Times New Roman" w:eastAsia="Times New Roman" w:hAnsi="Times New Roman" w:cs="Times New Roman"/>
@@ -3062,6 +4709,7 @@
         </w:rPr>
         <w:t>:</w:t>
       </w:r>
+      <w:bookmarkEnd w:id="12"/>
     </w:p>
     <w:p>
       <w:pPr>
@@ -3349,6 +4997,7 @@
         </w:rPr>
         <w:t xml:space="preserve"> </w:t>
       </w:r>
+      <w:bookmarkStart w:id="13" w:name="Data_Privacy"/>
       <w:r>
         <w:rPr>
           <w:rFonts w:ascii="Times New Roman" w:hAnsi="Times New Roman" w:cs="Times New Roman"/>
@@ -3362,6 +5011,7 @@
         </w:rPr>
         <w:t>Data Privacy</w:t>
       </w:r>
+      <w:bookmarkEnd w:id="13"/>
     </w:p>
     <w:p>
       <w:pPr>
@@ -3372,6 +5022,7 @@
           <w:szCs w:val="28"/>
         </w:rPr>
       </w:pPr>
+      <w:bookmarkStart w:id="14" w:name="Data_Minimization"/>
       <w:r>
         <w:rPr>
           <w:rStyle w:val="Strong"/>
@@ -3389,6 +5040,7 @@
         <w:t>:</w:t>
       </w:r>
     </w:p>
+    <w:bookmarkEnd w:id="14"/>
     <w:p>
       <w:pPr>
         <w:spacing w:before="100" w:beforeAutospacing="1" w:after="100" w:afterAutospacing="1" w:line="240" w:lineRule="auto"/>
@@ -3521,7 +5173,6 @@
           <w:lang w:val="en-GB"/>
         </w:rPr>
       </w:pPr>
-      <w:bookmarkStart w:id="3" w:name="UI_Section"/>
     </w:p>
     <w:p>
       <w:pPr>
@@ -3613,6 +5264,7 @@
           <w:lang w:val="en-GB"/>
         </w:rPr>
       </w:pPr>
+      <w:bookmarkStart w:id="15" w:name="UI_Section"/>
       <w:r>
         <w:rPr>
           <w:rFonts w:ascii="Times New Roman" w:hAnsi="Times New Roman" w:cs="Times New Roman"/>
@@ -3637,7 +5289,6 @@
         <w:t xml:space="preserve">– Caitlin </w:t>
       </w:r>
     </w:p>
-    <w:bookmarkEnd w:id="3"/>
     <w:p>
       <w:pPr>
         <w:spacing w:line="360" w:lineRule="auto"/>
@@ -3651,6 +5302,8 @@
           <w:lang w:val="en-GB"/>
         </w:rPr>
       </w:pPr>
+      <w:bookmarkStart w:id="16" w:name="Mock_UI"/>
+      <w:bookmarkEnd w:id="15"/>
       <w:r>
         <w:rPr>
           <w:rFonts w:ascii="Times New Roman" w:hAnsi="Times New Roman" w:cs="Times New Roman"/>
@@ -3664,6 +5317,7 @@
         <w:t xml:space="preserve">Mock Up UI </w:t>
       </w:r>
     </w:p>
+    <w:bookmarkEnd w:id="16"/>
     <w:p>
       <w:pPr>
         <w:spacing w:line="360" w:lineRule="auto"/>
@@ -3716,6 +5370,7 @@
           <w:lang w:val="en-GB"/>
         </w:rPr>
       </w:pPr>
+      <w:bookmarkStart w:id="17" w:name="Screen_1"/>
       <w:r>
         <w:rPr>
           <w:rFonts w:ascii="Times New Roman" w:hAnsi="Times New Roman" w:cs="Times New Roman"/>
@@ -3791,6 +5446,7 @@
         </w:rPr>
         <w:t xml:space="preserve">Screen 1: Loading Screen </w:t>
       </w:r>
+      <w:bookmarkEnd w:id="17"/>
     </w:p>
     <w:p>
       <w:pPr>
@@ -3924,6 +5580,137 @@
           <w:lang w:val="en-GB"/>
         </w:rPr>
       </w:pPr>
+    </w:p>
+    <w:p>
+      <w:pPr>
+        <w:spacing w:line="360" w:lineRule="auto"/>
+        <w:rPr>
+          <w:rFonts w:ascii="Times New Roman" w:hAnsi="Times New Roman" w:cs="Times New Roman"/>
+          <w:b/>
+          <w:bCs/>
+          <w:sz w:val="24"/>
+          <w:szCs w:val="24"/>
+          <w:lang w:val="en-GB"/>
+        </w:rPr>
+      </w:pPr>
+    </w:p>
+    <w:p>
+      <w:pPr>
+        <w:spacing w:line="360" w:lineRule="auto"/>
+        <w:rPr>
+          <w:rFonts w:ascii="Times New Roman" w:hAnsi="Times New Roman" w:cs="Times New Roman"/>
+          <w:b/>
+          <w:bCs/>
+          <w:sz w:val="24"/>
+          <w:szCs w:val="24"/>
+          <w:lang w:val="en-GB"/>
+        </w:rPr>
+      </w:pPr>
+    </w:p>
+    <w:p>
+      <w:pPr>
+        <w:spacing w:line="360" w:lineRule="auto"/>
+        <w:rPr>
+          <w:rFonts w:ascii="Times New Roman" w:hAnsi="Times New Roman" w:cs="Times New Roman"/>
+          <w:b/>
+          <w:bCs/>
+          <w:sz w:val="24"/>
+          <w:szCs w:val="24"/>
+          <w:lang w:val="en-GB"/>
+        </w:rPr>
+      </w:pPr>
+    </w:p>
+    <w:p>
+      <w:pPr>
+        <w:spacing w:line="360" w:lineRule="auto"/>
+        <w:rPr>
+          <w:rFonts w:ascii="Times New Roman" w:hAnsi="Times New Roman" w:cs="Times New Roman"/>
+          <w:b/>
+          <w:bCs/>
+          <w:sz w:val="24"/>
+          <w:szCs w:val="24"/>
+          <w:lang w:val="en-GB"/>
+        </w:rPr>
+      </w:pPr>
+    </w:p>
+    <w:p>
+      <w:pPr>
+        <w:spacing w:line="360" w:lineRule="auto"/>
+        <w:rPr>
+          <w:rFonts w:ascii="Times New Roman" w:hAnsi="Times New Roman" w:cs="Times New Roman"/>
+          <w:b/>
+          <w:bCs/>
+          <w:sz w:val="24"/>
+          <w:szCs w:val="24"/>
+          <w:lang w:val="en-GB"/>
+        </w:rPr>
+      </w:pPr>
+    </w:p>
+    <w:p>
+      <w:pPr>
+        <w:spacing w:line="360" w:lineRule="auto"/>
+        <w:rPr>
+          <w:rFonts w:ascii="Times New Roman" w:hAnsi="Times New Roman" w:cs="Times New Roman"/>
+          <w:b/>
+          <w:bCs/>
+          <w:sz w:val="24"/>
+          <w:szCs w:val="24"/>
+          <w:lang w:val="en-GB"/>
+        </w:rPr>
+      </w:pPr>
+    </w:p>
+    <w:p>
+      <w:pPr>
+        <w:spacing w:line="360" w:lineRule="auto"/>
+        <w:rPr>
+          <w:rFonts w:ascii="Times New Roman" w:hAnsi="Times New Roman" w:cs="Times New Roman"/>
+          <w:b/>
+          <w:bCs/>
+          <w:sz w:val="24"/>
+          <w:szCs w:val="24"/>
+          <w:lang w:val="en-GB"/>
+        </w:rPr>
+      </w:pPr>
+    </w:p>
+    <w:p>
+      <w:pPr>
+        <w:spacing w:line="360" w:lineRule="auto"/>
+        <w:rPr>
+          <w:rFonts w:ascii="Times New Roman" w:hAnsi="Times New Roman" w:cs="Times New Roman"/>
+          <w:b/>
+          <w:bCs/>
+          <w:sz w:val="24"/>
+          <w:szCs w:val="24"/>
+          <w:lang w:val="en-GB"/>
+        </w:rPr>
+      </w:pPr>
+    </w:p>
+    <w:p>
+      <w:pPr>
+        <w:spacing w:line="360" w:lineRule="auto"/>
+        <w:rPr>
+          <w:rFonts w:ascii="Times New Roman" w:hAnsi="Times New Roman" w:cs="Times New Roman"/>
+          <w:b/>
+          <w:bCs/>
+          <w:sz w:val="24"/>
+          <w:szCs w:val="24"/>
+          <w:lang w:val="en-GB"/>
+        </w:rPr>
+      </w:pPr>
+    </w:p>
+    <w:p>
+      <w:pPr>
+        <w:spacing w:line="360" w:lineRule="auto"/>
+        <w:rPr>
+          <w:rFonts w:ascii="Times New Roman" w:hAnsi="Times New Roman" w:cs="Times New Roman"/>
+          <w:b/>
+          <w:bCs/>
+          <w:sz w:val="24"/>
+          <w:szCs w:val="24"/>
+          <w:lang w:val="en-GB"/>
+        </w:rPr>
+      </w:pPr>
+      <w:bookmarkStart w:id="18" w:name="Screen_2"/>
       <w:r>
         <w:rPr>
           <w:rFonts w:ascii="Times New Roman" w:hAnsi="Times New Roman" w:cs="Times New Roman"/>
@@ -3936,6 +5723,7 @@
         <w:t>Screen 2: Select Mode</w:t>
       </w:r>
     </w:p>
+    <w:bookmarkEnd w:id="18"/>
     <w:p>
       <w:pPr>
         <w:spacing w:line="360" w:lineRule="auto"/>
@@ -4135,78 +5923,183 @@
           <w:szCs w:val="24"/>
           <w:lang w:val="en-GB"/>
         </w:rPr>
+        <w:t>In the</w:t>
+      </w:r>
+      <w:r>
+        <w:rPr>
+          <w:rFonts w:ascii="Times New Roman" w:hAnsi="Times New Roman" w:cs="Times New Roman"/>
+          <w:sz w:val="24"/>
+          <w:szCs w:val="24"/>
+          <w:lang w:val="en-GB"/>
+        </w:rPr>
+        <w:t xml:space="preserve"> second screen the user can select a mode, the mode options are “Barista” and “Individual”. The Individual mode allows the user to complete the goal of the project which is merely to track the current temperature of their drink. </w:t>
+      </w:r>
+    </w:p>
+    <w:p>
+      <w:pPr>
+        <w:spacing w:line="360" w:lineRule="auto"/>
+        <w:rPr>
+          <w:rFonts w:ascii="Times New Roman" w:hAnsi="Times New Roman" w:cs="Times New Roman"/>
+          <w:sz w:val="24"/>
+          <w:szCs w:val="24"/>
+          <w:lang w:val="en-GB"/>
+        </w:rPr>
+      </w:pPr>
+      <w:r>
+        <w:rPr>
+          <w:rFonts w:ascii="Times New Roman" w:hAnsi="Times New Roman" w:cs="Times New Roman"/>
+          <w:sz w:val="24"/>
+          <w:szCs w:val="24"/>
+          <w:lang w:val="en-GB"/>
+        </w:rPr>
+        <w:t xml:space="preserve">Whereas the Barista mode gives the user more control as they can perform different operations such as add, edit and delete drinks. Once the user has selected their chosen mode, they will carry on to the associated screen. </w:t>
+      </w:r>
+    </w:p>
+    <w:p>
+      <w:pPr>
+        <w:spacing w:line="360" w:lineRule="auto"/>
+        <w:rPr>
+          <w:rFonts w:ascii="Times New Roman" w:hAnsi="Times New Roman" w:cs="Times New Roman"/>
+          <w:sz w:val="24"/>
+          <w:szCs w:val="24"/>
+          <w:lang w:val="en-GB"/>
+        </w:rPr>
+      </w:pPr>
+      <w:r>
+        <w:rPr>
+          <w:rFonts w:ascii="Times New Roman" w:hAnsi="Times New Roman" w:cs="Times New Roman"/>
+          <w:sz w:val="24"/>
+          <w:szCs w:val="24"/>
+          <w:lang w:val="en-GB"/>
+        </w:rPr>
+        <w:t>For example, if the individual mode is chosen the user will be redirected to screen 3. When the Barista mode is chosen the user will be redirected to screen 4.</w:t>
+      </w:r>
+    </w:p>
+    <w:p>
+      <w:pPr>
+        <w:spacing w:line="360" w:lineRule="auto"/>
+        <w:rPr>
+          <w:rFonts w:ascii="Times New Roman" w:hAnsi="Times New Roman" w:cs="Times New Roman"/>
+          <w:b/>
+          <w:bCs/>
+          <w:sz w:val="24"/>
+          <w:szCs w:val="24"/>
+          <w:lang w:val="en-GB"/>
+        </w:rPr>
+      </w:pPr>
+    </w:p>
+    <w:p>
+      <w:pPr>
+        <w:spacing w:line="360" w:lineRule="auto"/>
+        <w:rPr>
+          <w:rFonts w:ascii="Times New Roman" w:hAnsi="Times New Roman" w:cs="Times New Roman"/>
+          <w:b/>
+          <w:bCs/>
+          <w:sz w:val="24"/>
+          <w:szCs w:val="24"/>
+          <w:lang w:val="en-GB"/>
+        </w:rPr>
+      </w:pPr>
+    </w:p>
+    <w:p>
+      <w:pPr>
+        <w:spacing w:line="360" w:lineRule="auto"/>
+        <w:rPr>
+          <w:rFonts w:ascii="Times New Roman" w:hAnsi="Times New Roman" w:cs="Times New Roman"/>
+          <w:b/>
+          <w:bCs/>
+          <w:sz w:val="24"/>
+          <w:szCs w:val="24"/>
+          <w:lang w:val="en-GB"/>
+        </w:rPr>
+      </w:pPr>
+    </w:p>
+    <w:p>
+      <w:pPr>
+        <w:spacing w:line="360" w:lineRule="auto"/>
+        <w:rPr>
+          <w:rFonts w:ascii="Times New Roman" w:hAnsi="Times New Roman" w:cs="Times New Roman"/>
+          <w:b/>
+          <w:bCs/>
+          <w:sz w:val="24"/>
+          <w:szCs w:val="24"/>
+          <w:lang w:val="en-GB"/>
+        </w:rPr>
+      </w:pPr>
+    </w:p>
+    <w:p>
+      <w:pPr>
+        <w:spacing w:line="360" w:lineRule="auto"/>
+        <w:rPr>
+          <w:rFonts w:ascii="Times New Roman" w:hAnsi="Times New Roman" w:cs="Times New Roman"/>
+          <w:b/>
+          <w:bCs/>
+          <w:sz w:val="24"/>
+          <w:szCs w:val="24"/>
+          <w:lang w:val="en-GB"/>
+        </w:rPr>
+      </w:pPr>
+    </w:p>
+    <w:p>
+      <w:pPr>
+        <w:spacing w:line="360" w:lineRule="auto"/>
+        <w:rPr>
+          <w:rFonts w:ascii="Times New Roman" w:hAnsi="Times New Roman" w:cs="Times New Roman"/>
+          <w:b/>
+          <w:bCs/>
+          <w:sz w:val="24"/>
+          <w:szCs w:val="24"/>
+          <w:lang w:val="en-GB"/>
+        </w:rPr>
+      </w:pPr>
+    </w:p>
+    <w:p>
+      <w:pPr>
+        <w:spacing w:line="360" w:lineRule="auto"/>
+        <w:rPr>
+          <w:rFonts w:ascii="Times New Roman" w:hAnsi="Times New Roman" w:cs="Times New Roman"/>
+          <w:b/>
+          <w:bCs/>
+          <w:sz w:val="24"/>
+          <w:szCs w:val="24"/>
+          <w:lang w:val="en-GB"/>
+        </w:rPr>
+      </w:pPr>
+    </w:p>
+    <w:p>
+      <w:pPr>
+        <w:spacing w:line="360" w:lineRule="auto"/>
+        <w:rPr>
+          <w:rFonts w:ascii="Times New Roman" w:hAnsi="Times New Roman" w:cs="Times New Roman"/>
+          <w:b/>
+          <w:bCs/>
+          <w:sz w:val="24"/>
+          <w:szCs w:val="24"/>
+          <w:lang w:val="en-GB"/>
+        </w:rPr>
+      </w:pPr>
+    </w:p>
+    <w:p>
+      <w:pPr>
+        <w:spacing w:line="360" w:lineRule="auto"/>
+        <w:rPr>
+          <w:rFonts w:ascii="Times New Roman" w:hAnsi="Times New Roman" w:cs="Times New Roman"/>
+          <w:sz w:val="24"/>
+          <w:szCs w:val="24"/>
+          <w:lang w:val="en-GB"/>
+        </w:rPr>
+      </w:pPr>
+      <w:bookmarkStart w:id="19" w:name="Screen_3"/>
+      <w:r>
+        <w:rPr>
+          <w:rFonts w:ascii="Times New Roman" w:hAnsi="Times New Roman" w:cs="Times New Roman"/>
+          <w:b/>
+          <w:bCs/>
+          <w:sz w:val="24"/>
+          <w:szCs w:val="24"/>
+          <w:lang w:val="en-GB"/>
+        </w:rPr>
         <w:lastRenderedPageBreak/>
-        <w:t>In the</w:t>
-      </w:r>
-      <w:r>
-        <w:rPr>
-          <w:rFonts w:ascii="Times New Roman" w:hAnsi="Times New Roman" w:cs="Times New Roman"/>
-          <w:sz w:val="24"/>
-          <w:szCs w:val="24"/>
-          <w:lang w:val="en-GB"/>
-        </w:rPr>
-        <w:t xml:space="preserve"> second screen the user can select a mode, the mode options are “Barista” and “Individual”. The Individual mode allows the user to complete the goal of the project which is merely to track the current temperature of their drink. </w:t>
-      </w:r>
-    </w:p>
-    <w:p>
-      <w:pPr>
-        <w:spacing w:line="360" w:lineRule="auto"/>
-        <w:rPr>
-          <w:rFonts w:ascii="Times New Roman" w:hAnsi="Times New Roman" w:cs="Times New Roman"/>
-          <w:sz w:val="24"/>
-          <w:szCs w:val="24"/>
-          <w:lang w:val="en-GB"/>
-        </w:rPr>
-      </w:pPr>
-      <w:r>
-        <w:rPr>
-          <w:rFonts w:ascii="Times New Roman" w:hAnsi="Times New Roman" w:cs="Times New Roman"/>
-          <w:sz w:val="24"/>
-          <w:szCs w:val="24"/>
-          <w:lang w:val="en-GB"/>
-        </w:rPr>
-        <w:t xml:space="preserve">Whereas the Barista mode gives the user more control as they can perform different operations such as add, edit and delete drinks. Once the user has selected their chosen mode, they will carry on to the associated screen. </w:t>
-      </w:r>
-    </w:p>
-    <w:p>
-      <w:pPr>
-        <w:spacing w:line="360" w:lineRule="auto"/>
-        <w:rPr>
-          <w:rFonts w:ascii="Times New Roman" w:hAnsi="Times New Roman" w:cs="Times New Roman"/>
-          <w:sz w:val="24"/>
-          <w:szCs w:val="24"/>
-          <w:lang w:val="en-GB"/>
-        </w:rPr>
-      </w:pPr>
-      <w:r>
-        <w:rPr>
-          <w:rFonts w:ascii="Times New Roman" w:hAnsi="Times New Roman" w:cs="Times New Roman"/>
-          <w:sz w:val="24"/>
-          <w:szCs w:val="24"/>
-          <w:lang w:val="en-GB"/>
-        </w:rPr>
-        <w:t>For example, if the individual mode is chosen the user will be redirected to screen 3. When the Barista mode is chosen the user will be redirected to screen 4.</w:t>
-      </w:r>
-    </w:p>
-    <w:p>
-      <w:pPr>
-        <w:spacing w:line="360" w:lineRule="auto"/>
-        <w:rPr>
-          <w:rFonts w:ascii="Times New Roman" w:hAnsi="Times New Roman" w:cs="Times New Roman"/>
-          <w:sz w:val="24"/>
-          <w:szCs w:val="24"/>
-          <w:lang w:val="en-GB"/>
-        </w:rPr>
-      </w:pPr>
-      <w:r>
-        <w:rPr>
-          <w:rFonts w:ascii="Times New Roman" w:hAnsi="Times New Roman" w:cs="Times New Roman"/>
-          <w:b/>
-          <w:bCs/>
-          <w:sz w:val="24"/>
-          <w:szCs w:val="24"/>
-          <w:lang w:val="en-GB"/>
-        </w:rPr>
         <w:t xml:space="preserve">Screen 3: Individual </w:t>
       </w:r>
       <w:r>
@@ -4221,6 +6114,7 @@
         <w:t>Mode</w:t>
       </w:r>
     </w:p>
+    <w:bookmarkEnd w:id="19"/>
     <w:p>
       <w:pPr>
         <w:spacing w:line="360" w:lineRule="auto"/>
@@ -4354,74 +6248,89 @@
           <w:szCs w:val="24"/>
           <w:lang w:val="en-GB"/>
         </w:rPr>
+        <w:t xml:space="preserve">For example, on average a cup of coffee is at the perfect drinking temperature within the range of 55 to 60 degrees. Within this range a notification “Drink while it’s hot!” will appear on screen, to alert the user of the coffees current state. </w:t>
+      </w:r>
+    </w:p>
+    <w:p>
+      <w:pPr>
+        <w:spacing w:line="360" w:lineRule="auto"/>
+        <w:rPr>
+          <w:rFonts w:ascii="Times New Roman" w:hAnsi="Times New Roman" w:cs="Times New Roman"/>
+          <w:sz w:val="24"/>
+          <w:szCs w:val="24"/>
+          <w:lang w:val="en-GB"/>
+        </w:rPr>
+      </w:pPr>
+      <w:r>
+        <w:rPr>
+          <w:rFonts w:ascii="Times New Roman" w:hAnsi="Times New Roman" w:cs="Times New Roman"/>
+          <w:sz w:val="24"/>
+          <w:szCs w:val="24"/>
+          <w:lang w:val="en-GB"/>
+        </w:rPr>
+        <w:t>If the coffee reaches the range of 40 to 49 degrees, the notification may be “Consider heating up!” and so on for different temperature ranges.</w:t>
+      </w:r>
+    </w:p>
+    <w:p>
+      <w:pPr>
+        <w:spacing w:line="360" w:lineRule="auto"/>
+        <w:rPr>
+          <w:rFonts w:ascii="Times New Roman" w:hAnsi="Times New Roman" w:cs="Times New Roman"/>
+          <w:sz w:val="24"/>
+          <w:szCs w:val="24"/>
+          <w:lang w:val="en-GB"/>
+        </w:rPr>
+      </w:pPr>
+      <w:r>
+        <w:rPr>
+          <w:rFonts w:ascii="Times New Roman" w:hAnsi="Times New Roman" w:cs="Times New Roman"/>
+          <w:sz w:val="24"/>
+          <w:szCs w:val="24"/>
+          <w:lang w:val="en-GB"/>
+        </w:rPr>
+        <w:t xml:space="preserve">The user can click the “Finish” button when they are finished their coffee, and this button will take them back to the loading screen. </w:t>
+      </w:r>
+    </w:p>
+    <w:p>
+      <w:pPr>
+        <w:spacing w:line="360" w:lineRule="auto"/>
+        <w:rPr>
+          <w:rFonts w:ascii="Times New Roman" w:hAnsi="Times New Roman" w:cs="Times New Roman"/>
+          <w:b/>
+          <w:bCs/>
+          <w:sz w:val="24"/>
+          <w:szCs w:val="24"/>
+          <w:lang w:val="en-GB"/>
+        </w:rPr>
+      </w:pPr>
+    </w:p>
+    <w:p>
+      <w:pPr>
+        <w:spacing w:line="360" w:lineRule="auto"/>
+        <w:rPr>
+          <w:rFonts w:ascii="Times New Roman" w:hAnsi="Times New Roman" w:cs="Times New Roman"/>
+          <w:b/>
+          <w:bCs/>
+          <w:sz w:val="24"/>
+          <w:szCs w:val="24"/>
+          <w:lang w:val="en-GB"/>
+        </w:rPr>
+      </w:pPr>
+      <w:bookmarkStart w:id="20" w:name="Screen_4"/>
+      <w:r>
+        <w:rPr>
+          <w:rFonts w:ascii="Times New Roman" w:hAnsi="Times New Roman" w:cs="Times New Roman"/>
+          <w:b/>
+          <w:bCs/>
+          <w:sz w:val="24"/>
+          <w:szCs w:val="24"/>
+          <w:lang w:val="en-GB"/>
+        </w:rPr>
         <w:lastRenderedPageBreak/>
-        <w:t xml:space="preserve">For example, on average a cup of coffee is at the perfect drinking temperature within the range of 55 to 60 degrees. Within this range a notification “Drink while it’s hot!” will appear on screen, to alert the user of the coffees current state. </w:t>
-      </w:r>
-    </w:p>
-    <w:p>
-      <w:pPr>
-        <w:spacing w:line="360" w:lineRule="auto"/>
-        <w:rPr>
-          <w:rFonts w:ascii="Times New Roman" w:hAnsi="Times New Roman" w:cs="Times New Roman"/>
-          <w:sz w:val="24"/>
-          <w:szCs w:val="24"/>
-          <w:lang w:val="en-GB"/>
-        </w:rPr>
-      </w:pPr>
-      <w:r>
-        <w:rPr>
-          <w:rFonts w:ascii="Times New Roman" w:hAnsi="Times New Roman" w:cs="Times New Roman"/>
-          <w:sz w:val="24"/>
-          <w:szCs w:val="24"/>
-          <w:lang w:val="en-GB"/>
-        </w:rPr>
-        <w:t>If the coffee reaches the range of 40 to 49 degrees, the notification may be “Consider heating up!” and so on for different temperature ranges.</w:t>
-      </w:r>
-    </w:p>
-    <w:p>
-      <w:pPr>
-        <w:spacing w:line="360" w:lineRule="auto"/>
-        <w:rPr>
-          <w:rFonts w:ascii="Times New Roman" w:hAnsi="Times New Roman" w:cs="Times New Roman"/>
-          <w:sz w:val="24"/>
-          <w:szCs w:val="24"/>
-          <w:lang w:val="en-GB"/>
-        </w:rPr>
-      </w:pPr>
-      <w:r>
-        <w:rPr>
-          <w:rFonts w:ascii="Times New Roman" w:hAnsi="Times New Roman" w:cs="Times New Roman"/>
-          <w:sz w:val="24"/>
-          <w:szCs w:val="24"/>
-          <w:lang w:val="en-GB"/>
-        </w:rPr>
-        <w:t xml:space="preserve">The user can click the “Finish” button when they are finished their coffee, and this button will take them back to the loading screen. </w:t>
-      </w:r>
-    </w:p>
-    <w:p>
-      <w:pPr>
-        <w:spacing w:line="360" w:lineRule="auto"/>
-        <w:rPr>
-          <w:rFonts w:ascii="Times New Roman" w:hAnsi="Times New Roman" w:cs="Times New Roman"/>
-          <w:b/>
-          <w:bCs/>
-          <w:sz w:val="24"/>
-          <w:szCs w:val="24"/>
-          <w:lang w:val="en-GB"/>
-        </w:rPr>
-      </w:pPr>
-      <w:r>
-        <w:rPr>
-          <w:rFonts w:ascii="Times New Roman" w:hAnsi="Times New Roman" w:cs="Times New Roman"/>
-          <w:b/>
-          <w:bCs/>
-          <w:sz w:val="24"/>
-          <w:szCs w:val="24"/>
-          <w:lang w:val="en-GB"/>
-        </w:rPr>
         <w:t>Screen 4: Select Coffee Type</w:t>
       </w:r>
     </w:p>
+    <w:bookmarkEnd w:id="20"/>
     <w:p>
       <w:pPr>
         <w:spacing w:line="360" w:lineRule="auto"/>
@@ -4697,32 +6606,32 @@
           <w:szCs w:val="24"/>
           <w:lang w:val="en-GB"/>
         </w:rPr>
+        <w:t xml:space="preserve">In terms of our UDP project this screen for manually selecting the drink type makes the most sense. </w:t>
+      </w:r>
+    </w:p>
+    <w:p>
+      <w:pPr>
+        <w:spacing w:line="360" w:lineRule="auto"/>
+        <w:rPr>
+          <w:rFonts w:ascii="Times New Roman" w:hAnsi="Times New Roman" w:cs="Times New Roman"/>
+          <w:b/>
+          <w:bCs/>
+          <w:sz w:val="24"/>
+          <w:szCs w:val="24"/>
+          <w:lang w:val="en-GB"/>
+        </w:rPr>
+      </w:pPr>
+      <w:r>
+        <w:rPr>
+          <w:rFonts w:ascii="Times New Roman" w:hAnsi="Times New Roman" w:cs="Times New Roman"/>
+          <w:b/>
+          <w:bCs/>
+          <w:noProof/>
+          <w:sz w:val="24"/>
+          <w:szCs w:val="24"/>
+          <w:lang w:val="en-GB"/>
+        </w:rPr>
         <w:lastRenderedPageBreak/>
-        <w:t xml:space="preserve">In terms of our UDP project this screen for manually selecting the drink type makes the most sense. </w:t>
-      </w:r>
-    </w:p>
-    <w:p>
-      <w:pPr>
-        <w:spacing w:line="360" w:lineRule="auto"/>
-        <w:rPr>
-          <w:rFonts w:ascii="Times New Roman" w:hAnsi="Times New Roman" w:cs="Times New Roman"/>
-          <w:b/>
-          <w:bCs/>
-          <w:sz w:val="24"/>
-          <w:szCs w:val="24"/>
-          <w:lang w:val="en-GB"/>
-        </w:rPr>
-      </w:pPr>
-      <w:r>
-        <w:rPr>
-          <w:rFonts w:ascii="Times New Roman" w:hAnsi="Times New Roman" w:cs="Times New Roman"/>
-          <w:b/>
-          <w:bCs/>
-          <w:noProof/>
-          <w:sz w:val="24"/>
-          <w:szCs w:val="24"/>
-          <w:lang w:val="en-GB"/>
-        </w:rPr>
         <w:drawing>
           <wp:anchor distT="0" distB="0" distL="114300" distR="114300" simplePos="0" relativeHeight="251662336" behindDoc="1" locked="0" layoutInCell="1" allowOverlap="1" wp14:anchorId="22E79A37" wp14:editId="2A13F451">
             <wp:simplePos x="0" y="0"/>
@@ -4796,9 +6705,22 @@
           <w:szCs w:val="24"/>
           <w:lang w:val="en-GB"/>
         </w:rPr>
-        <w:t>Screen 5: Barista Mode</w:t>
-      </w:r>
-    </w:p>
+        <w:t>S</w:t>
+      </w:r>
+      <w:bookmarkStart w:id="21" w:name="Screen_5"/>
+      <w:r>
+        <w:rPr>
+          <w:rFonts w:ascii="Times New Roman" w:hAnsi="Times New Roman" w:cs="Times New Roman"/>
+          <w:b/>
+          <w:bCs/>
+          <w:sz w:val="24"/>
+          <w:szCs w:val="24"/>
+          <w:lang w:val="en-GB"/>
+        </w:rPr>
+        <w:t>creen 5: Barista Mode</w:t>
+      </w:r>
+    </w:p>
+    <w:bookmarkEnd w:id="21"/>
     <w:p>
       <w:pPr>
         <w:spacing w:line="360" w:lineRule="auto"/>
@@ -5035,27 +6957,27 @@
           <w:szCs w:val="24"/>
           <w:lang w:val="en-GB"/>
         </w:rPr>
+        <w:t>The barista can select the option of “Extra Hot”, allowing for special orders of extra hot drinks, in this case the alert can be updated to suit drinks which are above the ideal or optimal drinking temperature.</w:t>
+      </w:r>
+    </w:p>
+    <w:p>
+      <w:pPr>
+        <w:spacing w:line="360" w:lineRule="auto"/>
+        <w:rPr>
+          <w:rFonts w:ascii="Times New Roman" w:hAnsi="Times New Roman" w:cs="Times New Roman"/>
+          <w:sz w:val="24"/>
+          <w:szCs w:val="24"/>
+          <w:lang w:val="en-GB"/>
+        </w:rPr>
+      </w:pPr>
+      <w:r>
+        <w:rPr>
+          <w:rFonts w:ascii="Times New Roman" w:hAnsi="Times New Roman" w:cs="Times New Roman"/>
+          <w:sz w:val="24"/>
+          <w:szCs w:val="24"/>
+          <w:lang w:val="en-GB"/>
+        </w:rPr>
         <w:lastRenderedPageBreak/>
-        <w:t>The barista can select the option of “Extra Hot”, allowing for special orders of extra hot drinks, in this case the alert can be updated to suit drinks which are above the ideal or optimal drinking temperature.</w:t>
-      </w:r>
-    </w:p>
-    <w:p>
-      <w:pPr>
-        <w:spacing w:line="360" w:lineRule="auto"/>
-        <w:rPr>
-          <w:rFonts w:ascii="Times New Roman" w:hAnsi="Times New Roman" w:cs="Times New Roman"/>
-          <w:sz w:val="24"/>
-          <w:szCs w:val="24"/>
-          <w:lang w:val="en-GB"/>
-        </w:rPr>
-      </w:pPr>
-      <w:r>
-        <w:rPr>
-          <w:rFonts w:ascii="Times New Roman" w:hAnsi="Times New Roman" w:cs="Times New Roman"/>
-          <w:sz w:val="24"/>
-          <w:szCs w:val="24"/>
-          <w:lang w:val="en-GB"/>
-        </w:rPr>
         <w:t xml:space="preserve">The barista user can view what drink they have selected, in a busy workplace like a café it can be easy for workers to forget what the current order is. Or for waiters coming to bring out drinks to customers, it is valuable for them to easily see on screen what coffee is currently on the coaster. </w:t>
       </w:r>
     </w:p>
@@ -5091,6 +7013,7 @@
           <w:lang w:val="en-GB"/>
         </w:rPr>
       </w:pPr>
+      <w:bookmarkStart w:id="22" w:name="Screen_6"/>
       <w:r>
         <w:rPr>
           <w:rFonts w:ascii="Times New Roman" w:hAnsi="Times New Roman" w:cs="Times New Roman"/>
@@ -5171,7 +7094,19 @@
           <w:szCs w:val="24"/>
           <w:lang w:val="en-GB"/>
         </w:rPr>
-        <w:t xml:space="preserve">: Barista Controls </w:t>
+        <w:t>: Barista Controls</w:t>
+      </w:r>
+      <w:bookmarkEnd w:id="22"/>
+      <w:r>
+        <w:rPr>
+          <w:rFonts w:ascii="Times New Roman" w:hAnsi="Times New Roman" w:cs="Times New Roman"/>
+          <w:b/>
+          <w:bCs/>
+          <w:sz w:val="24"/>
+          <w:szCs w:val="24"/>
+          <w:lang w:val="en-GB"/>
+        </w:rPr>
+        <w:t xml:space="preserve"> </w:t>
       </w:r>
     </w:p>
     <w:p>
@@ -5368,6 +7303,7 @@
           <w:lang w:val="en-GB"/>
         </w:rPr>
       </w:pPr>
+      <w:bookmarkStart w:id="23" w:name="Screen_7"/>
       <w:r>
         <w:rPr>
           <w:rFonts w:ascii="Times New Roman" w:hAnsi="Times New Roman" w:cs="Times New Roman"/>
@@ -5468,6 +7404,20 @@
         </w:rPr>
         <w:t xml:space="preserve"> Drink </w:t>
       </w:r>
+      <w:bookmarkEnd w:id="23"/>
+    </w:p>
+    <w:p>
+      <w:pPr>
+        <w:spacing w:line="360" w:lineRule="auto"/>
+        <w:rPr>
+          <w:rFonts w:ascii="Times New Roman" w:hAnsi="Times New Roman" w:cs="Times New Roman"/>
+          <w:b/>
+          <w:bCs/>
+          <w:sz w:val="24"/>
+          <w:szCs w:val="24"/>
+          <w:lang w:val="en-GB"/>
+        </w:rPr>
+      </w:pPr>
     </w:p>
     <w:p>
       <w:pPr>
@@ -5600,6 +7550,7 @@
           <w:lang w:val="en-GB"/>
         </w:rPr>
       </w:pPr>
+      <w:bookmarkStart w:id="24" w:name="Screen_8"/>
       <w:r>
         <w:rPr>
           <w:rFonts w:ascii="Times New Roman" w:hAnsi="Times New Roman" w:cs="Times New Roman"/>
@@ -5610,7 +7561,6 @@
           <w:szCs w:val="24"/>
           <w:lang w:val="en-GB"/>
         </w:rPr>
-        <w:lastRenderedPageBreak/>
         <w:drawing>
           <wp:anchor distT="0" distB="0" distL="114300" distR="114300" simplePos="0" relativeHeight="251667456" behindDoc="0" locked="0" layoutInCell="1" allowOverlap="1" wp14:anchorId="5D392224" wp14:editId="6DAB6CFE">
             <wp:simplePos x="0" y="0"/>
@@ -5678,6 +7628,7 @@
         </w:rPr>
         <w:t xml:space="preserve">Screen 8: Edit a Drink </w:t>
       </w:r>
+      <w:bookmarkEnd w:id="24"/>
     </w:p>
     <w:p>
       <w:pPr>
@@ -5848,6 +7799,7 @@
           <w:lang w:val="en-GB"/>
         </w:rPr>
       </w:pPr>
+      <w:bookmarkStart w:id="25" w:name="Screen_9"/>
       <w:r>
         <w:rPr>
           <w:rFonts w:ascii="Times New Roman" w:hAnsi="Times New Roman" w:cs="Times New Roman"/>
@@ -5934,6 +7886,7 @@
         </w:rPr>
         <w:t xml:space="preserve">Screen 9: Remove a Drink </w:t>
       </w:r>
+      <w:bookmarkEnd w:id="25"/>
     </w:p>
     <w:p>
       <w:pPr>
@@ -6093,6 +8046,150 @@
           <w:lang w:val="en-GB"/>
         </w:rPr>
       </w:pPr>
+    </w:p>
+    <w:p>
+      <w:pPr>
+        <w:spacing w:line="360" w:lineRule="auto"/>
+        <w:rPr>
+          <w:rFonts w:ascii="Times New Roman" w:hAnsi="Times New Roman" w:cs="Times New Roman"/>
+          <w:b/>
+          <w:bCs/>
+          <w:sz w:val="24"/>
+          <w:szCs w:val="24"/>
+          <w:lang w:val="en-GB"/>
+        </w:rPr>
+      </w:pPr>
+    </w:p>
+    <w:p>
+      <w:pPr>
+        <w:spacing w:line="360" w:lineRule="auto"/>
+        <w:rPr>
+          <w:rFonts w:ascii="Times New Roman" w:hAnsi="Times New Roman" w:cs="Times New Roman"/>
+          <w:b/>
+          <w:bCs/>
+          <w:sz w:val="24"/>
+          <w:szCs w:val="24"/>
+          <w:lang w:val="en-GB"/>
+        </w:rPr>
+      </w:pPr>
+    </w:p>
+    <w:p>
+      <w:pPr>
+        <w:spacing w:line="360" w:lineRule="auto"/>
+        <w:rPr>
+          <w:rFonts w:ascii="Times New Roman" w:hAnsi="Times New Roman" w:cs="Times New Roman"/>
+          <w:b/>
+          <w:bCs/>
+          <w:sz w:val="24"/>
+          <w:szCs w:val="24"/>
+          <w:lang w:val="en-GB"/>
+        </w:rPr>
+      </w:pPr>
+    </w:p>
+    <w:p>
+      <w:pPr>
+        <w:spacing w:line="360" w:lineRule="auto"/>
+        <w:rPr>
+          <w:rFonts w:ascii="Times New Roman" w:hAnsi="Times New Roman" w:cs="Times New Roman"/>
+          <w:b/>
+          <w:bCs/>
+          <w:sz w:val="24"/>
+          <w:szCs w:val="24"/>
+          <w:lang w:val="en-GB"/>
+        </w:rPr>
+      </w:pPr>
+    </w:p>
+    <w:p>
+      <w:pPr>
+        <w:spacing w:line="360" w:lineRule="auto"/>
+        <w:rPr>
+          <w:rFonts w:ascii="Times New Roman" w:hAnsi="Times New Roman" w:cs="Times New Roman"/>
+          <w:b/>
+          <w:bCs/>
+          <w:sz w:val="24"/>
+          <w:szCs w:val="24"/>
+          <w:lang w:val="en-GB"/>
+        </w:rPr>
+      </w:pPr>
+    </w:p>
+    <w:p>
+      <w:pPr>
+        <w:spacing w:line="360" w:lineRule="auto"/>
+        <w:rPr>
+          <w:rFonts w:ascii="Times New Roman" w:hAnsi="Times New Roman" w:cs="Times New Roman"/>
+          <w:b/>
+          <w:bCs/>
+          <w:sz w:val="24"/>
+          <w:szCs w:val="24"/>
+          <w:lang w:val="en-GB"/>
+        </w:rPr>
+      </w:pPr>
+    </w:p>
+    <w:p>
+      <w:pPr>
+        <w:spacing w:line="360" w:lineRule="auto"/>
+        <w:rPr>
+          <w:rFonts w:ascii="Times New Roman" w:hAnsi="Times New Roman" w:cs="Times New Roman"/>
+          <w:b/>
+          <w:bCs/>
+          <w:sz w:val="24"/>
+          <w:szCs w:val="24"/>
+          <w:lang w:val="en-GB"/>
+        </w:rPr>
+      </w:pPr>
+    </w:p>
+    <w:p>
+      <w:pPr>
+        <w:spacing w:line="360" w:lineRule="auto"/>
+        <w:rPr>
+          <w:rFonts w:ascii="Times New Roman" w:hAnsi="Times New Roman" w:cs="Times New Roman"/>
+          <w:b/>
+          <w:bCs/>
+          <w:sz w:val="24"/>
+          <w:szCs w:val="24"/>
+          <w:lang w:val="en-GB"/>
+        </w:rPr>
+      </w:pPr>
+    </w:p>
+    <w:p>
+      <w:pPr>
+        <w:spacing w:line="360" w:lineRule="auto"/>
+        <w:rPr>
+          <w:rFonts w:ascii="Times New Roman" w:hAnsi="Times New Roman" w:cs="Times New Roman"/>
+          <w:b/>
+          <w:bCs/>
+          <w:sz w:val="24"/>
+          <w:szCs w:val="24"/>
+          <w:lang w:val="en-GB"/>
+        </w:rPr>
+      </w:pPr>
+    </w:p>
+    <w:p>
+      <w:pPr>
+        <w:spacing w:line="360" w:lineRule="auto"/>
+        <w:rPr>
+          <w:rFonts w:ascii="Times New Roman" w:hAnsi="Times New Roman" w:cs="Times New Roman"/>
+          <w:b/>
+          <w:bCs/>
+          <w:sz w:val="24"/>
+          <w:szCs w:val="24"/>
+          <w:lang w:val="en-GB"/>
+        </w:rPr>
+      </w:pPr>
+    </w:p>
+    <w:p>
+      <w:pPr>
+        <w:spacing w:line="360" w:lineRule="auto"/>
+        <w:rPr>
+          <w:rFonts w:ascii="Times New Roman" w:hAnsi="Times New Roman" w:cs="Times New Roman"/>
+          <w:b/>
+          <w:bCs/>
+          <w:sz w:val="24"/>
+          <w:szCs w:val="24"/>
+          <w:lang w:val="en-GB"/>
+        </w:rPr>
+      </w:pPr>
+      <w:bookmarkStart w:id="26" w:name="Screen_10"/>
       <w:r>
         <w:rPr>
           <w:rFonts w:ascii="Times New Roman" w:hAnsi="Times New Roman" w:cs="Times New Roman"/>
@@ -6101,6 +8198,7 @@
           <w:szCs w:val="24"/>
           <w:lang w:val="en-GB"/>
         </w:rPr>
+        <w:lastRenderedPageBreak/>
         <w:drawing>
           <wp:anchor distT="0" distB="0" distL="114300" distR="114300" simplePos="0" relativeHeight="251665408" behindDoc="1" locked="0" layoutInCell="1" allowOverlap="1" wp14:anchorId="4043966C" wp14:editId="7BEE7324">
             <wp:simplePos x="0" y="0"/>
@@ -6168,6 +8266,7 @@
         </w:rPr>
         <w:t xml:space="preserve">Screen 10: Show All Drinks </w:t>
       </w:r>
+      <w:bookmarkEnd w:id="26"/>
     </w:p>
     <w:p>
       <w:pPr>
@@ -6287,83 +8386,191 @@
           <w:lang w:val="en-GB"/>
         </w:rPr>
       </w:pPr>
-      <w:r>
-        <w:rPr>
-          <w:rFonts w:ascii="Times New Roman" w:hAnsi="Times New Roman" w:cs="Times New Roman"/>
-          <w:sz w:val="24"/>
-          <w:szCs w:val="24"/>
+    </w:p>
+    <w:p>
+      <w:pPr>
+        <w:spacing w:line="360" w:lineRule="auto"/>
+        <w:rPr>
+          <w:rFonts w:ascii="Times New Roman" w:hAnsi="Times New Roman" w:cs="Times New Roman"/>
+          <w:sz w:val="24"/>
+          <w:szCs w:val="24"/>
+          <w:lang w:val="en-GB"/>
+        </w:rPr>
+      </w:pPr>
+    </w:p>
+    <w:p>
+      <w:pPr>
+        <w:spacing w:line="360" w:lineRule="auto"/>
+        <w:rPr>
+          <w:rFonts w:ascii="Times New Roman" w:hAnsi="Times New Roman" w:cs="Times New Roman"/>
+          <w:sz w:val="24"/>
+          <w:szCs w:val="24"/>
+          <w:lang w:val="en-GB"/>
+        </w:rPr>
+      </w:pPr>
+      <w:r>
+        <w:rPr>
+          <w:rFonts w:ascii="Times New Roman" w:hAnsi="Times New Roman" w:cs="Times New Roman"/>
+          <w:sz w:val="24"/>
+          <w:szCs w:val="24"/>
+          <w:lang w:val="en-GB"/>
+        </w:rPr>
+        <w:t xml:space="preserve">In this screen </w:t>
+      </w:r>
+      <w:r>
+        <w:rPr>
+          <w:rFonts w:ascii="Times New Roman" w:hAnsi="Times New Roman" w:cs="Times New Roman"/>
+          <w:sz w:val="24"/>
+          <w:szCs w:val="24"/>
+          <w:lang w:val="en-GB"/>
+        </w:rPr>
+        <w:t>the barista can view all available drinks, this data will be brought in from the database and displayed nicely. The data includes the drink name, we will have different coffee and teas in the data. A minimum temperature and maximum temperature will be saved for each drink in the database. The optimal temperature will be within the range of min and max. While in barista mode the user can view the data for each drink.</w:t>
+      </w:r>
+    </w:p>
+    <w:p>
+      <w:pPr>
+        <w:spacing w:line="360" w:lineRule="auto"/>
+        <w:rPr>
+          <w:rFonts w:ascii="Times New Roman" w:hAnsi="Times New Roman" w:cs="Times New Roman"/>
+          <w:sz w:val="24"/>
+          <w:szCs w:val="24"/>
+          <w:lang w:val="en-GB"/>
+        </w:rPr>
+      </w:pPr>
+      <w:r>
+        <w:rPr>
+          <w:rFonts w:ascii="Times New Roman" w:hAnsi="Times New Roman" w:cs="Times New Roman"/>
+          <w:sz w:val="24"/>
+          <w:szCs w:val="24"/>
+          <w:lang w:val="en-GB"/>
+        </w:rPr>
+        <w:t xml:space="preserve">The “Back” button will take the user to the barista controls screen. </w:t>
+      </w:r>
+    </w:p>
+    <w:p>
+      <w:pPr>
+        <w:spacing w:line="360" w:lineRule="auto"/>
+        <w:rPr>
+          <w:rFonts w:ascii="Times New Roman" w:hAnsi="Times New Roman" w:cs="Times New Roman"/>
+          <w:sz w:val="24"/>
+          <w:szCs w:val="24"/>
+          <w:lang w:val="en-GB"/>
+        </w:rPr>
+      </w:pPr>
+    </w:p>
+    <w:p>
+      <w:pPr>
+        <w:spacing w:line="360" w:lineRule="auto"/>
+        <w:rPr>
+          <w:rFonts w:ascii="Times New Roman" w:hAnsi="Times New Roman" w:cs="Times New Roman"/>
+          <w:b/>
+          <w:bCs/>
+          <w:sz w:val="24"/>
+          <w:szCs w:val="24"/>
+          <w:u w:val="single"/>
+          <w:lang w:val="en-GB"/>
+        </w:rPr>
+      </w:pPr>
+    </w:p>
+    <w:p>
+      <w:pPr>
+        <w:spacing w:line="360" w:lineRule="auto"/>
+        <w:rPr>
+          <w:rFonts w:ascii="Times New Roman" w:hAnsi="Times New Roman" w:cs="Times New Roman"/>
+          <w:b/>
+          <w:bCs/>
+          <w:sz w:val="24"/>
+          <w:szCs w:val="24"/>
+          <w:u w:val="single"/>
+          <w:lang w:val="en-GB"/>
+        </w:rPr>
+      </w:pPr>
+    </w:p>
+    <w:p>
+      <w:pPr>
+        <w:spacing w:line="360" w:lineRule="auto"/>
+        <w:rPr>
+          <w:rFonts w:ascii="Times New Roman" w:hAnsi="Times New Roman" w:cs="Times New Roman"/>
+          <w:b/>
+          <w:bCs/>
+          <w:sz w:val="24"/>
+          <w:szCs w:val="24"/>
+          <w:u w:val="single"/>
+          <w:lang w:val="en-GB"/>
+        </w:rPr>
+      </w:pPr>
+    </w:p>
+    <w:p>
+      <w:pPr>
+        <w:spacing w:line="360" w:lineRule="auto"/>
+        <w:rPr>
+          <w:rFonts w:ascii="Times New Roman" w:hAnsi="Times New Roman" w:cs="Times New Roman"/>
+          <w:b/>
+          <w:bCs/>
+          <w:sz w:val="24"/>
+          <w:szCs w:val="24"/>
+          <w:u w:val="single"/>
+          <w:lang w:val="en-GB"/>
+        </w:rPr>
+      </w:pPr>
+    </w:p>
+    <w:p>
+      <w:pPr>
+        <w:spacing w:line="360" w:lineRule="auto"/>
+        <w:rPr>
+          <w:rFonts w:ascii="Times New Roman" w:hAnsi="Times New Roman" w:cs="Times New Roman"/>
+          <w:b/>
+          <w:bCs/>
+          <w:sz w:val="24"/>
+          <w:szCs w:val="24"/>
+          <w:u w:val="single"/>
+          <w:lang w:val="en-GB"/>
+        </w:rPr>
+      </w:pPr>
+    </w:p>
+    <w:p>
+      <w:pPr>
+        <w:spacing w:line="360" w:lineRule="auto"/>
+        <w:rPr>
+          <w:rFonts w:ascii="Times New Roman" w:hAnsi="Times New Roman" w:cs="Times New Roman"/>
+          <w:b/>
+          <w:bCs/>
+          <w:sz w:val="24"/>
+          <w:szCs w:val="24"/>
+          <w:u w:val="single"/>
+          <w:lang w:val="en-GB"/>
+        </w:rPr>
+      </w:pPr>
+    </w:p>
+    <w:p>
+      <w:pPr>
+        <w:spacing w:line="360" w:lineRule="auto"/>
+        <w:rPr>
+          <w:rFonts w:ascii="Times New Roman" w:hAnsi="Times New Roman" w:cs="Times New Roman"/>
+          <w:b/>
+          <w:bCs/>
+          <w:sz w:val="24"/>
+          <w:szCs w:val="24"/>
+          <w:u w:val="single"/>
+          <w:lang w:val="en-GB"/>
+        </w:rPr>
+      </w:pPr>
+      <w:bookmarkStart w:id="27" w:name="User_Connectivity"/>
+      <w:r>
+        <w:rPr>
+          <w:rFonts w:ascii="Times New Roman" w:hAnsi="Times New Roman" w:cs="Times New Roman"/>
+          <w:b/>
+          <w:bCs/>
+          <w:sz w:val="24"/>
+          <w:szCs w:val="24"/>
+          <w:u w:val="single"/>
           <w:lang w:val="en-GB"/>
         </w:rPr>
         <w:lastRenderedPageBreak/>
-        <w:t xml:space="preserve">In this screen </w:t>
-      </w:r>
-      <w:r>
-        <w:rPr>
-          <w:rFonts w:ascii="Times New Roman" w:hAnsi="Times New Roman" w:cs="Times New Roman"/>
-          <w:sz w:val="24"/>
-          <w:szCs w:val="24"/>
-          <w:lang w:val="en-GB"/>
-        </w:rPr>
-        <w:t>the barista can view all available drinks, this data will be brought in from the database and displayed nicely. The data includes the drink name, we will have different coffee and teas in the data. A minimum temperature and maximum temperature will be saved for each drink in the database. The optimal temperature will be within the range of min and max. While in barista mode the user can view the data for each drink.</w:t>
-      </w:r>
-    </w:p>
-    <w:p>
-      <w:pPr>
-        <w:spacing w:line="360" w:lineRule="auto"/>
-        <w:rPr>
-          <w:rFonts w:ascii="Times New Roman" w:hAnsi="Times New Roman" w:cs="Times New Roman"/>
-          <w:sz w:val="24"/>
-          <w:szCs w:val="24"/>
-          <w:lang w:val="en-GB"/>
-        </w:rPr>
-      </w:pPr>
-      <w:r>
-        <w:rPr>
-          <w:rFonts w:ascii="Times New Roman" w:hAnsi="Times New Roman" w:cs="Times New Roman"/>
-          <w:sz w:val="24"/>
-          <w:szCs w:val="24"/>
-          <w:lang w:val="en-GB"/>
-        </w:rPr>
-        <w:t xml:space="preserve">The “Back” button will take the user to the barista controls screen. </w:t>
-      </w:r>
-    </w:p>
-    <w:p>
-      <w:pPr>
-        <w:spacing w:line="360" w:lineRule="auto"/>
-        <w:rPr>
-          <w:rFonts w:ascii="Times New Roman" w:hAnsi="Times New Roman" w:cs="Times New Roman"/>
-          <w:sz w:val="24"/>
-          <w:szCs w:val="24"/>
-          <w:lang w:val="en-GB"/>
-        </w:rPr>
-      </w:pPr>
-    </w:p>
-    <w:p>
-      <w:pPr>
-        <w:spacing w:line="360" w:lineRule="auto"/>
-        <w:rPr>
-          <w:rFonts w:ascii="Times New Roman" w:hAnsi="Times New Roman" w:cs="Times New Roman"/>
-          <w:b/>
-          <w:bCs/>
-          <w:sz w:val="24"/>
-          <w:szCs w:val="24"/>
-          <w:u w:val="single"/>
-          <w:lang w:val="en-GB"/>
-        </w:rPr>
-      </w:pPr>
-      <w:r>
-        <w:rPr>
-          <w:rFonts w:ascii="Times New Roman" w:hAnsi="Times New Roman" w:cs="Times New Roman"/>
-          <w:b/>
-          <w:bCs/>
-          <w:sz w:val="24"/>
-          <w:szCs w:val="24"/>
-          <w:u w:val="single"/>
-          <w:lang w:val="en-GB"/>
-        </w:rPr>
         <w:t xml:space="preserve">User Connectivity </w:t>
       </w:r>
     </w:p>
+    <w:bookmarkEnd w:id="27"/>
     <w:p>
       <w:pPr>
         <w:spacing w:line="360" w:lineRule="auto"/>
@@ -6449,7 +8656,27 @@
           <w:szCs w:val="24"/>
           <w:lang w:val="en-GB"/>
         </w:rPr>
-        <w:t>Open our Sipify Smart Coaster website</w:t>
+        <w:t xml:space="preserve">Open our </w:t>
+      </w:r>
+      <w:proofErr w:type="spellStart"/>
+      <w:r>
+        <w:rPr>
+          <w:rFonts w:ascii="Times New Roman" w:hAnsi="Times New Roman" w:cs="Times New Roman"/>
+          <w:sz w:val="24"/>
+          <w:szCs w:val="24"/>
+          <w:lang w:val="en-GB"/>
+        </w:rPr>
+        <w:t>Sipify</w:t>
+      </w:r>
+      <w:proofErr w:type="spellEnd"/>
+      <w:r>
+        <w:rPr>
+          <w:rFonts w:ascii="Times New Roman" w:hAnsi="Times New Roman" w:cs="Times New Roman"/>
+          <w:sz w:val="24"/>
+          <w:szCs w:val="24"/>
+          <w:lang w:val="en-GB"/>
+        </w:rPr>
+        <w:t xml:space="preserve"> Smart Coaster website</w:t>
       </w:r>
     </w:p>
     <w:p>
@@ -6540,6 +8767,7 @@
           <w:lang w:val="en-GB"/>
         </w:rPr>
       </w:pPr>
+      <w:bookmarkStart w:id="28" w:name="Data"/>
       <w:r>
         <w:rPr>
           <w:rFonts w:ascii="Times New Roman" w:hAnsi="Times New Roman" w:cs="Times New Roman"/>
@@ -6553,6 +8781,7 @@
         <w:t xml:space="preserve">Data </w:t>
       </w:r>
     </w:p>
+    <w:bookmarkEnd w:id="28"/>
     <w:p>
       <w:pPr>
         <w:spacing w:line="360" w:lineRule="auto"/>
@@ -6603,6 +8832,7 @@
           <w:lang w:val="en-GB"/>
         </w:rPr>
       </w:pPr>
+      <w:bookmarkStart w:id="29" w:name="Individual_Mode"/>
       <w:r>
         <w:rPr>
           <w:rFonts w:ascii="Times New Roman" w:hAnsi="Times New Roman" w:cs="Times New Roman"/>
@@ -6615,6 +8845,7 @@
         <w:t>Individual Mode</w:t>
       </w:r>
     </w:p>
+    <w:bookmarkEnd w:id="29"/>
     <w:p>
       <w:pPr>
         <w:spacing w:line="360" w:lineRule="auto"/>
@@ -6656,6 +8887,7 @@
           <w:lang w:val="en-GB"/>
         </w:rPr>
       </w:pPr>
+      <w:bookmarkStart w:id="30" w:name="Barista_Mode"/>
       <w:r>
         <w:rPr>
           <w:rFonts w:ascii="Times New Roman" w:hAnsi="Times New Roman" w:cs="Times New Roman"/>
@@ -6668,6 +8900,7 @@
         <w:t>Barista Mode</w:t>
       </w:r>
     </w:p>
+    <w:bookmarkEnd w:id="30"/>
     <w:p>
       <w:pPr>
         <w:spacing w:line="360" w:lineRule="auto"/>
@@ -6743,6 +8976,7 @@
           <w:lang w:val="en-GB"/>
         </w:rPr>
       </w:pPr>
+      <w:bookmarkStart w:id="31" w:name="Testing_UI"/>
       <w:r>
         <w:rPr>
           <w:rFonts w:ascii="Times New Roman" w:hAnsi="Times New Roman" w:cs="Times New Roman"/>
@@ -6753,119 +8987,120 @@
           <w:u w:val="single"/>
           <w:lang w:val="en-GB"/>
         </w:rPr>
+        <w:t xml:space="preserve">Testing the UI </w:t>
+      </w:r>
+    </w:p>
+    <w:bookmarkEnd w:id="31"/>
+    <w:p>
+      <w:pPr>
+        <w:spacing w:line="360" w:lineRule="auto"/>
+        <w:rPr>
+          <w:rFonts w:ascii="Times New Roman" w:hAnsi="Times New Roman" w:cs="Times New Roman"/>
+          <w:b/>
+          <w:bCs/>
+          <w:sz w:val="24"/>
+          <w:szCs w:val="24"/>
+          <w:lang w:val="en-GB"/>
+        </w:rPr>
+      </w:pPr>
+      <w:r>
+        <w:rPr>
+          <w:rFonts w:ascii="Times New Roman" w:hAnsi="Times New Roman" w:cs="Times New Roman"/>
+          <w:b/>
+          <w:bCs/>
+          <w:sz w:val="24"/>
+          <w:szCs w:val="24"/>
+          <w:lang w:val="en-GB"/>
+        </w:rPr>
+        <w:t>User Types</w:t>
+      </w:r>
+    </w:p>
+    <w:p>
+      <w:pPr>
+        <w:spacing w:line="360" w:lineRule="auto"/>
+        <w:rPr>
+          <w:rFonts w:ascii="Times New Roman" w:hAnsi="Times New Roman" w:cs="Times New Roman"/>
+          <w:b/>
+          <w:bCs/>
+          <w:sz w:val="24"/>
+          <w:szCs w:val="24"/>
+          <w:lang w:val="en-GB"/>
+        </w:rPr>
+      </w:pPr>
+      <w:r>
+        <w:rPr>
+          <w:rFonts w:ascii="Times New Roman" w:hAnsi="Times New Roman" w:cs="Times New Roman"/>
+          <w:b/>
+          <w:bCs/>
+          <w:sz w:val="24"/>
+          <w:szCs w:val="24"/>
+          <w:lang w:val="en-GB"/>
+        </w:rPr>
+        <w:t>Office/Desk bound workers:</w:t>
+      </w:r>
+    </w:p>
+    <w:p>
+      <w:pPr>
+        <w:spacing w:line="360" w:lineRule="auto"/>
+        <w:rPr>
+          <w:rFonts w:ascii="Times New Roman" w:hAnsi="Times New Roman" w:cs="Times New Roman"/>
+          <w:sz w:val="24"/>
+          <w:szCs w:val="24"/>
+          <w:lang w:val="en-GB"/>
+        </w:rPr>
+      </w:pPr>
+      <w:r>
+        <w:rPr>
+          <w:rFonts w:ascii="Times New Roman" w:hAnsi="Times New Roman" w:cs="Times New Roman"/>
+          <w:sz w:val="24"/>
+          <w:szCs w:val="24"/>
+          <w:lang w:val="en-GB"/>
+        </w:rPr>
+        <w:t>This user is sitting at a desk all day, drinking caffeine to remain motivated is essential. They may forget about their coffee while doing their work.</w:t>
+      </w:r>
+    </w:p>
+    <w:p>
+      <w:pPr>
+        <w:spacing w:line="360" w:lineRule="auto"/>
+        <w:rPr>
+          <w:rFonts w:ascii="Times New Roman" w:hAnsi="Times New Roman" w:cs="Times New Roman"/>
+          <w:b/>
+          <w:bCs/>
+          <w:sz w:val="24"/>
+          <w:szCs w:val="24"/>
+          <w:lang w:val="en-GB"/>
+        </w:rPr>
+      </w:pPr>
+      <w:r>
+        <w:rPr>
+          <w:rFonts w:ascii="Times New Roman" w:hAnsi="Times New Roman" w:cs="Times New Roman"/>
+          <w:b/>
+          <w:bCs/>
+          <w:sz w:val="24"/>
+          <w:szCs w:val="24"/>
+          <w:lang w:val="en-GB"/>
+        </w:rPr>
+        <w:t xml:space="preserve">Barista: </w:t>
+      </w:r>
+    </w:p>
+    <w:p>
+      <w:pPr>
+        <w:spacing w:line="360" w:lineRule="auto"/>
+        <w:rPr>
+          <w:rFonts w:ascii="Times New Roman" w:hAnsi="Times New Roman" w:cs="Times New Roman"/>
+          <w:sz w:val="24"/>
+          <w:szCs w:val="24"/>
+          <w:lang w:val="en-GB"/>
+        </w:rPr>
+      </w:pPr>
+      <w:r>
+        <w:rPr>
+          <w:rFonts w:ascii="Times New Roman" w:hAnsi="Times New Roman" w:cs="Times New Roman"/>
+          <w:sz w:val="24"/>
+          <w:szCs w:val="24"/>
+          <w:lang w:val="en-GB"/>
+        </w:rPr>
         <w:lastRenderedPageBreak/>
-        <w:t xml:space="preserve">Testing the UI </w:t>
-      </w:r>
-    </w:p>
-    <w:p>
-      <w:pPr>
-        <w:spacing w:line="360" w:lineRule="auto"/>
-        <w:rPr>
-          <w:rFonts w:ascii="Times New Roman" w:hAnsi="Times New Roman" w:cs="Times New Roman"/>
-          <w:b/>
-          <w:bCs/>
-          <w:sz w:val="24"/>
-          <w:szCs w:val="24"/>
-          <w:lang w:val="en-GB"/>
-        </w:rPr>
-      </w:pPr>
-      <w:r>
-        <w:rPr>
-          <w:rFonts w:ascii="Times New Roman" w:hAnsi="Times New Roman" w:cs="Times New Roman"/>
-          <w:b/>
-          <w:bCs/>
-          <w:sz w:val="24"/>
-          <w:szCs w:val="24"/>
-          <w:lang w:val="en-GB"/>
-        </w:rPr>
-        <w:t>User Types</w:t>
-      </w:r>
-    </w:p>
-    <w:p>
-      <w:pPr>
-        <w:spacing w:line="360" w:lineRule="auto"/>
-        <w:rPr>
-          <w:rFonts w:ascii="Times New Roman" w:hAnsi="Times New Roman" w:cs="Times New Roman"/>
-          <w:b/>
-          <w:bCs/>
-          <w:sz w:val="24"/>
-          <w:szCs w:val="24"/>
-          <w:lang w:val="en-GB"/>
-        </w:rPr>
-      </w:pPr>
-      <w:r>
-        <w:rPr>
-          <w:rFonts w:ascii="Times New Roman" w:hAnsi="Times New Roman" w:cs="Times New Roman"/>
-          <w:b/>
-          <w:bCs/>
-          <w:sz w:val="24"/>
-          <w:szCs w:val="24"/>
-          <w:lang w:val="en-GB"/>
-        </w:rPr>
-        <w:t>Office/Desk bound workers:</w:t>
-      </w:r>
-    </w:p>
-    <w:p>
-      <w:pPr>
-        <w:spacing w:line="360" w:lineRule="auto"/>
-        <w:rPr>
-          <w:rFonts w:ascii="Times New Roman" w:hAnsi="Times New Roman" w:cs="Times New Roman"/>
-          <w:sz w:val="24"/>
-          <w:szCs w:val="24"/>
-          <w:lang w:val="en-GB"/>
-        </w:rPr>
-      </w:pPr>
-      <w:r>
-        <w:rPr>
-          <w:rFonts w:ascii="Times New Roman" w:hAnsi="Times New Roman" w:cs="Times New Roman"/>
-          <w:sz w:val="24"/>
-          <w:szCs w:val="24"/>
-          <w:lang w:val="en-GB"/>
-        </w:rPr>
-        <w:t>This user is sitting at a desk all day, drinking caffeine to remain motivated is essential. They may forget about their coffee while doing their work.</w:t>
-      </w:r>
-    </w:p>
-    <w:p>
-      <w:pPr>
-        <w:spacing w:line="360" w:lineRule="auto"/>
-        <w:rPr>
-          <w:rFonts w:ascii="Times New Roman" w:hAnsi="Times New Roman" w:cs="Times New Roman"/>
-          <w:b/>
-          <w:bCs/>
-          <w:sz w:val="24"/>
-          <w:szCs w:val="24"/>
-          <w:lang w:val="en-GB"/>
-        </w:rPr>
-      </w:pPr>
-      <w:r>
-        <w:rPr>
-          <w:rFonts w:ascii="Times New Roman" w:hAnsi="Times New Roman" w:cs="Times New Roman"/>
-          <w:b/>
-          <w:bCs/>
-          <w:sz w:val="24"/>
-          <w:szCs w:val="24"/>
-          <w:lang w:val="en-GB"/>
-        </w:rPr>
-        <w:t xml:space="preserve">Barista: </w:t>
-      </w:r>
-    </w:p>
-    <w:p>
-      <w:pPr>
-        <w:spacing w:line="360" w:lineRule="auto"/>
-        <w:rPr>
-          <w:rFonts w:ascii="Times New Roman" w:hAnsi="Times New Roman" w:cs="Times New Roman"/>
-          <w:sz w:val="24"/>
-          <w:szCs w:val="24"/>
-          <w:lang w:val="en-GB"/>
-        </w:rPr>
-      </w:pPr>
-      <w:r>
-        <w:rPr>
-          <w:rFonts w:ascii="Times New Roman" w:hAnsi="Times New Roman" w:cs="Times New Roman"/>
-          <w:sz w:val="24"/>
-          <w:szCs w:val="24"/>
-          <w:lang w:val="en-GB"/>
-        </w:rPr>
         <w:t>Busy baristas working in a fast placed environment, need to work quickly on multiple coffee orders. The smart coaster can track drink temperatures to ensure coffee is given out to customers at the perfect temperature.</w:t>
       </w:r>
     </w:p>
@@ -7025,37 +9260,47 @@
           <w:szCs w:val="24"/>
           <w:lang w:val="en-GB"/>
         </w:rPr>
-        <w:t xml:space="preserve">After completing the roleplay, I will ask users to answer some questions using Google Forms, this will include questions like “How was your experience with Sipify?” and “Do you have any feedback?”, and other questions to get a feel for the user’s experience. </w:t>
-      </w:r>
-    </w:p>
-    <w:p>
-      <w:pPr>
-        <w:spacing w:line="360" w:lineRule="auto"/>
-        <w:rPr>
-          <w:rFonts w:ascii="Times New Roman" w:hAnsi="Times New Roman" w:cs="Times New Roman"/>
-          <w:sz w:val="24"/>
-          <w:szCs w:val="24"/>
-          <w:lang w:val="en-GB"/>
-        </w:rPr>
-      </w:pPr>
-      <w:r>
-        <w:rPr>
-          <w:rFonts w:ascii="Times New Roman" w:hAnsi="Times New Roman" w:cs="Times New Roman"/>
-          <w:sz w:val="24"/>
-          <w:szCs w:val="24"/>
-          <w:lang w:val="en-GB"/>
-        </w:rPr>
-        <w:t xml:space="preserve">The project will be deemed successful if both users feel they had a positive experience interacting with our user interface and if they can complete the tasks at ease. The main goal of our project is to allow users to track the temperature of their tea or coffee, if they have </w:t>
-      </w:r>
-      <w:r>
-        <w:rPr>
-          <w:rFonts w:ascii="Times New Roman" w:hAnsi="Times New Roman" w:cs="Times New Roman"/>
-          <w:sz w:val="24"/>
-          <w:szCs w:val="24"/>
-          <w:lang w:val="en-GB"/>
-        </w:rPr>
-        <w:lastRenderedPageBreak/>
-        <w:t xml:space="preserve">difficulty carrying out this task it is essential that we as a team take the steps to uncover why and how we can overcome this. </w:t>
+        <w:t xml:space="preserve">After completing the roleplay, I will ask users to answer some questions using Google Forms, this will include questions like “How was your experience with </w:t>
+      </w:r>
+      <w:proofErr w:type="spellStart"/>
+      <w:r>
+        <w:rPr>
+          <w:rFonts w:ascii="Times New Roman" w:hAnsi="Times New Roman" w:cs="Times New Roman"/>
+          <w:sz w:val="24"/>
+          <w:szCs w:val="24"/>
+          <w:lang w:val="en-GB"/>
+        </w:rPr>
+        <w:t>Sipify</w:t>
+      </w:r>
+      <w:proofErr w:type="spellEnd"/>
+      <w:r>
+        <w:rPr>
+          <w:rFonts w:ascii="Times New Roman" w:hAnsi="Times New Roman" w:cs="Times New Roman"/>
+          <w:sz w:val="24"/>
+          <w:szCs w:val="24"/>
+          <w:lang w:val="en-GB"/>
+        </w:rPr>
+        <w:t xml:space="preserve">?” and “Do you have any feedback?”, and other questions to get a feel for the user’s experience. </w:t>
+      </w:r>
+    </w:p>
+    <w:p>
+      <w:pPr>
+        <w:spacing w:line="360" w:lineRule="auto"/>
+        <w:rPr>
+          <w:rFonts w:ascii="Times New Roman" w:hAnsi="Times New Roman" w:cs="Times New Roman"/>
+          <w:sz w:val="24"/>
+          <w:szCs w:val="24"/>
+          <w:lang w:val="en-GB"/>
+        </w:rPr>
+      </w:pPr>
+      <w:r>
+        <w:rPr>
+          <w:rFonts w:ascii="Times New Roman" w:hAnsi="Times New Roman" w:cs="Times New Roman"/>
+          <w:sz w:val="24"/>
+          <w:szCs w:val="24"/>
+          <w:lang w:val="en-GB"/>
+        </w:rPr>
+        <w:t xml:space="preserve">The project will be deemed successful if both users feel they had a positive experience interacting with our user interface and if they can complete the tasks at ease. The main goal of our project is to allow users to track the temperature of their tea or coffee, if they have difficulty carrying out this task it is essential that we as a team take the steps to uncover why and how we can overcome this. </w:t>
       </w:r>
     </w:p>
     <w:p>
@@ -7093,64 +9338,6 @@
     </w:p>
     <w:p>
       <w:pPr>
-        <w:rPr>
-          <w:rFonts w:ascii="Times New Roman" w:hAnsi="Times New Roman" w:cs="Times New Roman"/>
-          <w:b/>
-          <w:bCs/>
-          <w:sz w:val="24"/>
-          <w:szCs w:val="24"/>
-          <w:u w:val="single"/>
-          <w:lang w:val="en-GB"/>
-        </w:rPr>
-      </w:pPr>
-    </w:p>
-    <w:p>
-      <w:pPr>
-        <w:jc w:val="center"/>
-        <w:rPr>
-          <w:rFonts w:ascii="Times New Roman" w:hAnsi="Times New Roman" w:cs="Times New Roman"/>
-          <w:sz w:val="28"/>
-          <w:szCs w:val="28"/>
-          <w:lang w:val="en-GB"/>
-        </w:rPr>
-      </w:pPr>
-    </w:p>
-    <w:p>
-      <w:pPr>
-        <w:jc w:val="center"/>
-        <w:rPr>
-          <w:rFonts w:ascii="Times New Roman" w:hAnsi="Times New Roman" w:cs="Times New Roman"/>
-          <w:sz w:val="28"/>
-          <w:szCs w:val="28"/>
-          <w:lang w:val="en-GB"/>
-        </w:rPr>
-      </w:pPr>
-    </w:p>
-    <w:p>
-      <w:pPr>
-        <w:jc w:val="center"/>
-        <w:rPr>
-          <w:rFonts w:ascii="Times New Roman" w:hAnsi="Times New Roman" w:cs="Times New Roman"/>
-          <w:sz w:val="28"/>
-          <w:szCs w:val="28"/>
-          <w:lang w:val="en-GB"/>
-        </w:rPr>
-      </w:pPr>
-    </w:p>
-    <w:p>
-      <w:pPr>
-        <w:jc w:val="center"/>
-        <w:rPr>
-          <w:rFonts w:ascii="Times New Roman" w:hAnsi="Times New Roman" w:cs="Times New Roman"/>
-          <w:sz w:val="28"/>
-          <w:szCs w:val="28"/>
-          <w:lang w:val="en-GB"/>
-        </w:rPr>
-      </w:pPr>
-    </w:p>
-    <w:p>
-      <w:pPr>
-        <w:jc w:val="center"/>
         <w:rPr>
           <w:rFonts w:ascii="Times New Roman" w:hAnsi="Times New Roman" w:cs="Times New Roman"/>
           <w:sz w:val="28"/>
@@ -8960,7 +11147,6 @@
   <w:style w:type="character" w:default="1" w:styleId="DefaultParagraphFont">
     <w:name w:val="Default Paragraph Font"/>
     <w:uiPriority w:val="1"/>
-    <w:semiHidden/>
     <w:unhideWhenUsed/>
   </w:style>
   <w:style w:type="table" w:default="1" w:styleId="TableNormal">

</xml_diff>